<commit_message>
Cập nhật lại Mapping và  API sau khi thay đổi DB
</commit_message>
<xml_diff>
--- a/BackEnd/api-description.docx
+++ b/BackEnd/api-description.docx
@@ -1,14 +1,479 @@
 
 <file path=word/document.xml><?xml version="1.0" encoding="utf-8"?>
-<w:document xmlns:wpc="http://schemas.microsoft.com/office/word/2010/wordprocessingCanvas" xmlns:cx="http://schemas.microsoft.com/office/drawing/2014/chartex" xmlns:mc="http://schemas.openxmlformats.org/markup-compatibility/2006" xmlns:o="urn:schemas-microsoft-com:office:office" xmlns:r="http://schemas.openxmlformats.org/officeDocument/2006/relationships" xmlns:m="http://schemas.openxmlformats.org/officeDocument/2006/math" xmlns:v="urn:schemas-microsoft-com:vml" xmlns:wp14="http://schemas.microsoft.com/office/word/2010/wordprocessingDrawing" xmlns:wp="http://schemas.openxmlformats.org/drawingml/2006/wordprocessingDrawing" xmlns:w10="urn:schemas-microsoft-com:office:word" xmlns:w="http://schemas.openxmlformats.org/wordprocessingml/2006/main" xmlns:w14="http://schemas.microsoft.com/office/word/2010/wordml" xmlns:w15="http://schemas.microsoft.com/office/word/2012/wordml" xmlns:w16se="http://schemas.microsoft.com/office/word/2015/wordml/symex" xmlns:wpg="http://schemas.microsoft.com/office/word/2010/wordprocessingGroup" xmlns:wpi="http://schemas.microsoft.com/office/word/2010/wordprocessingInk" xmlns:wne="http://schemas.microsoft.com/office/word/2006/wordml" xmlns:wps="http://schemas.microsoft.com/office/word/2010/wordprocessingShape" mc:Ignorable="w14 w15 w16se wp14">
+<w:document xmlns:wpc="http://schemas.microsoft.com/office/word/2010/wordprocessingCanvas" xmlns:cx="http://schemas.microsoft.com/office/drawing/2014/chartex" xmlns:cx1="http://schemas.microsoft.com/office/drawing/2015/9/8/chartex" xmlns:cx2="http://schemas.microsoft.com/office/drawing/2015/10/21/chartex" xmlns:cx3="http://schemas.microsoft.com/office/drawing/2016/5/9/chartex" xmlns:cx4="http://schemas.microsoft.com/office/drawing/2016/5/10/chartex" xmlns:cx5="http://schemas.microsoft.com/office/drawing/2016/5/11/chartex" xmlns:cx6="http://schemas.microsoft.com/office/drawing/2016/5/12/chartex" xmlns:cx7="http://schemas.microsoft.com/office/drawing/2016/5/13/chartex" xmlns:cx8="http://schemas.microsoft.com/office/drawing/2016/5/14/chartex" xmlns:mc="http://schemas.openxmlformats.org/markup-compatibility/2006" xmlns:aink="http://schemas.microsoft.com/office/drawing/2016/ink" xmlns:am3d="http://schemas.microsoft.com/office/drawing/2017/model3d" xmlns:o="urn:schemas-microsoft-com:office:office" xmlns:oel="http://schemas.microsoft.com/office/2019/extlst" xmlns:r="http://schemas.openxmlformats.org/officeDocument/2006/relationships" xmlns:m="http://schemas.openxmlformats.org/officeDocument/2006/math" xmlns:v="urn:schemas-microsoft-com:vml" xmlns:wp14="http://schemas.microsoft.com/office/word/2010/wordprocessingDrawing" xmlns:wp="http://schemas.openxmlformats.org/drawingml/2006/wordprocessingDrawing" xmlns:w10="urn:schemas-microsoft-com:office:word" xmlns:w="http://schemas.openxmlformats.org/wordprocessingml/2006/main" xmlns:w14="http://schemas.microsoft.com/office/word/2010/wordml" xmlns:w15="http://schemas.microsoft.com/office/word/2012/wordml" xmlns:w16cex="http://schemas.microsoft.com/office/word/2018/wordml/cex" xmlns:w16cid="http://schemas.microsoft.com/office/word/2016/wordml/cid" xmlns:w16="http://schemas.microsoft.com/office/word/2018/wordml" xmlns:w16sdtdh="http://schemas.microsoft.com/office/word/2020/wordml/sdtdatahash" xmlns:w16se="http://schemas.microsoft.com/office/word/2015/wordml/symex" xmlns:wpg="http://schemas.microsoft.com/office/word/2010/wordprocessingGroup" xmlns:wpi="http://schemas.microsoft.com/office/word/2010/wordprocessingInk" xmlns:wne="http://schemas.microsoft.com/office/word/2006/wordml" xmlns:wps="http://schemas.microsoft.com/office/word/2010/wordprocessingShape" mc:Ignorable="w14 w15 w16se w16cid w16 w16cex w16sdtdh wp14">
   <w:body>
     <w:p>
       <w:pPr>
         <w:rPr>
-          <w:sz w:val="28"/>
-        </w:rPr>
-      </w:pPr>
-      <w:bookmarkStart w:id="0" w:name="_GoBack"/>
+          <w:b/>
+          <w:bCs/>
+          <w:i/>
+          <w:iCs/>
+          <w:color w:val="1F3864" w:themeColor="accent5" w:themeShade="80"/>
+          <w:sz w:val="28"/>
+        </w:rPr>
+      </w:pPr>
+      <w:r>
+        <w:rPr>
+          <w:b/>
+          <w:bCs/>
+          <w:i/>
+          <w:iCs/>
+          <w:color w:val="1F3864" w:themeColor="accent5" w:themeShade="80"/>
+          <w:sz w:val="28"/>
+        </w:rPr>
+        <w:t>----------</w:t>
+      </w:r>
+      <w:r>
+        <w:rPr>
+          <w:b/>
+          <w:bCs/>
+          <w:i/>
+          <w:iCs/>
+          <w:color w:val="1F3864" w:themeColor="accent5" w:themeShade="80"/>
+          <w:sz w:val="28"/>
+        </w:rPr>
+        <w:t>Home Page</w:t>
+      </w:r>
+      <w:r>
+        <w:rPr>
+          <w:b/>
+          <w:bCs/>
+          <w:i/>
+          <w:iCs/>
+          <w:color w:val="1F3864" w:themeColor="accent5" w:themeShade="80"/>
+          <w:sz w:val="28"/>
+        </w:rPr>
+        <w:t>---------</w:t>
+      </w:r>
+    </w:p>
+    <w:p>
+      <w:pPr>
+        <w:rPr>
+          <w:b/>
+          <w:bCs/>
+          <w:i/>
+          <w:iCs/>
+          <w:color w:val="1F3864" w:themeColor="accent5" w:themeShade="80"/>
+          <w:sz w:val="28"/>
+        </w:rPr>
+      </w:pPr>
+    </w:p>
+    <w:p>
+      <w:pPr>
+        <w:rPr>
+          <w:b/>
+          <w:bCs/>
+          <w:i/>
+          <w:iCs/>
+          <w:color w:val="1F3864" w:themeColor="accent5" w:themeShade="80"/>
+          <w:sz w:val="28"/>
+        </w:rPr>
+      </w:pPr>
+      <w:r>
+        <w:rPr>
+          <w:b/>
+          <w:bCs/>
+          <w:i/>
+          <w:iCs/>
+          <w:color w:val="1F3864" w:themeColor="accent5" w:themeShade="80"/>
+          <w:sz w:val="28"/>
+        </w:rPr>
+        <w:t>&gt;&gt;&gt; Category</w:t>
+      </w:r>
+    </w:p>
+    <w:p>
+      <w:pPr>
+        <w:rPr>
+          <w:b/>
+          <w:bCs/>
+          <w:i/>
+          <w:iCs/>
+          <w:color w:val="1F3864" w:themeColor="accent5" w:themeShade="80"/>
+          <w:sz w:val="28"/>
+        </w:rPr>
+      </w:pPr>
+      <w:r>
+        <w:rPr>
+          <w:b/>
+          <w:bCs/>
+          <w:i/>
+          <w:iCs/>
+          <w:color w:val="1F3864" w:themeColor="accent5" w:themeShade="80"/>
+          <w:sz w:val="28"/>
+        </w:rPr>
+        <w:t>Output: lấy ra các loại hàng</w:t>
+      </w:r>
+    </w:p>
+    <w:p>
+      <w:pPr>
+        <w:rPr>
+          <w:b/>
+          <w:bCs/>
+          <w:i/>
+          <w:iCs/>
+          <w:color w:val="1F3864" w:themeColor="accent5" w:themeShade="80"/>
+          <w:sz w:val="28"/>
+        </w:rPr>
+      </w:pPr>
+      <w:r>
+        <w:rPr>
+          <w:b/>
+          <w:bCs/>
+          <w:i/>
+          <w:iCs/>
+          <w:color w:val="1F3864" w:themeColor="accent5" w:themeShade="80"/>
+          <w:sz w:val="28"/>
+        </w:rPr>
+        <w:t>API: http://localhost:8080/api/categories (method get)</w:t>
+      </w:r>
+    </w:p>
+    <w:p>
+      <w:pPr>
+        <w:rPr>
+          <w:b/>
+          <w:bCs/>
+          <w:i/>
+          <w:iCs/>
+          <w:color w:val="1F3864" w:themeColor="accent5" w:themeShade="80"/>
+          <w:sz w:val="28"/>
+        </w:rPr>
+      </w:pPr>
+      <w:r>
+        <w:rPr>
+          <w:b/>
+          <w:bCs/>
+          <w:i/>
+          <w:iCs/>
+          <w:color w:val="1F3864" w:themeColor="accent5" w:themeShade="80"/>
+          <w:sz w:val="28"/>
+        </w:rPr>
+        <w:t>Param: không có</w:t>
+      </w:r>
+    </w:p>
+    <w:p>
+      <w:pPr>
+        <w:rPr>
+          <w:sz w:val="28"/>
+        </w:rPr>
+      </w:pPr>
+    </w:p>
+    <w:p>
+      <w:pPr>
+        <w:rPr>
+          <w:sz w:val="28"/>
+        </w:rPr>
+      </w:pPr>
+      <w:r>
+        <w:rPr>
+          <w:sz w:val="28"/>
+        </w:rPr>
+        <w:t>&gt;&gt;&gt; Auctioning</w:t>
+      </w:r>
+    </w:p>
+    <w:p>
+      <w:pPr>
+        <w:rPr>
+          <w:sz w:val="28"/>
+        </w:rPr>
+      </w:pPr>
+      <w:r>
+        <w:rPr>
+          <w:sz w:val="28"/>
+        </w:rPr>
+        <w:t>Output: các phiên đấu giá đang diễn ra(trả hết thông tin) khoảng 5 phiên</w:t>
+      </w:r>
+      <w:r>
+        <w:rPr>
+          <w:sz w:val="28"/>
+        </w:rPr>
+        <w:t xml:space="preserve"> và các phiên đấu giá đang chờ (khoảng 5 phiên)</w:t>
+      </w:r>
+    </w:p>
+    <w:p>
+      <w:pPr>
+        <w:rPr>
+          <w:sz w:val="28"/>
+        </w:rPr>
+      </w:pPr>
+      <w:r>
+        <w:rPr>
+          <w:sz w:val="28"/>
+        </w:rPr>
+        <w:t>API: http://localhost:8080/api/auctions/auctionings?amount=5 (method get)</w:t>
+      </w:r>
+    </w:p>
+    <w:p>
+      <w:pPr>
+        <w:rPr>
+          <w:sz w:val="28"/>
+        </w:rPr>
+      </w:pPr>
+      <w:r>
+        <w:rPr>
+          <w:sz w:val="28"/>
+        </w:rPr>
+        <w:t>Param: amount=5 (Số sản phẩm hiển thị ra)</w:t>
+      </w:r>
+    </w:p>
+    <w:p>
+      <w:pPr>
+        <w:rPr>
+          <w:sz w:val="28"/>
+        </w:rPr>
+      </w:pPr>
+    </w:p>
+    <w:p>
+      <w:pPr>
+        <w:rPr>
+          <w:b/>
+          <w:bCs/>
+          <w:i/>
+          <w:iCs/>
+          <w:color w:val="1F3864" w:themeColor="accent5" w:themeShade="80"/>
+          <w:sz w:val="28"/>
+        </w:rPr>
+      </w:pPr>
+      <w:r>
+        <w:rPr>
+          <w:b/>
+          <w:bCs/>
+          <w:i/>
+          <w:iCs/>
+          <w:color w:val="1F3864" w:themeColor="accent5" w:themeShade="80"/>
+          <w:sz w:val="28"/>
+        </w:rPr>
+        <w:t>&gt;&gt;&gt; Maybe you will want</w:t>
+      </w:r>
+    </w:p>
+    <w:p>
+      <w:pPr>
+        <w:rPr>
+          <w:b/>
+          <w:bCs/>
+          <w:i/>
+          <w:iCs/>
+          <w:color w:val="1F3864" w:themeColor="accent5" w:themeShade="80"/>
+          <w:sz w:val="28"/>
+        </w:rPr>
+      </w:pPr>
+      <w:r>
+        <w:rPr>
+          <w:b/>
+          <w:bCs/>
+          <w:i/>
+          <w:iCs/>
+          <w:color w:val="1F3864" w:themeColor="accent5" w:themeShade="80"/>
+          <w:sz w:val="28"/>
+        </w:rPr>
+        <w:t>Output: lấy hình + tên sản phẩm, 12 sản phẩm</w:t>
+      </w:r>
+    </w:p>
+    <w:p>
+      <w:pPr>
+        <w:rPr>
+          <w:b/>
+          <w:bCs/>
+          <w:i/>
+          <w:iCs/>
+          <w:color w:val="1F3864" w:themeColor="accent5" w:themeShade="80"/>
+          <w:sz w:val="28"/>
+        </w:rPr>
+      </w:pPr>
+      <w:r>
+        <w:rPr>
+          <w:b/>
+          <w:bCs/>
+          <w:i/>
+          <w:iCs/>
+          <w:color w:val="1F3864" w:themeColor="accent5" w:themeShade="80"/>
+          <w:sz w:val="28"/>
+        </w:rPr>
+        <w:t>API:http://localhost:8080/api/products?pagenumber=0&amp;amount=12 (method get)</w:t>
+      </w:r>
+    </w:p>
+    <w:p>
+      <w:pPr>
+        <w:rPr>
+          <w:b/>
+          <w:bCs/>
+          <w:i/>
+          <w:iCs/>
+          <w:color w:val="1F3864" w:themeColor="accent5" w:themeShade="80"/>
+          <w:sz w:val="28"/>
+        </w:rPr>
+      </w:pPr>
+      <w:r>
+        <w:rPr>
+          <w:b/>
+          <w:bCs/>
+          <w:i/>
+          <w:iCs/>
+          <w:color w:val="1F3864" w:themeColor="accent5" w:themeShade="80"/>
+          <w:sz w:val="28"/>
+        </w:rPr>
+        <w:t xml:space="preserve">Param: pagenumber=0 (lấy trang đầu tiên - index = 0) </w:t>
+      </w:r>
+    </w:p>
+    <w:p>
+      <w:pPr>
+        <w:rPr>
+          <w:b/>
+          <w:bCs/>
+          <w:i/>
+          <w:iCs/>
+          <w:color w:val="1F3864" w:themeColor="accent5" w:themeShade="80"/>
+          <w:sz w:val="28"/>
+        </w:rPr>
+      </w:pPr>
+      <w:r>
+        <w:rPr>
+          <w:b/>
+          <w:bCs/>
+          <w:i/>
+          <w:iCs/>
+          <w:color w:val="1F3864" w:themeColor="accent5" w:themeShade="80"/>
+          <w:sz w:val="28"/>
+        </w:rPr>
+        <w:tab/>
+        <w:t>amount=12 (lấy 12 sản phẩm)</w:t>
+      </w:r>
+    </w:p>
+    <w:p>
+      <w:pPr>
+        <w:rPr>
+          <w:sz w:val="28"/>
+        </w:rPr>
+      </w:pPr>
+    </w:p>
+    <w:p>
+      <w:pPr>
+        <w:rPr>
+          <w:b/>
+          <w:bCs/>
+          <w:i/>
+          <w:iCs/>
+          <w:color w:val="1F3864" w:themeColor="accent5" w:themeShade="80"/>
+          <w:sz w:val="28"/>
+        </w:rPr>
+      </w:pPr>
+      <w:r>
+        <w:rPr>
+          <w:b/>
+          <w:bCs/>
+          <w:i/>
+          <w:iCs/>
+          <w:color w:val="1F3864" w:themeColor="accent5" w:themeShade="80"/>
+          <w:sz w:val="28"/>
+        </w:rPr>
+        <w:t>&gt;&gt;&gt; Search</w:t>
+      </w:r>
+    </w:p>
+    <w:p>
+      <w:pPr>
+        <w:rPr>
+          <w:b/>
+          <w:bCs/>
+          <w:i/>
+          <w:iCs/>
+          <w:color w:val="1F3864" w:themeColor="accent5" w:themeShade="80"/>
+          <w:sz w:val="28"/>
+        </w:rPr>
+      </w:pPr>
+      <w:r>
+        <w:rPr>
+          <w:b/>
+          <w:bCs/>
+          <w:i/>
+          <w:iCs/>
+          <w:color w:val="1F3864" w:themeColor="accent5" w:themeShade="80"/>
+          <w:sz w:val="28"/>
+        </w:rPr>
+        <w:t>Input: text</w:t>
+      </w:r>
+    </w:p>
+    <w:p>
+      <w:pPr>
+        <w:rPr>
+          <w:b/>
+          <w:bCs/>
+          <w:i/>
+          <w:iCs/>
+          <w:color w:val="1F3864" w:themeColor="accent5" w:themeShade="80"/>
+          <w:sz w:val="28"/>
+        </w:rPr>
+      </w:pPr>
+      <w:r>
+        <w:rPr>
+          <w:b/>
+          <w:bCs/>
+          <w:i/>
+          <w:iCs/>
+          <w:color w:val="1F3864" w:themeColor="accent5" w:themeShade="80"/>
+          <w:sz w:val="28"/>
+        </w:rPr>
+        <w:t>Output: tên sp đang đấu + giá phù hợp với text input</w:t>
+      </w:r>
+    </w:p>
+    <w:p>
+      <w:pPr>
+        <w:rPr>
+          <w:b/>
+          <w:bCs/>
+          <w:i/>
+          <w:iCs/>
+          <w:color w:val="1F3864" w:themeColor="accent5" w:themeShade="80"/>
+          <w:sz w:val="28"/>
+        </w:rPr>
+      </w:pPr>
+      <w:r>
+        <w:rPr>
+          <w:b/>
+          <w:bCs/>
+          <w:i/>
+          <w:iCs/>
+          <w:color w:val="1F3864" w:themeColor="accent5" w:themeShade="80"/>
+          <w:sz w:val="28"/>
+        </w:rPr>
+        <w:t>API: http://localhost:8080/api/products/search/?keyValue=Xiaomi</w:t>
+      </w:r>
+    </w:p>
+    <w:p>
+      <w:pPr>
+        <w:rPr>
+          <w:b/>
+          <w:bCs/>
+          <w:i/>
+          <w:iCs/>
+          <w:color w:val="1F3864" w:themeColor="accent5" w:themeShade="80"/>
+          <w:sz w:val="28"/>
+        </w:rPr>
+      </w:pPr>
+      <w:r>
+        <w:rPr>
+          <w:b/>
+          <w:bCs/>
+          <w:i/>
+          <w:iCs/>
+          <w:color w:val="1F3864" w:themeColor="accent5" w:themeShade="80"/>
+          <w:sz w:val="28"/>
+        </w:rPr>
+        <w:t>Param: keyValue=Xiaomi (key word nhập vào để tìm kiếm)</w:t>
+      </w:r>
+    </w:p>
+    <w:p>
+      <w:pPr>
+        <w:rPr>
+          <w:sz w:val="28"/>
+        </w:rPr>
+      </w:pPr>
+    </w:p>
+    <w:p>
+      <w:pPr>
+        <w:rPr>
+          <w:sz w:val="28"/>
+        </w:rPr>
+      </w:pPr>
       <w:r>
         <w:rPr>
           <w:sz w:val="28"/>
@@ -91,13 +556,7 @@
         <w:rPr>
           <w:sz w:val="28"/>
         </w:rPr>
-        <w:t xml:space="preserve">Tên loại sản phẩm </w:t>
-      </w:r>
-      <w:r>
-        <w:rPr>
-          <w:sz w:val="28"/>
-        </w:rPr>
-        <w:t>(Kèm id nếu có)</w:t>
+        <w:t>Tên loại sản phẩm (Kèm id nếu có)</w:t>
       </w:r>
     </w:p>
     <w:p>
@@ -192,13 +651,7 @@
         <w:rPr>
           <w:sz w:val="28"/>
         </w:rPr>
-        <w:t>** A</w:t>
-      </w:r>
-      <w:r>
-        <w:rPr>
-          <w:sz w:val="28"/>
-        </w:rPr>
-        <w:t>pi để lấy các thông tin ban đầu</w:t>
+        <w:t>** Api để lấy các thông tin ban đầu</w:t>
       </w:r>
     </w:p>
     <w:p>
@@ -282,13 +735,7 @@
         <w:rPr>
           <w:sz w:val="28"/>
         </w:rPr>
-        <w:t>Các thông tin cơ bản của phiên đấu giá như (</w:t>
-      </w:r>
-      <w:r>
-        <w:rPr>
-          <w:sz w:val="28"/>
-        </w:rPr>
-        <w:t>Thời gian bắt đầu, thời gian kết thúc</w:t>
+        <w:t>Các thông tin cơ bản của phiên đấu giá như (Thời gian bắt đầu, thời gian kết thúc</w:t>
       </w:r>
     </w:p>
     <w:p>
@@ -354,7 +801,6 @@
         <w:rPr>
           <w:sz w:val="28"/>
         </w:rPr>
-        <w:lastRenderedPageBreak/>
         <w:t>-----------------Giỏ hàng------------------------</w:t>
       </w:r>
     </w:p>
@@ -635,7 +1081,6 @@
         <w:rPr>
           <w:sz w:val="28"/>
         </w:rPr>
-        <w:lastRenderedPageBreak/>
         <w:t>-----------Trang thanh toán-----------</w:t>
       </w:r>
     </w:p>
@@ -917,6 +1362,7 @@
         <w:rPr>
           <w:sz w:val="28"/>
         </w:rPr>
+        <w:lastRenderedPageBreak/>
         <w:t>- Username</w:t>
       </w:r>
     </w:p>
@@ -930,7 +1376,6 @@
         <w:rPr>
           <w:sz w:val="28"/>
         </w:rPr>
-        <w:lastRenderedPageBreak/>
         <w:t>- Pass</w:t>
       </w:r>
     </w:p>
@@ -946,7 +1391,6 @@
         </w:rPr>
         <w:t>Output: user id, username</w:t>
       </w:r>
-      <w:bookmarkEnd w:id="0"/>
     </w:p>
     <w:sectPr>
       <w:pgSz w:w="12240" w:h="15840"/>
@@ -959,7 +1403,7 @@
 </file>
 
 <file path=word/numbering.xml><?xml version="1.0" encoding="utf-8"?>
-<w:numbering xmlns:wpc="http://schemas.microsoft.com/office/word/2010/wordprocessingCanvas" xmlns:cx="http://schemas.microsoft.com/office/drawing/2014/chartex" xmlns:mc="http://schemas.openxmlformats.org/markup-compatibility/2006" xmlns:o="urn:schemas-microsoft-com:office:office" xmlns:r="http://schemas.openxmlformats.org/officeDocument/2006/relationships" xmlns:m="http://schemas.openxmlformats.org/officeDocument/2006/math" xmlns:v="urn:schemas-microsoft-com:vml" xmlns:wp14="http://schemas.microsoft.com/office/word/2010/wordprocessingDrawing" xmlns:wp="http://schemas.openxmlformats.org/drawingml/2006/wordprocessingDrawing" xmlns:w10="urn:schemas-microsoft-com:office:word" xmlns:w="http://schemas.openxmlformats.org/wordprocessingml/2006/main" xmlns:w14="http://schemas.microsoft.com/office/word/2010/wordml" xmlns:w15="http://schemas.microsoft.com/office/word/2012/wordml" xmlns:w16se="http://schemas.microsoft.com/office/word/2015/wordml/symex" xmlns:wpg="http://schemas.microsoft.com/office/word/2010/wordprocessingGroup" xmlns:wpi="http://schemas.microsoft.com/office/word/2010/wordprocessingInk" xmlns:wne="http://schemas.microsoft.com/office/word/2006/wordml" xmlns:wps="http://schemas.microsoft.com/office/word/2010/wordprocessingShape" mc:Ignorable="w14 w15 w16se wp14">
+<w:numbering xmlns:wpc="http://schemas.microsoft.com/office/word/2010/wordprocessingCanvas" xmlns:cx="http://schemas.microsoft.com/office/drawing/2014/chartex" xmlns:cx1="http://schemas.microsoft.com/office/drawing/2015/9/8/chartex" xmlns:cx2="http://schemas.microsoft.com/office/drawing/2015/10/21/chartex" xmlns:cx3="http://schemas.microsoft.com/office/drawing/2016/5/9/chartex" xmlns:cx4="http://schemas.microsoft.com/office/drawing/2016/5/10/chartex" xmlns:cx5="http://schemas.microsoft.com/office/drawing/2016/5/11/chartex" xmlns:cx6="http://schemas.microsoft.com/office/drawing/2016/5/12/chartex" xmlns:cx7="http://schemas.microsoft.com/office/drawing/2016/5/13/chartex" xmlns:cx8="http://schemas.microsoft.com/office/drawing/2016/5/14/chartex" xmlns:mc="http://schemas.openxmlformats.org/markup-compatibility/2006" xmlns:aink="http://schemas.microsoft.com/office/drawing/2016/ink" xmlns:am3d="http://schemas.microsoft.com/office/drawing/2017/model3d" xmlns:o="urn:schemas-microsoft-com:office:office" xmlns:oel="http://schemas.microsoft.com/office/2019/extlst" xmlns:r="http://schemas.openxmlformats.org/officeDocument/2006/relationships" xmlns:m="http://schemas.openxmlformats.org/officeDocument/2006/math" xmlns:v="urn:schemas-microsoft-com:vml" xmlns:wp14="http://schemas.microsoft.com/office/word/2010/wordprocessingDrawing" xmlns:wp="http://schemas.openxmlformats.org/drawingml/2006/wordprocessingDrawing" xmlns:w10="urn:schemas-microsoft-com:office:word" xmlns:w="http://schemas.openxmlformats.org/wordprocessingml/2006/main" xmlns:w14="http://schemas.microsoft.com/office/word/2010/wordml" xmlns:w15="http://schemas.microsoft.com/office/word/2012/wordml" xmlns:w16cex="http://schemas.microsoft.com/office/word/2018/wordml/cex" xmlns:w16cid="http://schemas.microsoft.com/office/word/2016/wordml/cid" xmlns:w16="http://schemas.microsoft.com/office/word/2018/wordml" xmlns:w16sdtdh="http://schemas.microsoft.com/office/word/2020/wordml/sdtdatahash" xmlns:w16se="http://schemas.microsoft.com/office/word/2015/wordml/symex" xmlns:wpg="http://schemas.microsoft.com/office/word/2010/wordprocessingGroup" xmlns:wpi="http://schemas.microsoft.com/office/word/2010/wordprocessingInk" xmlns:wne="http://schemas.microsoft.com/office/word/2006/wordml" xmlns:wps="http://schemas.microsoft.com/office/word/2010/wordprocessingShape" mc:Ignorable="w14 w15 w16se w16cid w16 w16cex w16sdtdh wp14">
   <w:abstractNum w:abstractNumId="0" w15:restartNumberingAfterBreak="0">
     <w:nsid w:val="11E23720"/>
     <w:multiLevelType w:val="hybridMultilevel"/>
@@ -1274,20 +1718,20 @@
       </w:pPr>
     </w:lvl>
   </w:abstractNum>
-  <w:num w:numId="1">
+  <w:num w:numId="1" w16cid:durableId="1593856223">
     <w:abstractNumId w:val="1"/>
   </w:num>
-  <w:num w:numId="2">
+  <w:num w:numId="2" w16cid:durableId="982975430">
     <w:abstractNumId w:val="0"/>
   </w:num>
-  <w:num w:numId="3">
+  <w:num w:numId="3" w16cid:durableId="510219632">
     <w:abstractNumId w:val="2"/>
   </w:num>
 </w:numbering>
 </file>
 
 <file path=word/styles.xml><?xml version="1.0" encoding="utf-8"?>
-<w:styles xmlns:mc="http://schemas.openxmlformats.org/markup-compatibility/2006" xmlns:r="http://schemas.openxmlformats.org/officeDocument/2006/relationships" xmlns:w="http://schemas.openxmlformats.org/wordprocessingml/2006/main" xmlns:w14="http://schemas.microsoft.com/office/word/2010/wordml" xmlns:w15="http://schemas.microsoft.com/office/word/2012/wordml" xmlns:w16se="http://schemas.microsoft.com/office/word/2015/wordml/symex" mc:Ignorable="w14 w15 w16se">
+<w:styles xmlns:mc="http://schemas.openxmlformats.org/markup-compatibility/2006" xmlns:r="http://schemas.openxmlformats.org/officeDocument/2006/relationships" xmlns:w="http://schemas.openxmlformats.org/wordprocessingml/2006/main" xmlns:w14="http://schemas.microsoft.com/office/word/2010/wordml" xmlns:w15="http://schemas.microsoft.com/office/word/2012/wordml" xmlns:w16cex="http://schemas.microsoft.com/office/word/2018/wordml/cex" xmlns:w16cid="http://schemas.microsoft.com/office/word/2016/wordml/cid" xmlns:w16="http://schemas.microsoft.com/office/word/2018/wordml" xmlns:w16sdtdh="http://schemas.microsoft.com/office/word/2020/wordml/sdtdatahash" xmlns:w16se="http://schemas.microsoft.com/office/word/2015/wordml/symex" mc:Ignorable="w14 w15 w16se w16cid w16 w16cex w16sdtdh">
   <w:docDefaults>
     <w:rPrDefault>
       <w:rPr>
@@ -1303,7 +1747,7 @@
       </w:pPr>
     </w:pPrDefault>
   </w:docDefaults>
-  <w:latentStyles w:defLockedState="0" w:defUIPriority="99" w:defSemiHidden="0" w:defUnhideWhenUsed="0" w:defQFormat="0" w:count="371">
+  <w:latentStyles w:defLockedState="0" w:defUIPriority="99" w:defSemiHidden="0" w:defUnhideWhenUsed="0" w:defQFormat="0" w:count="376">
     <w:lsdException w:name="Normal" w:uiPriority="0" w:qFormat="1"/>
     <w:lsdException w:name="heading 1" w:uiPriority="9" w:qFormat="1"/>
     <w:lsdException w:name="heading 2" w:semiHidden="1" w:uiPriority="9" w:unhideWhenUsed="1" w:qFormat="1"/>
@@ -1409,7 +1853,6 @@
     <w:lsdException w:name="HTML Sample" w:semiHidden="1" w:unhideWhenUsed="1"/>
     <w:lsdException w:name="HTML Typewriter" w:semiHidden="1" w:unhideWhenUsed="1"/>
     <w:lsdException w:name="HTML Variable" w:semiHidden="1" w:unhideWhenUsed="1"/>
-    <w:lsdException w:name="Normal Table" w:semiHidden="1" w:unhideWhenUsed="1"/>
     <w:lsdException w:name="annotation subject" w:semiHidden="1" w:unhideWhenUsed="1"/>
     <w:lsdException w:name="No List" w:semiHidden="1" w:unhideWhenUsed="1"/>
     <w:lsdException w:name="Outline List 1" w:semiHidden="1" w:unhideWhenUsed="1"/>
@@ -1452,11 +1895,8 @@
     <w:lsdException w:name="Table Contemporary" w:semiHidden="1" w:unhideWhenUsed="1"/>
     <w:lsdException w:name="Table Elegant" w:semiHidden="1" w:unhideWhenUsed="1"/>
     <w:lsdException w:name="Table Professional" w:semiHidden="1" w:unhideWhenUsed="1"/>
-    <w:lsdException w:name="Table Subtle 1" w:semiHidden="1" w:unhideWhenUsed="1"/>
     <w:lsdException w:name="Table Subtle 2" w:semiHidden="1" w:unhideWhenUsed="1"/>
     <w:lsdException w:name="Table Web 1" w:semiHidden="1" w:unhideWhenUsed="1"/>
-    <w:lsdException w:name="Table Web 2" w:semiHidden="1" w:unhideWhenUsed="1"/>
-    <w:lsdException w:name="Table Web 3" w:semiHidden="1" w:unhideWhenUsed="1"/>
     <w:lsdException w:name="Balloon Text" w:semiHidden="1" w:unhideWhenUsed="1"/>
     <w:lsdException w:name="Table Grid" w:uiPriority="39"/>
     <w:lsdException w:name="Table Theme" w:semiHidden="1" w:unhideWhenUsed="1"/>
@@ -1675,6 +2115,11 @@
     <w:lsdException w:name="List Table 5 Dark Accent 6" w:uiPriority="50"/>
     <w:lsdException w:name="List Table 6 Colorful Accent 6" w:uiPriority="51"/>
     <w:lsdException w:name="List Table 7 Colorful Accent 6" w:uiPriority="52"/>
+    <w:lsdException w:name="Mention" w:semiHidden="1" w:unhideWhenUsed="1"/>
+    <w:lsdException w:name="Smart Hyperlink" w:semiHidden="1" w:unhideWhenUsed="1"/>
+    <w:lsdException w:name="Hashtag" w:semiHidden="1" w:unhideWhenUsed="1"/>
+    <w:lsdException w:name="Unresolved Mention" w:semiHidden="1" w:unhideWhenUsed="1"/>
+    <w:lsdException w:name="Smart Link" w:semiHidden="1" w:unhideWhenUsed="1"/>
   </w:latentStyles>
   <w:style w:type="paragraph" w:default="1" w:styleId="Normal">
     <w:name w:val="Normal"/>

</xml_diff>

<commit_message>
API tìm hãng bán sản phẩm của một loại sản phẩm
</commit_message>
<xml_diff>
--- a/BackEnd/api-description.docx
+++ b/BackEnd/api-description.docx
@@ -498,81 +498,280 @@
     <w:p>
       <w:pPr>
         <w:rPr>
-          <w:sz w:val="28"/>
-        </w:rPr>
-      </w:pPr>
-      <w:r>
-        <w:rPr>
+          <w:b/>
+          <w:bCs/>
+          <w:i/>
+          <w:iCs/>
+          <w:color w:val="1F3864" w:themeColor="accent5" w:themeShade="80"/>
+          <w:sz w:val="28"/>
+        </w:rPr>
+      </w:pPr>
+      <w:r>
+        <w:rPr>
+          <w:b/>
+          <w:bCs/>
+          <w:i/>
+          <w:iCs/>
+          <w:color w:val="1F3864" w:themeColor="accent5" w:themeShade="80"/>
           <w:sz w:val="28"/>
         </w:rPr>
         <w:lastRenderedPageBreak/>
+        <w:t>&gt;&gt;&gt;&gt; API Lấy hãng SX theo tên sản phẩm</w:t>
+      </w:r>
+    </w:p>
+    <w:p>
+      <w:pPr>
+        <w:rPr>
+          <w:b/>
+          <w:bCs/>
+          <w:i/>
+          <w:iCs/>
+          <w:color w:val="1F3864" w:themeColor="accent5" w:themeShade="80"/>
+          <w:sz w:val="28"/>
+        </w:rPr>
+      </w:pPr>
+      <w:r>
+        <w:rPr>
+          <w:b/>
+          <w:bCs/>
+          <w:i/>
+          <w:iCs/>
+          <w:color w:val="1F3864" w:themeColor="accent5" w:themeShade="80"/>
+          <w:sz w:val="28"/>
+        </w:rPr>
+        <w:t>Input: nhận vào tên loại sản phẩm</w:t>
+      </w:r>
+    </w:p>
+    <w:p>
+      <w:pPr>
+        <w:rPr>
+          <w:b/>
+          <w:bCs/>
+          <w:i/>
+          <w:iCs/>
+          <w:color w:val="1F3864" w:themeColor="accent5" w:themeShade="80"/>
+          <w:sz w:val="28"/>
+        </w:rPr>
+      </w:pPr>
+      <w:r>
+        <w:rPr>
+          <w:b/>
+          <w:bCs/>
+          <w:i/>
+          <w:iCs/>
+          <w:color w:val="1F3864" w:themeColor="accent5" w:themeShade="80"/>
+          <w:sz w:val="28"/>
+        </w:rPr>
+        <w:t>Output: trả ra các hãng bán sản phẩm dó</w:t>
+      </w:r>
+    </w:p>
+    <w:p>
+      <w:pPr>
+        <w:rPr>
+          <w:b/>
+          <w:bCs/>
+          <w:i/>
+          <w:iCs/>
+          <w:color w:val="1F3864" w:themeColor="accent5" w:themeShade="80"/>
+          <w:sz w:val="28"/>
+        </w:rPr>
+      </w:pPr>
+      <w:r>
+        <w:rPr>
+          <w:b/>
+          <w:bCs/>
+          <w:i/>
+          <w:iCs/>
+          <w:color w:val="1F3864" w:themeColor="accent5" w:themeShade="80"/>
+          <w:sz w:val="28"/>
+        </w:rPr>
+        <w:t>API: http://localhost:8080/api/categories/manufacturers?name=Điện thoại (method get)</w:t>
+      </w:r>
+    </w:p>
+    <w:p>
+      <w:pPr>
+        <w:rPr>
+          <w:b/>
+          <w:bCs/>
+          <w:i/>
+          <w:iCs/>
+          <w:color w:val="1F3864" w:themeColor="accent5" w:themeShade="80"/>
+          <w:sz w:val="28"/>
+        </w:rPr>
+      </w:pPr>
+      <w:r>
+        <w:rPr>
+          <w:b/>
+          <w:bCs/>
+          <w:i/>
+          <w:iCs/>
+          <w:color w:val="1F3864" w:themeColor="accent5" w:themeShade="80"/>
+          <w:sz w:val="28"/>
+        </w:rPr>
+        <w:t>Param: name=Laptop (Lấy các hãng bán sản phẩm Laptop)</w:t>
+      </w:r>
+    </w:p>
+    <w:p>
+      <w:pPr>
+        <w:rPr>
+          <w:sz w:val="28"/>
+        </w:rPr>
+      </w:pPr>
+    </w:p>
+    <w:p>
+      <w:pPr>
+        <w:rPr>
+          <w:sz w:val="28"/>
+        </w:rPr>
+      </w:pPr>
+      <w:r>
+        <w:rPr>
+          <w:sz w:val="28"/>
+        </w:rPr>
         <w:t xml:space="preserve">&gt;&gt;&gt;&gt; API </w:t>
       </w:r>
       <w:r>
         <w:rPr>
           <w:sz w:val="28"/>
         </w:rPr>
-        <w:t>Lấy hãng SX theo tên sản phẩm</w:t>
-      </w:r>
-    </w:p>
-    <w:p>
-      <w:pPr>
-        <w:rPr>
-          <w:sz w:val="28"/>
-        </w:rPr>
-      </w:pPr>
-      <w:r>
-        <w:rPr>
-          <w:sz w:val="28"/>
-        </w:rPr>
-        <w:t>Input: nhận vào tên loại sản phẩm</w:t>
-      </w:r>
-    </w:p>
-    <w:p>
-      <w:pPr>
-        <w:rPr>
-          <w:sz w:val="28"/>
-        </w:rPr>
-      </w:pPr>
-      <w:r>
-        <w:rPr>
-          <w:sz w:val="28"/>
-        </w:rPr>
-        <w:t>Output: trả ra các hãng bán sản phẩm dó</w:t>
-      </w:r>
-    </w:p>
-    <w:p>
-      <w:pPr>
-        <w:rPr>
-          <w:sz w:val="28"/>
-        </w:rPr>
-      </w:pPr>
-      <w:r>
-        <w:rPr>
-          <w:sz w:val="28"/>
-        </w:rPr>
-        <w:t>API: http://localhost:8080/api/categories/manufacturers?name=Điện thoại (method get)</w:t>
-      </w:r>
-    </w:p>
-    <w:p>
-      <w:pPr>
-        <w:rPr>
-          <w:sz w:val="28"/>
-        </w:rPr>
-      </w:pPr>
-      <w:r>
-        <w:rPr>
-          <w:sz w:val="28"/>
-        </w:rPr>
-        <w:t>Param: name=Laptop (Lấy các hãng bán sản phẩm Laptop)</w:t>
-      </w:r>
-    </w:p>
-    <w:p>
-      <w:pPr>
-        <w:rPr>
-          <w:sz w:val="28"/>
-        </w:rPr>
-      </w:pPr>
+        <w:t>Lọc hỗ trợ Search</w:t>
+      </w:r>
+    </w:p>
+    <w:p>
+      <w:pPr>
+        <w:rPr>
+          <w:sz w:val="28"/>
+        </w:rPr>
+      </w:pPr>
+      <w:r>
+        <w:rPr>
+          <w:sz w:val="28"/>
+        </w:rPr>
+        <w:t>Input:</w:t>
+      </w:r>
+    </w:p>
+    <w:p>
+      <w:pPr>
+        <w:rPr>
+          <w:sz w:val="28"/>
+        </w:rPr>
+      </w:pPr>
+      <w:r>
+        <w:rPr>
+          <w:sz w:val="28"/>
+        </w:rPr>
+        <w:tab/>
+        <w:t>- Tên loại sản phẩm</w:t>
+      </w:r>
+    </w:p>
+    <w:p>
+      <w:pPr>
+        <w:rPr>
+          <w:sz w:val="28"/>
+        </w:rPr>
+      </w:pPr>
+      <w:r>
+        <w:rPr>
+          <w:sz w:val="28"/>
+        </w:rPr>
+        <w:tab/>
+        <w:t>- Tên hãng</w:t>
+      </w:r>
+    </w:p>
+    <w:p>
+      <w:pPr>
+        <w:rPr>
+          <w:sz w:val="28"/>
+        </w:rPr>
+      </w:pPr>
+      <w:r>
+        <w:rPr>
+          <w:sz w:val="28"/>
+        </w:rPr>
+        <w:tab/>
+        <w:t>- Các sản phẩm đang trong phiên đấu giá/Các sản phẩm đang được bán trên trang</w:t>
+      </w:r>
+    </w:p>
+    <w:p>
+      <w:pPr>
+        <w:rPr>
+          <w:sz w:val="28"/>
+        </w:rPr>
+      </w:pPr>
+      <w:r>
+        <w:rPr>
+          <w:sz w:val="28"/>
+        </w:rPr>
+        <w:tab/>
+        <w:t>- Tăng hay giảm</w:t>
+      </w:r>
+    </w:p>
+    <w:p>
+      <w:pPr>
+        <w:rPr>
+          <w:sz w:val="28"/>
+        </w:rPr>
+      </w:pPr>
+      <w:r>
+        <w:rPr>
+          <w:sz w:val="28"/>
+        </w:rPr>
+        <w:tab/>
+        <w:t>- Gía cao nhất</w:t>
+      </w:r>
+    </w:p>
+    <w:p>
+      <w:pPr>
+        <w:rPr>
+          <w:sz w:val="28"/>
+        </w:rPr>
+      </w:pPr>
+      <w:r>
+        <w:rPr>
+          <w:sz w:val="28"/>
+        </w:rPr>
+        <w:tab/>
+        <w:t>- Gía thấp nhất</w:t>
+      </w:r>
+    </w:p>
+    <w:p>
+      <w:pPr>
+        <w:rPr>
+          <w:sz w:val="28"/>
+        </w:rPr>
+      </w:pPr>
+      <w:r>
+        <w:rPr>
+          <w:sz w:val="28"/>
+        </w:rPr>
+        <w:t>Output:</w:t>
+      </w:r>
+    </w:p>
+    <w:p>
+      <w:pPr>
+        <w:rPr>
+          <w:sz w:val="28"/>
+        </w:rPr>
+      </w:pPr>
+      <w:r>
+        <w:rPr>
+          <w:sz w:val="28"/>
+        </w:rPr>
+        <w:t>API:</w:t>
+      </w:r>
+    </w:p>
+    <w:p>
+      <w:pPr>
+        <w:rPr>
+          <w:sz w:val="28"/>
+        </w:rPr>
+      </w:pPr>
+      <w:r>
+        <w:rPr>
+          <w:sz w:val="28"/>
+        </w:rPr>
+        <w:t>Param:</w:t>
+      </w:r>
     </w:p>
     <w:p>
       <w:pPr>
@@ -662,6 +861,7 @@
         <w:rPr>
           <w:sz w:val="28"/>
         </w:rPr>
+        <w:lastRenderedPageBreak/>
         <w:t>Tên loại sản phẩm (Kèm id nếu có)</w:t>
       </w:r>
     </w:p>
@@ -828,164 +1028,164 @@
         <w:rPr>
           <w:sz w:val="28"/>
         </w:rPr>
+        <w:t>Danh sách các lần đấu giá (Bao gồm commnet, tên người đưa giá, giá đưa ra, id của người đưa ra giá)</w:t>
+      </w:r>
+    </w:p>
+    <w:p>
+      <w:pPr>
+        <w:rPr>
+          <w:sz w:val="28"/>
+        </w:rPr>
+      </w:pPr>
+      <w:r>
+        <w:rPr>
+          <w:sz w:val="28"/>
+        </w:rPr>
+        <w:t>Các thông tin cơ bản của phiên đấu giá như (Thời gian bắt đầu, thời gian kết thúc</w:t>
+      </w:r>
+    </w:p>
+    <w:p>
+      <w:pPr>
+        <w:rPr>
+          <w:sz w:val="28"/>
+        </w:rPr>
+      </w:pPr>
+      <w:r>
+        <w:rPr>
+          <w:sz w:val="28"/>
+        </w:rPr>
+        <w:t>, giá khởi điểm , số người tham gia, mã phiên đấu giá, tên người mở phiên)</w:t>
+      </w:r>
+    </w:p>
+    <w:p>
+      <w:pPr>
+        <w:rPr>
+          <w:sz w:val="28"/>
+        </w:rPr>
+      </w:pPr>
+      <w:r>
+        <w:rPr>
+          <w:sz w:val="28"/>
+        </w:rPr>
+        <w:t>** Api để đưa ra giá đấu</w:t>
+      </w:r>
+    </w:p>
+    <w:p>
+      <w:pPr>
+        <w:rPr>
+          <w:sz w:val="28"/>
+        </w:rPr>
+      </w:pPr>
+      <w:r>
+        <w:rPr>
+          <w:sz w:val="28"/>
+        </w:rPr>
+        <w:t>Input: id người đưa ra giá, Giá đưa ra, comment (Sử dụng socket ở đây)</w:t>
+      </w:r>
+    </w:p>
+    <w:p>
+      <w:pPr>
+        <w:rPr>
+          <w:sz w:val="28"/>
+        </w:rPr>
+      </w:pPr>
+    </w:p>
+    <w:p>
+      <w:pPr>
+        <w:rPr>
+          <w:sz w:val="28"/>
+        </w:rPr>
+      </w:pPr>
+    </w:p>
+    <w:p>
+      <w:pPr>
+        <w:rPr>
+          <w:sz w:val="28"/>
+        </w:rPr>
+      </w:pPr>
+      <w:r>
+        <w:rPr>
+          <w:sz w:val="28"/>
+        </w:rPr>
+        <w:t>-----------------Giỏ hàng------------------------</w:t>
+      </w:r>
+    </w:p>
+    <w:p>
+      <w:pPr>
+        <w:rPr>
+          <w:sz w:val="28"/>
+        </w:rPr>
+      </w:pPr>
+      <w:r>
+        <w:rPr>
+          <w:sz w:val="28"/>
+        </w:rPr>
+        <w:t>Lấy ra ds các sp trong giỏ hàng của user</w:t>
+      </w:r>
+    </w:p>
+    <w:p>
+      <w:pPr>
+        <w:rPr>
+          <w:sz w:val="28"/>
+        </w:rPr>
+      </w:pPr>
+      <w:r>
+        <w:rPr>
+          <w:sz w:val="28"/>
+        </w:rPr>
+        <w:t>Input: userid</w:t>
+      </w:r>
+    </w:p>
+    <w:p>
+      <w:pPr>
+        <w:rPr>
+          <w:sz w:val="28"/>
+        </w:rPr>
+      </w:pPr>
+      <w:r>
+        <w:rPr>
+          <w:sz w:val="28"/>
+        </w:rPr>
+        <w:t>Output: Ds các sp trong giỏ hàng, mỗi sp cần các thông tin sau:</w:t>
+      </w:r>
+    </w:p>
+    <w:p>
+      <w:pPr>
+        <w:rPr>
+          <w:sz w:val="28"/>
+        </w:rPr>
+      </w:pPr>
+      <w:r>
+        <w:rPr>
+          <w:sz w:val="28"/>
+        </w:rPr>
+        <w:t>Tên sp</w:t>
+      </w:r>
+    </w:p>
+    <w:p>
+      <w:pPr>
+        <w:rPr>
+          <w:sz w:val="28"/>
+        </w:rPr>
+      </w:pPr>
+      <w:r>
+        <w:rPr>
+          <w:sz w:val="28"/>
+        </w:rPr>
+        <w:t>Hình ảnh</w:t>
+      </w:r>
+    </w:p>
+    <w:p>
+      <w:pPr>
+        <w:rPr>
+          <w:sz w:val="28"/>
+        </w:rPr>
+      </w:pPr>
+      <w:r>
+        <w:rPr>
+          <w:sz w:val="28"/>
+        </w:rPr>
         <w:lastRenderedPageBreak/>
-        <w:t>Danh sách các lần đấu giá (Bao gồm commnet, tên người đưa giá, giá đưa ra, id của người đưa ra giá)</w:t>
-      </w:r>
-    </w:p>
-    <w:p>
-      <w:pPr>
-        <w:rPr>
-          <w:sz w:val="28"/>
-        </w:rPr>
-      </w:pPr>
-      <w:r>
-        <w:rPr>
-          <w:sz w:val="28"/>
-        </w:rPr>
-        <w:t>Các thông tin cơ bản của phiên đấu giá như (Thời gian bắt đầu, thời gian kết thúc</w:t>
-      </w:r>
-    </w:p>
-    <w:p>
-      <w:pPr>
-        <w:rPr>
-          <w:sz w:val="28"/>
-        </w:rPr>
-      </w:pPr>
-      <w:r>
-        <w:rPr>
-          <w:sz w:val="28"/>
-        </w:rPr>
-        <w:t>, giá khởi điểm , số người tham gia, mã phiên đấu giá, tên người mở phiên)</w:t>
-      </w:r>
-    </w:p>
-    <w:p>
-      <w:pPr>
-        <w:rPr>
-          <w:sz w:val="28"/>
-        </w:rPr>
-      </w:pPr>
-      <w:r>
-        <w:rPr>
-          <w:sz w:val="28"/>
-        </w:rPr>
-        <w:t>** Api để đưa ra giá đấu</w:t>
-      </w:r>
-    </w:p>
-    <w:p>
-      <w:pPr>
-        <w:rPr>
-          <w:sz w:val="28"/>
-        </w:rPr>
-      </w:pPr>
-      <w:r>
-        <w:rPr>
-          <w:sz w:val="28"/>
-        </w:rPr>
-        <w:t>Input: id người đưa ra giá, Giá đưa ra, comment (Sử dụng socket ở đây)</w:t>
-      </w:r>
-    </w:p>
-    <w:p>
-      <w:pPr>
-        <w:rPr>
-          <w:sz w:val="28"/>
-        </w:rPr>
-      </w:pPr>
-    </w:p>
-    <w:p>
-      <w:pPr>
-        <w:rPr>
-          <w:sz w:val="28"/>
-        </w:rPr>
-      </w:pPr>
-    </w:p>
-    <w:p>
-      <w:pPr>
-        <w:rPr>
-          <w:sz w:val="28"/>
-        </w:rPr>
-      </w:pPr>
-      <w:r>
-        <w:rPr>
-          <w:sz w:val="28"/>
-        </w:rPr>
-        <w:t>-----------------Giỏ hàng------------------------</w:t>
-      </w:r>
-    </w:p>
-    <w:p>
-      <w:pPr>
-        <w:rPr>
-          <w:sz w:val="28"/>
-        </w:rPr>
-      </w:pPr>
-      <w:r>
-        <w:rPr>
-          <w:sz w:val="28"/>
-        </w:rPr>
-        <w:t>Lấy ra ds các sp trong giỏ hàng của user</w:t>
-      </w:r>
-    </w:p>
-    <w:p>
-      <w:pPr>
-        <w:rPr>
-          <w:sz w:val="28"/>
-        </w:rPr>
-      </w:pPr>
-      <w:r>
-        <w:rPr>
-          <w:sz w:val="28"/>
-        </w:rPr>
-        <w:t>Input: userid</w:t>
-      </w:r>
-    </w:p>
-    <w:p>
-      <w:pPr>
-        <w:rPr>
-          <w:sz w:val="28"/>
-        </w:rPr>
-      </w:pPr>
-      <w:r>
-        <w:rPr>
-          <w:sz w:val="28"/>
-        </w:rPr>
-        <w:t>Output: Ds các sp trong giỏ hàng, mỗi sp cần các thông tin sau:</w:t>
-      </w:r>
-    </w:p>
-    <w:p>
-      <w:pPr>
-        <w:rPr>
-          <w:sz w:val="28"/>
-        </w:rPr>
-      </w:pPr>
-      <w:r>
-        <w:rPr>
-          <w:sz w:val="28"/>
-        </w:rPr>
-        <w:t>Tên sp</w:t>
-      </w:r>
-    </w:p>
-    <w:p>
-      <w:pPr>
-        <w:rPr>
-          <w:sz w:val="28"/>
-        </w:rPr>
-      </w:pPr>
-      <w:r>
-        <w:rPr>
-          <w:sz w:val="28"/>
-        </w:rPr>
-        <w:t>Hình ảnh</w:t>
-      </w:r>
-    </w:p>
-    <w:p>
-      <w:pPr>
-        <w:rPr>
-          <w:sz w:val="28"/>
-        </w:rPr>
-      </w:pPr>
-      <w:r>
-        <w:rPr>
-          <w:sz w:val="28"/>
-        </w:rPr>
         <w:t>Tên người bán (Kèm id người bán)</w:t>
       </w:r>
     </w:p>
@@ -1103,151 +1303,151 @@
         <w:rPr>
           <w:sz w:val="28"/>
         </w:rPr>
+        <w:t>mã thành phố</w:t>
+      </w:r>
+    </w:p>
+    <w:p>
+      <w:pPr>
+        <w:rPr>
+          <w:sz w:val="28"/>
+        </w:rPr>
+      </w:pPr>
+      <w:r>
+        <w:rPr>
+          <w:sz w:val="28"/>
+        </w:rPr>
+        <w:t>mã quận</w:t>
+      </w:r>
+    </w:p>
+    <w:p>
+      <w:pPr>
+        <w:rPr>
+          <w:sz w:val="28"/>
+        </w:rPr>
+      </w:pPr>
+      <w:r>
+        <w:rPr>
+          <w:sz w:val="28"/>
+        </w:rPr>
+        <w:t>mã huyện</w:t>
+      </w:r>
+    </w:p>
+    <w:p>
+      <w:pPr>
+        <w:rPr>
+          <w:sz w:val="28"/>
+        </w:rPr>
+      </w:pPr>
+      <w:r>
+        <w:rPr>
+          <w:sz w:val="28"/>
+        </w:rPr>
+        <w:t>Address detail</w:t>
+      </w:r>
+    </w:p>
+    <w:p>
+      <w:pPr>
+        <w:rPr>
+          <w:sz w:val="28"/>
+        </w:rPr>
+      </w:pPr>
+      <w:r>
+        <w:rPr>
+          <w:sz w:val="28"/>
+        </w:rPr>
+        <w:t>Số điện thoại</w:t>
+      </w:r>
+    </w:p>
+    <w:p>
+      <w:pPr>
+        <w:rPr>
+          <w:sz w:val="28"/>
+        </w:rPr>
+      </w:pPr>
+      <w:r>
+        <w:rPr>
+          <w:sz w:val="28"/>
+        </w:rPr>
+        <w:t>** Trang này có thêm 2 api để thêm địa chỉ và xóa địa chỉ, xóa thì input là id của địa chỉ giao hàng đó</w:t>
+      </w:r>
+    </w:p>
+    <w:p>
+      <w:pPr>
+        <w:rPr>
+          <w:sz w:val="28"/>
+        </w:rPr>
+      </w:pPr>
+    </w:p>
+    <w:p>
+      <w:pPr>
+        <w:rPr>
+          <w:sz w:val="28"/>
+        </w:rPr>
+      </w:pPr>
+      <w:r>
+        <w:rPr>
+          <w:sz w:val="28"/>
+        </w:rPr>
+        <w:t>-----------Trang thanh toán-----------</w:t>
+      </w:r>
+    </w:p>
+    <w:p>
+      <w:pPr>
+        <w:rPr>
+          <w:sz w:val="28"/>
+        </w:rPr>
+      </w:pPr>
+      <w:r>
+        <w:rPr>
+          <w:sz w:val="28"/>
+        </w:rPr>
+        <w:t>Lấy cho t cái phí ship là đc (Tính toán sao đó tự lo)</w:t>
+      </w:r>
+    </w:p>
+    <w:p>
+      <w:pPr>
+        <w:rPr>
+          <w:sz w:val="28"/>
+        </w:rPr>
+      </w:pPr>
+      <w:r>
+        <w:rPr>
+          <w:sz w:val="28"/>
+        </w:rPr>
+        <w:t>Trang này sẽ có 1 api xác nhận đã thanh toán</w:t>
+      </w:r>
+    </w:p>
+    <w:p>
+      <w:pPr>
+        <w:rPr>
+          <w:sz w:val="28"/>
+        </w:rPr>
+      </w:pPr>
+      <w:r>
+        <w:rPr>
+          <w:sz w:val="28"/>
+        </w:rPr>
+        <w:t>T chưa nghĩ đc input, chắc bấm nút thanh toán xong thì m tự động tạo đơn hàng tự lưu vô database</w:t>
+      </w:r>
+    </w:p>
+    <w:p>
+      <w:pPr>
+        <w:rPr>
+          <w:sz w:val="28"/>
+        </w:rPr>
+      </w:pPr>
+    </w:p>
+    <w:p>
+      <w:pPr>
+        <w:rPr>
+          <w:sz w:val="28"/>
+        </w:rPr>
+      </w:pPr>
+      <w:r>
+        <w:rPr>
+          <w:sz w:val="28"/>
+        </w:rPr>
         <w:lastRenderedPageBreak/>
-        <w:t>mã thành phố</w:t>
-      </w:r>
-    </w:p>
-    <w:p>
-      <w:pPr>
-        <w:rPr>
-          <w:sz w:val="28"/>
-        </w:rPr>
-      </w:pPr>
-      <w:r>
-        <w:rPr>
-          <w:sz w:val="28"/>
-        </w:rPr>
-        <w:t>mã quận</w:t>
-      </w:r>
-    </w:p>
-    <w:p>
-      <w:pPr>
-        <w:rPr>
-          <w:sz w:val="28"/>
-        </w:rPr>
-      </w:pPr>
-      <w:r>
-        <w:rPr>
-          <w:sz w:val="28"/>
-        </w:rPr>
-        <w:t>mã huyện</w:t>
-      </w:r>
-    </w:p>
-    <w:p>
-      <w:pPr>
-        <w:rPr>
-          <w:sz w:val="28"/>
-        </w:rPr>
-      </w:pPr>
-      <w:r>
-        <w:rPr>
-          <w:sz w:val="28"/>
-        </w:rPr>
-        <w:t>Address detail</w:t>
-      </w:r>
-    </w:p>
-    <w:p>
-      <w:pPr>
-        <w:rPr>
-          <w:sz w:val="28"/>
-        </w:rPr>
-      </w:pPr>
-      <w:r>
-        <w:rPr>
-          <w:sz w:val="28"/>
-        </w:rPr>
-        <w:t>Số điện thoại</w:t>
-      </w:r>
-    </w:p>
-    <w:p>
-      <w:pPr>
-        <w:rPr>
-          <w:sz w:val="28"/>
-        </w:rPr>
-      </w:pPr>
-      <w:r>
-        <w:rPr>
-          <w:sz w:val="28"/>
-        </w:rPr>
-        <w:t>** Trang này có thêm 2 api để thêm địa chỉ và xóa địa chỉ, xóa thì input là id của địa chỉ giao hàng đó</w:t>
-      </w:r>
-    </w:p>
-    <w:p>
-      <w:pPr>
-        <w:rPr>
-          <w:sz w:val="28"/>
-        </w:rPr>
-      </w:pPr>
-    </w:p>
-    <w:p>
-      <w:pPr>
-        <w:rPr>
-          <w:sz w:val="28"/>
-        </w:rPr>
-      </w:pPr>
-      <w:r>
-        <w:rPr>
-          <w:sz w:val="28"/>
-        </w:rPr>
-        <w:t>-----------Trang thanh toán-----------</w:t>
-      </w:r>
-    </w:p>
-    <w:p>
-      <w:pPr>
-        <w:rPr>
-          <w:sz w:val="28"/>
-        </w:rPr>
-      </w:pPr>
-      <w:r>
-        <w:rPr>
-          <w:sz w:val="28"/>
-        </w:rPr>
-        <w:t>Lấy cho t cái phí ship là đc (Tính toán sao đó tự lo)</w:t>
-      </w:r>
-    </w:p>
-    <w:p>
-      <w:pPr>
-        <w:rPr>
-          <w:sz w:val="28"/>
-        </w:rPr>
-      </w:pPr>
-      <w:r>
-        <w:rPr>
-          <w:sz w:val="28"/>
-        </w:rPr>
-        <w:t>Trang này sẽ có 1 api xác nhận đã thanh toán</w:t>
-      </w:r>
-    </w:p>
-    <w:p>
-      <w:pPr>
-        <w:rPr>
-          <w:sz w:val="28"/>
-        </w:rPr>
-      </w:pPr>
-      <w:r>
-        <w:rPr>
-          <w:sz w:val="28"/>
-        </w:rPr>
-        <w:t>T chưa nghĩ đc input, chắc bấm nút thanh toán xong thì m tự động tạo đơn hàng tự lưu vô database</w:t>
-      </w:r>
-    </w:p>
-    <w:p>
-      <w:pPr>
-        <w:rPr>
-          <w:sz w:val="28"/>
-        </w:rPr>
-      </w:pPr>
-    </w:p>
-    <w:p>
-      <w:pPr>
-        <w:rPr>
-          <w:sz w:val="28"/>
-        </w:rPr>
-      </w:pPr>
-      <w:r>
-        <w:rPr>
-          <w:sz w:val="28"/>
-        </w:rPr>
         <w:t>-------------Trang quản lý cửa hàng----------------</w:t>
       </w:r>
       <w:r>
@@ -1395,7 +1595,6 @@
         <w:rPr>
           <w:sz w:val="28"/>
         </w:rPr>
-        <w:lastRenderedPageBreak/>
         <w:t>Input là user id, lấy ds các đơn hàng có các thông tin sau (id đơn hàng,hình ảnh, tên sp, tên người mua kèm id của ng mua, trạng thái đơn hàng,)</w:t>
       </w:r>
     </w:p>

</xml_diff>

<commit_message>
Fix bug  API Search
</commit_message>
<xml_diff>
--- a/BackEnd/api-description.docx
+++ b/BackEnd/api-description.docx
@@ -634,7 +634,7 @@
         <w:rPr>
           <w:sz w:val="28"/>
         </w:rPr>
-        <w:t>Lọc hỗ trợ Search</w:t>
+        <w:t>Filter</w:t>
       </w:r>
     </w:p>
     <w:p>
@@ -648,6 +648,26 @@
           <w:sz w:val="28"/>
         </w:rPr>
         <w:t>Input:</w:t>
+      </w:r>
+    </w:p>
+    <w:p>
+      <w:pPr>
+        <w:rPr>
+          <w:sz w:val="28"/>
+        </w:rPr>
+      </w:pPr>
+      <w:r>
+        <w:rPr>
+          <w:sz w:val="28"/>
+        </w:rPr>
+        <w:tab/>
+        <w:t xml:space="preserve">- KeyValue </w:t>
+      </w:r>
+      <w:r>
+        <w:rPr>
+          <w:sz w:val="28"/>
+        </w:rPr>
+        <w:t>để Search</w:t>
       </w:r>
     </w:p>
     <w:p>
@@ -783,6 +803,67 @@
         <w:rPr>
           <w:sz w:val="28"/>
         </w:rPr>
+        <w:t>Note:</w:t>
+      </w:r>
+    </w:p>
+    <w:p>
+      <w:pPr>
+        <w:rPr>
+          <w:rFonts w:ascii="Segoe UI" w:hAnsi="Segoe UI" w:cs="Segoe UI"/>
+          <w:color w:val="081C36"/>
+          <w:spacing w:val="3"/>
+          <w:sz w:val="23"/>
+          <w:szCs w:val="23"/>
+          <w:shd w:val="clear" w:color="auto" w:fill="FFFFFF"/>
+        </w:rPr>
+      </w:pPr>
+      <w:r>
+        <w:rPr>
+          <w:sz w:val="28"/>
+        </w:rPr>
+        <w:tab/>
+      </w:r>
+      <w:r>
+        <w:rPr>
+          <w:rFonts w:ascii="Segoe UI" w:hAnsi="Segoe UI" w:cs="Segoe UI"/>
+          <w:color w:val="081C36"/>
+          <w:spacing w:val="3"/>
+          <w:sz w:val="23"/>
+          <w:szCs w:val="23"/>
+          <w:shd w:val="clear" w:color="auto" w:fill="FFFFFF"/>
+        </w:rPr>
+        <w:t xml:space="preserve">Lưu ý: 1. Các dữ liệu số 1,2 đều có thể được trả về với một kiểu dữ liệu là "all“ tức là lấy tất cả (Ví dụ nếu tên loại sp t trả về là "all“ thì m lấy cho t tất cả sản phẩm của tất cả các loại sản phẩm) 2. Dữ liệu số 3 cx có thể có giá trị all nhưng nếu nó rơi vào giá trị all bắt buộc m phải chia cho t 2 danh sách, 1 là danh sách các sp đang trong phiên đấu giá, 2 là ds các sp đang được mở bán, còn nếu ko rơi vào trường hợp all thì chỉ cần đưa cho t 1 danh sách tùy theo nội dung dữ liệu ở mục 3 3. Các số 4 5 6 có thể sẽ ko có dữ liệu nếu </w:t>
+      </w:r>
+      <w:r>
+        <w:rPr>
+          <w:rFonts w:ascii="Segoe UI" w:hAnsi="Segoe UI" w:cs="Segoe UI"/>
+          <w:color w:val="081C36"/>
+          <w:spacing w:val="3"/>
+          <w:sz w:val="23"/>
+          <w:szCs w:val="23"/>
+          <w:shd w:val="clear" w:color="auto" w:fill="FFFFFF"/>
+        </w:rPr>
+        <w:lastRenderedPageBreak/>
+        <w:t>dữ liệu ở mục 3 được chọn là lấy các sản phẩm đang được mở bán (bởi vì nó đang được mở bán nên ko có giá cụ thể để sort hay tìm trong khoảng giữa giá cao nhất và giá thấp nhất) 4. Nếu số 4 có dữ liệu thì phải sort theo giá trị hiện tại của sp của các phiên đấu giá đang được mở, nếu số 5, 6 có giá trị thì phải tìm các phiên đấu giá có giá sản phẩm nằm trong khoảng 5 và 6</w:t>
+      </w:r>
+    </w:p>
+    <w:p>
+      <w:pPr>
+        <w:rPr>
+          <w:sz w:val="28"/>
+        </w:rPr>
+      </w:pPr>
+    </w:p>
+    <w:p>
+      <w:pPr>
+        <w:rPr>
+          <w:sz w:val="28"/>
+        </w:rPr>
+      </w:pPr>
+      <w:r>
+        <w:rPr>
+          <w:sz w:val="28"/>
+        </w:rPr>
         <w:t>--------Product detail-------------</w:t>
       </w:r>
     </w:p>
@@ -861,212 +942,212 @@
         <w:rPr>
           <w:sz w:val="28"/>
         </w:rPr>
+        <w:t>Tên loại sản phẩm (Kèm id nếu có)</w:t>
+      </w:r>
+    </w:p>
+    <w:p>
+      <w:pPr>
+        <w:rPr>
+          <w:sz w:val="28"/>
+        </w:rPr>
+      </w:pPr>
+      <w:r>
+        <w:rPr>
+          <w:sz w:val="28"/>
+        </w:rPr>
+        <w:t>Số lượng còn lại trong kho (Nếu ko có thì cứ mặc định là 1)</w:t>
+      </w:r>
+    </w:p>
+    <w:p>
+      <w:pPr>
+        <w:rPr>
+          <w:sz w:val="28"/>
+        </w:rPr>
+      </w:pPr>
+      <w:r>
+        <w:rPr>
+          <w:sz w:val="28"/>
+        </w:rPr>
+        <w:t>Danh sách các comment của những người từng mua hàng (</w:t>
+      </w:r>
+      <w:r>
+        <w:rPr>
+          <w:sz w:val="28"/>
+        </w:rPr>
+        <w:t>bao gồm tên ng mua vs comment</w:t>
+      </w:r>
+      <w:r>
+        <w:rPr>
+          <w:sz w:val="28"/>
+        </w:rPr>
+        <w:t>)</w:t>
+      </w:r>
+    </w:p>
+    <w:p>
+      <w:pPr>
+        <w:rPr>
+          <w:sz w:val="28"/>
+        </w:rPr>
+      </w:pPr>
+      <w:r>
+        <w:rPr>
+          <w:sz w:val="28"/>
+        </w:rPr>
+        <w:t>--------</w:t>
+      </w:r>
+      <w:r>
+        <w:rPr>
+          <w:sz w:val="28"/>
+        </w:rPr>
+        <w:t>Auction</w:t>
+      </w:r>
+      <w:r>
+        <w:rPr>
+          <w:sz w:val="28"/>
+        </w:rPr>
+        <w:t xml:space="preserve"> detail-------------</w:t>
+      </w:r>
+      <w:r>
+        <w:rPr>
+          <w:sz w:val="28"/>
+        </w:rPr>
+        <w:t xml:space="preserve"> (Socket)</w:t>
+      </w:r>
+    </w:p>
+    <w:p>
+      <w:pPr>
+        <w:rPr>
+          <w:sz w:val="28"/>
+        </w:rPr>
+      </w:pPr>
+      <w:r>
+        <w:rPr>
+          <w:sz w:val="28"/>
+        </w:rPr>
+        <w:t>(Ở đây có 2 api)</w:t>
+      </w:r>
+    </w:p>
+    <w:p>
+      <w:pPr>
+        <w:rPr>
+          <w:sz w:val="28"/>
+        </w:rPr>
+      </w:pPr>
+      <w:r>
+        <w:rPr>
+          <w:sz w:val="28"/>
+        </w:rPr>
+        <w:t>** Api để lấy các thông tin ban đầu</w:t>
+      </w:r>
+    </w:p>
+    <w:p>
+      <w:pPr>
+        <w:rPr>
+          <w:sz w:val="28"/>
+        </w:rPr>
+      </w:pPr>
+      <w:r>
+        <w:rPr>
+          <w:sz w:val="28"/>
+        </w:rPr>
+        <w:t xml:space="preserve">- Input: </w:t>
+      </w:r>
+      <w:r>
+        <w:rPr>
+          <w:sz w:val="28"/>
+        </w:rPr>
+        <w:t>auction_id</w:t>
+      </w:r>
+    </w:p>
+    <w:p>
+      <w:pPr>
+        <w:rPr>
+          <w:sz w:val="28"/>
+        </w:rPr>
+      </w:pPr>
+      <w:r>
+        <w:rPr>
+          <w:sz w:val="28"/>
+        </w:rPr>
+        <w:t>- Output:</w:t>
+      </w:r>
+    </w:p>
+    <w:p>
+      <w:pPr>
+        <w:rPr>
+          <w:sz w:val="28"/>
+        </w:rPr>
+      </w:pPr>
+      <w:r>
+        <w:rPr>
+          <w:sz w:val="28"/>
+        </w:rPr>
+        <w:t>Thông tin của sản phẩm (Tên, hình ảnh)</w:t>
+      </w:r>
+    </w:p>
+    <w:p>
+      <w:pPr>
+        <w:rPr>
+          <w:sz w:val="28"/>
+        </w:rPr>
+      </w:pPr>
+      <w:r>
+        <w:rPr>
+          <w:sz w:val="28"/>
+        </w:rPr>
+        <w:t>Giá hiện tại</w:t>
+      </w:r>
+    </w:p>
+    <w:p>
+      <w:pPr>
+        <w:rPr>
+          <w:sz w:val="28"/>
+        </w:rPr>
+      </w:pPr>
+      <w:r>
+        <w:rPr>
+          <w:sz w:val="28"/>
+        </w:rPr>
+        <w:t>Danh sách các lần đấu giá (Bao gồm commnet, tên người đưa giá, giá đưa ra, id của người đưa ra giá)</w:t>
+      </w:r>
+    </w:p>
+    <w:p>
+      <w:pPr>
+        <w:rPr>
+          <w:sz w:val="28"/>
+        </w:rPr>
+      </w:pPr>
+      <w:r>
+        <w:rPr>
+          <w:sz w:val="28"/>
+        </w:rPr>
+        <w:t>Các thông tin cơ bản của phiên đấu giá như (Thời gian bắt đầu, thời gian kết thúc</w:t>
+      </w:r>
+    </w:p>
+    <w:p>
+      <w:pPr>
+        <w:rPr>
+          <w:sz w:val="28"/>
+        </w:rPr>
+      </w:pPr>
+      <w:r>
+        <w:rPr>
+          <w:sz w:val="28"/>
+        </w:rPr>
+        <w:t>, giá khởi điểm , số người tham gia, mã phiên đấu giá, tên người mở phiên)</w:t>
+      </w:r>
+    </w:p>
+    <w:p>
+      <w:pPr>
+        <w:rPr>
+          <w:sz w:val="28"/>
+        </w:rPr>
+      </w:pPr>
+      <w:r>
+        <w:rPr>
+          <w:sz w:val="28"/>
+        </w:rPr>
         <w:lastRenderedPageBreak/>
-        <w:t>Tên loại sản phẩm (Kèm id nếu có)</w:t>
-      </w:r>
-    </w:p>
-    <w:p>
-      <w:pPr>
-        <w:rPr>
-          <w:sz w:val="28"/>
-        </w:rPr>
-      </w:pPr>
-      <w:r>
-        <w:rPr>
-          <w:sz w:val="28"/>
-        </w:rPr>
-        <w:t>Số lượng còn lại trong kho (Nếu ko có thì cứ mặc định là 1)</w:t>
-      </w:r>
-    </w:p>
-    <w:p>
-      <w:pPr>
-        <w:rPr>
-          <w:sz w:val="28"/>
-        </w:rPr>
-      </w:pPr>
-      <w:r>
-        <w:rPr>
-          <w:sz w:val="28"/>
-        </w:rPr>
-        <w:t>Danh sách các comment của những người từng mua hàng (</w:t>
-      </w:r>
-      <w:r>
-        <w:rPr>
-          <w:sz w:val="28"/>
-        </w:rPr>
-        <w:t>bao gồm tên ng mua vs comment</w:t>
-      </w:r>
-      <w:r>
-        <w:rPr>
-          <w:sz w:val="28"/>
-        </w:rPr>
-        <w:t>)</w:t>
-      </w:r>
-    </w:p>
-    <w:p>
-      <w:pPr>
-        <w:rPr>
-          <w:sz w:val="28"/>
-        </w:rPr>
-      </w:pPr>
-      <w:r>
-        <w:rPr>
-          <w:sz w:val="28"/>
-        </w:rPr>
-        <w:t>--------</w:t>
-      </w:r>
-      <w:r>
-        <w:rPr>
-          <w:sz w:val="28"/>
-        </w:rPr>
-        <w:t>Auction</w:t>
-      </w:r>
-      <w:r>
-        <w:rPr>
-          <w:sz w:val="28"/>
-        </w:rPr>
-        <w:t xml:space="preserve"> detail-------------</w:t>
-      </w:r>
-      <w:r>
-        <w:rPr>
-          <w:sz w:val="28"/>
-        </w:rPr>
-        <w:t xml:space="preserve"> (Socket)</w:t>
-      </w:r>
-    </w:p>
-    <w:p>
-      <w:pPr>
-        <w:rPr>
-          <w:sz w:val="28"/>
-        </w:rPr>
-      </w:pPr>
-      <w:r>
-        <w:rPr>
-          <w:sz w:val="28"/>
-        </w:rPr>
-        <w:t>(Ở đây có 2 api)</w:t>
-      </w:r>
-    </w:p>
-    <w:p>
-      <w:pPr>
-        <w:rPr>
-          <w:sz w:val="28"/>
-        </w:rPr>
-      </w:pPr>
-      <w:r>
-        <w:rPr>
-          <w:sz w:val="28"/>
-        </w:rPr>
-        <w:t>** Api để lấy các thông tin ban đầu</w:t>
-      </w:r>
-    </w:p>
-    <w:p>
-      <w:pPr>
-        <w:rPr>
-          <w:sz w:val="28"/>
-        </w:rPr>
-      </w:pPr>
-      <w:r>
-        <w:rPr>
-          <w:sz w:val="28"/>
-        </w:rPr>
-        <w:t xml:space="preserve">- Input: </w:t>
-      </w:r>
-      <w:r>
-        <w:rPr>
-          <w:sz w:val="28"/>
-        </w:rPr>
-        <w:t>auction_id</w:t>
-      </w:r>
-    </w:p>
-    <w:p>
-      <w:pPr>
-        <w:rPr>
-          <w:sz w:val="28"/>
-        </w:rPr>
-      </w:pPr>
-      <w:r>
-        <w:rPr>
-          <w:sz w:val="28"/>
-        </w:rPr>
-        <w:t>- Output:</w:t>
-      </w:r>
-    </w:p>
-    <w:p>
-      <w:pPr>
-        <w:rPr>
-          <w:sz w:val="28"/>
-        </w:rPr>
-      </w:pPr>
-      <w:r>
-        <w:rPr>
-          <w:sz w:val="28"/>
-        </w:rPr>
-        <w:t>Thông tin của sản phẩm (Tên, hình ảnh)</w:t>
-      </w:r>
-    </w:p>
-    <w:p>
-      <w:pPr>
-        <w:rPr>
-          <w:sz w:val="28"/>
-        </w:rPr>
-      </w:pPr>
-      <w:r>
-        <w:rPr>
-          <w:sz w:val="28"/>
-        </w:rPr>
-        <w:t>Giá hiện tại</w:t>
-      </w:r>
-    </w:p>
-    <w:p>
-      <w:pPr>
-        <w:rPr>
-          <w:sz w:val="28"/>
-        </w:rPr>
-      </w:pPr>
-      <w:r>
-        <w:rPr>
-          <w:sz w:val="28"/>
-        </w:rPr>
-        <w:t>Danh sách các lần đấu giá (Bao gồm commnet, tên người đưa giá, giá đưa ra, id của người đưa ra giá)</w:t>
-      </w:r>
-    </w:p>
-    <w:p>
-      <w:pPr>
-        <w:rPr>
-          <w:sz w:val="28"/>
-        </w:rPr>
-      </w:pPr>
-      <w:r>
-        <w:rPr>
-          <w:sz w:val="28"/>
-        </w:rPr>
-        <w:t>Các thông tin cơ bản của phiên đấu giá như (Thời gian bắt đầu, thời gian kết thúc</w:t>
-      </w:r>
-    </w:p>
-    <w:p>
-      <w:pPr>
-        <w:rPr>
-          <w:sz w:val="28"/>
-        </w:rPr>
-      </w:pPr>
-      <w:r>
-        <w:rPr>
-          <w:sz w:val="28"/>
-        </w:rPr>
-        <w:t>, giá khởi điểm , số người tham gia, mã phiên đấu giá, tên người mở phiên)</w:t>
-      </w:r>
-    </w:p>
-    <w:p>
-      <w:pPr>
-        <w:rPr>
-          <w:sz w:val="28"/>
-        </w:rPr>
-      </w:pPr>
-      <w:r>
-        <w:rPr>
-          <w:sz w:val="28"/>
-        </w:rPr>
         <w:t>** Api để đưa ra giá đấu</w:t>
       </w:r>
     </w:p>
@@ -1185,163 +1266,163 @@
         <w:rPr>
           <w:sz w:val="28"/>
         </w:rPr>
+        <w:t>Tên người bán (Kèm id người bán)</w:t>
+      </w:r>
+    </w:p>
+    <w:p>
+      <w:pPr>
+        <w:rPr>
+          <w:sz w:val="28"/>
+        </w:rPr>
+      </w:pPr>
+      <w:r>
+        <w:rPr>
+          <w:sz w:val="28"/>
+        </w:rPr>
+        <w:t>Giá</w:t>
+      </w:r>
+    </w:p>
+    <w:p>
+      <w:pPr>
+        <w:rPr>
+          <w:sz w:val="28"/>
+        </w:rPr>
+      </w:pPr>
+      <w:r>
+        <w:rPr>
+          <w:sz w:val="28"/>
+        </w:rPr>
+        <w:t>** Trang này sẽ có thêm 1 api cho phép xóa sản phẩm đã đấu giá thành công nhận vào input là mã sp đã đấu giá thành công</w:t>
+      </w:r>
+    </w:p>
+    <w:p>
+      <w:pPr>
+        <w:rPr>
+          <w:sz w:val="28"/>
+        </w:rPr>
+      </w:pPr>
+      <w:r>
+        <w:rPr>
+          <w:sz w:val="28"/>
+        </w:rPr>
+        <w:t>--------------Địa chỉ giao hàng------------------</w:t>
+      </w:r>
+    </w:p>
+    <w:p>
+      <w:pPr>
+        <w:rPr>
+          <w:sz w:val="28"/>
+        </w:rPr>
+      </w:pPr>
+      <w:r>
+        <w:rPr>
+          <w:sz w:val="28"/>
+        </w:rPr>
+        <w:t>Lấy danh sách các địa chỉ giao hàng</w:t>
+      </w:r>
+    </w:p>
+    <w:p>
+      <w:pPr>
+        <w:rPr>
+          <w:sz w:val="28"/>
+        </w:rPr>
+      </w:pPr>
+      <w:r>
+        <w:rPr>
+          <w:sz w:val="28"/>
+        </w:rPr>
+        <w:t>input: userid</w:t>
+      </w:r>
+    </w:p>
+    <w:p>
+      <w:pPr>
+        <w:rPr>
+          <w:sz w:val="28"/>
+        </w:rPr>
+      </w:pPr>
+      <w:r>
+        <w:rPr>
+          <w:sz w:val="28"/>
+        </w:rPr>
+        <w:t>Output: Ds các địa chỉ giao hàng mà ngta đã thêm, mỗi địa chỉ cần các thông tin sau</w:t>
+      </w:r>
+    </w:p>
+    <w:p>
+      <w:pPr>
+        <w:rPr>
+          <w:sz w:val="28"/>
+        </w:rPr>
+      </w:pPr>
+      <w:r>
+        <w:rPr>
+          <w:sz w:val="28"/>
+        </w:rPr>
+        <w:t>id của địa chỉ giao hàng</w:t>
+      </w:r>
+    </w:p>
+    <w:p>
+      <w:pPr>
+        <w:rPr>
+          <w:sz w:val="28"/>
+        </w:rPr>
+      </w:pPr>
+      <w:r>
+        <w:rPr>
+          <w:sz w:val="28"/>
+        </w:rPr>
+        <w:t>name (cái này ko phải tên của user mà là tên của ng nhận mà ngta đã ghi cho địa chỉ đó)</w:t>
+      </w:r>
+    </w:p>
+    <w:p>
+      <w:pPr>
+        <w:rPr>
+          <w:sz w:val="28"/>
+        </w:rPr>
+      </w:pPr>
+      <w:r>
+        <w:rPr>
+          <w:sz w:val="28"/>
+        </w:rPr>
+        <w:t>mã thành phố</w:t>
+      </w:r>
+    </w:p>
+    <w:p>
+      <w:pPr>
+        <w:rPr>
+          <w:sz w:val="28"/>
+        </w:rPr>
+      </w:pPr>
+      <w:r>
+        <w:rPr>
+          <w:sz w:val="28"/>
+        </w:rPr>
+        <w:t>mã quận</w:t>
+      </w:r>
+    </w:p>
+    <w:p>
+      <w:pPr>
+        <w:rPr>
+          <w:sz w:val="28"/>
+        </w:rPr>
+      </w:pPr>
+      <w:r>
+        <w:rPr>
+          <w:sz w:val="28"/>
+        </w:rPr>
+        <w:t>mã huyện</w:t>
+      </w:r>
+    </w:p>
+    <w:p>
+      <w:pPr>
+        <w:rPr>
+          <w:sz w:val="28"/>
+        </w:rPr>
+      </w:pPr>
+      <w:r>
+        <w:rPr>
+          <w:sz w:val="28"/>
+        </w:rPr>
         <w:lastRenderedPageBreak/>
-        <w:t>Tên người bán (Kèm id người bán)</w:t>
-      </w:r>
-    </w:p>
-    <w:p>
-      <w:pPr>
-        <w:rPr>
-          <w:sz w:val="28"/>
-        </w:rPr>
-      </w:pPr>
-      <w:r>
-        <w:rPr>
-          <w:sz w:val="28"/>
-        </w:rPr>
-        <w:t>Giá</w:t>
-      </w:r>
-    </w:p>
-    <w:p>
-      <w:pPr>
-        <w:rPr>
-          <w:sz w:val="28"/>
-        </w:rPr>
-      </w:pPr>
-      <w:r>
-        <w:rPr>
-          <w:sz w:val="28"/>
-        </w:rPr>
-        <w:t>** Trang này sẽ có thêm 1 api cho phép xóa sản phẩm đã đấu giá thành công nhận vào input là mã sp đã đấu giá thành công</w:t>
-      </w:r>
-    </w:p>
-    <w:p>
-      <w:pPr>
-        <w:rPr>
-          <w:sz w:val="28"/>
-        </w:rPr>
-      </w:pPr>
-      <w:r>
-        <w:rPr>
-          <w:sz w:val="28"/>
-        </w:rPr>
-        <w:t>--------------Địa chỉ giao hàng------------------</w:t>
-      </w:r>
-    </w:p>
-    <w:p>
-      <w:pPr>
-        <w:rPr>
-          <w:sz w:val="28"/>
-        </w:rPr>
-      </w:pPr>
-      <w:r>
-        <w:rPr>
-          <w:sz w:val="28"/>
-        </w:rPr>
-        <w:t>Lấy danh sách các địa chỉ giao hàng</w:t>
-      </w:r>
-    </w:p>
-    <w:p>
-      <w:pPr>
-        <w:rPr>
-          <w:sz w:val="28"/>
-        </w:rPr>
-      </w:pPr>
-      <w:r>
-        <w:rPr>
-          <w:sz w:val="28"/>
-        </w:rPr>
-        <w:t>input: userid</w:t>
-      </w:r>
-    </w:p>
-    <w:p>
-      <w:pPr>
-        <w:rPr>
-          <w:sz w:val="28"/>
-        </w:rPr>
-      </w:pPr>
-      <w:r>
-        <w:rPr>
-          <w:sz w:val="28"/>
-        </w:rPr>
-        <w:t>Output: Ds các địa chỉ giao hàng mà ngta đã thêm, mỗi địa chỉ cần các thông tin sau</w:t>
-      </w:r>
-    </w:p>
-    <w:p>
-      <w:pPr>
-        <w:rPr>
-          <w:sz w:val="28"/>
-        </w:rPr>
-      </w:pPr>
-      <w:r>
-        <w:rPr>
-          <w:sz w:val="28"/>
-        </w:rPr>
-        <w:t>id của địa chỉ giao hàng</w:t>
-      </w:r>
-    </w:p>
-    <w:p>
-      <w:pPr>
-        <w:rPr>
-          <w:sz w:val="28"/>
-        </w:rPr>
-      </w:pPr>
-      <w:r>
-        <w:rPr>
-          <w:sz w:val="28"/>
-        </w:rPr>
-        <w:t>name (cái này ko phải tên của user mà là tên của ng nhận mà ngta đã ghi cho địa chỉ đó)</w:t>
-      </w:r>
-    </w:p>
-    <w:p>
-      <w:pPr>
-        <w:rPr>
-          <w:sz w:val="28"/>
-        </w:rPr>
-      </w:pPr>
-      <w:r>
-        <w:rPr>
-          <w:sz w:val="28"/>
-        </w:rPr>
-        <w:t>mã thành phố</w:t>
-      </w:r>
-    </w:p>
-    <w:p>
-      <w:pPr>
-        <w:rPr>
-          <w:sz w:val="28"/>
-        </w:rPr>
-      </w:pPr>
-      <w:r>
-        <w:rPr>
-          <w:sz w:val="28"/>
-        </w:rPr>
-        <w:t>mã quận</w:t>
-      </w:r>
-    </w:p>
-    <w:p>
-      <w:pPr>
-        <w:rPr>
-          <w:sz w:val="28"/>
-        </w:rPr>
-      </w:pPr>
-      <w:r>
-        <w:rPr>
-          <w:sz w:val="28"/>
-        </w:rPr>
-        <w:t>mã huyện</w:t>
-      </w:r>
-    </w:p>
-    <w:p>
-      <w:pPr>
-        <w:rPr>
-          <w:sz w:val="28"/>
-        </w:rPr>
-      </w:pPr>
-      <w:r>
-        <w:rPr>
-          <w:sz w:val="28"/>
-        </w:rPr>
         <w:t>Address detail</w:t>
       </w:r>
     </w:p>
@@ -1447,7 +1528,6 @@
         <w:rPr>
           <w:sz w:val="28"/>
         </w:rPr>
-        <w:lastRenderedPageBreak/>
         <w:t>-------------Trang quản lý cửa hàng----------------</w:t>
       </w:r>
       <w:r>
@@ -1631,6 +1711,7 @@
         <w:rPr>
           <w:sz w:val="28"/>
         </w:rPr>
+        <w:lastRenderedPageBreak/>
         <w:t xml:space="preserve">Input là mã đơn hàng, api này dùng cho người bán xác nhận đã đóng gói hàng và chuyển trạng thái từ đang đóng gói sang đang vận chuyển. </w:t>
       </w:r>
     </w:p>

</xml_diff>

<commit_message>
API Filter và chỉnh sửa db
</commit_message>
<xml_diff>
--- a/BackEnd/api-description.docx
+++ b/BackEnd/api-description.docx
@@ -621,17 +621,32 @@
     <w:p>
       <w:pPr>
         <w:rPr>
-          <w:sz w:val="28"/>
-        </w:rPr>
-      </w:pPr>
-      <w:r>
-        <w:rPr>
+          <w:b/>
+          <w:bCs/>
+          <w:i/>
+          <w:iCs/>
+          <w:color w:val="002060"/>
+          <w:sz w:val="28"/>
+        </w:rPr>
+      </w:pPr>
+      <w:r>
+        <w:rPr>
+          <w:b/>
+          <w:bCs/>
+          <w:i/>
+          <w:iCs/>
+          <w:color w:val="002060"/>
           <w:sz w:val="28"/>
         </w:rPr>
         <w:t xml:space="preserve">&gt;&gt;&gt;&gt; API </w:t>
       </w:r>
       <w:r>
         <w:rPr>
+          <w:b/>
+          <w:bCs/>
+          <w:i/>
+          <w:iCs/>
+          <w:color w:val="002060"/>
           <w:sz w:val="28"/>
         </w:rPr>
         <w:t>Filter</w:t>
@@ -640,11 +655,21 @@
     <w:p>
       <w:pPr>
         <w:rPr>
-          <w:sz w:val="28"/>
-        </w:rPr>
-      </w:pPr>
-      <w:r>
-        <w:rPr>
+          <w:b/>
+          <w:bCs/>
+          <w:i/>
+          <w:iCs/>
+          <w:color w:val="002060"/>
+          <w:sz w:val="28"/>
+        </w:rPr>
+      </w:pPr>
+      <w:r>
+        <w:rPr>
+          <w:b/>
+          <w:bCs/>
+          <w:i/>
+          <w:iCs/>
+          <w:color w:val="002060"/>
           <w:sz w:val="28"/>
         </w:rPr>
         <w:t>Input:</w:t>
@@ -653,11 +678,21 @@
     <w:p>
       <w:pPr>
         <w:rPr>
-          <w:sz w:val="28"/>
-        </w:rPr>
-      </w:pPr>
-      <w:r>
-        <w:rPr>
+          <w:b/>
+          <w:bCs/>
+          <w:i/>
+          <w:iCs/>
+          <w:color w:val="002060"/>
+          <w:sz w:val="28"/>
+        </w:rPr>
+      </w:pPr>
+      <w:r>
+        <w:rPr>
+          <w:b/>
+          <w:bCs/>
+          <w:i/>
+          <w:iCs/>
+          <w:color w:val="002060"/>
           <w:sz w:val="28"/>
         </w:rPr>
         <w:tab/>
@@ -665,6 +700,11 @@
       </w:r>
       <w:r>
         <w:rPr>
+          <w:b/>
+          <w:bCs/>
+          <w:i/>
+          <w:iCs/>
+          <w:color w:val="002060"/>
           <w:sz w:val="28"/>
         </w:rPr>
         <w:t>để Search</w:t>
@@ -673,11 +713,21 @@
     <w:p>
       <w:pPr>
         <w:rPr>
-          <w:sz w:val="28"/>
-        </w:rPr>
-      </w:pPr>
-      <w:r>
-        <w:rPr>
+          <w:b/>
+          <w:bCs/>
+          <w:i/>
+          <w:iCs/>
+          <w:color w:val="002060"/>
+          <w:sz w:val="28"/>
+        </w:rPr>
+      </w:pPr>
+      <w:r>
+        <w:rPr>
+          <w:b/>
+          <w:bCs/>
+          <w:i/>
+          <w:iCs/>
+          <w:color w:val="002060"/>
           <w:sz w:val="28"/>
         </w:rPr>
         <w:tab/>
@@ -687,11 +737,21 @@
     <w:p>
       <w:pPr>
         <w:rPr>
-          <w:sz w:val="28"/>
-        </w:rPr>
-      </w:pPr>
-      <w:r>
-        <w:rPr>
+          <w:b/>
+          <w:bCs/>
+          <w:i/>
+          <w:iCs/>
+          <w:color w:val="002060"/>
+          <w:sz w:val="28"/>
+        </w:rPr>
+      </w:pPr>
+      <w:r>
+        <w:rPr>
+          <w:b/>
+          <w:bCs/>
+          <w:i/>
+          <w:iCs/>
+          <w:color w:val="002060"/>
           <w:sz w:val="28"/>
         </w:rPr>
         <w:tab/>
@@ -701,11 +761,21 @@
     <w:p>
       <w:pPr>
         <w:rPr>
-          <w:sz w:val="28"/>
-        </w:rPr>
-      </w:pPr>
-      <w:r>
-        <w:rPr>
+          <w:b/>
+          <w:bCs/>
+          <w:i/>
+          <w:iCs/>
+          <w:color w:val="002060"/>
+          <w:sz w:val="28"/>
+        </w:rPr>
+      </w:pPr>
+      <w:r>
+        <w:rPr>
+          <w:b/>
+          <w:bCs/>
+          <w:i/>
+          <w:iCs/>
+          <w:color w:val="002060"/>
           <w:sz w:val="28"/>
         </w:rPr>
         <w:tab/>
@@ -715,11 +785,21 @@
     <w:p>
       <w:pPr>
         <w:rPr>
-          <w:sz w:val="28"/>
-        </w:rPr>
-      </w:pPr>
-      <w:r>
-        <w:rPr>
+          <w:b/>
+          <w:bCs/>
+          <w:i/>
+          <w:iCs/>
+          <w:color w:val="002060"/>
+          <w:sz w:val="28"/>
+        </w:rPr>
+      </w:pPr>
+      <w:r>
+        <w:rPr>
+          <w:b/>
+          <w:bCs/>
+          <w:i/>
+          <w:iCs/>
+          <w:color w:val="002060"/>
           <w:sz w:val="28"/>
         </w:rPr>
         <w:tab/>
@@ -729,11 +809,21 @@
     <w:p>
       <w:pPr>
         <w:rPr>
-          <w:sz w:val="28"/>
-        </w:rPr>
-      </w:pPr>
-      <w:r>
-        <w:rPr>
+          <w:b/>
+          <w:bCs/>
+          <w:i/>
+          <w:iCs/>
+          <w:color w:val="002060"/>
+          <w:sz w:val="28"/>
+        </w:rPr>
+      </w:pPr>
+      <w:r>
+        <w:rPr>
+          <w:b/>
+          <w:bCs/>
+          <w:i/>
+          <w:iCs/>
+          <w:color w:val="002060"/>
           <w:sz w:val="28"/>
         </w:rPr>
         <w:tab/>
@@ -743,11 +833,21 @@
     <w:p>
       <w:pPr>
         <w:rPr>
-          <w:sz w:val="28"/>
-        </w:rPr>
-      </w:pPr>
-      <w:r>
-        <w:rPr>
+          <w:b/>
+          <w:bCs/>
+          <w:i/>
+          <w:iCs/>
+          <w:color w:val="002060"/>
+          <w:sz w:val="28"/>
+        </w:rPr>
+      </w:pPr>
+      <w:r>
+        <w:rPr>
+          <w:b/>
+          <w:bCs/>
+          <w:i/>
+          <w:iCs/>
+          <w:color w:val="002060"/>
           <w:sz w:val="28"/>
         </w:rPr>
         <w:tab/>
@@ -757,60 +857,457 @@
     <w:p>
       <w:pPr>
         <w:rPr>
-          <w:sz w:val="28"/>
-        </w:rPr>
-      </w:pPr>
-      <w:r>
-        <w:rPr>
+          <w:b/>
+          <w:bCs/>
+          <w:i/>
+          <w:iCs/>
+          <w:color w:val="002060"/>
+          <w:sz w:val="28"/>
+        </w:rPr>
+      </w:pPr>
+      <w:r>
+        <w:rPr>
+          <w:b/>
+          <w:bCs/>
+          <w:i/>
+          <w:iCs/>
+          <w:color w:val="002060"/>
+          <w:sz w:val="28"/>
+        </w:rPr>
+        <w:drawing>
+          <wp:inline distT="0" distB="0" distL="0" distR="0" wp14:anchorId="10F3B161" wp14:editId="4D1F2C8B">
+            <wp:extent cx="5943600" cy="2036445"/>
+            <wp:effectExtent l="0" t="0" r="0" b="1905"/>
+            <wp:docPr id="1" name="Picture 1" descr="Graphical user interface, text&#10;&#10;Description automatically generated"/>
+            <wp:cNvGraphicFramePr>
+              <a:graphicFrameLocks xmlns:a="http://schemas.openxmlformats.org/drawingml/2006/main" noChangeAspect="1"/>
+            </wp:cNvGraphicFramePr>
+            <a:graphic xmlns:a="http://schemas.openxmlformats.org/drawingml/2006/main">
+              <a:graphicData uri="http://schemas.openxmlformats.org/drawingml/2006/picture">
+                <pic:pic xmlns:pic="http://schemas.openxmlformats.org/drawingml/2006/picture">
+                  <pic:nvPicPr>
+                    <pic:cNvPr id="1" name="Picture 1" descr="Graphical user interface, text&#10;&#10;Description automatically generated"/>
+                    <pic:cNvPicPr/>
+                  </pic:nvPicPr>
+                  <pic:blipFill>
+                    <a:blip r:embed="rId5"/>
+                    <a:stretch>
+                      <a:fillRect/>
+                    </a:stretch>
+                  </pic:blipFill>
+                  <pic:spPr>
+                    <a:xfrm>
+                      <a:off x="0" y="0"/>
+                      <a:ext cx="5943600" cy="2036445"/>
+                    </a:xfrm>
+                    <a:prstGeom prst="rect">
+                      <a:avLst/>
+                    </a:prstGeom>
+                  </pic:spPr>
+                </pic:pic>
+              </a:graphicData>
+            </a:graphic>
+          </wp:inline>
+        </w:drawing>
+      </w:r>
+    </w:p>
+    <w:p>
+      <w:pPr>
+        <w:jc w:val="center"/>
+        <w:rPr>
+          <w:b/>
+          <w:bCs/>
+          <w:i/>
+          <w:iCs/>
+          <w:color w:val="002060"/>
+          <w:sz w:val="28"/>
+        </w:rPr>
+      </w:pPr>
+      <w:r>
+        <w:rPr>
+          <w:b/>
+          <w:bCs/>
+          <w:i/>
+          <w:iCs/>
+          <w:color w:val="002060"/>
+          <w:sz w:val="28"/>
+        </w:rPr>
+        <w:t>Dữ liệu nhập vào</w:t>
+      </w:r>
+    </w:p>
+    <w:p>
+      <w:pPr>
+        <w:rPr>
+          <w:b/>
+          <w:bCs/>
+          <w:i/>
+          <w:iCs/>
+          <w:color w:val="002060"/>
+          <w:sz w:val="28"/>
+        </w:rPr>
+      </w:pPr>
+      <w:r>
+        <w:rPr>
+          <w:b/>
+          <w:bCs/>
+          <w:i/>
+          <w:iCs/>
+          <w:color w:val="002060"/>
           <w:sz w:val="28"/>
         </w:rPr>
         <w:t>Output:</w:t>
       </w:r>
-    </w:p>
-    <w:p>
-      <w:pPr>
-        <w:rPr>
-          <w:sz w:val="28"/>
-        </w:rPr>
-      </w:pPr>
-      <w:r>
-        <w:rPr>
-          <w:sz w:val="28"/>
-        </w:rPr>
+      <w:r>
+        <w:rPr>
+          <w:b/>
+          <w:bCs/>
+          <w:i/>
+          <w:iCs/>
+          <w:color w:val="002060"/>
+          <w:sz w:val="28"/>
+        </w:rPr>
+        <w:t xml:space="preserve"> Map chứa các danh sách theo trường hợp</w:t>
+      </w:r>
+    </w:p>
+    <w:p>
+      <w:pPr>
+        <w:rPr>
+          <w:b/>
+          <w:bCs/>
+          <w:i/>
+          <w:iCs/>
+          <w:color w:val="002060"/>
+          <w:sz w:val="28"/>
+        </w:rPr>
+      </w:pPr>
+      <w:r>
+        <w:rPr>
+          <w:b/>
+          <w:bCs/>
+          <w:i/>
+          <w:iCs/>
+          <w:color w:val="002060"/>
+          <w:sz w:val="28"/>
+        </w:rPr>
+        <w:lastRenderedPageBreak/>
         <w:t>API:</w:t>
       </w:r>
-    </w:p>
-    <w:p>
-      <w:pPr>
-        <w:rPr>
-          <w:sz w:val="28"/>
-        </w:rPr>
-      </w:pPr>
-      <w:r>
-        <w:rPr>
+      <w:r>
+        <w:rPr>
+          <w:b/>
+          <w:bCs/>
+          <w:i/>
+          <w:iCs/>
+          <w:color w:val="002060"/>
+          <w:sz w:val="28"/>
+        </w:rPr>
+        <w:t xml:space="preserve"> </w:t>
+      </w:r>
+      <w:hyperlink r:id="rId6" w:history="1">
+        <w:r>
+          <w:rPr>
+            <w:rStyle w:val="Hyperlink"/>
+            <w:b/>
+            <w:bCs/>
+            <w:i/>
+            <w:iCs/>
+            <w:color w:val="002060"/>
+            <w:sz w:val="28"/>
+          </w:rPr>
+          <w:t>http://localhost:8080/api/products/filter</w:t>
+        </w:r>
+      </w:hyperlink>
+      <w:r>
+        <w:rPr>
+          <w:b/>
+          <w:bCs/>
+          <w:i/>
+          <w:iCs/>
+          <w:color w:val="002060"/>
+          <w:sz w:val="28"/>
+        </w:rPr>
+        <w:t xml:space="preserve"> (method post)</w:t>
+      </w:r>
+    </w:p>
+    <w:p>
+      <w:pPr>
+        <w:rPr>
+          <w:b/>
+          <w:bCs/>
+          <w:i/>
+          <w:iCs/>
+          <w:color w:val="002060"/>
+          <w:sz w:val="28"/>
+        </w:rPr>
+      </w:pPr>
+      <w:r>
+        <w:rPr>
+          <w:b/>
+          <w:bCs/>
+          <w:i/>
+          <w:iCs/>
+          <w:color w:val="002060"/>
           <w:sz w:val="28"/>
         </w:rPr>
         <w:t>Param:</w:t>
       </w:r>
-    </w:p>
-    <w:p>
-      <w:pPr>
-        <w:rPr>
-          <w:sz w:val="28"/>
-        </w:rPr>
-      </w:pPr>
-      <w:r>
-        <w:rPr>
+      <w:r>
+        <w:rPr>
+          <w:b/>
+          <w:bCs/>
+          <w:i/>
+          <w:iCs/>
+          <w:color w:val="002060"/>
+          <w:sz w:val="28"/>
+        </w:rPr>
+        <w:t xml:space="preserve"> Không có</w:t>
+      </w:r>
+    </w:p>
+    <w:p>
+      <w:pPr>
+        <w:rPr>
+          <w:b/>
+          <w:bCs/>
+          <w:i/>
+          <w:iCs/>
+          <w:color w:val="002060"/>
+          <w:sz w:val="28"/>
+        </w:rPr>
+      </w:pPr>
+      <w:r>
+        <w:rPr>
+          <w:b/>
+          <w:bCs/>
+          <w:i/>
+          <w:iCs/>
+          <w:color w:val="002060"/>
+          <w:sz w:val="28"/>
+        </w:rPr>
+        <w:t xml:space="preserve">Mô tả: </w:t>
+      </w:r>
+    </w:p>
+    <w:p>
+      <w:pPr>
+        <w:pStyle w:val="ListParagraph"/>
+        <w:numPr>
+          <w:ilvl w:val="0"/>
+          <w:numId w:val="4"/>
+        </w:numPr>
+        <w:rPr>
+          <w:b/>
+          <w:bCs/>
+          <w:i/>
+          <w:iCs/>
+          <w:color w:val="002060"/>
+          <w:sz w:val="28"/>
+        </w:rPr>
+      </w:pPr>
+      <w:r>
+        <w:rPr>
+          <w:b/>
+          <w:bCs/>
+          <w:i/>
+          <w:iCs/>
+          <w:color w:val="002060"/>
+          <w:sz w:val="28"/>
+        </w:rPr>
+        <w:t>nameCategory là tên loại hàng</w:t>
+      </w:r>
+    </w:p>
+    <w:p>
+      <w:pPr>
+        <w:pStyle w:val="ListParagraph"/>
+        <w:numPr>
+          <w:ilvl w:val="0"/>
+          <w:numId w:val="4"/>
+        </w:numPr>
+        <w:rPr>
+          <w:b/>
+          <w:bCs/>
+          <w:i/>
+          <w:iCs/>
+          <w:color w:val="002060"/>
+          <w:sz w:val="28"/>
+        </w:rPr>
+      </w:pPr>
+      <w:r>
+        <w:rPr>
+          <w:b/>
+          <w:bCs/>
+          <w:i/>
+          <w:iCs/>
+          <w:color w:val="002060"/>
+          <w:sz w:val="28"/>
+        </w:rPr>
+        <w:t>nameManufacturer là tên hãng sx</w:t>
+      </w:r>
+    </w:p>
+    <w:p>
+      <w:pPr>
+        <w:pStyle w:val="ListParagraph"/>
+        <w:numPr>
+          <w:ilvl w:val="0"/>
+          <w:numId w:val="4"/>
+        </w:numPr>
+        <w:rPr>
+          <w:b/>
+          <w:bCs/>
+          <w:i/>
+          <w:iCs/>
+          <w:color w:val="002060"/>
+          <w:sz w:val="28"/>
+        </w:rPr>
+      </w:pPr>
+      <w:r>
+        <w:rPr>
+          <w:b/>
+          <w:bCs/>
+          <w:i/>
+          <w:iCs/>
+          <w:color w:val="002060"/>
+          <w:sz w:val="28"/>
+        </w:rPr>
+        <w:t>statusProduct là</w:t>
+      </w:r>
+      <w:r>
+        <w:rPr>
+          <w:b/>
+          <w:bCs/>
+          <w:i/>
+          <w:iCs/>
+          <w:color w:val="002060"/>
+          <w:sz w:val="28"/>
+        </w:rPr>
+        <w:t xml:space="preserve"> trạng thái hiển thị, có 3 trường hợp là “all”, “Đang bán trên trang”, “Đang đấu giá”</w:t>
+      </w:r>
+    </w:p>
+    <w:p>
+      <w:pPr>
+        <w:pStyle w:val="ListParagraph"/>
+        <w:numPr>
+          <w:ilvl w:val="0"/>
+          <w:numId w:val="4"/>
+        </w:numPr>
+        <w:rPr>
+          <w:b/>
+          <w:bCs/>
+          <w:i/>
+          <w:iCs/>
+          <w:color w:val="002060"/>
+          <w:sz w:val="28"/>
+        </w:rPr>
+      </w:pPr>
+      <w:r>
+        <w:rPr>
+          <w:b/>
+          <w:bCs/>
+          <w:i/>
+          <w:iCs/>
+          <w:color w:val="002060"/>
+          <w:sz w:val="28"/>
+        </w:rPr>
+        <w:t>increase là tăng hay giảm, tăng thì true, giảm thì false</w:t>
+      </w:r>
+    </w:p>
+    <w:p>
+      <w:pPr>
+        <w:pStyle w:val="ListParagraph"/>
+        <w:numPr>
+          <w:ilvl w:val="0"/>
+          <w:numId w:val="4"/>
+        </w:numPr>
+        <w:rPr>
+          <w:b/>
+          <w:bCs/>
+          <w:i/>
+          <w:iCs/>
+          <w:color w:val="002060"/>
+          <w:sz w:val="28"/>
+        </w:rPr>
+      </w:pPr>
+      <w:r>
+        <w:rPr>
+          <w:b/>
+          <w:bCs/>
+          <w:i/>
+          <w:iCs/>
+          <w:color w:val="002060"/>
+          <w:sz w:val="28"/>
+        </w:rPr>
+        <w:t>maxPrice, minPrice là giá cao nhất, thấp nhất</w:t>
+      </w:r>
+    </w:p>
+    <w:p>
+      <w:pPr>
+        <w:pStyle w:val="ListParagraph"/>
+        <w:numPr>
+          <w:ilvl w:val="0"/>
+          <w:numId w:val="4"/>
+        </w:numPr>
+        <w:rPr>
+          <w:b/>
+          <w:bCs/>
+          <w:i/>
+          <w:iCs/>
+          <w:color w:val="002060"/>
+          <w:sz w:val="28"/>
+        </w:rPr>
+      </w:pPr>
+      <w:r>
+        <w:rPr>
+          <w:b/>
+          <w:bCs/>
+          <w:i/>
+          <w:iCs/>
+          <w:color w:val="002060"/>
+          <w:sz w:val="28"/>
+        </w:rPr>
+        <w:t>keyValue là từ khóa nhập vào để search</w:t>
+      </w:r>
+    </w:p>
+    <w:p>
+      <w:pPr>
+        <w:rPr>
+          <w:b/>
+          <w:bCs/>
+          <w:i/>
+          <w:iCs/>
+          <w:color w:val="002060"/>
+          <w:sz w:val="28"/>
+        </w:rPr>
+      </w:pPr>
+      <w:r>
+        <w:rPr>
+          <w:b/>
+          <w:bCs/>
+          <w:i/>
+          <w:iCs/>
+          <w:color w:val="002060"/>
           <w:sz w:val="28"/>
         </w:rPr>
         <w:t>Note:</w:t>
       </w:r>
+      <w:r>
+        <w:rPr>
+          <w:b/>
+          <w:bCs/>
+          <w:i/>
+          <w:iCs/>
+          <w:color w:val="002060"/>
+          <w:sz w:val="28"/>
+        </w:rPr>
+        <w:t xml:space="preserve"> (Yêu cầu ban đầu)</w:t>
+      </w:r>
     </w:p>
     <w:p>
       <w:pPr>
         <w:rPr>
           <w:rFonts w:ascii="Segoe UI" w:hAnsi="Segoe UI" w:cs="Segoe UI"/>
-          <w:color w:val="081C36"/>
+          <w:b/>
+          <w:bCs/>
+          <w:i/>
+          <w:iCs/>
+          <w:color w:val="002060"/>
           <w:spacing w:val="3"/>
           <w:sz w:val="23"/>
           <w:szCs w:val="23"/>
@@ -819,6 +1316,11 @@
       </w:pPr>
       <w:r>
         <w:rPr>
+          <w:b/>
+          <w:bCs/>
+          <w:i/>
+          <w:iCs/>
+          <w:color w:val="002060"/>
           <w:sz w:val="28"/>
         </w:rPr>
         <w:tab/>
@@ -826,58 +1328,354 @@
       <w:r>
         <w:rPr>
           <w:rFonts w:ascii="Segoe UI" w:hAnsi="Segoe UI" w:cs="Segoe UI"/>
-          <w:color w:val="081C36"/>
+          <w:b/>
+          <w:bCs/>
+          <w:i/>
+          <w:iCs/>
+          <w:color w:val="002060"/>
           <w:spacing w:val="3"/>
           <w:sz w:val="23"/>
           <w:szCs w:val="23"/>
           <w:shd w:val="clear" w:color="auto" w:fill="FFFFFF"/>
         </w:rPr>
-        <w:t xml:space="preserve">Lưu ý: 1. Các dữ liệu số 1,2 đều có thể được trả về với một kiểu dữ liệu là "all“ tức là lấy tất cả (Ví dụ nếu tên loại sp t trả về là "all“ thì m lấy cho t tất cả sản phẩm của tất cả các loại sản phẩm) 2. Dữ liệu số 3 cx có thể có giá trị all nhưng nếu nó rơi vào giá trị all bắt buộc m phải chia cho t 2 danh sách, 1 là danh sách các sp đang trong phiên đấu giá, 2 là ds các sp đang được mở bán, còn nếu ko rơi vào trường hợp all thì chỉ cần đưa cho t 1 danh sách tùy theo nội dung dữ liệu ở mục 3 3. Các số 4 5 6 có thể sẽ ko có dữ liệu nếu </w:t>
-      </w:r>
-      <w:r>
+        <w:t xml:space="preserve">Lưu ý: </w:t>
+      </w:r>
+    </w:p>
+    <w:p>
+      <w:pPr>
         <w:rPr>
           <w:rFonts w:ascii="Segoe UI" w:hAnsi="Segoe UI" w:cs="Segoe UI"/>
-          <w:color w:val="081C36"/>
+          <w:b/>
+          <w:bCs/>
+          <w:i/>
+          <w:iCs/>
+          <w:color w:val="002060"/>
           <w:spacing w:val="3"/>
           <w:sz w:val="23"/>
           <w:szCs w:val="23"/>
           <w:shd w:val="clear" w:color="auto" w:fill="FFFFFF"/>
         </w:rPr>
+      </w:pPr>
+      <w:r>
+        <w:rPr>
+          <w:rFonts w:ascii="Segoe UI" w:hAnsi="Segoe UI" w:cs="Segoe UI"/>
+          <w:b/>
+          <w:bCs/>
+          <w:i/>
+          <w:iCs/>
+          <w:color w:val="002060"/>
+          <w:spacing w:val="3"/>
+          <w:sz w:val="23"/>
+          <w:szCs w:val="23"/>
+          <w:shd w:val="clear" w:color="auto" w:fill="FFFFFF"/>
+        </w:rPr>
+        <w:t xml:space="preserve">1. Các dữ liệu số 1,2 đều có thể được trả về với một kiểu dữ liệu là "all“ tức là lấy tất cả (Ví dụ nếu tên loại sp t trả về là "all“ thì m lấy cho t tất cả sản phẩm của tất cả các loại sản phẩm) </w:t>
+      </w:r>
+    </w:p>
+    <w:p>
+      <w:pPr>
+        <w:rPr>
+          <w:rFonts w:ascii="Segoe UI" w:hAnsi="Segoe UI" w:cs="Segoe UI"/>
+          <w:b/>
+          <w:bCs/>
+          <w:i/>
+          <w:iCs/>
+          <w:color w:val="002060"/>
+          <w:spacing w:val="3"/>
+          <w:sz w:val="23"/>
+          <w:szCs w:val="23"/>
+          <w:shd w:val="clear" w:color="auto" w:fill="FFFFFF"/>
+        </w:rPr>
+      </w:pPr>
+      <w:r>
+        <w:rPr>
+          <w:rFonts w:ascii="Segoe UI" w:hAnsi="Segoe UI" w:cs="Segoe UI"/>
+          <w:b/>
+          <w:bCs/>
+          <w:i/>
+          <w:iCs/>
+          <w:color w:val="002060"/>
+          <w:spacing w:val="3"/>
+          <w:sz w:val="23"/>
+          <w:szCs w:val="23"/>
+          <w:shd w:val="clear" w:color="auto" w:fill="FFFFFF"/>
+        </w:rPr>
+        <w:t xml:space="preserve">2. Dữ liệu số 3 cx có thể có giá trị all nhưng nếu nó rơi vào giá trị all bắt buộc m phải chia cho t 2 danh sách, 1 là danh sách các sp đang trong phiên đấu giá, 2 là ds các sp đang được mở bán, còn nếu ko rơi vào trường hợp all thì chỉ cần đưa cho t 1 danh sách tùy theo nội dung dữ liệu ở mục 3 </w:t>
+      </w:r>
+    </w:p>
+    <w:p>
+      <w:pPr>
+        <w:rPr>
+          <w:rFonts w:ascii="Segoe UI" w:hAnsi="Segoe UI" w:cs="Segoe UI"/>
+          <w:b/>
+          <w:bCs/>
+          <w:i/>
+          <w:iCs/>
+          <w:color w:val="002060"/>
+          <w:spacing w:val="3"/>
+          <w:sz w:val="23"/>
+          <w:szCs w:val="23"/>
+          <w:shd w:val="clear" w:color="auto" w:fill="FFFFFF"/>
+        </w:rPr>
+      </w:pPr>
+      <w:r>
+        <w:rPr>
+          <w:rFonts w:ascii="Segoe UI" w:hAnsi="Segoe UI" w:cs="Segoe UI"/>
+          <w:b/>
+          <w:bCs/>
+          <w:i/>
+          <w:iCs/>
+          <w:color w:val="002060"/>
+          <w:spacing w:val="3"/>
+          <w:sz w:val="23"/>
+          <w:szCs w:val="23"/>
+          <w:shd w:val="clear" w:color="auto" w:fill="FFFFFF"/>
+        </w:rPr>
+        <w:t xml:space="preserve">3. Các số 4 5 6 có thể sẽ ko có dữ liệu nếu dữ liệu ở mục 3 được chọn là lấy các sản phẩm đang được mở bán (bởi vì nó đang được mở bán nên ko có giá cụ thể để sort hay tìm trong khoảng giữa giá cao nhất và giá thấp nhất) </w:t>
+      </w:r>
+    </w:p>
+    <w:p>
+      <w:pPr>
+        <w:rPr>
+          <w:rFonts w:ascii="Segoe UI" w:hAnsi="Segoe UI" w:cs="Segoe UI"/>
+          <w:b/>
+          <w:bCs/>
+          <w:i/>
+          <w:iCs/>
+          <w:color w:val="002060"/>
+          <w:spacing w:val="3"/>
+          <w:sz w:val="23"/>
+          <w:szCs w:val="23"/>
+          <w:shd w:val="clear" w:color="auto" w:fill="FFFFFF"/>
+        </w:rPr>
+      </w:pPr>
+      <w:r>
+        <w:rPr>
+          <w:rFonts w:ascii="Segoe UI" w:hAnsi="Segoe UI" w:cs="Segoe UI"/>
+          <w:b/>
+          <w:bCs/>
+          <w:i/>
+          <w:iCs/>
+          <w:color w:val="002060"/>
+          <w:spacing w:val="3"/>
+          <w:sz w:val="23"/>
+          <w:szCs w:val="23"/>
+          <w:shd w:val="clear" w:color="auto" w:fill="FFFFFF"/>
+        </w:rPr>
+        <w:t>4. Nếu số 4 có dữ liệu thì phải sort theo giá trị hiện tại của sp của các phiên đấu giá đang được mở, nếu số 5, 6 có giá trị thì phải tìm các phiên đấu giá có giá sản phẩm nằm trong khoảng 5 và 6</w:t>
+      </w:r>
+    </w:p>
+    <w:p>
+      <w:pPr>
+        <w:rPr>
+          <w:sz w:val="28"/>
+        </w:rPr>
+      </w:pPr>
+    </w:p>
+    <w:p>
+      <w:pPr>
+        <w:rPr>
+          <w:sz w:val="28"/>
+        </w:rPr>
+      </w:pPr>
+      <w:r>
+        <w:rPr>
+          <w:sz w:val="28"/>
+        </w:rPr>
+        <w:t>--------Product detail-------------</w:t>
+      </w:r>
+    </w:p>
+    <w:p>
+      <w:pPr>
+        <w:rPr>
+          <w:sz w:val="28"/>
+        </w:rPr>
+      </w:pPr>
+      <w:r>
+        <w:rPr>
+          <w:sz w:val="28"/>
+        </w:rPr>
+        <w:t>- Input: product_id</w:t>
+      </w:r>
+    </w:p>
+    <w:p>
+      <w:pPr>
+        <w:rPr>
+          <w:sz w:val="28"/>
+        </w:rPr>
+      </w:pPr>
+      <w:r>
+        <w:rPr>
+          <w:sz w:val="28"/>
+        </w:rPr>
+        <w:t>- Output:</w:t>
+      </w:r>
+    </w:p>
+    <w:p>
+      <w:pPr>
+        <w:rPr>
+          <w:sz w:val="28"/>
+        </w:rPr>
+      </w:pPr>
+      <w:r>
+        <w:rPr>
+          <w:sz w:val="28"/>
+        </w:rPr>
+        <w:t>Thông tin của sản phẩm (Tên, hình ảnh)</w:t>
+      </w:r>
+    </w:p>
+    <w:p>
+      <w:pPr>
+        <w:rPr>
+          <w:sz w:val="28"/>
+        </w:rPr>
+      </w:pPr>
+      <w:r>
+        <w:rPr>
+          <w:sz w:val="28"/>
+        </w:rPr>
         <w:lastRenderedPageBreak/>
-        <w:t>dữ liệu ở mục 3 được chọn là lấy các sản phẩm đang được mở bán (bởi vì nó đang được mở bán nên ko có giá cụ thể để sort hay tìm trong khoảng giữa giá cao nhất và giá thấp nhất) 4. Nếu số 4 có dữ liệu thì phải sort theo giá trị hiện tại của sp của các phiên đấu giá đang được mở, nếu số 5, 6 có giá trị thì phải tìm các phiên đấu giá có giá sản phẩm nằm trong khoảng 5 và 6</w:t>
-      </w:r>
-    </w:p>
-    <w:p>
-      <w:pPr>
-        <w:rPr>
-          <w:sz w:val="28"/>
-        </w:rPr>
-      </w:pPr>
-    </w:p>
-    <w:p>
-      <w:pPr>
-        <w:rPr>
-          <w:sz w:val="28"/>
-        </w:rPr>
-      </w:pPr>
-      <w:r>
-        <w:rPr>
-          <w:sz w:val="28"/>
-        </w:rPr>
-        <w:t>--------Product detail-------------</w:t>
-      </w:r>
-    </w:p>
-    <w:p>
-      <w:pPr>
-        <w:rPr>
-          <w:sz w:val="28"/>
-        </w:rPr>
-      </w:pPr>
-      <w:r>
-        <w:rPr>
-          <w:sz w:val="28"/>
-        </w:rPr>
-        <w:t>- Input: product_id</w:t>
+        <w:t>Tên người bán + id người bán</w:t>
+      </w:r>
+    </w:p>
+    <w:p>
+      <w:pPr>
+        <w:rPr>
+          <w:sz w:val="28"/>
+        </w:rPr>
+      </w:pPr>
+      <w:r>
+        <w:rPr>
+          <w:sz w:val="28"/>
+        </w:rPr>
+        <w:t>Tên thương hiệu (Kèm id nếu có)</w:t>
+      </w:r>
+    </w:p>
+    <w:p>
+      <w:pPr>
+        <w:rPr>
+          <w:sz w:val="28"/>
+        </w:rPr>
+      </w:pPr>
+      <w:r>
+        <w:rPr>
+          <w:sz w:val="28"/>
+        </w:rPr>
+        <w:t>Tên loại sản phẩm (Kèm id nếu có)</w:t>
+      </w:r>
+    </w:p>
+    <w:p>
+      <w:pPr>
+        <w:rPr>
+          <w:sz w:val="28"/>
+        </w:rPr>
+      </w:pPr>
+      <w:r>
+        <w:rPr>
+          <w:sz w:val="28"/>
+        </w:rPr>
+        <w:t>Số lượng còn lại trong kho (Nếu ko có thì cứ mặc định là 1)</w:t>
+      </w:r>
+    </w:p>
+    <w:p>
+      <w:pPr>
+        <w:rPr>
+          <w:sz w:val="28"/>
+        </w:rPr>
+      </w:pPr>
+      <w:r>
+        <w:rPr>
+          <w:sz w:val="28"/>
+        </w:rPr>
+        <w:t>Danh sách các comment của những người từng mua hàng (</w:t>
+      </w:r>
+      <w:r>
+        <w:rPr>
+          <w:sz w:val="28"/>
+        </w:rPr>
+        <w:t>bao gồm tên ng mua vs comment</w:t>
+      </w:r>
+      <w:r>
+        <w:rPr>
+          <w:sz w:val="28"/>
+        </w:rPr>
+        <w:t>)</w:t>
+      </w:r>
+    </w:p>
+    <w:p>
+      <w:pPr>
+        <w:rPr>
+          <w:sz w:val="28"/>
+        </w:rPr>
+      </w:pPr>
+      <w:r>
+        <w:rPr>
+          <w:sz w:val="28"/>
+        </w:rPr>
+        <w:t>--------</w:t>
+      </w:r>
+      <w:r>
+        <w:rPr>
+          <w:sz w:val="28"/>
+        </w:rPr>
+        <w:t>Auction</w:t>
+      </w:r>
+      <w:r>
+        <w:rPr>
+          <w:sz w:val="28"/>
+        </w:rPr>
+        <w:t xml:space="preserve"> detail-------------</w:t>
+      </w:r>
+      <w:r>
+        <w:rPr>
+          <w:sz w:val="28"/>
+        </w:rPr>
+        <w:t xml:space="preserve"> (Socket)</w:t>
+      </w:r>
+    </w:p>
+    <w:p>
+      <w:pPr>
+        <w:rPr>
+          <w:sz w:val="28"/>
+        </w:rPr>
+      </w:pPr>
+      <w:r>
+        <w:rPr>
+          <w:sz w:val="28"/>
+        </w:rPr>
+        <w:t>(Ở đây có 2 api)</w:t>
+      </w:r>
+    </w:p>
+    <w:p>
+      <w:pPr>
+        <w:rPr>
+          <w:sz w:val="28"/>
+        </w:rPr>
+      </w:pPr>
+      <w:r>
+        <w:rPr>
+          <w:sz w:val="28"/>
+        </w:rPr>
+        <w:t>** Api để lấy các thông tin ban đầu</w:t>
+      </w:r>
+    </w:p>
+    <w:p>
+      <w:pPr>
+        <w:rPr>
+          <w:sz w:val="28"/>
+        </w:rPr>
+      </w:pPr>
+      <w:r>
+        <w:rPr>
+          <w:sz w:val="28"/>
+        </w:rPr>
+        <w:t xml:space="preserve">- Input: </w:t>
+      </w:r>
+      <w:r>
+        <w:rPr>
+          <w:sz w:val="28"/>
+        </w:rPr>
+        <w:t>auction_id</w:t>
       </w:r>
     </w:p>
     <w:p>
@@ -916,185 +1714,6 @@
         <w:rPr>
           <w:sz w:val="28"/>
         </w:rPr>
-        <w:t>Tên người bán + id người bán</w:t>
-      </w:r>
-    </w:p>
-    <w:p>
-      <w:pPr>
-        <w:rPr>
-          <w:sz w:val="28"/>
-        </w:rPr>
-      </w:pPr>
-      <w:r>
-        <w:rPr>
-          <w:sz w:val="28"/>
-        </w:rPr>
-        <w:t>Tên thương hiệu (Kèm id nếu có)</w:t>
-      </w:r>
-    </w:p>
-    <w:p>
-      <w:pPr>
-        <w:rPr>
-          <w:sz w:val="28"/>
-        </w:rPr>
-      </w:pPr>
-      <w:r>
-        <w:rPr>
-          <w:sz w:val="28"/>
-        </w:rPr>
-        <w:t>Tên loại sản phẩm (Kèm id nếu có)</w:t>
-      </w:r>
-    </w:p>
-    <w:p>
-      <w:pPr>
-        <w:rPr>
-          <w:sz w:val="28"/>
-        </w:rPr>
-      </w:pPr>
-      <w:r>
-        <w:rPr>
-          <w:sz w:val="28"/>
-        </w:rPr>
-        <w:t>Số lượng còn lại trong kho (Nếu ko có thì cứ mặc định là 1)</w:t>
-      </w:r>
-    </w:p>
-    <w:p>
-      <w:pPr>
-        <w:rPr>
-          <w:sz w:val="28"/>
-        </w:rPr>
-      </w:pPr>
-      <w:r>
-        <w:rPr>
-          <w:sz w:val="28"/>
-        </w:rPr>
-        <w:t>Danh sách các comment của những người từng mua hàng (</w:t>
-      </w:r>
-      <w:r>
-        <w:rPr>
-          <w:sz w:val="28"/>
-        </w:rPr>
-        <w:t>bao gồm tên ng mua vs comment</w:t>
-      </w:r>
-      <w:r>
-        <w:rPr>
-          <w:sz w:val="28"/>
-        </w:rPr>
-        <w:t>)</w:t>
-      </w:r>
-    </w:p>
-    <w:p>
-      <w:pPr>
-        <w:rPr>
-          <w:sz w:val="28"/>
-        </w:rPr>
-      </w:pPr>
-      <w:r>
-        <w:rPr>
-          <w:sz w:val="28"/>
-        </w:rPr>
-        <w:t>--------</w:t>
-      </w:r>
-      <w:r>
-        <w:rPr>
-          <w:sz w:val="28"/>
-        </w:rPr>
-        <w:t>Auction</w:t>
-      </w:r>
-      <w:r>
-        <w:rPr>
-          <w:sz w:val="28"/>
-        </w:rPr>
-        <w:t xml:space="preserve"> detail-------------</w:t>
-      </w:r>
-      <w:r>
-        <w:rPr>
-          <w:sz w:val="28"/>
-        </w:rPr>
-        <w:t xml:space="preserve"> (Socket)</w:t>
-      </w:r>
-    </w:p>
-    <w:p>
-      <w:pPr>
-        <w:rPr>
-          <w:sz w:val="28"/>
-        </w:rPr>
-      </w:pPr>
-      <w:r>
-        <w:rPr>
-          <w:sz w:val="28"/>
-        </w:rPr>
-        <w:t>(Ở đây có 2 api)</w:t>
-      </w:r>
-    </w:p>
-    <w:p>
-      <w:pPr>
-        <w:rPr>
-          <w:sz w:val="28"/>
-        </w:rPr>
-      </w:pPr>
-      <w:r>
-        <w:rPr>
-          <w:sz w:val="28"/>
-        </w:rPr>
-        <w:t>** Api để lấy các thông tin ban đầu</w:t>
-      </w:r>
-    </w:p>
-    <w:p>
-      <w:pPr>
-        <w:rPr>
-          <w:sz w:val="28"/>
-        </w:rPr>
-      </w:pPr>
-      <w:r>
-        <w:rPr>
-          <w:sz w:val="28"/>
-        </w:rPr>
-        <w:t xml:space="preserve">- Input: </w:t>
-      </w:r>
-      <w:r>
-        <w:rPr>
-          <w:sz w:val="28"/>
-        </w:rPr>
-        <w:t>auction_id</w:t>
-      </w:r>
-    </w:p>
-    <w:p>
-      <w:pPr>
-        <w:rPr>
-          <w:sz w:val="28"/>
-        </w:rPr>
-      </w:pPr>
-      <w:r>
-        <w:rPr>
-          <w:sz w:val="28"/>
-        </w:rPr>
-        <w:t>- Output:</w:t>
-      </w:r>
-    </w:p>
-    <w:p>
-      <w:pPr>
-        <w:rPr>
-          <w:sz w:val="28"/>
-        </w:rPr>
-      </w:pPr>
-      <w:r>
-        <w:rPr>
-          <w:sz w:val="28"/>
-        </w:rPr>
-        <w:t>Thông tin của sản phẩm (Tên, hình ảnh)</w:t>
-      </w:r>
-    </w:p>
-    <w:p>
-      <w:pPr>
-        <w:rPr>
-          <w:sz w:val="28"/>
-        </w:rPr>
-      </w:pPr>
-      <w:r>
-        <w:rPr>
-          <w:sz w:val="28"/>
-        </w:rPr>
         <w:t>Giá hiện tại</w:t>
       </w:r>
     </w:p>
@@ -1147,99 +1766,99 @@
         <w:rPr>
           <w:sz w:val="28"/>
         </w:rPr>
+        <w:t>** Api để đưa ra giá đấu</w:t>
+      </w:r>
+    </w:p>
+    <w:p>
+      <w:pPr>
+        <w:rPr>
+          <w:sz w:val="28"/>
+        </w:rPr>
+      </w:pPr>
+      <w:r>
+        <w:rPr>
+          <w:sz w:val="28"/>
+        </w:rPr>
+        <w:t>Input: id người đưa ra giá, Giá đưa ra, comment (Sử dụng socket ở đây)</w:t>
+      </w:r>
+    </w:p>
+    <w:p>
+      <w:pPr>
+        <w:rPr>
+          <w:sz w:val="28"/>
+        </w:rPr>
+      </w:pPr>
+    </w:p>
+    <w:p>
+      <w:pPr>
+        <w:rPr>
+          <w:sz w:val="28"/>
+        </w:rPr>
+      </w:pPr>
+    </w:p>
+    <w:p>
+      <w:pPr>
+        <w:rPr>
+          <w:sz w:val="28"/>
+        </w:rPr>
+      </w:pPr>
+      <w:r>
+        <w:rPr>
+          <w:sz w:val="28"/>
+        </w:rPr>
+        <w:t>-----------------Giỏ hàng------------------------</w:t>
+      </w:r>
+    </w:p>
+    <w:p>
+      <w:pPr>
+        <w:rPr>
+          <w:sz w:val="28"/>
+        </w:rPr>
+      </w:pPr>
+      <w:r>
+        <w:rPr>
+          <w:sz w:val="28"/>
+        </w:rPr>
+        <w:t>Lấy ra ds các sp trong giỏ hàng của user</w:t>
+      </w:r>
+    </w:p>
+    <w:p>
+      <w:pPr>
+        <w:rPr>
+          <w:sz w:val="28"/>
+        </w:rPr>
+      </w:pPr>
+      <w:r>
+        <w:rPr>
+          <w:sz w:val="28"/>
+        </w:rPr>
+        <w:t>Input: userid</w:t>
+      </w:r>
+    </w:p>
+    <w:p>
+      <w:pPr>
+        <w:rPr>
+          <w:sz w:val="28"/>
+        </w:rPr>
+      </w:pPr>
+      <w:r>
+        <w:rPr>
+          <w:sz w:val="28"/>
+        </w:rPr>
+        <w:t>Output: Ds các sp trong giỏ hàng, mỗi sp cần các thông tin sau:</w:t>
+      </w:r>
+    </w:p>
+    <w:p>
+      <w:pPr>
+        <w:rPr>
+          <w:sz w:val="28"/>
+        </w:rPr>
+      </w:pPr>
+      <w:r>
+        <w:rPr>
+          <w:sz w:val="28"/>
+        </w:rPr>
         <w:lastRenderedPageBreak/>
-        <w:t>** Api để đưa ra giá đấu</w:t>
-      </w:r>
-    </w:p>
-    <w:p>
-      <w:pPr>
-        <w:rPr>
-          <w:sz w:val="28"/>
-        </w:rPr>
-      </w:pPr>
-      <w:r>
-        <w:rPr>
-          <w:sz w:val="28"/>
-        </w:rPr>
-        <w:t>Input: id người đưa ra giá, Giá đưa ra, comment (Sử dụng socket ở đây)</w:t>
-      </w:r>
-    </w:p>
-    <w:p>
-      <w:pPr>
-        <w:rPr>
-          <w:sz w:val="28"/>
-        </w:rPr>
-      </w:pPr>
-    </w:p>
-    <w:p>
-      <w:pPr>
-        <w:rPr>
-          <w:sz w:val="28"/>
-        </w:rPr>
-      </w:pPr>
-    </w:p>
-    <w:p>
-      <w:pPr>
-        <w:rPr>
-          <w:sz w:val="28"/>
-        </w:rPr>
-      </w:pPr>
-      <w:r>
-        <w:rPr>
-          <w:sz w:val="28"/>
-        </w:rPr>
-        <w:t>-----------------Giỏ hàng------------------------</w:t>
-      </w:r>
-    </w:p>
-    <w:p>
-      <w:pPr>
-        <w:rPr>
-          <w:sz w:val="28"/>
-        </w:rPr>
-      </w:pPr>
-      <w:r>
-        <w:rPr>
-          <w:sz w:val="28"/>
-        </w:rPr>
-        <w:t>Lấy ra ds các sp trong giỏ hàng của user</w:t>
-      </w:r>
-    </w:p>
-    <w:p>
-      <w:pPr>
-        <w:rPr>
-          <w:sz w:val="28"/>
-        </w:rPr>
-      </w:pPr>
-      <w:r>
-        <w:rPr>
-          <w:sz w:val="28"/>
-        </w:rPr>
-        <w:t>Input: userid</w:t>
-      </w:r>
-    </w:p>
-    <w:p>
-      <w:pPr>
-        <w:rPr>
-          <w:sz w:val="28"/>
-        </w:rPr>
-      </w:pPr>
-      <w:r>
-        <w:rPr>
-          <w:sz w:val="28"/>
-        </w:rPr>
-        <w:t>Output: Ds các sp trong giỏ hàng, mỗi sp cần các thông tin sau:</w:t>
-      </w:r>
-    </w:p>
-    <w:p>
-      <w:pPr>
-        <w:rPr>
-          <w:sz w:val="28"/>
-        </w:rPr>
-      </w:pPr>
-      <w:r>
-        <w:rPr>
-          <w:sz w:val="28"/>
-        </w:rPr>
         <w:t>Tên sp</w:t>
       </w:r>
     </w:p>
@@ -1422,92 +2041,92 @@
         <w:rPr>
           <w:sz w:val="28"/>
         </w:rPr>
+        <w:t>Address detail</w:t>
+      </w:r>
+    </w:p>
+    <w:p>
+      <w:pPr>
+        <w:rPr>
+          <w:sz w:val="28"/>
+        </w:rPr>
+      </w:pPr>
+      <w:r>
+        <w:rPr>
+          <w:sz w:val="28"/>
+        </w:rPr>
+        <w:t>Số điện thoại</w:t>
+      </w:r>
+    </w:p>
+    <w:p>
+      <w:pPr>
+        <w:rPr>
+          <w:sz w:val="28"/>
+        </w:rPr>
+      </w:pPr>
+      <w:r>
+        <w:rPr>
+          <w:sz w:val="28"/>
+        </w:rPr>
+        <w:t>** Trang này có thêm 2 api để thêm địa chỉ và xóa địa chỉ, xóa thì input là id của địa chỉ giao hàng đó</w:t>
+      </w:r>
+    </w:p>
+    <w:p>
+      <w:pPr>
+        <w:rPr>
+          <w:sz w:val="28"/>
+        </w:rPr>
+      </w:pPr>
+    </w:p>
+    <w:p>
+      <w:pPr>
+        <w:rPr>
+          <w:sz w:val="28"/>
+        </w:rPr>
+      </w:pPr>
+      <w:r>
+        <w:rPr>
+          <w:sz w:val="28"/>
+        </w:rPr>
+        <w:t>-----------Trang thanh toán-----------</w:t>
+      </w:r>
+    </w:p>
+    <w:p>
+      <w:pPr>
+        <w:rPr>
+          <w:sz w:val="28"/>
+        </w:rPr>
+      </w:pPr>
+      <w:r>
+        <w:rPr>
+          <w:sz w:val="28"/>
+        </w:rPr>
+        <w:t>Lấy cho t cái phí ship là đc (Tính toán sao đó tự lo)</w:t>
+      </w:r>
+    </w:p>
+    <w:p>
+      <w:pPr>
+        <w:rPr>
+          <w:sz w:val="28"/>
+        </w:rPr>
+      </w:pPr>
+      <w:r>
+        <w:rPr>
+          <w:sz w:val="28"/>
+        </w:rPr>
+        <w:t>Trang này sẽ có 1 api xác nhận đã thanh toán</w:t>
+      </w:r>
+    </w:p>
+    <w:p>
+      <w:pPr>
+        <w:rPr>
+          <w:sz w:val="28"/>
+        </w:rPr>
+      </w:pPr>
+      <w:r>
+        <w:rPr>
+          <w:sz w:val="28"/>
+        </w:rPr>
         <w:lastRenderedPageBreak/>
-        <w:t>Address detail</w:t>
-      </w:r>
-    </w:p>
-    <w:p>
-      <w:pPr>
-        <w:rPr>
-          <w:sz w:val="28"/>
-        </w:rPr>
-      </w:pPr>
-      <w:r>
-        <w:rPr>
-          <w:sz w:val="28"/>
-        </w:rPr>
-        <w:t>Số điện thoại</w:t>
-      </w:r>
-    </w:p>
-    <w:p>
-      <w:pPr>
-        <w:rPr>
-          <w:sz w:val="28"/>
-        </w:rPr>
-      </w:pPr>
-      <w:r>
-        <w:rPr>
-          <w:sz w:val="28"/>
-        </w:rPr>
-        <w:t>** Trang này có thêm 2 api để thêm địa chỉ và xóa địa chỉ, xóa thì input là id của địa chỉ giao hàng đó</w:t>
-      </w:r>
-    </w:p>
-    <w:p>
-      <w:pPr>
-        <w:rPr>
-          <w:sz w:val="28"/>
-        </w:rPr>
-      </w:pPr>
-    </w:p>
-    <w:p>
-      <w:pPr>
-        <w:rPr>
-          <w:sz w:val="28"/>
-        </w:rPr>
-      </w:pPr>
-      <w:r>
-        <w:rPr>
-          <w:sz w:val="28"/>
-        </w:rPr>
-        <w:t>-----------Trang thanh toán-----------</w:t>
-      </w:r>
-    </w:p>
-    <w:p>
-      <w:pPr>
-        <w:rPr>
-          <w:sz w:val="28"/>
-        </w:rPr>
-      </w:pPr>
-      <w:r>
-        <w:rPr>
-          <w:sz w:val="28"/>
-        </w:rPr>
-        <w:t>Lấy cho t cái phí ship là đc (Tính toán sao đó tự lo)</w:t>
-      </w:r>
-    </w:p>
-    <w:p>
-      <w:pPr>
-        <w:rPr>
-          <w:sz w:val="28"/>
-        </w:rPr>
-      </w:pPr>
-      <w:r>
-        <w:rPr>
-          <w:sz w:val="28"/>
-        </w:rPr>
-        <w:t>Trang này sẽ có 1 api xác nhận đã thanh toán</w:t>
-      </w:r>
-    </w:p>
-    <w:p>
-      <w:pPr>
-        <w:rPr>
-          <w:sz w:val="28"/>
-        </w:rPr>
-      </w:pPr>
-      <w:r>
-        <w:rPr>
-          <w:sz w:val="28"/>
-        </w:rPr>
         <w:t>T chưa nghĩ đc input, chắc bấm nút thanh toán xong thì m tự động tạo đơn hàng tự lưu vô database</w:t>
       </w:r>
     </w:p>
@@ -1711,7 +2330,6 @@
         <w:rPr>
           <w:sz w:val="28"/>
         </w:rPr>
-        <w:lastRenderedPageBreak/>
         <w:t xml:space="preserve">Input là mã đơn hàng, api này dùng cho người bán xác nhận đã đóng gói hàng và chuyển trạng thái từ đang đóng gói sang đang vận chuyển. </w:t>
       </w:r>
     </w:p>
@@ -1906,15 +2524,15 @@
     </w:lvl>
   </w:abstractNum>
   <w:abstractNum w:abstractNumId="1" w15:restartNumberingAfterBreak="0">
-    <w:nsid w:val="360E664A"/>
+    <w:nsid w:val="1D9514A7"/>
     <w:multiLevelType w:val="hybridMultilevel"/>
-    <w:tmpl w:val="311EAA28"/>
-    <w:lvl w:ilvl="0" w:tplc="2F3A53F8">
+    <w:tmpl w:val="8396919A"/>
+    <w:lvl w:ilvl="0" w:tplc="FE468BAA">
       <w:numFmt w:val="bullet"/>
       <w:lvlText w:val="-"/>
       <w:lvlJc w:val="left"/>
       <w:pPr>
-        <w:ind w:left="720" w:hanging="360"/>
+        <w:ind w:left="1080" w:hanging="360"/>
       </w:pPr>
       <w:rPr>
         <w:rFonts w:ascii="Calibri" w:eastAsiaTheme="minorHAnsi" w:hAnsi="Calibri" w:cs="Calibri" w:hint="default"/>
@@ -1926,7 +2544,7 @@
       <w:lvlText w:val="o"/>
       <w:lvlJc w:val="left"/>
       <w:pPr>
-        <w:ind w:left="1440" w:hanging="360"/>
+        <w:ind w:left="1800" w:hanging="360"/>
       </w:pPr>
       <w:rPr>
         <w:rFonts w:ascii="Courier New" w:hAnsi="Courier New" w:cs="Courier New" w:hint="default"/>
@@ -1938,7 +2556,7 @@
       <w:lvlText w:val=""/>
       <w:lvlJc w:val="left"/>
       <w:pPr>
-        <w:ind w:left="2160" w:hanging="360"/>
+        <w:ind w:left="2520" w:hanging="360"/>
       </w:pPr>
       <w:rPr>
         <w:rFonts w:ascii="Wingdings" w:hAnsi="Wingdings" w:hint="default"/>
@@ -1950,7 +2568,7 @@
       <w:lvlText w:val=""/>
       <w:lvlJc w:val="left"/>
       <w:pPr>
-        <w:ind w:left="2880" w:hanging="360"/>
+        <w:ind w:left="3240" w:hanging="360"/>
       </w:pPr>
       <w:rPr>
         <w:rFonts w:ascii="Symbol" w:hAnsi="Symbol" w:hint="default"/>
@@ -1962,7 +2580,7 @@
       <w:lvlText w:val="o"/>
       <w:lvlJc w:val="left"/>
       <w:pPr>
-        <w:ind w:left="3600" w:hanging="360"/>
+        <w:ind w:left="3960" w:hanging="360"/>
       </w:pPr>
       <w:rPr>
         <w:rFonts w:ascii="Courier New" w:hAnsi="Courier New" w:cs="Courier New" w:hint="default"/>
@@ -1974,7 +2592,7 @@
       <w:lvlText w:val=""/>
       <w:lvlJc w:val="left"/>
       <w:pPr>
-        <w:ind w:left="4320" w:hanging="360"/>
+        <w:ind w:left="4680" w:hanging="360"/>
       </w:pPr>
       <w:rPr>
         <w:rFonts w:ascii="Wingdings" w:hAnsi="Wingdings" w:hint="default"/>
@@ -1986,7 +2604,7 @@
       <w:lvlText w:val=""/>
       <w:lvlJc w:val="left"/>
       <w:pPr>
-        <w:ind w:left="5040" w:hanging="360"/>
+        <w:ind w:left="5400" w:hanging="360"/>
       </w:pPr>
       <w:rPr>
         <w:rFonts w:ascii="Symbol" w:hAnsi="Symbol" w:hint="default"/>
@@ -1998,7 +2616,7 @@
       <w:lvlText w:val="o"/>
       <w:lvlJc w:val="left"/>
       <w:pPr>
-        <w:ind w:left="5760" w:hanging="360"/>
+        <w:ind w:left="6120" w:hanging="360"/>
       </w:pPr>
       <w:rPr>
         <w:rFonts w:ascii="Courier New" w:hAnsi="Courier New" w:cs="Courier New" w:hint="default"/>
@@ -2010,7 +2628,7 @@
       <w:lvlText w:val=""/>
       <w:lvlJc w:val="left"/>
       <w:pPr>
-        <w:ind w:left="6480" w:hanging="360"/>
+        <w:ind w:left="6840" w:hanging="360"/>
       </w:pPr>
       <w:rPr>
         <w:rFonts w:ascii="Wingdings" w:hAnsi="Wingdings" w:hint="default"/>
@@ -2018,6 +2636,118 @@
     </w:lvl>
   </w:abstractNum>
   <w:abstractNum w:abstractNumId="2" w15:restartNumberingAfterBreak="0">
+    <w:nsid w:val="360E664A"/>
+    <w:multiLevelType w:val="hybridMultilevel"/>
+    <w:tmpl w:val="311EAA28"/>
+    <w:lvl w:ilvl="0" w:tplc="2F3A53F8">
+      <w:numFmt w:val="bullet"/>
+      <w:lvlText w:val="-"/>
+      <w:lvlJc w:val="left"/>
+      <w:pPr>
+        <w:ind w:left="720" w:hanging="360"/>
+      </w:pPr>
+      <w:rPr>
+        <w:rFonts w:ascii="Calibri" w:eastAsiaTheme="minorHAnsi" w:hAnsi="Calibri" w:cs="Calibri" w:hint="default"/>
+      </w:rPr>
+    </w:lvl>
+    <w:lvl w:ilvl="1" w:tplc="04090003" w:tentative="1">
+      <w:start w:val="1"/>
+      <w:numFmt w:val="bullet"/>
+      <w:lvlText w:val="o"/>
+      <w:lvlJc w:val="left"/>
+      <w:pPr>
+        <w:ind w:left="1440" w:hanging="360"/>
+      </w:pPr>
+      <w:rPr>
+        <w:rFonts w:ascii="Courier New" w:hAnsi="Courier New" w:cs="Courier New" w:hint="default"/>
+      </w:rPr>
+    </w:lvl>
+    <w:lvl w:ilvl="2" w:tplc="04090005" w:tentative="1">
+      <w:start w:val="1"/>
+      <w:numFmt w:val="bullet"/>
+      <w:lvlText w:val=""/>
+      <w:lvlJc w:val="left"/>
+      <w:pPr>
+        <w:ind w:left="2160" w:hanging="360"/>
+      </w:pPr>
+      <w:rPr>
+        <w:rFonts w:ascii="Wingdings" w:hAnsi="Wingdings" w:hint="default"/>
+      </w:rPr>
+    </w:lvl>
+    <w:lvl w:ilvl="3" w:tplc="04090001" w:tentative="1">
+      <w:start w:val="1"/>
+      <w:numFmt w:val="bullet"/>
+      <w:lvlText w:val=""/>
+      <w:lvlJc w:val="left"/>
+      <w:pPr>
+        <w:ind w:left="2880" w:hanging="360"/>
+      </w:pPr>
+      <w:rPr>
+        <w:rFonts w:ascii="Symbol" w:hAnsi="Symbol" w:hint="default"/>
+      </w:rPr>
+    </w:lvl>
+    <w:lvl w:ilvl="4" w:tplc="04090003" w:tentative="1">
+      <w:start w:val="1"/>
+      <w:numFmt w:val="bullet"/>
+      <w:lvlText w:val="o"/>
+      <w:lvlJc w:val="left"/>
+      <w:pPr>
+        <w:ind w:left="3600" w:hanging="360"/>
+      </w:pPr>
+      <w:rPr>
+        <w:rFonts w:ascii="Courier New" w:hAnsi="Courier New" w:cs="Courier New" w:hint="default"/>
+      </w:rPr>
+    </w:lvl>
+    <w:lvl w:ilvl="5" w:tplc="04090005" w:tentative="1">
+      <w:start w:val="1"/>
+      <w:numFmt w:val="bullet"/>
+      <w:lvlText w:val=""/>
+      <w:lvlJc w:val="left"/>
+      <w:pPr>
+        <w:ind w:left="4320" w:hanging="360"/>
+      </w:pPr>
+      <w:rPr>
+        <w:rFonts w:ascii="Wingdings" w:hAnsi="Wingdings" w:hint="default"/>
+      </w:rPr>
+    </w:lvl>
+    <w:lvl w:ilvl="6" w:tplc="04090001" w:tentative="1">
+      <w:start w:val="1"/>
+      <w:numFmt w:val="bullet"/>
+      <w:lvlText w:val=""/>
+      <w:lvlJc w:val="left"/>
+      <w:pPr>
+        <w:ind w:left="5040" w:hanging="360"/>
+      </w:pPr>
+      <w:rPr>
+        <w:rFonts w:ascii="Symbol" w:hAnsi="Symbol" w:hint="default"/>
+      </w:rPr>
+    </w:lvl>
+    <w:lvl w:ilvl="7" w:tplc="04090003" w:tentative="1">
+      <w:start w:val="1"/>
+      <w:numFmt w:val="bullet"/>
+      <w:lvlText w:val="o"/>
+      <w:lvlJc w:val="left"/>
+      <w:pPr>
+        <w:ind w:left="5760" w:hanging="360"/>
+      </w:pPr>
+      <w:rPr>
+        <w:rFonts w:ascii="Courier New" w:hAnsi="Courier New" w:cs="Courier New" w:hint="default"/>
+      </w:rPr>
+    </w:lvl>
+    <w:lvl w:ilvl="8" w:tplc="04090005" w:tentative="1">
+      <w:start w:val="1"/>
+      <w:numFmt w:val="bullet"/>
+      <w:lvlText w:val=""/>
+      <w:lvlJc w:val="left"/>
+      <w:pPr>
+        <w:ind w:left="6480" w:hanging="360"/>
+      </w:pPr>
+      <w:rPr>
+        <w:rFonts w:ascii="Wingdings" w:hAnsi="Wingdings" w:hint="default"/>
+      </w:rPr>
+    </w:lvl>
+  </w:abstractNum>
+  <w:abstractNum w:abstractNumId="3" w15:restartNumberingAfterBreak="0">
     <w:nsid w:val="467E0019"/>
     <w:multiLevelType w:val="hybridMultilevel"/>
     <w:tmpl w:val="F4643288"/>
@@ -2107,13 +2837,16 @@
     </w:lvl>
   </w:abstractNum>
   <w:num w:numId="1" w16cid:durableId="1593856223">
-    <w:abstractNumId w:val="1"/>
+    <w:abstractNumId w:val="2"/>
   </w:num>
   <w:num w:numId="2" w16cid:durableId="982975430">
     <w:abstractNumId w:val="0"/>
   </w:num>
   <w:num w:numId="3" w16cid:durableId="510219632">
-    <w:abstractNumId w:val="2"/>
+    <w:abstractNumId w:val="3"/>
+  </w:num>
+  <w:num w:numId="4" w16cid:durableId="1657565948">
+    <w:abstractNumId w:val="1"/>
   </w:num>
 </w:numbering>
 </file>
@@ -2555,6 +3288,29 @@
       <w:contextualSpacing/>
     </w:pPr>
   </w:style>
+  <w:style w:type="character" w:styleId="Hyperlink">
+    <w:name w:val="Hyperlink"/>
+    <w:basedOn w:val="DefaultParagraphFont"/>
+    <w:uiPriority w:val="99"/>
+    <w:unhideWhenUsed/>
+    <w:rsid w:val="00006923"/>
+    <w:rPr>
+      <w:color w:val="0563C1" w:themeColor="hyperlink"/>
+      <w:u w:val="single"/>
+    </w:rPr>
+  </w:style>
+  <w:style w:type="character" w:styleId="UnresolvedMention">
+    <w:name w:val="Unresolved Mention"/>
+    <w:basedOn w:val="DefaultParagraphFont"/>
+    <w:uiPriority w:val="99"/>
+    <w:semiHidden/>
+    <w:unhideWhenUsed/>
+    <w:rsid w:val="00006923"/>
+    <w:rPr>
+      <w:color w:val="605E5C"/>
+      <w:shd w:val="clear" w:color="auto" w:fill="E1DFDD"/>
+    </w:rPr>
+  </w:style>
 </w:styles>
 </file>
 

</xml_diff>

<commit_message>
Chỉnh sửa dữ liệu trả về API Filter, thêm API Login và Register
</commit_message>
<xml_diff>
--- a/BackEnd/api-description.docx
+++ b/BackEnd/api-description.docx
@@ -1,6 +1,6 @@
 
 <file path=word/document.xml><?xml version="1.0" encoding="utf-8"?>
-<w:document xmlns:wpc="http://schemas.microsoft.com/office/word/2010/wordprocessingCanvas" xmlns:cx="http://schemas.microsoft.com/office/drawing/2014/chartex" xmlns:mc="http://schemas.openxmlformats.org/markup-compatibility/2006" xmlns:o="urn:schemas-microsoft-com:office:office" xmlns:r="http://schemas.openxmlformats.org/officeDocument/2006/relationships" xmlns:m="http://schemas.openxmlformats.org/officeDocument/2006/math" xmlns:v="urn:schemas-microsoft-com:vml" xmlns:wp14="http://schemas.microsoft.com/office/word/2010/wordprocessingDrawing" xmlns:wp="http://schemas.openxmlformats.org/drawingml/2006/wordprocessingDrawing" xmlns:w10="urn:schemas-microsoft-com:office:word" xmlns:w="http://schemas.openxmlformats.org/wordprocessingml/2006/main" xmlns:w14="http://schemas.microsoft.com/office/word/2010/wordml" xmlns:w15="http://schemas.microsoft.com/office/word/2012/wordml" xmlns:w16se="http://schemas.microsoft.com/office/word/2015/wordml/symex" xmlns:wpg="http://schemas.microsoft.com/office/word/2010/wordprocessingGroup" xmlns:wpi="http://schemas.microsoft.com/office/word/2010/wordprocessingInk" xmlns:wne="http://schemas.microsoft.com/office/word/2006/wordml" xmlns:wps="http://schemas.microsoft.com/office/word/2010/wordprocessingShape" mc:Ignorable="w14 w15 w16se wp14">
+<w:document xmlns:wpc="http://schemas.microsoft.com/office/word/2010/wordprocessingCanvas" xmlns:cx="http://schemas.microsoft.com/office/drawing/2014/chartex" xmlns:cx1="http://schemas.microsoft.com/office/drawing/2015/9/8/chartex" xmlns:cx2="http://schemas.microsoft.com/office/drawing/2015/10/21/chartex" xmlns:cx3="http://schemas.microsoft.com/office/drawing/2016/5/9/chartex" xmlns:cx4="http://schemas.microsoft.com/office/drawing/2016/5/10/chartex" xmlns:cx5="http://schemas.microsoft.com/office/drawing/2016/5/11/chartex" xmlns:cx6="http://schemas.microsoft.com/office/drawing/2016/5/12/chartex" xmlns:cx7="http://schemas.microsoft.com/office/drawing/2016/5/13/chartex" xmlns:cx8="http://schemas.microsoft.com/office/drawing/2016/5/14/chartex" xmlns:mc="http://schemas.openxmlformats.org/markup-compatibility/2006" xmlns:aink="http://schemas.microsoft.com/office/drawing/2016/ink" xmlns:am3d="http://schemas.microsoft.com/office/drawing/2017/model3d" xmlns:o="urn:schemas-microsoft-com:office:office" xmlns:oel="http://schemas.microsoft.com/office/2019/extlst" xmlns:r="http://schemas.openxmlformats.org/officeDocument/2006/relationships" xmlns:m="http://schemas.openxmlformats.org/officeDocument/2006/math" xmlns:v="urn:schemas-microsoft-com:vml" xmlns:wp14="http://schemas.microsoft.com/office/word/2010/wordprocessingDrawing" xmlns:wp="http://schemas.openxmlformats.org/drawingml/2006/wordprocessingDrawing" xmlns:w10="urn:schemas-microsoft-com:office:word" xmlns:w="http://schemas.openxmlformats.org/wordprocessingml/2006/main" xmlns:w14="http://schemas.microsoft.com/office/word/2010/wordml" xmlns:w15="http://schemas.microsoft.com/office/word/2012/wordml" xmlns:w16cex="http://schemas.microsoft.com/office/word/2018/wordml/cex" xmlns:w16cid="http://schemas.microsoft.com/office/word/2016/wordml/cid" xmlns:w16="http://schemas.microsoft.com/office/word/2018/wordml" xmlns:w16sdtdh="http://schemas.microsoft.com/office/word/2020/wordml/sdtdatahash" xmlns:w16se="http://schemas.microsoft.com/office/word/2015/wordml/symex" xmlns:wpg="http://schemas.microsoft.com/office/word/2010/wordprocessingGroup" xmlns:wpi="http://schemas.microsoft.com/office/word/2010/wordprocessingInk" xmlns:wne="http://schemas.microsoft.com/office/word/2006/wordml" xmlns:wps="http://schemas.microsoft.com/office/word/2010/wordprocessingShape" mc:Ignorable="w14 w15 w16se w16cid w16 w16cex w16sdtdh wp14">
   <w:body>
     <w:p>
       <w:pPr>
@@ -1815,8 +1815,6 @@
         </w:rPr>
         <w:t>Nhận vào id user và id sp, nếu nó có bán sp đó thì trả về true, còn ko bán thì trả về false</w:t>
       </w:r>
-      <w:bookmarkStart w:id="0" w:name="_GoBack"/>
-      <w:bookmarkEnd w:id="0"/>
     </w:p>
     <w:p>
       <w:pPr>
@@ -2361,8 +2359,337 @@
           <w:sz w:val="28"/>
         </w:rPr>
       </w:pPr>
-      <w:r>
-        <w:rPr>
+    </w:p>
+    <w:p>
+      <w:pPr>
+        <w:rPr>
+          <w:b/>
+          <w:bCs/>
+          <w:i/>
+          <w:iCs/>
+          <w:color w:val="002060"/>
+          <w:sz w:val="28"/>
+        </w:rPr>
+      </w:pPr>
+      <w:r>
+        <w:rPr>
+          <w:b/>
+          <w:bCs/>
+          <w:i/>
+          <w:iCs/>
+          <w:color w:val="002060"/>
+          <w:sz w:val="28"/>
+        </w:rPr>
+        <w:t>-----------</w:t>
+      </w:r>
+      <w:r>
+        <w:rPr>
+          <w:b/>
+          <w:bCs/>
+          <w:i/>
+          <w:iCs/>
+          <w:color w:val="002060"/>
+          <w:sz w:val="28"/>
+        </w:rPr>
+        <w:t>Regi</w:t>
+      </w:r>
+      <w:r>
+        <w:rPr>
+          <w:b/>
+          <w:bCs/>
+          <w:i/>
+          <w:iCs/>
+          <w:color w:val="002060"/>
+          <w:sz w:val="28"/>
+        </w:rPr>
+        <w:t>s</w:t>
+      </w:r>
+      <w:r>
+        <w:rPr>
+          <w:b/>
+          <w:bCs/>
+          <w:i/>
+          <w:iCs/>
+          <w:color w:val="002060"/>
+          <w:sz w:val="28"/>
+        </w:rPr>
+        <w:t>ter</w:t>
+      </w:r>
+      <w:r>
+        <w:rPr>
+          <w:b/>
+          <w:bCs/>
+          <w:i/>
+          <w:iCs/>
+          <w:color w:val="002060"/>
+          <w:sz w:val="28"/>
+        </w:rPr>
+        <w:t>---------------</w:t>
+      </w:r>
+    </w:p>
+    <w:p>
+      <w:pPr>
+        <w:rPr>
+          <w:b/>
+          <w:bCs/>
+          <w:i/>
+          <w:iCs/>
+          <w:color w:val="002060"/>
+          <w:sz w:val="28"/>
+        </w:rPr>
+      </w:pPr>
+      <w:r>
+        <w:rPr>
+          <w:b/>
+          <w:bCs/>
+          <w:i/>
+          <w:iCs/>
+          <w:color w:val="002060"/>
+          <w:sz w:val="28"/>
+        </w:rPr>
+        <w:t>Input:</w:t>
+      </w:r>
+    </w:p>
+    <w:p>
+      <w:pPr>
+        <w:rPr>
+          <w:b/>
+          <w:bCs/>
+          <w:i/>
+          <w:iCs/>
+          <w:color w:val="002060"/>
+          <w:sz w:val="28"/>
+        </w:rPr>
+      </w:pPr>
+      <w:r>
+        <w:rPr>
+          <w:b/>
+          <w:bCs/>
+          <w:i/>
+          <w:iCs/>
+          <w:color w:val="002060"/>
+          <w:sz w:val="28"/>
+        </w:rPr>
+        <w:t>- Username</w:t>
+      </w:r>
+    </w:p>
+    <w:p>
+      <w:pPr>
+        <w:rPr>
+          <w:b/>
+          <w:bCs/>
+          <w:i/>
+          <w:iCs/>
+          <w:color w:val="002060"/>
+          <w:sz w:val="28"/>
+        </w:rPr>
+      </w:pPr>
+      <w:r>
+        <w:rPr>
+          <w:b/>
+          <w:bCs/>
+          <w:i/>
+          <w:iCs/>
+          <w:color w:val="002060"/>
+          <w:sz w:val="28"/>
+        </w:rPr>
+        <w:t>- Pass</w:t>
+      </w:r>
+    </w:p>
+    <w:p>
+      <w:pPr>
+        <w:rPr>
+          <w:b/>
+          <w:bCs/>
+          <w:i/>
+          <w:iCs/>
+          <w:color w:val="002060"/>
+          <w:sz w:val="28"/>
+        </w:rPr>
+      </w:pPr>
+      <w:r>
+        <w:rPr>
+          <w:b/>
+          <w:bCs/>
+          <w:i/>
+          <w:iCs/>
+          <w:color w:val="002060"/>
+          <w:sz w:val="28"/>
+        </w:rPr>
+        <w:lastRenderedPageBreak/>
+        <w:t xml:space="preserve">Output: </w:t>
+      </w:r>
+    </w:p>
+    <w:p>
+      <w:pPr>
+        <w:rPr>
+          <w:b/>
+          <w:bCs/>
+          <w:i/>
+          <w:iCs/>
+          <w:color w:val="002060"/>
+          <w:sz w:val="28"/>
+        </w:rPr>
+      </w:pPr>
+      <w:r>
+        <w:rPr>
+          <w:b/>
+          <w:bCs/>
+          <w:i/>
+          <w:iCs/>
+          <w:color w:val="002060"/>
+          <w:sz w:val="28"/>
+        </w:rPr>
+        <w:drawing>
+          <wp:inline distT="0" distB="0" distL="0" distR="0" wp14:anchorId="2654D348" wp14:editId="3645FB7C">
+            <wp:extent cx="5943600" cy="3233420"/>
+            <wp:effectExtent l="0" t="0" r="0" b="5080"/>
+            <wp:docPr id="2" name="Picture 2"/>
+            <wp:cNvGraphicFramePr>
+              <a:graphicFrameLocks xmlns:a="http://schemas.openxmlformats.org/drawingml/2006/main" noChangeAspect="1"/>
+            </wp:cNvGraphicFramePr>
+            <a:graphic xmlns:a="http://schemas.openxmlformats.org/drawingml/2006/main">
+              <a:graphicData uri="http://schemas.openxmlformats.org/drawingml/2006/picture">
+                <pic:pic xmlns:pic="http://schemas.openxmlformats.org/drawingml/2006/picture">
+                  <pic:nvPicPr>
+                    <pic:cNvPr id="1" name=""/>
+                    <pic:cNvPicPr/>
+                  </pic:nvPicPr>
+                  <pic:blipFill>
+                    <a:blip r:embed="rId7"/>
+                    <a:stretch>
+                      <a:fillRect/>
+                    </a:stretch>
+                  </pic:blipFill>
+                  <pic:spPr>
+                    <a:xfrm>
+                      <a:off x="0" y="0"/>
+                      <a:ext cx="5943600" cy="3233420"/>
+                    </a:xfrm>
+                    <a:prstGeom prst="rect">
+                      <a:avLst/>
+                    </a:prstGeom>
+                  </pic:spPr>
+                </pic:pic>
+              </a:graphicData>
+            </a:graphic>
+          </wp:inline>
+        </w:drawing>
+      </w:r>
+    </w:p>
+    <w:p>
+      <w:pPr>
+        <w:rPr>
+          <w:b/>
+          <w:bCs/>
+          <w:i/>
+          <w:iCs/>
+          <w:color w:val="002060"/>
+          <w:sz w:val="28"/>
+        </w:rPr>
+      </w:pPr>
+      <w:r>
+        <w:rPr>
+          <w:b/>
+          <w:bCs/>
+          <w:i/>
+          <w:iCs/>
+          <w:color w:val="002060"/>
+          <w:sz w:val="28"/>
+        </w:rPr>
+        <w:tab/>
+        <w:t xml:space="preserve">Nếu tài khoản đã có trong db sẽ không đăng kí được và </w:t>
+      </w:r>
+      <w:r>
+        <w:rPr>
+          <w:b/>
+          <w:bCs/>
+          <w:i/>
+          <w:iCs/>
+          <w:color w:val="002060"/>
+          <w:sz w:val="28"/>
+        </w:rPr>
+        <w:t>trả về thông báo không đăng ký thành công</w:t>
+      </w:r>
+    </w:p>
+    <w:p>
+      <w:pPr>
+        <w:rPr>
+          <w:b/>
+          <w:bCs/>
+          <w:i/>
+          <w:iCs/>
+          <w:color w:val="002060"/>
+          <w:sz w:val="28"/>
+        </w:rPr>
+      </w:pPr>
+      <w:r>
+        <w:rPr>
+          <w:b/>
+          <w:bCs/>
+          <w:i/>
+          <w:iCs/>
+          <w:color w:val="002060"/>
+          <w:sz w:val="28"/>
+        </w:rPr>
+        <w:t xml:space="preserve">API: </w:t>
+      </w:r>
+      <w:hyperlink r:id="rId8" w:history="1">
+        <w:r>
+          <w:rPr>
+            <w:rStyle w:val="Hyperlink"/>
+            <w:b/>
+            <w:bCs/>
+            <w:i/>
+            <w:iCs/>
+            <w:color w:val="002060"/>
+            <w:sz w:val="28"/>
+          </w:rPr>
+          <w:t>http://localhost:8080/register</w:t>
+        </w:r>
+      </w:hyperlink>
+      <w:r>
+        <w:rPr>
+          <w:b/>
+          <w:bCs/>
+          <w:i/>
+          <w:iCs/>
+          <w:color w:val="002060"/>
+          <w:sz w:val="28"/>
+        </w:rPr>
+        <w:t xml:space="preserve"> (Method post)</w:t>
+      </w:r>
+    </w:p>
+    <w:p>
+      <w:pPr>
+        <w:rPr>
+          <w:b/>
+          <w:bCs/>
+          <w:i/>
+          <w:iCs/>
+          <w:color w:val="002060"/>
+          <w:sz w:val="28"/>
+        </w:rPr>
+      </w:pPr>
+    </w:p>
+    <w:p>
+      <w:pPr>
+        <w:rPr>
+          <w:b/>
+          <w:bCs/>
+          <w:i/>
+          <w:iCs/>
+          <w:color w:val="002060"/>
+          <w:sz w:val="28"/>
+        </w:rPr>
+      </w:pPr>
+      <w:r>
+        <w:rPr>
+          <w:b/>
+          <w:bCs/>
+          <w:i/>
+          <w:iCs/>
+          <w:color w:val="002060"/>
           <w:sz w:val="28"/>
         </w:rPr>
         <w:t>-----------Login Page---------------</w:t>
@@ -2371,11 +2698,21 @@
     <w:p>
       <w:pPr>
         <w:rPr>
-          <w:sz w:val="28"/>
-        </w:rPr>
-      </w:pPr>
-      <w:r>
-        <w:rPr>
+          <w:b/>
+          <w:bCs/>
+          <w:i/>
+          <w:iCs/>
+          <w:color w:val="002060"/>
+          <w:sz w:val="28"/>
+        </w:rPr>
+      </w:pPr>
+      <w:r>
+        <w:rPr>
+          <w:b/>
+          <w:bCs/>
+          <w:i/>
+          <w:iCs/>
+          <w:color w:val="002060"/>
           <w:sz w:val="28"/>
         </w:rPr>
         <w:t>Input:</w:t>
@@ -2384,11 +2721,21 @@
     <w:p>
       <w:pPr>
         <w:rPr>
-          <w:sz w:val="28"/>
-        </w:rPr>
-      </w:pPr>
-      <w:r>
-        <w:rPr>
+          <w:b/>
+          <w:bCs/>
+          <w:i/>
+          <w:iCs/>
+          <w:color w:val="002060"/>
+          <w:sz w:val="28"/>
+        </w:rPr>
+      </w:pPr>
+      <w:r>
+        <w:rPr>
+          <w:b/>
+          <w:bCs/>
+          <w:i/>
+          <w:iCs/>
+          <w:color w:val="002060"/>
           <w:sz w:val="28"/>
         </w:rPr>
         <w:t>- Username</w:t>
@@ -2397,11 +2744,21 @@
     <w:p>
       <w:pPr>
         <w:rPr>
-          <w:sz w:val="28"/>
-        </w:rPr>
-      </w:pPr>
-      <w:r>
-        <w:rPr>
+          <w:b/>
+          <w:bCs/>
+          <w:i/>
+          <w:iCs/>
+          <w:color w:val="002060"/>
+          <w:sz w:val="28"/>
+        </w:rPr>
+      </w:pPr>
+      <w:r>
+        <w:rPr>
+          <w:b/>
+          <w:bCs/>
+          <w:i/>
+          <w:iCs/>
+          <w:color w:val="002060"/>
           <w:sz w:val="28"/>
         </w:rPr>
         <w:t>- Pass</w:t>
@@ -2410,14 +2767,120 @@
     <w:p>
       <w:pPr>
         <w:rPr>
-          <w:sz w:val="28"/>
-        </w:rPr>
-      </w:pPr>
-      <w:r>
-        <w:rPr>
-          <w:sz w:val="28"/>
-        </w:rPr>
-        <w:t>Output: user id, username</w:t>
+          <w:b/>
+          <w:bCs/>
+          <w:i/>
+          <w:iCs/>
+          <w:color w:val="002060"/>
+          <w:sz w:val="28"/>
+        </w:rPr>
+      </w:pPr>
+      <w:r>
+        <w:rPr>
+          <w:b/>
+          <w:bCs/>
+          <w:i/>
+          <w:iCs/>
+          <w:color w:val="002060"/>
+          <w:sz w:val="28"/>
+        </w:rPr>
+        <w:t xml:space="preserve">Output: </w:t>
+      </w:r>
+    </w:p>
+    <w:p>
+      <w:pPr>
+        <w:rPr>
+          <w:sz w:val="28"/>
+        </w:rPr>
+      </w:pPr>
+      <w:r>
+        <w:rPr>
+          <w:sz w:val="28"/>
+        </w:rPr>
+        <w:lastRenderedPageBreak/>
+        <w:drawing>
+          <wp:inline distT="0" distB="0" distL="0" distR="0" wp14:anchorId="5C7F32CB" wp14:editId="06DD0085">
+            <wp:extent cx="5943600" cy="3265170"/>
+            <wp:effectExtent l="0" t="0" r="0" b="0"/>
+            <wp:docPr id="3" name="Picture 3"/>
+            <wp:cNvGraphicFramePr>
+              <a:graphicFrameLocks xmlns:a="http://schemas.openxmlformats.org/drawingml/2006/main" noChangeAspect="1"/>
+            </wp:cNvGraphicFramePr>
+            <a:graphic xmlns:a="http://schemas.openxmlformats.org/drawingml/2006/main">
+              <a:graphicData uri="http://schemas.openxmlformats.org/drawingml/2006/picture">
+                <pic:pic xmlns:pic="http://schemas.openxmlformats.org/drawingml/2006/picture">
+                  <pic:nvPicPr>
+                    <pic:cNvPr id="1" name=""/>
+                    <pic:cNvPicPr/>
+                  </pic:nvPicPr>
+                  <pic:blipFill>
+                    <a:blip r:embed="rId9"/>
+                    <a:stretch>
+                      <a:fillRect/>
+                    </a:stretch>
+                  </pic:blipFill>
+                  <pic:spPr>
+                    <a:xfrm>
+                      <a:off x="0" y="0"/>
+                      <a:ext cx="5943600" cy="3265170"/>
+                    </a:xfrm>
+                    <a:prstGeom prst="rect">
+                      <a:avLst/>
+                    </a:prstGeom>
+                  </pic:spPr>
+                </pic:pic>
+              </a:graphicData>
+            </a:graphic>
+          </wp:inline>
+        </w:drawing>
+      </w:r>
+    </w:p>
+    <w:p>
+      <w:pPr>
+        <w:rPr>
+          <w:b/>
+          <w:bCs/>
+          <w:i/>
+          <w:iCs/>
+          <w:color w:val="002060"/>
+          <w:sz w:val="28"/>
+        </w:rPr>
+      </w:pPr>
+      <w:r>
+        <w:rPr>
+          <w:b/>
+          <w:bCs/>
+          <w:i/>
+          <w:iCs/>
+          <w:color w:val="002060"/>
+          <w:sz w:val="28"/>
+        </w:rPr>
+        <w:t xml:space="preserve">API: </w:t>
+      </w:r>
+      <w:hyperlink r:id="rId10" w:history="1">
+        <w:r>
+          <w:rPr>
+            <w:rStyle w:val="Hyperlink"/>
+            <w:b/>
+            <w:bCs/>
+            <w:i/>
+            <w:iCs/>
+            <w:color w:val="002060"/>
+            <w:sz w:val="28"/>
+          </w:rPr>
+          <w:t>http://localhost:8080/login</w:t>
+        </w:r>
+      </w:hyperlink>
+      <w:r>
+        <w:rPr>
+          <w:b/>
+          <w:bCs/>
+          <w:i/>
+          <w:iCs/>
+          <w:color w:val="002060"/>
+          <w:sz w:val="28"/>
+        </w:rPr>
+        <w:t xml:space="preserve"> (Method post)</w:t>
       </w:r>
     </w:p>
     <w:sectPr>
@@ -2431,7 +2894,7 @@
 </file>
 
 <file path=word/numbering.xml><?xml version="1.0" encoding="utf-8"?>
-<w:numbering xmlns:wpc="http://schemas.microsoft.com/office/word/2010/wordprocessingCanvas" xmlns:cx="http://schemas.microsoft.com/office/drawing/2014/chartex" xmlns:mc="http://schemas.openxmlformats.org/markup-compatibility/2006" xmlns:o="urn:schemas-microsoft-com:office:office" xmlns:r="http://schemas.openxmlformats.org/officeDocument/2006/relationships" xmlns:m="http://schemas.openxmlformats.org/officeDocument/2006/math" xmlns:v="urn:schemas-microsoft-com:vml" xmlns:wp14="http://schemas.microsoft.com/office/word/2010/wordprocessingDrawing" xmlns:wp="http://schemas.openxmlformats.org/drawingml/2006/wordprocessingDrawing" xmlns:w10="urn:schemas-microsoft-com:office:word" xmlns:w="http://schemas.openxmlformats.org/wordprocessingml/2006/main" xmlns:w14="http://schemas.microsoft.com/office/word/2010/wordml" xmlns:w15="http://schemas.microsoft.com/office/word/2012/wordml" xmlns:w16se="http://schemas.microsoft.com/office/word/2015/wordml/symex" xmlns:wpg="http://schemas.microsoft.com/office/word/2010/wordprocessingGroup" xmlns:wpi="http://schemas.microsoft.com/office/word/2010/wordprocessingInk" xmlns:wne="http://schemas.microsoft.com/office/word/2006/wordml" xmlns:wps="http://schemas.microsoft.com/office/word/2010/wordprocessingShape" mc:Ignorable="w14 w15 w16se wp14">
+<w:numbering xmlns:wpc="http://schemas.microsoft.com/office/word/2010/wordprocessingCanvas" xmlns:cx="http://schemas.microsoft.com/office/drawing/2014/chartex" xmlns:cx1="http://schemas.microsoft.com/office/drawing/2015/9/8/chartex" xmlns:cx2="http://schemas.microsoft.com/office/drawing/2015/10/21/chartex" xmlns:cx3="http://schemas.microsoft.com/office/drawing/2016/5/9/chartex" xmlns:cx4="http://schemas.microsoft.com/office/drawing/2016/5/10/chartex" xmlns:cx5="http://schemas.microsoft.com/office/drawing/2016/5/11/chartex" xmlns:cx6="http://schemas.microsoft.com/office/drawing/2016/5/12/chartex" xmlns:cx7="http://schemas.microsoft.com/office/drawing/2016/5/13/chartex" xmlns:cx8="http://schemas.microsoft.com/office/drawing/2016/5/14/chartex" xmlns:mc="http://schemas.openxmlformats.org/markup-compatibility/2006" xmlns:aink="http://schemas.microsoft.com/office/drawing/2016/ink" xmlns:am3d="http://schemas.microsoft.com/office/drawing/2017/model3d" xmlns:o="urn:schemas-microsoft-com:office:office" xmlns:oel="http://schemas.microsoft.com/office/2019/extlst" xmlns:r="http://schemas.openxmlformats.org/officeDocument/2006/relationships" xmlns:m="http://schemas.openxmlformats.org/officeDocument/2006/math" xmlns:v="urn:schemas-microsoft-com:vml" xmlns:wp14="http://schemas.microsoft.com/office/word/2010/wordprocessingDrawing" xmlns:wp="http://schemas.openxmlformats.org/drawingml/2006/wordprocessingDrawing" xmlns:w10="urn:schemas-microsoft-com:office:word" xmlns:w="http://schemas.openxmlformats.org/wordprocessingml/2006/main" xmlns:w14="http://schemas.microsoft.com/office/word/2010/wordml" xmlns:w15="http://schemas.microsoft.com/office/word/2012/wordml" xmlns:w16cex="http://schemas.microsoft.com/office/word/2018/wordml/cex" xmlns:w16cid="http://schemas.microsoft.com/office/word/2016/wordml/cid" xmlns:w16="http://schemas.microsoft.com/office/word/2018/wordml" xmlns:w16sdtdh="http://schemas.microsoft.com/office/word/2020/wordml/sdtdatahash" xmlns:w16se="http://schemas.microsoft.com/office/word/2015/wordml/symex" xmlns:wpg="http://schemas.microsoft.com/office/word/2010/wordprocessingGroup" xmlns:wpi="http://schemas.microsoft.com/office/word/2010/wordprocessingInk" xmlns:wne="http://schemas.microsoft.com/office/word/2006/wordml" xmlns:wps="http://schemas.microsoft.com/office/word/2010/wordprocessingShape" mc:Ignorable="w14 w15 w16se w16cid w16 w16cex w16sdtdh wp14">
   <w:abstractNum w:abstractNumId="0" w15:restartNumberingAfterBreak="0">
     <w:nsid w:val="11E23720"/>
     <w:multiLevelType w:val="hybridMultilevel"/>
@@ -2858,23 +3321,23 @@
       </w:pPr>
     </w:lvl>
   </w:abstractNum>
-  <w:num w:numId="1">
+  <w:num w:numId="1" w16cid:durableId="2077127436">
     <w:abstractNumId w:val="2"/>
   </w:num>
-  <w:num w:numId="2">
+  <w:num w:numId="2" w16cid:durableId="809786380">
     <w:abstractNumId w:val="0"/>
   </w:num>
-  <w:num w:numId="3">
+  <w:num w:numId="3" w16cid:durableId="1730231219">
     <w:abstractNumId w:val="3"/>
   </w:num>
-  <w:num w:numId="4">
+  <w:num w:numId="4" w16cid:durableId="1856580482">
     <w:abstractNumId w:val="1"/>
   </w:num>
 </w:numbering>
 </file>
 
 <file path=word/styles.xml><?xml version="1.0" encoding="utf-8"?>
-<w:styles xmlns:mc="http://schemas.openxmlformats.org/markup-compatibility/2006" xmlns:r="http://schemas.openxmlformats.org/officeDocument/2006/relationships" xmlns:w="http://schemas.openxmlformats.org/wordprocessingml/2006/main" xmlns:w14="http://schemas.microsoft.com/office/word/2010/wordml" xmlns:w15="http://schemas.microsoft.com/office/word/2012/wordml" xmlns:w16se="http://schemas.microsoft.com/office/word/2015/wordml/symex" mc:Ignorable="w14 w15 w16se">
+<w:styles xmlns:mc="http://schemas.openxmlformats.org/markup-compatibility/2006" xmlns:r="http://schemas.openxmlformats.org/officeDocument/2006/relationships" xmlns:w="http://schemas.openxmlformats.org/wordprocessingml/2006/main" xmlns:w14="http://schemas.microsoft.com/office/word/2010/wordml" xmlns:w15="http://schemas.microsoft.com/office/word/2012/wordml" xmlns:w16cex="http://schemas.microsoft.com/office/word/2018/wordml/cex" xmlns:w16cid="http://schemas.microsoft.com/office/word/2016/wordml/cid" xmlns:w16="http://schemas.microsoft.com/office/word/2018/wordml" xmlns:w16sdtdh="http://schemas.microsoft.com/office/word/2020/wordml/sdtdatahash" xmlns:w16se="http://schemas.microsoft.com/office/word/2015/wordml/symex" mc:Ignorable="w14 w15 w16se w16cid w16 w16cex w16sdtdh">
   <w:docDefaults>
     <w:rPrDefault>
       <w:rPr>
@@ -2890,7 +3353,7 @@
       </w:pPr>
     </w:pPrDefault>
   </w:docDefaults>
-  <w:latentStyles w:defLockedState="0" w:defUIPriority="99" w:defSemiHidden="0" w:defUnhideWhenUsed="0" w:defQFormat="0" w:count="371">
+  <w:latentStyles w:defLockedState="0" w:defUIPriority="99" w:defSemiHidden="0" w:defUnhideWhenUsed="0" w:defQFormat="0" w:count="376">
     <w:lsdException w:name="Normal" w:uiPriority="0" w:qFormat="1"/>
     <w:lsdException w:name="heading 1" w:uiPriority="9" w:qFormat="1"/>
     <w:lsdException w:name="heading 2" w:semiHidden="1" w:uiPriority="9" w:unhideWhenUsed="1" w:qFormat="1"/>
@@ -2996,7 +3459,6 @@
     <w:lsdException w:name="HTML Sample" w:semiHidden="1" w:unhideWhenUsed="1"/>
     <w:lsdException w:name="HTML Typewriter" w:semiHidden="1" w:unhideWhenUsed="1"/>
     <w:lsdException w:name="HTML Variable" w:semiHidden="1" w:unhideWhenUsed="1"/>
-    <w:lsdException w:name="Normal Table" w:semiHidden="1" w:unhideWhenUsed="1"/>
     <w:lsdException w:name="annotation subject" w:semiHidden="1" w:unhideWhenUsed="1"/>
     <w:lsdException w:name="No List" w:semiHidden="1" w:unhideWhenUsed="1"/>
     <w:lsdException w:name="Outline List 1" w:semiHidden="1" w:unhideWhenUsed="1"/>
@@ -3039,11 +3501,8 @@
     <w:lsdException w:name="Table Contemporary" w:semiHidden="1" w:unhideWhenUsed="1"/>
     <w:lsdException w:name="Table Elegant" w:semiHidden="1" w:unhideWhenUsed="1"/>
     <w:lsdException w:name="Table Professional" w:semiHidden="1" w:unhideWhenUsed="1"/>
-    <w:lsdException w:name="Table Subtle 1" w:semiHidden="1" w:unhideWhenUsed="1"/>
     <w:lsdException w:name="Table Subtle 2" w:semiHidden="1" w:unhideWhenUsed="1"/>
     <w:lsdException w:name="Table Web 1" w:semiHidden="1" w:unhideWhenUsed="1"/>
-    <w:lsdException w:name="Table Web 2" w:semiHidden="1" w:unhideWhenUsed="1"/>
-    <w:lsdException w:name="Table Web 3" w:semiHidden="1" w:unhideWhenUsed="1"/>
     <w:lsdException w:name="Balloon Text" w:semiHidden="1" w:unhideWhenUsed="1"/>
     <w:lsdException w:name="Table Grid" w:uiPriority="39"/>
     <w:lsdException w:name="Table Theme" w:semiHidden="1" w:unhideWhenUsed="1"/>
@@ -3262,6 +3721,11 @@
     <w:lsdException w:name="List Table 5 Dark Accent 6" w:uiPriority="50"/>
     <w:lsdException w:name="List Table 6 Colorful Accent 6" w:uiPriority="51"/>
     <w:lsdException w:name="List Table 7 Colorful Accent 6" w:uiPriority="52"/>
+    <w:lsdException w:name="Mention" w:semiHidden="1" w:unhideWhenUsed="1"/>
+    <w:lsdException w:name="Smart Hyperlink" w:semiHidden="1" w:unhideWhenUsed="1"/>
+    <w:lsdException w:name="Hashtag" w:semiHidden="1" w:unhideWhenUsed="1"/>
+    <w:lsdException w:name="Unresolved Mention" w:semiHidden="1" w:unhideWhenUsed="1"/>
+    <w:lsdException w:name="Smart Link" w:semiHidden="1" w:unhideWhenUsed="1"/>
   </w:latentStyles>
   <w:style w:type="paragraph" w:default="1" w:styleId="Normal">
     <w:name w:val="Normal"/>
@@ -3316,13 +3780,25 @@
       <w:u w:val="single"/>
     </w:rPr>
   </w:style>
-  <w:style w:type="character" w:customStyle="1" w:styleId="UnresolvedMention">
+  <w:style w:type="character" w:customStyle="1" w:styleId="UnresolvedMention1">
+    <w:name w:val="Unresolved Mention1"/>
+    <w:basedOn w:val="DefaultParagraphFont"/>
+    <w:uiPriority w:val="99"/>
+    <w:semiHidden/>
+    <w:unhideWhenUsed/>
+    <w:rsid w:val="00006923"/>
+    <w:rPr>
+      <w:color w:val="605E5C"/>
+      <w:shd w:val="clear" w:color="auto" w:fill="E1DFDD"/>
+    </w:rPr>
+  </w:style>
+  <w:style w:type="character" w:styleId="UnresolvedMention">
     <w:name w:val="Unresolved Mention"/>
     <w:basedOn w:val="DefaultParagraphFont"/>
     <w:uiPriority w:val="99"/>
     <w:semiHidden/>
     <w:unhideWhenUsed/>
-    <w:rsid w:val="00006923"/>
+    <w:rsid w:val="00BB734C"/>
     <w:rPr>
       <w:color w:val="605E5C"/>
       <w:shd w:val="clear" w:color="auto" w:fill="E1DFDD"/>

</xml_diff>

<commit_message>
Create API Display Product Detail
</commit_message>
<xml_diff>
--- a/BackEnd/api-description.docx
+++ b/BackEnd/api-description.docx
@@ -1476,11 +1476,21 @@
     <w:p>
       <w:pPr>
         <w:rPr>
-          <w:sz w:val="28"/>
-        </w:rPr>
-      </w:pPr>
-      <w:r>
-        <w:rPr>
+          <w:b/>
+          <w:bCs/>
+          <w:i/>
+          <w:iCs/>
+          <w:color w:val="002060"/>
+          <w:sz w:val="28"/>
+        </w:rPr>
+      </w:pPr>
+      <w:r>
+        <w:rPr>
+          <w:b/>
+          <w:bCs/>
+          <w:i/>
+          <w:iCs/>
+          <w:color w:val="002060"/>
           <w:sz w:val="28"/>
         </w:rPr>
         <w:t>--------Product detail-------------</w:t>
@@ -1489,11 +1499,21 @@
     <w:p>
       <w:pPr>
         <w:rPr>
-          <w:sz w:val="28"/>
-        </w:rPr>
-      </w:pPr>
-      <w:r>
-        <w:rPr>
+          <w:b/>
+          <w:bCs/>
+          <w:i/>
+          <w:iCs/>
+          <w:color w:val="002060"/>
+          <w:sz w:val="28"/>
+        </w:rPr>
+      </w:pPr>
+      <w:r>
+        <w:rPr>
+          <w:b/>
+          <w:bCs/>
+          <w:i/>
+          <w:iCs/>
+          <w:color w:val="002060"/>
           <w:sz w:val="28"/>
         </w:rPr>
         <w:t>- Input: product_id</w:t>
@@ -1502,11 +1522,21 @@
     <w:p>
       <w:pPr>
         <w:rPr>
-          <w:sz w:val="28"/>
-        </w:rPr>
-      </w:pPr>
-      <w:r>
-        <w:rPr>
+          <w:b/>
+          <w:bCs/>
+          <w:i/>
+          <w:iCs/>
+          <w:color w:val="002060"/>
+          <w:sz w:val="28"/>
+        </w:rPr>
+      </w:pPr>
+      <w:r>
+        <w:rPr>
+          <w:b/>
+          <w:bCs/>
+          <w:i/>
+          <w:iCs/>
+          <w:color w:val="002060"/>
           <w:sz w:val="28"/>
         </w:rPr>
         <w:t>- Output:</w:t>
@@ -1515,11 +1545,21 @@
     <w:p>
       <w:pPr>
         <w:rPr>
-          <w:sz w:val="28"/>
-        </w:rPr>
-      </w:pPr>
-      <w:r>
-        <w:rPr>
+          <w:b/>
+          <w:bCs/>
+          <w:i/>
+          <w:iCs/>
+          <w:color w:val="002060"/>
+          <w:sz w:val="28"/>
+        </w:rPr>
+      </w:pPr>
+      <w:r>
+        <w:rPr>
+          <w:b/>
+          <w:bCs/>
+          <w:i/>
+          <w:iCs/>
+          <w:color w:val="002060"/>
           <w:sz w:val="28"/>
         </w:rPr>
         <w:t>Thông tin của sản phẩm (Tên, hình ảnh)</w:t>
@@ -1528,11 +1568,21 @@
     <w:p>
       <w:pPr>
         <w:rPr>
-          <w:sz w:val="28"/>
-        </w:rPr>
-      </w:pPr>
-      <w:r>
-        <w:rPr>
+          <w:b/>
+          <w:bCs/>
+          <w:i/>
+          <w:iCs/>
+          <w:color w:val="002060"/>
+          <w:sz w:val="28"/>
+        </w:rPr>
+      </w:pPr>
+      <w:r>
+        <w:rPr>
+          <w:b/>
+          <w:bCs/>
+          <w:i/>
+          <w:iCs/>
+          <w:color w:val="002060"/>
           <w:sz w:val="28"/>
         </w:rPr>
         <w:lastRenderedPageBreak/>
@@ -1542,11 +1592,21 @@
     <w:p>
       <w:pPr>
         <w:rPr>
-          <w:sz w:val="28"/>
-        </w:rPr>
-      </w:pPr>
-      <w:r>
-        <w:rPr>
+          <w:b/>
+          <w:bCs/>
+          <w:i/>
+          <w:iCs/>
+          <w:color w:val="002060"/>
+          <w:sz w:val="28"/>
+        </w:rPr>
+      </w:pPr>
+      <w:r>
+        <w:rPr>
+          <w:b/>
+          <w:bCs/>
+          <w:i/>
+          <w:iCs/>
+          <w:color w:val="002060"/>
           <w:sz w:val="28"/>
         </w:rPr>
         <w:t>Tên thương hiệu (Kèm id nếu có)</w:t>
@@ -1555,11 +1615,21 @@
     <w:p>
       <w:pPr>
         <w:rPr>
-          <w:sz w:val="28"/>
-        </w:rPr>
-      </w:pPr>
-      <w:r>
-        <w:rPr>
+          <w:b/>
+          <w:bCs/>
+          <w:i/>
+          <w:iCs/>
+          <w:color w:val="002060"/>
+          <w:sz w:val="28"/>
+        </w:rPr>
+      </w:pPr>
+      <w:r>
+        <w:rPr>
+          <w:b/>
+          <w:bCs/>
+          <w:i/>
+          <w:iCs/>
+          <w:color w:val="002060"/>
           <w:sz w:val="28"/>
         </w:rPr>
         <w:t>Tên loại sản phẩm (Kèm id nếu có)</w:t>
@@ -1568,11 +1638,21 @@
     <w:p>
       <w:pPr>
         <w:rPr>
-          <w:sz w:val="28"/>
-        </w:rPr>
-      </w:pPr>
-      <w:r>
-        <w:rPr>
+          <w:b/>
+          <w:bCs/>
+          <w:i/>
+          <w:iCs/>
+          <w:color w:val="002060"/>
+          <w:sz w:val="28"/>
+        </w:rPr>
+      </w:pPr>
+      <w:r>
+        <w:rPr>
+          <w:b/>
+          <w:bCs/>
+          <w:i/>
+          <w:iCs/>
+          <w:color w:val="002060"/>
           <w:sz w:val="28"/>
         </w:rPr>
         <w:t>Số lượng còn lại trong kho (Nếu ko có thì cứ mặc định là 1)</w:t>
@@ -1581,23 +1661,43 @@
     <w:p>
       <w:pPr>
         <w:rPr>
-          <w:sz w:val="28"/>
-        </w:rPr>
-      </w:pPr>
-      <w:r>
-        <w:rPr>
+          <w:b/>
+          <w:bCs/>
+          <w:i/>
+          <w:iCs/>
+          <w:color w:val="002060"/>
+          <w:sz w:val="28"/>
+        </w:rPr>
+      </w:pPr>
+      <w:r>
+        <w:rPr>
+          <w:b/>
+          <w:bCs/>
+          <w:i/>
+          <w:iCs/>
+          <w:color w:val="002060"/>
           <w:sz w:val="28"/>
         </w:rPr>
         <w:t>Danh sách các comment của những người từng mua hàng (</w:t>
       </w:r>
       <w:r>
         <w:rPr>
+          <w:b/>
+          <w:bCs/>
+          <w:i/>
+          <w:iCs/>
+          <w:color w:val="002060"/>
           <w:sz w:val="28"/>
         </w:rPr>
         <w:t>bao gồm tên ng mua vs comment</w:t>
       </w:r>
       <w:r>
         <w:rPr>
+          <w:b/>
+          <w:bCs/>
+          <w:i/>
+          <w:iCs/>
+          <w:color w:val="002060"/>
           <w:sz w:val="28"/>
         </w:rPr>
         <w:t>)</w:t>
@@ -1606,923 +1706,6 @@
     <w:p>
       <w:pPr>
         <w:rPr>
-          <w:sz w:val="28"/>
-        </w:rPr>
-      </w:pPr>
-      <w:r>
-        <w:rPr>
-          <w:sz w:val="28"/>
-        </w:rPr>
-        <w:t>--------</w:t>
-      </w:r>
-      <w:r>
-        <w:rPr>
-          <w:sz w:val="28"/>
-        </w:rPr>
-        <w:t>Auction</w:t>
-      </w:r>
-      <w:r>
-        <w:rPr>
-          <w:sz w:val="28"/>
-        </w:rPr>
-        <w:t xml:space="preserve"> detail-------------</w:t>
-      </w:r>
-      <w:r>
-        <w:rPr>
-          <w:sz w:val="28"/>
-        </w:rPr>
-        <w:t xml:space="preserve"> (Socket)</w:t>
-      </w:r>
-    </w:p>
-    <w:p>
-      <w:pPr>
-        <w:rPr>
-          <w:sz w:val="28"/>
-        </w:rPr>
-      </w:pPr>
-      <w:r>
-        <w:rPr>
-          <w:sz w:val="28"/>
-        </w:rPr>
-        <w:t>(Ở đây có 2 api)</w:t>
-      </w:r>
-    </w:p>
-    <w:p>
-      <w:pPr>
-        <w:rPr>
-          <w:sz w:val="28"/>
-        </w:rPr>
-      </w:pPr>
-      <w:r>
-        <w:rPr>
-          <w:sz w:val="28"/>
-        </w:rPr>
-        <w:t>** Api để lấy các thông tin ban đầu</w:t>
-      </w:r>
-    </w:p>
-    <w:p>
-      <w:pPr>
-        <w:rPr>
-          <w:sz w:val="28"/>
-        </w:rPr>
-      </w:pPr>
-      <w:r>
-        <w:rPr>
-          <w:sz w:val="28"/>
-        </w:rPr>
-        <w:t xml:space="preserve">- Input: </w:t>
-      </w:r>
-      <w:r>
-        <w:rPr>
-          <w:sz w:val="28"/>
-        </w:rPr>
-        <w:t>auction_id</w:t>
-      </w:r>
-    </w:p>
-    <w:p>
-      <w:pPr>
-        <w:rPr>
-          <w:sz w:val="28"/>
-        </w:rPr>
-      </w:pPr>
-      <w:r>
-        <w:rPr>
-          <w:sz w:val="28"/>
-        </w:rPr>
-        <w:t>- Output:</w:t>
-      </w:r>
-    </w:p>
-    <w:p>
-      <w:pPr>
-        <w:rPr>
-          <w:sz w:val="28"/>
-        </w:rPr>
-      </w:pPr>
-      <w:r>
-        <w:rPr>
-          <w:sz w:val="28"/>
-        </w:rPr>
-        <w:t>Thông tin của sản phẩm (Tên, hình ảnh)</w:t>
-      </w:r>
-    </w:p>
-    <w:p>
-      <w:pPr>
-        <w:rPr>
-          <w:sz w:val="28"/>
-        </w:rPr>
-      </w:pPr>
-      <w:r>
-        <w:rPr>
-          <w:sz w:val="28"/>
-        </w:rPr>
-        <w:t>Giá hiện tại</w:t>
-      </w:r>
-    </w:p>
-    <w:p>
-      <w:pPr>
-        <w:rPr>
-          <w:sz w:val="28"/>
-        </w:rPr>
-      </w:pPr>
-      <w:r>
-        <w:rPr>
-          <w:sz w:val="28"/>
-        </w:rPr>
-        <w:t>Danh sách các lần đấu giá (Bao gồm commnet, tên người đưa giá, giá đưa ra, id của người đưa ra giá)</w:t>
-      </w:r>
-    </w:p>
-    <w:p>
-      <w:pPr>
-        <w:rPr>
-          <w:sz w:val="28"/>
-        </w:rPr>
-      </w:pPr>
-      <w:r>
-        <w:rPr>
-          <w:sz w:val="28"/>
-        </w:rPr>
-        <w:t>Các thông tin cơ bản của phiên đấu giá như (Thời gian bắt đầu, thời gian kết thúc</w:t>
-      </w:r>
-    </w:p>
-    <w:p>
-      <w:pPr>
-        <w:rPr>
-          <w:sz w:val="28"/>
-        </w:rPr>
-      </w:pPr>
-      <w:r>
-        <w:rPr>
-          <w:sz w:val="28"/>
-        </w:rPr>
-        <w:t>, giá khởi điểm , số người tham gia, mã phiên đấu giá, tên người mở phiên)</w:t>
-      </w:r>
-    </w:p>
-    <w:p>
-      <w:pPr>
-        <w:rPr>
-          <w:sz w:val="28"/>
-        </w:rPr>
-      </w:pPr>
-      <w:r>
-        <w:rPr>
-          <w:sz w:val="28"/>
-        </w:rPr>
-        <w:t>** Api để đưa ra giá đấu</w:t>
-      </w:r>
-    </w:p>
-    <w:p>
-      <w:pPr>
-        <w:rPr>
-          <w:sz w:val="28"/>
-        </w:rPr>
-      </w:pPr>
-      <w:r>
-        <w:rPr>
-          <w:sz w:val="28"/>
-        </w:rPr>
-        <w:t>Input: id người đưa ra giá, Giá đưa ra, comment (Sử dụng socket ở đây)</w:t>
-      </w:r>
-    </w:p>
-    <w:p>
-      <w:pPr>
-        <w:rPr>
-          <w:sz w:val="28"/>
-        </w:rPr>
-      </w:pPr>
-    </w:p>
-    <w:p>
-      <w:pPr>
-        <w:rPr>
-          <w:sz w:val="28"/>
-        </w:rPr>
-      </w:pPr>
-      <w:r>
-        <w:rPr>
-          <w:sz w:val="28"/>
-        </w:rPr>
-        <w:t>-----------------Check ng đó có bán sp ko--------------</w:t>
-      </w:r>
-    </w:p>
-    <w:p>
-      <w:pPr>
-        <w:rPr>
-          <w:sz w:val="28"/>
-        </w:rPr>
-      </w:pPr>
-      <w:r>
-        <w:rPr>
-          <w:sz w:val="28"/>
-        </w:rPr>
-        <w:t>Nhận vào id user và id sp, nếu nó có bán sp đó thì trả về true, còn ko bán thì trả về false</w:t>
-      </w:r>
-    </w:p>
-    <w:p>
-      <w:pPr>
-        <w:rPr>
-          <w:sz w:val="28"/>
-        </w:rPr>
-      </w:pPr>
-      <w:r>
-        <w:rPr>
-          <w:sz w:val="28"/>
-        </w:rPr>
-        <w:t>-----------------Giỏ hàng------------------------</w:t>
-      </w:r>
-    </w:p>
-    <w:p>
-      <w:pPr>
-        <w:rPr>
-          <w:sz w:val="28"/>
-        </w:rPr>
-      </w:pPr>
-      <w:r>
-        <w:rPr>
-          <w:sz w:val="28"/>
-        </w:rPr>
-        <w:t>Lấy ra ds các sp trong giỏ hàng của user</w:t>
-      </w:r>
-    </w:p>
-    <w:p>
-      <w:pPr>
-        <w:rPr>
-          <w:sz w:val="28"/>
-        </w:rPr>
-      </w:pPr>
-      <w:r>
-        <w:rPr>
-          <w:sz w:val="28"/>
-        </w:rPr>
-        <w:lastRenderedPageBreak/>
-        <w:t>Input: userid</w:t>
-      </w:r>
-    </w:p>
-    <w:p>
-      <w:pPr>
-        <w:rPr>
-          <w:sz w:val="28"/>
-        </w:rPr>
-      </w:pPr>
-      <w:r>
-        <w:rPr>
-          <w:sz w:val="28"/>
-        </w:rPr>
-        <w:t>Output: Ds các sp trong giỏ hàng, mỗi sp cần các thông tin sau:</w:t>
-      </w:r>
-    </w:p>
-    <w:p>
-      <w:pPr>
-        <w:rPr>
-          <w:sz w:val="28"/>
-        </w:rPr>
-      </w:pPr>
-      <w:r>
-        <w:rPr>
-          <w:sz w:val="28"/>
-        </w:rPr>
-        <w:t>Tên sp</w:t>
-      </w:r>
-    </w:p>
-    <w:p>
-      <w:pPr>
-        <w:rPr>
-          <w:sz w:val="28"/>
-        </w:rPr>
-      </w:pPr>
-      <w:r>
-        <w:rPr>
-          <w:sz w:val="28"/>
-        </w:rPr>
-        <w:t>Hình ảnh</w:t>
-      </w:r>
-    </w:p>
-    <w:p>
-      <w:pPr>
-        <w:rPr>
-          <w:sz w:val="28"/>
-        </w:rPr>
-      </w:pPr>
-      <w:r>
-        <w:rPr>
-          <w:sz w:val="28"/>
-        </w:rPr>
-        <w:t>Tên người bán (Kèm id người bán)</w:t>
-      </w:r>
-    </w:p>
-    <w:p>
-      <w:pPr>
-        <w:rPr>
-          <w:sz w:val="28"/>
-        </w:rPr>
-      </w:pPr>
-      <w:r>
-        <w:rPr>
-          <w:sz w:val="28"/>
-        </w:rPr>
-        <w:t>Giá</w:t>
-      </w:r>
-    </w:p>
-    <w:p>
-      <w:pPr>
-        <w:rPr>
-          <w:sz w:val="28"/>
-        </w:rPr>
-      </w:pPr>
-      <w:r>
-        <w:rPr>
-          <w:sz w:val="28"/>
-        </w:rPr>
-        <w:t>** Trang này sẽ có thêm 1 api cho phép xóa sản phẩm đã đấu giá thành công nhận vào input là mã sp đã đấu giá thành công</w:t>
-      </w:r>
-    </w:p>
-    <w:p>
-      <w:pPr>
-        <w:rPr>
-          <w:sz w:val="28"/>
-        </w:rPr>
-      </w:pPr>
-      <w:r>
-        <w:rPr>
-          <w:sz w:val="28"/>
-        </w:rPr>
-        <w:t>--------------Địa chỉ giao hàng------------------</w:t>
-      </w:r>
-    </w:p>
-    <w:p>
-      <w:pPr>
-        <w:rPr>
-          <w:sz w:val="28"/>
-        </w:rPr>
-      </w:pPr>
-      <w:r>
-        <w:rPr>
-          <w:sz w:val="28"/>
-        </w:rPr>
-        <w:t>Lấy danh sách các địa chỉ giao hàng</w:t>
-      </w:r>
-    </w:p>
-    <w:p>
-      <w:pPr>
-        <w:rPr>
-          <w:sz w:val="28"/>
-        </w:rPr>
-      </w:pPr>
-      <w:r>
-        <w:rPr>
-          <w:sz w:val="28"/>
-        </w:rPr>
-        <w:t>input: userid</w:t>
-      </w:r>
-    </w:p>
-    <w:p>
-      <w:pPr>
-        <w:rPr>
-          <w:sz w:val="28"/>
-        </w:rPr>
-      </w:pPr>
-      <w:r>
-        <w:rPr>
-          <w:sz w:val="28"/>
-        </w:rPr>
-        <w:t>Output: Ds các địa chỉ giao hàng mà ngta đã thêm, mỗi địa chỉ cần các thông tin sau</w:t>
-      </w:r>
-    </w:p>
-    <w:p>
-      <w:pPr>
-        <w:rPr>
-          <w:sz w:val="28"/>
-        </w:rPr>
-      </w:pPr>
-      <w:r>
-        <w:rPr>
-          <w:sz w:val="28"/>
-        </w:rPr>
-        <w:t>id của địa chỉ giao hàng</w:t>
-      </w:r>
-    </w:p>
-    <w:p>
-      <w:pPr>
-        <w:rPr>
-          <w:sz w:val="28"/>
-        </w:rPr>
-      </w:pPr>
-      <w:r>
-        <w:rPr>
-          <w:sz w:val="28"/>
-        </w:rPr>
-        <w:t>name (cái này ko phải tên của user mà là tên của ng nhận mà ngta đã ghi cho địa chỉ đó)</w:t>
-      </w:r>
-    </w:p>
-    <w:p>
-      <w:pPr>
-        <w:rPr>
-          <w:sz w:val="28"/>
-        </w:rPr>
-      </w:pPr>
-      <w:r>
-        <w:rPr>
-          <w:sz w:val="28"/>
-        </w:rPr>
-        <w:t>mã thành phố</w:t>
-      </w:r>
-    </w:p>
-    <w:p>
-      <w:pPr>
-        <w:rPr>
-          <w:sz w:val="28"/>
-        </w:rPr>
-      </w:pPr>
-      <w:r>
-        <w:rPr>
-          <w:sz w:val="28"/>
-        </w:rPr>
-        <w:t>mã quận</w:t>
-      </w:r>
-    </w:p>
-    <w:p>
-      <w:pPr>
-        <w:rPr>
-          <w:sz w:val="28"/>
-        </w:rPr>
-      </w:pPr>
-      <w:r>
-        <w:rPr>
-          <w:sz w:val="28"/>
-        </w:rPr>
-        <w:t>mã huyện</w:t>
-      </w:r>
-    </w:p>
-    <w:p>
-      <w:pPr>
-        <w:rPr>
-          <w:sz w:val="28"/>
-        </w:rPr>
-      </w:pPr>
-      <w:r>
-        <w:rPr>
-          <w:sz w:val="28"/>
-        </w:rPr>
-        <w:t>Address detail</w:t>
-      </w:r>
-    </w:p>
-    <w:p>
-      <w:pPr>
-        <w:rPr>
-          <w:sz w:val="28"/>
-        </w:rPr>
-      </w:pPr>
-      <w:r>
-        <w:rPr>
-          <w:sz w:val="28"/>
-        </w:rPr>
-        <w:t>Số điện thoại</w:t>
-      </w:r>
-    </w:p>
-    <w:p>
-      <w:pPr>
-        <w:rPr>
-          <w:sz w:val="28"/>
-        </w:rPr>
-      </w:pPr>
-      <w:r>
-        <w:rPr>
-          <w:sz w:val="28"/>
-        </w:rPr>
-        <w:t>** Trang này có thêm 2 api để thêm địa chỉ và xóa địa chỉ, xóa thì input là id của địa chỉ giao hàng đó</w:t>
-      </w:r>
-    </w:p>
-    <w:p>
-      <w:pPr>
-        <w:rPr>
-          <w:sz w:val="28"/>
-        </w:rPr>
-      </w:pPr>
-    </w:p>
-    <w:p>
-      <w:pPr>
-        <w:rPr>
-          <w:sz w:val="28"/>
-        </w:rPr>
-      </w:pPr>
-      <w:r>
-        <w:rPr>
-          <w:sz w:val="28"/>
-        </w:rPr>
-        <w:t>-----------Trang thanh toán-----------</w:t>
-      </w:r>
-    </w:p>
-    <w:p>
-      <w:pPr>
-        <w:rPr>
-          <w:sz w:val="28"/>
-        </w:rPr>
-      </w:pPr>
-      <w:r>
-        <w:rPr>
-          <w:sz w:val="28"/>
-        </w:rPr>
-        <w:t>Lấy cho t cái phí ship là đc (Tính toán sao đó tự lo)</w:t>
-      </w:r>
-    </w:p>
-    <w:p>
-      <w:pPr>
-        <w:rPr>
-          <w:sz w:val="28"/>
-        </w:rPr>
-      </w:pPr>
-      <w:r>
-        <w:rPr>
-          <w:sz w:val="28"/>
-        </w:rPr>
-        <w:lastRenderedPageBreak/>
-        <w:t>Trang này sẽ có 1 api xác nhận đã thanh toán</w:t>
-      </w:r>
-    </w:p>
-    <w:p>
-      <w:pPr>
-        <w:rPr>
-          <w:sz w:val="28"/>
-        </w:rPr>
-      </w:pPr>
-      <w:r>
-        <w:rPr>
-          <w:sz w:val="28"/>
-        </w:rPr>
-        <w:t>T chưa nghĩ đc input, chắc bấm nút thanh toán xong thì m tự động tạo đơn hàng tự lưu vô database</w:t>
-      </w:r>
-    </w:p>
-    <w:p>
-      <w:pPr>
-        <w:rPr>
-          <w:sz w:val="28"/>
-        </w:rPr>
-      </w:pPr>
-    </w:p>
-    <w:p>
-      <w:pPr>
-        <w:rPr>
-          <w:sz w:val="28"/>
-        </w:rPr>
-      </w:pPr>
-      <w:r>
-        <w:rPr>
-          <w:sz w:val="28"/>
-        </w:rPr>
-        <w:t>-------------Trang quản lý cửa hàng----------------</w:t>
-      </w:r>
-      <w:r>
-        <w:rPr>
-          <w:sz w:val="28"/>
-        </w:rPr>
-        <w:t xml:space="preserve"> </w:t>
-      </w:r>
-    </w:p>
-    <w:p>
-      <w:pPr>
-        <w:rPr>
-          <w:sz w:val="28"/>
-        </w:rPr>
-      </w:pPr>
-      <w:r>
-        <w:rPr>
-          <w:sz w:val="28"/>
-        </w:rPr>
-        <w:t>** All Product: Lấy tất cả các sản phẩm đang bán</w:t>
-      </w:r>
-      <w:r>
-        <w:rPr>
-          <w:sz w:val="28"/>
-        </w:rPr>
-        <w:t xml:space="preserve"> (Làm đầy đủ CRUD)</w:t>
-      </w:r>
-    </w:p>
-    <w:p>
-      <w:pPr>
-        <w:rPr>
-          <w:sz w:val="28"/>
-        </w:rPr>
-      </w:pPr>
-      <w:r>
-        <w:rPr>
-          <w:sz w:val="28"/>
-        </w:rPr>
-        <w:t>Input là userid</w:t>
-      </w:r>
-    </w:p>
-    <w:p>
-      <w:pPr>
-        <w:rPr>
-          <w:sz w:val="28"/>
-        </w:rPr>
-      </w:pPr>
-      <w:r>
-        <w:rPr>
-          <w:sz w:val="28"/>
-        </w:rPr>
-        <w:t>Output vẫn là danh sách và cần các thông tin sau</w:t>
-      </w:r>
-    </w:p>
-    <w:p>
-      <w:pPr>
-        <w:rPr>
-          <w:sz w:val="28"/>
-        </w:rPr>
-      </w:pPr>
-      <w:r>
-        <w:rPr>
-          <w:sz w:val="28"/>
-        </w:rPr>
-        <w:t>Hình ảnh sp,</w:t>
-      </w:r>
-    </w:p>
-    <w:p>
-      <w:pPr>
-        <w:rPr>
-          <w:sz w:val="28"/>
-        </w:rPr>
-      </w:pPr>
-      <w:r>
-        <w:rPr>
-          <w:sz w:val="28"/>
-        </w:rPr>
-        <w:t>Tên sp</w:t>
-      </w:r>
-    </w:p>
-    <w:p>
-      <w:pPr>
-        <w:rPr>
-          <w:sz w:val="28"/>
-        </w:rPr>
-      </w:pPr>
-      <w:r>
-        <w:rPr>
-          <w:sz w:val="28"/>
-        </w:rPr>
-        <w:t>Tên loại sp</w:t>
-      </w:r>
-    </w:p>
-    <w:p>
-      <w:pPr>
-        <w:rPr>
-          <w:sz w:val="28"/>
-        </w:rPr>
-      </w:pPr>
-      <w:r>
-        <w:rPr>
-          <w:sz w:val="28"/>
-        </w:rPr>
-        <w:t xml:space="preserve">Tên Hãng </w:t>
-      </w:r>
-    </w:p>
-    <w:p>
-      <w:pPr>
-        <w:rPr>
-          <w:sz w:val="28"/>
-        </w:rPr>
-      </w:pPr>
-      <w:r>
-        <w:rPr>
-          <w:sz w:val="28"/>
-        </w:rPr>
-        <w:t xml:space="preserve">** Quản lý đơn hàng </w:t>
-      </w:r>
-    </w:p>
-    <w:p>
-      <w:pPr>
-        <w:rPr>
-          <w:sz w:val="28"/>
-        </w:rPr>
-      </w:pPr>
-      <w:r>
-        <w:rPr>
-          <w:sz w:val="28"/>
-        </w:rPr>
-        <w:t>Cần 3 api</w:t>
-      </w:r>
-    </w:p>
-    <w:p>
-      <w:pPr>
-        <w:pStyle w:val="ListParagraph"/>
-        <w:numPr>
-          <w:ilvl w:val="0"/>
-          <w:numId w:val="3"/>
-        </w:numPr>
-        <w:rPr>
-          <w:sz w:val="28"/>
-        </w:rPr>
-      </w:pPr>
-      <w:r>
-        <w:rPr>
-          <w:sz w:val="28"/>
-        </w:rPr>
-        <w:t>Input là user id, lấy ds các đơn hàng có các thông tin sau (id đơn hàng,hình ảnh, tên sp, tên người mua kèm id của ng mua, trạng thái đơn hàng,)</w:t>
-      </w:r>
-    </w:p>
-    <w:p>
-      <w:pPr>
-        <w:pStyle w:val="ListParagraph"/>
-        <w:numPr>
-          <w:ilvl w:val="0"/>
-          <w:numId w:val="3"/>
-        </w:numPr>
-        <w:rPr>
-          <w:sz w:val="28"/>
-        </w:rPr>
-      </w:pPr>
-      <w:r>
-        <w:rPr>
-          <w:sz w:val="28"/>
-        </w:rPr>
-        <w:t>Input là id đơn hàng, lấy cho t các thông tin đơn hàng như sau (Tên sp, hình ảnh, id sp, trạng thái đơn hàng, giá thành, mã thành phố, mã quận, mã huyện, address detail, tên người mua, số điện thoại)</w:t>
-      </w:r>
-    </w:p>
-    <w:p>
-      <w:pPr>
-        <w:pStyle w:val="ListParagraph"/>
-        <w:numPr>
-          <w:ilvl w:val="0"/>
-          <w:numId w:val="3"/>
-        </w:numPr>
-        <w:rPr>
-          <w:sz w:val="28"/>
-        </w:rPr>
-      </w:pPr>
-      <w:r>
-        <w:rPr>
-          <w:sz w:val="28"/>
-        </w:rPr>
-        <w:t xml:space="preserve">Input là mã đơn hàng, api này dùng cho người bán xác nhận đã đóng gói hàng và chuyển trạng thái từ đang đóng gói sang đang vận chuyển. </w:t>
-      </w:r>
-    </w:p>
-    <w:p>
-      <w:pPr>
-        <w:rPr>
-          <w:sz w:val="28"/>
-        </w:rPr>
-      </w:pPr>
-    </w:p>
-    <w:p>
-      <w:pPr>
-        <w:rPr>
-          <w:b/>
-          <w:bCs/>
-          <w:i/>
-          <w:iCs/>
-          <w:color w:val="002060"/>
-          <w:sz w:val="28"/>
-        </w:rPr>
-      </w:pPr>
-      <w:r>
-        <w:rPr>
-          <w:b/>
-          <w:bCs/>
-          <w:i/>
-          <w:iCs/>
-          <w:color w:val="002060"/>
-          <w:sz w:val="28"/>
-        </w:rPr>
-        <w:t>-----------</w:t>
-      </w:r>
-      <w:r>
-        <w:rPr>
-          <w:b/>
-          <w:bCs/>
-          <w:i/>
-          <w:iCs/>
-          <w:color w:val="002060"/>
-          <w:sz w:val="28"/>
-        </w:rPr>
-        <w:t>Regi</w:t>
-      </w:r>
-      <w:r>
-        <w:rPr>
-          <w:b/>
-          <w:bCs/>
-          <w:i/>
-          <w:iCs/>
-          <w:color w:val="002060"/>
-          <w:sz w:val="28"/>
-        </w:rPr>
-        <w:t>s</w:t>
-      </w:r>
-      <w:r>
-        <w:rPr>
-          <w:b/>
-          <w:bCs/>
-          <w:i/>
-          <w:iCs/>
-          <w:color w:val="002060"/>
-          <w:sz w:val="28"/>
-        </w:rPr>
-        <w:t>ter</w:t>
-      </w:r>
-      <w:r>
-        <w:rPr>
-          <w:b/>
-          <w:bCs/>
-          <w:i/>
-          <w:iCs/>
-          <w:color w:val="002060"/>
-          <w:sz w:val="28"/>
-        </w:rPr>
-        <w:t>---------------</w:t>
-      </w:r>
-    </w:p>
-    <w:p>
-      <w:pPr>
-        <w:rPr>
-          <w:b/>
-          <w:bCs/>
-          <w:i/>
-          <w:iCs/>
-          <w:color w:val="002060"/>
-          <w:sz w:val="28"/>
-        </w:rPr>
-      </w:pPr>
-      <w:r>
-        <w:rPr>
-          <w:b/>
-          <w:bCs/>
-          <w:i/>
-          <w:iCs/>
-          <w:color w:val="002060"/>
-          <w:sz w:val="28"/>
-        </w:rPr>
-        <w:t>Input:</w:t>
-      </w:r>
-    </w:p>
-    <w:p>
-      <w:pPr>
-        <w:rPr>
-          <w:b/>
-          <w:bCs/>
-          <w:i/>
-          <w:iCs/>
-          <w:color w:val="002060"/>
-          <w:sz w:val="28"/>
-        </w:rPr>
-      </w:pPr>
-      <w:r>
-        <w:rPr>
-          <w:b/>
-          <w:bCs/>
-          <w:i/>
-          <w:iCs/>
-          <w:color w:val="002060"/>
-          <w:sz w:val="28"/>
-        </w:rPr>
-        <w:t>- Username</w:t>
-      </w:r>
-    </w:p>
-    <w:p>
-      <w:pPr>
-        <w:rPr>
-          <w:b/>
-          <w:bCs/>
-          <w:i/>
-          <w:iCs/>
-          <w:color w:val="002060"/>
-          <w:sz w:val="28"/>
-        </w:rPr>
-      </w:pPr>
-      <w:r>
-        <w:rPr>
-          <w:b/>
-          <w:bCs/>
-          <w:i/>
-          <w:iCs/>
-          <w:color w:val="002060"/>
-          <w:sz w:val="28"/>
-        </w:rPr>
-        <w:t>- Pass</w:t>
-      </w:r>
-    </w:p>
-    <w:p>
-      <w:pPr>
-        <w:rPr>
-          <w:b/>
-          <w:bCs/>
-          <w:i/>
-          <w:iCs/>
-          <w:color w:val="002060"/>
-          <w:sz w:val="28"/>
-        </w:rPr>
-      </w:pPr>
-      <w:r>
-        <w:rPr>
-          <w:b/>
-          <w:bCs/>
-          <w:i/>
-          <w:iCs/>
-          <w:color w:val="002060"/>
-          <w:sz w:val="28"/>
-        </w:rPr>
-        <w:lastRenderedPageBreak/>
-        <w:t xml:space="preserve">Output: </w:t>
-      </w:r>
-    </w:p>
-    <w:p>
-      <w:pPr>
-        <w:rPr>
           <w:b/>
           <w:bCs/>
           <w:i/>
@@ -2541,10 +1724,10 @@
           <w:sz w:val="28"/>
         </w:rPr>
         <w:drawing>
-          <wp:inline distT="0" distB="0" distL="0" distR="0" wp14:anchorId="2654D348" wp14:editId="3645FB7C">
-            <wp:extent cx="5943600" cy="3233420"/>
-            <wp:effectExtent l="0" t="0" r="0" b="5080"/>
-            <wp:docPr id="2" name="Picture 2"/>
+          <wp:inline distT="0" distB="0" distL="0" distR="0" wp14:anchorId="606AEC96" wp14:editId="2024C74F">
+            <wp:extent cx="5943600" cy="2426970"/>
+            <wp:effectExtent l="0" t="0" r="0" b="0"/>
+            <wp:docPr id="4" name="Picture 4"/>
             <wp:cNvGraphicFramePr>
               <a:graphicFrameLocks xmlns:a="http://schemas.openxmlformats.org/drawingml/2006/main" noChangeAspect="1"/>
             </wp:cNvGraphicFramePr>
@@ -2564,7 +1747,7 @@
                   <pic:spPr>
                     <a:xfrm>
                       <a:off x="0" y="0"/>
-                      <a:ext cx="5943600" cy="3233420"/>
+                      <a:ext cx="5943600" cy="2426970"/>
                     </a:xfrm>
                     <a:prstGeom prst="rect">
                       <a:avLst/>
@@ -2575,41 +1758,6 @@
             </a:graphic>
           </wp:inline>
         </w:drawing>
-      </w:r>
-    </w:p>
-    <w:p>
-      <w:pPr>
-        <w:rPr>
-          <w:b/>
-          <w:bCs/>
-          <w:i/>
-          <w:iCs/>
-          <w:color w:val="002060"/>
-          <w:sz w:val="28"/>
-        </w:rPr>
-      </w:pPr>
-      <w:r>
-        <w:rPr>
-          <w:b/>
-          <w:bCs/>
-          <w:i/>
-          <w:iCs/>
-          <w:color w:val="002060"/>
-          <w:sz w:val="28"/>
-        </w:rPr>
-        <w:tab/>
-        <w:t xml:space="preserve">Nếu tài khoản đã có trong db sẽ không đăng kí được và </w:t>
-      </w:r>
-      <w:r>
-        <w:rPr>
-          <w:b/>
-          <w:bCs/>
-          <w:i/>
-          <w:iCs/>
-          <w:color w:val="002060"/>
-          <w:sz w:val="28"/>
-        </w:rPr>
-        <w:t>trả về thông báo không đăng ký thành công</w:t>
       </w:r>
     </w:p>
     <w:p>
@@ -2645,54 +1793,846 @@
             <w:color w:val="002060"/>
             <w:sz w:val="28"/>
           </w:rPr>
-          <w:t>http://localhost:8080/register</w:t>
+          <w:t>http://localhost:8080/api/products/displayDetail?id=4</w:t>
         </w:r>
       </w:hyperlink>
-      <w:r>
-        <w:rPr>
-          <w:b/>
-          <w:bCs/>
-          <w:i/>
-          <w:iCs/>
-          <w:color w:val="002060"/>
-          <w:sz w:val="28"/>
-        </w:rPr>
-        <w:t xml:space="preserve"> (Method post)</w:t>
-      </w:r>
-    </w:p>
-    <w:p>
-      <w:pPr>
-        <w:rPr>
-          <w:b/>
-          <w:bCs/>
-          <w:i/>
-          <w:iCs/>
-          <w:color w:val="002060"/>
-          <w:sz w:val="28"/>
-        </w:rPr>
-      </w:pPr>
-    </w:p>
-    <w:p>
-      <w:pPr>
-        <w:rPr>
-          <w:b/>
-          <w:bCs/>
-          <w:i/>
-          <w:iCs/>
-          <w:color w:val="002060"/>
-          <w:sz w:val="28"/>
-        </w:rPr>
-      </w:pPr>
-      <w:r>
-        <w:rPr>
-          <w:b/>
-          <w:bCs/>
-          <w:i/>
-          <w:iCs/>
-          <w:color w:val="002060"/>
-          <w:sz w:val="28"/>
-        </w:rPr>
-        <w:t>-----------Login Page---------------</w:t>
+    </w:p>
+    <w:p>
+      <w:pPr>
+        <w:rPr>
+          <w:b/>
+          <w:bCs/>
+          <w:i/>
+          <w:iCs/>
+          <w:color w:val="002060"/>
+          <w:sz w:val="28"/>
+        </w:rPr>
+      </w:pPr>
+      <w:r>
+        <w:rPr>
+          <w:b/>
+          <w:bCs/>
+          <w:i/>
+          <w:iCs/>
+          <w:color w:val="002060"/>
+          <w:sz w:val="28"/>
+        </w:rPr>
+        <w:t>Param: id = {Gía trị Product ID cần tìm}</w:t>
+      </w:r>
+    </w:p>
+    <w:p>
+      <w:pPr>
+        <w:rPr>
+          <w:b/>
+          <w:bCs/>
+          <w:i/>
+          <w:iCs/>
+          <w:color w:val="002060"/>
+          <w:sz w:val="28"/>
+        </w:rPr>
+      </w:pPr>
+    </w:p>
+    <w:p>
+      <w:pPr>
+        <w:rPr>
+          <w:sz w:val="28"/>
+        </w:rPr>
+      </w:pPr>
+      <w:r>
+        <w:rPr>
+          <w:sz w:val="28"/>
+        </w:rPr>
+        <w:t>--------</w:t>
+      </w:r>
+      <w:r>
+        <w:rPr>
+          <w:sz w:val="28"/>
+        </w:rPr>
+        <w:t>Auction</w:t>
+      </w:r>
+      <w:r>
+        <w:rPr>
+          <w:sz w:val="28"/>
+        </w:rPr>
+        <w:t xml:space="preserve"> detail-------------</w:t>
+      </w:r>
+      <w:r>
+        <w:rPr>
+          <w:sz w:val="28"/>
+        </w:rPr>
+        <w:t xml:space="preserve"> (Socket)</w:t>
+      </w:r>
+    </w:p>
+    <w:p>
+      <w:pPr>
+        <w:rPr>
+          <w:sz w:val="28"/>
+        </w:rPr>
+      </w:pPr>
+      <w:r>
+        <w:rPr>
+          <w:sz w:val="28"/>
+        </w:rPr>
+        <w:t>(Ở đây có 2 api)</w:t>
+      </w:r>
+    </w:p>
+    <w:p>
+      <w:pPr>
+        <w:rPr>
+          <w:sz w:val="28"/>
+        </w:rPr>
+      </w:pPr>
+      <w:r>
+        <w:rPr>
+          <w:sz w:val="28"/>
+        </w:rPr>
+        <w:t>** Api để lấy các thông tin ban đầu</w:t>
+      </w:r>
+    </w:p>
+    <w:p>
+      <w:pPr>
+        <w:rPr>
+          <w:sz w:val="28"/>
+        </w:rPr>
+      </w:pPr>
+      <w:r>
+        <w:rPr>
+          <w:sz w:val="28"/>
+        </w:rPr>
+        <w:t xml:space="preserve">- Input: </w:t>
+      </w:r>
+      <w:r>
+        <w:rPr>
+          <w:sz w:val="28"/>
+        </w:rPr>
+        <w:t>auction_id</w:t>
+      </w:r>
+    </w:p>
+    <w:p>
+      <w:pPr>
+        <w:rPr>
+          <w:sz w:val="28"/>
+        </w:rPr>
+      </w:pPr>
+      <w:r>
+        <w:rPr>
+          <w:sz w:val="28"/>
+        </w:rPr>
+        <w:t>- Output:</w:t>
+      </w:r>
+    </w:p>
+    <w:p>
+      <w:pPr>
+        <w:rPr>
+          <w:sz w:val="28"/>
+        </w:rPr>
+      </w:pPr>
+      <w:r>
+        <w:rPr>
+          <w:sz w:val="28"/>
+        </w:rPr>
+        <w:t>Thông tin của sản phẩm (Tên, hình ảnh)</w:t>
+      </w:r>
+    </w:p>
+    <w:p>
+      <w:pPr>
+        <w:rPr>
+          <w:sz w:val="28"/>
+        </w:rPr>
+      </w:pPr>
+      <w:r>
+        <w:rPr>
+          <w:sz w:val="28"/>
+        </w:rPr>
+        <w:t>Giá hiện tại</w:t>
+      </w:r>
+    </w:p>
+    <w:p>
+      <w:pPr>
+        <w:rPr>
+          <w:sz w:val="28"/>
+        </w:rPr>
+      </w:pPr>
+      <w:r>
+        <w:rPr>
+          <w:sz w:val="28"/>
+        </w:rPr>
+        <w:lastRenderedPageBreak/>
+        <w:t>Danh sách các lần đấu giá (Bao gồm commnet, tên người đưa giá, giá đưa ra, id của người đưa ra giá)</w:t>
+      </w:r>
+    </w:p>
+    <w:p>
+      <w:pPr>
+        <w:rPr>
+          <w:sz w:val="28"/>
+        </w:rPr>
+      </w:pPr>
+      <w:r>
+        <w:rPr>
+          <w:sz w:val="28"/>
+        </w:rPr>
+        <w:t>Các thông tin cơ bản của phiên đấu giá như (Thời gian bắt đầu, thời gian kết thúc</w:t>
+      </w:r>
+    </w:p>
+    <w:p>
+      <w:pPr>
+        <w:rPr>
+          <w:sz w:val="28"/>
+        </w:rPr>
+      </w:pPr>
+      <w:r>
+        <w:rPr>
+          <w:sz w:val="28"/>
+        </w:rPr>
+        <w:t>, giá khởi điểm , số người tham gia, mã phiên đấu giá, tên người mở phiên)</w:t>
+      </w:r>
+    </w:p>
+    <w:p>
+      <w:pPr>
+        <w:rPr>
+          <w:sz w:val="28"/>
+        </w:rPr>
+      </w:pPr>
+      <w:r>
+        <w:rPr>
+          <w:sz w:val="28"/>
+        </w:rPr>
+        <w:t>** Api để đưa ra giá đấu</w:t>
+      </w:r>
+    </w:p>
+    <w:p>
+      <w:pPr>
+        <w:rPr>
+          <w:sz w:val="28"/>
+        </w:rPr>
+      </w:pPr>
+      <w:r>
+        <w:rPr>
+          <w:sz w:val="28"/>
+        </w:rPr>
+        <w:t>Input: id người đưa ra giá, Giá đưa ra, comment (Sử dụng socket ở đây)</w:t>
+      </w:r>
+    </w:p>
+    <w:p>
+      <w:pPr>
+        <w:rPr>
+          <w:sz w:val="28"/>
+        </w:rPr>
+      </w:pPr>
+    </w:p>
+    <w:p>
+      <w:pPr>
+        <w:rPr>
+          <w:sz w:val="28"/>
+        </w:rPr>
+      </w:pPr>
+      <w:r>
+        <w:rPr>
+          <w:sz w:val="28"/>
+        </w:rPr>
+        <w:t>-----------------Check ng đó có bán sp ko--------------</w:t>
+      </w:r>
+    </w:p>
+    <w:p>
+      <w:pPr>
+        <w:rPr>
+          <w:sz w:val="28"/>
+        </w:rPr>
+      </w:pPr>
+      <w:r>
+        <w:rPr>
+          <w:sz w:val="28"/>
+        </w:rPr>
+        <w:t>Nhận vào id user và id sp, nếu nó có bán sp đó thì trả về true, còn ko bán thì trả về false</w:t>
+      </w:r>
+    </w:p>
+    <w:p>
+      <w:pPr>
+        <w:rPr>
+          <w:sz w:val="28"/>
+        </w:rPr>
+      </w:pPr>
+      <w:r>
+        <w:rPr>
+          <w:sz w:val="28"/>
+        </w:rPr>
+        <w:t>-----------------Giỏ hàng------------------------</w:t>
+      </w:r>
+    </w:p>
+    <w:p>
+      <w:pPr>
+        <w:rPr>
+          <w:sz w:val="28"/>
+        </w:rPr>
+      </w:pPr>
+      <w:r>
+        <w:rPr>
+          <w:sz w:val="28"/>
+        </w:rPr>
+        <w:t>Lấy ra ds các sp trong giỏ hàng của user</w:t>
+      </w:r>
+    </w:p>
+    <w:p>
+      <w:pPr>
+        <w:rPr>
+          <w:sz w:val="28"/>
+        </w:rPr>
+      </w:pPr>
+      <w:r>
+        <w:rPr>
+          <w:sz w:val="28"/>
+        </w:rPr>
+        <w:t>Input: userid</w:t>
+      </w:r>
+    </w:p>
+    <w:p>
+      <w:pPr>
+        <w:rPr>
+          <w:sz w:val="28"/>
+        </w:rPr>
+      </w:pPr>
+      <w:r>
+        <w:rPr>
+          <w:sz w:val="28"/>
+        </w:rPr>
+        <w:t>Output: Ds các sp trong giỏ hàng, mỗi sp cần các thông tin sau:</w:t>
+      </w:r>
+    </w:p>
+    <w:p>
+      <w:pPr>
+        <w:rPr>
+          <w:sz w:val="28"/>
+        </w:rPr>
+      </w:pPr>
+      <w:r>
+        <w:rPr>
+          <w:sz w:val="28"/>
+        </w:rPr>
+        <w:t>Tên sp</w:t>
+      </w:r>
+    </w:p>
+    <w:p>
+      <w:pPr>
+        <w:rPr>
+          <w:sz w:val="28"/>
+        </w:rPr>
+      </w:pPr>
+      <w:r>
+        <w:rPr>
+          <w:sz w:val="28"/>
+        </w:rPr>
+        <w:t>Hình ảnh</w:t>
+      </w:r>
+    </w:p>
+    <w:p>
+      <w:pPr>
+        <w:rPr>
+          <w:sz w:val="28"/>
+        </w:rPr>
+      </w:pPr>
+      <w:r>
+        <w:rPr>
+          <w:sz w:val="28"/>
+        </w:rPr>
+        <w:t>Tên người bán (Kèm id người bán)</w:t>
+      </w:r>
+    </w:p>
+    <w:p>
+      <w:pPr>
+        <w:rPr>
+          <w:sz w:val="28"/>
+        </w:rPr>
+      </w:pPr>
+      <w:r>
+        <w:rPr>
+          <w:sz w:val="28"/>
+        </w:rPr>
+        <w:t>Giá</w:t>
+      </w:r>
+    </w:p>
+    <w:p>
+      <w:pPr>
+        <w:rPr>
+          <w:sz w:val="28"/>
+        </w:rPr>
+      </w:pPr>
+      <w:r>
+        <w:rPr>
+          <w:sz w:val="28"/>
+        </w:rPr>
+        <w:t>** Trang này sẽ có thêm 1 api cho phép xóa sản phẩm đã đấu giá thành công nhận vào input là mã sp đã đấu giá thành công</w:t>
+      </w:r>
+    </w:p>
+    <w:p>
+      <w:pPr>
+        <w:rPr>
+          <w:sz w:val="28"/>
+        </w:rPr>
+      </w:pPr>
+      <w:r>
+        <w:rPr>
+          <w:sz w:val="28"/>
+        </w:rPr>
+        <w:t>--------------Địa chỉ giao hàng------------------</w:t>
+      </w:r>
+    </w:p>
+    <w:p>
+      <w:pPr>
+        <w:rPr>
+          <w:sz w:val="28"/>
+        </w:rPr>
+      </w:pPr>
+      <w:r>
+        <w:rPr>
+          <w:sz w:val="28"/>
+        </w:rPr>
+        <w:t>Lấy danh sách các địa chỉ giao hàng</w:t>
+      </w:r>
+    </w:p>
+    <w:p>
+      <w:pPr>
+        <w:rPr>
+          <w:sz w:val="28"/>
+        </w:rPr>
+      </w:pPr>
+      <w:r>
+        <w:rPr>
+          <w:sz w:val="28"/>
+        </w:rPr>
+        <w:t>input: userid</w:t>
+      </w:r>
+    </w:p>
+    <w:p>
+      <w:pPr>
+        <w:rPr>
+          <w:sz w:val="28"/>
+        </w:rPr>
+      </w:pPr>
+      <w:r>
+        <w:rPr>
+          <w:sz w:val="28"/>
+        </w:rPr>
+        <w:t>Output: Ds các địa chỉ giao hàng mà ngta đã thêm, mỗi địa chỉ cần các thông tin sau</w:t>
+      </w:r>
+    </w:p>
+    <w:p>
+      <w:pPr>
+        <w:rPr>
+          <w:sz w:val="28"/>
+        </w:rPr>
+      </w:pPr>
+      <w:r>
+        <w:rPr>
+          <w:sz w:val="28"/>
+        </w:rPr>
+        <w:t>id của địa chỉ giao hàng</w:t>
+      </w:r>
+    </w:p>
+    <w:p>
+      <w:pPr>
+        <w:rPr>
+          <w:sz w:val="28"/>
+        </w:rPr>
+      </w:pPr>
+      <w:r>
+        <w:rPr>
+          <w:sz w:val="28"/>
+        </w:rPr>
+        <w:lastRenderedPageBreak/>
+        <w:t>name (cái này ko phải tên của user mà là tên của ng nhận mà ngta đã ghi cho địa chỉ đó)</w:t>
+      </w:r>
+    </w:p>
+    <w:p>
+      <w:pPr>
+        <w:rPr>
+          <w:sz w:val="28"/>
+        </w:rPr>
+      </w:pPr>
+      <w:r>
+        <w:rPr>
+          <w:sz w:val="28"/>
+        </w:rPr>
+        <w:t>mã thành phố</w:t>
+      </w:r>
+    </w:p>
+    <w:p>
+      <w:pPr>
+        <w:rPr>
+          <w:sz w:val="28"/>
+        </w:rPr>
+      </w:pPr>
+      <w:r>
+        <w:rPr>
+          <w:sz w:val="28"/>
+        </w:rPr>
+        <w:t>mã quận</w:t>
+      </w:r>
+    </w:p>
+    <w:p>
+      <w:pPr>
+        <w:rPr>
+          <w:sz w:val="28"/>
+        </w:rPr>
+      </w:pPr>
+      <w:r>
+        <w:rPr>
+          <w:sz w:val="28"/>
+        </w:rPr>
+        <w:t>mã huyện</w:t>
+      </w:r>
+    </w:p>
+    <w:p>
+      <w:pPr>
+        <w:rPr>
+          <w:sz w:val="28"/>
+        </w:rPr>
+      </w:pPr>
+      <w:r>
+        <w:rPr>
+          <w:sz w:val="28"/>
+        </w:rPr>
+        <w:t>Address detail</w:t>
+      </w:r>
+    </w:p>
+    <w:p>
+      <w:pPr>
+        <w:rPr>
+          <w:sz w:val="28"/>
+        </w:rPr>
+      </w:pPr>
+      <w:r>
+        <w:rPr>
+          <w:sz w:val="28"/>
+        </w:rPr>
+        <w:t>Số điện thoại</w:t>
+      </w:r>
+    </w:p>
+    <w:p>
+      <w:pPr>
+        <w:rPr>
+          <w:sz w:val="28"/>
+        </w:rPr>
+      </w:pPr>
+      <w:r>
+        <w:rPr>
+          <w:sz w:val="28"/>
+        </w:rPr>
+        <w:t>** Trang này có thêm 2 api để thêm địa chỉ và xóa địa chỉ, xóa thì input là id của địa chỉ giao hàng đó</w:t>
+      </w:r>
+    </w:p>
+    <w:p>
+      <w:pPr>
+        <w:rPr>
+          <w:sz w:val="28"/>
+        </w:rPr>
+      </w:pPr>
+    </w:p>
+    <w:p>
+      <w:pPr>
+        <w:rPr>
+          <w:sz w:val="28"/>
+        </w:rPr>
+      </w:pPr>
+      <w:r>
+        <w:rPr>
+          <w:sz w:val="28"/>
+        </w:rPr>
+        <w:t>-----------Trang thanh toán-----------</w:t>
+      </w:r>
+    </w:p>
+    <w:p>
+      <w:pPr>
+        <w:rPr>
+          <w:sz w:val="28"/>
+        </w:rPr>
+      </w:pPr>
+      <w:r>
+        <w:rPr>
+          <w:sz w:val="28"/>
+        </w:rPr>
+        <w:t>Lấy cho t cái phí ship là đc (Tính toán sao đó tự lo)</w:t>
+      </w:r>
+    </w:p>
+    <w:p>
+      <w:pPr>
+        <w:rPr>
+          <w:sz w:val="28"/>
+        </w:rPr>
+      </w:pPr>
+      <w:r>
+        <w:rPr>
+          <w:sz w:val="28"/>
+        </w:rPr>
+        <w:t>Trang này sẽ có 1 api xác nhận đã thanh toán</w:t>
+      </w:r>
+    </w:p>
+    <w:p>
+      <w:pPr>
+        <w:rPr>
+          <w:sz w:val="28"/>
+        </w:rPr>
+      </w:pPr>
+      <w:r>
+        <w:rPr>
+          <w:sz w:val="28"/>
+        </w:rPr>
+        <w:t>T chưa nghĩ đc input, chắc bấm nút thanh toán xong thì m tự động tạo đơn hàng tự lưu vô database</w:t>
+      </w:r>
+    </w:p>
+    <w:p>
+      <w:pPr>
+        <w:rPr>
+          <w:sz w:val="28"/>
+        </w:rPr>
+      </w:pPr>
+    </w:p>
+    <w:p>
+      <w:pPr>
+        <w:rPr>
+          <w:sz w:val="28"/>
+        </w:rPr>
+      </w:pPr>
+      <w:r>
+        <w:rPr>
+          <w:sz w:val="28"/>
+        </w:rPr>
+        <w:t>-------------Trang quản lý cửa hàng----------------</w:t>
+      </w:r>
+      <w:r>
+        <w:rPr>
+          <w:sz w:val="28"/>
+        </w:rPr>
+        <w:t xml:space="preserve"> </w:t>
+      </w:r>
+    </w:p>
+    <w:p>
+      <w:pPr>
+        <w:rPr>
+          <w:sz w:val="28"/>
+        </w:rPr>
+      </w:pPr>
+      <w:r>
+        <w:rPr>
+          <w:sz w:val="28"/>
+        </w:rPr>
+        <w:t>** All Product: Lấy tất cả các sản phẩm đang bán</w:t>
+      </w:r>
+      <w:r>
+        <w:rPr>
+          <w:sz w:val="28"/>
+        </w:rPr>
+        <w:t xml:space="preserve"> (Làm đầy đủ CRUD)</w:t>
+      </w:r>
+    </w:p>
+    <w:p>
+      <w:pPr>
+        <w:rPr>
+          <w:sz w:val="28"/>
+        </w:rPr>
+      </w:pPr>
+      <w:r>
+        <w:rPr>
+          <w:sz w:val="28"/>
+        </w:rPr>
+        <w:t>Input là userid</w:t>
+      </w:r>
+    </w:p>
+    <w:p>
+      <w:pPr>
+        <w:rPr>
+          <w:sz w:val="28"/>
+        </w:rPr>
+      </w:pPr>
+      <w:r>
+        <w:rPr>
+          <w:sz w:val="28"/>
+        </w:rPr>
+        <w:t>Output vẫn là danh sách và cần các thông tin sau</w:t>
+      </w:r>
+    </w:p>
+    <w:p>
+      <w:pPr>
+        <w:rPr>
+          <w:sz w:val="28"/>
+        </w:rPr>
+      </w:pPr>
+      <w:r>
+        <w:rPr>
+          <w:sz w:val="28"/>
+        </w:rPr>
+        <w:t>Hình ảnh sp,</w:t>
+      </w:r>
+    </w:p>
+    <w:p>
+      <w:pPr>
+        <w:rPr>
+          <w:sz w:val="28"/>
+        </w:rPr>
+      </w:pPr>
+      <w:r>
+        <w:rPr>
+          <w:sz w:val="28"/>
+        </w:rPr>
+        <w:t>Tên sp</w:t>
+      </w:r>
+    </w:p>
+    <w:p>
+      <w:pPr>
+        <w:rPr>
+          <w:sz w:val="28"/>
+        </w:rPr>
+      </w:pPr>
+      <w:r>
+        <w:rPr>
+          <w:sz w:val="28"/>
+        </w:rPr>
+        <w:t>Tên loại sp</w:t>
+      </w:r>
+    </w:p>
+    <w:p>
+      <w:pPr>
+        <w:rPr>
+          <w:sz w:val="28"/>
+        </w:rPr>
+      </w:pPr>
+      <w:r>
+        <w:rPr>
+          <w:sz w:val="28"/>
+        </w:rPr>
+        <w:t xml:space="preserve">Tên Hãng </w:t>
+      </w:r>
+    </w:p>
+    <w:p>
+      <w:pPr>
+        <w:rPr>
+          <w:sz w:val="28"/>
+        </w:rPr>
+      </w:pPr>
+      <w:r>
+        <w:rPr>
+          <w:sz w:val="28"/>
+        </w:rPr>
+        <w:t xml:space="preserve">** Quản lý đơn hàng </w:t>
+      </w:r>
+    </w:p>
+    <w:p>
+      <w:pPr>
+        <w:rPr>
+          <w:sz w:val="28"/>
+        </w:rPr>
+      </w:pPr>
+      <w:r>
+        <w:rPr>
+          <w:sz w:val="28"/>
+        </w:rPr>
+        <w:lastRenderedPageBreak/>
+        <w:t>Cần 3 api</w:t>
+      </w:r>
+    </w:p>
+    <w:p>
+      <w:pPr>
+        <w:pStyle w:val="ListParagraph"/>
+        <w:numPr>
+          <w:ilvl w:val="0"/>
+          <w:numId w:val="3"/>
+        </w:numPr>
+        <w:rPr>
+          <w:sz w:val="28"/>
+        </w:rPr>
+      </w:pPr>
+      <w:r>
+        <w:rPr>
+          <w:sz w:val="28"/>
+        </w:rPr>
+        <w:t>Input là user id, lấy ds các đơn hàng có các thông tin sau (id đơn hàng,hình ảnh, tên sp, tên người mua kèm id của ng mua, trạng thái đơn hàng,)</w:t>
+      </w:r>
+    </w:p>
+    <w:p>
+      <w:pPr>
+        <w:pStyle w:val="ListParagraph"/>
+        <w:numPr>
+          <w:ilvl w:val="0"/>
+          <w:numId w:val="3"/>
+        </w:numPr>
+        <w:rPr>
+          <w:sz w:val="28"/>
+        </w:rPr>
+      </w:pPr>
+      <w:r>
+        <w:rPr>
+          <w:sz w:val="28"/>
+        </w:rPr>
+        <w:t>Input là id đơn hàng, lấy cho t các thông tin đơn hàng như sau (Tên sp, hình ảnh, id sp, trạng thái đơn hàng, giá thành, mã thành phố, mã quận, mã huyện, address detail, tên người mua, số điện thoại)</w:t>
+      </w:r>
+    </w:p>
+    <w:p>
+      <w:pPr>
+        <w:pStyle w:val="ListParagraph"/>
+        <w:numPr>
+          <w:ilvl w:val="0"/>
+          <w:numId w:val="3"/>
+        </w:numPr>
+        <w:rPr>
+          <w:sz w:val="28"/>
+        </w:rPr>
+      </w:pPr>
+      <w:r>
+        <w:rPr>
+          <w:sz w:val="28"/>
+        </w:rPr>
+        <w:t xml:space="preserve">Input là mã đơn hàng, api này dùng cho người bán xác nhận đã đóng gói hàng và chuyển trạng thái từ đang đóng gói sang đang vận chuyển. </w:t>
+      </w:r>
+    </w:p>
+    <w:p>
+      <w:pPr>
+        <w:rPr>
+          <w:sz w:val="28"/>
+        </w:rPr>
+      </w:pPr>
+    </w:p>
+    <w:p>
+      <w:pPr>
+        <w:rPr>
+          <w:b/>
+          <w:bCs/>
+          <w:i/>
+          <w:iCs/>
+          <w:color w:val="002060"/>
+          <w:sz w:val="28"/>
+        </w:rPr>
+      </w:pPr>
+      <w:r>
+        <w:rPr>
+          <w:b/>
+          <w:bCs/>
+          <w:i/>
+          <w:iCs/>
+          <w:color w:val="002060"/>
+          <w:sz w:val="28"/>
+        </w:rPr>
+        <w:t>-----------Regi</w:t>
+      </w:r>
+      <w:r>
+        <w:rPr>
+          <w:b/>
+          <w:bCs/>
+          <w:i/>
+          <w:iCs/>
+          <w:color w:val="002060"/>
+          <w:sz w:val="28"/>
+        </w:rPr>
+        <w:t>s</w:t>
+      </w:r>
+      <w:r>
+        <w:rPr>
+          <w:b/>
+          <w:bCs/>
+          <w:i/>
+          <w:iCs/>
+          <w:color w:val="002060"/>
+          <w:sz w:val="28"/>
+        </w:rPr>
+        <w:t>ter---------------</w:t>
       </w:r>
     </w:p>
     <w:p>
@@ -2790,19 +2730,29 @@
     <w:p>
       <w:pPr>
         <w:rPr>
-          <w:sz w:val="28"/>
-        </w:rPr>
-      </w:pPr>
-      <w:r>
-        <w:rPr>
-          <w:sz w:val="28"/>
-        </w:rPr>
-        <w:lastRenderedPageBreak/>
+          <w:b/>
+          <w:bCs/>
+          <w:i/>
+          <w:iCs/>
+          <w:color w:val="002060"/>
+          <w:sz w:val="28"/>
+        </w:rPr>
+      </w:pPr>
+      <w:r>
+        <w:rPr>
+          <w:b/>
+          <w:bCs/>
+          <w:i/>
+          <w:iCs/>
+          <w:noProof/>
+          <w:color w:val="002060"/>
+          <w:sz w:val="28"/>
+        </w:rPr>
         <w:drawing>
-          <wp:inline distT="0" distB="0" distL="0" distR="0" wp14:anchorId="5C7F32CB" wp14:editId="06DD0085">
-            <wp:extent cx="5943600" cy="3265170"/>
-            <wp:effectExtent l="0" t="0" r="0" b="0"/>
-            <wp:docPr id="3" name="Picture 3"/>
+          <wp:inline distT="0" distB="0" distL="0" distR="0" wp14:anchorId="2654D348" wp14:editId="3645FB7C">
+            <wp:extent cx="5943600" cy="3233420"/>
+            <wp:effectExtent l="0" t="0" r="0" b="5080"/>
+            <wp:docPr id="2" name="Picture 2"/>
             <wp:cNvGraphicFramePr>
               <a:graphicFrameLocks xmlns:a="http://schemas.openxmlformats.org/drawingml/2006/main" noChangeAspect="1"/>
             </wp:cNvGraphicFramePr>
@@ -2822,6 +2772,265 @@
                   <pic:spPr>
                     <a:xfrm>
                       <a:off x="0" y="0"/>
+                      <a:ext cx="5943600" cy="3233420"/>
+                    </a:xfrm>
+                    <a:prstGeom prst="rect">
+                      <a:avLst/>
+                    </a:prstGeom>
+                  </pic:spPr>
+                </pic:pic>
+              </a:graphicData>
+            </a:graphic>
+          </wp:inline>
+        </w:drawing>
+      </w:r>
+    </w:p>
+    <w:p>
+      <w:pPr>
+        <w:rPr>
+          <w:b/>
+          <w:bCs/>
+          <w:i/>
+          <w:iCs/>
+          <w:color w:val="002060"/>
+          <w:sz w:val="28"/>
+        </w:rPr>
+      </w:pPr>
+      <w:r>
+        <w:rPr>
+          <w:b/>
+          <w:bCs/>
+          <w:i/>
+          <w:iCs/>
+          <w:color w:val="002060"/>
+          <w:sz w:val="28"/>
+        </w:rPr>
+        <w:tab/>
+        <w:t xml:space="preserve">Nếu tài khoản đã có trong db sẽ không đăng kí được và </w:t>
+      </w:r>
+      <w:r>
+        <w:rPr>
+          <w:b/>
+          <w:bCs/>
+          <w:i/>
+          <w:iCs/>
+          <w:color w:val="002060"/>
+          <w:sz w:val="28"/>
+        </w:rPr>
+        <w:t>trả về thông báo không đăng ký thành công</w:t>
+      </w:r>
+    </w:p>
+    <w:p>
+      <w:pPr>
+        <w:rPr>
+          <w:b/>
+          <w:bCs/>
+          <w:i/>
+          <w:iCs/>
+          <w:color w:val="002060"/>
+          <w:sz w:val="28"/>
+        </w:rPr>
+      </w:pPr>
+      <w:r>
+        <w:rPr>
+          <w:b/>
+          <w:bCs/>
+          <w:i/>
+          <w:iCs/>
+          <w:color w:val="002060"/>
+          <w:sz w:val="28"/>
+        </w:rPr>
+        <w:lastRenderedPageBreak/>
+        <w:t xml:space="preserve">API: </w:t>
+      </w:r>
+      <w:hyperlink r:id="rId10" w:history="1">
+        <w:r>
+          <w:rPr>
+            <w:rStyle w:val="Hyperlink"/>
+            <w:b/>
+            <w:bCs/>
+            <w:i/>
+            <w:iCs/>
+            <w:color w:val="002060"/>
+            <w:sz w:val="28"/>
+          </w:rPr>
+          <w:t>http://localhost:8080/register</w:t>
+        </w:r>
+      </w:hyperlink>
+      <w:r>
+        <w:rPr>
+          <w:b/>
+          <w:bCs/>
+          <w:i/>
+          <w:iCs/>
+          <w:color w:val="002060"/>
+          <w:sz w:val="28"/>
+        </w:rPr>
+        <w:t xml:space="preserve"> (Method post)</w:t>
+      </w:r>
+    </w:p>
+    <w:p>
+      <w:pPr>
+        <w:rPr>
+          <w:b/>
+          <w:bCs/>
+          <w:i/>
+          <w:iCs/>
+          <w:color w:val="002060"/>
+          <w:sz w:val="28"/>
+        </w:rPr>
+      </w:pPr>
+    </w:p>
+    <w:p>
+      <w:pPr>
+        <w:rPr>
+          <w:b/>
+          <w:bCs/>
+          <w:i/>
+          <w:iCs/>
+          <w:color w:val="002060"/>
+          <w:sz w:val="28"/>
+        </w:rPr>
+      </w:pPr>
+      <w:r>
+        <w:rPr>
+          <w:b/>
+          <w:bCs/>
+          <w:i/>
+          <w:iCs/>
+          <w:color w:val="002060"/>
+          <w:sz w:val="28"/>
+        </w:rPr>
+        <w:t>-----------Login Page---------------</w:t>
+      </w:r>
+    </w:p>
+    <w:p>
+      <w:pPr>
+        <w:rPr>
+          <w:b/>
+          <w:bCs/>
+          <w:i/>
+          <w:iCs/>
+          <w:color w:val="002060"/>
+          <w:sz w:val="28"/>
+        </w:rPr>
+      </w:pPr>
+      <w:r>
+        <w:rPr>
+          <w:b/>
+          <w:bCs/>
+          <w:i/>
+          <w:iCs/>
+          <w:color w:val="002060"/>
+          <w:sz w:val="28"/>
+        </w:rPr>
+        <w:t>Input:</w:t>
+      </w:r>
+    </w:p>
+    <w:p>
+      <w:pPr>
+        <w:rPr>
+          <w:b/>
+          <w:bCs/>
+          <w:i/>
+          <w:iCs/>
+          <w:color w:val="002060"/>
+          <w:sz w:val="28"/>
+        </w:rPr>
+      </w:pPr>
+      <w:r>
+        <w:rPr>
+          <w:b/>
+          <w:bCs/>
+          <w:i/>
+          <w:iCs/>
+          <w:color w:val="002060"/>
+          <w:sz w:val="28"/>
+        </w:rPr>
+        <w:t>- Username</w:t>
+      </w:r>
+    </w:p>
+    <w:p>
+      <w:pPr>
+        <w:rPr>
+          <w:b/>
+          <w:bCs/>
+          <w:i/>
+          <w:iCs/>
+          <w:color w:val="002060"/>
+          <w:sz w:val="28"/>
+        </w:rPr>
+      </w:pPr>
+      <w:r>
+        <w:rPr>
+          <w:b/>
+          <w:bCs/>
+          <w:i/>
+          <w:iCs/>
+          <w:color w:val="002060"/>
+          <w:sz w:val="28"/>
+        </w:rPr>
+        <w:t>- Pass</w:t>
+      </w:r>
+    </w:p>
+    <w:p>
+      <w:pPr>
+        <w:rPr>
+          <w:b/>
+          <w:bCs/>
+          <w:i/>
+          <w:iCs/>
+          <w:color w:val="002060"/>
+          <w:sz w:val="28"/>
+        </w:rPr>
+      </w:pPr>
+      <w:r>
+        <w:rPr>
+          <w:b/>
+          <w:bCs/>
+          <w:i/>
+          <w:iCs/>
+          <w:color w:val="002060"/>
+          <w:sz w:val="28"/>
+        </w:rPr>
+        <w:t xml:space="preserve">Output: </w:t>
+      </w:r>
+    </w:p>
+    <w:p>
+      <w:pPr>
+        <w:rPr>
+          <w:sz w:val="28"/>
+        </w:rPr>
+      </w:pPr>
+      <w:r>
+        <w:rPr>
+          <w:noProof/>
+          <w:sz w:val="28"/>
+        </w:rPr>
+        <w:drawing>
+          <wp:inline distT="0" distB="0" distL="0" distR="0" wp14:anchorId="5C7F32CB" wp14:editId="06DD0085">
+            <wp:extent cx="5943600" cy="3265170"/>
+            <wp:effectExtent l="0" t="0" r="0" b="0"/>
+            <wp:docPr id="3" name="Picture 3"/>
+            <wp:cNvGraphicFramePr>
+              <a:graphicFrameLocks xmlns:a="http://schemas.openxmlformats.org/drawingml/2006/main" noChangeAspect="1"/>
+            </wp:cNvGraphicFramePr>
+            <a:graphic xmlns:a="http://schemas.openxmlformats.org/drawingml/2006/main">
+              <a:graphicData uri="http://schemas.openxmlformats.org/drawingml/2006/picture">
+                <pic:pic xmlns:pic="http://schemas.openxmlformats.org/drawingml/2006/picture">
+                  <pic:nvPicPr>
+                    <pic:cNvPr id="1" name=""/>
+                    <pic:cNvPicPr/>
+                  </pic:nvPicPr>
+                  <pic:blipFill>
+                    <a:blip r:embed="rId11"/>
+                    <a:stretch>
+                      <a:fillRect/>
+                    </a:stretch>
+                  </pic:blipFill>
+                  <pic:spPr>
+                    <a:xfrm>
+                      <a:off x="0" y="0"/>
                       <a:ext cx="5943600" cy="3265170"/>
                     </a:xfrm>
                     <a:prstGeom prst="rect">
@@ -2857,7 +3066,7 @@
         </w:rPr>
         <w:t xml:space="preserve">API: </w:t>
       </w:r>
-      <w:hyperlink r:id="rId10" w:history="1">
+      <w:hyperlink r:id="rId12" w:history="1">
         <w:r>
           <w:rPr>
             <w:rStyle w:val="Hyperlink"/>
@@ -3459,6 +3668,7 @@
     <w:lsdException w:name="HTML Sample" w:semiHidden="1" w:unhideWhenUsed="1"/>
     <w:lsdException w:name="HTML Typewriter" w:semiHidden="1" w:unhideWhenUsed="1"/>
     <w:lsdException w:name="HTML Variable" w:semiHidden="1" w:unhideWhenUsed="1"/>
+    <w:lsdException w:name="Normal Table" w:semiHidden="1" w:unhideWhenUsed="1"/>
     <w:lsdException w:name="annotation subject" w:semiHidden="1" w:unhideWhenUsed="1"/>
     <w:lsdException w:name="No List" w:semiHidden="1" w:unhideWhenUsed="1"/>
     <w:lsdException w:name="Outline List 1" w:semiHidden="1" w:unhideWhenUsed="1"/>
@@ -3501,8 +3711,11 @@
     <w:lsdException w:name="Table Contemporary" w:semiHidden="1" w:unhideWhenUsed="1"/>
     <w:lsdException w:name="Table Elegant" w:semiHidden="1" w:unhideWhenUsed="1"/>
     <w:lsdException w:name="Table Professional" w:semiHidden="1" w:unhideWhenUsed="1"/>
+    <w:lsdException w:name="Table Subtle 1" w:semiHidden="1" w:unhideWhenUsed="1"/>
     <w:lsdException w:name="Table Subtle 2" w:semiHidden="1" w:unhideWhenUsed="1"/>
     <w:lsdException w:name="Table Web 1" w:semiHidden="1" w:unhideWhenUsed="1"/>
+    <w:lsdException w:name="Table Web 2" w:semiHidden="1" w:unhideWhenUsed="1"/>
+    <w:lsdException w:name="Table Web 3" w:semiHidden="1" w:unhideWhenUsed="1"/>
     <w:lsdException w:name="Balloon Text" w:semiHidden="1" w:unhideWhenUsed="1"/>
     <w:lsdException w:name="Table Grid" w:uiPriority="39"/>
     <w:lsdException w:name="Table Theme" w:semiHidden="1" w:unhideWhenUsed="1"/>

</xml_diff>

<commit_message>
Chỉnh sửa dữ liệu table Users
</commit_message>
<xml_diff>
--- a/BackEnd/api-description.docx
+++ b/BackEnd/api-description.docx
@@ -1720,6 +1720,7 @@
           <w:bCs/>
           <w:i/>
           <w:iCs/>
+          <w:noProof/>
           <w:color w:val="002060"/>
           <w:sz w:val="28"/>
         </w:rPr>
@@ -1960,6 +1961,30 @@
         <w:lastRenderedPageBreak/>
         <w:t>Danh sách các lần đấu giá (Bao gồm commnet, tên người đưa giá, giá đưa ra, id của người đưa ra giá)</w:t>
       </w:r>
+      <w:r>
+        <w:rPr>
+          <w:sz w:val="28"/>
+        </w:rPr>
+        <w:t xml:space="preserve"> </w:t>
+      </w:r>
+      <w:r>
+        <w:rPr>
+          <w:sz w:val="28"/>
+        </w:rPr>
+        <w:t>&lt;-&gt;</w:t>
+      </w:r>
+      <w:r>
+        <w:rPr>
+          <w:sz w:val="28"/>
+        </w:rPr>
+        <w:t xml:space="preserve"> Dữ liệu trong Table</w:t>
+      </w:r>
+      <w:r>
+        <w:rPr>
+          <w:sz w:val="28"/>
+        </w:rPr>
+        <w:t xml:space="preserve"> Auction Detail</w:t>
+      </w:r>
     </w:p>
     <w:p>
       <w:pPr>
@@ -2056,6 +2081,74 @@
         <w:rPr>
           <w:sz w:val="28"/>
         </w:rPr>
+        <w:t xml:space="preserve">Input: </w:t>
+      </w:r>
+    </w:p>
+    <w:p>
+      <w:pPr>
+        <w:rPr>
+          <w:sz w:val="28"/>
+        </w:rPr>
+      </w:pPr>
+      <w:r>
+        <w:rPr>
+          <w:sz w:val="28"/>
+        </w:rPr>
+        <w:tab/>
+        <w:t>ID User, ID Product</w:t>
+      </w:r>
+    </w:p>
+    <w:p>
+      <w:pPr>
+        <w:rPr>
+          <w:sz w:val="28"/>
+        </w:rPr>
+      </w:pPr>
+      <w:r>
+        <w:rPr>
+          <w:sz w:val="28"/>
+        </w:rPr>
+        <w:t>Output:</w:t>
+      </w:r>
+    </w:p>
+    <w:p>
+      <w:pPr>
+        <w:rPr>
+          <w:sz w:val="28"/>
+        </w:rPr>
+      </w:pPr>
+      <w:r>
+        <w:rPr>
+          <w:sz w:val="28"/>
+        </w:rPr>
+        <w:tab/>
+        <w:t>Nếu User có bán sản phẩm đó -&gt; true</w:t>
+      </w:r>
+    </w:p>
+    <w:p>
+      <w:pPr>
+        <w:rPr>
+          <w:sz w:val="28"/>
+        </w:rPr>
+      </w:pPr>
+      <w:r>
+        <w:rPr>
+          <w:sz w:val="28"/>
+        </w:rPr>
+        <w:tab/>
+        <w:t>Nếu  User không bán -&gt; false</w:t>
+      </w:r>
+    </w:p>
+    <w:p>
+      <w:pPr>
+        <w:rPr>
+          <w:sz w:val="28"/>
+        </w:rPr>
+      </w:pPr>
+      <w:r>
+        <w:rPr>
+          <w:sz w:val="28"/>
+        </w:rPr>
         <w:t>-----------------Giỏ hàng------------------------</w:t>
       </w:r>
     </w:p>
@@ -2173,6 +2266,7 @@
         <w:rPr>
           <w:sz w:val="28"/>
         </w:rPr>
+        <w:lastRenderedPageBreak/>
         <w:t>--------------Địa chỉ giao hàng------------------</w:t>
       </w:r>
     </w:p>
@@ -2238,228 +2332,228 @@
         <w:rPr>
           <w:sz w:val="28"/>
         </w:rPr>
+        <w:t>name (cái này ko phải tên của user mà là tên của ng nhận mà ngta đã ghi cho địa chỉ đó)</w:t>
+      </w:r>
+    </w:p>
+    <w:p>
+      <w:pPr>
+        <w:rPr>
+          <w:sz w:val="28"/>
+        </w:rPr>
+      </w:pPr>
+      <w:r>
+        <w:rPr>
+          <w:sz w:val="28"/>
+        </w:rPr>
+        <w:t>mã thành phố</w:t>
+      </w:r>
+    </w:p>
+    <w:p>
+      <w:pPr>
+        <w:rPr>
+          <w:sz w:val="28"/>
+        </w:rPr>
+      </w:pPr>
+      <w:r>
+        <w:rPr>
+          <w:sz w:val="28"/>
+        </w:rPr>
+        <w:t>mã quận</w:t>
+      </w:r>
+    </w:p>
+    <w:p>
+      <w:pPr>
+        <w:rPr>
+          <w:sz w:val="28"/>
+        </w:rPr>
+      </w:pPr>
+      <w:r>
+        <w:rPr>
+          <w:sz w:val="28"/>
+        </w:rPr>
+        <w:t>mã huyện</w:t>
+      </w:r>
+    </w:p>
+    <w:p>
+      <w:pPr>
+        <w:rPr>
+          <w:sz w:val="28"/>
+        </w:rPr>
+      </w:pPr>
+      <w:r>
+        <w:rPr>
+          <w:sz w:val="28"/>
+        </w:rPr>
+        <w:t>Address detail</w:t>
+      </w:r>
+    </w:p>
+    <w:p>
+      <w:pPr>
+        <w:rPr>
+          <w:sz w:val="28"/>
+        </w:rPr>
+      </w:pPr>
+      <w:r>
+        <w:rPr>
+          <w:sz w:val="28"/>
+        </w:rPr>
+        <w:t>Số điện thoại</w:t>
+      </w:r>
+    </w:p>
+    <w:p>
+      <w:pPr>
+        <w:rPr>
+          <w:sz w:val="28"/>
+        </w:rPr>
+      </w:pPr>
+      <w:r>
+        <w:rPr>
+          <w:sz w:val="28"/>
+        </w:rPr>
+        <w:t>** Trang này có thêm 2 api để thêm địa chỉ và xóa địa chỉ, xóa thì input là id của địa chỉ giao hàng đó</w:t>
+      </w:r>
+    </w:p>
+    <w:p>
+      <w:pPr>
+        <w:rPr>
+          <w:sz w:val="28"/>
+        </w:rPr>
+      </w:pPr>
+    </w:p>
+    <w:p>
+      <w:pPr>
+        <w:rPr>
+          <w:sz w:val="28"/>
+        </w:rPr>
+      </w:pPr>
+      <w:r>
+        <w:rPr>
+          <w:sz w:val="28"/>
+        </w:rPr>
+        <w:t>-----------Trang thanh toán-----------</w:t>
+      </w:r>
+    </w:p>
+    <w:p>
+      <w:pPr>
+        <w:rPr>
+          <w:sz w:val="28"/>
+        </w:rPr>
+      </w:pPr>
+      <w:r>
+        <w:rPr>
+          <w:sz w:val="28"/>
+        </w:rPr>
+        <w:t>Lấy cho t cái phí ship là đc (Tính toán sao đó tự lo)</w:t>
+      </w:r>
+    </w:p>
+    <w:p>
+      <w:pPr>
+        <w:rPr>
+          <w:sz w:val="28"/>
+        </w:rPr>
+      </w:pPr>
+      <w:r>
+        <w:rPr>
+          <w:sz w:val="28"/>
+        </w:rPr>
+        <w:t>Trang này sẽ có 1 api xác nhận đã thanh toán</w:t>
+      </w:r>
+    </w:p>
+    <w:p>
+      <w:pPr>
+        <w:rPr>
+          <w:sz w:val="28"/>
+        </w:rPr>
+      </w:pPr>
+      <w:r>
+        <w:rPr>
+          <w:sz w:val="28"/>
+        </w:rPr>
+        <w:t>T chưa nghĩ đc input, chắc bấm nút thanh toán xong thì m tự động tạo đơn hàng tự lưu vô database</w:t>
+      </w:r>
+    </w:p>
+    <w:p>
+      <w:pPr>
+        <w:rPr>
+          <w:sz w:val="28"/>
+        </w:rPr>
+      </w:pPr>
+    </w:p>
+    <w:p>
+      <w:pPr>
+        <w:rPr>
+          <w:sz w:val="28"/>
+        </w:rPr>
+      </w:pPr>
+      <w:r>
+        <w:rPr>
+          <w:sz w:val="28"/>
+        </w:rPr>
+        <w:t>-------------Trang quản lý cửa hàng----------------</w:t>
+      </w:r>
+      <w:r>
+        <w:rPr>
+          <w:sz w:val="28"/>
+        </w:rPr>
+        <w:t xml:space="preserve"> </w:t>
+      </w:r>
+    </w:p>
+    <w:p>
+      <w:pPr>
+        <w:rPr>
+          <w:sz w:val="28"/>
+        </w:rPr>
+      </w:pPr>
+      <w:r>
+        <w:rPr>
+          <w:sz w:val="28"/>
+        </w:rPr>
+        <w:t>** All Product: Lấy tất cả các sản phẩm đang bán</w:t>
+      </w:r>
+      <w:r>
+        <w:rPr>
+          <w:sz w:val="28"/>
+        </w:rPr>
+        <w:t xml:space="preserve"> (Làm đầy đủ CRUD)</w:t>
+      </w:r>
+    </w:p>
+    <w:p>
+      <w:pPr>
+        <w:rPr>
+          <w:sz w:val="28"/>
+        </w:rPr>
+      </w:pPr>
+      <w:r>
+        <w:rPr>
+          <w:sz w:val="28"/>
+        </w:rPr>
+        <w:t>Input là userid</w:t>
+      </w:r>
+    </w:p>
+    <w:p>
+      <w:pPr>
+        <w:rPr>
+          <w:sz w:val="28"/>
+        </w:rPr>
+      </w:pPr>
+      <w:r>
+        <w:rPr>
+          <w:sz w:val="28"/>
+        </w:rPr>
+        <w:t>Output vẫn là danh sách và cần các thông tin sau</w:t>
+      </w:r>
+    </w:p>
+    <w:p>
+      <w:pPr>
+        <w:rPr>
+          <w:sz w:val="28"/>
+        </w:rPr>
+      </w:pPr>
+      <w:r>
+        <w:rPr>
+          <w:sz w:val="28"/>
+        </w:rPr>
         <w:lastRenderedPageBreak/>
-        <w:t>name (cái này ko phải tên của user mà là tên của ng nhận mà ngta đã ghi cho địa chỉ đó)</w:t>
-      </w:r>
-    </w:p>
-    <w:p>
-      <w:pPr>
-        <w:rPr>
-          <w:sz w:val="28"/>
-        </w:rPr>
-      </w:pPr>
-      <w:r>
-        <w:rPr>
-          <w:sz w:val="28"/>
-        </w:rPr>
-        <w:t>mã thành phố</w:t>
-      </w:r>
-    </w:p>
-    <w:p>
-      <w:pPr>
-        <w:rPr>
-          <w:sz w:val="28"/>
-        </w:rPr>
-      </w:pPr>
-      <w:r>
-        <w:rPr>
-          <w:sz w:val="28"/>
-        </w:rPr>
-        <w:t>mã quận</w:t>
-      </w:r>
-    </w:p>
-    <w:p>
-      <w:pPr>
-        <w:rPr>
-          <w:sz w:val="28"/>
-        </w:rPr>
-      </w:pPr>
-      <w:r>
-        <w:rPr>
-          <w:sz w:val="28"/>
-        </w:rPr>
-        <w:t>mã huyện</w:t>
-      </w:r>
-    </w:p>
-    <w:p>
-      <w:pPr>
-        <w:rPr>
-          <w:sz w:val="28"/>
-        </w:rPr>
-      </w:pPr>
-      <w:r>
-        <w:rPr>
-          <w:sz w:val="28"/>
-        </w:rPr>
-        <w:t>Address detail</w:t>
-      </w:r>
-    </w:p>
-    <w:p>
-      <w:pPr>
-        <w:rPr>
-          <w:sz w:val="28"/>
-        </w:rPr>
-      </w:pPr>
-      <w:r>
-        <w:rPr>
-          <w:sz w:val="28"/>
-        </w:rPr>
-        <w:t>Số điện thoại</w:t>
-      </w:r>
-    </w:p>
-    <w:p>
-      <w:pPr>
-        <w:rPr>
-          <w:sz w:val="28"/>
-        </w:rPr>
-      </w:pPr>
-      <w:r>
-        <w:rPr>
-          <w:sz w:val="28"/>
-        </w:rPr>
-        <w:t>** Trang này có thêm 2 api để thêm địa chỉ và xóa địa chỉ, xóa thì input là id của địa chỉ giao hàng đó</w:t>
-      </w:r>
-    </w:p>
-    <w:p>
-      <w:pPr>
-        <w:rPr>
-          <w:sz w:val="28"/>
-        </w:rPr>
-      </w:pPr>
-    </w:p>
-    <w:p>
-      <w:pPr>
-        <w:rPr>
-          <w:sz w:val="28"/>
-        </w:rPr>
-      </w:pPr>
-      <w:r>
-        <w:rPr>
-          <w:sz w:val="28"/>
-        </w:rPr>
-        <w:t>-----------Trang thanh toán-----------</w:t>
-      </w:r>
-    </w:p>
-    <w:p>
-      <w:pPr>
-        <w:rPr>
-          <w:sz w:val="28"/>
-        </w:rPr>
-      </w:pPr>
-      <w:r>
-        <w:rPr>
-          <w:sz w:val="28"/>
-        </w:rPr>
-        <w:t>Lấy cho t cái phí ship là đc (Tính toán sao đó tự lo)</w:t>
-      </w:r>
-    </w:p>
-    <w:p>
-      <w:pPr>
-        <w:rPr>
-          <w:sz w:val="28"/>
-        </w:rPr>
-      </w:pPr>
-      <w:r>
-        <w:rPr>
-          <w:sz w:val="28"/>
-        </w:rPr>
-        <w:t>Trang này sẽ có 1 api xác nhận đã thanh toán</w:t>
-      </w:r>
-    </w:p>
-    <w:p>
-      <w:pPr>
-        <w:rPr>
-          <w:sz w:val="28"/>
-        </w:rPr>
-      </w:pPr>
-      <w:r>
-        <w:rPr>
-          <w:sz w:val="28"/>
-        </w:rPr>
-        <w:t>T chưa nghĩ đc input, chắc bấm nút thanh toán xong thì m tự động tạo đơn hàng tự lưu vô database</w:t>
-      </w:r>
-    </w:p>
-    <w:p>
-      <w:pPr>
-        <w:rPr>
-          <w:sz w:val="28"/>
-        </w:rPr>
-      </w:pPr>
-    </w:p>
-    <w:p>
-      <w:pPr>
-        <w:rPr>
-          <w:sz w:val="28"/>
-        </w:rPr>
-      </w:pPr>
-      <w:r>
-        <w:rPr>
-          <w:sz w:val="28"/>
-        </w:rPr>
-        <w:t>-------------Trang quản lý cửa hàng----------------</w:t>
-      </w:r>
-      <w:r>
-        <w:rPr>
-          <w:sz w:val="28"/>
-        </w:rPr>
-        <w:t xml:space="preserve"> </w:t>
-      </w:r>
-    </w:p>
-    <w:p>
-      <w:pPr>
-        <w:rPr>
-          <w:sz w:val="28"/>
-        </w:rPr>
-      </w:pPr>
-      <w:r>
-        <w:rPr>
-          <w:sz w:val="28"/>
-        </w:rPr>
-        <w:t>** All Product: Lấy tất cả các sản phẩm đang bán</w:t>
-      </w:r>
-      <w:r>
-        <w:rPr>
-          <w:sz w:val="28"/>
-        </w:rPr>
-        <w:t xml:space="preserve"> (Làm đầy đủ CRUD)</w:t>
-      </w:r>
-    </w:p>
-    <w:p>
-      <w:pPr>
-        <w:rPr>
-          <w:sz w:val="28"/>
-        </w:rPr>
-      </w:pPr>
-      <w:r>
-        <w:rPr>
-          <w:sz w:val="28"/>
-        </w:rPr>
-        <w:t>Input là userid</w:t>
-      </w:r>
-    </w:p>
-    <w:p>
-      <w:pPr>
-        <w:rPr>
-          <w:sz w:val="28"/>
-        </w:rPr>
-      </w:pPr>
-      <w:r>
-        <w:rPr>
-          <w:sz w:val="28"/>
-        </w:rPr>
-        <w:t>Output vẫn là danh sách và cần các thông tin sau</w:t>
-      </w:r>
-    </w:p>
-    <w:p>
-      <w:pPr>
-        <w:rPr>
-          <w:sz w:val="28"/>
-        </w:rPr>
-      </w:pPr>
-      <w:r>
-        <w:rPr>
-          <w:sz w:val="28"/>
-        </w:rPr>
         <w:t>Hình ảnh sp,</w:t>
       </w:r>
     </w:p>
@@ -2525,7 +2619,6 @@
         <w:rPr>
           <w:sz w:val="28"/>
         </w:rPr>
-        <w:lastRenderedPageBreak/>
         <w:t>Cần 3 api</w:t>
       </w:r>
     </w:p>
@@ -2748,6 +2841,7 @@
           <w:color w:val="002060"/>
           <w:sz w:val="28"/>
         </w:rPr>
+        <w:lastRenderedPageBreak/>
         <w:drawing>
           <wp:inline distT="0" distB="0" distL="0" distR="0" wp14:anchorId="2654D348" wp14:editId="3645FB7C">
             <wp:extent cx="5943600" cy="3233420"/>
@@ -2840,7 +2934,6 @@
           <w:color w:val="002060"/>
           <w:sz w:val="28"/>
         </w:rPr>
-        <w:lastRenderedPageBreak/>
         <w:t xml:space="preserve">API: </w:t>
       </w:r>
       <w:hyperlink r:id="rId10" w:history="1">
@@ -3007,6 +3100,7 @@
           <w:noProof/>
           <w:sz w:val="28"/>
         </w:rPr>
+        <w:lastRenderedPageBreak/>
         <w:drawing>
           <wp:inline distT="0" distB="0" distL="0" distR="0" wp14:anchorId="5C7F32CB" wp14:editId="06DD0085">
             <wp:extent cx="5943600" cy="3265170"/>

</xml_diff>

<commit_message>
API hiển thị thông tin ban đầu của phiên đấu giá
</commit_message>
<xml_diff>
--- a/BackEnd/api-description.docx
+++ b/BackEnd/api-description.docx
@@ -1880,11 +1880,21 @@
     <w:p>
       <w:pPr>
         <w:rPr>
-          <w:sz w:val="28"/>
-        </w:rPr>
-      </w:pPr>
-      <w:r>
-        <w:rPr>
+          <w:b/>
+          <w:bCs/>
+          <w:i/>
+          <w:iCs/>
+          <w:color w:val="002060"/>
+          <w:sz w:val="28"/>
+        </w:rPr>
+      </w:pPr>
+      <w:r>
+        <w:rPr>
+          <w:b/>
+          <w:bCs/>
+          <w:i/>
+          <w:iCs/>
+          <w:color w:val="002060"/>
           <w:sz w:val="28"/>
         </w:rPr>
         <w:t>** Api để lấy các thông tin ban đầu</w:t>
@@ -1893,30 +1903,44 @@
     <w:p>
       <w:pPr>
         <w:rPr>
-          <w:sz w:val="28"/>
-        </w:rPr>
-      </w:pPr>
-      <w:r>
-        <w:rPr>
-          <w:sz w:val="28"/>
-        </w:rPr>
-        <w:t xml:space="preserve">- Input: </w:t>
-      </w:r>
-      <w:r>
-        <w:rPr>
-          <w:sz w:val="28"/>
-        </w:rPr>
-        <w:t>auction_id</w:t>
-      </w:r>
-    </w:p>
-    <w:p>
-      <w:pPr>
-        <w:rPr>
-          <w:sz w:val="28"/>
-        </w:rPr>
-      </w:pPr>
-      <w:r>
-        <w:rPr>
+          <w:b/>
+          <w:bCs/>
+          <w:i/>
+          <w:iCs/>
+          <w:color w:val="002060"/>
+          <w:sz w:val="28"/>
+        </w:rPr>
+      </w:pPr>
+      <w:r>
+        <w:rPr>
+          <w:b/>
+          <w:bCs/>
+          <w:i/>
+          <w:iCs/>
+          <w:color w:val="002060"/>
+          <w:sz w:val="28"/>
+        </w:rPr>
+        <w:t>- Input: auction_id</w:t>
+      </w:r>
+    </w:p>
+    <w:p>
+      <w:pPr>
+        <w:rPr>
+          <w:b/>
+          <w:bCs/>
+          <w:i/>
+          <w:iCs/>
+          <w:color w:val="002060"/>
+          <w:sz w:val="28"/>
+        </w:rPr>
+      </w:pPr>
+      <w:r>
+        <w:rPr>
+          <w:b/>
+          <w:bCs/>
+          <w:i/>
+          <w:iCs/>
+          <w:color w:val="002060"/>
           <w:sz w:val="28"/>
         </w:rPr>
         <w:t>- Output:</w:t>
@@ -1925,11 +1949,21 @@
     <w:p>
       <w:pPr>
         <w:rPr>
-          <w:sz w:val="28"/>
-        </w:rPr>
-      </w:pPr>
-      <w:r>
-        <w:rPr>
+          <w:b/>
+          <w:bCs/>
+          <w:i/>
+          <w:iCs/>
+          <w:color w:val="002060"/>
+          <w:sz w:val="28"/>
+        </w:rPr>
+      </w:pPr>
+      <w:r>
+        <w:rPr>
+          <w:b/>
+          <w:bCs/>
+          <w:i/>
+          <w:iCs/>
+          <w:color w:val="002060"/>
           <w:sz w:val="28"/>
         </w:rPr>
         <w:t>Thông tin của sản phẩm (Tên, hình ảnh)</w:t>
@@ -1938,11 +1972,21 @@
     <w:p>
       <w:pPr>
         <w:rPr>
-          <w:sz w:val="28"/>
-        </w:rPr>
-      </w:pPr>
-      <w:r>
-        <w:rPr>
+          <w:b/>
+          <w:bCs/>
+          <w:i/>
+          <w:iCs/>
+          <w:color w:val="002060"/>
+          <w:sz w:val="28"/>
+        </w:rPr>
+      </w:pPr>
+      <w:r>
+        <w:rPr>
+          <w:b/>
+          <w:bCs/>
+          <w:i/>
+          <w:iCs/>
+          <w:color w:val="002060"/>
           <w:sz w:val="28"/>
         </w:rPr>
         <w:t>Giá hiện tại</w:t>
@@ -1951,11 +1995,21 @@
     <w:p>
       <w:pPr>
         <w:rPr>
-          <w:sz w:val="28"/>
-        </w:rPr>
-      </w:pPr>
-      <w:r>
-        <w:rPr>
+          <w:b/>
+          <w:bCs/>
+          <w:i/>
+          <w:iCs/>
+          <w:color w:val="002060"/>
+          <w:sz w:val="28"/>
+        </w:rPr>
+      </w:pPr>
+      <w:r>
+        <w:rPr>
+          <w:b/>
+          <w:bCs/>
+          <w:i/>
+          <w:iCs/>
+          <w:color w:val="002060"/>
           <w:sz w:val="28"/>
         </w:rPr>
         <w:lastRenderedPageBreak/>
@@ -1963,24 +2017,44 @@
       </w:r>
       <w:r>
         <w:rPr>
+          <w:b/>
+          <w:bCs/>
+          <w:i/>
+          <w:iCs/>
+          <w:color w:val="002060"/>
           <w:sz w:val="28"/>
         </w:rPr>
         <w:t xml:space="preserve"> </w:t>
       </w:r>
       <w:r>
         <w:rPr>
+          <w:b/>
+          <w:bCs/>
+          <w:i/>
+          <w:iCs/>
+          <w:color w:val="002060"/>
           <w:sz w:val="28"/>
         </w:rPr>
         <w:t>&lt;-&gt;</w:t>
       </w:r>
       <w:r>
         <w:rPr>
+          <w:b/>
+          <w:bCs/>
+          <w:i/>
+          <w:iCs/>
+          <w:color w:val="002060"/>
           <w:sz w:val="28"/>
         </w:rPr>
         <w:t xml:space="preserve"> Dữ liệu trong Table</w:t>
       </w:r>
       <w:r>
         <w:rPr>
+          <w:b/>
+          <w:bCs/>
+          <w:i/>
+          <w:iCs/>
+          <w:color w:val="002060"/>
           <w:sz w:val="28"/>
         </w:rPr>
         <w:t xml:space="preserve"> Auction Detail</w:t>
@@ -1989,11 +2063,21 @@
     <w:p>
       <w:pPr>
         <w:rPr>
-          <w:sz w:val="28"/>
-        </w:rPr>
-      </w:pPr>
-      <w:r>
-        <w:rPr>
+          <w:b/>
+          <w:bCs/>
+          <w:i/>
+          <w:iCs/>
+          <w:color w:val="002060"/>
+          <w:sz w:val="28"/>
+        </w:rPr>
+      </w:pPr>
+      <w:r>
+        <w:rPr>
+          <w:b/>
+          <w:bCs/>
+          <w:i/>
+          <w:iCs/>
+          <w:color w:val="002060"/>
           <w:sz w:val="28"/>
         </w:rPr>
         <w:t>Các thông tin cơ bản của phiên đấu giá như (Thời gian bắt đầu, thời gian kết thúc</w:t>
@@ -2002,11 +2086,21 @@
     <w:p>
       <w:pPr>
         <w:rPr>
-          <w:sz w:val="28"/>
-        </w:rPr>
-      </w:pPr>
-      <w:r>
-        <w:rPr>
+          <w:b/>
+          <w:bCs/>
+          <w:i/>
+          <w:iCs/>
+          <w:color w:val="002060"/>
+          <w:sz w:val="28"/>
+        </w:rPr>
+      </w:pPr>
+      <w:r>
+        <w:rPr>
+          <w:b/>
+          <w:bCs/>
+          <w:i/>
+          <w:iCs/>
+          <w:color w:val="002060"/>
           <w:sz w:val="28"/>
         </w:rPr>
         <w:t>, giá khởi điểm , số người tham gia, mã phiên đấu giá, tên người mở phiên)</w:t>
@@ -2022,831 +2116,11 @@
         <w:rPr>
           <w:sz w:val="28"/>
         </w:rPr>
-        <w:t>** Api để đưa ra giá đấu</w:t>
-      </w:r>
-    </w:p>
-    <w:p>
-      <w:pPr>
-        <w:rPr>
-          <w:sz w:val="28"/>
-        </w:rPr>
-      </w:pPr>
-      <w:r>
-        <w:rPr>
-          <w:sz w:val="28"/>
-        </w:rPr>
-        <w:t>Input: id người đưa ra giá, Giá đưa ra, comment (Sử dụng socket ở đây)</w:t>
-      </w:r>
-    </w:p>
-    <w:p>
-      <w:pPr>
-        <w:rPr>
-          <w:sz w:val="28"/>
-        </w:rPr>
-      </w:pPr>
-    </w:p>
-    <w:p>
-      <w:pPr>
-        <w:rPr>
-          <w:sz w:val="28"/>
-        </w:rPr>
-      </w:pPr>
-      <w:r>
-        <w:rPr>
-          <w:sz w:val="28"/>
-        </w:rPr>
-        <w:t>-----------------Check ng đó có bán sp ko--------------</w:t>
-      </w:r>
-    </w:p>
-    <w:p>
-      <w:pPr>
-        <w:rPr>
-          <w:sz w:val="28"/>
-        </w:rPr>
-      </w:pPr>
-      <w:r>
-        <w:rPr>
-          <w:sz w:val="28"/>
-        </w:rPr>
-        <w:t>Nhận vào id user và id sp, nếu nó có bán sp đó thì trả về true, còn ko bán thì trả về false</w:t>
-      </w:r>
-    </w:p>
-    <w:p>
-      <w:pPr>
-        <w:rPr>
-          <w:sz w:val="28"/>
-        </w:rPr>
-      </w:pPr>
-      <w:r>
-        <w:rPr>
-          <w:sz w:val="28"/>
-        </w:rPr>
-        <w:t xml:space="preserve">Input: </w:t>
-      </w:r>
-    </w:p>
-    <w:p>
-      <w:pPr>
-        <w:rPr>
-          <w:sz w:val="28"/>
-        </w:rPr>
-      </w:pPr>
-      <w:r>
-        <w:rPr>
-          <w:sz w:val="28"/>
-        </w:rPr>
-        <w:tab/>
-        <w:t>ID User, ID Product</w:t>
-      </w:r>
-    </w:p>
-    <w:p>
-      <w:pPr>
-        <w:rPr>
-          <w:sz w:val="28"/>
-        </w:rPr>
-      </w:pPr>
-      <w:r>
-        <w:rPr>
-          <w:sz w:val="28"/>
-        </w:rPr>
-        <w:t>Output:</w:t>
-      </w:r>
-    </w:p>
-    <w:p>
-      <w:pPr>
-        <w:rPr>
-          <w:sz w:val="28"/>
-        </w:rPr>
-      </w:pPr>
-      <w:r>
-        <w:rPr>
-          <w:sz w:val="28"/>
-        </w:rPr>
-        <w:tab/>
-        <w:t>Nếu User có bán sản phẩm đó -&gt; true</w:t>
-      </w:r>
-    </w:p>
-    <w:p>
-      <w:pPr>
-        <w:rPr>
-          <w:sz w:val="28"/>
-        </w:rPr>
-      </w:pPr>
-      <w:r>
-        <w:rPr>
-          <w:sz w:val="28"/>
-        </w:rPr>
-        <w:tab/>
-        <w:t>Nếu  User không bán -&gt; false</w:t>
-      </w:r>
-    </w:p>
-    <w:p>
-      <w:pPr>
-        <w:rPr>
-          <w:sz w:val="28"/>
-        </w:rPr>
-      </w:pPr>
-      <w:r>
-        <w:rPr>
-          <w:sz w:val="28"/>
-        </w:rPr>
-        <w:t>-----------------Giỏ hàng------------------------</w:t>
-      </w:r>
-    </w:p>
-    <w:p>
-      <w:pPr>
-        <w:rPr>
-          <w:sz w:val="28"/>
-        </w:rPr>
-      </w:pPr>
-      <w:r>
-        <w:rPr>
-          <w:sz w:val="28"/>
-        </w:rPr>
-        <w:t>Lấy ra ds các sp trong giỏ hàng của user</w:t>
-      </w:r>
-    </w:p>
-    <w:p>
-      <w:pPr>
-        <w:rPr>
-          <w:sz w:val="28"/>
-        </w:rPr>
-      </w:pPr>
-      <w:r>
-        <w:rPr>
-          <w:sz w:val="28"/>
-        </w:rPr>
-        <w:t>Input: userid</w:t>
-      </w:r>
-    </w:p>
-    <w:p>
-      <w:pPr>
-        <w:rPr>
-          <w:sz w:val="28"/>
-        </w:rPr>
-      </w:pPr>
-      <w:r>
-        <w:rPr>
-          <w:sz w:val="28"/>
-        </w:rPr>
-        <w:t>Output: Ds các sp trong giỏ hàng, mỗi sp cần các thông tin sau:</w:t>
-      </w:r>
-    </w:p>
-    <w:p>
-      <w:pPr>
-        <w:rPr>
-          <w:sz w:val="28"/>
-        </w:rPr>
-      </w:pPr>
-      <w:r>
-        <w:rPr>
-          <w:sz w:val="28"/>
-        </w:rPr>
-        <w:t>Tên sp</w:t>
-      </w:r>
-    </w:p>
-    <w:p>
-      <w:pPr>
-        <w:rPr>
-          <w:sz w:val="28"/>
-        </w:rPr>
-      </w:pPr>
-      <w:r>
-        <w:rPr>
-          <w:sz w:val="28"/>
-        </w:rPr>
-        <w:t>Hình ảnh</w:t>
-      </w:r>
-    </w:p>
-    <w:p>
-      <w:pPr>
-        <w:rPr>
-          <w:sz w:val="28"/>
-        </w:rPr>
-      </w:pPr>
-      <w:r>
-        <w:rPr>
-          <w:sz w:val="28"/>
-        </w:rPr>
-        <w:t>Tên người bán (Kèm id người bán)</w:t>
-      </w:r>
-    </w:p>
-    <w:p>
-      <w:pPr>
-        <w:rPr>
-          <w:sz w:val="28"/>
-        </w:rPr>
-      </w:pPr>
-      <w:r>
-        <w:rPr>
-          <w:sz w:val="28"/>
-        </w:rPr>
-        <w:t>Giá</w:t>
-      </w:r>
-    </w:p>
-    <w:p>
-      <w:pPr>
-        <w:rPr>
-          <w:sz w:val="28"/>
-        </w:rPr>
-      </w:pPr>
-      <w:r>
-        <w:rPr>
-          <w:sz w:val="28"/>
-        </w:rPr>
-        <w:t>** Trang này sẽ có thêm 1 api cho phép xóa sản phẩm đã đấu giá thành công nhận vào input là mã sp đã đấu giá thành công</w:t>
-      </w:r>
-    </w:p>
-    <w:p>
-      <w:pPr>
-        <w:rPr>
-          <w:sz w:val="28"/>
-        </w:rPr>
-      </w:pPr>
-      <w:r>
-        <w:rPr>
-          <w:sz w:val="28"/>
-        </w:rPr>
-        <w:lastRenderedPageBreak/>
-        <w:t>--------------Địa chỉ giao hàng------------------</w:t>
-      </w:r>
-    </w:p>
-    <w:p>
-      <w:pPr>
-        <w:rPr>
-          <w:sz w:val="28"/>
-        </w:rPr>
-      </w:pPr>
-      <w:r>
-        <w:rPr>
-          <w:sz w:val="28"/>
-        </w:rPr>
-        <w:t>Lấy danh sách các địa chỉ giao hàng</w:t>
-      </w:r>
-    </w:p>
-    <w:p>
-      <w:pPr>
-        <w:rPr>
-          <w:sz w:val="28"/>
-        </w:rPr>
-      </w:pPr>
-      <w:r>
-        <w:rPr>
-          <w:sz w:val="28"/>
-        </w:rPr>
-        <w:t>input: userid</w:t>
-      </w:r>
-    </w:p>
-    <w:p>
-      <w:pPr>
-        <w:rPr>
-          <w:sz w:val="28"/>
-        </w:rPr>
-      </w:pPr>
-      <w:r>
-        <w:rPr>
-          <w:sz w:val="28"/>
-        </w:rPr>
-        <w:t>Output: Ds các địa chỉ giao hàng mà ngta đã thêm, mỗi địa chỉ cần các thông tin sau</w:t>
-      </w:r>
-    </w:p>
-    <w:p>
-      <w:pPr>
-        <w:rPr>
-          <w:sz w:val="28"/>
-        </w:rPr>
-      </w:pPr>
-      <w:r>
-        <w:rPr>
-          <w:sz w:val="28"/>
-        </w:rPr>
-        <w:t>id của địa chỉ giao hàng</w:t>
-      </w:r>
-    </w:p>
-    <w:p>
-      <w:pPr>
-        <w:rPr>
-          <w:sz w:val="28"/>
-        </w:rPr>
-      </w:pPr>
-      <w:r>
-        <w:rPr>
-          <w:sz w:val="28"/>
-        </w:rPr>
-        <w:t>name (cái này ko phải tên của user mà là tên của ng nhận mà ngta đã ghi cho địa chỉ đó)</w:t>
-      </w:r>
-    </w:p>
-    <w:p>
-      <w:pPr>
-        <w:rPr>
-          <w:sz w:val="28"/>
-        </w:rPr>
-      </w:pPr>
-      <w:r>
-        <w:rPr>
-          <w:sz w:val="28"/>
-        </w:rPr>
-        <w:t>mã thành phố</w:t>
-      </w:r>
-    </w:p>
-    <w:p>
-      <w:pPr>
-        <w:rPr>
-          <w:sz w:val="28"/>
-        </w:rPr>
-      </w:pPr>
-      <w:r>
-        <w:rPr>
-          <w:sz w:val="28"/>
-        </w:rPr>
-        <w:t>mã quận</w:t>
-      </w:r>
-    </w:p>
-    <w:p>
-      <w:pPr>
-        <w:rPr>
-          <w:sz w:val="28"/>
-        </w:rPr>
-      </w:pPr>
-      <w:r>
-        <w:rPr>
-          <w:sz w:val="28"/>
-        </w:rPr>
-        <w:t>mã huyện</w:t>
-      </w:r>
-    </w:p>
-    <w:p>
-      <w:pPr>
-        <w:rPr>
-          <w:sz w:val="28"/>
-        </w:rPr>
-      </w:pPr>
-      <w:r>
-        <w:rPr>
-          <w:sz w:val="28"/>
-        </w:rPr>
-        <w:t>Address detail</w:t>
-      </w:r>
-    </w:p>
-    <w:p>
-      <w:pPr>
-        <w:rPr>
-          <w:sz w:val="28"/>
-        </w:rPr>
-      </w:pPr>
-      <w:r>
-        <w:rPr>
-          <w:sz w:val="28"/>
-        </w:rPr>
-        <w:t>Số điện thoại</w:t>
-      </w:r>
-    </w:p>
-    <w:p>
-      <w:pPr>
-        <w:rPr>
-          <w:sz w:val="28"/>
-        </w:rPr>
-      </w:pPr>
-      <w:r>
-        <w:rPr>
-          <w:sz w:val="28"/>
-        </w:rPr>
-        <w:t>** Trang này có thêm 2 api để thêm địa chỉ và xóa địa chỉ, xóa thì input là id của địa chỉ giao hàng đó</w:t>
-      </w:r>
-    </w:p>
-    <w:p>
-      <w:pPr>
-        <w:rPr>
-          <w:sz w:val="28"/>
-        </w:rPr>
-      </w:pPr>
-    </w:p>
-    <w:p>
-      <w:pPr>
-        <w:rPr>
-          <w:sz w:val="28"/>
-        </w:rPr>
-      </w:pPr>
-      <w:r>
-        <w:rPr>
-          <w:sz w:val="28"/>
-        </w:rPr>
-        <w:t>-----------Trang thanh toán-----------</w:t>
-      </w:r>
-    </w:p>
-    <w:p>
-      <w:pPr>
-        <w:rPr>
-          <w:sz w:val="28"/>
-        </w:rPr>
-      </w:pPr>
-      <w:r>
-        <w:rPr>
-          <w:sz w:val="28"/>
-        </w:rPr>
-        <w:t>Lấy cho t cái phí ship là đc (Tính toán sao đó tự lo)</w:t>
-      </w:r>
-    </w:p>
-    <w:p>
-      <w:pPr>
-        <w:rPr>
-          <w:sz w:val="28"/>
-        </w:rPr>
-      </w:pPr>
-      <w:r>
-        <w:rPr>
-          <w:sz w:val="28"/>
-        </w:rPr>
-        <w:t>Trang này sẽ có 1 api xác nhận đã thanh toán</w:t>
-      </w:r>
-    </w:p>
-    <w:p>
-      <w:pPr>
-        <w:rPr>
-          <w:sz w:val="28"/>
-        </w:rPr>
-      </w:pPr>
-      <w:r>
-        <w:rPr>
-          <w:sz w:val="28"/>
-        </w:rPr>
-        <w:t>T chưa nghĩ đc input, chắc bấm nút thanh toán xong thì m tự động tạo đơn hàng tự lưu vô database</w:t>
-      </w:r>
-    </w:p>
-    <w:p>
-      <w:pPr>
-        <w:rPr>
-          <w:sz w:val="28"/>
-        </w:rPr>
-      </w:pPr>
-    </w:p>
-    <w:p>
-      <w:pPr>
-        <w:rPr>
-          <w:sz w:val="28"/>
-        </w:rPr>
-      </w:pPr>
-      <w:r>
-        <w:rPr>
-          <w:sz w:val="28"/>
-        </w:rPr>
-        <w:t>-------------Trang quản lý cửa hàng----------------</w:t>
-      </w:r>
-      <w:r>
-        <w:rPr>
-          <w:sz w:val="28"/>
-        </w:rPr>
-        <w:t xml:space="preserve"> </w:t>
-      </w:r>
-    </w:p>
-    <w:p>
-      <w:pPr>
-        <w:rPr>
-          <w:sz w:val="28"/>
-        </w:rPr>
-      </w:pPr>
-      <w:r>
-        <w:rPr>
-          <w:sz w:val="28"/>
-        </w:rPr>
-        <w:t>** All Product: Lấy tất cả các sản phẩm đang bán</w:t>
-      </w:r>
-      <w:r>
-        <w:rPr>
-          <w:sz w:val="28"/>
-        </w:rPr>
-        <w:t xml:space="preserve"> (Làm đầy đủ CRUD)</w:t>
-      </w:r>
-    </w:p>
-    <w:p>
-      <w:pPr>
-        <w:rPr>
-          <w:sz w:val="28"/>
-        </w:rPr>
-      </w:pPr>
-      <w:r>
-        <w:rPr>
-          <w:sz w:val="28"/>
-        </w:rPr>
-        <w:t>Input là userid</w:t>
-      </w:r>
-    </w:p>
-    <w:p>
-      <w:pPr>
-        <w:rPr>
-          <w:sz w:val="28"/>
-        </w:rPr>
-      </w:pPr>
-      <w:r>
-        <w:rPr>
-          <w:sz w:val="28"/>
-        </w:rPr>
-        <w:t>Output vẫn là danh sách và cần các thông tin sau</w:t>
-      </w:r>
-    </w:p>
-    <w:p>
-      <w:pPr>
-        <w:rPr>
-          <w:sz w:val="28"/>
-        </w:rPr>
-      </w:pPr>
-      <w:r>
-        <w:rPr>
-          <w:sz w:val="28"/>
-        </w:rPr>
-        <w:lastRenderedPageBreak/>
-        <w:t>Hình ảnh sp,</w:t>
-      </w:r>
-    </w:p>
-    <w:p>
-      <w:pPr>
-        <w:rPr>
-          <w:sz w:val="28"/>
-        </w:rPr>
-      </w:pPr>
-      <w:r>
-        <w:rPr>
-          <w:sz w:val="28"/>
-        </w:rPr>
-        <w:t>Tên sp</w:t>
-      </w:r>
-    </w:p>
-    <w:p>
-      <w:pPr>
-        <w:rPr>
-          <w:sz w:val="28"/>
-        </w:rPr>
-      </w:pPr>
-      <w:r>
-        <w:rPr>
-          <w:sz w:val="28"/>
-        </w:rPr>
-        <w:t>Tên loại sp</w:t>
-      </w:r>
-    </w:p>
-    <w:p>
-      <w:pPr>
-        <w:rPr>
-          <w:sz w:val="28"/>
-        </w:rPr>
-      </w:pPr>
-      <w:r>
-        <w:rPr>
-          <w:sz w:val="28"/>
-        </w:rPr>
-        <w:t xml:space="preserve">Tên Hãng </w:t>
-      </w:r>
-    </w:p>
-    <w:p>
-      <w:pPr>
-        <w:rPr>
-          <w:sz w:val="28"/>
-        </w:rPr>
-      </w:pPr>
-      <w:r>
-        <w:rPr>
-          <w:sz w:val="28"/>
-        </w:rPr>
-        <w:t xml:space="preserve">** Quản lý đơn hàng </w:t>
-      </w:r>
-    </w:p>
-    <w:p>
-      <w:pPr>
-        <w:rPr>
-          <w:sz w:val="28"/>
-        </w:rPr>
-      </w:pPr>
-      <w:r>
-        <w:rPr>
-          <w:sz w:val="28"/>
-        </w:rPr>
-        <w:t>Cần 3 api</w:t>
-      </w:r>
-    </w:p>
-    <w:p>
-      <w:pPr>
-        <w:pStyle w:val="ListParagraph"/>
-        <w:numPr>
-          <w:ilvl w:val="0"/>
-          <w:numId w:val="3"/>
-        </w:numPr>
-        <w:rPr>
-          <w:sz w:val="28"/>
-        </w:rPr>
-      </w:pPr>
-      <w:r>
-        <w:rPr>
-          <w:sz w:val="28"/>
-        </w:rPr>
-        <w:t>Input là user id, lấy ds các đơn hàng có các thông tin sau (id đơn hàng,hình ảnh, tên sp, tên người mua kèm id của ng mua, trạng thái đơn hàng,)</w:t>
-      </w:r>
-    </w:p>
-    <w:p>
-      <w:pPr>
-        <w:pStyle w:val="ListParagraph"/>
-        <w:numPr>
-          <w:ilvl w:val="0"/>
-          <w:numId w:val="3"/>
-        </w:numPr>
-        <w:rPr>
-          <w:sz w:val="28"/>
-        </w:rPr>
-      </w:pPr>
-      <w:r>
-        <w:rPr>
-          <w:sz w:val="28"/>
-        </w:rPr>
-        <w:t>Input là id đơn hàng, lấy cho t các thông tin đơn hàng như sau (Tên sp, hình ảnh, id sp, trạng thái đơn hàng, giá thành, mã thành phố, mã quận, mã huyện, address detail, tên người mua, số điện thoại)</w:t>
-      </w:r>
-    </w:p>
-    <w:p>
-      <w:pPr>
-        <w:pStyle w:val="ListParagraph"/>
-        <w:numPr>
-          <w:ilvl w:val="0"/>
-          <w:numId w:val="3"/>
-        </w:numPr>
-        <w:rPr>
-          <w:sz w:val="28"/>
-        </w:rPr>
-      </w:pPr>
-      <w:r>
-        <w:rPr>
-          <w:sz w:val="28"/>
-        </w:rPr>
-        <w:t xml:space="preserve">Input là mã đơn hàng, api này dùng cho người bán xác nhận đã đóng gói hàng và chuyển trạng thái từ đang đóng gói sang đang vận chuyển. </w:t>
-      </w:r>
-    </w:p>
-    <w:p>
-      <w:pPr>
-        <w:rPr>
-          <w:sz w:val="28"/>
-        </w:rPr>
-      </w:pPr>
-    </w:p>
-    <w:p>
-      <w:pPr>
-        <w:rPr>
-          <w:b/>
-          <w:bCs/>
-          <w:i/>
-          <w:iCs/>
-          <w:color w:val="002060"/>
-          <w:sz w:val="28"/>
-        </w:rPr>
-      </w:pPr>
-      <w:r>
-        <w:rPr>
-          <w:b/>
-          <w:bCs/>
-          <w:i/>
-          <w:iCs/>
-          <w:color w:val="002060"/>
-          <w:sz w:val="28"/>
-        </w:rPr>
-        <w:t>-----------Regi</w:t>
-      </w:r>
-      <w:r>
-        <w:rPr>
-          <w:b/>
-          <w:bCs/>
-          <w:i/>
-          <w:iCs/>
-          <w:color w:val="002060"/>
-          <w:sz w:val="28"/>
-        </w:rPr>
-        <w:t>s</w:t>
-      </w:r>
-      <w:r>
-        <w:rPr>
-          <w:b/>
-          <w:bCs/>
-          <w:i/>
-          <w:iCs/>
-          <w:color w:val="002060"/>
-          <w:sz w:val="28"/>
-        </w:rPr>
-        <w:t>ter---------------</w:t>
-      </w:r>
-    </w:p>
-    <w:p>
-      <w:pPr>
-        <w:rPr>
-          <w:b/>
-          <w:bCs/>
-          <w:i/>
-          <w:iCs/>
-          <w:color w:val="002060"/>
-          <w:sz w:val="28"/>
-        </w:rPr>
-      </w:pPr>
-      <w:r>
-        <w:rPr>
-          <w:b/>
-          <w:bCs/>
-          <w:i/>
-          <w:iCs/>
-          <w:color w:val="002060"/>
-          <w:sz w:val="28"/>
-        </w:rPr>
-        <w:t>Input:</w:t>
-      </w:r>
-    </w:p>
-    <w:p>
-      <w:pPr>
-        <w:rPr>
-          <w:b/>
-          <w:bCs/>
-          <w:i/>
-          <w:iCs/>
-          <w:color w:val="002060"/>
-          <w:sz w:val="28"/>
-        </w:rPr>
-      </w:pPr>
-      <w:r>
-        <w:rPr>
-          <w:b/>
-          <w:bCs/>
-          <w:i/>
-          <w:iCs/>
-          <w:color w:val="002060"/>
-          <w:sz w:val="28"/>
-        </w:rPr>
-        <w:t>- Username</w:t>
-      </w:r>
-    </w:p>
-    <w:p>
-      <w:pPr>
-        <w:rPr>
-          <w:b/>
-          <w:bCs/>
-          <w:i/>
-          <w:iCs/>
-          <w:color w:val="002060"/>
-          <w:sz w:val="28"/>
-        </w:rPr>
-      </w:pPr>
-      <w:r>
-        <w:rPr>
-          <w:b/>
-          <w:bCs/>
-          <w:i/>
-          <w:iCs/>
-          <w:color w:val="002060"/>
-          <w:sz w:val="28"/>
-        </w:rPr>
-        <w:t>- Pass</w:t>
-      </w:r>
-    </w:p>
-    <w:p>
-      <w:pPr>
-        <w:rPr>
-          <w:b/>
-          <w:bCs/>
-          <w:i/>
-          <w:iCs/>
-          <w:color w:val="002060"/>
-          <w:sz w:val="28"/>
-        </w:rPr>
-      </w:pPr>
-      <w:r>
-        <w:rPr>
-          <w:b/>
-          <w:bCs/>
-          <w:i/>
-          <w:iCs/>
-          <w:color w:val="002060"/>
-          <w:sz w:val="28"/>
-        </w:rPr>
-        <w:t xml:space="preserve">Output: </w:t>
-      </w:r>
-    </w:p>
-    <w:p>
-      <w:pPr>
-        <w:rPr>
-          <w:b/>
-          <w:bCs/>
-          <w:i/>
-          <w:iCs/>
-          <w:color w:val="002060"/>
-          <w:sz w:val="28"/>
-        </w:rPr>
-      </w:pPr>
-      <w:r>
-        <w:rPr>
-          <w:b/>
-          <w:bCs/>
-          <w:i/>
-          <w:iCs/>
-          <w:noProof/>
-          <w:color w:val="002060"/>
-          <w:sz w:val="28"/>
-        </w:rPr>
-        <w:lastRenderedPageBreak/>
         <w:drawing>
-          <wp:inline distT="0" distB="0" distL="0" distR="0" wp14:anchorId="2654D348" wp14:editId="3645FB7C">
-            <wp:extent cx="5943600" cy="3233420"/>
-            <wp:effectExtent l="0" t="0" r="0" b="5080"/>
-            <wp:docPr id="2" name="Picture 2"/>
+          <wp:inline distT="0" distB="0" distL="0" distR="0" wp14:anchorId="2ADC198A" wp14:editId="1F47EFEE">
+            <wp:extent cx="5943600" cy="3313430"/>
+            <wp:effectExtent l="0" t="0" r="0" b="1270"/>
+            <wp:docPr id="5" name="Picture 5"/>
             <wp:cNvGraphicFramePr>
               <a:graphicFrameLocks xmlns:a="http://schemas.openxmlformats.org/drawingml/2006/main" noChangeAspect="1"/>
             </wp:cNvGraphicFramePr>
@@ -2866,6 +2140,991 @@
                   <pic:spPr>
                     <a:xfrm>
                       <a:off x="0" y="0"/>
+                      <a:ext cx="5943600" cy="3313430"/>
+                    </a:xfrm>
+                    <a:prstGeom prst="rect">
+                      <a:avLst/>
+                    </a:prstGeom>
+                  </pic:spPr>
+                </pic:pic>
+              </a:graphicData>
+            </a:graphic>
+          </wp:inline>
+        </w:drawing>
+      </w:r>
+    </w:p>
+    <w:p>
+      <w:pPr>
+        <w:rPr>
+          <w:sz w:val="28"/>
+        </w:rPr>
+      </w:pPr>
+      <w:r>
+        <w:rPr>
+          <w:sz w:val="28"/>
+        </w:rPr>
+        <w:drawing>
+          <wp:inline distT="0" distB="0" distL="0" distR="0" wp14:anchorId="212D0D7B" wp14:editId="176F3A72">
+            <wp:extent cx="5943600" cy="2426335"/>
+            <wp:effectExtent l="0" t="0" r="0" b="0"/>
+            <wp:docPr id="6" name="Picture 6" descr="Text&#10;&#10;Description automatically generated"/>
+            <wp:cNvGraphicFramePr>
+              <a:graphicFrameLocks xmlns:a="http://schemas.openxmlformats.org/drawingml/2006/main" noChangeAspect="1"/>
+            </wp:cNvGraphicFramePr>
+            <a:graphic xmlns:a="http://schemas.openxmlformats.org/drawingml/2006/main">
+              <a:graphicData uri="http://schemas.openxmlformats.org/drawingml/2006/picture">
+                <pic:pic xmlns:pic="http://schemas.openxmlformats.org/drawingml/2006/picture">
+                  <pic:nvPicPr>
+                    <pic:cNvPr id="6" name="Picture 6" descr="Text&#10;&#10;Description automatically generated"/>
+                    <pic:cNvPicPr/>
+                  </pic:nvPicPr>
+                  <pic:blipFill>
+                    <a:blip r:embed="rId10"/>
+                    <a:stretch>
+                      <a:fillRect/>
+                    </a:stretch>
+                  </pic:blipFill>
+                  <pic:spPr>
+                    <a:xfrm>
+                      <a:off x="0" y="0"/>
+                      <a:ext cx="5943600" cy="2426335"/>
+                    </a:xfrm>
+                    <a:prstGeom prst="rect">
+                      <a:avLst/>
+                    </a:prstGeom>
+                  </pic:spPr>
+                </pic:pic>
+              </a:graphicData>
+            </a:graphic>
+          </wp:inline>
+        </w:drawing>
+      </w:r>
+    </w:p>
+    <w:p>
+      <w:pPr>
+        <w:rPr>
+          <w:b/>
+          <w:bCs/>
+          <w:i/>
+          <w:iCs/>
+          <w:color w:val="002060"/>
+          <w:sz w:val="28"/>
+        </w:rPr>
+      </w:pPr>
+      <w:r>
+        <w:rPr>
+          <w:b/>
+          <w:bCs/>
+          <w:i/>
+          <w:iCs/>
+          <w:color w:val="002060"/>
+          <w:sz w:val="28"/>
+        </w:rPr>
+        <w:t xml:space="preserve">API: </w:t>
+      </w:r>
+      <w:hyperlink r:id="rId11" w:history="1">
+        <w:r>
+          <w:rPr>
+            <w:rStyle w:val="Hyperlink"/>
+            <w:b/>
+            <w:bCs/>
+            <w:i/>
+            <w:iCs/>
+            <w:color w:val="002060"/>
+            <w:sz w:val="28"/>
+          </w:rPr>
+          <w:t>http://localhost:8080/api/auctions/infoauctioning?id=5</w:t>
+        </w:r>
+      </w:hyperlink>
+      <w:r>
+        <w:rPr>
+          <w:b/>
+          <w:bCs/>
+          <w:i/>
+          <w:iCs/>
+          <w:color w:val="002060"/>
+          <w:sz w:val="28"/>
+        </w:rPr>
+        <w:t xml:space="preserve"> </w:t>
+      </w:r>
+    </w:p>
+    <w:p>
+      <w:pPr>
+        <w:rPr>
+          <w:b/>
+          <w:bCs/>
+          <w:i/>
+          <w:iCs/>
+          <w:color w:val="002060"/>
+          <w:sz w:val="28"/>
+        </w:rPr>
+      </w:pPr>
+      <w:r>
+        <w:rPr>
+          <w:b/>
+          <w:bCs/>
+          <w:i/>
+          <w:iCs/>
+          <w:color w:val="002060"/>
+          <w:sz w:val="28"/>
+        </w:rPr>
+        <w:t>Param: id = {auction_id}</w:t>
+      </w:r>
+    </w:p>
+    <w:p>
+      <w:pPr>
+        <w:rPr>
+          <w:sz w:val="28"/>
+        </w:rPr>
+      </w:pPr>
+      <w:r>
+        <w:rPr>
+          <w:sz w:val="28"/>
+        </w:rPr>
+        <w:lastRenderedPageBreak/>
+        <w:t>** Api để đưa ra giá đấu</w:t>
+      </w:r>
+    </w:p>
+    <w:p>
+      <w:pPr>
+        <w:rPr>
+          <w:sz w:val="28"/>
+        </w:rPr>
+      </w:pPr>
+      <w:r>
+        <w:rPr>
+          <w:sz w:val="28"/>
+        </w:rPr>
+        <w:t>Input: id người đưa ra giá, Giá đưa ra, comment (Sử dụng socket ở đây)</w:t>
+      </w:r>
+    </w:p>
+    <w:p>
+      <w:pPr>
+        <w:rPr>
+          <w:sz w:val="28"/>
+        </w:rPr>
+      </w:pPr>
+    </w:p>
+    <w:p>
+      <w:pPr>
+        <w:rPr>
+          <w:sz w:val="28"/>
+        </w:rPr>
+      </w:pPr>
+      <w:r>
+        <w:rPr>
+          <w:sz w:val="28"/>
+        </w:rPr>
+        <w:t>-----------------Check ng đó có bán sp ko--------------</w:t>
+      </w:r>
+    </w:p>
+    <w:p>
+      <w:pPr>
+        <w:rPr>
+          <w:sz w:val="28"/>
+        </w:rPr>
+      </w:pPr>
+      <w:r>
+        <w:rPr>
+          <w:sz w:val="28"/>
+        </w:rPr>
+        <w:t>Nhận vào id user và id sp, nếu nó có bán sp đó thì trả về true, còn ko bán thì trả về false</w:t>
+      </w:r>
+    </w:p>
+    <w:p>
+      <w:pPr>
+        <w:rPr>
+          <w:sz w:val="28"/>
+        </w:rPr>
+      </w:pPr>
+      <w:r>
+        <w:rPr>
+          <w:sz w:val="28"/>
+        </w:rPr>
+        <w:t xml:space="preserve">Input: </w:t>
+      </w:r>
+    </w:p>
+    <w:p>
+      <w:pPr>
+        <w:rPr>
+          <w:sz w:val="28"/>
+        </w:rPr>
+      </w:pPr>
+      <w:r>
+        <w:rPr>
+          <w:sz w:val="28"/>
+        </w:rPr>
+        <w:tab/>
+        <w:t>ID User, ID Product</w:t>
+      </w:r>
+    </w:p>
+    <w:p>
+      <w:pPr>
+        <w:rPr>
+          <w:sz w:val="28"/>
+        </w:rPr>
+      </w:pPr>
+      <w:r>
+        <w:rPr>
+          <w:sz w:val="28"/>
+        </w:rPr>
+        <w:t>Output:</w:t>
+      </w:r>
+    </w:p>
+    <w:p>
+      <w:pPr>
+        <w:rPr>
+          <w:sz w:val="28"/>
+        </w:rPr>
+      </w:pPr>
+      <w:r>
+        <w:rPr>
+          <w:sz w:val="28"/>
+        </w:rPr>
+        <w:tab/>
+        <w:t>Nếu User có bán sản phẩm đó -&gt; true</w:t>
+      </w:r>
+    </w:p>
+    <w:p>
+      <w:pPr>
+        <w:rPr>
+          <w:sz w:val="28"/>
+        </w:rPr>
+      </w:pPr>
+      <w:r>
+        <w:rPr>
+          <w:sz w:val="28"/>
+        </w:rPr>
+        <w:tab/>
+        <w:t>Nếu  User không bán -&gt; false</w:t>
+      </w:r>
+    </w:p>
+    <w:p>
+      <w:pPr>
+        <w:rPr>
+          <w:sz w:val="28"/>
+        </w:rPr>
+      </w:pPr>
+      <w:r>
+        <w:rPr>
+          <w:sz w:val="28"/>
+        </w:rPr>
+        <w:t>-----------------Giỏ hàng------------------------</w:t>
+      </w:r>
+    </w:p>
+    <w:p>
+      <w:pPr>
+        <w:rPr>
+          <w:sz w:val="28"/>
+        </w:rPr>
+      </w:pPr>
+      <w:r>
+        <w:rPr>
+          <w:sz w:val="28"/>
+        </w:rPr>
+        <w:t>Lấy ra ds các sp trong giỏ hàng của user</w:t>
+      </w:r>
+    </w:p>
+    <w:p>
+      <w:pPr>
+        <w:rPr>
+          <w:sz w:val="28"/>
+        </w:rPr>
+      </w:pPr>
+      <w:r>
+        <w:rPr>
+          <w:sz w:val="28"/>
+        </w:rPr>
+        <w:t>Input: userid</w:t>
+      </w:r>
+    </w:p>
+    <w:p>
+      <w:pPr>
+        <w:rPr>
+          <w:sz w:val="28"/>
+        </w:rPr>
+      </w:pPr>
+      <w:r>
+        <w:rPr>
+          <w:sz w:val="28"/>
+        </w:rPr>
+        <w:t>Output: Ds các sp trong giỏ hàng, mỗi sp cần các thông tin sau:</w:t>
+      </w:r>
+    </w:p>
+    <w:p>
+      <w:pPr>
+        <w:rPr>
+          <w:sz w:val="28"/>
+        </w:rPr>
+      </w:pPr>
+      <w:r>
+        <w:rPr>
+          <w:sz w:val="28"/>
+        </w:rPr>
+        <w:t>Tên sp</w:t>
+      </w:r>
+    </w:p>
+    <w:p>
+      <w:pPr>
+        <w:rPr>
+          <w:sz w:val="28"/>
+        </w:rPr>
+      </w:pPr>
+      <w:r>
+        <w:rPr>
+          <w:sz w:val="28"/>
+        </w:rPr>
+        <w:t>Hình ảnh</w:t>
+      </w:r>
+    </w:p>
+    <w:p>
+      <w:pPr>
+        <w:rPr>
+          <w:sz w:val="28"/>
+        </w:rPr>
+      </w:pPr>
+      <w:r>
+        <w:rPr>
+          <w:sz w:val="28"/>
+        </w:rPr>
+        <w:t>Tên người bán (Kèm id người bán)</w:t>
+      </w:r>
+    </w:p>
+    <w:p>
+      <w:pPr>
+        <w:rPr>
+          <w:sz w:val="28"/>
+        </w:rPr>
+      </w:pPr>
+      <w:r>
+        <w:rPr>
+          <w:sz w:val="28"/>
+        </w:rPr>
+        <w:t>Giá</w:t>
+      </w:r>
+    </w:p>
+    <w:p>
+      <w:pPr>
+        <w:rPr>
+          <w:sz w:val="28"/>
+        </w:rPr>
+      </w:pPr>
+      <w:r>
+        <w:rPr>
+          <w:sz w:val="28"/>
+        </w:rPr>
+        <w:t>** Trang này sẽ có thêm 1 api cho phép xóa sản phẩm đã đấu giá thành công nhận vào input là mã sp đã đấu giá thành công</w:t>
+      </w:r>
+    </w:p>
+    <w:p>
+      <w:pPr>
+        <w:rPr>
+          <w:sz w:val="28"/>
+        </w:rPr>
+      </w:pPr>
+      <w:r>
+        <w:rPr>
+          <w:sz w:val="28"/>
+        </w:rPr>
+        <w:t>--------------Địa chỉ giao hàng------------------</w:t>
+      </w:r>
+    </w:p>
+    <w:p>
+      <w:pPr>
+        <w:rPr>
+          <w:sz w:val="28"/>
+        </w:rPr>
+      </w:pPr>
+      <w:r>
+        <w:rPr>
+          <w:sz w:val="28"/>
+        </w:rPr>
+        <w:t>Lấy danh sách các địa chỉ giao hàng</w:t>
+      </w:r>
+    </w:p>
+    <w:p>
+      <w:pPr>
+        <w:rPr>
+          <w:sz w:val="28"/>
+        </w:rPr>
+      </w:pPr>
+      <w:r>
+        <w:rPr>
+          <w:sz w:val="28"/>
+        </w:rPr>
+        <w:t>input: userid</w:t>
+      </w:r>
+    </w:p>
+    <w:p>
+      <w:pPr>
+        <w:rPr>
+          <w:sz w:val="28"/>
+        </w:rPr>
+      </w:pPr>
+      <w:r>
+        <w:rPr>
+          <w:sz w:val="28"/>
+        </w:rPr>
+        <w:lastRenderedPageBreak/>
+        <w:t>Output: Ds các địa chỉ giao hàng mà ngta đã thêm, mỗi địa chỉ cần các thông tin sau</w:t>
+      </w:r>
+    </w:p>
+    <w:p>
+      <w:pPr>
+        <w:rPr>
+          <w:sz w:val="28"/>
+        </w:rPr>
+      </w:pPr>
+      <w:r>
+        <w:rPr>
+          <w:sz w:val="28"/>
+        </w:rPr>
+        <w:t>id của địa chỉ giao hàng</w:t>
+      </w:r>
+    </w:p>
+    <w:p>
+      <w:pPr>
+        <w:rPr>
+          <w:sz w:val="28"/>
+        </w:rPr>
+      </w:pPr>
+      <w:r>
+        <w:rPr>
+          <w:sz w:val="28"/>
+        </w:rPr>
+        <w:t>name (cái này ko phải tên của user mà là tên của ng nhận mà ngta đã ghi cho địa chỉ đó)</w:t>
+      </w:r>
+    </w:p>
+    <w:p>
+      <w:pPr>
+        <w:rPr>
+          <w:sz w:val="28"/>
+        </w:rPr>
+      </w:pPr>
+      <w:r>
+        <w:rPr>
+          <w:sz w:val="28"/>
+        </w:rPr>
+        <w:t>mã thành phố</w:t>
+      </w:r>
+    </w:p>
+    <w:p>
+      <w:pPr>
+        <w:rPr>
+          <w:sz w:val="28"/>
+        </w:rPr>
+      </w:pPr>
+      <w:r>
+        <w:rPr>
+          <w:sz w:val="28"/>
+        </w:rPr>
+        <w:t>mã quận</w:t>
+      </w:r>
+    </w:p>
+    <w:p>
+      <w:pPr>
+        <w:rPr>
+          <w:sz w:val="28"/>
+        </w:rPr>
+      </w:pPr>
+      <w:r>
+        <w:rPr>
+          <w:sz w:val="28"/>
+        </w:rPr>
+        <w:t>mã huyện</w:t>
+      </w:r>
+    </w:p>
+    <w:p>
+      <w:pPr>
+        <w:rPr>
+          <w:sz w:val="28"/>
+        </w:rPr>
+      </w:pPr>
+      <w:r>
+        <w:rPr>
+          <w:sz w:val="28"/>
+        </w:rPr>
+        <w:t>Address detail</w:t>
+      </w:r>
+    </w:p>
+    <w:p>
+      <w:pPr>
+        <w:rPr>
+          <w:sz w:val="28"/>
+        </w:rPr>
+      </w:pPr>
+      <w:r>
+        <w:rPr>
+          <w:sz w:val="28"/>
+        </w:rPr>
+        <w:t>Số điện thoại</w:t>
+      </w:r>
+    </w:p>
+    <w:p>
+      <w:pPr>
+        <w:rPr>
+          <w:sz w:val="28"/>
+        </w:rPr>
+      </w:pPr>
+      <w:r>
+        <w:rPr>
+          <w:sz w:val="28"/>
+        </w:rPr>
+        <w:t>** Trang này có thêm 2 api để thêm địa chỉ và xóa địa chỉ, xóa thì input là id của địa chỉ giao hàng đó</w:t>
+      </w:r>
+    </w:p>
+    <w:p>
+      <w:pPr>
+        <w:rPr>
+          <w:sz w:val="28"/>
+        </w:rPr>
+      </w:pPr>
+    </w:p>
+    <w:p>
+      <w:pPr>
+        <w:rPr>
+          <w:sz w:val="28"/>
+        </w:rPr>
+      </w:pPr>
+      <w:r>
+        <w:rPr>
+          <w:sz w:val="28"/>
+        </w:rPr>
+        <w:t>-----------Trang thanh toán-----------</w:t>
+      </w:r>
+    </w:p>
+    <w:p>
+      <w:pPr>
+        <w:rPr>
+          <w:sz w:val="28"/>
+        </w:rPr>
+      </w:pPr>
+      <w:r>
+        <w:rPr>
+          <w:sz w:val="28"/>
+        </w:rPr>
+        <w:t>Lấy cho t cái phí ship là đc (Tính toán sao đó tự lo)</w:t>
+      </w:r>
+    </w:p>
+    <w:p>
+      <w:pPr>
+        <w:rPr>
+          <w:sz w:val="28"/>
+        </w:rPr>
+      </w:pPr>
+      <w:r>
+        <w:rPr>
+          <w:sz w:val="28"/>
+        </w:rPr>
+        <w:t>Trang này sẽ có 1 api xác nhận đã thanh toán</w:t>
+      </w:r>
+    </w:p>
+    <w:p>
+      <w:pPr>
+        <w:rPr>
+          <w:sz w:val="28"/>
+        </w:rPr>
+      </w:pPr>
+      <w:r>
+        <w:rPr>
+          <w:sz w:val="28"/>
+        </w:rPr>
+        <w:t>T chưa nghĩ đc input, chắc bấm nút thanh toán xong thì m tự động tạo đơn hàng tự lưu vô database</w:t>
+      </w:r>
+    </w:p>
+    <w:p>
+      <w:pPr>
+        <w:rPr>
+          <w:sz w:val="28"/>
+        </w:rPr>
+      </w:pPr>
+    </w:p>
+    <w:p>
+      <w:pPr>
+        <w:rPr>
+          <w:sz w:val="28"/>
+        </w:rPr>
+      </w:pPr>
+      <w:r>
+        <w:rPr>
+          <w:sz w:val="28"/>
+        </w:rPr>
+        <w:t>-------------Trang quản lý cửa hàng----------------</w:t>
+      </w:r>
+      <w:r>
+        <w:rPr>
+          <w:sz w:val="28"/>
+        </w:rPr>
+        <w:t xml:space="preserve"> </w:t>
+      </w:r>
+    </w:p>
+    <w:p>
+      <w:pPr>
+        <w:rPr>
+          <w:sz w:val="28"/>
+        </w:rPr>
+      </w:pPr>
+      <w:r>
+        <w:rPr>
+          <w:sz w:val="28"/>
+        </w:rPr>
+        <w:t>** All Product: Lấy tất cả các sản phẩm đang bán</w:t>
+      </w:r>
+      <w:r>
+        <w:rPr>
+          <w:sz w:val="28"/>
+        </w:rPr>
+        <w:t xml:space="preserve"> (Làm đầy đủ CRUD)</w:t>
+      </w:r>
+    </w:p>
+    <w:p>
+      <w:pPr>
+        <w:rPr>
+          <w:sz w:val="28"/>
+        </w:rPr>
+      </w:pPr>
+      <w:r>
+        <w:rPr>
+          <w:sz w:val="28"/>
+        </w:rPr>
+        <w:t>Input là userid</w:t>
+      </w:r>
+    </w:p>
+    <w:p>
+      <w:pPr>
+        <w:rPr>
+          <w:sz w:val="28"/>
+        </w:rPr>
+      </w:pPr>
+      <w:r>
+        <w:rPr>
+          <w:sz w:val="28"/>
+        </w:rPr>
+        <w:t>Output vẫn là danh sách và cần các thông tin sau</w:t>
+      </w:r>
+    </w:p>
+    <w:p>
+      <w:pPr>
+        <w:rPr>
+          <w:sz w:val="28"/>
+        </w:rPr>
+      </w:pPr>
+      <w:r>
+        <w:rPr>
+          <w:sz w:val="28"/>
+        </w:rPr>
+        <w:t>Hình ảnh sp,</w:t>
+      </w:r>
+    </w:p>
+    <w:p>
+      <w:pPr>
+        <w:rPr>
+          <w:sz w:val="28"/>
+        </w:rPr>
+      </w:pPr>
+      <w:r>
+        <w:rPr>
+          <w:sz w:val="28"/>
+        </w:rPr>
+        <w:t>Tên sp</w:t>
+      </w:r>
+    </w:p>
+    <w:p>
+      <w:pPr>
+        <w:rPr>
+          <w:sz w:val="28"/>
+        </w:rPr>
+      </w:pPr>
+      <w:r>
+        <w:rPr>
+          <w:sz w:val="28"/>
+        </w:rPr>
+        <w:t>Tên loại sp</w:t>
+      </w:r>
+    </w:p>
+    <w:p>
+      <w:pPr>
+        <w:rPr>
+          <w:sz w:val="28"/>
+        </w:rPr>
+      </w:pPr>
+      <w:r>
+        <w:rPr>
+          <w:sz w:val="28"/>
+        </w:rPr>
+        <w:lastRenderedPageBreak/>
+        <w:t xml:space="preserve">Tên Hãng </w:t>
+      </w:r>
+    </w:p>
+    <w:p>
+      <w:pPr>
+        <w:rPr>
+          <w:sz w:val="28"/>
+        </w:rPr>
+      </w:pPr>
+      <w:r>
+        <w:rPr>
+          <w:sz w:val="28"/>
+        </w:rPr>
+        <w:t xml:space="preserve">** Quản lý đơn hàng </w:t>
+      </w:r>
+    </w:p>
+    <w:p>
+      <w:pPr>
+        <w:rPr>
+          <w:sz w:val="28"/>
+        </w:rPr>
+      </w:pPr>
+      <w:r>
+        <w:rPr>
+          <w:sz w:val="28"/>
+        </w:rPr>
+        <w:t>Cần 3 api</w:t>
+      </w:r>
+    </w:p>
+    <w:p>
+      <w:pPr>
+        <w:pStyle w:val="ListParagraph"/>
+        <w:numPr>
+          <w:ilvl w:val="0"/>
+          <w:numId w:val="3"/>
+        </w:numPr>
+        <w:rPr>
+          <w:sz w:val="28"/>
+        </w:rPr>
+      </w:pPr>
+      <w:r>
+        <w:rPr>
+          <w:sz w:val="28"/>
+        </w:rPr>
+        <w:t>Input là user id, lấy ds các đơn hàng có các thông tin sau (id đơn hàng,hình ảnh, tên sp, tên người mua kèm id của ng mua, trạng thái đơn hàng,)</w:t>
+      </w:r>
+    </w:p>
+    <w:p>
+      <w:pPr>
+        <w:pStyle w:val="ListParagraph"/>
+        <w:numPr>
+          <w:ilvl w:val="0"/>
+          <w:numId w:val="3"/>
+        </w:numPr>
+        <w:rPr>
+          <w:sz w:val="28"/>
+        </w:rPr>
+      </w:pPr>
+      <w:r>
+        <w:rPr>
+          <w:sz w:val="28"/>
+        </w:rPr>
+        <w:t>Input là id đơn hàng, lấy cho t các thông tin đơn hàng như sau (Tên sp, hình ảnh, id sp, trạng thái đơn hàng, giá thành, mã thành phố, mã quận, mã huyện, address detail, tên người mua, số điện thoại)</w:t>
+      </w:r>
+    </w:p>
+    <w:p>
+      <w:pPr>
+        <w:pStyle w:val="ListParagraph"/>
+        <w:numPr>
+          <w:ilvl w:val="0"/>
+          <w:numId w:val="3"/>
+        </w:numPr>
+        <w:rPr>
+          <w:sz w:val="28"/>
+        </w:rPr>
+      </w:pPr>
+      <w:r>
+        <w:rPr>
+          <w:sz w:val="28"/>
+        </w:rPr>
+        <w:t xml:space="preserve">Input là mã đơn hàng, api này dùng cho người bán xác nhận đã đóng gói hàng và chuyển trạng thái từ đang đóng gói sang đang vận chuyển. </w:t>
+      </w:r>
+    </w:p>
+    <w:p>
+      <w:pPr>
+        <w:rPr>
+          <w:sz w:val="28"/>
+        </w:rPr>
+      </w:pPr>
+    </w:p>
+    <w:p>
+      <w:pPr>
+        <w:rPr>
+          <w:b/>
+          <w:bCs/>
+          <w:i/>
+          <w:iCs/>
+          <w:color w:val="002060"/>
+          <w:sz w:val="28"/>
+        </w:rPr>
+      </w:pPr>
+      <w:r>
+        <w:rPr>
+          <w:b/>
+          <w:bCs/>
+          <w:i/>
+          <w:iCs/>
+          <w:color w:val="002060"/>
+          <w:sz w:val="28"/>
+        </w:rPr>
+        <w:t>-----------Regi</w:t>
+      </w:r>
+      <w:r>
+        <w:rPr>
+          <w:b/>
+          <w:bCs/>
+          <w:i/>
+          <w:iCs/>
+          <w:color w:val="002060"/>
+          <w:sz w:val="28"/>
+        </w:rPr>
+        <w:t>s</w:t>
+      </w:r>
+      <w:r>
+        <w:rPr>
+          <w:b/>
+          <w:bCs/>
+          <w:i/>
+          <w:iCs/>
+          <w:color w:val="002060"/>
+          <w:sz w:val="28"/>
+        </w:rPr>
+        <w:t>ter---------------</w:t>
+      </w:r>
+    </w:p>
+    <w:p>
+      <w:pPr>
+        <w:rPr>
+          <w:b/>
+          <w:bCs/>
+          <w:i/>
+          <w:iCs/>
+          <w:color w:val="002060"/>
+          <w:sz w:val="28"/>
+        </w:rPr>
+      </w:pPr>
+      <w:r>
+        <w:rPr>
+          <w:b/>
+          <w:bCs/>
+          <w:i/>
+          <w:iCs/>
+          <w:color w:val="002060"/>
+          <w:sz w:val="28"/>
+        </w:rPr>
+        <w:t>Input:</w:t>
+      </w:r>
+    </w:p>
+    <w:p>
+      <w:pPr>
+        <w:rPr>
+          <w:b/>
+          <w:bCs/>
+          <w:i/>
+          <w:iCs/>
+          <w:color w:val="002060"/>
+          <w:sz w:val="28"/>
+        </w:rPr>
+      </w:pPr>
+      <w:r>
+        <w:rPr>
+          <w:b/>
+          <w:bCs/>
+          <w:i/>
+          <w:iCs/>
+          <w:color w:val="002060"/>
+          <w:sz w:val="28"/>
+        </w:rPr>
+        <w:t>- Username</w:t>
+      </w:r>
+    </w:p>
+    <w:p>
+      <w:pPr>
+        <w:rPr>
+          <w:b/>
+          <w:bCs/>
+          <w:i/>
+          <w:iCs/>
+          <w:color w:val="002060"/>
+          <w:sz w:val="28"/>
+        </w:rPr>
+      </w:pPr>
+      <w:r>
+        <w:rPr>
+          <w:b/>
+          <w:bCs/>
+          <w:i/>
+          <w:iCs/>
+          <w:color w:val="002060"/>
+          <w:sz w:val="28"/>
+        </w:rPr>
+        <w:t>- Pass</w:t>
+      </w:r>
+    </w:p>
+    <w:p>
+      <w:pPr>
+        <w:rPr>
+          <w:b/>
+          <w:bCs/>
+          <w:i/>
+          <w:iCs/>
+          <w:color w:val="002060"/>
+          <w:sz w:val="28"/>
+        </w:rPr>
+      </w:pPr>
+      <w:r>
+        <w:rPr>
+          <w:b/>
+          <w:bCs/>
+          <w:i/>
+          <w:iCs/>
+          <w:color w:val="002060"/>
+          <w:sz w:val="28"/>
+        </w:rPr>
+        <w:t xml:space="preserve">Output: </w:t>
+      </w:r>
+    </w:p>
+    <w:p>
+      <w:pPr>
+        <w:rPr>
+          <w:b/>
+          <w:bCs/>
+          <w:i/>
+          <w:iCs/>
+          <w:color w:val="002060"/>
+          <w:sz w:val="28"/>
+        </w:rPr>
+      </w:pPr>
+      <w:r>
+        <w:rPr>
+          <w:b/>
+          <w:bCs/>
+          <w:i/>
+          <w:iCs/>
+          <w:noProof/>
+          <w:color w:val="002060"/>
+          <w:sz w:val="28"/>
+        </w:rPr>
+        <w:drawing>
+          <wp:inline distT="0" distB="0" distL="0" distR="0" wp14:anchorId="2654D348" wp14:editId="3645FB7C">
+            <wp:extent cx="5943600" cy="3233420"/>
+            <wp:effectExtent l="0" t="0" r="0" b="5080"/>
+            <wp:docPr id="2" name="Picture 2"/>
+            <wp:cNvGraphicFramePr>
+              <a:graphicFrameLocks xmlns:a="http://schemas.openxmlformats.org/drawingml/2006/main" noChangeAspect="1"/>
+            </wp:cNvGraphicFramePr>
+            <a:graphic xmlns:a="http://schemas.openxmlformats.org/drawingml/2006/main">
+              <a:graphicData uri="http://schemas.openxmlformats.org/drawingml/2006/picture">
+                <pic:pic xmlns:pic="http://schemas.openxmlformats.org/drawingml/2006/picture">
+                  <pic:nvPicPr>
+                    <pic:cNvPr id="1" name=""/>
+                    <pic:cNvPicPr/>
+                  </pic:nvPicPr>
+                  <pic:blipFill>
+                    <a:blip r:embed="rId12"/>
+                    <a:stretch>
+                      <a:fillRect/>
+                    </a:stretch>
+                  </pic:blipFill>
+                  <pic:spPr>
+                    <a:xfrm>
+                      <a:off x="0" y="0"/>
                       <a:ext cx="5943600" cy="3233420"/>
                     </a:xfrm>
                     <a:prstGeom prst="rect">
@@ -2899,6 +3158,7 @@
           <w:color w:val="002060"/>
           <w:sz w:val="28"/>
         </w:rPr>
+        <w:lastRenderedPageBreak/>
         <w:tab/>
         <w:t xml:space="preserve">Nếu tài khoản đã có trong db sẽ không đăng kí được và </w:t>
       </w:r>
@@ -2936,7 +3196,7 @@
         </w:rPr>
         <w:t xml:space="preserve">API: </w:t>
       </w:r>
-      <w:hyperlink r:id="rId10" w:history="1">
+      <w:hyperlink r:id="rId13" w:history="1">
         <w:r>
           <w:rPr>
             <w:rStyle w:val="Hyperlink"/>
@@ -3100,7 +3360,6 @@
           <w:noProof/>
           <w:sz w:val="28"/>
         </w:rPr>
-        <w:lastRenderedPageBreak/>
         <w:drawing>
           <wp:inline distT="0" distB="0" distL="0" distR="0" wp14:anchorId="5C7F32CB" wp14:editId="06DD0085">
             <wp:extent cx="5943600" cy="3265170"/>
@@ -3117,7 +3376,7 @@
                     <pic:cNvPicPr/>
                   </pic:nvPicPr>
                   <pic:blipFill>
-                    <a:blip r:embed="rId11"/>
+                    <a:blip r:embed="rId14"/>
                     <a:stretch>
                       <a:fillRect/>
                     </a:stretch>
@@ -3160,7 +3419,7 @@
         </w:rPr>
         <w:t xml:space="preserve">API: </w:t>
       </w:r>
-      <w:hyperlink r:id="rId12" w:history="1">
+      <w:hyperlink r:id="rId15" w:history="1">
         <w:r>
           <w:rPr>
             <w:rStyle w:val="Hyperlink"/>

</xml_diff>

<commit_message>
API Kiểm tra người dùng có bản sản phẩm khi tham gia Auction hay không
</commit_message>
<xml_diff>
--- a/BackEnd/api-description.docx
+++ b/BackEnd/api-description.docx
@@ -2114,6 +2114,7 @@
       </w:pPr>
       <w:r>
         <w:rPr>
+          <w:noProof/>
           <w:sz w:val="28"/>
         </w:rPr>
         <w:drawing>
@@ -2161,6 +2162,7 @@
       </w:pPr>
       <w:r>
         <w:rPr>
+          <w:noProof/>
           <w:sz w:val="28"/>
         </w:rPr>
         <w:drawing>
@@ -2308,11 +2310,21 @@
     <w:p>
       <w:pPr>
         <w:rPr>
-          <w:sz w:val="28"/>
-        </w:rPr>
-      </w:pPr>
-      <w:r>
-        <w:rPr>
+          <w:b/>
+          <w:bCs/>
+          <w:i/>
+          <w:iCs/>
+          <w:color w:val="002060"/>
+          <w:sz w:val="28"/>
+        </w:rPr>
+      </w:pPr>
+      <w:r>
+        <w:rPr>
+          <w:b/>
+          <w:bCs/>
+          <w:i/>
+          <w:iCs/>
+          <w:color w:val="002060"/>
           <w:sz w:val="28"/>
         </w:rPr>
         <w:t>-----------------Check ng đó có bán sp ko--------------</w:t>
@@ -2321,11 +2333,21 @@
     <w:p>
       <w:pPr>
         <w:rPr>
-          <w:sz w:val="28"/>
-        </w:rPr>
-      </w:pPr>
-      <w:r>
-        <w:rPr>
+          <w:b/>
+          <w:bCs/>
+          <w:i/>
+          <w:iCs/>
+          <w:color w:val="002060"/>
+          <w:sz w:val="28"/>
+        </w:rPr>
+      </w:pPr>
+      <w:r>
+        <w:rPr>
+          <w:b/>
+          <w:bCs/>
+          <w:i/>
+          <w:iCs/>
+          <w:color w:val="002060"/>
           <w:sz w:val="28"/>
         </w:rPr>
         <w:t>Nhận vào id user và id sp, nếu nó có bán sp đó thì trả về true, còn ko bán thì trả về false</w:t>
@@ -2334,11 +2356,21 @@
     <w:p>
       <w:pPr>
         <w:rPr>
-          <w:sz w:val="28"/>
-        </w:rPr>
-      </w:pPr>
-      <w:r>
-        <w:rPr>
+          <w:b/>
+          <w:bCs/>
+          <w:i/>
+          <w:iCs/>
+          <w:color w:val="002060"/>
+          <w:sz w:val="28"/>
+        </w:rPr>
+      </w:pPr>
+      <w:r>
+        <w:rPr>
+          <w:b/>
+          <w:bCs/>
+          <w:i/>
+          <w:iCs/>
+          <w:color w:val="002060"/>
           <w:sz w:val="28"/>
         </w:rPr>
         <w:t xml:space="preserve">Input: </w:t>
@@ -2347,11 +2379,21 @@
     <w:p>
       <w:pPr>
         <w:rPr>
-          <w:sz w:val="28"/>
-        </w:rPr>
-      </w:pPr>
-      <w:r>
-        <w:rPr>
+          <w:b/>
+          <w:bCs/>
+          <w:i/>
+          <w:iCs/>
+          <w:color w:val="002060"/>
+          <w:sz w:val="28"/>
+        </w:rPr>
+      </w:pPr>
+      <w:r>
+        <w:rPr>
+          <w:b/>
+          <w:bCs/>
+          <w:i/>
+          <w:iCs/>
+          <w:color w:val="002060"/>
           <w:sz w:val="28"/>
         </w:rPr>
         <w:tab/>
@@ -2361,11 +2403,21 @@
     <w:p>
       <w:pPr>
         <w:rPr>
-          <w:sz w:val="28"/>
-        </w:rPr>
-      </w:pPr>
-      <w:r>
-        <w:rPr>
+          <w:b/>
+          <w:bCs/>
+          <w:i/>
+          <w:iCs/>
+          <w:color w:val="002060"/>
+          <w:sz w:val="28"/>
+        </w:rPr>
+      </w:pPr>
+      <w:r>
+        <w:rPr>
+          <w:b/>
+          <w:bCs/>
+          <w:i/>
+          <w:iCs/>
+          <w:color w:val="002060"/>
           <w:sz w:val="28"/>
         </w:rPr>
         <w:t>Output:</w:t>
@@ -2374,11 +2426,21 @@
     <w:p>
       <w:pPr>
         <w:rPr>
-          <w:sz w:val="28"/>
-        </w:rPr>
-      </w:pPr>
-      <w:r>
-        <w:rPr>
+          <w:b/>
+          <w:bCs/>
+          <w:i/>
+          <w:iCs/>
+          <w:color w:val="002060"/>
+          <w:sz w:val="28"/>
+        </w:rPr>
+      </w:pPr>
+      <w:r>
+        <w:rPr>
+          <w:b/>
+          <w:bCs/>
+          <w:i/>
+          <w:iCs/>
+          <w:color w:val="002060"/>
           <w:sz w:val="28"/>
         </w:rPr>
         <w:tab/>
@@ -2388,11 +2450,21 @@
     <w:p>
       <w:pPr>
         <w:rPr>
-          <w:sz w:val="28"/>
-        </w:rPr>
-      </w:pPr>
-      <w:r>
-        <w:rPr>
+          <w:b/>
+          <w:bCs/>
+          <w:i/>
+          <w:iCs/>
+          <w:color w:val="002060"/>
+          <w:sz w:val="28"/>
+        </w:rPr>
+      </w:pPr>
+      <w:r>
+        <w:rPr>
+          <w:b/>
+          <w:bCs/>
+          <w:i/>
+          <w:iCs/>
+          <w:color w:val="002060"/>
           <w:sz w:val="28"/>
         </w:rPr>
         <w:tab/>
@@ -2402,6 +2474,114 @@
     <w:p>
       <w:pPr>
         <w:rPr>
+          <w:b/>
+          <w:bCs/>
+          <w:i/>
+          <w:iCs/>
+          <w:color w:val="002060"/>
+          <w:sz w:val="28"/>
+        </w:rPr>
+      </w:pPr>
+      <w:r>
+        <w:rPr>
+          <w:b/>
+          <w:bCs/>
+          <w:i/>
+          <w:iCs/>
+          <w:color w:val="002060"/>
+          <w:sz w:val="28"/>
+        </w:rPr>
+        <w:t xml:space="preserve">API: </w:t>
+      </w:r>
+      <w:hyperlink r:id="rId12" w:history="1">
+        <w:r>
+          <w:rPr>
+            <w:rStyle w:val="Hyperlink"/>
+            <w:b/>
+            <w:bCs/>
+            <w:i/>
+            <w:iCs/>
+            <w:color w:val="002060"/>
+            <w:sz w:val="28"/>
+          </w:rPr>
+          <w:t>http://localhost:8080/api/users/checkproductofuser?userName=vanbao&amp;productId=2</w:t>
+        </w:r>
+      </w:hyperlink>
+    </w:p>
+    <w:p>
+      <w:pPr>
+        <w:rPr>
+          <w:b/>
+          <w:bCs/>
+          <w:i/>
+          <w:iCs/>
+          <w:color w:val="002060"/>
+          <w:sz w:val="28"/>
+        </w:rPr>
+      </w:pPr>
+      <w:r>
+        <w:rPr>
+          <w:b/>
+          <w:bCs/>
+          <w:i/>
+          <w:iCs/>
+          <w:color w:val="002060"/>
+          <w:sz w:val="28"/>
+        </w:rPr>
+        <w:t xml:space="preserve">Param: </w:t>
+      </w:r>
+    </w:p>
+    <w:p>
+      <w:pPr>
+        <w:rPr>
+          <w:b/>
+          <w:bCs/>
+          <w:i/>
+          <w:iCs/>
+          <w:color w:val="002060"/>
+          <w:sz w:val="28"/>
+        </w:rPr>
+      </w:pPr>
+      <w:r>
+        <w:rPr>
+          <w:b/>
+          <w:bCs/>
+          <w:i/>
+          <w:iCs/>
+          <w:color w:val="002060"/>
+          <w:sz w:val="28"/>
+        </w:rPr>
+        <w:tab/>
+        <w:t>userName={Tên người dùng cần kiểm tra}</w:t>
+      </w:r>
+    </w:p>
+    <w:p>
+      <w:pPr>
+        <w:rPr>
+          <w:b/>
+          <w:bCs/>
+          <w:i/>
+          <w:iCs/>
+          <w:color w:val="002060"/>
+          <w:sz w:val="28"/>
+        </w:rPr>
+      </w:pPr>
+      <w:r>
+        <w:rPr>
+          <w:b/>
+          <w:bCs/>
+          <w:i/>
+          <w:iCs/>
+          <w:color w:val="002060"/>
+          <w:sz w:val="28"/>
+        </w:rPr>
+        <w:tab/>
+        <w:t>productId={Id sản phẩm cần kiểm tra}</w:t>
+      </w:r>
+    </w:p>
+    <w:p>
+      <w:pPr>
+        <w:rPr>
           <w:sz w:val="28"/>
         </w:rPr>
       </w:pPr>
@@ -2513,6 +2693,7 @@
         <w:rPr>
           <w:sz w:val="28"/>
         </w:rPr>
+        <w:lastRenderedPageBreak/>
         <w:t>** Trang này sẽ có thêm 1 api cho phép xóa sản phẩm đã đấu giá thành công nhận vào input là mã sp đã đấu giá thành công</w:t>
       </w:r>
     </w:p>
@@ -2565,228 +2746,228 @@
         <w:rPr>
           <w:sz w:val="28"/>
         </w:rPr>
+        <w:t>Output: Ds các địa chỉ giao hàng mà ngta đã thêm, mỗi địa chỉ cần các thông tin sau</w:t>
+      </w:r>
+    </w:p>
+    <w:p>
+      <w:pPr>
+        <w:rPr>
+          <w:sz w:val="28"/>
+        </w:rPr>
+      </w:pPr>
+      <w:r>
+        <w:rPr>
+          <w:sz w:val="28"/>
+        </w:rPr>
+        <w:t>id của địa chỉ giao hàng</w:t>
+      </w:r>
+    </w:p>
+    <w:p>
+      <w:pPr>
+        <w:rPr>
+          <w:sz w:val="28"/>
+        </w:rPr>
+      </w:pPr>
+      <w:r>
+        <w:rPr>
+          <w:sz w:val="28"/>
+        </w:rPr>
+        <w:t>name (cái này ko phải tên của user mà là tên của ng nhận mà ngta đã ghi cho địa chỉ đó)</w:t>
+      </w:r>
+    </w:p>
+    <w:p>
+      <w:pPr>
+        <w:rPr>
+          <w:sz w:val="28"/>
+        </w:rPr>
+      </w:pPr>
+      <w:r>
+        <w:rPr>
+          <w:sz w:val="28"/>
+        </w:rPr>
+        <w:t>mã thành phố</w:t>
+      </w:r>
+    </w:p>
+    <w:p>
+      <w:pPr>
+        <w:rPr>
+          <w:sz w:val="28"/>
+        </w:rPr>
+      </w:pPr>
+      <w:r>
+        <w:rPr>
+          <w:sz w:val="28"/>
+        </w:rPr>
+        <w:t>mã quận</w:t>
+      </w:r>
+    </w:p>
+    <w:p>
+      <w:pPr>
+        <w:rPr>
+          <w:sz w:val="28"/>
+        </w:rPr>
+      </w:pPr>
+      <w:r>
+        <w:rPr>
+          <w:sz w:val="28"/>
+        </w:rPr>
+        <w:t>mã huyện</w:t>
+      </w:r>
+    </w:p>
+    <w:p>
+      <w:pPr>
+        <w:rPr>
+          <w:sz w:val="28"/>
+        </w:rPr>
+      </w:pPr>
+      <w:r>
+        <w:rPr>
+          <w:sz w:val="28"/>
+        </w:rPr>
+        <w:t>Address detail</w:t>
+      </w:r>
+    </w:p>
+    <w:p>
+      <w:pPr>
+        <w:rPr>
+          <w:sz w:val="28"/>
+        </w:rPr>
+      </w:pPr>
+      <w:r>
+        <w:rPr>
+          <w:sz w:val="28"/>
+        </w:rPr>
+        <w:t>Số điện thoại</w:t>
+      </w:r>
+    </w:p>
+    <w:p>
+      <w:pPr>
+        <w:rPr>
+          <w:sz w:val="28"/>
+        </w:rPr>
+      </w:pPr>
+      <w:r>
+        <w:rPr>
+          <w:sz w:val="28"/>
+        </w:rPr>
+        <w:t>** Trang này có thêm 2 api để thêm địa chỉ và xóa địa chỉ, xóa thì input là id của địa chỉ giao hàng đó</w:t>
+      </w:r>
+    </w:p>
+    <w:p>
+      <w:pPr>
+        <w:rPr>
+          <w:sz w:val="28"/>
+        </w:rPr>
+      </w:pPr>
+    </w:p>
+    <w:p>
+      <w:pPr>
+        <w:rPr>
+          <w:sz w:val="28"/>
+        </w:rPr>
+      </w:pPr>
+      <w:r>
+        <w:rPr>
+          <w:sz w:val="28"/>
+        </w:rPr>
+        <w:t>-----------Trang thanh toán-----------</w:t>
+      </w:r>
+    </w:p>
+    <w:p>
+      <w:pPr>
+        <w:rPr>
+          <w:sz w:val="28"/>
+        </w:rPr>
+      </w:pPr>
+      <w:r>
+        <w:rPr>
+          <w:sz w:val="28"/>
+        </w:rPr>
+        <w:t>Lấy cho t cái phí ship là đc (Tính toán sao đó tự lo)</w:t>
+      </w:r>
+    </w:p>
+    <w:p>
+      <w:pPr>
+        <w:rPr>
+          <w:sz w:val="28"/>
+        </w:rPr>
+      </w:pPr>
+      <w:r>
+        <w:rPr>
+          <w:sz w:val="28"/>
+        </w:rPr>
+        <w:t>Trang này sẽ có 1 api xác nhận đã thanh toán</w:t>
+      </w:r>
+    </w:p>
+    <w:p>
+      <w:pPr>
+        <w:rPr>
+          <w:sz w:val="28"/>
+        </w:rPr>
+      </w:pPr>
+      <w:r>
+        <w:rPr>
+          <w:sz w:val="28"/>
+        </w:rPr>
+        <w:t>T chưa nghĩ đc input, chắc bấm nút thanh toán xong thì m tự động tạo đơn hàng tự lưu vô database</w:t>
+      </w:r>
+    </w:p>
+    <w:p>
+      <w:pPr>
+        <w:rPr>
+          <w:sz w:val="28"/>
+        </w:rPr>
+      </w:pPr>
+    </w:p>
+    <w:p>
+      <w:pPr>
+        <w:rPr>
+          <w:sz w:val="28"/>
+        </w:rPr>
+      </w:pPr>
+      <w:r>
+        <w:rPr>
+          <w:sz w:val="28"/>
+        </w:rPr>
+        <w:t>-------------Trang quản lý cửa hàng----------------</w:t>
+      </w:r>
+      <w:r>
+        <w:rPr>
+          <w:sz w:val="28"/>
+        </w:rPr>
+        <w:t xml:space="preserve"> </w:t>
+      </w:r>
+    </w:p>
+    <w:p>
+      <w:pPr>
+        <w:rPr>
+          <w:sz w:val="28"/>
+        </w:rPr>
+      </w:pPr>
+      <w:r>
+        <w:rPr>
+          <w:sz w:val="28"/>
+        </w:rPr>
+        <w:t>** All Product: Lấy tất cả các sản phẩm đang bán</w:t>
+      </w:r>
+      <w:r>
+        <w:rPr>
+          <w:sz w:val="28"/>
+        </w:rPr>
+        <w:t xml:space="preserve"> (Làm đầy đủ CRUD)</w:t>
+      </w:r>
+    </w:p>
+    <w:p>
+      <w:pPr>
+        <w:rPr>
+          <w:sz w:val="28"/>
+        </w:rPr>
+      </w:pPr>
+      <w:r>
+        <w:rPr>
+          <w:sz w:val="28"/>
+        </w:rPr>
         <w:lastRenderedPageBreak/>
-        <w:t>Output: Ds các địa chỉ giao hàng mà ngta đã thêm, mỗi địa chỉ cần các thông tin sau</w:t>
-      </w:r>
-    </w:p>
-    <w:p>
-      <w:pPr>
-        <w:rPr>
-          <w:sz w:val="28"/>
-        </w:rPr>
-      </w:pPr>
-      <w:r>
-        <w:rPr>
-          <w:sz w:val="28"/>
-        </w:rPr>
-        <w:t>id của địa chỉ giao hàng</w:t>
-      </w:r>
-    </w:p>
-    <w:p>
-      <w:pPr>
-        <w:rPr>
-          <w:sz w:val="28"/>
-        </w:rPr>
-      </w:pPr>
-      <w:r>
-        <w:rPr>
-          <w:sz w:val="28"/>
-        </w:rPr>
-        <w:t>name (cái này ko phải tên của user mà là tên của ng nhận mà ngta đã ghi cho địa chỉ đó)</w:t>
-      </w:r>
-    </w:p>
-    <w:p>
-      <w:pPr>
-        <w:rPr>
-          <w:sz w:val="28"/>
-        </w:rPr>
-      </w:pPr>
-      <w:r>
-        <w:rPr>
-          <w:sz w:val="28"/>
-        </w:rPr>
-        <w:t>mã thành phố</w:t>
-      </w:r>
-    </w:p>
-    <w:p>
-      <w:pPr>
-        <w:rPr>
-          <w:sz w:val="28"/>
-        </w:rPr>
-      </w:pPr>
-      <w:r>
-        <w:rPr>
-          <w:sz w:val="28"/>
-        </w:rPr>
-        <w:t>mã quận</w:t>
-      </w:r>
-    </w:p>
-    <w:p>
-      <w:pPr>
-        <w:rPr>
-          <w:sz w:val="28"/>
-        </w:rPr>
-      </w:pPr>
-      <w:r>
-        <w:rPr>
-          <w:sz w:val="28"/>
-        </w:rPr>
-        <w:t>mã huyện</w:t>
-      </w:r>
-    </w:p>
-    <w:p>
-      <w:pPr>
-        <w:rPr>
-          <w:sz w:val="28"/>
-        </w:rPr>
-      </w:pPr>
-      <w:r>
-        <w:rPr>
-          <w:sz w:val="28"/>
-        </w:rPr>
-        <w:t>Address detail</w:t>
-      </w:r>
-    </w:p>
-    <w:p>
-      <w:pPr>
-        <w:rPr>
-          <w:sz w:val="28"/>
-        </w:rPr>
-      </w:pPr>
-      <w:r>
-        <w:rPr>
-          <w:sz w:val="28"/>
-        </w:rPr>
-        <w:t>Số điện thoại</w:t>
-      </w:r>
-    </w:p>
-    <w:p>
-      <w:pPr>
-        <w:rPr>
-          <w:sz w:val="28"/>
-        </w:rPr>
-      </w:pPr>
-      <w:r>
-        <w:rPr>
-          <w:sz w:val="28"/>
-        </w:rPr>
-        <w:t>** Trang này có thêm 2 api để thêm địa chỉ và xóa địa chỉ, xóa thì input là id của địa chỉ giao hàng đó</w:t>
-      </w:r>
-    </w:p>
-    <w:p>
-      <w:pPr>
-        <w:rPr>
-          <w:sz w:val="28"/>
-        </w:rPr>
-      </w:pPr>
-    </w:p>
-    <w:p>
-      <w:pPr>
-        <w:rPr>
-          <w:sz w:val="28"/>
-        </w:rPr>
-      </w:pPr>
-      <w:r>
-        <w:rPr>
-          <w:sz w:val="28"/>
-        </w:rPr>
-        <w:t>-----------Trang thanh toán-----------</w:t>
-      </w:r>
-    </w:p>
-    <w:p>
-      <w:pPr>
-        <w:rPr>
-          <w:sz w:val="28"/>
-        </w:rPr>
-      </w:pPr>
-      <w:r>
-        <w:rPr>
-          <w:sz w:val="28"/>
-        </w:rPr>
-        <w:t>Lấy cho t cái phí ship là đc (Tính toán sao đó tự lo)</w:t>
-      </w:r>
-    </w:p>
-    <w:p>
-      <w:pPr>
-        <w:rPr>
-          <w:sz w:val="28"/>
-        </w:rPr>
-      </w:pPr>
-      <w:r>
-        <w:rPr>
-          <w:sz w:val="28"/>
-        </w:rPr>
-        <w:t>Trang này sẽ có 1 api xác nhận đã thanh toán</w:t>
-      </w:r>
-    </w:p>
-    <w:p>
-      <w:pPr>
-        <w:rPr>
-          <w:sz w:val="28"/>
-        </w:rPr>
-      </w:pPr>
-      <w:r>
-        <w:rPr>
-          <w:sz w:val="28"/>
-        </w:rPr>
-        <w:t>T chưa nghĩ đc input, chắc bấm nút thanh toán xong thì m tự động tạo đơn hàng tự lưu vô database</w:t>
-      </w:r>
-    </w:p>
-    <w:p>
-      <w:pPr>
-        <w:rPr>
-          <w:sz w:val="28"/>
-        </w:rPr>
-      </w:pPr>
-    </w:p>
-    <w:p>
-      <w:pPr>
-        <w:rPr>
-          <w:sz w:val="28"/>
-        </w:rPr>
-      </w:pPr>
-      <w:r>
-        <w:rPr>
-          <w:sz w:val="28"/>
-        </w:rPr>
-        <w:t>-------------Trang quản lý cửa hàng----------------</w:t>
-      </w:r>
-      <w:r>
-        <w:rPr>
-          <w:sz w:val="28"/>
-        </w:rPr>
-        <w:t xml:space="preserve"> </w:t>
-      </w:r>
-    </w:p>
-    <w:p>
-      <w:pPr>
-        <w:rPr>
-          <w:sz w:val="28"/>
-        </w:rPr>
-      </w:pPr>
-      <w:r>
-        <w:rPr>
-          <w:sz w:val="28"/>
-        </w:rPr>
-        <w:t>** All Product: Lấy tất cả các sản phẩm đang bán</w:t>
-      </w:r>
-      <w:r>
-        <w:rPr>
-          <w:sz w:val="28"/>
-        </w:rPr>
-        <w:t xml:space="preserve"> (Làm đầy đủ CRUD)</w:t>
-      </w:r>
-    </w:p>
-    <w:p>
-      <w:pPr>
-        <w:rPr>
-          <w:sz w:val="28"/>
-        </w:rPr>
-      </w:pPr>
-      <w:r>
-        <w:rPr>
-          <w:sz w:val="28"/>
-        </w:rPr>
         <w:t>Input là userid</w:t>
       </w:r>
     </w:p>
@@ -2852,7 +3033,6 @@
         <w:rPr>
           <w:sz w:val="28"/>
         </w:rPr>
-        <w:lastRenderedPageBreak/>
         <w:t xml:space="preserve">Tên Hãng </w:t>
       </w:r>
     </w:p>
@@ -3101,6 +3281,7 @@
           <w:color w:val="002060"/>
           <w:sz w:val="28"/>
         </w:rPr>
+        <w:lastRenderedPageBreak/>
         <w:drawing>
           <wp:inline distT="0" distB="0" distL="0" distR="0" wp14:anchorId="2654D348" wp14:editId="3645FB7C">
             <wp:extent cx="5943600" cy="3233420"/>
@@ -3117,7 +3298,7 @@
                     <pic:cNvPicPr/>
                   </pic:nvPicPr>
                   <pic:blipFill>
-                    <a:blip r:embed="rId12"/>
+                    <a:blip r:embed="rId13"/>
                     <a:stretch>
                       <a:fillRect/>
                     </a:stretch>
@@ -3158,7 +3339,6 @@
           <w:color w:val="002060"/>
           <w:sz w:val="28"/>
         </w:rPr>
-        <w:lastRenderedPageBreak/>
         <w:tab/>
         <w:t xml:space="preserve">Nếu tài khoản đã có trong db sẽ không đăng kí được và </w:t>
       </w:r>
@@ -3196,7 +3376,7 @@
         </w:rPr>
         <w:t xml:space="preserve">API: </w:t>
       </w:r>
-      <w:hyperlink r:id="rId13" w:history="1">
+      <w:hyperlink r:id="rId14" w:history="1">
         <w:r>
           <w:rPr>
             <w:rStyle w:val="Hyperlink"/>
@@ -3360,6 +3540,7 @@
           <w:noProof/>
           <w:sz w:val="28"/>
         </w:rPr>
+        <w:lastRenderedPageBreak/>
         <w:drawing>
           <wp:inline distT="0" distB="0" distL="0" distR="0" wp14:anchorId="5C7F32CB" wp14:editId="06DD0085">
             <wp:extent cx="5943600" cy="3265170"/>
@@ -3376,7 +3557,7 @@
                     <pic:cNvPicPr/>
                   </pic:nvPicPr>
                   <pic:blipFill>
-                    <a:blip r:embed="rId14"/>
+                    <a:blip r:embed="rId15"/>
                     <a:stretch>
                       <a:fillRect/>
                     </a:stretch>
@@ -3419,7 +3600,7 @@
         </w:rPr>
         <w:t xml:space="preserve">API: </w:t>
       </w:r>
-      <w:hyperlink r:id="rId15" w:history="1">
+      <w:hyperlink r:id="rId16" w:history="1">
         <w:r>
           <w:rPr>
             <w:rStyle w:val="Hyperlink"/>

</xml_diff>

<commit_message>
Chỉnh sửa dữ liệu về tên User khi trả về ở các API
</commit_message>
<xml_diff>
--- a/BackEnd/api-description.docx
+++ b/BackEnd/api-description.docx
@@ -13,6 +13,17 @@
           <w:sz w:val="28"/>
         </w:rPr>
       </w:pPr>
+      <w:r>
+        <w:rPr>
+          <w:b/>
+          <w:bCs/>
+          <w:i/>
+          <w:iCs/>
+          <w:color w:val="1F3864" w:themeColor="accent5" w:themeShade="80"/>
+          <w:sz w:val="28"/>
+        </w:rPr>
+        <w:t>d</w:t>
+      </w:r>
       <w:r>
         <w:rPr>
           <w:b/>
@@ -2114,14 +2125,13 @@
       </w:pPr>
       <w:r>
         <w:rPr>
-          <w:noProof/>
           <w:sz w:val="28"/>
         </w:rPr>
         <w:drawing>
-          <wp:inline distT="0" distB="0" distL="0" distR="0" wp14:anchorId="2ADC198A" wp14:editId="1F47EFEE">
-            <wp:extent cx="5943600" cy="3313430"/>
-            <wp:effectExtent l="0" t="0" r="0" b="1270"/>
-            <wp:docPr id="5" name="Picture 5"/>
+          <wp:inline distT="0" distB="0" distL="0" distR="0" wp14:anchorId="1D7A64A0" wp14:editId="63C846F6">
+            <wp:extent cx="5943600" cy="2472055"/>
+            <wp:effectExtent l="0" t="0" r="0" b="4445"/>
+            <wp:docPr id="7" name="Picture 7" descr="Text&#10;&#10;Description automatically generated"/>
             <wp:cNvGraphicFramePr>
               <a:graphicFrameLocks xmlns:a="http://schemas.openxmlformats.org/drawingml/2006/main" noChangeAspect="1"/>
             </wp:cNvGraphicFramePr>
@@ -2129,7 +2139,7 @@
               <a:graphicData uri="http://schemas.openxmlformats.org/drawingml/2006/picture">
                 <pic:pic xmlns:pic="http://schemas.openxmlformats.org/drawingml/2006/picture">
                   <pic:nvPicPr>
-                    <pic:cNvPr id="1" name=""/>
+                    <pic:cNvPr id="7" name="Picture 7" descr="Text&#10;&#10;Description automatically generated"/>
                     <pic:cNvPicPr/>
                   </pic:nvPicPr>
                   <pic:blipFill>
@@ -2141,7 +2151,7 @@
                   <pic:spPr>
                     <a:xfrm>
                       <a:off x="0" y="0"/>
-                      <a:ext cx="5943600" cy="3313430"/>
+                      <a:ext cx="5943600" cy="2472055"/>
                     </a:xfrm>
                     <a:prstGeom prst="rect">
                       <a:avLst/>
@@ -2162,14 +2172,13 @@
       </w:pPr>
       <w:r>
         <w:rPr>
-          <w:noProof/>
           <w:sz w:val="28"/>
         </w:rPr>
         <w:drawing>
-          <wp:inline distT="0" distB="0" distL="0" distR="0" wp14:anchorId="212D0D7B" wp14:editId="176F3A72">
-            <wp:extent cx="5943600" cy="2426335"/>
-            <wp:effectExtent l="0" t="0" r="0" b="0"/>
-            <wp:docPr id="6" name="Picture 6" descr="Text&#10;&#10;Description automatically generated"/>
+          <wp:inline distT="0" distB="0" distL="0" distR="0" wp14:anchorId="2238A550" wp14:editId="26ABED37">
+            <wp:extent cx="5943600" cy="2454275"/>
+            <wp:effectExtent l="0" t="0" r="0" b="3175"/>
+            <wp:docPr id="8" name="Picture 8" descr="Text&#10;&#10;Description automatically generated"/>
             <wp:cNvGraphicFramePr>
               <a:graphicFrameLocks xmlns:a="http://schemas.openxmlformats.org/drawingml/2006/main" noChangeAspect="1"/>
             </wp:cNvGraphicFramePr>
@@ -2177,7 +2186,7 @@
               <a:graphicData uri="http://schemas.openxmlformats.org/drawingml/2006/picture">
                 <pic:pic xmlns:pic="http://schemas.openxmlformats.org/drawingml/2006/picture">
                   <pic:nvPicPr>
-                    <pic:cNvPr id="6" name="Picture 6" descr="Text&#10;&#10;Description automatically generated"/>
+                    <pic:cNvPr id="8" name="Picture 8" descr="Text&#10;&#10;Description automatically generated"/>
                     <pic:cNvPicPr/>
                   </pic:nvPicPr>
                   <pic:blipFill>
@@ -2189,7 +2198,7 @@
                   <pic:spPr>
                     <a:xfrm>
                       <a:off x="0" y="0"/>
-                      <a:ext cx="5943600" cy="2426335"/>
+                      <a:ext cx="5943600" cy="2454275"/>
                     </a:xfrm>
                     <a:prstGeom prst="rect">
                       <a:avLst/>
@@ -2283,50 +2292,50 @@
         <w:rPr>
           <w:sz w:val="28"/>
         </w:rPr>
+        <w:t>** Api để đưa ra giá đấu</w:t>
+      </w:r>
+    </w:p>
+    <w:p>
+      <w:pPr>
+        <w:rPr>
+          <w:sz w:val="28"/>
+        </w:rPr>
+      </w:pPr>
+      <w:r>
+        <w:rPr>
+          <w:sz w:val="28"/>
+        </w:rPr>
+        <w:t>Input: id người đưa ra giá, Giá đưa ra, comment (Sử dụng socket ở đây)</w:t>
+      </w:r>
+    </w:p>
+    <w:p>
+      <w:pPr>
+        <w:rPr>
+          <w:sz w:val="28"/>
+        </w:rPr>
+      </w:pPr>
+    </w:p>
+    <w:p>
+      <w:pPr>
+        <w:rPr>
+          <w:b/>
+          <w:bCs/>
+          <w:i/>
+          <w:iCs/>
+          <w:color w:val="002060"/>
+          <w:sz w:val="28"/>
+        </w:rPr>
+      </w:pPr>
+      <w:r>
+        <w:rPr>
+          <w:b/>
+          <w:bCs/>
+          <w:i/>
+          <w:iCs/>
+          <w:color w:val="002060"/>
+          <w:sz w:val="28"/>
+        </w:rPr>
         <w:lastRenderedPageBreak/>
-        <w:t>** Api để đưa ra giá đấu</w:t>
-      </w:r>
-    </w:p>
-    <w:p>
-      <w:pPr>
-        <w:rPr>
-          <w:sz w:val="28"/>
-        </w:rPr>
-      </w:pPr>
-      <w:r>
-        <w:rPr>
-          <w:sz w:val="28"/>
-        </w:rPr>
-        <w:t>Input: id người đưa ra giá, Giá đưa ra, comment (Sử dụng socket ở đây)</w:t>
-      </w:r>
-    </w:p>
-    <w:p>
-      <w:pPr>
-        <w:rPr>
-          <w:sz w:val="28"/>
-        </w:rPr>
-      </w:pPr>
-    </w:p>
-    <w:p>
-      <w:pPr>
-        <w:rPr>
-          <w:b/>
-          <w:bCs/>
-          <w:i/>
-          <w:iCs/>
-          <w:color w:val="002060"/>
-          <w:sz w:val="28"/>
-        </w:rPr>
-      </w:pPr>
-      <w:r>
-        <w:rPr>
-          <w:b/>
-          <w:bCs/>
-          <w:i/>
-          <w:iCs/>
-          <w:color w:val="002060"/>
-          <w:sz w:val="28"/>
-        </w:rPr>
         <w:t>-----------------Check ng đó có bán sp ko--------------</w:t>
       </w:r>
     </w:p>
@@ -2693,46 +2702,46 @@
         <w:rPr>
           <w:sz w:val="28"/>
         </w:rPr>
+        <w:t>** Trang này sẽ có thêm 1 api cho phép xóa sản phẩm đã đấu giá thành công nhận vào input là mã sp đã đấu giá thành công</w:t>
+      </w:r>
+    </w:p>
+    <w:p>
+      <w:pPr>
+        <w:rPr>
+          <w:sz w:val="28"/>
+        </w:rPr>
+      </w:pPr>
+      <w:r>
+        <w:rPr>
+          <w:sz w:val="28"/>
+        </w:rPr>
+        <w:t>--------------Địa chỉ giao hàng------------------</w:t>
+      </w:r>
+    </w:p>
+    <w:p>
+      <w:pPr>
+        <w:rPr>
+          <w:sz w:val="28"/>
+        </w:rPr>
+      </w:pPr>
+      <w:r>
+        <w:rPr>
+          <w:sz w:val="28"/>
+        </w:rPr>
+        <w:t>Lấy danh sách các địa chỉ giao hàng</w:t>
+      </w:r>
+    </w:p>
+    <w:p>
+      <w:pPr>
+        <w:rPr>
+          <w:sz w:val="28"/>
+        </w:rPr>
+      </w:pPr>
+      <w:r>
+        <w:rPr>
+          <w:sz w:val="28"/>
+        </w:rPr>
         <w:lastRenderedPageBreak/>
-        <w:t>** Trang này sẽ có thêm 1 api cho phép xóa sản phẩm đã đấu giá thành công nhận vào input là mã sp đã đấu giá thành công</w:t>
-      </w:r>
-    </w:p>
-    <w:p>
-      <w:pPr>
-        <w:rPr>
-          <w:sz w:val="28"/>
-        </w:rPr>
-      </w:pPr>
-      <w:r>
-        <w:rPr>
-          <w:sz w:val="28"/>
-        </w:rPr>
-        <w:t>--------------Địa chỉ giao hàng------------------</w:t>
-      </w:r>
-    </w:p>
-    <w:p>
-      <w:pPr>
-        <w:rPr>
-          <w:sz w:val="28"/>
-        </w:rPr>
-      </w:pPr>
-      <w:r>
-        <w:rPr>
-          <w:sz w:val="28"/>
-        </w:rPr>
-        <w:t>Lấy danh sách các địa chỉ giao hàng</w:t>
-      </w:r>
-    </w:p>
-    <w:p>
-      <w:pPr>
-        <w:rPr>
-          <w:sz w:val="28"/>
-        </w:rPr>
-      </w:pPr>
-      <w:r>
-        <w:rPr>
-          <w:sz w:val="28"/>
-        </w:rPr>
         <w:t>input: userid</w:t>
       </w:r>
     </w:p>
@@ -2967,59 +2976,59 @@
         <w:rPr>
           <w:sz w:val="28"/>
         </w:rPr>
+        <w:t>Input là userid</w:t>
+      </w:r>
+    </w:p>
+    <w:p>
+      <w:pPr>
+        <w:rPr>
+          <w:sz w:val="28"/>
+        </w:rPr>
+      </w:pPr>
+      <w:r>
+        <w:rPr>
+          <w:sz w:val="28"/>
+        </w:rPr>
+        <w:t>Output vẫn là danh sách và cần các thông tin sau</w:t>
+      </w:r>
+    </w:p>
+    <w:p>
+      <w:pPr>
+        <w:rPr>
+          <w:sz w:val="28"/>
+        </w:rPr>
+      </w:pPr>
+      <w:r>
+        <w:rPr>
+          <w:sz w:val="28"/>
+        </w:rPr>
+        <w:t>Hình ảnh sp,</w:t>
+      </w:r>
+    </w:p>
+    <w:p>
+      <w:pPr>
+        <w:rPr>
+          <w:sz w:val="28"/>
+        </w:rPr>
+      </w:pPr>
+      <w:r>
+        <w:rPr>
+          <w:sz w:val="28"/>
+        </w:rPr>
+        <w:t>Tên sp</w:t>
+      </w:r>
+    </w:p>
+    <w:p>
+      <w:pPr>
+        <w:rPr>
+          <w:sz w:val="28"/>
+        </w:rPr>
+      </w:pPr>
+      <w:r>
+        <w:rPr>
+          <w:sz w:val="28"/>
+        </w:rPr>
         <w:lastRenderedPageBreak/>
-        <w:t>Input là userid</w:t>
-      </w:r>
-    </w:p>
-    <w:p>
-      <w:pPr>
-        <w:rPr>
-          <w:sz w:val="28"/>
-        </w:rPr>
-      </w:pPr>
-      <w:r>
-        <w:rPr>
-          <w:sz w:val="28"/>
-        </w:rPr>
-        <w:t>Output vẫn là danh sách và cần các thông tin sau</w:t>
-      </w:r>
-    </w:p>
-    <w:p>
-      <w:pPr>
-        <w:rPr>
-          <w:sz w:val="28"/>
-        </w:rPr>
-      </w:pPr>
-      <w:r>
-        <w:rPr>
-          <w:sz w:val="28"/>
-        </w:rPr>
-        <w:t>Hình ảnh sp,</w:t>
-      </w:r>
-    </w:p>
-    <w:p>
-      <w:pPr>
-        <w:rPr>
-          <w:sz w:val="28"/>
-        </w:rPr>
-      </w:pPr>
-      <w:r>
-        <w:rPr>
-          <w:sz w:val="28"/>
-        </w:rPr>
-        <w:t>Tên sp</w:t>
-      </w:r>
-    </w:p>
-    <w:p>
-      <w:pPr>
-        <w:rPr>
-          <w:sz w:val="28"/>
-        </w:rPr>
-      </w:pPr>
-      <w:r>
-        <w:rPr>
-          <w:sz w:val="28"/>
-        </w:rPr>
         <w:t>Tên loại sp</w:t>
       </w:r>
     </w:p>

</xml_diff>

<commit_message>
Thêm chứng thực cho API Kiểm tra Người dùng có bán sản phẩm đó hay không
</commit_message>
<xml_diff>
--- a/BackEnd/api-description.docx
+++ b/BackEnd/api-description.docx
@@ -2125,6 +2125,7 @@
       </w:pPr>
       <w:r>
         <w:rPr>
+          <w:noProof/>
           <w:sz w:val="28"/>
         </w:rPr>
         <w:drawing>
@@ -2172,6 +2173,7 @@
       </w:pPr>
       <w:r>
         <w:rPr>
+          <w:noProof/>
           <w:sz w:val="28"/>
         </w:rPr>
         <w:drawing>
@@ -2502,20 +2504,18 @@
         </w:rPr>
         <w:t xml:space="preserve">API: </w:t>
       </w:r>
-      <w:hyperlink r:id="rId12" w:history="1">
-        <w:r>
-          <w:rPr>
-            <w:rStyle w:val="Hyperlink"/>
-            <w:b/>
-            <w:bCs/>
-            <w:i/>
-            <w:iCs/>
-            <w:color w:val="002060"/>
-            <w:sz w:val="28"/>
-          </w:rPr>
-          <w:t>http://localhost:8080/api/users/checkproductofuser?userName=vanbao&amp;productId=2</w:t>
-        </w:r>
-      </w:hyperlink>
+      <w:r>
+        <w:rPr>
+          <w:b/>
+          <w:bCs/>
+          <w:i/>
+          <w:iCs/>
+          <w:color w:val="002060"/>
+          <w:sz w:val="26"/>
+          <w:szCs w:val="26"/>
+        </w:rPr>
+        <w:t>http://localhost:8080/api/auth/user/users/checkproductofuser?userName=vanbao&amp;productId=5</w:t>
+      </w:r>
     </w:p>
     <w:p>
       <w:pPr>
@@ -3307,7 +3307,7 @@
                     <pic:cNvPicPr/>
                   </pic:nvPicPr>
                   <pic:blipFill>
-                    <a:blip r:embed="rId13"/>
+                    <a:blip r:embed="rId12"/>
                     <a:stretch>
                       <a:fillRect/>
                     </a:stretch>
@@ -3385,7 +3385,7 @@
         </w:rPr>
         <w:t xml:space="preserve">API: </w:t>
       </w:r>
-      <w:hyperlink r:id="rId14" w:history="1">
+      <w:hyperlink r:id="rId13" w:history="1">
         <w:r>
           <w:rPr>
             <w:rStyle w:val="Hyperlink"/>
@@ -3566,7 +3566,7 @@
                     <pic:cNvPicPr/>
                   </pic:nvPicPr>
                   <pic:blipFill>
-                    <a:blip r:embed="rId15"/>
+                    <a:blip r:embed="rId14"/>
                     <a:stretch>
                       <a:fillRect/>
                     </a:stretch>
@@ -3609,7 +3609,7 @@
         </w:rPr>
         <w:t xml:space="preserve">API: </w:t>
       </w:r>
-      <w:hyperlink r:id="rId16" w:history="1">
+      <w:hyperlink r:id="rId15" w:history="1">
         <w:r>
           <w:rPr>
             <w:rStyle w:val="Hyperlink"/>

</xml_diff>

<commit_message>
API hiển thị sản phẩm trong giỏ hàng
</commit_message>
<xml_diff>
--- a/BackEnd/api-description.docx
+++ b/BackEnd/api-description.docx
@@ -13,6 +13,17 @@
           <w:sz w:val="28"/>
         </w:rPr>
       </w:pPr>
+      <w:r>
+        <w:rPr>
+          <w:b/>
+          <w:bCs/>
+          <w:i/>
+          <w:iCs/>
+          <w:color w:val="1F3864" w:themeColor="accent5" w:themeShade="80"/>
+          <w:sz w:val="28"/>
+        </w:rPr>
+        <w:t xml:space="preserve"> </w:t>
+      </w:r>
       <w:r>
         <w:rPr>
           <w:b/>
@@ -2591,11 +2602,21 @@
     <w:p>
       <w:pPr>
         <w:rPr>
-          <w:sz w:val="28"/>
-        </w:rPr>
-      </w:pPr>
-      <w:r>
-        <w:rPr>
+          <w:b/>
+          <w:bCs/>
+          <w:i/>
+          <w:iCs/>
+          <w:color w:val="002060"/>
+          <w:sz w:val="28"/>
+        </w:rPr>
+      </w:pPr>
+      <w:r>
+        <w:rPr>
+          <w:b/>
+          <w:bCs/>
+          <w:i/>
+          <w:iCs/>
+          <w:color w:val="002060"/>
           <w:sz w:val="28"/>
         </w:rPr>
         <w:t>-----------------Giỏ hàng------------------------</w:t>
@@ -2604,11 +2625,21 @@
     <w:p>
       <w:pPr>
         <w:rPr>
-          <w:sz w:val="28"/>
-        </w:rPr>
-      </w:pPr>
-      <w:r>
-        <w:rPr>
+          <w:b/>
+          <w:bCs/>
+          <w:i/>
+          <w:iCs/>
+          <w:color w:val="002060"/>
+          <w:sz w:val="28"/>
+        </w:rPr>
+      </w:pPr>
+      <w:r>
+        <w:rPr>
+          <w:b/>
+          <w:bCs/>
+          <w:i/>
+          <w:iCs/>
+          <w:color w:val="002060"/>
           <w:sz w:val="28"/>
         </w:rPr>
         <w:t>Lấy ra ds các sp trong giỏ hàng của user</w:t>
@@ -2617,24 +2648,55 @@
     <w:p>
       <w:pPr>
         <w:rPr>
-          <w:sz w:val="28"/>
-        </w:rPr>
-      </w:pPr>
-      <w:r>
-        <w:rPr>
-          <w:sz w:val="28"/>
-        </w:rPr>
-        <w:t>Input: userid</w:t>
-      </w:r>
-    </w:p>
-    <w:p>
-      <w:pPr>
-        <w:rPr>
-          <w:sz w:val="28"/>
-        </w:rPr>
-      </w:pPr>
-      <w:r>
-        <w:rPr>
+          <w:b/>
+          <w:bCs/>
+          <w:i/>
+          <w:iCs/>
+          <w:color w:val="002060"/>
+          <w:sz w:val="28"/>
+        </w:rPr>
+      </w:pPr>
+      <w:r>
+        <w:rPr>
+          <w:b/>
+          <w:bCs/>
+          <w:i/>
+          <w:iCs/>
+          <w:color w:val="002060"/>
+          <w:sz w:val="28"/>
+        </w:rPr>
+        <w:t xml:space="preserve">Input: </w:t>
+      </w:r>
+      <w:r>
+        <w:rPr>
+          <w:b/>
+          <w:bCs/>
+          <w:i/>
+          <w:iCs/>
+          <w:color w:val="002060"/>
+          <w:sz w:val="28"/>
+        </w:rPr>
+        <w:t>accountName</w:t>
+      </w:r>
+    </w:p>
+    <w:p>
+      <w:pPr>
+        <w:rPr>
+          <w:b/>
+          <w:bCs/>
+          <w:i/>
+          <w:iCs/>
+          <w:color w:val="002060"/>
+          <w:sz w:val="28"/>
+        </w:rPr>
+      </w:pPr>
+      <w:r>
+        <w:rPr>
+          <w:b/>
+          <w:bCs/>
+          <w:i/>
+          <w:iCs/>
+          <w:color w:val="002060"/>
           <w:sz w:val="28"/>
         </w:rPr>
         <w:t>Output: Ds các sp trong giỏ hàng, mỗi sp cần các thông tin sau:</w:t>
@@ -2642,12 +2704,23 @@
     </w:p>
     <w:p>
       <w:pPr>
-        <w:rPr>
-          <w:sz w:val="28"/>
-        </w:rPr>
-      </w:pPr>
-      <w:r>
-        <w:rPr>
+        <w:ind w:left="720"/>
+        <w:rPr>
+          <w:b/>
+          <w:bCs/>
+          <w:i/>
+          <w:iCs/>
+          <w:color w:val="002060"/>
+          <w:sz w:val="28"/>
+        </w:rPr>
+      </w:pPr>
+      <w:r>
+        <w:rPr>
+          <w:b/>
+          <w:bCs/>
+          <w:i/>
+          <w:iCs/>
+          <w:color w:val="002060"/>
           <w:sz w:val="28"/>
         </w:rPr>
         <w:t>Tên sp</w:t>
@@ -2655,12 +2728,23 @@
     </w:p>
     <w:p>
       <w:pPr>
-        <w:rPr>
-          <w:sz w:val="28"/>
-        </w:rPr>
-      </w:pPr>
-      <w:r>
-        <w:rPr>
+        <w:ind w:left="720"/>
+        <w:rPr>
+          <w:b/>
+          <w:bCs/>
+          <w:i/>
+          <w:iCs/>
+          <w:color w:val="002060"/>
+          <w:sz w:val="28"/>
+        </w:rPr>
+      </w:pPr>
+      <w:r>
+        <w:rPr>
+          <w:b/>
+          <w:bCs/>
+          <w:i/>
+          <w:iCs/>
+          <w:color w:val="002060"/>
           <w:sz w:val="28"/>
         </w:rPr>
         <w:t>Hình ảnh</w:t>
@@ -2668,12 +2752,23 @@
     </w:p>
     <w:p>
       <w:pPr>
-        <w:rPr>
-          <w:sz w:val="28"/>
-        </w:rPr>
-      </w:pPr>
-      <w:r>
-        <w:rPr>
+        <w:ind w:left="720"/>
+        <w:rPr>
+          <w:b/>
+          <w:bCs/>
+          <w:i/>
+          <w:iCs/>
+          <w:color w:val="002060"/>
+          <w:sz w:val="28"/>
+        </w:rPr>
+      </w:pPr>
+      <w:r>
+        <w:rPr>
+          <w:b/>
+          <w:bCs/>
+          <w:i/>
+          <w:iCs/>
+          <w:color w:val="002060"/>
           <w:sz w:val="28"/>
         </w:rPr>
         <w:t>Tên người bán (Kèm id người bán)</w:t>
@@ -2681,12 +2776,23 @@
     </w:p>
     <w:p>
       <w:pPr>
-        <w:rPr>
-          <w:sz w:val="28"/>
-        </w:rPr>
-      </w:pPr>
-      <w:r>
-        <w:rPr>
+        <w:ind w:left="720"/>
+        <w:rPr>
+          <w:b/>
+          <w:bCs/>
+          <w:i/>
+          <w:iCs/>
+          <w:color w:val="002060"/>
+          <w:sz w:val="28"/>
+        </w:rPr>
+      </w:pPr>
+      <w:r>
+        <w:rPr>
+          <w:b/>
+          <w:bCs/>
+          <w:i/>
+          <w:iCs/>
+          <w:color w:val="002060"/>
           <w:sz w:val="28"/>
         </w:rPr>
         <w:t>Giá</w:t>
@@ -2694,608 +2800,32 @@
     </w:p>
     <w:p>
       <w:pPr>
-        <w:rPr>
-          <w:sz w:val="28"/>
-        </w:rPr>
-      </w:pPr>
-      <w:r>
-        <w:rPr>
-          <w:sz w:val="28"/>
-        </w:rPr>
-        <w:t>** Trang này sẽ có thêm 1 api cho phép xóa sản phẩm đã đấu giá thành công nhận vào input là mã sp đã đấu giá thành công</w:t>
-      </w:r>
-    </w:p>
-    <w:p>
-      <w:pPr>
-        <w:rPr>
-          <w:sz w:val="28"/>
-        </w:rPr>
-      </w:pPr>
-      <w:r>
-        <w:rPr>
-          <w:sz w:val="28"/>
-        </w:rPr>
-        <w:t>--------------Địa chỉ giao hàng------------------</w:t>
-      </w:r>
-    </w:p>
-    <w:p>
-      <w:pPr>
-        <w:rPr>
-          <w:sz w:val="28"/>
-        </w:rPr>
-      </w:pPr>
-      <w:r>
-        <w:rPr>
-          <w:sz w:val="28"/>
-        </w:rPr>
-        <w:t>Lấy danh sách các địa chỉ giao hàng</w:t>
-      </w:r>
-    </w:p>
-    <w:p>
-      <w:pPr>
-        <w:rPr>
-          <w:sz w:val="28"/>
-        </w:rPr>
-      </w:pPr>
-      <w:r>
-        <w:rPr>
-          <w:sz w:val="28"/>
-        </w:rPr>
-        <w:lastRenderedPageBreak/>
-        <w:t>input: userid</w:t>
-      </w:r>
-    </w:p>
-    <w:p>
-      <w:pPr>
-        <w:rPr>
-          <w:sz w:val="28"/>
-        </w:rPr>
-      </w:pPr>
-      <w:r>
-        <w:rPr>
-          <w:sz w:val="28"/>
-        </w:rPr>
-        <w:t>Output: Ds các địa chỉ giao hàng mà ngta đã thêm, mỗi địa chỉ cần các thông tin sau</w:t>
-      </w:r>
-    </w:p>
-    <w:p>
-      <w:pPr>
-        <w:rPr>
-          <w:sz w:val="28"/>
-        </w:rPr>
-      </w:pPr>
-      <w:r>
-        <w:rPr>
-          <w:sz w:val="28"/>
-        </w:rPr>
-        <w:t>id của địa chỉ giao hàng</w:t>
-      </w:r>
-    </w:p>
-    <w:p>
-      <w:pPr>
-        <w:rPr>
-          <w:sz w:val="28"/>
-        </w:rPr>
-      </w:pPr>
-      <w:r>
-        <w:rPr>
-          <w:sz w:val="28"/>
-        </w:rPr>
-        <w:t>name (cái này ko phải tên của user mà là tên của ng nhận mà ngta đã ghi cho địa chỉ đó)</w:t>
-      </w:r>
-    </w:p>
-    <w:p>
-      <w:pPr>
-        <w:rPr>
-          <w:sz w:val="28"/>
-        </w:rPr>
-      </w:pPr>
-      <w:r>
-        <w:rPr>
-          <w:sz w:val="28"/>
-        </w:rPr>
-        <w:t>mã thành phố</w:t>
-      </w:r>
-    </w:p>
-    <w:p>
-      <w:pPr>
-        <w:rPr>
-          <w:sz w:val="28"/>
-        </w:rPr>
-      </w:pPr>
-      <w:r>
-        <w:rPr>
-          <w:sz w:val="28"/>
-        </w:rPr>
-        <w:t>mã quận</w:t>
-      </w:r>
-    </w:p>
-    <w:p>
-      <w:pPr>
-        <w:rPr>
-          <w:sz w:val="28"/>
-        </w:rPr>
-      </w:pPr>
-      <w:r>
-        <w:rPr>
-          <w:sz w:val="28"/>
-        </w:rPr>
-        <w:t>mã huyện</w:t>
-      </w:r>
-    </w:p>
-    <w:p>
-      <w:pPr>
-        <w:rPr>
-          <w:sz w:val="28"/>
-        </w:rPr>
-      </w:pPr>
-      <w:r>
-        <w:rPr>
-          <w:sz w:val="28"/>
-        </w:rPr>
-        <w:t>Address detail</w:t>
-      </w:r>
-    </w:p>
-    <w:p>
-      <w:pPr>
-        <w:rPr>
-          <w:sz w:val="28"/>
-        </w:rPr>
-      </w:pPr>
-      <w:r>
-        <w:rPr>
-          <w:sz w:val="28"/>
-        </w:rPr>
-        <w:t>Số điện thoại</w:t>
-      </w:r>
-    </w:p>
-    <w:p>
-      <w:pPr>
-        <w:rPr>
-          <w:sz w:val="28"/>
-        </w:rPr>
-      </w:pPr>
-      <w:r>
-        <w:rPr>
-          <w:sz w:val="28"/>
-        </w:rPr>
-        <w:t>** Trang này có thêm 2 api để thêm địa chỉ và xóa địa chỉ, xóa thì input là id của địa chỉ giao hàng đó</w:t>
-      </w:r>
-    </w:p>
-    <w:p>
-      <w:pPr>
-        <w:rPr>
-          <w:sz w:val="28"/>
-        </w:rPr>
-      </w:pPr>
-    </w:p>
-    <w:p>
-      <w:pPr>
-        <w:rPr>
-          <w:sz w:val="28"/>
-        </w:rPr>
-      </w:pPr>
-      <w:r>
-        <w:rPr>
-          <w:sz w:val="28"/>
-        </w:rPr>
-        <w:t>-----------Trang thanh toán-----------</w:t>
-      </w:r>
-    </w:p>
-    <w:p>
-      <w:pPr>
-        <w:rPr>
-          <w:sz w:val="28"/>
-        </w:rPr>
-      </w:pPr>
-      <w:r>
-        <w:rPr>
-          <w:sz w:val="28"/>
-        </w:rPr>
-        <w:t>Lấy cho t cái phí ship là đc (Tính toán sao đó tự lo)</w:t>
-      </w:r>
-    </w:p>
-    <w:p>
-      <w:pPr>
-        <w:rPr>
-          <w:sz w:val="28"/>
-        </w:rPr>
-      </w:pPr>
-      <w:r>
-        <w:rPr>
-          <w:sz w:val="28"/>
-        </w:rPr>
-        <w:t>Trang này sẽ có 1 api xác nhận đã thanh toán</w:t>
-      </w:r>
-    </w:p>
-    <w:p>
-      <w:pPr>
-        <w:rPr>
-          <w:sz w:val="28"/>
-        </w:rPr>
-      </w:pPr>
-      <w:r>
-        <w:rPr>
-          <w:sz w:val="28"/>
-        </w:rPr>
-        <w:t>T chưa nghĩ đc input, chắc bấm nút thanh toán xong thì m tự động tạo đơn hàng tự lưu vô database</w:t>
-      </w:r>
-    </w:p>
-    <w:p>
-      <w:pPr>
-        <w:rPr>
-          <w:sz w:val="28"/>
-        </w:rPr>
-      </w:pPr>
-    </w:p>
-    <w:p>
-      <w:pPr>
-        <w:rPr>
-          <w:sz w:val="28"/>
-        </w:rPr>
-      </w:pPr>
-      <w:r>
-        <w:rPr>
-          <w:sz w:val="28"/>
-        </w:rPr>
-        <w:t>-------------Trang quản lý cửa hàng----------------</w:t>
-      </w:r>
-      <w:r>
-        <w:rPr>
-          <w:sz w:val="28"/>
-        </w:rPr>
-        <w:t xml:space="preserve"> </w:t>
-      </w:r>
-    </w:p>
-    <w:p>
-      <w:pPr>
-        <w:rPr>
-          <w:sz w:val="28"/>
-        </w:rPr>
-      </w:pPr>
-      <w:r>
-        <w:rPr>
-          <w:sz w:val="28"/>
-        </w:rPr>
-        <w:t>** All Product: Lấy tất cả các sản phẩm đang bán</w:t>
-      </w:r>
-      <w:r>
-        <w:rPr>
-          <w:sz w:val="28"/>
-        </w:rPr>
-        <w:t xml:space="preserve"> (Làm đầy đủ CRUD)</w:t>
-      </w:r>
-    </w:p>
-    <w:p>
-      <w:pPr>
-        <w:rPr>
-          <w:sz w:val="28"/>
-        </w:rPr>
-      </w:pPr>
-      <w:r>
-        <w:rPr>
-          <w:sz w:val="28"/>
-        </w:rPr>
-        <w:t>Input là userid</w:t>
-      </w:r>
-    </w:p>
-    <w:p>
-      <w:pPr>
-        <w:rPr>
-          <w:sz w:val="28"/>
-        </w:rPr>
-      </w:pPr>
-      <w:r>
-        <w:rPr>
-          <w:sz w:val="28"/>
-        </w:rPr>
-        <w:t>Output vẫn là danh sách và cần các thông tin sau</w:t>
-      </w:r>
-    </w:p>
-    <w:p>
-      <w:pPr>
-        <w:rPr>
-          <w:sz w:val="28"/>
-        </w:rPr>
-      </w:pPr>
-      <w:r>
-        <w:rPr>
-          <w:sz w:val="28"/>
-        </w:rPr>
-        <w:t>Hình ảnh sp,</w:t>
-      </w:r>
-    </w:p>
-    <w:p>
-      <w:pPr>
-        <w:rPr>
-          <w:sz w:val="28"/>
-        </w:rPr>
-      </w:pPr>
-      <w:r>
-        <w:rPr>
-          <w:sz w:val="28"/>
-        </w:rPr>
-        <w:t>Tên sp</w:t>
-      </w:r>
-    </w:p>
-    <w:p>
-      <w:pPr>
-        <w:rPr>
-          <w:sz w:val="28"/>
-        </w:rPr>
-      </w:pPr>
-      <w:r>
-        <w:rPr>
-          <w:sz w:val="28"/>
-        </w:rPr>
-        <w:lastRenderedPageBreak/>
-        <w:t>Tên loại sp</w:t>
-      </w:r>
-    </w:p>
-    <w:p>
-      <w:pPr>
-        <w:rPr>
-          <w:sz w:val="28"/>
-        </w:rPr>
-      </w:pPr>
-      <w:r>
-        <w:rPr>
-          <w:sz w:val="28"/>
-        </w:rPr>
-        <w:t xml:space="preserve">Tên Hãng </w:t>
-      </w:r>
-    </w:p>
-    <w:p>
-      <w:pPr>
-        <w:rPr>
-          <w:sz w:val="28"/>
-        </w:rPr>
-      </w:pPr>
-      <w:r>
-        <w:rPr>
-          <w:sz w:val="28"/>
-        </w:rPr>
-        <w:t xml:space="preserve">** Quản lý đơn hàng </w:t>
-      </w:r>
-    </w:p>
-    <w:p>
-      <w:pPr>
-        <w:rPr>
-          <w:sz w:val="28"/>
-        </w:rPr>
-      </w:pPr>
-      <w:r>
-        <w:rPr>
-          <w:sz w:val="28"/>
-        </w:rPr>
-        <w:t>Cần 3 api</w:t>
-      </w:r>
-    </w:p>
-    <w:p>
-      <w:pPr>
-        <w:pStyle w:val="ListParagraph"/>
-        <w:numPr>
-          <w:ilvl w:val="0"/>
-          <w:numId w:val="3"/>
-        </w:numPr>
-        <w:rPr>
-          <w:sz w:val="28"/>
-        </w:rPr>
-      </w:pPr>
-      <w:r>
-        <w:rPr>
-          <w:sz w:val="28"/>
-        </w:rPr>
-        <w:t>Input là user id, lấy ds các đơn hàng có các thông tin sau (id đơn hàng,hình ảnh, tên sp, tên người mua kèm id của ng mua, trạng thái đơn hàng,)</w:t>
-      </w:r>
-    </w:p>
-    <w:p>
-      <w:pPr>
-        <w:pStyle w:val="ListParagraph"/>
-        <w:numPr>
-          <w:ilvl w:val="0"/>
-          <w:numId w:val="3"/>
-        </w:numPr>
-        <w:rPr>
-          <w:sz w:val="28"/>
-        </w:rPr>
-      </w:pPr>
-      <w:r>
-        <w:rPr>
-          <w:sz w:val="28"/>
-        </w:rPr>
-        <w:t>Input là id đơn hàng, lấy cho t các thông tin đơn hàng như sau (Tên sp, hình ảnh, id sp, trạng thái đơn hàng, giá thành, mã thành phố, mã quận, mã huyện, address detail, tên người mua, số điện thoại)</w:t>
-      </w:r>
-    </w:p>
-    <w:p>
-      <w:pPr>
-        <w:pStyle w:val="ListParagraph"/>
-        <w:numPr>
-          <w:ilvl w:val="0"/>
-          <w:numId w:val="3"/>
-        </w:numPr>
-        <w:rPr>
-          <w:sz w:val="28"/>
-        </w:rPr>
-      </w:pPr>
-      <w:r>
-        <w:rPr>
-          <w:sz w:val="28"/>
-        </w:rPr>
-        <w:t xml:space="preserve">Input là mã đơn hàng, api này dùng cho người bán xác nhận đã đóng gói hàng và chuyển trạng thái từ đang đóng gói sang đang vận chuyển. </w:t>
-      </w:r>
-    </w:p>
-    <w:p>
-      <w:pPr>
-        <w:rPr>
-          <w:sz w:val="28"/>
-        </w:rPr>
-      </w:pPr>
-    </w:p>
-    <w:p>
-      <w:pPr>
-        <w:rPr>
-          <w:b/>
-          <w:bCs/>
-          <w:i/>
-          <w:iCs/>
-          <w:color w:val="002060"/>
-          <w:sz w:val="28"/>
-        </w:rPr>
-      </w:pPr>
-      <w:r>
-        <w:rPr>
-          <w:b/>
-          <w:bCs/>
-          <w:i/>
-          <w:iCs/>
-          <w:color w:val="002060"/>
-          <w:sz w:val="28"/>
-        </w:rPr>
-        <w:t>-----------Regi</w:t>
-      </w:r>
-      <w:r>
-        <w:rPr>
-          <w:b/>
-          <w:bCs/>
-          <w:i/>
-          <w:iCs/>
-          <w:color w:val="002060"/>
-          <w:sz w:val="28"/>
-        </w:rPr>
-        <w:t>s</w:t>
-      </w:r>
-      <w:r>
-        <w:rPr>
-          <w:b/>
-          <w:bCs/>
-          <w:i/>
-          <w:iCs/>
-          <w:color w:val="002060"/>
-          <w:sz w:val="28"/>
-        </w:rPr>
-        <w:t>ter---------------</w:t>
-      </w:r>
-    </w:p>
-    <w:p>
-      <w:pPr>
-        <w:rPr>
-          <w:b/>
-          <w:bCs/>
-          <w:i/>
-          <w:iCs/>
-          <w:color w:val="002060"/>
-          <w:sz w:val="28"/>
-        </w:rPr>
-      </w:pPr>
-      <w:r>
-        <w:rPr>
-          <w:b/>
-          <w:bCs/>
-          <w:i/>
-          <w:iCs/>
-          <w:color w:val="002060"/>
-          <w:sz w:val="28"/>
-        </w:rPr>
-        <w:t>Input:</w:t>
-      </w:r>
-    </w:p>
-    <w:p>
-      <w:pPr>
-        <w:rPr>
-          <w:b/>
-          <w:bCs/>
-          <w:i/>
-          <w:iCs/>
-          <w:color w:val="002060"/>
-          <w:sz w:val="28"/>
-        </w:rPr>
-      </w:pPr>
-      <w:r>
-        <w:rPr>
-          <w:b/>
-          <w:bCs/>
-          <w:i/>
-          <w:iCs/>
-          <w:color w:val="002060"/>
-          <w:sz w:val="28"/>
-        </w:rPr>
-        <w:t>- Username</w:t>
-      </w:r>
-    </w:p>
-    <w:p>
-      <w:pPr>
-        <w:rPr>
-          <w:b/>
-          <w:bCs/>
-          <w:i/>
-          <w:iCs/>
-          <w:color w:val="002060"/>
-          <w:sz w:val="28"/>
-        </w:rPr>
-      </w:pPr>
-      <w:r>
-        <w:rPr>
-          <w:b/>
-          <w:bCs/>
-          <w:i/>
-          <w:iCs/>
-          <w:color w:val="002060"/>
-          <w:sz w:val="28"/>
-        </w:rPr>
-        <w:t>- Pass</w:t>
-      </w:r>
-    </w:p>
-    <w:p>
-      <w:pPr>
-        <w:rPr>
-          <w:b/>
-          <w:bCs/>
-          <w:i/>
-          <w:iCs/>
-          <w:color w:val="002060"/>
-          <w:sz w:val="28"/>
-        </w:rPr>
-      </w:pPr>
-      <w:r>
-        <w:rPr>
-          <w:b/>
-          <w:bCs/>
-          <w:i/>
-          <w:iCs/>
-          <w:color w:val="002060"/>
-          <w:sz w:val="28"/>
-        </w:rPr>
-        <w:t xml:space="preserve">Output: </w:t>
-      </w:r>
-    </w:p>
-    <w:p>
-      <w:pPr>
-        <w:rPr>
-          <w:b/>
-          <w:bCs/>
-          <w:i/>
-          <w:iCs/>
-          <w:color w:val="002060"/>
-          <w:sz w:val="28"/>
-        </w:rPr>
-      </w:pPr>
-      <w:r>
-        <w:rPr>
-          <w:b/>
-          <w:bCs/>
-          <w:i/>
-          <w:iCs/>
-          <w:noProof/>
+        <w:ind w:left="720" w:hanging="630"/>
+        <w:jc w:val="center"/>
+        <w:rPr>
+          <w:b/>
+          <w:bCs/>
+          <w:i/>
+          <w:iCs/>
+          <w:color w:val="002060"/>
+          <w:sz w:val="28"/>
+        </w:rPr>
+      </w:pPr>
+      <w:r>
+        <w:rPr>
+          <w:b/>
+          <w:bCs/>
+          <w:i/>
+          <w:iCs/>
           <w:color w:val="002060"/>
           <w:sz w:val="28"/>
         </w:rPr>
         <w:lastRenderedPageBreak/>
         <w:drawing>
-          <wp:inline distT="0" distB="0" distL="0" distR="0" wp14:anchorId="2654D348" wp14:editId="3645FB7C">
-            <wp:extent cx="5943600" cy="3233420"/>
-            <wp:effectExtent l="0" t="0" r="0" b="5080"/>
-            <wp:docPr id="2" name="Picture 2"/>
+          <wp:inline distT="0" distB="0" distL="0" distR="0" wp14:anchorId="05C2DEB8" wp14:editId="5D15FFE9">
+            <wp:extent cx="5943600" cy="2992120"/>
+            <wp:effectExtent l="0" t="0" r="0" b="0"/>
+            <wp:docPr id="5" name="Picture 5" descr="A screenshot of a computer&#10;&#10;Description automatically generated with medium confidence"/>
             <wp:cNvGraphicFramePr>
               <a:graphicFrameLocks xmlns:a="http://schemas.openxmlformats.org/drawingml/2006/main" noChangeAspect="1"/>
             </wp:cNvGraphicFramePr>
@@ -3303,7 +2833,7 @@
               <a:graphicData uri="http://schemas.openxmlformats.org/drawingml/2006/picture">
                 <pic:pic xmlns:pic="http://schemas.openxmlformats.org/drawingml/2006/picture">
                   <pic:nvPicPr>
-                    <pic:cNvPr id="1" name=""/>
+                    <pic:cNvPr id="5" name="Picture 5" descr="A screenshot of a computer&#10;&#10;Description automatically generated with medium confidence"/>
                     <pic:cNvPicPr/>
                   </pic:nvPicPr>
                   <pic:blipFill>
@@ -3315,7 +2845,7 @@
                   <pic:spPr>
                     <a:xfrm>
                       <a:off x="0" y="0"/>
-                      <a:ext cx="5943600" cy="3233420"/>
+                      <a:ext cx="5943600" cy="2992120"/>
                     </a:xfrm>
                     <a:prstGeom prst="rect">
                       <a:avLst/>
@@ -3326,41 +2856,6 @@
             </a:graphic>
           </wp:inline>
         </w:drawing>
-      </w:r>
-    </w:p>
-    <w:p>
-      <w:pPr>
-        <w:rPr>
-          <w:b/>
-          <w:bCs/>
-          <w:i/>
-          <w:iCs/>
-          <w:color w:val="002060"/>
-          <w:sz w:val="28"/>
-        </w:rPr>
-      </w:pPr>
-      <w:r>
-        <w:rPr>
-          <w:b/>
-          <w:bCs/>
-          <w:i/>
-          <w:iCs/>
-          <w:color w:val="002060"/>
-          <w:sz w:val="28"/>
-        </w:rPr>
-        <w:tab/>
-        <w:t xml:space="preserve">Nếu tài khoản đã có trong db sẽ không đăng kí được và </w:t>
-      </w:r>
-      <w:r>
-        <w:rPr>
-          <w:b/>
-          <w:bCs/>
-          <w:i/>
-          <w:iCs/>
-          <w:color w:val="002060"/>
-          <w:sz w:val="28"/>
-        </w:rPr>
-        <w:t>trả về thông báo không đăng ký thành công</w:t>
       </w:r>
     </w:p>
     <w:p>
@@ -3396,54 +2891,582 @@
             <w:color w:val="002060"/>
             <w:sz w:val="28"/>
           </w:rPr>
-          <w:t>http://localhost:8080/register</w:t>
+          <w:t>http://localhost:8080/api/auth/user/cart?accountName=vanbao</w:t>
         </w:r>
       </w:hyperlink>
-      <w:r>
-        <w:rPr>
-          <w:b/>
-          <w:bCs/>
-          <w:i/>
-          <w:iCs/>
-          <w:color w:val="002060"/>
-          <w:sz w:val="28"/>
-        </w:rPr>
-        <w:t xml:space="preserve"> (Method post)</w:t>
-      </w:r>
-    </w:p>
-    <w:p>
-      <w:pPr>
-        <w:rPr>
-          <w:b/>
-          <w:bCs/>
-          <w:i/>
-          <w:iCs/>
-          <w:color w:val="002060"/>
-          <w:sz w:val="28"/>
-        </w:rPr>
-      </w:pPr>
-    </w:p>
-    <w:p>
-      <w:pPr>
-        <w:rPr>
-          <w:b/>
-          <w:bCs/>
-          <w:i/>
-          <w:iCs/>
-          <w:color w:val="002060"/>
-          <w:sz w:val="28"/>
-        </w:rPr>
-      </w:pPr>
-      <w:r>
-        <w:rPr>
-          <w:b/>
-          <w:bCs/>
-          <w:i/>
-          <w:iCs/>
-          <w:color w:val="002060"/>
-          <w:sz w:val="28"/>
-        </w:rPr>
-        <w:t>-----------Login Page---------------</w:t>
+    </w:p>
+    <w:p>
+      <w:pPr>
+        <w:rPr>
+          <w:b/>
+          <w:bCs/>
+          <w:i/>
+          <w:iCs/>
+          <w:color w:val="002060"/>
+          <w:sz w:val="28"/>
+        </w:rPr>
+      </w:pPr>
+      <w:r>
+        <w:rPr>
+          <w:b/>
+          <w:bCs/>
+          <w:i/>
+          <w:iCs/>
+          <w:color w:val="002060"/>
+          <w:sz w:val="28"/>
+        </w:rPr>
+        <w:t>Param: accountName = {tên tài khoản khách hàng}</w:t>
+      </w:r>
+    </w:p>
+    <w:p>
+      <w:pPr>
+        <w:rPr>
+          <w:b/>
+          <w:bCs/>
+          <w:i/>
+          <w:iCs/>
+          <w:color w:val="002060"/>
+          <w:sz w:val="28"/>
+        </w:rPr>
+      </w:pPr>
+      <w:r>
+        <w:rPr>
+          <w:b/>
+          <w:bCs/>
+          <w:i/>
+          <w:iCs/>
+          <w:color w:val="002060"/>
+          <w:sz w:val="28"/>
+        </w:rPr>
+        <w:t>Lưu ý: Cần đăng nhập lấy token thì mới được xem giỏ hàng</w:t>
+      </w:r>
+    </w:p>
+    <w:p>
+      <w:pPr>
+        <w:rPr>
+          <w:b/>
+          <w:bCs/>
+          <w:i/>
+          <w:iCs/>
+          <w:color w:val="002060"/>
+          <w:sz w:val="28"/>
+        </w:rPr>
+      </w:pPr>
+      <w:r>
+        <w:rPr>
+          <w:b/>
+          <w:bCs/>
+          <w:i/>
+          <w:iCs/>
+          <w:color w:val="002060"/>
+          <w:sz w:val="28"/>
+        </w:rPr>
+        <w:t>** Trang này sẽ có thêm 1 api cho phép xóa sản phẩm đã đấu giá thành công nhận vào input là mã sp đã đấu giá thành công</w:t>
+      </w:r>
+      <w:r>
+        <w:rPr>
+          <w:b/>
+          <w:bCs/>
+          <w:i/>
+          <w:iCs/>
+          <w:color w:val="002060"/>
+          <w:sz w:val="28"/>
+        </w:rPr>
+        <w:t xml:space="preserve"> (Chỗ này không</w:t>
+      </w:r>
+      <w:r>
+        <w:rPr>
+          <w:b/>
+          <w:bCs/>
+          <w:i/>
+          <w:iCs/>
+          <w:color w:val="002060"/>
+          <w:sz w:val="28"/>
+        </w:rPr>
+        <w:t xml:space="preserve"> xóa được nha, xóa là mấy thông tin liên quan xóa theo</w:t>
+      </w:r>
+      <w:r>
+        <w:rPr>
+          <w:b/>
+          <w:bCs/>
+          <w:i/>
+          <w:iCs/>
+          <w:color w:val="002060"/>
+          <w:sz w:val="28"/>
+        </w:rPr>
+        <w:t>)</w:t>
+      </w:r>
+    </w:p>
+    <w:p>
+      <w:pPr>
+        <w:rPr>
+          <w:sz w:val="28"/>
+        </w:rPr>
+      </w:pPr>
+      <w:r>
+        <w:rPr>
+          <w:sz w:val="28"/>
+        </w:rPr>
+        <w:t>--------------Địa chỉ giao hàng------------------</w:t>
+      </w:r>
+    </w:p>
+    <w:p>
+      <w:pPr>
+        <w:rPr>
+          <w:sz w:val="28"/>
+        </w:rPr>
+      </w:pPr>
+      <w:r>
+        <w:rPr>
+          <w:sz w:val="28"/>
+        </w:rPr>
+        <w:t>Lấy danh sách các địa chỉ giao hàng</w:t>
+      </w:r>
+    </w:p>
+    <w:p>
+      <w:pPr>
+        <w:rPr>
+          <w:sz w:val="28"/>
+        </w:rPr>
+      </w:pPr>
+      <w:r>
+        <w:rPr>
+          <w:sz w:val="28"/>
+        </w:rPr>
+        <w:t>input: userid</w:t>
+      </w:r>
+    </w:p>
+    <w:p>
+      <w:pPr>
+        <w:rPr>
+          <w:sz w:val="28"/>
+        </w:rPr>
+      </w:pPr>
+      <w:r>
+        <w:rPr>
+          <w:sz w:val="28"/>
+        </w:rPr>
+        <w:t>Output: Ds các địa chỉ giao hàng mà ngta đã thêm, mỗi địa chỉ cần các thông tin sau</w:t>
+      </w:r>
+    </w:p>
+    <w:p>
+      <w:pPr>
+        <w:rPr>
+          <w:sz w:val="28"/>
+        </w:rPr>
+      </w:pPr>
+      <w:r>
+        <w:rPr>
+          <w:sz w:val="28"/>
+        </w:rPr>
+        <w:t>id của địa chỉ giao hàng</w:t>
+      </w:r>
+    </w:p>
+    <w:p>
+      <w:pPr>
+        <w:rPr>
+          <w:sz w:val="28"/>
+        </w:rPr>
+      </w:pPr>
+      <w:r>
+        <w:rPr>
+          <w:sz w:val="28"/>
+        </w:rPr>
+        <w:t>name (cái này ko phải tên của user mà là tên của ng nhận mà ngta đã ghi cho địa chỉ đó)</w:t>
+      </w:r>
+    </w:p>
+    <w:p>
+      <w:pPr>
+        <w:rPr>
+          <w:sz w:val="28"/>
+        </w:rPr>
+      </w:pPr>
+      <w:r>
+        <w:rPr>
+          <w:sz w:val="28"/>
+        </w:rPr>
+        <w:t>mã thành phố</w:t>
+      </w:r>
+    </w:p>
+    <w:p>
+      <w:pPr>
+        <w:rPr>
+          <w:sz w:val="28"/>
+        </w:rPr>
+      </w:pPr>
+      <w:r>
+        <w:rPr>
+          <w:sz w:val="28"/>
+        </w:rPr>
+        <w:t>mã quận</w:t>
+      </w:r>
+    </w:p>
+    <w:p>
+      <w:pPr>
+        <w:rPr>
+          <w:sz w:val="28"/>
+        </w:rPr>
+      </w:pPr>
+      <w:r>
+        <w:rPr>
+          <w:sz w:val="28"/>
+        </w:rPr>
+        <w:lastRenderedPageBreak/>
+        <w:t>mã huyện</w:t>
+      </w:r>
+    </w:p>
+    <w:p>
+      <w:pPr>
+        <w:rPr>
+          <w:sz w:val="28"/>
+        </w:rPr>
+      </w:pPr>
+      <w:r>
+        <w:rPr>
+          <w:sz w:val="28"/>
+        </w:rPr>
+        <w:t>Address detail</w:t>
+      </w:r>
+    </w:p>
+    <w:p>
+      <w:pPr>
+        <w:rPr>
+          <w:sz w:val="28"/>
+        </w:rPr>
+      </w:pPr>
+      <w:r>
+        <w:rPr>
+          <w:sz w:val="28"/>
+        </w:rPr>
+        <w:t>Số điện thoại</w:t>
+      </w:r>
+    </w:p>
+    <w:p>
+      <w:pPr>
+        <w:rPr>
+          <w:sz w:val="28"/>
+        </w:rPr>
+      </w:pPr>
+      <w:r>
+        <w:rPr>
+          <w:sz w:val="28"/>
+        </w:rPr>
+        <w:t>** Trang này có thêm 2 api để thêm địa chỉ và xóa địa chỉ, xóa thì input là id của địa chỉ giao hàng đó</w:t>
+      </w:r>
+    </w:p>
+    <w:p>
+      <w:pPr>
+        <w:rPr>
+          <w:sz w:val="28"/>
+        </w:rPr>
+      </w:pPr>
+    </w:p>
+    <w:p>
+      <w:pPr>
+        <w:rPr>
+          <w:sz w:val="28"/>
+        </w:rPr>
+      </w:pPr>
+      <w:r>
+        <w:rPr>
+          <w:sz w:val="28"/>
+        </w:rPr>
+        <w:t>-----------Trang thanh toán-----------</w:t>
+      </w:r>
+    </w:p>
+    <w:p>
+      <w:pPr>
+        <w:rPr>
+          <w:sz w:val="28"/>
+        </w:rPr>
+      </w:pPr>
+      <w:r>
+        <w:rPr>
+          <w:sz w:val="28"/>
+        </w:rPr>
+        <w:t>Lấy cho t cái phí ship là đc (Tính toán sao đó tự lo)</w:t>
+      </w:r>
+    </w:p>
+    <w:p>
+      <w:pPr>
+        <w:rPr>
+          <w:sz w:val="28"/>
+        </w:rPr>
+      </w:pPr>
+      <w:r>
+        <w:rPr>
+          <w:sz w:val="28"/>
+        </w:rPr>
+        <w:t>Trang này sẽ có 1 api xác nhận đã thanh toán</w:t>
+      </w:r>
+    </w:p>
+    <w:p>
+      <w:pPr>
+        <w:rPr>
+          <w:sz w:val="28"/>
+        </w:rPr>
+      </w:pPr>
+      <w:r>
+        <w:rPr>
+          <w:sz w:val="28"/>
+        </w:rPr>
+        <w:t>T chưa nghĩ đc input, chắc bấm nút thanh toán xong thì m tự động tạo đơn hàng tự lưu vô database</w:t>
+      </w:r>
+    </w:p>
+    <w:p>
+      <w:pPr>
+        <w:rPr>
+          <w:sz w:val="28"/>
+        </w:rPr>
+      </w:pPr>
+    </w:p>
+    <w:p>
+      <w:pPr>
+        <w:rPr>
+          <w:sz w:val="28"/>
+        </w:rPr>
+      </w:pPr>
+      <w:r>
+        <w:rPr>
+          <w:sz w:val="28"/>
+        </w:rPr>
+        <w:t>-------------Trang quản lý cửa hàng----------------</w:t>
+      </w:r>
+      <w:r>
+        <w:rPr>
+          <w:sz w:val="28"/>
+        </w:rPr>
+        <w:t xml:space="preserve"> </w:t>
+      </w:r>
+    </w:p>
+    <w:p>
+      <w:pPr>
+        <w:rPr>
+          <w:sz w:val="28"/>
+        </w:rPr>
+      </w:pPr>
+      <w:r>
+        <w:rPr>
+          <w:sz w:val="28"/>
+        </w:rPr>
+        <w:t>** All Product: Lấy tất cả các sản phẩm đang bán</w:t>
+      </w:r>
+      <w:r>
+        <w:rPr>
+          <w:sz w:val="28"/>
+        </w:rPr>
+        <w:t xml:space="preserve"> (Làm đầy đủ CRUD)</w:t>
+      </w:r>
+    </w:p>
+    <w:p>
+      <w:pPr>
+        <w:rPr>
+          <w:sz w:val="28"/>
+        </w:rPr>
+      </w:pPr>
+      <w:r>
+        <w:rPr>
+          <w:sz w:val="28"/>
+        </w:rPr>
+        <w:t>Input là userid</w:t>
+      </w:r>
+    </w:p>
+    <w:p>
+      <w:pPr>
+        <w:rPr>
+          <w:sz w:val="28"/>
+        </w:rPr>
+      </w:pPr>
+      <w:r>
+        <w:rPr>
+          <w:sz w:val="28"/>
+        </w:rPr>
+        <w:t>Output vẫn là danh sách và cần các thông tin sau</w:t>
+      </w:r>
+    </w:p>
+    <w:p>
+      <w:pPr>
+        <w:rPr>
+          <w:sz w:val="28"/>
+        </w:rPr>
+      </w:pPr>
+      <w:r>
+        <w:rPr>
+          <w:sz w:val="28"/>
+        </w:rPr>
+        <w:t>Hình ảnh sp,</w:t>
+      </w:r>
+    </w:p>
+    <w:p>
+      <w:pPr>
+        <w:rPr>
+          <w:sz w:val="28"/>
+        </w:rPr>
+      </w:pPr>
+      <w:r>
+        <w:rPr>
+          <w:sz w:val="28"/>
+        </w:rPr>
+        <w:t>Tên sp</w:t>
+      </w:r>
+    </w:p>
+    <w:p>
+      <w:pPr>
+        <w:rPr>
+          <w:sz w:val="28"/>
+        </w:rPr>
+      </w:pPr>
+      <w:r>
+        <w:rPr>
+          <w:sz w:val="28"/>
+        </w:rPr>
+        <w:t>Tên loại sp</w:t>
+      </w:r>
+    </w:p>
+    <w:p>
+      <w:pPr>
+        <w:rPr>
+          <w:sz w:val="28"/>
+        </w:rPr>
+      </w:pPr>
+      <w:r>
+        <w:rPr>
+          <w:sz w:val="28"/>
+        </w:rPr>
+        <w:t xml:space="preserve">Tên Hãng </w:t>
+      </w:r>
+    </w:p>
+    <w:p>
+      <w:pPr>
+        <w:rPr>
+          <w:sz w:val="28"/>
+        </w:rPr>
+      </w:pPr>
+      <w:r>
+        <w:rPr>
+          <w:sz w:val="28"/>
+        </w:rPr>
+        <w:t xml:space="preserve">** Quản lý đơn hàng </w:t>
+      </w:r>
+    </w:p>
+    <w:p>
+      <w:pPr>
+        <w:rPr>
+          <w:sz w:val="28"/>
+        </w:rPr>
+      </w:pPr>
+      <w:r>
+        <w:rPr>
+          <w:sz w:val="28"/>
+        </w:rPr>
+        <w:t>Cần 3 api</w:t>
+      </w:r>
+    </w:p>
+    <w:p>
+      <w:pPr>
+        <w:pStyle w:val="ListParagraph"/>
+        <w:numPr>
+          <w:ilvl w:val="0"/>
+          <w:numId w:val="3"/>
+        </w:numPr>
+        <w:rPr>
+          <w:sz w:val="28"/>
+        </w:rPr>
+      </w:pPr>
+      <w:r>
+        <w:rPr>
+          <w:sz w:val="28"/>
+        </w:rPr>
+        <w:t>Input là user id, lấy ds các đơn hàng có các thông tin sau (id đơn hàng,hình ảnh, tên sp, tên người mua kèm id của ng mua, trạng thái đơn hàng,)</w:t>
+      </w:r>
+    </w:p>
+    <w:p>
+      <w:pPr>
+        <w:pStyle w:val="ListParagraph"/>
+        <w:numPr>
+          <w:ilvl w:val="0"/>
+          <w:numId w:val="3"/>
+        </w:numPr>
+        <w:rPr>
+          <w:sz w:val="28"/>
+        </w:rPr>
+      </w:pPr>
+      <w:r>
+        <w:rPr>
+          <w:sz w:val="28"/>
+        </w:rPr>
+        <w:lastRenderedPageBreak/>
+        <w:t>Input là id đơn hàng, lấy cho t các thông tin đơn hàng như sau (Tên sp, hình ảnh, id sp, trạng thái đơn hàng, giá thành, mã thành phố, mã quận, mã huyện, address detail, tên người mua, số điện thoại)</w:t>
+      </w:r>
+    </w:p>
+    <w:p>
+      <w:pPr>
+        <w:pStyle w:val="ListParagraph"/>
+        <w:numPr>
+          <w:ilvl w:val="0"/>
+          <w:numId w:val="3"/>
+        </w:numPr>
+        <w:rPr>
+          <w:sz w:val="28"/>
+        </w:rPr>
+      </w:pPr>
+      <w:r>
+        <w:rPr>
+          <w:sz w:val="28"/>
+        </w:rPr>
+        <w:t xml:space="preserve">Input là mã đơn hàng, api này dùng cho người bán xác nhận đã đóng gói hàng và chuyển trạng thái từ đang đóng gói sang đang vận chuyển. </w:t>
+      </w:r>
+    </w:p>
+    <w:p>
+      <w:pPr>
+        <w:rPr>
+          <w:sz w:val="28"/>
+        </w:rPr>
+      </w:pPr>
+    </w:p>
+    <w:p>
+      <w:pPr>
+        <w:rPr>
+          <w:b/>
+          <w:bCs/>
+          <w:i/>
+          <w:iCs/>
+          <w:color w:val="002060"/>
+          <w:sz w:val="28"/>
+        </w:rPr>
+      </w:pPr>
+      <w:r>
+        <w:rPr>
+          <w:b/>
+          <w:bCs/>
+          <w:i/>
+          <w:iCs/>
+          <w:color w:val="002060"/>
+          <w:sz w:val="28"/>
+        </w:rPr>
+        <w:t>-----------Regi</w:t>
+      </w:r>
+      <w:r>
+        <w:rPr>
+          <w:b/>
+          <w:bCs/>
+          <w:i/>
+          <w:iCs/>
+          <w:color w:val="002060"/>
+          <w:sz w:val="28"/>
+        </w:rPr>
+        <w:t>s</w:t>
+      </w:r>
+      <w:r>
+        <w:rPr>
+          <w:b/>
+          <w:bCs/>
+          <w:i/>
+          <w:iCs/>
+          <w:color w:val="002060"/>
+          <w:sz w:val="28"/>
+        </w:rPr>
+        <w:t>ter---------------</w:t>
       </w:r>
     </w:p>
     <w:p>
@@ -3541,20 +3564,29 @@
     <w:p>
       <w:pPr>
         <w:rPr>
-          <w:sz w:val="28"/>
-        </w:rPr>
-      </w:pPr>
-      <w:r>
-        <w:rPr>
+          <w:b/>
+          <w:bCs/>
+          <w:i/>
+          <w:iCs/>
+          <w:color w:val="002060"/>
+          <w:sz w:val="28"/>
+        </w:rPr>
+      </w:pPr>
+      <w:r>
+        <w:rPr>
+          <w:b/>
+          <w:bCs/>
+          <w:i/>
+          <w:iCs/>
           <w:noProof/>
-          <w:sz w:val="28"/>
-        </w:rPr>
-        <w:lastRenderedPageBreak/>
+          <w:color w:val="002060"/>
+          <w:sz w:val="28"/>
+        </w:rPr>
         <w:drawing>
-          <wp:inline distT="0" distB="0" distL="0" distR="0" wp14:anchorId="5C7F32CB" wp14:editId="06DD0085">
-            <wp:extent cx="5943600" cy="3265170"/>
-            <wp:effectExtent l="0" t="0" r="0" b="0"/>
-            <wp:docPr id="3" name="Picture 3"/>
+          <wp:inline distT="0" distB="0" distL="0" distR="0" wp14:anchorId="2654D348" wp14:editId="3645FB7C">
+            <wp:extent cx="5943600" cy="3233420"/>
+            <wp:effectExtent l="0" t="0" r="0" b="5080"/>
+            <wp:docPr id="2" name="Picture 2"/>
             <wp:cNvGraphicFramePr>
               <a:graphicFrameLocks xmlns:a="http://schemas.openxmlformats.org/drawingml/2006/main" noChangeAspect="1"/>
             </wp:cNvGraphicFramePr>
@@ -3574,6 +3606,265 @@
                   <pic:spPr>
                     <a:xfrm>
                       <a:off x="0" y="0"/>
+                      <a:ext cx="5943600" cy="3233420"/>
+                    </a:xfrm>
+                    <a:prstGeom prst="rect">
+                      <a:avLst/>
+                    </a:prstGeom>
+                  </pic:spPr>
+                </pic:pic>
+              </a:graphicData>
+            </a:graphic>
+          </wp:inline>
+        </w:drawing>
+      </w:r>
+    </w:p>
+    <w:p>
+      <w:pPr>
+        <w:rPr>
+          <w:b/>
+          <w:bCs/>
+          <w:i/>
+          <w:iCs/>
+          <w:color w:val="002060"/>
+          <w:sz w:val="28"/>
+        </w:rPr>
+      </w:pPr>
+      <w:r>
+        <w:rPr>
+          <w:b/>
+          <w:bCs/>
+          <w:i/>
+          <w:iCs/>
+          <w:color w:val="002060"/>
+          <w:sz w:val="28"/>
+        </w:rPr>
+        <w:tab/>
+        <w:t xml:space="preserve">Nếu tài khoản đã có trong db sẽ không đăng kí được và </w:t>
+      </w:r>
+      <w:r>
+        <w:rPr>
+          <w:b/>
+          <w:bCs/>
+          <w:i/>
+          <w:iCs/>
+          <w:color w:val="002060"/>
+          <w:sz w:val="28"/>
+        </w:rPr>
+        <w:t>trả về thông báo không đăng ký thành công</w:t>
+      </w:r>
+    </w:p>
+    <w:p>
+      <w:pPr>
+        <w:rPr>
+          <w:b/>
+          <w:bCs/>
+          <w:i/>
+          <w:iCs/>
+          <w:color w:val="002060"/>
+          <w:sz w:val="28"/>
+        </w:rPr>
+      </w:pPr>
+      <w:r>
+        <w:rPr>
+          <w:b/>
+          <w:bCs/>
+          <w:i/>
+          <w:iCs/>
+          <w:color w:val="002060"/>
+          <w:sz w:val="28"/>
+        </w:rPr>
+        <w:t xml:space="preserve">API: </w:t>
+      </w:r>
+      <w:hyperlink r:id="rId15" w:history="1">
+        <w:r>
+          <w:rPr>
+            <w:rStyle w:val="Hyperlink"/>
+            <w:b/>
+            <w:bCs/>
+            <w:i/>
+            <w:iCs/>
+            <w:color w:val="002060"/>
+            <w:sz w:val="28"/>
+          </w:rPr>
+          <w:t>http://localhost:8080/register</w:t>
+        </w:r>
+      </w:hyperlink>
+      <w:r>
+        <w:rPr>
+          <w:b/>
+          <w:bCs/>
+          <w:i/>
+          <w:iCs/>
+          <w:color w:val="002060"/>
+          <w:sz w:val="28"/>
+        </w:rPr>
+        <w:t xml:space="preserve"> (Method post)</w:t>
+      </w:r>
+    </w:p>
+    <w:p>
+      <w:pPr>
+        <w:rPr>
+          <w:b/>
+          <w:bCs/>
+          <w:i/>
+          <w:iCs/>
+          <w:color w:val="002060"/>
+          <w:sz w:val="28"/>
+        </w:rPr>
+      </w:pPr>
+    </w:p>
+    <w:p>
+      <w:pPr>
+        <w:rPr>
+          <w:b/>
+          <w:bCs/>
+          <w:i/>
+          <w:iCs/>
+          <w:color w:val="002060"/>
+          <w:sz w:val="28"/>
+        </w:rPr>
+      </w:pPr>
+      <w:r>
+        <w:rPr>
+          <w:b/>
+          <w:bCs/>
+          <w:i/>
+          <w:iCs/>
+          <w:color w:val="002060"/>
+          <w:sz w:val="28"/>
+        </w:rPr>
+        <w:t>-----------Login Page---------------</w:t>
+      </w:r>
+    </w:p>
+    <w:p>
+      <w:pPr>
+        <w:rPr>
+          <w:b/>
+          <w:bCs/>
+          <w:i/>
+          <w:iCs/>
+          <w:color w:val="002060"/>
+          <w:sz w:val="28"/>
+        </w:rPr>
+      </w:pPr>
+      <w:r>
+        <w:rPr>
+          <w:b/>
+          <w:bCs/>
+          <w:i/>
+          <w:iCs/>
+          <w:color w:val="002060"/>
+          <w:sz w:val="28"/>
+        </w:rPr>
+        <w:lastRenderedPageBreak/>
+        <w:t>Input:</w:t>
+      </w:r>
+    </w:p>
+    <w:p>
+      <w:pPr>
+        <w:rPr>
+          <w:b/>
+          <w:bCs/>
+          <w:i/>
+          <w:iCs/>
+          <w:color w:val="002060"/>
+          <w:sz w:val="28"/>
+        </w:rPr>
+      </w:pPr>
+      <w:r>
+        <w:rPr>
+          <w:b/>
+          <w:bCs/>
+          <w:i/>
+          <w:iCs/>
+          <w:color w:val="002060"/>
+          <w:sz w:val="28"/>
+        </w:rPr>
+        <w:t>- Username</w:t>
+      </w:r>
+    </w:p>
+    <w:p>
+      <w:pPr>
+        <w:rPr>
+          <w:b/>
+          <w:bCs/>
+          <w:i/>
+          <w:iCs/>
+          <w:color w:val="002060"/>
+          <w:sz w:val="28"/>
+        </w:rPr>
+      </w:pPr>
+      <w:r>
+        <w:rPr>
+          <w:b/>
+          <w:bCs/>
+          <w:i/>
+          <w:iCs/>
+          <w:color w:val="002060"/>
+          <w:sz w:val="28"/>
+        </w:rPr>
+        <w:t>- Pass</w:t>
+      </w:r>
+    </w:p>
+    <w:p>
+      <w:pPr>
+        <w:rPr>
+          <w:b/>
+          <w:bCs/>
+          <w:i/>
+          <w:iCs/>
+          <w:color w:val="002060"/>
+          <w:sz w:val="28"/>
+        </w:rPr>
+      </w:pPr>
+      <w:r>
+        <w:rPr>
+          <w:b/>
+          <w:bCs/>
+          <w:i/>
+          <w:iCs/>
+          <w:color w:val="002060"/>
+          <w:sz w:val="28"/>
+        </w:rPr>
+        <w:t xml:space="preserve">Output: </w:t>
+      </w:r>
+    </w:p>
+    <w:p>
+      <w:pPr>
+        <w:rPr>
+          <w:sz w:val="28"/>
+        </w:rPr>
+      </w:pPr>
+      <w:r>
+        <w:rPr>
+          <w:noProof/>
+          <w:sz w:val="28"/>
+        </w:rPr>
+        <w:drawing>
+          <wp:inline distT="0" distB="0" distL="0" distR="0" wp14:anchorId="5C7F32CB" wp14:editId="06DD0085">
+            <wp:extent cx="5943600" cy="3265170"/>
+            <wp:effectExtent l="0" t="0" r="0" b="0"/>
+            <wp:docPr id="3" name="Picture 3"/>
+            <wp:cNvGraphicFramePr>
+              <a:graphicFrameLocks xmlns:a="http://schemas.openxmlformats.org/drawingml/2006/main" noChangeAspect="1"/>
+            </wp:cNvGraphicFramePr>
+            <a:graphic xmlns:a="http://schemas.openxmlformats.org/drawingml/2006/main">
+              <a:graphicData uri="http://schemas.openxmlformats.org/drawingml/2006/picture">
+                <pic:pic xmlns:pic="http://schemas.openxmlformats.org/drawingml/2006/picture">
+                  <pic:nvPicPr>
+                    <pic:cNvPr id="1" name=""/>
+                    <pic:cNvPicPr/>
+                  </pic:nvPicPr>
+                  <pic:blipFill>
+                    <a:blip r:embed="rId16"/>
+                    <a:stretch>
+                      <a:fillRect/>
+                    </a:stretch>
+                  </pic:blipFill>
+                  <pic:spPr>
+                    <a:xfrm>
+                      <a:off x="0" y="0"/>
                       <a:ext cx="5943600" cy="3265170"/>
                     </a:xfrm>
                     <a:prstGeom prst="rect">
@@ -3609,7 +3900,7 @@
         </w:rPr>
         <w:t xml:space="preserve">API: </w:t>
       </w:r>
-      <w:hyperlink r:id="rId15" w:history="1">
+      <w:hyperlink r:id="rId17" w:history="1">
         <w:r>
           <w:rPr>
             <w:rStyle w:val="Hyperlink"/>

</xml_diff>

<commit_message>
Bổ sung trạng thái đã xóa auction
</commit_message>
<xml_diff>
--- a/BackEnd/api-description.docx
+++ b/BackEnd/api-description.docx
@@ -1944,6 +1944,17 @@
         </w:rPr>
         <w:t>- Input: auction_id</w:t>
       </w:r>
+      <w:r>
+        <w:rPr>
+          <w:b/>
+          <w:bCs/>
+          <w:i/>
+          <w:iCs/>
+          <w:color w:val="002060"/>
+          <w:sz w:val="28"/>
+        </w:rPr>
+        <w:t>, accountName</w:t>
+      </w:r>
     </w:p>
     <w:p>
       <w:pPr>
@@ -2131,19 +2142,159 @@
     <w:p>
       <w:pPr>
         <w:rPr>
-          <w:sz w:val="28"/>
-        </w:rPr>
-      </w:pPr>
-      <w:r>
-        <w:rPr>
-          <w:noProof/>
+          <w:b/>
+          <w:bCs/>
+          <w:i/>
+          <w:iCs/>
+          <w:color w:val="002060"/>
+          <w:sz w:val="28"/>
+        </w:rPr>
+      </w:pPr>
+      <w:r>
+        <w:rPr>
+          <w:b/>
+          <w:bCs/>
+          <w:i/>
+          <w:iCs/>
+          <w:color w:val="002060"/>
+          <w:sz w:val="28"/>
+        </w:rPr>
+        <w:t>Trạng thái của Ng</w:t>
+      </w:r>
+      <w:r>
+        <w:rPr>
+          <w:b/>
+          <w:bCs/>
+          <w:i/>
+          <w:iCs/>
+          <w:color w:val="002060"/>
+          <w:sz w:val="28"/>
+        </w:rPr>
+        <w:t>ười dùng hiện tại đối với phiên đấu giá</w:t>
+      </w:r>
+    </w:p>
+    <w:p>
+      <w:pPr>
+        <w:rPr>
+          <w:b/>
+          <w:bCs/>
+          <w:i/>
+          <w:iCs/>
+          <w:color w:val="002060"/>
+          <w:sz w:val="28"/>
+        </w:rPr>
+      </w:pPr>
+      <w:r>
+        <w:rPr>
+          <w:b/>
+          <w:bCs/>
+          <w:i/>
+          <w:iCs/>
+          <w:color w:val="002060"/>
+          <w:sz w:val="28"/>
+        </w:rPr>
+        <w:tab/>
+        <w:t>+ 1: Chủ phiên</w:t>
+      </w:r>
+    </w:p>
+    <w:p>
+      <w:pPr>
+        <w:rPr>
+          <w:b/>
+          <w:bCs/>
+          <w:i/>
+          <w:iCs/>
+          <w:color w:val="002060"/>
+          <w:sz w:val="28"/>
+        </w:rPr>
+      </w:pPr>
+      <w:r>
+        <w:rPr>
+          <w:b/>
+          <w:bCs/>
+          <w:i/>
+          <w:iCs/>
+          <w:color w:val="002060"/>
+          <w:sz w:val="28"/>
+        </w:rPr>
+        <w:tab/>
+        <w:t>+ 2: Đang tham gia</w:t>
+      </w:r>
+    </w:p>
+    <w:p>
+      <w:pPr>
+        <w:rPr>
+          <w:b/>
+          <w:bCs/>
+          <w:i/>
+          <w:iCs/>
+          <w:color w:val="002060"/>
+          <w:sz w:val="28"/>
+        </w:rPr>
+      </w:pPr>
+      <w:r>
+        <w:rPr>
+          <w:b/>
+          <w:bCs/>
+          <w:i/>
+          <w:iCs/>
+          <w:color w:val="002060"/>
+          <w:sz w:val="28"/>
+        </w:rPr>
+        <w:tab/>
+        <w:t>+ 3</w:t>
+      </w:r>
+      <w:r>
+        <w:rPr>
+          <w:b/>
+          <w:bCs/>
+          <w:i/>
+          <w:iCs/>
+          <w:color w:val="002060"/>
+          <w:sz w:val="28"/>
+        </w:rPr>
+        <w:t>: Chưa tham gia</w:t>
+      </w:r>
+    </w:p>
+    <w:p>
+      <w:pPr>
+        <w:rPr>
+          <w:b/>
+          <w:bCs/>
+          <w:i/>
+          <w:iCs/>
+          <w:color w:val="002060"/>
+          <w:sz w:val="28"/>
+        </w:rPr>
+      </w:pPr>
+      <w:r>
+        <w:rPr>
+          <w:b/>
+          <w:bCs/>
+          <w:i/>
+          <w:iCs/>
+          <w:color w:val="002060"/>
+          <w:sz w:val="28"/>
+        </w:rPr>
+        <w:tab/>
+        <w:t>+ 4: Chưa đăng nhập</w:t>
+      </w:r>
+    </w:p>
+    <w:p>
+      <w:pPr>
+        <w:rPr>
+          <w:sz w:val="28"/>
+        </w:rPr>
+      </w:pPr>
+      <w:r>
+        <w:rPr>
           <w:sz w:val="28"/>
         </w:rPr>
         <w:drawing>
-          <wp:inline distT="0" distB="0" distL="0" distR="0" wp14:anchorId="1D7A64A0" wp14:editId="63C846F6">
-            <wp:extent cx="5943600" cy="2472055"/>
-            <wp:effectExtent l="0" t="0" r="0" b="4445"/>
-            <wp:docPr id="7" name="Picture 7" descr="Text&#10;&#10;Description automatically generated"/>
+          <wp:inline distT="0" distB="0" distL="0" distR="0" wp14:anchorId="004870F4" wp14:editId="5520B889">
+            <wp:extent cx="5943600" cy="3340735"/>
+            <wp:effectExtent l="0" t="0" r="0" b="0"/>
+            <wp:docPr id="9" name="Picture 9" descr="A screenshot of a computer screen&#10;&#10;Description automatically generated with medium confidence"/>
             <wp:cNvGraphicFramePr>
               <a:graphicFrameLocks xmlns:a="http://schemas.openxmlformats.org/drawingml/2006/main" noChangeAspect="1"/>
             </wp:cNvGraphicFramePr>
@@ -2151,7 +2302,7 @@
               <a:graphicData uri="http://schemas.openxmlformats.org/drawingml/2006/picture">
                 <pic:pic xmlns:pic="http://schemas.openxmlformats.org/drawingml/2006/picture">
                   <pic:nvPicPr>
-                    <pic:cNvPr id="7" name="Picture 7" descr="Text&#10;&#10;Description automatically generated"/>
+                    <pic:cNvPr id="9" name="Picture 9" descr="A screenshot of a computer screen&#10;&#10;Description automatically generated with medium confidence"/>
                     <pic:cNvPicPr/>
                   </pic:nvPicPr>
                   <pic:blipFill>
@@ -2163,7 +2314,7 @@
                   <pic:spPr>
                     <a:xfrm>
                       <a:off x="0" y="0"/>
-                      <a:ext cx="5943600" cy="2472055"/>
+                      <a:ext cx="5943600" cy="3340735"/>
                     </a:xfrm>
                     <a:prstGeom prst="rect">
                       <a:avLst/>
@@ -2184,14 +2335,14 @@
       </w:pPr>
       <w:r>
         <w:rPr>
-          <w:noProof/>
-          <w:sz w:val="28"/>
-        </w:rPr>
+          <w:sz w:val="28"/>
+        </w:rPr>
+        <w:lastRenderedPageBreak/>
         <w:drawing>
-          <wp:inline distT="0" distB="0" distL="0" distR="0" wp14:anchorId="2238A550" wp14:editId="26ABED37">
-            <wp:extent cx="5943600" cy="2454275"/>
-            <wp:effectExtent l="0" t="0" r="0" b="3175"/>
-            <wp:docPr id="8" name="Picture 8" descr="Text&#10;&#10;Description automatically generated"/>
+          <wp:inline distT="0" distB="0" distL="0" distR="0" wp14:anchorId="4DFB1C57" wp14:editId="7A4C8F17">
+            <wp:extent cx="5943600" cy="3317875"/>
+            <wp:effectExtent l="0" t="0" r="0" b="0"/>
+            <wp:docPr id="10" name="Picture 10" descr="Text&#10;&#10;Description automatically generated"/>
             <wp:cNvGraphicFramePr>
               <a:graphicFrameLocks xmlns:a="http://schemas.openxmlformats.org/drawingml/2006/main" noChangeAspect="1"/>
             </wp:cNvGraphicFramePr>
@@ -2199,7 +2350,7 @@
               <a:graphicData uri="http://schemas.openxmlformats.org/drawingml/2006/picture">
                 <pic:pic xmlns:pic="http://schemas.openxmlformats.org/drawingml/2006/picture">
                   <pic:nvPicPr>
-                    <pic:cNvPr id="8" name="Picture 8" descr="Text&#10;&#10;Description automatically generated"/>
+                    <pic:cNvPr id="10" name="Picture 10" descr="Text&#10;&#10;Description automatically generated"/>
                     <pic:cNvPicPr/>
                   </pic:nvPicPr>
                   <pic:blipFill>
@@ -2211,7 +2362,7 @@
                   <pic:spPr>
                     <a:xfrm>
                       <a:off x="0" y="0"/>
-                      <a:ext cx="5943600" cy="2454275"/>
+                      <a:ext cx="5943600" cy="3317875"/>
                     </a:xfrm>
                     <a:prstGeom prst="rect">
                       <a:avLst/>
@@ -2268,8 +2419,9 @@
           <w:iCs/>
           <w:color w:val="002060"/>
           <w:sz w:val="28"/>
-        </w:rPr>
-        <w:t xml:space="preserve"> </w:t>
+          <w:u w:val="single"/>
+        </w:rPr>
+        <w:t>?accountName=</w:t>
       </w:r>
     </w:p>
     <w:p>
@@ -2298,6 +2450,30 @@
     <w:p>
       <w:pPr>
         <w:rPr>
+          <w:b/>
+          <w:bCs/>
+          <w:i/>
+          <w:iCs/>
+          <w:color w:val="002060"/>
+          <w:sz w:val="28"/>
+        </w:rPr>
+      </w:pPr>
+      <w:r>
+        <w:rPr>
+          <w:b/>
+          <w:bCs/>
+          <w:i/>
+          <w:iCs/>
+          <w:color w:val="002060"/>
+          <w:sz w:val="28"/>
+        </w:rPr>
+        <w:tab/>
+        <w:t>accountName= {tên người mở phiên} hoặc accountName=</w:t>
+      </w:r>
+    </w:p>
+    <w:p>
+      <w:pPr>
+        <w:rPr>
           <w:sz w:val="28"/>
         </w:rPr>
       </w:pPr>
@@ -2348,7 +2524,6 @@
           <w:color w:val="002060"/>
           <w:sz w:val="28"/>
         </w:rPr>
-        <w:lastRenderedPageBreak/>
         <w:t>-----------------Check ng đó có bán sp ko--------------</w:t>
       </w:r>
     </w:p>
@@ -2513,6 +2688,7 @@
           <w:color w:val="002060"/>
           <w:sz w:val="28"/>
         </w:rPr>
+        <w:lastRenderedPageBreak/>
         <w:t xml:space="preserve">API: </w:t>
       </w:r>
       <w:r>
@@ -2817,10 +2993,10 @@
           <w:bCs/>
           <w:i/>
           <w:iCs/>
-          <w:color w:val="002060"/>
-          <w:sz w:val="28"/>
-        </w:rPr>
-        <w:lastRenderedPageBreak/>
+          <w:noProof/>
+          <w:color w:val="002060"/>
+          <w:sz w:val="28"/>
+        </w:rPr>
         <w:drawing>
           <wp:inline distT="0" distB="0" distL="0" distR="0" wp14:anchorId="05C2DEB8" wp14:editId="5D15FFE9">
             <wp:extent cx="5943600" cy="2992120"/>
@@ -2938,6 +3114,7 @@
           <w:color w:val="002060"/>
           <w:sz w:val="28"/>
         </w:rPr>
+        <w:lastRenderedPageBreak/>
         <w:t>Lưu ý: Cần đăng nhập lấy token thì mới được xem giỏ hàng</w:t>
       </w:r>
     </w:p>
@@ -3111,125 +3288,125 @@
         <w:rPr>
           <w:sz w:val="28"/>
         </w:rPr>
+        <w:t>mã huyện</w:t>
+      </w:r>
+    </w:p>
+    <w:p>
+      <w:pPr>
+        <w:rPr>
+          <w:sz w:val="28"/>
+        </w:rPr>
+      </w:pPr>
+      <w:r>
+        <w:rPr>
+          <w:sz w:val="28"/>
+        </w:rPr>
+        <w:t>Address detail</w:t>
+      </w:r>
+    </w:p>
+    <w:p>
+      <w:pPr>
+        <w:rPr>
+          <w:sz w:val="28"/>
+        </w:rPr>
+      </w:pPr>
+      <w:r>
+        <w:rPr>
+          <w:sz w:val="28"/>
+        </w:rPr>
+        <w:t>Số điện thoại</w:t>
+      </w:r>
+    </w:p>
+    <w:p>
+      <w:pPr>
+        <w:rPr>
+          <w:sz w:val="28"/>
+        </w:rPr>
+      </w:pPr>
+      <w:r>
+        <w:rPr>
+          <w:sz w:val="28"/>
+        </w:rPr>
+        <w:t>** Trang này có thêm 2 api để thêm địa chỉ và xóa địa chỉ, xóa thì input là id của địa chỉ giao hàng đó</w:t>
+      </w:r>
+    </w:p>
+    <w:p>
+      <w:pPr>
+        <w:rPr>
+          <w:sz w:val="28"/>
+        </w:rPr>
+      </w:pPr>
+    </w:p>
+    <w:p>
+      <w:pPr>
+        <w:rPr>
+          <w:sz w:val="28"/>
+        </w:rPr>
+      </w:pPr>
+      <w:r>
+        <w:rPr>
+          <w:sz w:val="28"/>
+        </w:rPr>
+        <w:t>-----------Trang thanh toán-----------</w:t>
+      </w:r>
+    </w:p>
+    <w:p>
+      <w:pPr>
+        <w:rPr>
+          <w:sz w:val="28"/>
+        </w:rPr>
+      </w:pPr>
+      <w:r>
+        <w:rPr>
+          <w:sz w:val="28"/>
+        </w:rPr>
+        <w:t>Lấy cho t cái phí ship là đc (Tính toán sao đó tự lo)</w:t>
+      </w:r>
+    </w:p>
+    <w:p>
+      <w:pPr>
+        <w:rPr>
+          <w:sz w:val="28"/>
+        </w:rPr>
+      </w:pPr>
+      <w:r>
+        <w:rPr>
+          <w:sz w:val="28"/>
+        </w:rPr>
+        <w:t>Trang này sẽ có 1 api xác nhận đã thanh toán</w:t>
+      </w:r>
+    </w:p>
+    <w:p>
+      <w:pPr>
+        <w:rPr>
+          <w:sz w:val="28"/>
+        </w:rPr>
+      </w:pPr>
+      <w:r>
+        <w:rPr>
+          <w:sz w:val="28"/>
+        </w:rPr>
+        <w:t>T chưa nghĩ đc input, chắc bấm nút thanh toán xong thì m tự động tạo đơn hàng tự lưu vô database</w:t>
+      </w:r>
+    </w:p>
+    <w:p>
+      <w:pPr>
+        <w:rPr>
+          <w:sz w:val="28"/>
+        </w:rPr>
+      </w:pPr>
+    </w:p>
+    <w:p>
+      <w:pPr>
+        <w:rPr>
+          <w:sz w:val="28"/>
+        </w:rPr>
+      </w:pPr>
+      <w:r>
+        <w:rPr>
+          <w:sz w:val="28"/>
+        </w:rPr>
         <w:lastRenderedPageBreak/>
-        <w:t>mã huyện</w:t>
-      </w:r>
-    </w:p>
-    <w:p>
-      <w:pPr>
-        <w:rPr>
-          <w:sz w:val="28"/>
-        </w:rPr>
-      </w:pPr>
-      <w:r>
-        <w:rPr>
-          <w:sz w:val="28"/>
-        </w:rPr>
-        <w:t>Address detail</w:t>
-      </w:r>
-    </w:p>
-    <w:p>
-      <w:pPr>
-        <w:rPr>
-          <w:sz w:val="28"/>
-        </w:rPr>
-      </w:pPr>
-      <w:r>
-        <w:rPr>
-          <w:sz w:val="28"/>
-        </w:rPr>
-        <w:t>Số điện thoại</w:t>
-      </w:r>
-    </w:p>
-    <w:p>
-      <w:pPr>
-        <w:rPr>
-          <w:sz w:val="28"/>
-        </w:rPr>
-      </w:pPr>
-      <w:r>
-        <w:rPr>
-          <w:sz w:val="28"/>
-        </w:rPr>
-        <w:t>** Trang này có thêm 2 api để thêm địa chỉ và xóa địa chỉ, xóa thì input là id của địa chỉ giao hàng đó</w:t>
-      </w:r>
-    </w:p>
-    <w:p>
-      <w:pPr>
-        <w:rPr>
-          <w:sz w:val="28"/>
-        </w:rPr>
-      </w:pPr>
-    </w:p>
-    <w:p>
-      <w:pPr>
-        <w:rPr>
-          <w:sz w:val="28"/>
-        </w:rPr>
-      </w:pPr>
-      <w:r>
-        <w:rPr>
-          <w:sz w:val="28"/>
-        </w:rPr>
-        <w:t>-----------Trang thanh toán-----------</w:t>
-      </w:r>
-    </w:p>
-    <w:p>
-      <w:pPr>
-        <w:rPr>
-          <w:sz w:val="28"/>
-        </w:rPr>
-      </w:pPr>
-      <w:r>
-        <w:rPr>
-          <w:sz w:val="28"/>
-        </w:rPr>
-        <w:t>Lấy cho t cái phí ship là đc (Tính toán sao đó tự lo)</w:t>
-      </w:r>
-    </w:p>
-    <w:p>
-      <w:pPr>
-        <w:rPr>
-          <w:sz w:val="28"/>
-        </w:rPr>
-      </w:pPr>
-      <w:r>
-        <w:rPr>
-          <w:sz w:val="28"/>
-        </w:rPr>
-        <w:t>Trang này sẽ có 1 api xác nhận đã thanh toán</w:t>
-      </w:r>
-    </w:p>
-    <w:p>
-      <w:pPr>
-        <w:rPr>
-          <w:sz w:val="28"/>
-        </w:rPr>
-      </w:pPr>
-      <w:r>
-        <w:rPr>
-          <w:sz w:val="28"/>
-        </w:rPr>
-        <w:t>T chưa nghĩ đc input, chắc bấm nút thanh toán xong thì m tự động tạo đơn hàng tự lưu vô database</w:t>
-      </w:r>
-    </w:p>
-    <w:p>
-      <w:pPr>
-        <w:rPr>
-          <w:sz w:val="28"/>
-        </w:rPr>
-      </w:pPr>
-    </w:p>
-    <w:p>
-      <w:pPr>
-        <w:rPr>
-          <w:sz w:val="28"/>
-        </w:rPr>
-      </w:pPr>
-      <w:r>
-        <w:rPr>
-          <w:sz w:val="28"/>
-        </w:rPr>
         <w:t>-------------Trang quản lý cửa hàng----------------</w:t>
       </w:r>
       <w:r>
@@ -3395,7 +3572,6 @@
         <w:rPr>
           <w:sz w:val="28"/>
         </w:rPr>
-        <w:lastRenderedPageBreak/>
         <w:t>Input là id đơn hàng, lấy cho t các thông tin đơn hàng như sau (Tên sp, hình ảnh, id sp, trạng thái đơn hàng, giá thành, mã thành phố, mã quận, mã huyện, address detail, tên người mua, số điện thoại)</w:t>
       </w:r>
     </w:p>
@@ -3582,6 +3758,7 @@
           <w:color w:val="002060"/>
           <w:sz w:val="28"/>
         </w:rPr>
+        <w:lastRenderedPageBreak/>
         <w:drawing>
           <wp:inline distT="0" distB="0" distL="0" distR="0" wp14:anchorId="2654D348" wp14:editId="3645FB7C">
             <wp:extent cx="5943600" cy="3233420"/>
@@ -3757,90 +3934,90 @@
           <w:color w:val="002060"/>
           <w:sz w:val="28"/>
         </w:rPr>
+        <w:t>Input:</w:t>
+      </w:r>
+    </w:p>
+    <w:p>
+      <w:pPr>
+        <w:rPr>
+          <w:b/>
+          <w:bCs/>
+          <w:i/>
+          <w:iCs/>
+          <w:color w:val="002060"/>
+          <w:sz w:val="28"/>
+        </w:rPr>
+      </w:pPr>
+      <w:r>
+        <w:rPr>
+          <w:b/>
+          <w:bCs/>
+          <w:i/>
+          <w:iCs/>
+          <w:color w:val="002060"/>
+          <w:sz w:val="28"/>
+        </w:rPr>
+        <w:t>- Username</w:t>
+      </w:r>
+    </w:p>
+    <w:p>
+      <w:pPr>
+        <w:rPr>
+          <w:b/>
+          <w:bCs/>
+          <w:i/>
+          <w:iCs/>
+          <w:color w:val="002060"/>
+          <w:sz w:val="28"/>
+        </w:rPr>
+      </w:pPr>
+      <w:r>
+        <w:rPr>
+          <w:b/>
+          <w:bCs/>
+          <w:i/>
+          <w:iCs/>
+          <w:color w:val="002060"/>
+          <w:sz w:val="28"/>
+        </w:rPr>
+        <w:t>- Pass</w:t>
+      </w:r>
+    </w:p>
+    <w:p>
+      <w:pPr>
+        <w:rPr>
+          <w:b/>
+          <w:bCs/>
+          <w:i/>
+          <w:iCs/>
+          <w:color w:val="002060"/>
+          <w:sz w:val="28"/>
+        </w:rPr>
+      </w:pPr>
+      <w:r>
+        <w:rPr>
+          <w:b/>
+          <w:bCs/>
+          <w:i/>
+          <w:iCs/>
+          <w:color w:val="002060"/>
+          <w:sz w:val="28"/>
+        </w:rPr>
+        <w:t xml:space="preserve">Output: </w:t>
+      </w:r>
+    </w:p>
+    <w:p>
+      <w:pPr>
+        <w:rPr>
+          <w:sz w:val="28"/>
+        </w:rPr>
+      </w:pPr>
+      <w:r>
+        <w:rPr>
+          <w:noProof/>
+          <w:sz w:val="28"/>
+        </w:rPr>
         <w:lastRenderedPageBreak/>
-        <w:t>Input:</w:t>
-      </w:r>
-    </w:p>
-    <w:p>
-      <w:pPr>
-        <w:rPr>
-          <w:b/>
-          <w:bCs/>
-          <w:i/>
-          <w:iCs/>
-          <w:color w:val="002060"/>
-          <w:sz w:val="28"/>
-        </w:rPr>
-      </w:pPr>
-      <w:r>
-        <w:rPr>
-          <w:b/>
-          <w:bCs/>
-          <w:i/>
-          <w:iCs/>
-          <w:color w:val="002060"/>
-          <w:sz w:val="28"/>
-        </w:rPr>
-        <w:t>- Username</w:t>
-      </w:r>
-    </w:p>
-    <w:p>
-      <w:pPr>
-        <w:rPr>
-          <w:b/>
-          <w:bCs/>
-          <w:i/>
-          <w:iCs/>
-          <w:color w:val="002060"/>
-          <w:sz w:val="28"/>
-        </w:rPr>
-      </w:pPr>
-      <w:r>
-        <w:rPr>
-          <w:b/>
-          <w:bCs/>
-          <w:i/>
-          <w:iCs/>
-          <w:color w:val="002060"/>
-          <w:sz w:val="28"/>
-        </w:rPr>
-        <w:t>- Pass</w:t>
-      </w:r>
-    </w:p>
-    <w:p>
-      <w:pPr>
-        <w:rPr>
-          <w:b/>
-          <w:bCs/>
-          <w:i/>
-          <w:iCs/>
-          <w:color w:val="002060"/>
-          <w:sz w:val="28"/>
-        </w:rPr>
-      </w:pPr>
-      <w:r>
-        <w:rPr>
-          <w:b/>
-          <w:bCs/>
-          <w:i/>
-          <w:iCs/>
-          <w:color w:val="002060"/>
-          <w:sz w:val="28"/>
-        </w:rPr>
-        <w:t xml:space="preserve">Output: </w:t>
-      </w:r>
-    </w:p>
-    <w:p>
-      <w:pPr>
-        <w:rPr>
-          <w:sz w:val="28"/>
-        </w:rPr>
-      </w:pPr>
-      <w:r>
-        <w:rPr>
-          <w:noProof/>
-          <w:sz w:val="28"/>
-        </w:rPr>
         <w:drawing>
           <wp:inline distT="0" distB="0" distL="0" distR="0" wp14:anchorId="5C7F32CB" wp14:editId="06DD0085">
             <wp:extent cx="5943600" cy="3265170"/>

</xml_diff>

<commit_message>
API lấy địa chỉ giao hàng
</commit_message>
<xml_diff>
--- a/BackEnd/api-description.docx
+++ b/BackEnd/api-description.docx
@@ -1,6 +1,6 @@
 
 <file path=word/document.xml><?xml version="1.0" encoding="utf-8"?>
-<w:document xmlns:wpc="http://schemas.microsoft.com/office/word/2010/wordprocessingCanvas" xmlns:cx="http://schemas.microsoft.com/office/drawing/2014/chartex" xmlns:mc="http://schemas.openxmlformats.org/markup-compatibility/2006" xmlns:o="urn:schemas-microsoft-com:office:office" xmlns:r="http://schemas.openxmlformats.org/officeDocument/2006/relationships" xmlns:m="http://schemas.openxmlformats.org/officeDocument/2006/math" xmlns:v="urn:schemas-microsoft-com:vml" xmlns:wp14="http://schemas.microsoft.com/office/word/2010/wordprocessingDrawing" xmlns:wp="http://schemas.openxmlformats.org/drawingml/2006/wordprocessingDrawing" xmlns:w10="urn:schemas-microsoft-com:office:word" xmlns:w="http://schemas.openxmlformats.org/wordprocessingml/2006/main" xmlns:w14="http://schemas.microsoft.com/office/word/2010/wordml" xmlns:w15="http://schemas.microsoft.com/office/word/2012/wordml" xmlns:w16se="http://schemas.microsoft.com/office/word/2015/wordml/symex" xmlns:wpg="http://schemas.microsoft.com/office/word/2010/wordprocessingGroup" xmlns:wpi="http://schemas.microsoft.com/office/word/2010/wordprocessingInk" xmlns:wne="http://schemas.microsoft.com/office/word/2006/wordml" xmlns:wps="http://schemas.microsoft.com/office/word/2010/wordprocessingShape" mc:Ignorable="w14 w15 w16se wp14">
+<w:document xmlns:wpc="http://schemas.microsoft.com/office/word/2010/wordprocessingCanvas" xmlns:cx="http://schemas.microsoft.com/office/drawing/2014/chartex" xmlns:cx1="http://schemas.microsoft.com/office/drawing/2015/9/8/chartex" xmlns:cx2="http://schemas.microsoft.com/office/drawing/2015/10/21/chartex" xmlns:cx3="http://schemas.microsoft.com/office/drawing/2016/5/9/chartex" xmlns:cx4="http://schemas.microsoft.com/office/drawing/2016/5/10/chartex" xmlns:cx5="http://schemas.microsoft.com/office/drawing/2016/5/11/chartex" xmlns:cx6="http://schemas.microsoft.com/office/drawing/2016/5/12/chartex" xmlns:cx7="http://schemas.microsoft.com/office/drawing/2016/5/13/chartex" xmlns:cx8="http://schemas.microsoft.com/office/drawing/2016/5/14/chartex" xmlns:mc="http://schemas.openxmlformats.org/markup-compatibility/2006" xmlns:aink="http://schemas.microsoft.com/office/drawing/2016/ink" xmlns:am3d="http://schemas.microsoft.com/office/drawing/2017/model3d" xmlns:o="urn:schemas-microsoft-com:office:office" xmlns:oel="http://schemas.microsoft.com/office/2019/extlst" xmlns:r="http://schemas.openxmlformats.org/officeDocument/2006/relationships" xmlns:m="http://schemas.openxmlformats.org/officeDocument/2006/math" xmlns:v="urn:schemas-microsoft-com:vml" xmlns:wp14="http://schemas.microsoft.com/office/word/2010/wordprocessingDrawing" xmlns:wp="http://schemas.openxmlformats.org/drawingml/2006/wordprocessingDrawing" xmlns:w10="urn:schemas-microsoft-com:office:word" xmlns:w="http://schemas.openxmlformats.org/wordprocessingml/2006/main" xmlns:w14="http://schemas.microsoft.com/office/word/2010/wordml" xmlns:w15="http://schemas.microsoft.com/office/word/2012/wordml" xmlns:w16cex="http://schemas.microsoft.com/office/word/2018/wordml/cex" xmlns:w16cid="http://schemas.microsoft.com/office/word/2016/wordml/cid" xmlns:w16="http://schemas.microsoft.com/office/word/2018/wordml" xmlns:w16sdtdh="http://schemas.microsoft.com/office/word/2020/wordml/sdtdatahash" xmlns:w16se="http://schemas.microsoft.com/office/word/2015/wordml/symex" xmlns:wpg="http://schemas.microsoft.com/office/word/2010/wordprocessingGroup" xmlns:wpi="http://schemas.microsoft.com/office/word/2010/wordprocessingInk" xmlns:wne="http://schemas.microsoft.com/office/word/2006/wordml" xmlns:wps="http://schemas.microsoft.com/office/word/2010/wordprocessingShape" mc:Ignorable="w14 w15 w16se w16cid w16 w16cex w16sdtdh wp14">
   <w:body>
     <w:p>
       <w:pPr>
@@ -3890,11 +3890,21 @@
     <w:p>
       <w:pPr>
         <w:rPr>
-          <w:sz w:val="28"/>
-        </w:rPr>
-      </w:pPr>
-      <w:r>
-        <w:rPr>
+          <w:b/>
+          <w:bCs/>
+          <w:i/>
+          <w:iCs/>
+          <w:color w:val="002060"/>
+          <w:sz w:val="28"/>
+        </w:rPr>
+      </w:pPr>
+      <w:r>
+        <w:rPr>
+          <w:b/>
+          <w:bCs/>
+          <w:i/>
+          <w:iCs/>
+          <w:color w:val="002060"/>
           <w:sz w:val="28"/>
         </w:rPr>
         <w:lastRenderedPageBreak/>
@@ -3904,11 +3914,21 @@
     <w:p>
       <w:pPr>
         <w:rPr>
-          <w:sz w:val="28"/>
-        </w:rPr>
-      </w:pPr>
-      <w:r>
-        <w:rPr>
+          <w:b/>
+          <w:bCs/>
+          <w:i/>
+          <w:iCs/>
+          <w:color w:val="002060"/>
+          <w:sz w:val="28"/>
+        </w:rPr>
+      </w:pPr>
+      <w:r>
+        <w:rPr>
+          <w:b/>
+          <w:bCs/>
+          <w:i/>
+          <w:iCs/>
+          <w:color w:val="002060"/>
           <w:sz w:val="28"/>
         </w:rPr>
         <w:t>Lấy danh sách các địa chỉ giao hàng</w:t>
@@ -3917,11 +3937,21 @@
     <w:p>
       <w:pPr>
         <w:rPr>
-          <w:sz w:val="28"/>
-        </w:rPr>
-      </w:pPr>
-      <w:r>
-        <w:rPr>
+          <w:b/>
+          <w:bCs/>
+          <w:i/>
+          <w:iCs/>
+          <w:color w:val="002060"/>
+          <w:sz w:val="28"/>
+        </w:rPr>
+      </w:pPr>
+      <w:r>
+        <w:rPr>
+          <w:b/>
+          <w:bCs/>
+          <w:i/>
+          <w:iCs/>
+          <w:color w:val="002060"/>
           <w:sz w:val="28"/>
         </w:rPr>
         <w:t>input: userid</w:t>
@@ -3930,11 +3960,21 @@
     <w:p>
       <w:pPr>
         <w:rPr>
-          <w:sz w:val="28"/>
-        </w:rPr>
-      </w:pPr>
-      <w:r>
-        <w:rPr>
+          <w:b/>
+          <w:bCs/>
+          <w:i/>
+          <w:iCs/>
+          <w:color w:val="002060"/>
+          <w:sz w:val="28"/>
+        </w:rPr>
+      </w:pPr>
+      <w:r>
+        <w:rPr>
+          <w:b/>
+          <w:bCs/>
+          <w:i/>
+          <w:iCs/>
+          <w:color w:val="002060"/>
           <w:sz w:val="28"/>
         </w:rPr>
         <w:t>Output: Ds các địa chỉ giao hàng mà ngta đã thêm, mỗi địa chỉ cần các thông tin sau</w:t>
@@ -3942,12 +3982,23 @@
     </w:p>
     <w:p>
       <w:pPr>
-        <w:rPr>
-          <w:sz w:val="28"/>
-        </w:rPr>
-      </w:pPr>
-      <w:r>
-        <w:rPr>
+        <w:ind w:left="720"/>
+        <w:rPr>
+          <w:b/>
+          <w:bCs/>
+          <w:i/>
+          <w:iCs/>
+          <w:color w:val="002060"/>
+          <w:sz w:val="28"/>
+        </w:rPr>
+      </w:pPr>
+      <w:r>
+        <w:rPr>
+          <w:b/>
+          <w:bCs/>
+          <w:i/>
+          <w:iCs/>
+          <w:color w:val="002060"/>
           <w:sz w:val="28"/>
         </w:rPr>
         <w:t>id của địa chỉ giao hàng</w:t>
@@ -3955,12 +4006,23 @@
     </w:p>
     <w:p>
       <w:pPr>
-        <w:rPr>
-          <w:sz w:val="28"/>
-        </w:rPr>
-      </w:pPr>
-      <w:r>
-        <w:rPr>
+        <w:ind w:left="720"/>
+        <w:rPr>
+          <w:b/>
+          <w:bCs/>
+          <w:i/>
+          <w:iCs/>
+          <w:color w:val="002060"/>
+          <w:sz w:val="28"/>
+        </w:rPr>
+      </w:pPr>
+      <w:r>
+        <w:rPr>
+          <w:b/>
+          <w:bCs/>
+          <w:i/>
+          <w:iCs/>
+          <w:color w:val="002060"/>
           <w:sz w:val="28"/>
         </w:rPr>
         <w:t>name (cái này ko phải tên của user mà là tên của ng nhận mà ngta đã ghi cho địa chỉ đó)</w:t>
@@ -3968,25 +4030,23 @@
     </w:p>
     <w:p>
       <w:pPr>
-        <w:rPr>
-          <w:sz w:val="28"/>
-        </w:rPr>
-      </w:pPr>
-      <w:r>
-        <w:rPr>
-          <w:sz w:val="28"/>
-        </w:rPr>
-        <w:t>mã thành phố</w:t>
-      </w:r>
-    </w:p>
-    <w:p>
-      <w:pPr>
-        <w:rPr>
-          <w:sz w:val="28"/>
-        </w:rPr>
-      </w:pPr>
-      <w:r>
-        <w:rPr>
+        <w:ind w:left="720"/>
+        <w:rPr>
+          <w:b/>
+          <w:bCs/>
+          <w:i/>
+          <w:iCs/>
+          <w:color w:val="002060"/>
+          <w:sz w:val="28"/>
+        </w:rPr>
+      </w:pPr>
+      <w:r>
+        <w:rPr>
+          <w:b/>
+          <w:bCs/>
+          <w:i/>
+          <w:iCs/>
+          <w:color w:val="002060"/>
           <w:sz w:val="28"/>
         </w:rPr>
         <w:t>mã quận</w:t>
@@ -3994,12 +4054,23 @@
     </w:p>
     <w:p>
       <w:pPr>
-        <w:rPr>
-          <w:sz w:val="28"/>
-        </w:rPr>
-      </w:pPr>
-      <w:r>
-        <w:rPr>
+        <w:ind w:left="720"/>
+        <w:rPr>
+          <w:b/>
+          <w:bCs/>
+          <w:i/>
+          <w:iCs/>
+          <w:color w:val="002060"/>
+          <w:sz w:val="28"/>
+        </w:rPr>
+      </w:pPr>
+      <w:r>
+        <w:rPr>
+          <w:b/>
+          <w:bCs/>
+          <w:i/>
+          <w:iCs/>
+          <w:color w:val="002060"/>
           <w:sz w:val="28"/>
         </w:rPr>
         <w:t>mã huyện</w:t>
@@ -4007,12 +4078,23 @@
     </w:p>
     <w:p>
       <w:pPr>
-        <w:rPr>
-          <w:sz w:val="28"/>
-        </w:rPr>
-      </w:pPr>
-      <w:r>
-        <w:rPr>
+        <w:ind w:left="720"/>
+        <w:rPr>
+          <w:b/>
+          <w:bCs/>
+          <w:i/>
+          <w:iCs/>
+          <w:color w:val="002060"/>
+          <w:sz w:val="28"/>
+        </w:rPr>
+      </w:pPr>
+      <w:r>
+        <w:rPr>
+          <w:b/>
+          <w:bCs/>
+          <w:i/>
+          <w:iCs/>
+          <w:color w:val="002060"/>
           <w:sz w:val="28"/>
         </w:rPr>
         <w:t>Address detail</w:t>
@@ -4020,12 +4102,23 @@
     </w:p>
     <w:p>
       <w:pPr>
-        <w:rPr>
-          <w:sz w:val="28"/>
-        </w:rPr>
-      </w:pPr>
-      <w:r>
-        <w:rPr>
+        <w:ind w:left="720"/>
+        <w:rPr>
+          <w:b/>
+          <w:bCs/>
+          <w:i/>
+          <w:iCs/>
+          <w:color w:val="002060"/>
+          <w:sz w:val="28"/>
+        </w:rPr>
+      </w:pPr>
+      <w:r>
+        <w:rPr>
+          <w:b/>
+          <w:bCs/>
+          <w:i/>
+          <w:iCs/>
+          <w:color w:val="002060"/>
           <w:sz w:val="28"/>
         </w:rPr>
         <w:t>Số điện thoại</w:t>
@@ -4033,13 +4126,188 @@
     </w:p>
     <w:p>
       <w:pPr>
-        <w:rPr>
-          <w:sz w:val="28"/>
-        </w:rPr>
-      </w:pPr>
-      <w:r>
-        <w:rPr>
-          <w:sz w:val="28"/>
+        <w:ind w:left="720" w:hanging="720"/>
+        <w:rPr>
+          <w:b/>
+          <w:bCs/>
+          <w:i/>
+          <w:iCs/>
+          <w:color w:val="002060"/>
+          <w:sz w:val="28"/>
+        </w:rPr>
+      </w:pPr>
+      <w:r>
+        <w:rPr>
+          <w:b/>
+          <w:bCs/>
+          <w:i/>
+          <w:iCs/>
+          <w:color w:val="002060"/>
+          <w:sz w:val="28"/>
+        </w:rPr>
+        <w:drawing>
+          <wp:inline distT="0" distB="0" distL="0" distR="0" wp14:anchorId="4BDDEF39" wp14:editId="11DCA931">
+            <wp:extent cx="5943600" cy="3282950"/>
+            <wp:effectExtent l="0" t="0" r="0" b="0"/>
+            <wp:docPr id="6" name="Picture 6"/>
+            <wp:cNvGraphicFramePr>
+              <a:graphicFrameLocks xmlns:a="http://schemas.openxmlformats.org/drawingml/2006/main" noChangeAspect="1"/>
+            </wp:cNvGraphicFramePr>
+            <a:graphic xmlns:a="http://schemas.openxmlformats.org/drawingml/2006/main">
+              <a:graphicData uri="http://schemas.openxmlformats.org/drawingml/2006/picture">
+                <pic:pic xmlns:pic="http://schemas.openxmlformats.org/drawingml/2006/picture">
+                  <pic:nvPicPr>
+                    <pic:cNvPr id="1" name=""/>
+                    <pic:cNvPicPr/>
+                  </pic:nvPicPr>
+                  <pic:blipFill>
+                    <a:blip r:embed="rId19"/>
+                    <a:stretch>
+                      <a:fillRect/>
+                    </a:stretch>
+                  </pic:blipFill>
+                  <pic:spPr>
+                    <a:xfrm>
+                      <a:off x="0" y="0"/>
+                      <a:ext cx="5943600" cy="3282950"/>
+                    </a:xfrm>
+                    <a:prstGeom prst="rect">
+                      <a:avLst/>
+                    </a:prstGeom>
+                  </pic:spPr>
+                </pic:pic>
+              </a:graphicData>
+            </a:graphic>
+          </wp:inline>
+        </w:drawing>
+      </w:r>
+    </w:p>
+    <w:p>
+      <w:pPr>
+        <w:rPr>
+          <w:b/>
+          <w:bCs/>
+          <w:i/>
+          <w:iCs/>
+          <w:color w:val="002060"/>
+          <w:sz w:val="28"/>
+        </w:rPr>
+      </w:pPr>
+      <w:r>
+        <w:rPr>
+          <w:b/>
+          <w:bCs/>
+          <w:i/>
+          <w:iCs/>
+          <w:color w:val="002060"/>
+          <w:sz w:val="28"/>
+        </w:rPr>
+        <w:t>API:</w:t>
+      </w:r>
+      <w:r>
+        <w:rPr>
+          <w:b/>
+          <w:bCs/>
+          <w:i/>
+          <w:iCs/>
+          <w:color w:val="002060"/>
+          <w:sz w:val="28"/>
+        </w:rPr>
+        <w:t xml:space="preserve"> </w:t>
+      </w:r>
+      <w:r>
+        <w:rPr>
+          <w:b/>
+          <w:bCs/>
+          <w:i/>
+          <w:iCs/>
+          <w:color w:val="002060"/>
+          <w:sz w:val="28"/>
+        </w:rPr>
+        <w:t>http://localhost:8080/api/auth/user/shippingaddress?accountName=vanan</w:t>
+      </w:r>
+    </w:p>
+    <w:p>
+      <w:pPr>
+        <w:rPr>
+          <w:b/>
+          <w:bCs/>
+          <w:i/>
+          <w:iCs/>
+          <w:color w:val="002060"/>
+          <w:sz w:val="28"/>
+        </w:rPr>
+      </w:pPr>
+      <w:r>
+        <w:rPr>
+          <w:b/>
+          <w:bCs/>
+          <w:i/>
+          <w:iCs/>
+          <w:color w:val="002060"/>
+          <w:sz w:val="28"/>
+        </w:rPr>
+        <w:t>Param:</w:t>
+      </w:r>
+      <w:r>
+        <w:rPr>
+          <w:b/>
+          <w:bCs/>
+          <w:i/>
+          <w:iCs/>
+          <w:color w:val="002060"/>
+          <w:sz w:val="28"/>
+        </w:rPr>
+        <w:t xml:space="preserve"> accountName = {accountName của User}</w:t>
+      </w:r>
+    </w:p>
+    <w:p>
+      <w:pPr>
+        <w:rPr>
+          <w:b/>
+          <w:bCs/>
+          <w:i/>
+          <w:iCs/>
+          <w:color w:val="002060"/>
+          <w:sz w:val="28"/>
+        </w:rPr>
+      </w:pPr>
+      <w:r>
+        <w:rPr>
+          <w:b/>
+          <w:bCs/>
+          <w:i/>
+          <w:iCs/>
+          <w:color w:val="002060"/>
+          <w:sz w:val="28"/>
+        </w:rPr>
+        <w:lastRenderedPageBreak/>
+        <w:t>Lưu ý: Cần đăng nhập trước khi gọi API</w:t>
+      </w:r>
+    </w:p>
+    <w:p>
+      <w:pPr>
+        <w:rPr>
+          <w:b/>
+          <w:bCs/>
+          <w:i/>
+          <w:iCs/>
+          <w:color w:val="002060"/>
+          <w:sz w:val="28"/>
+        </w:rPr>
+      </w:pPr>
+    </w:p>
+    <w:p>
+      <w:pPr>
+        <w:rPr>
+          <w:sz w:val="28"/>
+          <w:u w:val="single"/>
+        </w:rPr>
+      </w:pPr>
+      <w:r>
+        <w:rPr>
+          <w:sz w:val="28"/>
+          <w:u w:val="single"/>
         </w:rPr>
         <w:t>** Trang này có thêm 2 api để thêm địa chỉ và xóa địa chỉ, xóa thì input là id của địa chỉ giao hàng đó</w:t>
       </w:r>
@@ -4048,11 +4316,13 @@
       <w:pPr>
         <w:rPr>
           <w:sz w:val="28"/>
-        </w:rPr>
-      </w:pPr>
-      <w:r>
-        <w:rPr>
-          <w:sz w:val="28"/>
+          <w:u w:val="single"/>
+        </w:rPr>
+      </w:pPr>
+      <w:r>
+        <w:rPr>
+          <w:sz w:val="28"/>
+          <w:u w:val="single"/>
         </w:rPr>
         <w:t>** Ngoài ra m làm thêm cho t api lấy danh sách các quận (District) và 1 cái api t nhập id quận vô là lấy đc danh sách các huyện (Ward)</w:t>
       </w:r>
@@ -4684,16 +4954,7 @@
           <w:sz w:val="28"/>
           <w:lang w:val="vi-VN"/>
         </w:rPr>
-        <w:t>Yêu cầu 8: API lấy danh sách các user trừ admin, tất cả thông tin user + API de khóa hoặc mở khóa cho user (Giống như trạng thái của user, là active hay blocked, nếu chưa có trạng thái này thì m thêm dữ liệu vô ha</w:t>
-      </w:r>
-      <w:bookmarkStart w:id="0" w:name="_GoBack"/>
-      <w:bookmarkEnd w:id="0"/>
-      <w:r>
-        <w:rPr>
-          <w:sz w:val="28"/>
-          <w:lang w:val="vi-VN"/>
-        </w:rPr>
-        <w:t>)</w:t>
+        <w:t>Yêu cầu 8: API lấy danh sách các user trừ admin, tất cả thông tin user + API de khóa hoặc mở khóa cho user (Giống như trạng thái của user, là active hay blocked, nếu chưa có trạng thái này thì m thêm dữ liệu vô ha)</w:t>
       </w:r>
     </w:p>
     <w:p>
@@ -4926,7 +5187,7 @@
 </file>
 
 <file path=word/numbering.xml><?xml version="1.0" encoding="utf-8"?>
-<w:numbering xmlns:wpc="http://schemas.microsoft.com/office/word/2010/wordprocessingCanvas" xmlns:cx="http://schemas.microsoft.com/office/drawing/2014/chartex" xmlns:mc="http://schemas.openxmlformats.org/markup-compatibility/2006" xmlns:o="urn:schemas-microsoft-com:office:office" xmlns:r="http://schemas.openxmlformats.org/officeDocument/2006/relationships" xmlns:m="http://schemas.openxmlformats.org/officeDocument/2006/math" xmlns:v="urn:schemas-microsoft-com:vml" xmlns:wp14="http://schemas.microsoft.com/office/word/2010/wordprocessingDrawing" xmlns:wp="http://schemas.openxmlformats.org/drawingml/2006/wordprocessingDrawing" xmlns:w10="urn:schemas-microsoft-com:office:word" xmlns:w="http://schemas.openxmlformats.org/wordprocessingml/2006/main" xmlns:w14="http://schemas.microsoft.com/office/word/2010/wordml" xmlns:w15="http://schemas.microsoft.com/office/word/2012/wordml" xmlns:w16se="http://schemas.microsoft.com/office/word/2015/wordml/symex" xmlns:wpg="http://schemas.microsoft.com/office/word/2010/wordprocessingGroup" xmlns:wpi="http://schemas.microsoft.com/office/word/2010/wordprocessingInk" xmlns:wne="http://schemas.microsoft.com/office/word/2006/wordml" xmlns:wps="http://schemas.microsoft.com/office/word/2010/wordprocessingShape" mc:Ignorable="w14 w15 w16se wp14">
+<w:numbering xmlns:wpc="http://schemas.microsoft.com/office/word/2010/wordprocessingCanvas" xmlns:cx="http://schemas.microsoft.com/office/drawing/2014/chartex" xmlns:cx1="http://schemas.microsoft.com/office/drawing/2015/9/8/chartex" xmlns:cx2="http://schemas.microsoft.com/office/drawing/2015/10/21/chartex" xmlns:cx3="http://schemas.microsoft.com/office/drawing/2016/5/9/chartex" xmlns:cx4="http://schemas.microsoft.com/office/drawing/2016/5/10/chartex" xmlns:cx5="http://schemas.microsoft.com/office/drawing/2016/5/11/chartex" xmlns:cx6="http://schemas.microsoft.com/office/drawing/2016/5/12/chartex" xmlns:cx7="http://schemas.microsoft.com/office/drawing/2016/5/13/chartex" xmlns:cx8="http://schemas.microsoft.com/office/drawing/2016/5/14/chartex" xmlns:mc="http://schemas.openxmlformats.org/markup-compatibility/2006" xmlns:aink="http://schemas.microsoft.com/office/drawing/2016/ink" xmlns:am3d="http://schemas.microsoft.com/office/drawing/2017/model3d" xmlns:o="urn:schemas-microsoft-com:office:office" xmlns:oel="http://schemas.microsoft.com/office/2019/extlst" xmlns:r="http://schemas.openxmlformats.org/officeDocument/2006/relationships" xmlns:m="http://schemas.openxmlformats.org/officeDocument/2006/math" xmlns:v="urn:schemas-microsoft-com:vml" xmlns:wp14="http://schemas.microsoft.com/office/word/2010/wordprocessingDrawing" xmlns:wp="http://schemas.openxmlformats.org/drawingml/2006/wordprocessingDrawing" xmlns:w10="urn:schemas-microsoft-com:office:word" xmlns:w="http://schemas.openxmlformats.org/wordprocessingml/2006/main" xmlns:w14="http://schemas.microsoft.com/office/word/2010/wordml" xmlns:w15="http://schemas.microsoft.com/office/word/2012/wordml" xmlns:w16cex="http://schemas.microsoft.com/office/word/2018/wordml/cex" xmlns:w16cid="http://schemas.microsoft.com/office/word/2016/wordml/cid" xmlns:w16="http://schemas.microsoft.com/office/word/2018/wordml" xmlns:w16sdtdh="http://schemas.microsoft.com/office/word/2020/wordml/sdtdatahash" xmlns:w16se="http://schemas.microsoft.com/office/word/2015/wordml/symex" xmlns:wpg="http://schemas.microsoft.com/office/word/2010/wordprocessingGroup" xmlns:wpi="http://schemas.microsoft.com/office/word/2010/wordprocessingInk" xmlns:wne="http://schemas.microsoft.com/office/word/2006/wordml" xmlns:wps="http://schemas.microsoft.com/office/word/2010/wordprocessingShape" mc:Ignorable="w14 w15 w16se w16cid w16 w16cex w16sdtdh wp14">
   <w:abstractNum w:abstractNumId="0" w15:restartNumberingAfterBreak="0">
     <w:nsid w:val="11E23720"/>
     <w:multiLevelType w:val="hybridMultilevel"/>
@@ -5442,26 +5703,26 @@
       </w:pPr>
     </w:lvl>
   </w:abstractNum>
-  <w:num w:numId="1">
+  <w:num w:numId="1" w16cid:durableId="795828345">
     <w:abstractNumId w:val="2"/>
   </w:num>
-  <w:num w:numId="2">
+  <w:num w:numId="2" w16cid:durableId="298538003">
     <w:abstractNumId w:val="0"/>
   </w:num>
-  <w:num w:numId="3">
+  <w:num w:numId="3" w16cid:durableId="1038550437">
     <w:abstractNumId w:val="4"/>
   </w:num>
-  <w:num w:numId="4">
+  <w:num w:numId="4" w16cid:durableId="70322927">
     <w:abstractNumId w:val="1"/>
   </w:num>
-  <w:num w:numId="5">
+  <w:num w:numId="5" w16cid:durableId="1711569317">
     <w:abstractNumId w:val="3"/>
   </w:num>
 </w:numbering>
 </file>
 
 <file path=word/styles.xml><?xml version="1.0" encoding="utf-8"?>
-<w:styles xmlns:mc="http://schemas.openxmlformats.org/markup-compatibility/2006" xmlns:r="http://schemas.openxmlformats.org/officeDocument/2006/relationships" xmlns:w="http://schemas.openxmlformats.org/wordprocessingml/2006/main" xmlns:w14="http://schemas.microsoft.com/office/word/2010/wordml" xmlns:w15="http://schemas.microsoft.com/office/word/2012/wordml" xmlns:w16se="http://schemas.microsoft.com/office/word/2015/wordml/symex" mc:Ignorable="w14 w15 w16se">
+<w:styles xmlns:mc="http://schemas.openxmlformats.org/markup-compatibility/2006" xmlns:r="http://schemas.openxmlformats.org/officeDocument/2006/relationships" xmlns:w="http://schemas.openxmlformats.org/wordprocessingml/2006/main" xmlns:w14="http://schemas.microsoft.com/office/word/2010/wordml" xmlns:w15="http://schemas.microsoft.com/office/word/2012/wordml" xmlns:w16cex="http://schemas.microsoft.com/office/word/2018/wordml/cex" xmlns:w16cid="http://schemas.microsoft.com/office/word/2016/wordml/cid" xmlns:w16="http://schemas.microsoft.com/office/word/2018/wordml" xmlns:w16sdtdh="http://schemas.microsoft.com/office/word/2020/wordml/sdtdatahash" xmlns:w16se="http://schemas.microsoft.com/office/word/2015/wordml/symex" mc:Ignorable="w14 w15 w16se w16cid w16 w16cex w16sdtdh">
   <w:docDefaults>
     <w:rPrDefault>
       <w:rPr>
@@ -5477,7 +5738,7 @@
       </w:pPr>
     </w:pPrDefault>
   </w:docDefaults>
-  <w:latentStyles w:defLockedState="0" w:defUIPriority="99" w:defSemiHidden="0" w:defUnhideWhenUsed="0" w:defQFormat="0" w:count="371">
+  <w:latentStyles w:defLockedState="0" w:defUIPriority="99" w:defSemiHidden="0" w:defUnhideWhenUsed="0" w:defQFormat="0" w:count="376">
     <w:lsdException w:name="Normal" w:uiPriority="0" w:qFormat="1"/>
     <w:lsdException w:name="heading 1" w:uiPriority="9" w:qFormat="1"/>
     <w:lsdException w:name="heading 2" w:semiHidden="1" w:uiPriority="9" w:unhideWhenUsed="1" w:qFormat="1"/>
@@ -5583,7 +5844,6 @@
     <w:lsdException w:name="HTML Sample" w:semiHidden="1" w:unhideWhenUsed="1"/>
     <w:lsdException w:name="HTML Typewriter" w:semiHidden="1" w:unhideWhenUsed="1"/>
     <w:lsdException w:name="HTML Variable" w:semiHidden="1" w:unhideWhenUsed="1"/>
-    <w:lsdException w:name="Normal Table" w:semiHidden="1" w:unhideWhenUsed="1"/>
     <w:lsdException w:name="annotation subject" w:semiHidden="1" w:unhideWhenUsed="1"/>
     <w:lsdException w:name="No List" w:semiHidden="1" w:unhideWhenUsed="1"/>
     <w:lsdException w:name="Outline List 1" w:semiHidden="1" w:unhideWhenUsed="1"/>
@@ -5626,11 +5886,8 @@
     <w:lsdException w:name="Table Contemporary" w:semiHidden="1" w:unhideWhenUsed="1"/>
     <w:lsdException w:name="Table Elegant" w:semiHidden="1" w:unhideWhenUsed="1"/>
     <w:lsdException w:name="Table Professional" w:semiHidden="1" w:unhideWhenUsed="1"/>
-    <w:lsdException w:name="Table Subtle 1" w:semiHidden="1" w:unhideWhenUsed="1"/>
     <w:lsdException w:name="Table Subtle 2" w:semiHidden="1" w:unhideWhenUsed="1"/>
     <w:lsdException w:name="Table Web 1" w:semiHidden="1" w:unhideWhenUsed="1"/>
-    <w:lsdException w:name="Table Web 2" w:semiHidden="1" w:unhideWhenUsed="1"/>
-    <w:lsdException w:name="Table Web 3" w:semiHidden="1" w:unhideWhenUsed="1"/>
     <w:lsdException w:name="Balloon Text" w:semiHidden="1" w:unhideWhenUsed="1"/>
     <w:lsdException w:name="Table Grid" w:uiPriority="39"/>
     <w:lsdException w:name="Table Theme" w:semiHidden="1" w:unhideWhenUsed="1"/>
@@ -5849,6 +6106,11 @@
     <w:lsdException w:name="List Table 5 Dark Accent 6" w:uiPriority="50"/>
     <w:lsdException w:name="List Table 6 Colorful Accent 6" w:uiPriority="51"/>
     <w:lsdException w:name="List Table 7 Colorful Accent 6" w:uiPriority="52"/>
+    <w:lsdException w:name="Mention" w:semiHidden="1" w:unhideWhenUsed="1"/>
+    <w:lsdException w:name="Smart Hyperlink" w:semiHidden="1" w:unhideWhenUsed="1"/>
+    <w:lsdException w:name="Hashtag" w:semiHidden="1" w:unhideWhenUsed="1"/>
+    <w:lsdException w:name="Unresolved Mention" w:semiHidden="1" w:unhideWhenUsed="1"/>
+    <w:lsdException w:name="Smart Link" w:semiHidden="1" w:unhideWhenUsed="1"/>
   </w:latentStyles>
   <w:style w:type="paragraph" w:default="1" w:styleId="Normal">
     <w:name w:val="Normal"/>
@@ -5915,8 +6177,8 @@
       <w:shd w:val="clear" w:color="auto" w:fill="E1DFDD"/>
     </w:rPr>
   </w:style>
-  <w:style w:type="character" w:customStyle="1" w:styleId="UnresolvedMention">
-    <w:name w:val="Unresolved Mention"/>
+  <w:style w:type="character" w:customStyle="1" w:styleId="UnresolvedMention2">
+    <w:name w:val="Unresolved Mention2"/>
     <w:basedOn w:val="DefaultParagraphFont"/>
     <w:uiPriority w:val="99"/>
     <w:semiHidden/>

</xml_diff>

<commit_message>
Thêm các API xử lý địa chỉ giao hàng
</commit_message>
<xml_diff>
--- a/BackEnd/api-description.docx
+++ b/BackEnd/api-description.docx
@@ -4142,6 +4142,7 @@
           <w:bCs/>
           <w:i/>
           <w:iCs/>
+          <w:noProof/>
           <w:color w:val="002060"/>
           <w:sz w:val="28"/>
         </w:rPr>
@@ -4300,12 +4301,22 @@
     <w:p>
       <w:pPr>
         <w:rPr>
+          <w:b/>
+          <w:bCs/>
+          <w:i/>
+          <w:iCs/>
+          <w:color w:val="002060"/>
           <w:sz w:val="28"/>
           <w:u w:val="single"/>
         </w:rPr>
       </w:pPr>
       <w:r>
         <w:rPr>
+          <w:b/>
+          <w:bCs/>
+          <w:i/>
+          <w:iCs/>
+          <w:color w:val="002060"/>
           <w:sz w:val="28"/>
           <w:u w:val="single"/>
         </w:rPr>
@@ -4314,13 +4325,535 @@
     </w:p>
     <w:p>
       <w:pPr>
-        <w:rPr>
+        <w:pStyle w:val="ListParagraph"/>
+        <w:numPr>
+          <w:ilvl w:val="0"/>
+          <w:numId w:val="4"/>
+        </w:numPr>
+        <w:rPr>
+          <w:b/>
+          <w:bCs/>
+          <w:i/>
+          <w:iCs/>
+          <w:color w:val="002060"/>
+          <w:sz w:val="28"/>
+        </w:rPr>
+      </w:pPr>
+      <w:r>
+        <w:rPr>
+          <w:b/>
+          <w:bCs/>
+          <w:i/>
+          <w:iCs/>
+          <w:color w:val="002060"/>
+          <w:sz w:val="28"/>
+        </w:rPr>
+        <w:t>API Insert:</w:t>
+      </w:r>
+      <w:r>
+        <w:rPr>
+          <w:b/>
+          <w:bCs/>
+          <w:i/>
+          <w:iCs/>
+          <w:color w:val="002060"/>
+          <w:sz w:val="28"/>
+        </w:rPr>
+        <w:t xml:space="preserve"> </w:t>
+      </w:r>
+      <w:hyperlink r:id="rId20" w:history="1">
+        <w:r>
+          <w:rPr>
+            <w:rStyle w:val="Hyperlink"/>
+            <w:b/>
+            <w:bCs/>
+            <w:i/>
+            <w:iCs/>
+            <w:sz w:val="28"/>
+          </w:rPr>
+          <w:t>http://localhost:8080/api/auth/user/shippingaddress</w:t>
+        </w:r>
+      </w:hyperlink>
+      <w:r>
+        <w:rPr>
+          <w:b/>
+          <w:bCs/>
+          <w:i/>
+          <w:iCs/>
+          <w:color w:val="002060"/>
+          <w:sz w:val="28"/>
+        </w:rPr>
+        <w:t xml:space="preserve"> (Method Post)</w:t>
+      </w:r>
+    </w:p>
+    <w:p>
+      <w:pPr>
+        <w:ind w:left="360" w:firstLine="720"/>
+        <w:rPr>
+          <w:b/>
+          <w:bCs/>
+          <w:i/>
+          <w:iCs/>
+          <w:color w:val="002060"/>
+          <w:sz w:val="28"/>
+        </w:rPr>
+      </w:pPr>
+      <w:r>
+        <w:rPr>
+          <w:b/>
+          <w:bCs/>
+          <w:i/>
+          <w:iCs/>
+          <w:color w:val="002060"/>
+          <w:sz w:val="28"/>
+        </w:rPr>
+        <w:t xml:space="preserve">Input: </w:t>
+      </w:r>
+    </w:p>
+    <w:p>
+      <w:pPr>
+        <w:ind w:left="360" w:firstLine="720"/>
+        <w:rPr>
+          <w:b/>
+          <w:bCs/>
+          <w:i/>
+          <w:iCs/>
+          <w:color w:val="002060"/>
+          <w:sz w:val="28"/>
+        </w:rPr>
+      </w:pPr>
+      <w:r>
+        <w:rPr>
+          <w:b/>
+          <w:bCs/>
+          <w:i/>
+          <w:iCs/>
+          <w:color w:val="002060"/>
+          <w:sz w:val="28"/>
+        </w:rPr>
+        <w:tab/>
+      </w:r>
+      <w:r>
+        <w:rPr>
+          <w:b/>
+          <w:bCs/>
+          <w:i/>
+          <w:iCs/>
+          <w:color w:val="002060"/>
+          <w:sz w:val="28"/>
+        </w:rPr>
+        <w:t>{</w:t>
+      </w:r>
+    </w:p>
+    <w:p>
+      <w:pPr>
+        <w:ind w:left="720" w:firstLine="720"/>
+        <w:rPr>
+          <w:b/>
+          <w:bCs/>
+          <w:i/>
+          <w:iCs/>
+          <w:color w:val="002060"/>
+          <w:sz w:val="28"/>
+        </w:rPr>
+      </w:pPr>
+      <w:r>
+        <w:rPr>
+          <w:b/>
+          <w:bCs/>
+          <w:i/>
+          <w:iCs/>
+          <w:color w:val="002060"/>
+          <w:sz w:val="28"/>
+        </w:rPr>
+        <w:t xml:space="preserve">    "acccountName": "vanbao",</w:t>
+      </w:r>
+    </w:p>
+    <w:p>
+      <w:pPr>
+        <w:ind w:left="720" w:firstLine="720"/>
+        <w:rPr>
+          <w:b/>
+          <w:bCs/>
+          <w:i/>
+          <w:iCs/>
+          <w:color w:val="002060"/>
+          <w:sz w:val="28"/>
+        </w:rPr>
+      </w:pPr>
+      <w:r>
+        <w:rPr>
+          <w:b/>
+          <w:bCs/>
+          <w:i/>
+          <w:iCs/>
+          <w:color w:val="002060"/>
+          <w:sz w:val="28"/>
+        </w:rPr>
+        <w:t xml:space="preserve">    "wardId": 20,</w:t>
+      </w:r>
+    </w:p>
+    <w:p>
+      <w:pPr>
+        <w:ind w:left="720" w:firstLine="720"/>
+        <w:rPr>
+          <w:b/>
+          <w:bCs/>
+          <w:i/>
+          <w:iCs/>
+          <w:color w:val="002060"/>
+          <w:sz w:val="28"/>
+        </w:rPr>
+      </w:pPr>
+      <w:r>
+        <w:rPr>
+          <w:b/>
+          <w:bCs/>
+          <w:i/>
+          <w:iCs/>
+          <w:color w:val="002060"/>
+          <w:sz w:val="28"/>
+        </w:rPr>
+        <w:t xml:space="preserve">    "phone": "0441556778",</w:t>
+      </w:r>
+    </w:p>
+    <w:p>
+      <w:pPr>
+        <w:ind w:left="720" w:firstLine="720"/>
+        <w:rPr>
+          <w:b/>
+          <w:bCs/>
+          <w:i/>
+          <w:iCs/>
+          <w:color w:val="002060"/>
+          <w:sz w:val="28"/>
+        </w:rPr>
+      </w:pPr>
+      <w:r>
+        <w:rPr>
+          <w:b/>
+          <w:bCs/>
+          <w:i/>
+          <w:iCs/>
+          <w:color w:val="002060"/>
+          <w:sz w:val="28"/>
+        </w:rPr>
+        <w:t xml:space="preserve">    "fullName": "Trần Chí Kiên",</w:t>
+      </w:r>
+    </w:p>
+    <w:p>
+      <w:pPr>
+        <w:ind w:left="720" w:firstLine="720"/>
+        <w:rPr>
+          <w:b/>
+          <w:bCs/>
+          <w:i/>
+          <w:iCs/>
+          <w:color w:val="002060"/>
+          <w:sz w:val="28"/>
+        </w:rPr>
+      </w:pPr>
+      <w:r>
+        <w:rPr>
+          <w:b/>
+          <w:bCs/>
+          <w:i/>
+          <w:iCs/>
+          <w:color w:val="002060"/>
+          <w:sz w:val="28"/>
+        </w:rPr>
+        <w:t xml:space="preserve">    "addressDetails": "B44/76 Lý Chính Thắng",</w:t>
+      </w:r>
+    </w:p>
+    <w:p>
+      <w:pPr>
+        <w:ind w:left="720" w:firstLine="720"/>
+        <w:rPr>
+          <w:b/>
+          <w:bCs/>
+          <w:i/>
+          <w:iCs/>
+          <w:color w:val="002060"/>
+          <w:sz w:val="28"/>
+        </w:rPr>
+      </w:pPr>
+      <w:r>
+        <w:rPr>
+          <w:b/>
+          <w:bCs/>
+          <w:i/>
+          <w:iCs/>
+          <w:color w:val="002060"/>
+          <w:sz w:val="28"/>
+        </w:rPr>
+        <w:t xml:space="preserve">    "status": true</w:t>
+      </w:r>
+    </w:p>
+    <w:p>
+      <w:pPr>
+        <w:ind w:left="720" w:firstLine="720"/>
+        <w:rPr>
+          <w:b/>
+          <w:bCs/>
+          <w:i/>
+          <w:iCs/>
+          <w:color w:val="002060"/>
+          <w:sz w:val="28"/>
+        </w:rPr>
+      </w:pPr>
+      <w:r>
+        <w:rPr>
+          <w:b/>
+          <w:bCs/>
+          <w:i/>
+          <w:iCs/>
+          <w:color w:val="002060"/>
+          <w:sz w:val="28"/>
+        </w:rPr>
+        <w:t>}</w:t>
+      </w:r>
+    </w:p>
+    <w:p>
+      <w:pPr>
+        <w:ind w:left="360" w:firstLine="720"/>
+        <w:rPr>
+          <w:b/>
+          <w:bCs/>
+          <w:i/>
+          <w:iCs/>
+          <w:color w:val="002060"/>
+          <w:sz w:val="28"/>
+        </w:rPr>
+      </w:pPr>
+      <w:r>
+        <w:rPr>
+          <w:b/>
+          <w:bCs/>
+          <w:i/>
+          <w:iCs/>
+          <w:color w:val="002060"/>
+          <w:sz w:val="28"/>
+        </w:rPr>
+        <w:t>Output:</w:t>
+      </w:r>
+      <w:r>
+        <w:rPr>
+          <w:b/>
+          <w:bCs/>
+          <w:i/>
+          <w:iCs/>
+          <w:color w:val="002060"/>
+          <w:sz w:val="28"/>
+        </w:rPr>
+        <w:t xml:space="preserve"> Thông báo thành công và thông tin sản phẩm vừa thêm</w:t>
+      </w:r>
+    </w:p>
+    <w:p>
+      <w:pPr>
+        <w:ind w:left="360" w:firstLine="720"/>
+        <w:rPr>
+          <w:b/>
+          <w:bCs/>
+          <w:i/>
+          <w:iCs/>
+          <w:color w:val="002060"/>
+          <w:sz w:val="28"/>
+        </w:rPr>
+      </w:pPr>
+      <w:r>
+        <w:rPr>
+          <w:b/>
+          <w:bCs/>
+          <w:i/>
+          <w:iCs/>
+          <w:color w:val="002060"/>
+          <w:sz w:val="28"/>
+        </w:rPr>
+        <w:t>Param: không có</w:t>
+      </w:r>
+    </w:p>
+    <w:p>
+      <w:pPr>
+        <w:pStyle w:val="ListParagraph"/>
+        <w:numPr>
+          <w:ilvl w:val="0"/>
+          <w:numId w:val="4"/>
+        </w:numPr>
+        <w:rPr>
+          <w:b/>
+          <w:bCs/>
+          <w:i/>
+          <w:iCs/>
+          <w:color w:val="002060"/>
+          <w:sz w:val="28"/>
+        </w:rPr>
+      </w:pPr>
+      <w:r>
+        <w:rPr>
+          <w:b/>
+          <w:bCs/>
+          <w:i/>
+          <w:iCs/>
+          <w:color w:val="002060"/>
+          <w:sz w:val="28"/>
+        </w:rPr>
+        <w:t xml:space="preserve">API delete: </w:t>
+      </w:r>
+      <w:hyperlink r:id="rId21" w:history="1">
+        <w:r>
+          <w:rPr>
+            <w:rStyle w:val="Hyperlink"/>
+            <w:b/>
+            <w:bCs/>
+            <w:i/>
+            <w:iCs/>
+            <w:sz w:val="28"/>
+          </w:rPr>
+          <w:t>http://localhost:8080/api/auth/user/shippingaddress?id=4</w:t>
+        </w:r>
+      </w:hyperlink>
+      <w:r>
+        <w:rPr>
+          <w:b/>
+          <w:bCs/>
+          <w:i/>
+          <w:iCs/>
+          <w:color w:val="002060"/>
+          <w:sz w:val="28"/>
+        </w:rPr>
+        <w:t xml:space="preserve"> (Method delete)</w:t>
+      </w:r>
+    </w:p>
+    <w:p>
+      <w:pPr>
+        <w:pStyle w:val="ListParagraph"/>
+        <w:ind w:left="1080"/>
+        <w:rPr>
+          <w:b/>
+          <w:bCs/>
+          <w:i/>
+          <w:iCs/>
+          <w:color w:val="002060"/>
+          <w:sz w:val="28"/>
+        </w:rPr>
+      </w:pPr>
+      <w:r>
+        <w:rPr>
+          <w:b/>
+          <w:bCs/>
+          <w:i/>
+          <w:iCs/>
+          <w:color w:val="002060"/>
+          <w:sz w:val="28"/>
+        </w:rPr>
+        <w:t>Input: Không</w:t>
+      </w:r>
+    </w:p>
+    <w:p>
+      <w:pPr>
+        <w:pStyle w:val="ListParagraph"/>
+        <w:ind w:left="1080"/>
+        <w:rPr>
+          <w:b/>
+          <w:bCs/>
+          <w:i/>
+          <w:iCs/>
+          <w:color w:val="002060"/>
+          <w:sz w:val="28"/>
+        </w:rPr>
+      </w:pPr>
+      <w:r>
+        <w:rPr>
+          <w:b/>
+          <w:bCs/>
+          <w:i/>
+          <w:iCs/>
+          <w:color w:val="002060"/>
+          <w:sz w:val="28"/>
+        </w:rPr>
+        <w:t>Output: Dữ liệu địa chỉ vừa xóa</w:t>
+      </w:r>
+      <w:r>
+        <w:rPr>
+          <w:b/>
+          <w:bCs/>
+          <w:i/>
+          <w:iCs/>
+          <w:color w:val="002060"/>
+          <w:sz w:val="28"/>
+        </w:rPr>
+        <w:t xml:space="preserve"> và thông báo xóa thành công </w:t>
+      </w:r>
+    </w:p>
+    <w:p>
+      <w:pPr>
+        <w:pStyle w:val="ListParagraph"/>
+        <w:ind w:left="1080"/>
+        <w:rPr>
+          <w:b/>
+          <w:bCs/>
+          <w:i/>
+          <w:iCs/>
+          <w:color w:val="002060"/>
+          <w:sz w:val="28"/>
+        </w:rPr>
+      </w:pPr>
+      <w:r>
+        <w:rPr>
+          <w:b/>
+          <w:bCs/>
+          <w:i/>
+          <w:iCs/>
+          <w:color w:val="002060"/>
+          <w:sz w:val="28"/>
+        </w:rPr>
+        <w:t>Param: id={Id của địa chỉ cần xóa}</w:t>
+      </w:r>
+    </w:p>
+    <w:p>
+      <w:pPr>
+        <w:pStyle w:val="ListParagraph"/>
+        <w:ind w:left="1080"/>
+        <w:rPr>
+          <w:b/>
+          <w:bCs/>
+          <w:i/>
+          <w:iCs/>
+          <w:color w:val="002060"/>
+          <w:sz w:val="28"/>
+        </w:rPr>
+      </w:pPr>
+      <w:r>
+        <w:rPr>
+          <w:b/>
+          <w:bCs/>
+          <w:i/>
+          <w:iCs/>
+          <w:color w:val="002060"/>
+          <w:sz w:val="28"/>
+        </w:rPr>
+        <w:t>Lưu ý: cần đăng nhập</w:t>
+      </w:r>
+    </w:p>
+    <w:p>
+      <w:pPr>
+        <w:rPr>
+          <w:b/>
+          <w:bCs/>
+          <w:i/>
+          <w:iCs/>
+          <w:color w:val="002060"/>
           <w:sz w:val="28"/>
           <w:u w:val="single"/>
         </w:rPr>
       </w:pPr>
       <w:r>
         <w:rPr>
+          <w:b/>
+          <w:bCs/>
+          <w:i/>
+          <w:iCs/>
+          <w:color w:val="002060"/>
           <w:sz w:val="28"/>
           <w:u w:val="single"/>
         </w:rPr>
@@ -4329,23 +4862,336 @@
     </w:p>
     <w:p>
       <w:pPr>
-        <w:rPr>
-          <w:sz w:val="28"/>
-        </w:rPr>
-      </w:pPr>
-      <w:r>
-        <w:rPr>
-          <w:sz w:val="28"/>
-        </w:rPr>
-        <w:br w:type="page"/>
-      </w:r>
-    </w:p>
-    <w:p>
-      <w:pPr>
-        <w:rPr>
-          <w:sz w:val="28"/>
-        </w:rPr>
-      </w:pPr>
+        <w:pStyle w:val="ListParagraph"/>
+        <w:numPr>
+          <w:ilvl w:val="0"/>
+          <w:numId w:val="4"/>
+        </w:numPr>
+        <w:rPr>
+          <w:b/>
+          <w:bCs/>
+          <w:i/>
+          <w:iCs/>
+          <w:color w:val="002060"/>
+          <w:sz w:val="28"/>
+        </w:rPr>
+      </w:pPr>
+      <w:r>
+        <w:rPr>
+          <w:b/>
+          <w:bCs/>
+          <w:i/>
+          <w:iCs/>
+          <w:color w:val="002060"/>
+          <w:sz w:val="28"/>
+        </w:rPr>
+        <w:t xml:space="preserve">API lấy danh sách Quận: </w:t>
+      </w:r>
+      <w:r>
+        <w:rPr>
+          <w:b/>
+          <w:bCs/>
+          <w:i/>
+          <w:iCs/>
+          <w:color w:val="002060"/>
+          <w:sz w:val="28"/>
+        </w:rPr>
+        <w:t>http://localhost:8080/api/auth/user/shippingaddress/district</w:t>
+      </w:r>
+    </w:p>
+    <w:p>
+      <w:pPr>
+        <w:ind w:left="360" w:firstLine="720"/>
+        <w:rPr>
+          <w:b/>
+          <w:bCs/>
+          <w:i/>
+          <w:iCs/>
+          <w:color w:val="002060"/>
+          <w:sz w:val="28"/>
+        </w:rPr>
+      </w:pPr>
+      <w:r>
+        <w:rPr>
+          <w:b/>
+          <w:bCs/>
+          <w:i/>
+          <w:iCs/>
+          <w:color w:val="002060"/>
+          <w:sz w:val="28"/>
+        </w:rPr>
+        <w:lastRenderedPageBreak/>
+        <w:t>Input: Không có</w:t>
+      </w:r>
+    </w:p>
+    <w:p>
+      <w:pPr>
+        <w:ind w:left="360" w:firstLine="720"/>
+        <w:rPr>
+          <w:b/>
+          <w:bCs/>
+          <w:i/>
+          <w:iCs/>
+          <w:color w:val="002060"/>
+          <w:sz w:val="28"/>
+        </w:rPr>
+      </w:pPr>
+      <w:r>
+        <w:rPr>
+          <w:b/>
+          <w:bCs/>
+          <w:i/>
+          <w:iCs/>
+          <w:color w:val="002060"/>
+          <w:sz w:val="28"/>
+        </w:rPr>
+        <w:t>Output: Danh sách các quận</w:t>
+      </w:r>
+    </w:p>
+    <w:p>
+      <w:pPr>
+        <w:ind w:left="360" w:firstLine="720"/>
+        <w:rPr>
+          <w:b/>
+          <w:bCs/>
+          <w:i/>
+          <w:iCs/>
+          <w:color w:val="002060"/>
+          <w:sz w:val="28"/>
+        </w:rPr>
+      </w:pPr>
+      <w:r>
+        <w:rPr>
+          <w:b/>
+          <w:bCs/>
+          <w:i/>
+          <w:iCs/>
+          <w:color w:val="002060"/>
+          <w:sz w:val="28"/>
+        </w:rPr>
+        <w:t>Param: Không có</w:t>
+      </w:r>
+    </w:p>
+    <w:p>
+      <w:pPr>
+        <w:ind w:left="360" w:firstLine="720"/>
+        <w:rPr>
+          <w:b/>
+          <w:bCs/>
+          <w:i/>
+          <w:iCs/>
+          <w:color w:val="002060"/>
+          <w:sz w:val="28"/>
+        </w:rPr>
+      </w:pPr>
+    </w:p>
+    <w:p>
+      <w:pPr>
+        <w:pStyle w:val="ListParagraph"/>
+        <w:numPr>
+          <w:ilvl w:val="0"/>
+          <w:numId w:val="4"/>
+        </w:numPr>
+        <w:rPr>
+          <w:b/>
+          <w:bCs/>
+          <w:i/>
+          <w:iCs/>
+          <w:color w:val="002060"/>
+          <w:sz w:val="28"/>
+        </w:rPr>
+      </w:pPr>
+      <w:r>
+        <w:rPr>
+          <w:b/>
+          <w:bCs/>
+          <w:i/>
+          <w:iCs/>
+          <w:color w:val="002060"/>
+          <w:sz w:val="28"/>
+        </w:rPr>
+        <w:t xml:space="preserve">API lấy danh sách </w:t>
+      </w:r>
+      <w:r>
+        <w:rPr>
+          <w:b/>
+          <w:bCs/>
+          <w:i/>
+          <w:iCs/>
+          <w:color w:val="002060"/>
+          <w:sz w:val="28"/>
+        </w:rPr>
+        <w:t>Huyện</w:t>
+      </w:r>
+      <w:r>
+        <w:rPr>
+          <w:b/>
+          <w:bCs/>
+          <w:i/>
+          <w:iCs/>
+          <w:color w:val="002060"/>
+          <w:sz w:val="28"/>
+        </w:rPr>
+        <w:t xml:space="preserve">: </w:t>
+      </w:r>
+      <w:hyperlink r:id="rId22" w:history="1">
+        <w:r>
+          <w:rPr>
+            <w:rStyle w:val="Hyperlink"/>
+            <w:b/>
+            <w:bCs/>
+            <w:i/>
+            <w:iCs/>
+            <w:sz w:val="28"/>
+          </w:rPr>
+          <w:t>http://localhost:8080/api/auth/user/shippingaddress/ward?districtId=20</w:t>
+        </w:r>
+      </w:hyperlink>
+      <w:r>
+        <w:rPr>
+          <w:b/>
+          <w:bCs/>
+          <w:i/>
+          <w:iCs/>
+          <w:color w:val="002060"/>
+          <w:sz w:val="28"/>
+        </w:rPr>
+        <w:t xml:space="preserve"> (method Get)</w:t>
+      </w:r>
+    </w:p>
+    <w:p>
+      <w:pPr>
+        <w:pStyle w:val="ListParagraph"/>
+        <w:ind w:left="1080"/>
+        <w:rPr>
+          <w:b/>
+          <w:bCs/>
+          <w:i/>
+          <w:iCs/>
+          <w:color w:val="002060"/>
+          <w:sz w:val="28"/>
+        </w:rPr>
+      </w:pPr>
+      <w:r>
+        <w:rPr>
+          <w:b/>
+          <w:bCs/>
+          <w:i/>
+          <w:iCs/>
+          <w:color w:val="002060"/>
+          <w:sz w:val="28"/>
+        </w:rPr>
+        <w:t>Input: Id của quận</w:t>
+      </w:r>
+    </w:p>
+    <w:p>
+      <w:pPr>
+        <w:pStyle w:val="ListParagraph"/>
+        <w:ind w:left="1080"/>
+        <w:rPr>
+          <w:b/>
+          <w:bCs/>
+          <w:i/>
+          <w:iCs/>
+          <w:color w:val="002060"/>
+          <w:sz w:val="28"/>
+        </w:rPr>
+      </w:pPr>
+      <w:r>
+        <w:rPr>
+          <w:b/>
+          <w:bCs/>
+          <w:i/>
+          <w:iCs/>
+          <w:color w:val="002060"/>
+          <w:sz w:val="28"/>
+        </w:rPr>
+        <w:t>Output: Danh sách các huyện của quận</w:t>
+      </w:r>
+    </w:p>
+    <w:p>
+      <w:pPr>
+        <w:pStyle w:val="ListParagraph"/>
+        <w:ind w:left="1080" w:hanging="990"/>
+        <w:rPr>
+          <w:b/>
+          <w:bCs/>
+          <w:i/>
+          <w:iCs/>
+          <w:color w:val="002060"/>
+          <w:sz w:val="28"/>
+        </w:rPr>
+      </w:pPr>
+      <w:r>
+        <w:rPr>
+          <w:b/>
+          <w:bCs/>
+          <w:i/>
+          <w:iCs/>
+          <w:color w:val="002060"/>
+          <w:sz w:val="28"/>
+        </w:rPr>
+        <w:drawing>
+          <wp:inline distT="0" distB="0" distL="0" distR="0" wp14:anchorId="69026B79" wp14:editId="1B3736B1">
+            <wp:extent cx="5943600" cy="3153410"/>
+            <wp:effectExtent l="0" t="0" r="0" b="8890"/>
+            <wp:docPr id="7" name="Picture 7"/>
+            <wp:cNvGraphicFramePr>
+              <a:graphicFrameLocks xmlns:a="http://schemas.openxmlformats.org/drawingml/2006/main" noChangeAspect="1"/>
+            </wp:cNvGraphicFramePr>
+            <a:graphic xmlns:a="http://schemas.openxmlformats.org/drawingml/2006/main">
+              <a:graphicData uri="http://schemas.openxmlformats.org/drawingml/2006/picture">
+                <pic:pic xmlns:pic="http://schemas.openxmlformats.org/drawingml/2006/picture">
+                  <pic:nvPicPr>
+                    <pic:cNvPr id="1" name=""/>
+                    <pic:cNvPicPr/>
+                  </pic:nvPicPr>
+                  <pic:blipFill>
+                    <a:blip r:embed="rId23"/>
+                    <a:stretch>
+                      <a:fillRect/>
+                    </a:stretch>
+                  </pic:blipFill>
+                  <pic:spPr>
+                    <a:xfrm>
+                      <a:off x="0" y="0"/>
+                      <a:ext cx="5943600" cy="3153410"/>
+                    </a:xfrm>
+                    <a:prstGeom prst="rect">
+                      <a:avLst/>
+                    </a:prstGeom>
+                  </pic:spPr>
+                </pic:pic>
+              </a:graphicData>
+            </a:graphic>
+          </wp:inline>
+        </w:drawing>
+      </w:r>
+    </w:p>
+    <w:p>
+      <w:pPr>
+        <w:pStyle w:val="ListParagraph"/>
+        <w:ind w:left="1080"/>
+        <w:rPr>
+          <w:b/>
+          <w:bCs/>
+          <w:i/>
+          <w:iCs/>
+          <w:color w:val="002060"/>
+          <w:sz w:val="28"/>
+        </w:rPr>
+      </w:pPr>
+      <w:r>
+        <w:rPr>
+          <w:b/>
+          <w:bCs/>
+          <w:i/>
+          <w:iCs/>
+          <w:color w:val="002060"/>
+          <w:sz w:val="28"/>
+        </w:rPr>
+        <w:t>Param: id ={id của quận}</w:t>
+      </w:r>
     </w:p>
     <w:p>
       <w:pPr>
@@ -4421,6 +5267,7 @@
         <w:rPr>
           <w:sz w:val="28"/>
         </w:rPr>
+        <w:lastRenderedPageBreak/>
         <w:tab/>
         <w:t>{</w:t>
       </w:r>
@@ -5316,7 +6163,7 @@
         <w:rFonts w:ascii="Calibri" w:eastAsiaTheme="minorHAnsi" w:hAnsi="Calibri" w:cs="Calibri" w:hint="default"/>
       </w:rPr>
     </w:lvl>
-    <w:lvl w:ilvl="1" w:tplc="04090003" w:tentative="1">
+    <w:lvl w:ilvl="1" w:tplc="04090003">
       <w:start w:val="1"/>
       <w:numFmt w:val="bullet"/>
       <w:lvlText w:val="o"/>
@@ -5844,6 +6691,7 @@
     <w:lsdException w:name="HTML Sample" w:semiHidden="1" w:unhideWhenUsed="1"/>
     <w:lsdException w:name="HTML Typewriter" w:semiHidden="1" w:unhideWhenUsed="1"/>
     <w:lsdException w:name="HTML Variable" w:semiHidden="1" w:unhideWhenUsed="1"/>
+    <w:lsdException w:name="Normal Table" w:semiHidden="1" w:unhideWhenUsed="1"/>
     <w:lsdException w:name="annotation subject" w:semiHidden="1" w:unhideWhenUsed="1"/>
     <w:lsdException w:name="No List" w:semiHidden="1" w:unhideWhenUsed="1"/>
     <w:lsdException w:name="Outline List 1" w:semiHidden="1" w:unhideWhenUsed="1"/>
@@ -5886,8 +6734,11 @@
     <w:lsdException w:name="Table Contemporary" w:semiHidden="1" w:unhideWhenUsed="1"/>
     <w:lsdException w:name="Table Elegant" w:semiHidden="1" w:unhideWhenUsed="1"/>
     <w:lsdException w:name="Table Professional" w:semiHidden="1" w:unhideWhenUsed="1"/>
+    <w:lsdException w:name="Table Subtle 1" w:semiHidden="1" w:unhideWhenUsed="1"/>
     <w:lsdException w:name="Table Subtle 2" w:semiHidden="1" w:unhideWhenUsed="1"/>
     <w:lsdException w:name="Table Web 1" w:semiHidden="1" w:unhideWhenUsed="1"/>
+    <w:lsdException w:name="Table Web 2" w:semiHidden="1" w:unhideWhenUsed="1"/>
+    <w:lsdException w:name="Table Web 3" w:semiHidden="1" w:unhideWhenUsed="1"/>
     <w:lsdException w:name="Balloon Text" w:semiHidden="1" w:unhideWhenUsed="1"/>
     <w:lsdException w:name="Table Grid" w:uiPriority="39"/>
     <w:lsdException w:name="Table Theme" w:semiHidden="1" w:unhideWhenUsed="1"/>
@@ -6189,6 +7040,18 @@
       <w:shd w:val="clear" w:color="auto" w:fill="E1DFDD"/>
     </w:rPr>
   </w:style>
+  <w:style w:type="character" w:styleId="UnresolvedMention">
+    <w:name w:val="Unresolved Mention"/>
+    <w:basedOn w:val="DefaultParagraphFont"/>
+    <w:uiPriority w:val="99"/>
+    <w:semiHidden/>
+    <w:unhideWhenUsed/>
+    <w:rsid w:val="008916BC"/>
+    <w:rPr>
+      <w:color w:val="605E5C"/>
+      <w:shd w:val="clear" w:color="auto" w:fill="E1DFDD"/>
+    </w:rPr>
+  </w:style>
 </w:styles>
 </file>
 

</xml_diff>

<commit_message>
API 1 và API 2 của trang User
</commit_message>
<xml_diff>
--- a/BackEnd/api-description.docx
+++ b/BackEnd/api-description.docx
@@ -5787,11 +5787,21 @@
     <w:p>
       <w:pPr>
         <w:rPr>
-          <w:sz w:val="28"/>
-        </w:rPr>
-      </w:pPr>
-      <w:r>
-        <w:rPr>
+          <w:b/>
+          <w:bCs/>
+          <w:i/>
+          <w:iCs/>
+          <w:color w:val="002060"/>
+          <w:sz w:val="28"/>
+        </w:rPr>
+      </w:pPr>
+      <w:r>
+        <w:rPr>
+          <w:b/>
+          <w:bCs/>
+          <w:i/>
+          <w:iCs/>
+          <w:color w:val="002060"/>
           <w:sz w:val="28"/>
         </w:rPr>
         <w:lastRenderedPageBreak/>
@@ -5799,12 +5809,22 @@
       </w:r>
       <w:r>
         <w:rPr>
+          <w:b/>
+          <w:bCs/>
+          <w:i/>
+          <w:iCs/>
+          <w:color w:val="002060"/>
           <w:sz w:val="28"/>
         </w:rPr>
         <w:t>Trang User</w:t>
       </w:r>
       <w:r>
         <w:rPr>
+          <w:b/>
+          <w:bCs/>
+          <w:i/>
+          <w:iCs/>
+          <w:color w:val="002060"/>
           <w:sz w:val="28"/>
         </w:rPr>
         <w:t>----------------</w:t>
@@ -5813,11 +5833,21 @@
     <w:p>
       <w:pPr>
         <w:rPr>
-          <w:sz w:val="28"/>
-        </w:rPr>
-      </w:pPr>
-      <w:r>
-        <w:rPr>
+          <w:b/>
+          <w:bCs/>
+          <w:i/>
+          <w:iCs/>
+          <w:color w:val="002060"/>
+          <w:sz w:val="28"/>
+        </w:rPr>
+      </w:pPr>
+      <w:r>
+        <w:rPr>
+          <w:b/>
+          <w:bCs/>
+          <w:i/>
+          <w:iCs/>
+          <w:color w:val="002060"/>
           <w:sz w:val="28"/>
         </w:rPr>
         <w:t>Api 1: Api lấy tất cả các thông tin của user (Ng đang đăng nhập)</w:t>
@@ -5825,15 +5855,885 @@
     </w:p>
     <w:p>
       <w:pPr>
-        <w:rPr>
-          <w:sz w:val="28"/>
-        </w:rPr>
-      </w:pPr>
-      <w:r>
-        <w:rPr>
+        <w:ind w:firstLine="720"/>
+        <w:rPr>
+          <w:b/>
+          <w:bCs/>
+          <w:i/>
+          <w:iCs/>
+          <w:color w:val="002060"/>
+          <w:sz w:val="28"/>
+        </w:rPr>
+      </w:pPr>
+      <w:hyperlink r:id="rId24" w:history="1">
+        <w:r>
+          <w:rPr>
+            <w:rStyle w:val="Hyperlink"/>
+            <w:b/>
+            <w:bCs/>
+            <w:i/>
+            <w:iCs/>
+            <w:color w:val="002060"/>
+            <w:sz w:val="28"/>
+          </w:rPr>
+          <w:t>http://localhost:8080/api/auth/user/users/info</w:t>
+        </w:r>
+      </w:hyperlink>
+    </w:p>
+    <w:p>
+      <w:pPr>
+        <w:ind w:firstLine="720"/>
+        <w:rPr>
+          <w:b/>
+          <w:bCs/>
+          <w:i/>
+          <w:iCs/>
+          <w:color w:val="002060"/>
+          <w:sz w:val="28"/>
+        </w:rPr>
+      </w:pPr>
+      <w:r>
+        <w:rPr>
+          <w:b/>
+          <w:bCs/>
+          <w:i/>
+          <w:iCs/>
+          <w:color w:val="002060"/>
+          <w:sz w:val="28"/>
+        </w:rPr>
+        <w:t>Input: Token sau khi login thành công</w:t>
+      </w:r>
+    </w:p>
+    <w:p>
+      <w:pPr>
+        <w:ind w:firstLine="720"/>
+        <w:rPr>
+          <w:b/>
+          <w:bCs/>
+          <w:i/>
+          <w:iCs/>
+          <w:color w:val="002060"/>
+          <w:sz w:val="28"/>
+        </w:rPr>
+      </w:pPr>
+      <w:r>
+        <w:rPr>
+          <w:b/>
+          <w:bCs/>
+          <w:i/>
+          <w:iCs/>
+          <w:color w:val="002060"/>
+          <w:sz w:val="28"/>
+        </w:rPr>
+        <w:t>Output: Thông tin User</w:t>
+      </w:r>
+    </w:p>
+    <w:p>
+      <w:pPr>
+        <w:ind w:firstLine="720"/>
+        <w:rPr>
+          <w:b/>
+          <w:bCs/>
+          <w:i/>
+          <w:iCs/>
+          <w:color w:val="002060"/>
+          <w:sz w:val="28"/>
+        </w:rPr>
+      </w:pPr>
+      <w:r>
+        <w:rPr>
+          <w:b/>
+          <w:bCs/>
+          <w:i/>
+          <w:iCs/>
+          <w:color w:val="002060"/>
+          <w:sz w:val="28"/>
+        </w:rPr>
+        <w:t>Param: không có</w:t>
+      </w:r>
+    </w:p>
+    <w:p>
+      <w:pPr>
+        <w:rPr>
+          <w:b/>
+          <w:bCs/>
+          <w:i/>
+          <w:iCs/>
+          <w:color w:val="002060"/>
+          <w:sz w:val="28"/>
+        </w:rPr>
+      </w:pPr>
+      <w:r>
+        <w:rPr>
+          <w:b/>
+          <w:bCs/>
+          <w:i/>
+          <w:iCs/>
+          <w:color w:val="002060"/>
           <w:sz w:val="28"/>
         </w:rPr>
         <w:t>Api 2: Api dùng để thêm, sửa thông tin user</w:t>
+      </w:r>
+    </w:p>
+    <w:p>
+      <w:pPr>
+        <w:pStyle w:val="ListParagraph"/>
+        <w:numPr>
+          <w:ilvl w:val="0"/>
+          <w:numId w:val="4"/>
+        </w:numPr>
+        <w:rPr>
+          <w:b/>
+          <w:bCs/>
+          <w:i/>
+          <w:iCs/>
+          <w:color w:val="002060"/>
+          <w:sz w:val="28"/>
+        </w:rPr>
+      </w:pPr>
+      <w:r>
+        <w:rPr>
+          <w:b/>
+          <w:bCs/>
+          <w:i/>
+          <w:iCs/>
+          <w:color w:val="002060"/>
+          <w:sz w:val="28"/>
+        </w:rPr>
+        <w:t xml:space="preserve">API Thêm: </w:t>
+      </w:r>
+      <w:hyperlink r:id="rId25" w:history="1">
+        <w:r>
+          <w:rPr>
+            <w:rStyle w:val="Hyperlink"/>
+            <w:b/>
+            <w:bCs/>
+            <w:i/>
+            <w:iCs/>
+            <w:color w:val="002060"/>
+            <w:sz w:val="28"/>
+          </w:rPr>
+          <w:t>http://localhost:8080/register</w:t>
+        </w:r>
+      </w:hyperlink>
+    </w:p>
+    <w:p>
+      <w:pPr>
+        <w:pStyle w:val="ListParagraph"/>
+        <w:ind w:left="1080"/>
+        <w:rPr>
+          <w:b/>
+          <w:bCs/>
+          <w:i/>
+          <w:iCs/>
+          <w:color w:val="002060"/>
+          <w:sz w:val="28"/>
+        </w:rPr>
+      </w:pPr>
+      <w:r>
+        <w:rPr>
+          <w:b/>
+          <w:bCs/>
+          <w:i/>
+          <w:iCs/>
+          <w:color w:val="002060"/>
+          <w:sz w:val="28"/>
+        </w:rPr>
+        <w:t xml:space="preserve">Input: </w:t>
+      </w:r>
+    </w:p>
+    <w:p>
+      <w:pPr>
+        <w:pStyle w:val="ListParagraph"/>
+        <w:ind w:left="1080"/>
+        <w:rPr>
+          <w:b/>
+          <w:bCs/>
+          <w:i/>
+          <w:iCs/>
+          <w:color w:val="002060"/>
+          <w:sz w:val="28"/>
+        </w:rPr>
+      </w:pPr>
+      <w:r>
+        <w:rPr>
+          <w:b/>
+          <w:bCs/>
+          <w:i/>
+          <w:iCs/>
+          <w:color w:val="002060"/>
+          <w:sz w:val="28"/>
+        </w:rPr>
+        <w:tab/>
+      </w:r>
+      <w:r>
+        <w:rPr>
+          <w:b/>
+          <w:bCs/>
+          <w:i/>
+          <w:iCs/>
+          <w:color w:val="002060"/>
+          <w:sz w:val="28"/>
+        </w:rPr>
+        <w:t>{</w:t>
+      </w:r>
+    </w:p>
+    <w:p>
+      <w:pPr>
+        <w:pStyle w:val="ListParagraph"/>
+        <w:ind w:left="1080"/>
+        <w:rPr>
+          <w:b/>
+          <w:bCs/>
+          <w:i/>
+          <w:iCs/>
+          <w:color w:val="002060"/>
+          <w:sz w:val="28"/>
+        </w:rPr>
+      </w:pPr>
+      <w:r>
+        <w:rPr>
+          <w:b/>
+          <w:bCs/>
+          <w:i/>
+          <w:iCs/>
+          <w:color w:val="002060"/>
+          <w:sz w:val="28"/>
+        </w:rPr>
+        <w:t xml:space="preserve">    </w:t>
+      </w:r>
+      <w:r>
+        <w:rPr>
+          <w:b/>
+          <w:bCs/>
+          <w:i/>
+          <w:iCs/>
+          <w:color w:val="002060"/>
+          <w:sz w:val="28"/>
+        </w:rPr>
+        <w:tab/>
+      </w:r>
+      <w:r>
+        <w:rPr>
+          <w:b/>
+          <w:bCs/>
+          <w:i/>
+          <w:iCs/>
+          <w:color w:val="002060"/>
+          <w:sz w:val="28"/>
+        </w:rPr>
+        <w:tab/>
+      </w:r>
+      <w:r>
+        <w:rPr>
+          <w:b/>
+          <w:bCs/>
+          <w:i/>
+          <w:iCs/>
+          <w:color w:val="002060"/>
+          <w:sz w:val="28"/>
+        </w:rPr>
+        <w:t>"accountName": "va3",</w:t>
+      </w:r>
+    </w:p>
+    <w:p>
+      <w:pPr>
+        <w:pStyle w:val="ListParagraph"/>
+        <w:ind w:left="1080"/>
+        <w:rPr>
+          <w:b/>
+          <w:bCs/>
+          <w:i/>
+          <w:iCs/>
+          <w:color w:val="002060"/>
+          <w:sz w:val="28"/>
+        </w:rPr>
+      </w:pPr>
+      <w:r>
+        <w:rPr>
+          <w:b/>
+          <w:bCs/>
+          <w:i/>
+          <w:iCs/>
+          <w:color w:val="002060"/>
+          <w:sz w:val="28"/>
+        </w:rPr>
+        <w:t xml:space="preserve">    </w:t>
+      </w:r>
+      <w:r>
+        <w:rPr>
+          <w:b/>
+          <w:bCs/>
+          <w:i/>
+          <w:iCs/>
+          <w:color w:val="002060"/>
+          <w:sz w:val="28"/>
+        </w:rPr>
+        <w:tab/>
+      </w:r>
+      <w:r>
+        <w:rPr>
+          <w:b/>
+          <w:bCs/>
+          <w:i/>
+          <w:iCs/>
+          <w:color w:val="002060"/>
+          <w:sz w:val="28"/>
+        </w:rPr>
+        <w:tab/>
+      </w:r>
+      <w:r>
+        <w:rPr>
+          <w:b/>
+          <w:bCs/>
+          <w:i/>
+          <w:iCs/>
+          <w:color w:val="002060"/>
+          <w:sz w:val="28"/>
+        </w:rPr>
+        <w:t>"imageUser": null,</w:t>
+      </w:r>
+    </w:p>
+    <w:p>
+      <w:pPr>
+        <w:pStyle w:val="ListParagraph"/>
+        <w:ind w:left="1080"/>
+        <w:rPr>
+          <w:b/>
+          <w:bCs/>
+          <w:i/>
+          <w:iCs/>
+          <w:color w:val="002060"/>
+          <w:sz w:val="28"/>
+        </w:rPr>
+      </w:pPr>
+      <w:r>
+        <w:rPr>
+          <w:b/>
+          <w:bCs/>
+          <w:i/>
+          <w:iCs/>
+          <w:color w:val="002060"/>
+          <w:sz w:val="28"/>
+        </w:rPr>
+        <w:tab/>
+      </w:r>
+      <w:r>
+        <w:rPr>
+          <w:b/>
+          <w:bCs/>
+          <w:i/>
+          <w:iCs/>
+          <w:color w:val="002060"/>
+          <w:sz w:val="28"/>
+        </w:rPr>
+        <w:tab/>
+      </w:r>
+      <w:r>
+        <w:rPr>
+          <w:b/>
+          <w:bCs/>
+          <w:i/>
+          <w:iCs/>
+          <w:color w:val="002060"/>
+          <w:sz w:val="28"/>
+        </w:rPr>
+        <w:t>"pass": "123"</w:t>
+      </w:r>
+    </w:p>
+    <w:p>
+      <w:pPr>
+        <w:pStyle w:val="ListParagraph"/>
+        <w:ind w:left="1080" w:firstLine="360"/>
+        <w:rPr>
+          <w:b/>
+          <w:bCs/>
+          <w:i/>
+          <w:iCs/>
+          <w:color w:val="002060"/>
+          <w:sz w:val="28"/>
+        </w:rPr>
+      </w:pPr>
+      <w:r>
+        <w:rPr>
+          <w:b/>
+          <w:bCs/>
+          <w:i/>
+          <w:iCs/>
+          <w:color w:val="002060"/>
+          <w:sz w:val="28"/>
+        </w:rPr>
+        <w:t>}</w:t>
+      </w:r>
+    </w:p>
+    <w:p>
+      <w:pPr>
+        <w:rPr>
+          <w:b/>
+          <w:bCs/>
+          <w:i/>
+          <w:iCs/>
+          <w:color w:val="002060"/>
+          <w:sz w:val="28"/>
+        </w:rPr>
+      </w:pPr>
+      <w:r>
+        <w:rPr>
+          <w:b/>
+          <w:bCs/>
+          <w:i/>
+          <w:iCs/>
+          <w:color w:val="002060"/>
+          <w:sz w:val="28"/>
+        </w:rPr>
+        <w:tab/>
+        <w:t>Output: Thông báo xác nhận đăng kí thành công/thất bại</w:t>
+      </w:r>
+    </w:p>
+    <w:p>
+      <w:pPr>
+        <w:rPr>
+          <w:b/>
+          <w:bCs/>
+          <w:i/>
+          <w:iCs/>
+          <w:color w:val="002060"/>
+          <w:sz w:val="28"/>
+        </w:rPr>
+      </w:pPr>
+      <w:r>
+        <w:rPr>
+          <w:b/>
+          <w:bCs/>
+          <w:i/>
+          <w:iCs/>
+          <w:color w:val="002060"/>
+          <w:sz w:val="28"/>
+        </w:rPr>
+        <w:tab/>
+      </w:r>
+      <w:r>
+        <w:rPr>
+          <w:b/>
+          <w:bCs/>
+          <w:i/>
+          <w:iCs/>
+          <w:color w:val="002060"/>
+          <w:sz w:val="28"/>
+        </w:rPr>
+        <w:t>Param: Không có</w:t>
+      </w:r>
+    </w:p>
+    <w:p>
+      <w:pPr>
+        <w:rPr>
+          <w:b/>
+          <w:bCs/>
+          <w:i/>
+          <w:iCs/>
+          <w:color w:val="002060"/>
+          <w:sz w:val="28"/>
+        </w:rPr>
+      </w:pPr>
+      <w:r>
+        <w:rPr>
+          <w:b/>
+          <w:bCs/>
+          <w:i/>
+          <w:iCs/>
+          <w:color w:val="002060"/>
+          <w:sz w:val="28"/>
+        </w:rPr>
+        <w:tab/>
+        <w:t xml:space="preserve">Lưu ý: </w:t>
+      </w:r>
+      <w:r>
+        <w:rPr>
+          <w:b/>
+          <w:bCs/>
+          <w:i/>
+          <w:iCs/>
+          <w:color w:val="002060"/>
+          <w:sz w:val="28"/>
+        </w:rPr>
+        <w:t>Không cần đăng nhập</w:t>
+      </w:r>
+      <w:r>
+        <w:rPr>
+          <w:b/>
+          <w:bCs/>
+          <w:i/>
+          <w:iCs/>
+          <w:color w:val="002060"/>
+          <w:sz w:val="28"/>
+        </w:rPr>
+        <w:t xml:space="preserve"> </w:t>
+      </w:r>
+    </w:p>
+    <w:p>
+      <w:pPr>
+        <w:rPr>
+          <w:b/>
+          <w:bCs/>
+          <w:i/>
+          <w:iCs/>
+          <w:color w:val="002060"/>
+          <w:sz w:val="28"/>
+        </w:rPr>
+      </w:pPr>
+    </w:p>
+    <w:p>
+      <w:pPr>
+        <w:pStyle w:val="ListParagraph"/>
+        <w:numPr>
+          <w:ilvl w:val="0"/>
+          <w:numId w:val="4"/>
+        </w:numPr>
+        <w:rPr>
+          <w:b/>
+          <w:bCs/>
+          <w:i/>
+          <w:iCs/>
+          <w:color w:val="002060"/>
+          <w:sz w:val="28"/>
+        </w:rPr>
+      </w:pPr>
+      <w:r>
+        <w:rPr>
+          <w:b/>
+          <w:bCs/>
+          <w:i/>
+          <w:iCs/>
+          <w:color w:val="002060"/>
+          <w:sz w:val="28"/>
+        </w:rPr>
+        <w:t>API sửa:</w:t>
+      </w:r>
+      <w:r>
+        <w:rPr>
+          <w:b/>
+          <w:bCs/>
+          <w:i/>
+          <w:iCs/>
+          <w:color w:val="002060"/>
+          <w:sz w:val="28"/>
+        </w:rPr>
+        <w:t xml:space="preserve"> </w:t>
+      </w:r>
+      <w:hyperlink r:id="rId26" w:history="1">
+        <w:r>
+          <w:rPr>
+            <w:rStyle w:val="Hyperlink"/>
+            <w:b/>
+            <w:bCs/>
+            <w:i/>
+            <w:iCs/>
+            <w:sz w:val="28"/>
+          </w:rPr>
+          <w:t>http://localhost:8080/api/auth/user/users/info</w:t>
+        </w:r>
+      </w:hyperlink>
+      <w:r>
+        <w:rPr>
+          <w:b/>
+          <w:bCs/>
+          <w:i/>
+          <w:iCs/>
+          <w:color w:val="002060"/>
+          <w:sz w:val="28"/>
+        </w:rPr>
+        <w:t xml:space="preserve"> (METHOD PUT)</w:t>
+      </w:r>
+    </w:p>
+    <w:p>
+      <w:pPr>
+        <w:pStyle w:val="ListParagraph"/>
+        <w:ind w:left="1080"/>
+        <w:rPr>
+          <w:b/>
+          <w:bCs/>
+          <w:i/>
+          <w:iCs/>
+          <w:color w:val="002060"/>
+          <w:sz w:val="28"/>
+        </w:rPr>
+      </w:pPr>
+      <w:r>
+        <w:rPr>
+          <w:b/>
+          <w:bCs/>
+          <w:i/>
+          <w:iCs/>
+          <w:color w:val="002060"/>
+          <w:sz w:val="28"/>
+        </w:rPr>
+        <w:t>Input:</w:t>
+      </w:r>
+      <w:r>
+        <w:rPr>
+          <w:b/>
+          <w:bCs/>
+          <w:i/>
+          <w:iCs/>
+          <w:color w:val="002060"/>
+          <w:sz w:val="28"/>
+        </w:rPr>
+        <w:t xml:space="preserve"> </w:t>
+      </w:r>
+    </w:p>
+    <w:p>
+      <w:pPr>
+        <w:pStyle w:val="ListParagraph"/>
+        <w:ind w:left="1440"/>
+        <w:rPr>
+          <w:b/>
+          <w:bCs/>
+          <w:i/>
+          <w:iCs/>
+          <w:color w:val="002060"/>
+          <w:sz w:val="28"/>
+        </w:rPr>
+      </w:pPr>
+      <w:r>
+        <w:rPr>
+          <w:b/>
+          <w:bCs/>
+          <w:i/>
+          <w:iCs/>
+          <w:color w:val="002060"/>
+          <w:sz w:val="28"/>
+        </w:rPr>
+        <w:t>{</w:t>
+      </w:r>
+    </w:p>
+    <w:p>
+      <w:pPr>
+        <w:pStyle w:val="ListParagraph"/>
+        <w:ind w:left="1440"/>
+        <w:rPr>
+          <w:b/>
+          <w:bCs/>
+          <w:i/>
+          <w:iCs/>
+          <w:color w:val="002060"/>
+          <w:sz w:val="28"/>
+        </w:rPr>
+      </w:pPr>
+      <w:r>
+        <w:rPr>
+          <w:b/>
+          <w:bCs/>
+          <w:i/>
+          <w:iCs/>
+          <w:color w:val="002060"/>
+          <w:sz w:val="28"/>
+        </w:rPr>
+        <w:t xml:space="preserve">    "imageUser": null,</w:t>
+      </w:r>
+    </w:p>
+    <w:p>
+      <w:pPr>
+        <w:pStyle w:val="ListParagraph"/>
+        <w:ind w:left="1440"/>
+        <w:rPr>
+          <w:b/>
+          <w:bCs/>
+          <w:i/>
+          <w:iCs/>
+          <w:color w:val="002060"/>
+          <w:sz w:val="28"/>
+        </w:rPr>
+      </w:pPr>
+      <w:r>
+        <w:rPr>
+          <w:b/>
+          <w:bCs/>
+          <w:i/>
+          <w:iCs/>
+          <w:color w:val="002060"/>
+          <w:sz w:val="28"/>
+        </w:rPr>
+        <w:tab/>
+        <w:t>"pass": "123"</w:t>
+      </w:r>
+    </w:p>
+    <w:p>
+      <w:pPr>
+        <w:pStyle w:val="ListParagraph"/>
+        <w:ind w:left="1440"/>
+        <w:rPr>
+          <w:b/>
+          <w:bCs/>
+          <w:i/>
+          <w:iCs/>
+          <w:color w:val="002060"/>
+          <w:sz w:val="28"/>
+        </w:rPr>
+      </w:pPr>
+      <w:r>
+        <w:rPr>
+          <w:b/>
+          <w:bCs/>
+          <w:i/>
+          <w:iCs/>
+          <w:color w:val="002060"/>
+          <w:sz w:val="28"/>
+        </w:rPr>
+        <w:t>}</w:t>
+      </w:r>
+    </w:p>
+    <w:p>
+      <w:pPr>
+        <w:pStyle w:val="ListParagraph"/>
+        <w:ind w:left="1080"/>
+        <w:rPr>
+          <w:b/>
+          <w:bCs/>
+          <w:i/>
+          <w:iCs/>
+          <w:color w:val="002060"/>
+          <w:sz w:val="28"/>
+        </w:rPr>
+      </w:pPr>
+      <w:r>
+        <w:rPr>
+          <w:b/>
+          <w:bCs/>
+          <w:i/>
+          <w:iCs/>
+          <w:color w:val="002060"/>
+          <w:sz w:val="28"/>
+        </w:rPr>
+        <w:t>Output:</w:t>
+      </w:r>
+      <w:r>
+        <w:rPr>
+          <w:b/>
+          <w:bCs/>
+          <w:i/>
+          <w:iCs/>
+          <w:color w:val="002060"/>
+          <w:sz w:val="28"/>
+        </w:rPr>
+        <w:t xml:space="preserve"> Thông xác nhận cập nhật thành công và dữ liệu vừa mới cập nhật</w:t>
+      </w:r>
+    </w:p>
+    <w:p>
+      <w:pPr>
+        <w:pStyle w:val="ListParagraph"/>
+        <w:ind w:left="1080" w:hanging="900"/>
+        <w:rPr>
+          <w:b/>
+          <w:bCs/>
+          <w:i/>
+          <w:iCs/>
+          <w:color w:val="002060"/>
+          <w:sz w:val="28"/>
+        </w:rPr>
+      </w:pPr>
+      <w:r>
+        <w:rPr>
+          <w:b/>
+          <w:bCs/>
+          <w:i/>
+          <w:iCs/>
+          <w:color w:val="002060"/>
+          <w:sz w:val="28"/>
+        </w:rPr>
+        <w:lastRenderedPageBreak/>
+        <w:drawing>
+          <wp:inline distT="0" distB="0" distL="0" distR="0" wp14:anchorId="4DBFBBF3" wp14:editId="0FEE4D54">
+            <wp:extent cx="5943600" cy="2863215"/>
+            <wp:effectExtent l="0" t="0" r="0" b="0"/>
+            <wp:docPr id="8" name="Picture 8"/>
+            <wp:cNvGraphicFramePr>
+              <a:graphicFrameLocks xmlns:a="http://schemas.openxmlformats.org/drawingml/2006/main" noChangeAspect="1"/>
+            </wp:cNvGraphicFramePr>
+            <a:graphic xmlns:a="http://schemas.openxmlformats.org/drawingml/2006/main">
+              <a:graphicData uri="http://schemas.openxmlformats.org/drawingml/2006/picture">
+                <pic:pic xmlns:pic="http://schemas.openxmlformats.org/drawingml/2006/picture">
+                  <pic:nvPicPr>
+                    <pic:cNvPr id="1" name=""/>
+                    <pic:cNvPicPr/>
+                  </pic:nvPicPr>
+                  <pic:blipFill>
+                    <a:blip r:embed="rId27"/>
+                    <a:stretch>
+                      <a:fillRect/>
+                    </a:stretch>
+                  </pic:blipFill>
+                  <pic:spPr>
+                    <a:xfrm>
+                      <a:off x="0" y="0"/>
+                      <a:ext cx="5943600" cy="2863215"/>
+                    </a:xfrm>
+                    <a:prstGeom prst="rect">
+                      <a:avLst/>
+                    </a:prstGeom>
+                  </pic:spPr>
+                </pic:pic>
+              </a:graphicData>
+            </a:graphic>
+          </wp:inline>
+        </w:drawing>
+      </w:r>
+    </w:p>
+    <w:p>
+      <w:pPr>
+        <w:pStyle w:val="ListParagraph"/>
+        <w:ind w:left="1080"/>
+        <w:rPr>
+          <w:b/>
+          <w:bCs/>
+          <w:i/>
+          <w:iCs/>
+          <w:color w:val="002060"/>
+          <w:sz w:val="28"/>
+        </w:rPr>
+      </w:pPr>
+      <w:r>
+        <w:rPr>
+          <w:b/>
+          <w:bCs/>
+          <w:i/>
+          <w:iCs/>
+          <w:color w:val="002060"/>
+          <w:sz w:val="28"/>
+        </w:rPr>
+        <w:t>Lưu ý: Cần đăng nhập và gửi token</w:t>
+      </w:r>
+      <w:r>
+        <w:rPr>
+          <w:b/>
+          <w:bCs/>
+          <w:i/>
+          <w:iCs/>
+          <w:color w:val="002060"/>
+          <w:sz w:val="28"/>
+        </w:rPr>
+        <w:t xml:space="preserve"> để xác định được thằng  hiện tại đang đăng nhập r sửa thông tin của nó</w:t>
+      </w:r>
+      <w:r>
+        <w:rPr>
+          <w:b/>
+          <w:bCs/>
+          <w:i/>
+          <w:iCs/>
+          <w:color w:val="002060"/>
+          <w:sz w:val="28"/>
+        </w:rPr>
+        <w:t>,</w:t>
+      </w:r>
+      <w:r>
+        <w:rPr>
+          <w:b/>
+          <w:bCs/>
+          <w:i/>
+          <w:iCs/>
+          <w:color w:val="002060"/>
+          <w:sz w:val="28"/>
+        </w:rPr>
+        <w:t xml:space="preserve"> thông tin gửi đến k có 2 trường trạng thái User và Roles User</w:t>
       </w:r>
     </w:p>
     <w:p>

</xml_diff>

<commit_message>
Chỉnh sửa lại API 1 của trang User
</commit_message>
<xml_diff>
--- a/BackEnd/api-description.docx
+++ b/BackEnd/api-description.docx
@@ -23,17 +23,6 @@
           <w:sz w:val="28"/>
         </w:rPr>
         <w:t xml:space="preserve"> </w:t>
-      </w:r>
-      <w:r>
-        <w:rPr>
-          <w:b/>
-          <w:bCs/>
-          <w:i/>
-          <w:iCs/>
-          <w:color w:val="1F3864" w:themeColor="accent5" w:themeShade="80"/>
-          <w:sz w:val="28"/>
-        </w:rPr>
-        <w:t>d</w:t>
       </w:r>
       <w:r>
         <w:rPr>
@@ -6065,16 +6054,6 @@
           <w:sz w:val="28"/>
         </w:rPr>
         <w:tab/>
-      </w:r>
-      <w:r>
-        <w:rPr>
-          <w:b/>
-          <w:bCs/>
-          <w:i/>
-          <w:iCs/>
-          <w:color w:val="002060"/>
-          <w:sz w:val="28"/>
-        </w:rPr>
         <w:t>{</w:t>
       </w:r>
     </w:p>
@@ -6637,6 +6616,7 @@
           <w:bCs/>
           <w:i/>
           <w:iCs/>
+          <w:noProof/>
           <w:color w:val="002060"/>
           <w:sz w:val="28"/>
         </w:rPr>
@@ -6759,478 +6739,10 @@
     </w:p>
     <w:p>
       <w:pPr>
-        <w:rPr>
-          <w:sz w:val="28"/>
-          <w:lang w:val="vi-VN"/>
-        </w:rPr>
-      </w:pPr>
-      <w:r>
-        <w:rPr>
-          <w:sz w:val="28"/>
-        </w:rPr>
-        <w:t>Api 4</w:t>
-      </w:r>
-      <w:r>
-        <w:rPr>
-          <w:sz w:val="28"/>
-          <w:lang w:val="vi-VN"/>
-        </w:rPr>
-        <w:t>: api dùng để lấy danh sách các đơn hàng của user ( lấy cho t hình ảnh sp, tên sp, tên người bán, tên người mua, id mỗi cái và trạng thái của đơn hàng)</w:t>
-      </w:r>
-    </w:p>
-    <w:p>
-      <w:pPr>
-        <w:rPr>
-          <w:sz w:val="28"/>
-          <w:lang w:val="vi-VN"/>
-        </w:rPr>
-      </w:pPr>
-      <w:r>
-        <w:rPr>
-          <w:sz w:val="28"/>
-          <w:lang w:val="vi-VN"/>
-        </w:rPr>
-        <w:t>** trong api 4 có thêm 2 api nhỏ nữa</w:t>
-      </w:r>
-    </w:p>
-    <w:p>
-      <w:pPr>
-        <w:rPr>
-          <w:sz w:val="28"/>
-          <w:lang w:val="vi-VN"/>
-        </w:rPr>
-      </w:pPr>
-      <w:r>
-        <w:rPr>
-          <w:sz w:val="28"/>
-          <w:lang w:val="vi-VN"/>
-        </w:rPr>
-        <w:t>1 là api lấy các chi tiết như: địa chỉ giao hàng, thông tin người mua (Tên, sdt, email)</w:t>
-      </w:r>
-    </w:p>
-    <w:p>
-      <w:pPr>
-        <w:rPr>
-          <w:sz w:val="28"/>
-          <w:lang w:val="vi-VN"/>
-        </w:rPr>
-      </w:pPr>
-      <w:r>
-        <w:rPr>
-          <w:sz w:val="28"/>
-          <w:lang w:val="vi-VN"/>
-        </w:rPr>
-        <w:t>2 là api để chuyển trạng thái đơn hàng từ đang giao sang đã nhận hàng</w:t>
-      </w:r>
-    </w:p>
-    <w:p>
-      <w:pPr>
-        <w:rPr>
-          <w:sz w:val="28"/>
-          <w:lang w:val="vi-VN"/>
-        </w:rPr>
-      </w:pPr>
-      <w:r>
-        <w:rPr>
-          <w:sz w:val="28"/>
-          <w:lang w:val="vi-VN"/>
-        </w:rPr>
-        <w:br w:type="page"/>
-      </w:r>
-    </w:p>
-    <w:p>
-      <w:pPr>
-        <w:rPr>
-          <w:sz w:val="28"/>
-          <w:lang w:val="vi-VN"/>
-        </w:rPr>
-      </w:pPr>
-      <w:r>
-        <w:rPr>
-          <w:sz w:val="28"/>
-          <w:lang w:val="vi-VN"/>
-        </w:rPr>
-        <w:lastRenderedPageBreak/>
-        <w:t>----------------Trang User store-----------------</w:t>
-      </w:r>
-    </w:p>
-    <w:p>
-      <w:pPr>
-        <w:rPr>
-          <w:sz w:val="28"/>
-          <w:lang w:val="vi-VN"/>
-        </w:rPr>
-      </w:pPr>
-      <w:r>
-        <w:rPr>
-          <w:sz w:val="28"/>
-          <w:lang w:val="vi-VN"/>
-        </w:rPr>
-        <w:t>Yêu cầu 1: tạo crud để xem xóa sửa các sản phẩm mà user đang bán</w:t>
-      </w:r>
-    </w:p>
-    <w:p>
-      <w:pPr>
-        <w:rPr>
-          <w:sz w:val="28"/>
-          <w:lang w:val="vi-VN"/>
-        </w:rPr>
-      </w:pPr>
-      <w:r>
-        <w:rPr>
-          <w:sz w:val="28"/>
-          <w:lang w:val="vi-VN"/>
-        </w:rPr>
-        <w:t>Yêu cầu 2:</w:t>
-      </w:r>
-      <w:r>
-        <w:rPr>
-          <w:sz w:val="28"/>
-          <w:lang w:val="vi-VN"/>
-        </w:rPr>
-        <w:t xml:space="preserve"> Phần này cx là phần quản lý đơn hàng nhưng dùng cho phần ng bán, tuy vậy  có thể dùng chugn api4 ở phía trên trong trang user chỉ cần thêm một api thay cho yêu cầu số 2 trong api4 là thay vì chuyển trạng thái từ đang giao hàng sang dã nhận hàng thì chuyển trạng thái từ đang đóng gói sang đang giao hàng (Có thể dùng chung bằng cách ngoài id user t gửi theo thì t sẽ gửi cho m thêm 1 param để check xem nó đang trong trang ng mua hay trong trang người bán, tên param m có thể tự đặt)</w:t>
-      </w:r>
-    </w:p>
-    <w:p>
-      <w:pPr>
-        <w:rPr>
-          <w:sz w:val="28"/>
-          <w:lang w:val="vi-VN"/>
-        </w:rPr>
-      </w:pPr>
-      <w:r>
-        <w:rPr>
-          <w:sz w:val="28"/>
-          <w:lang w:val="vi-VN"/>
-        </w:rPr>
-        <w:t>Yêu cầu 3: tạo 1 api lấy ra danh sách các phiên đấu giá mà user này đang tham gia bao gồm các phiên đã đấu giá thành công và các phiên đang trong quá trình đấu giá</w:t>
-      </w:r>
-    </w:p>
-    <w:p>
-      <w:pPr>
-        <w:rPr>
-          <w:sz w:val="28"/>
-          <w:lang w:val="vi-VN"/>
-        </w:rPr>
-      </w:pPr>
-      <w:r>
-        <w:rPr>
-          <w:sz w:val="28"/>
-          <w:lang w:val="vi-VN"/>
-        </w:rPr>
-        <w:t>Yêu cầu 4: Tạo 1 api cho phép lấy danh sách các sản phẩm mà user này đang bán nhưng có thêm 1 bộ lọc nhỏ là t sẽ gửi m thêm dữ liệu là loại sản phẩm (VD: laptop, điện thoại,...), cũng sẽ có trường hợp t sẽ gửi dữ liệu là all. M có thể làm luôn ở yêu cầu 1 cx đc tùy m hoặc tách ra 2 api</w:t>
-      </w:r>
-    </w:p>
-    <w:p>
-      <w:pPr>
-        <w:rPr>
-          <w:sz w:val="28"/>
-          <w:lang w:val="vi-VN"/>
-        </w:rPr>
-      </w:pPr>
-      <w:r>
-        <w:rPr>
-          <w:sz w:val="28"/>
-          <w:lang w:val="vi-VN"/>
-        </w:rPr>
-        <w:br w:type="page"/>
-      </w:r>
-    </w:p>
-    <w:p>
-      <w:pPr>
-        <w:rPr>
-          <w:sz w:val="28"/>
-          <w:lang w:val="vi-VN"/>
-        </w:rPr>
-      </w:pPr>
-      <w:r>
-        <w:rPr>
-          <w:sz w:val="28"/>
-          <w:lang w:val="vi-VN"/>
-        </w:rPr>
-        <w:lastRenderedPageBreak/>
-        <w:t>--------------Admin page-------------------</w:t>
-      </w:r>
-    </w:p>
-    <w:p>
-      <w:pPr>
-        <w:rPr>
-          <w:sz w:val="28"/>
-          <w:lang w:val="vi-VN"/>
-        </w:rPr>
-      </w:pPr>
-      <w:r>
-        <w:rPr>
-          <w:sz w:val="28"/>
-          <w:lang w:val="vi-VN"/>
-        </w:rPr>
-        <w:t>Yêu cầu 1: Api tính tổng doanh thu trong 1 tháng hiện tại</w:t>
-      </w:r>
-    </w:p>
-    <w:p>
-      <w:pPr>
-        <w:rPr>
-          <w:sz w:val="28"/>
-          <w:lang w:val="vi-VN"/>
-        </w:rPr>
-      </w:pPr>
-      <w:r>
-        <w:rPr>
-          <w:sz w:val="28"/>
-          <w:lang w:val="vi-VN"/>
-        </w:rPr>
-        <w:t>Yêu cầu 2: Api tính tổng doanh thu trong 7 tháng gần nhất, từng tháng á (Trả về cho t 2 dữ liệu thôi là tên tháng và số tiền doanh thu)</w:t>
-      </w:r>
-    </w:p>
-    <w:p>
-      <w:pPr>
-        <w:rPr>
-          <w:sz w:val="28"/>
-          <w:lang w:val="vi-VN"/>
-        </w:rPr>
-      </w:pPr>
-      <w:r>
-        <w:rPr>
-          <w:sz w:val="28"/>
-          <w:lang w:val="vi-VN"/>
-        </w:rPr>
-        <w:t>Yêu cầu 3: Api tính tổng số đơn hàng đã được đặt trong tháng hiện tại</w:t>
-      </w:r>
-    </w:p>
-    <w:p>
-      <w:pPr>
-        <w:rPr>
-          <w:sz w:val="28"/>
-          <w:lang w:val="vi-VN"/>
-        </w:rPr>
-      </w:pPr>
-      <w:r>
-        <w:rPr>
-          <w:sz w:val="28"/>
-          <w:lang w:val="vi-VN"/>
-        </w:rPr>
-        <w:t>Yêu cầu 4: Api tính tổng số đơn hàng trong 7 tháng gần nhất, từng tháng (Cứ trả về tên tháng và dữ liệu)</w:t>
-      </w:r>
-    </w:p>
-    <w:p>
-      <w:pPr>
-        <w:rPr>
-          <w:sz w:val="28"/>
-          <w:lang w:val="vi-VN"/>
-        </w:rPr>
-      </w:pPr>
-      <w:r>
-        <w:rPr>
-          <w:sz w:val="28"/>
-          <w:lang w:val="vi-VN"/>
-        </w:rPr>
-        <w:t>Yêu cầu 5: Tính tổng các user hiện tại hệ thống đang có (trừ admin)</w:t>
-      </w:r>
-    </w:p>
-    <w:p>
-      <w:pPr>
-        <w:rPr>
-          <w:sz w:val="28"/>
-          <w:lang w:val="vi-VN"/>
-        </w:rPr>
-      </w:pPr>
-      <w:r>
-        <w:rPr>
-          <w:sz w:val="28"/>
-          <w:lang w:val="vi-VN"/>
-        </w:rPr>
-        <w:t>Yêu cầu 6: Api lấy danh sách các phí ship giữa các quận (Dữ liệu trả về phải có tên quận gửi, tên quận nhận, giá ship) + api sửa xóa và thêm (Phần thêm này cần check xem dữ liệu tên quận nhận và tên quận gửi được nhập vào đã tồn tại trên database chưa, nếu chưa thì thêm vào nếu rồi thì thông báo không thêm đc)</w:t>
-      </w:r>
-    </w:p>
-    <w:p>
-      <w:pPr>
-        <w:rPr>
-          <w:sz w:val="28"/>
-          <w:lang w:val="vi-VN"/>
-        </w:rPr>
-      </w:pPr>
-      <w:r>
-        <w:rPr>
-          <w:sz w:val="28"/>
-          <w:lang w:val="vi-VN"/>
-        </w:rPr>
-        <w:t>Yêu cầu 7: API thêm sửa xóa cho loại sản phẩm, và api thêm sửa xóa cho nhãn hàng</w:t>
-      </w:r>
-    </w:p>
-    <w:p>
-      <w:pPr>
-        <w:rPr>
-          <w:sz w:val="28"/>
-          <w:lang w:val="vi-VN"/>
-        </w:rPr>
-      </w:pPr>
-      <w:r>
-        <w:rPr>
-          <w:sz w:val="28"/>
-          <w:lang w:val="vi-VN"/>
-        </w:rPr>
-        <w:t>Yêu cầu 8: API lấy danh sách các user trừ admin, tất cả thông tin user + API de khóa hoặc mở khóa cho user (Giống như trạng thái của user, là active hay blocked, nếu chưa có trạng thái này thì m thêm dữ liệu vô ha)</w:t>
-      </w:r>
-    </w:p>
-    <w:p>
-      <w:pPr>
-        <w:rPr>
-          <w:sz w:val="28"/>
-          <w:lang w:val="vi-VN"/>
-        </w:rPr>
-      </w:pPr>
-    </w:p>
-    <w:p>
-      <w:pPr>
-        <w:rPr>
-          <w:sz w:val="28"/>
-          <w:lang w:val="vi-VN"/>
-        </w:rPr>
-      </w:pPr>
-      <w:r>
-        <w:rPr>
-          <w:sz w:val="28"/>
-        </w:rPr>
-        <w:br w:type="page"/>
-      </w:r>
-    </w:p>
-    <w:p>
-      <w:pPr>
-        <w:rPr>
-          <w:sz w:val="28"/>
-        </w:rPr>
-      </w:pPr>
-      <w:r>
-        <w:rPr>
-          <w:sz w:val="28"/>
-        </w:rPr>
-        <w:lastRenderedPageBreak/>
-        <w:t xml:space="preserve">-------------Trang quản lý cửa hàng---------------- </w:t>
-      </w:r>
-    </w:p>
-    <w:p>
-      <w:pPr>
-        <w:rPr>
-          <w:sz w:val="28"/>
-        </w:rPr>
-      </w:pPr>
-      <w:r>
-        <w:rPr>
-          <w:sz w:val="28"/>
-        </w:rPr>
-        <w:t>** All Product: Lấy tất cả các sản phẩm đang bán (Làm đầy đủ CRUD)</w:t>
-      </w:r>
-    </w:p>
-    <w:p>
-      <w:pPr>
-        <w:rPr>
-          <w:sz w:val="28"/>
-        </w:rPr>
-      </w:pPr>
-      <w:r>
-        <w:rPr>
-          <w:sz w:val="28"/>
-        </w:rPr>
-        <w:t>Input là userid</w:t>
-      </w:r>
-    </w:p>
-    <w:p>
-      <w:pPr>
-        <w:rPr>
-          <w:sz w:val="28"/>
-        </w:rPr>
-      </w:pPr>
-      <w:r>
-        <w:rPr>
-          <w:sz w:val="28"/>
-        </w:rPr>
-        <w:t>Output vẫn là danh sách và cần các thông tin sau</w:t>
-      </w:r>
-    </w:p>
-    <w:p>
-      <w:pPr>
-        <w:rPr>
-          <w:sz w:val="28"/>
-        </w:rPr>
-      </w:pPr>
-      <w:r>
-        <w:rPr>
-          <w:sz w:val="28"/>
-        </w:rPr>
-        <w:t>Hình ảnh sp,</w:t>
-      </w:r>
-    </w:p>
-    <w:p>
-      <w:pPr>
-        <w:rPr>
-          <w:sz w:val="28"/>
-        </w:rPr>
-      </w:pPr>
-      <w:r>
-        <w:rPr>
-          <w:sz w:val="28"/>
-        </w:rPr>
-        <w:t>Tên sp</w:t>
-      </w:r>
-    </w:p>
-    <w:p>
-      <w:pPr>
-        <w:rPr>
-          <w:sz w:val="28"/>
-        </w:rPr>
-      </w:pPr>
-      <w:r>
-        <w:rPr>
-          <w:sz w:val="28"/>
-        </w:rPr>
-        <w:t>Tên loại sp</w:t>
-      </w:r>
-    </w:p>
-    <w:p>
-      <w:pPr>
-        <w:rPr>
-          <w:sz w:val="28"/>
-        </w:rPr>
-      </w:pPr>
-      <w:r>
-        <w:rPr>
-          <w:sz w:val="28"/>
-        </w:rPr>
-        <w:t xml:space="preserve">Tên Hãng </w:t>
-      </w:r>
-    </w:p>
-    <w:p>
-      <w:pPr>
-        <w:rPr>
-          <w:sz w:val="28"/>
-        </w:rPr>
-      </w:pPr>
-      <w:r>
-        <w:rPr>
-          <w:sz w:val="28"/>
-        </w:rPr>
-        <w:t xml:space="preserve">** Quản lý đơn hàng </w:t>
-      </w:r>
-    </w:p>
-    <w:p>
-      <w:pPr>
-        <w:rPr>
-          <w:sz w:val="28"/>
-        </w:rPr>
-      </w:pPr>
-      <w:r>
-        <w:rPr>
-          <w:sz w:val="28"/>
-        </w:rPr>
-        <w:t>Cần 3 api</w:t>
-      </w:r>
-    </w:p>
-    <w:p>
-      <w:pPr>
         <w:pStyle w:val="ListParagraph"/>
         <w:numPr>
           <w:ilvl w:val="0"/>
-          <w:numId w:val="3"/>
+          <w:numId w:val="4"/>
         </w:numPr>
         <w:rPr>
           <w:sz w:val="28"/>
@@ -7240,43 +6752,505 @@
         <w:rPr>
           <w:sz w:val="28"/>
         </w:rPr>
-        <w:t>Input là user id, lấy ds các đơn hàng có các thông tin sau (id đơn hàng,hình ảnh, tên sp, tên người mua kèm id của ng mua, trạng thái đơn hàng,)</w:t>
-      </w:r>
-    </w:p>
-    <w:p>
-      <w:pPr>
-        <w:pStyle w:val="ListParagraph"/>
-        <w:numPr>
-          <w:ilvl w:val="0"/>
-          <w:numId w:val="3"/>
-        </w:numPr>
-        <w:rPr>
-          <w:sz w:val="28"/>
-        </w:rPr>
-      </w:pPr>
-      <w:r>
-        <w:rPr>
-          <w:sz w:val="28"/>
-        </w:rPr>
-        <w:t>Input là id đơn hàng, lấy cho t các thông tin đơn hàng như sau (Tên sp, hình ảnh, id sp, trạng thái đơn hàng, giá thành, mã thành phố, mã quận, mã huyện, address detail, tên người mua, số điện thoại)</w:t>
-      </w:r>
-    </w:p>
-    <w:p>
-      <w:pPr>
-        <w:pStyle w:val="ListParagraph"/>
-        <w:numPr>
-          <w:ilvl w:val="0"/>
-          <w:numId w:val="3"/>
-        </w:numPr>
-        <w:rPr>
-          <w:sz w:val="28"/>
-        </w:rPr>
-      </w:pPr>
-      <w:r>
-        <w:rPr>
-          <w:sz w:val="28"/>
-        </w:rPr>
-        <w:t xml:space="preserve">Input là mã đơn hàng, api này dùng cho người bán xác nhận đã đóng gói hàng và chuyển trạng thái từ đang đóng gói sang đang vận chuyển. </w:t>
+        <w:t>API Lấy danh sách thông báo:</w:t>
+      </w:r>
+    </w:p>
+    <w:p>
+      <w:pPr>
+        <w:ind w:left="720" w:firstLine="720"/>
+        <w:rPr>
+          <w:sz w:val="28"/>
+        </w:rPr>
+      </w:pPr>
+      <w:r>
+        <w:rPr>
+          <w:sz w:val="28"/>
+        </w:rPr>
+        <w:t xml:space="preserve">Input: </w:t>
+      </w:r>
+      <w:r>
+        <w:rPr>
+          <w:sz w:val="28"/>
+        </w:rPr>
+        <w:t>Token</w:t>
+      </w:r>
+      <w:r>
+        <w:rPr>
+          <w:sz w:val="28"/>
+        </w:rPr>
+        <w:t xml:space="preserve"> sau khi login</w:t>
+      </w:r>
+    </w:p>
+    <w:p>
+      <w:pPr>
+        <w:ind w:left="720" w:firstLine="720"/>
+        <w:rPr>
+          <w:sz w:val="28"/>
+        </w:rPr>
+      </w:pPr>
+      <w:r>
+        <w:rPr>
+          <w:sz w:val="28"/>
+        </w:rPr>
+        <w:t>Output:</w:t>
+      </w:r>
+      <w:r>
+        <w:rPr>
+          <w:sz w:val="28"/>
+        </w:rPr>
+        <w:t xml:space="preserve"> Lấy tất cả dữ liệu tương ứng trong Notification</w:t>
+      </w:r>
+    </w:p>
+    <w:p>
+      <w:pPr>
+        <w:rPr>
+          <w:sz w:val="28"/>
+        </w:rPr>
+      </w:pPr>
+      <w:r>
+        <w:rPr>
+          <w:sz w:val="28"/>
+        </w:rPr>
+        <w:tab/>
+      </w:r>
+      <w:r>
+        <w:rPr>
+          <w:sz w:val="28"/>
+        </w:rPr>
+        <w:tab/>
+      </w:r>
+      <w:r>
+        <w:rPr>
+          <w:sz w:val="28"/>
+        </w:rPr>
+        <w:tab/>
+      </w:r>
+      <w:r>
+        <w:rPr>
+          <w:sz w:val="28"/>
+        </w:rPr>
+        <w:t>Tên sản phẩm</w:t>
+      </w:r>
+    </w:p>
+    <w:p>
+      <w:pPr>
+        <w:rPr>
+          <w:sz w:val="28"/>
+        </w:rPr>
+      </w:pPr>
+      <w:r>
+        <w:rPr>
+          <w:sz w:val="28"/>
+        </w:rPr>
+        <w:tab/>
+      </w:r>
+      <w:r>
+        <w:rPr>
+          <w:sz w:val="28"/>
+        </w:rPr>
+        <w:tab/>
+      </w:r>
+      <w:r>
+        <w:rPr>
+          <w:sz w:val="28"/>
+        </w:rPr>
+        <w:tab/>
+      </w:r>
+      <w:r>
+        <w:rPr>
+          <w:sz w:val="28"/>
+        </w:rPr>
+        <w:t>Hình ảnh sản phẩm</w:t>
+      </w:r>
+    </w:p>
+    <w:p>
+      <w:pPr>
+        <w:rPr>
+          <w:sz w:val="28"/>
+        </w:rPr>
+      </w:pPr>
+      <w:r>
+        <w:rPr>
+          <w:sz w:val="28"/>
+        </w:rPr>
+        <w:tab/>
+      </w:r>
+      <w:r>
+        <w:rPr>
+          <w:sz w:val="28"/>
+        </w:rPr>
+        <w:tab/>
+      </w:r>
+      <w:r>
+        <w:rPr>
+          <w:sz w:val="28"/>
+        </w:rPr>
+        <w:tab/>
+        <w:t>auctionid</w:t>
+      </w:r>
+    </w:p>
+    <w:p>
+      <w:pPr>
+        <w:rPr>
+          <w:sz w:val="28"/>
+        </w:rPr>
+      </w:pPr>
+      <w:r>
+        <w:rPr>
+          <w:sz w:val="28"/>
+        </w:rPr>
+        <w:tab/>
+      </w:r>
+      <w:r>
+        <w:rPr>
+          <w:sz w:val="28"/>
+        </w:rPr>
+        <w:tab/>
+      </w:r>
+      <w:r>
+        <w:rPr>
+          <w:sz w:val="28"/>
+        </w:rPr>
+        <w:tab/>
+        <w:t>Chi tiết phiên đấu gía</w:t>
+      </w:r>
+    </w:p>
+    <w:p>
+      <w:pPr>
+        <w:rPr>
+          <w:sz w:val="28"/>
+          <w:lang w:val="vi-VN"/>
+        </w:rPr>
+      </w:pPr>
+      <w:r>
+        <w:rPr>
+          <w:sz w:val="28"/>
+        </w:rPr>
+        <w:t>Api 4</w:t>
+      </w:r>
+      <w:r>
+        <w:rPr>
+          <w:sz w:val="28"/>
+          <w:lang w:val="vi-VN"/>
+        </w:rPr>
+        <w:t>: api dùng để lấy danh sách các đơn hàng của user ( lấy cho t hình ảnh sp, tên sp, tên người bán, tên người mua, id mỗi cái và trạng thái của đơn hàng)</w:t>
+      </w:r>
+    </w:p>
+    <w:p>
+      <w:pPr>
+        <w:rPr>
+          <w:sz w:val="28"/>
+          <w:lang w:val="vi-VN"/>
+        </w:rPr>
+      </w:pPr>
+      <w:r>
+        <w:rPr>
+          <w:sz w:val="28"/>
+          <w:lang w:val="vi-VN"/>
+        </w:rPr>
+        <w:t>** trong api 4 có thêm 2 api nhỏ nữa</w:t>
+      </w:r>
+    </w:p>
+    <w:p>
+      <w:pPr>
+        <w:rPr>
+          <w:sz w:val="28"/>
+          <w:lang w:val="vi-VN"/>
+        </w:rPr>
+      </w:pPr>
+      <w:r>
+        <w:rPr>
+          <w:sz w:val="28"/>
+          <w:lang w:val="vi-VN"/>
+        </w:rPr>
+        <w:lastRenderedPageBreak/>
+        <w:t>1 là api lấy các chi tiết như: địa chỉ giao hàng, thông tin người mua (Tên, sdt, email)</w:t>
+      </w:r>
+    </w:p>
+    <w:p>
+      <w:pPr>
+        <w:rPr>
+          <w:sz w:val="28"/>
+          <w:lang w:val="vi-VN"/>
+        </w:rPr>
+      </w:pPr>
+      <w:r>
+        <w:rPr>
+          <w:sz w:val="28"/>
+          <w:lang w:val="vi-VN"/>
+        </w:rPr>
+        <w:t>2 là api để chuyển trạng thái đơn hàng từ đang giao sang đã nhận hàng</w:t>
+      </w:r>
+    </w:p>
+    <w:p>
+      <w:pPr>
+        <w:rPr>
+          <w:sz w:val="28"/>
+          <w:lang w:val="vi-VN"/>
+        </w:rPr>
+      </w:pPr>
+      <w:r>
+        <w:rPr>
+          <w:sz w:val="28"/>
+          <w:lang w:val="vi-VN"/>
+        </w:rPr>
+        <w:br w:type="page"/>
+      </w:r>
+    </w:p>
+    <w:p>
+      <w:pPr>
+        <w:rPr>
+          <w:sz w:val="28"/>
+          <w:lang w:val="vi-VN"/>
+        </w:rPr>
+      </w:pPr>
+      <w:r>
+        <w:rPr>
+          <w:sz w:val="28"/>
+          <w:lang w:val="vi-VN"/>
+        </w:rPr>
+        <w:lastRenderedPageBreak/>
+        <w:t>----------------Trang User store-----------------</w:t>
+      </w:r>
+    </w:p>
+    <w:p>
+      <w:pPr>
+        <w:rPr>
+          <w:sz w:val="28"/>
+          <w:lang w:val="vi-VN"/>
+        </w:rPr>
+      </w:pPr>
+      <w:r>
+        <w:rPr>
+          <w:sz w:val="28"/>
+          <w:lang w:val="vi-VN"/>
+        </w:rPr>
+        <w:t>Yêu cầu 1: tạo crud để xem xóa sửa các sản phẩm mà user đang bán</w:t>
+      </w:r>
+    </w:p>
+    <w:p>
+      <w:pPr>
+        <w:rPr>
+          <w:sz w:val="28"/>
+          <w:lang w:val="vi-VN"/>
+        </w:rPr>
+      </w:pPr>
+      <w:r>
+        <w:rPr>
+          <w:sz w:val="28"/>
+          <w:lang w:val="vi-VN"/>
+        </w:rPr>
+        <w:t>Yêu cầu 2:</w:t>
+      </w:r>
+      <w:r>
+        <w:rPr>
+          <w:sz w:val="28"/>
+          <w:lang w:val="vi-VN"/>
+        </w:rPr>
+        <w:t xml:space="preserve"> Phần này cx là phần quản lý đơn hàng nhưng dùng cho phần ng bán, tuy vậy  có thể dùng chugn api4 ở phía trên trong trang user chỉ cần thêm một api thay cho yêu cầu số 2 trong api4 là thay vì chuyển trạng thái từ đang giao hàng sang dã nhận hàng thì chuyển trạng thái từ đang đóng gói sang đang giao hàng (Có thể dùng chung bằng cách ngoài id user t gửi theo thì t sẽ gửi cho m thêm 1 param để check xem nó đang trong trang ng mua hay trong trang người bán, tên param m có thể tự đặt)</w:t>
+      </w:r>
+    </w:p>
+    <w:p>
+      <w:pPr>
+        <w:rPr>
+          <w:sz w:val="28"/>
+          <w:lang w:val="vi-VN"/>
+        </w:rPr>
+      </w:pPr>
+      <w:r>
+        <w:rPr>
+          <w:sz w:val="28"/>
+          <w:lang w:val="vi-VN"/>
+        </w:rPr>
+        <w:t>Yêu cầu 3: tạo 1 api lấy ra danh sách các phiên đấu giá mà user này đang tham gia bao gồm các phiên đã đấu giá thành công và các phiên đang trong quá trình đấu giá</w:t>
+      </w:r>
+    </w:p>
+    <w:p>
+      <w:pPr>
+        <w:rPr>
+          <w:sz w:val="28"/>
+          <w:lang w:val="vi-VN"/>
+        </w:rPr>
+      </w:pPr>
+      <w:r>
+        <w:rPr>
+          <w:sz w:val="28"/>
+          <w:lang w:val="vi-VN"/>
+        </w:rPr>
+        <w:t>Yêu cầu 4: Tạo 1 api cho phép lấy danh sách các sản phẩm mà user này đang bán nhưng có thêm 1 bộ lọc nhỏ là t sẽ gửi m thêm dữ liệu là loại sản phẩm (VD: laptop, điện thoại,...), cũng sẽ có trường hợp t sẽ gửi dữ liệu là all. M có thể làm luôn ở yêu cầu 1 cx đc tùy m hoặc tách ra 2 api</w:t>
+      </w:r>
+    </w:p>
+    <w:p>
+      <w:pPr>
+        <w:rPr>
+          <w:sz w:val="28"/>
+          <w:lang w:val="vi-VN"/>
+        </w:rPr>
+      </w:pPr>
+      <w:r>
+        <w:rPr>
+          <w:sz w:val="28"/>
+          <w:lang w:val="vi-VN"/>
+        </w:rPr>
+        <w:br w:type="page"/>
+      </w:r>
+    </w:p>
+    <w:p>
+      <w:pPr>
+        <w:rPr>
+          <w:sz w:val="28"/>
+          <w:lang w:val="vi-VN"/>
+        </w:rPr>
+      </w:pPr>
+      <w:r>
+        <w:rPr>
+          <w:sz w:val="28"/>
+          <w:lang w:val="vi-VN"/>
+        </w:rPr>
+        <w:lastRenderedPageBreak/>
+        <w:t>--------------Admin page-------------------</w:t>
+      </w:r>
+    </w:p>
+    <w:p>
+      <w:pPr>
+        <w:rPr>
+          <w:sz w:val="28"/>
+          <w:lang w:val="vi-VN"/>
+        </w:rPr>
+      </w:pPr>
+      <w:r>
+        <w:rPr>
+          <w:sz w:val="28"/>
+          <w:lang w:val="vi-VN"/>
+        </w:rPr>
+        <w:t>Yêu cầu 1: Api tính tổng doanh thu trong 1 tháng hiện tại</w:t>
+      </w:r>
+    </w:p>
+    <w:p>
+      <w:pPr>
+        <w:rPr>
+          <w:sz w:val="28"/>
+          <w:lang w:val="vi-VN"/>
+        </w:rPr>
+      </w:pPr>
+      <w:r>
+        <w:rPr>
+          <w:sz w:val="28"/>
+          <w:lang w:val="vi-VN"/>
+        </w:rPr>
+        <w:t>Yêu cầu 2: Api tính tổng doanh thu trong 7 tháng gần nhất, từng tháng á (Trả về cho t 2 dữ liệu thôi là tên tháng và số tiền doanh thu)</w:t>
+      </w:r>
+    </w:p>
+    <w:p>
+      <w:pPr>
+        <w:rPr>
+          <w:sz w:val="28"/>
+          <w:lang w:val="vi-VN"/>
+        </w:rPr>
+      </w:pPr>
+      <w:r>
+        <w:rPr>
+          <w:sz w:val="28"/>
+          <w:lang w:val="vi-VN"/>
+        </w:rPr>
+        <w:t>Yêu cầu 3: Api tính tổng số đơn hàng đã được đặt trong tháng hiện tại</w:t>
+      </w:r>
+    </w:p>
+    <w:p>
+      <w:pPr>
+        <w:rPr>
+          <w:sz w:val="28"/>
+          <w:lang w:val="vi-VN"/>
+        </w:rPr>
+      </w:pPr>
+      <w:r>
+        <w:rPr>
+          <w:sz w:val="28"/>
+          <w:lang w:val="vi-VN"/>
+        </w:rPr>
+        <w:t>Yêu cầu 4: Api tính tổng số đơn hàng trong 7 tháng gần nhất, từng tháng (Cứ trả về tên tháng và dữ liệu)</w:t>
+      </w:r>
+    </w:p>
+    <w:p>
+      <w:pPr>
+        <w:rPr>
+          <w:sz w:val="28"/>
+          <w:lang w:val="vi-VN"/>
+        </w:rPr>
+      </w:pPr>
+      <w:r>
+        <w:rPr>
+          <w:sz w:val="28"/>
+          <w:lang w:val="vi-VN"/>
+        </w:rPr>
+        <w:t>Yêu cầu 5: Tính tổng các user hiện tại hệ thống đang có (trừ admin)</w:t>
+      </w:r>
+    </w:p>
+    <w:p>
+      <w:pPr>
+        <w:rPr>
+          <w:sz w:val="28"/>
+          <w:lang w:val="vi-VN"/>
+        </w:rPr>
+      </w:pPr>
+      <w:r>
+        <w:rPr>
+          <w:sz w:val="28"/>
+          <w:lang w:val="vi-VN"/>
+        </w:rPr>
+        <w:t>Yêu cầu 6: Api lấy danh sách các phí ship giữa các quận (Dữ liệu trả về phải có tên quận gửi, tên quận nhận, giá ship) + api sửa xóa và thêm (Phần thêm này cần check xem dữ liệu tên quận nhận và tên quận gửi được nhập vào đã tồn tại trên database chưa, nếu chưa thì thêm vào nếu rồi thì thông báo không thêm đc)</w:t>
+      </w:r>
+    </w:p>
+    <w:p>
+      <w:pPr>
+        <w:rPr>
+          <w:sz w:val="28"/>
+          <w:lang w:val="vi-VN"/>
+        </w:rPr>
+      </w:pPr>
+      <w:r>
+        <w:rPr>
+          <w:sz w:val="28"/>
+          <w:lang w:val="vi-VN"/>
+        </w:rPr>
+        <w:t>Yêu cầu 7: API thêm sửa xóa cho loại sản phẩm, và api thêm sửa xóa cho nhãn hàng</w:t>
+      </w:r>
+    </w:p>
+    <w:p>
+      <w:pPr>
+        <w:rPr>
+          <w:sz w:val="28"/>
+          <w:lang w:val="vi-VN"/>
+        </w:rPr>
+      </w:pPr>
+      <w:r>
+        <w:rPr>
+          <w:sz w:val="28"/>
+          <w:lang w:val="vi-VN"/>
+        </w:rPr>
+        <w:t>Yêu cầu 8: API lấy danh sách các user trừ admin, tất cả thông tin user + API de khóa hoặc mở khóa cho user (Giống như trạng thái của user, là active hay blocked, nếu chưa có trạng thái này thì m thêm dữ liệu vô ha)</w:t>
+      </w:r>
+    </w:p>
+    <w:p>
+      <w:pPr>
+        <w:rPr>
+          <w:sz w:val="28"/>
+          <w:lang w:val="vi-VN"/>
+        </w:rPr>
+      </w:pPr>
+    </w:p>
+    <w:p>
+      <w:pPr>
+        <w:rPr>
+          <w:sz w:val="28"/>
+          <w:lang w:val="vi-VN"/>
+        </w:rPr>
+      </w:pPr>
+      <w:r>
+        <w:rPr>
+          <w:sz w:val="28"/>
+        </w:rPr>
+        <w:br w:type="page"/>
       </w:r>
     </w:p>
     <w:p>

</xml_diff>

<commit_message>
API 2 của trang User
</commit_message>
<xml_diff>
--- a/BackEnd/api-description.docx
+++ b/BackEnd/api-description.docx
@@ -5966,440 +5966,16 @@
     </w:p>
     <w:p>
       <w:pPr>
-        <w:pStyle w:val="ListParagraph"/>
-        <w:numPr>
-          <w:ilvl w:val="0"/>
-          <w:numId w:val="4"/>
-        </w:numPr>
-        <w:rPr>
-          <w:b/>
-          <w:bCs/>
-          <w:i/>
-          <w:iCs/>
-          <w:color w:val="002060"/>
-          <w:sz w:val="28"/>
-        </w:rPr>
-      </w:pPr>
-      <w:r>
-        <w:rPr>
-          <w:b/>
-          <w:bCs/>
-          <w:i/>
-          <w:iCs/>
-          <w:color w:val="002060"/>
-          <w:sz w:val="28"/>
-        </w:rPr>
-        <w:t xml:space="preserve">API Thêm: </w:t>
-      </w:r>
+        <w:rPr>
+          <w:b/>
+          <w:bCs/>
+          <w:i/>
+          <w:iCs/>
+          <w:color w:val="002060"/>
+          <w:sz w:val="28"/>
+        </w:rPr>
+      </w:pPr>
       <w:hyperlink r:id="rId25" w:history="1">
-        <w:r>
-          <w:rPr>
-            <w:rStyle w:val="Hyperlink"/>
-            <w:b/>
-            <w:bCs/>
-            <w:i/>
-            <w:iCs/>
-            <w:color w:val="002060"/>
-            <w:sz w:val="28"/>
-          </w:rPr>
-          <w:t>http://localhost:8080/register</w:t>
-        </w:r>
-      </w:hyperlink>
-    </w:p>
-    <w:p>
-      <w:pPr>
-        <w:pStyle w:val="ListParagraph"/>
-        <w:ind w:left="1080"/>
-        <w:rPr>
-          <w:b/>
-          <w:bCs/>
-          <w:i/>
-          <w:iCs/>
-          <w:color w:val="002060"/>
-          <w:sz w:val="28"/>
-        </w:rPr>
-      </w:pPr>
-      <w:r>
-        <w:rPr>
-          <w:b/>
-          <w:bCs/>
-          <w:i/>
-          <w:iCs/>
-          <w:color w:val="002060"/>
-          <w:sz w:val="28"/>
-        </w:rPr>
-        <w:t xml:space="preserve">Input: </w:t>
-      </w:r>
-    </w:p>
-    <w:p>
-      <w:pPr>
-        <w:pStyle w:val="ListParagraph"/>
-        <w:ind w:left="1080"/>
-        <w:rPr>
-          <w:b/>
-          <w:bCs/>
-          <w:i/>
-          <w:iCs/>
-          <w:color w:val="002060"/>
-          <w:sz w:val="28"/>
-        </w:rPr>
-      </w:pPr>
-      <w:r>
-        <w:rPr>
-          <w:b/>
-          <w:bCs/>
-          <w:i/>
-          <w:iCs/>
-          <w:color w:val="002060"/>
-          <w:sz w:val="28"/>
-        </w:rPr>
-        <w:tab/>
-        <w:t>{</w:t>
-      </w:r>
-    </w:p>
-    <w:p>
-      <w:pPr>
-        <w:pStyle w:val="ListParagraph"/>
-        <w:ind w:left="1080"/>
-        <w:rPr>
-          <w:b/>
-          <w:bCs/>
-          <w:i/>
-          <w:iCs/>
-          <w:color w:val="002060"/>
-          <w:sz w:val="28"/>
-        </w:rPr>
-      </w:pPr>
-      <w:r>
-        <w:rPr>
-          <w:b/>
-          <w:bCs/>
-          <w:i/>
-          <w:iCs/>
-          <w:color w:val="002060"/>
-          <w:sz w:val="28"/>
-        </w:rPr>
-        <w:t xml:space="preserve">    </w:t>
-      </w:r>
-      <w:r>
-        <w:rPr>
-          <w:b/>
-          <w:bCs/>
-          <w:i/>
-          <w:iCs/>
-          <w:color w:val="002060"/>
-          <w:sz w:val="28"/>
-        </w:rPr>
-        <w:tab/>
-      </w:r>
-      <w:r>
-        <w:rPr>
-          <w:b/>
-          <w:bCs/>
-          <w:i/>
-          <w:iCs/>
-          <w:color w:val="002060"/>
-          <w:sz w:val="28"/>
-        </w:rPr>
-        <w:tab/>
-      </w:r>
-      <w:r>
-        <w:rPr>
-          <w:b/>
-          <w:bCs/>
-          <w:i/>
-          <w:iCs/>
-          <w:color w:val="002060"/>
-          <w:sz w:val="28"/>
-        </w:rPr>
-        <w:t>"accountName": "va3",</w:t>
-      </w:r>
-    </w:p>
-    <w:p>
-      <w:pPr>
-        <w:pStyle w:val="ListParagraph"/>
-        <w:ind w:left="1080"/>
-        <w:rPr>
-          <w:b/>
-          <w:bCs/>
-          <w:i/>
-          <w:iCs/>
-          <w:color w:val="002060"/>
-          <w:sz w:val="28"/>
-        </w:rPr>
-      </w:pPr>
-      <w:r>
-        <w:rPr>
-          <w:b/>
-          <w:bCs/>
-          <w:i/>
-          <w:iCs/>
-          <w:color w:val="002060"/>
-          <w:sz w:val="28"/>
-        </w:rPr>
-        <w:t xml:space="preserve">    </w:t>
-      </w:r>
-      <w:r>
-        <w:rPr>
-          <w:b/>
-          <w:bCs/>
-          <w:i/>
-          <w:iCs/>
-          <w:color w:val="002060"/>
-          <w:sz w:val="28"/>
-        </w:rPr>
-        <w:tab/>
-      </w:r>
-      <w:r>
-        <w:rPr>
-          <w:b/>
-          <w:bCs/>
-          <w:i/>
-          <w:iCs/>
-          <w:color w:val="002060"/>
-          <w:sz w:val="28"/>
-        </w:rPr>
-        <w:tab/>
-      </w:r>
-      <w:r>
-        <w:rPr>
-          <w:b/>
-          <w:bCs/>
-          <w:i/>
-          <w:iCs/>
-          <w:color w:val="002060"/>
-          <w:sz w:val="28"/>
-        </w:rPr>
-        <w:t>"imageUser": null,</w:t>
-      </w:r>
-    </w:p>
-    <w:p>
-      <w:pPr>
-        <w:pStyle w:val="ListParagraph"/>
-        <w:ind w:left="1080"/>
-        <w:rPr>
-          <w:b/>
-          <w:bCs/>
-          <w:i/>
-          <w:iCs/>
-          <w:color w:val="002060"/>
-          <w:sz w:val="28"/>
-        </w:rPr>
-      </w:pPr>
-      <w:r>
-        <w:rPr>
-          <w:b/>
-          <w:bCs/>
-          <w:i/>
-          <w:iCs/>
-          <w:color w:val="002060"/>
-          <w:sz w:val="28"/>
-        </w:rPr>
-        <w:tab/>
-      </w:r>
-      <w:r>
-        <w:rPr>
-          <w:b/>
-          <w:bCs/>
-          <w:i/>
-          <w:iCs/>
-          <w:color w:val="002060"/>
-          <w:sz w:val="28"/>
-        </w:rPr>
-        <w:tab/>
-      </w:r>
-      <w:r>
-        <w:rPr>
-          <w:b/>
-          <w:bCs/>
-          <w:i/>
-          <w:iCs/>
-          <w:color w:val="002060"/>
-          <w:sz w:val="28"/>
-        </w:rPr>
-        <w:t>"pass": "123"</w:t>
-      </w:r>
-    </w:p>
-    <w:p>
-      <w:pPr>
-        <w:pStyle w:val="ListParagraph"/>
-        <w:ind w:left="1080" w:firstLine="360"/>
-        <w:rPr>
-          <w:b/>
-          <w:bCs/>
-          <w:i/>
-          <w:iCs/>
-          <w:color w:val="002060"/>
-          <w:sz w:val="28"/>
-        </w:rPr>
-      </w:pPr>
-      <w:r>
-        <w:rPr>
-          <w:b/>
-          <w:bCs/>
-          <w:i/>
-          <w:iCs/>
-          <w:color w:val="002060"/>
-          <w:sz w:val="28"/>
-        </w:rPr>
-        <w:t>}</w:t>
-      </w:r>
-    </w:p>
-    <w:p>
-      <w:pPr>
-        <w:rPr>
-          <w:b/>
-          <w:bCs/>
-          <w:i/>
-          <w:iCs/>
-          <w:color w:val="002060"/>
-          <w:sz w:val="28"/>
-        </w:rPr>
-      </w:pPr>
-      <w:r>
-        <w:rPr>
-          <w:b/>
-          <w:bCs/>
-          <w:i/>
-          <w:iCs/>
-          <w:color w:val="002060"/>
-          <w:sz w:val="28"/>
-        </w:rPr>
-        <w:tab/>
-        <w:t>Output: Thông báo xác nhận đăng kí thành công/thất bại</w:t>
-      </w:r>
-    </w:p>
-    <w:p>
-      <w:pPr>
-        <w:rPr>
-          <w:b/>
-          <w:bCs/>
-          <w:i/>
-          <w:iCs/>
-          <w:color w:val="002060"/>
-          <w:sz w:val="28"/>
-        </w:rPr>
-      </w:pPr>
-      <w:r>
-        <w:rPr>
-          <w:b/>
-          <w:bCs/>
-          <w:i/>
-          <w:iCs/>
-          <w:color w:val="002060"/>
-          <w:sz w:val="28"/>
-        </w:rPr>
-        <w:tab/>
-      </w:r>
-      <w:r>
-        <w:rPr>
-          <w:b/>
-          <w:bCs/>
-          <w:i/>
-          <w:iCs/>
-          <w:color w:val="002060"/>
-          <w:sz w:val="28"/>
-        </w:rPr>
-        <w:t>Param: Không có</w:t>
-      </w:r>
-    </w:p>
-    <w:p>
-      <w:pPr>
-        <w:rPr>
-          <w:b/>
-          <w:bCs/>
-          <w:i/>
-          <w:iCs/>
-          <w:color w:val="002060"/>
-          <w:sz w:val="28"/>
-        </w:rPr>
-      </w:pPr>
-      <w:r>
-        <w:rPr>
-          <w:b/>
-          <w:bCs/>
-          <w:i/>
-          <w:iCs/>
-          <w:color w:val="002060"/>
-          <w:sz w:val="28"/>
-        </w:rPr>
-        <w:tab/>
-        <w:t xml:space="preserve">Lưu ý: </w:t>
-      </w:r>
-      <w:r>
-        <w:rPr>
-          <w:b/>
-          <w:bCs/>
-          <w:i/>
-          <w:iCs/>
-          <w:color w:val="002060"/>
-          <w:sz w:val="28"/>
-        </w:rPr>
-        <w:t>Không cần đăng nhập</w:t>
-      </w:r>
-      <w:r>
-        <w:rPr>
-          <w:b/>
-          <w:bCs/>
-          <w:i/>
-          <w:iCs/>
-          <w:color w:val="002060"/>
-          <w:sz w:val="28"/>
-        </w:rPr>
-        <w:t xml:space="preserve"> </w:t>
-      </w:r>
-    </w:p>
-    <w:p>
-      <w:pPr>
-        <w:rPr>
-          <w:b/>
-          <w:bCs/>
-          <w:i/>
-          <w:iCs/>
-          <w:color w:val="002060"/>
-          <w:sz w:val="28"/>
-        </w:rPr>
-      </w:pPr>
-    </w:p>
-    <w:p>
-      <w:pPr>
-        <w:pStyle w:val="ListParagraph"/>
-        <w:numPr>
-          <w:ilvl w:val="0"/>
-          <w:numId w:val="4"/>
-        </w:numPr>
-        <w:rPr>
-          <w:b/>
-          <w:bCs/>
-          <w:i/>
-          <w:iCs/>
-          <w:color w:val="002060"/>
-          <w:sz w:val="28"/>
-        </w:rPr>
-      </w:pPr>
-      <w:r>
-        <w:rPr>
-          <w:b/>
-          <w:bCs/>
-          <w:i/>
-          <w:iCs/>
-          <w:color w:val="002060"/>
-          <w:sz w:val="28"/>
-        </w:rPr>
-        <w:t>API sửa:</w:t>
-      </w:r>
-      <w:r>
-        <w:rPr>
-          <w:b/>
-          <w:bCs/>
-          <w:i/>
-          <w:iCs/>
-          <w:color w:val="002060"/>
-          <w:sz w:val="28"/>
-        </w:rPr>
-        <w:t xml:space="preserve"> </w:t>
-      </w:r>
-      <w:hyperlink r:id="rId26" w:history="1">
         <w:r>
           <w:rPr>
             <w:rStyle w:val="Hyperlink"/>
@@ -6412,67 +5988,64 @@
           <w:t>http://localhost:8080/api/auth/user/users/info</w:t>
         </w:r>
       </w:hyperlink>
-      <w:r>
-        <w:rPr>
-          <w:b/>
-          <w:bCs/>
-          <w:i/>
-          <w:iCs/>
-          <w:color w:val="002060"/>
-          <w:sz w:val="28"/>
-        </w:rPr>
-        <w:t xml:space="preserve"> (METHOD PUT)</w:t>
-      </w:r>
-    </w:p>
-    <w:p>
-      <w:pPr>
-        <w:pStyle w:val="ListParagraph"/>
-        <w:ind w:left="1080"/>
-        <w:rPr>
-          <w:b/>
-          <w:bCs/>
-          <w:i/>
-          <w:iCs/>
-          <w:color w:val="002060"/>
-          <w:sz w:val="28"/>
-        </w:rPr>
-      </w:pPr>
-      <w:r>
-        <w:rPr>
-          <w:b/>
-          <w:bCs/>
-          <w:i/>
-          <w:iCs/>
-          <w:color w:val="002060"/>
-          <w:sz w:val="28"/>
-        </w:rPr>
-        <w:t>Input:</w:t>
-      </w:r>
-      <w:r>
-        <w:rPr>
-          <w:b/>
-          <w:bCs/>
-          <w:i/>
-          <w:iCs/>
-          <w:color w:val="002060"/>
-          <w:sz w:val="28"/>
-        </w:rPr>
-        <w:t xml:space="preserve"> </w:t>
-      </w:r>
-    </w:p>
-    <w:p>
-      <w:pPr>
-        <w:pStyle w:val="ListParagraph"/>
-        <w:ind w:left="1440"/>
-        <w:rPr>
-          <w:b/>
-          <w:bCs/>
-          <w:i/>
-          <w:iCs/>
-          <w:color w:val="002060"/>
-          <w:sz w:val="28"/>
-        </w:rPr>
-      </w:pPr>
+    </w:p>
+    <w:p>
+      <w:pPr>
+        <w:rPr>
+          <w:b/>
+          <w:bCs/>
+          <w:i/>
+          <w:iCs/>
+          <w:color w:val="002060"/>
+          <w:sz w:val="28"/>
+        </w:rPr>
+      </w:pPr>
+      <w:r>
+        <w:rPr>
+          <w:b/>
+          <w:bCs/>
+          <w:i/>
+          <w:iCs/>
+          <w:color w:val="002060"/>
+          <w:sz w:val="28"/>
+        </w:rPr>
+        <w:tab/>
+        <w:t xml:space="preserve">Input: </w:t>
+      </w:r>
+    </w:p>
+    <w:p>
+      <w:pPr>
+        <w:rPr>
+          <w:b/>
+          <w:bCs/>
+          <w:i/>
+          <w:iCs/>
+          <w:color w:val="002060"/>
+          <w:sz w:val="28"/>
+        </w:rPr>
+      </w:pPr>
+      <w:r>
+        <w:rPr>
+          <w:b/>
+          <w:bCs/>
+          <w:i/>
+          <w:iCs/>
+          <w:color w:val="002060"/>
+          <w:sz w:val="28"/>
+        </w:rPr>
+        <w:tab/>
+      </w:r>
+      <w:r>
+        <w:rPr>
+          <w:b/>
+          <w:bCs/>
+          <w:i/>
+          <w:iCs/>
+          <w:color w:val="002060"/>
+          <w:sz w:val="28"/>
+        </w:rPr>
+        <w:tab/>
+      </w:r>
       <w:r>
         <w:rPr>
           <w:b/>
@@ -6487,145 +6060,386 @@
     </w:p>
     <w:p>
       <w:pPr>
-        <w:pStyle w:val="ListParagraph"/>
-        <w:ind w:left="1440"/>
-        <w:rPr>
-          <w:b/>
-          <w:bCs/>
-          <w:i/>
-          <w:iCs/>
-          <w:color w:val="002060"/>
-          <w:sz w:val="28"/>
-        </w:rPr>
-      </w:pPr>
-      <w:r>
-        <w:rPr>
-          <w:b/>
-          <w:bCs/>
-          <w:i/>
-          <w:iCs/>
-          <w:color w:val="002060"/>
-          <w:sz w:val="28"/>
-        </w:rPr>
-        <w:t xml:space="preserve">    "imageUser": null,</w:t>
-      </w:r>
-    </w:p>
-    <w:p>
-      <w:pPr>
-        <w:pStyle w:val="ListParagraph"/>
-        <w:ind w:left="1440"/>
-        <w:rPr>
-          <w:b/>
-          <w:bCs/>
-          <w:i/>
-          <w:iCs/>
-          <w:color w:val="002060"/>
-          <w:sz w:val="28"/>
-        </w:rPr>
-      </w:pPr>
-      <w:r>
-        <w:rPr>
-          <w:b/>
-          <w:bCs/>
-          <w:i/>
-          <w:iCs/>
-          <w:color w:val="002060"/>
-          <w:sz w:val="28"/>
-        </w:rPr>
+        <w:rPr>
+          <w:b/>
+          <w:bCs/>
+          <w:i/>
+          <w:iCs/>
+          <w:color w:val="002060"/>
+          <w:sz w:val="28"/>
+        </w:rPr>
+      </w:pPr>
+      <w:r>
+        <w:rPr>
+          <w:b/>
+          <w:bCs/>
+          <w:i/>
+          <w:iCs/>
+          <w:color w:val="002060"/>
+          <w:sz w:val="28"/>
+        </w:rPr>
+        <w:t xml:space="preserve">   "accountName": "vanan",</w:t>
+      </w:r>
+    </w:p>
+    <w:p>
+      <w:pPr>
+        <w:rPr>
+          <w:b/>
+          <w:bCs/>
+          <w:i/>
+          <w:iCs/>
+          <w:color w:val="002060"/>
+          <w:sz w:val="28"/>
+        </w:rPr>
+      </w:pPr>
+      <w:r>
+        <w:rPr>
+          <w:b/>
+          <w:bCs/>
+          <w:i/>
+          <w:iCs/>
+          <w:color w:val="002060"/>
+          <w:sz w:val="28"/>
+        </w:rPr>
+        <w:t xml:space="preserve">   "pass": 123,</w:t>
+      </w:r>
+    </w:p>
+    <w:p>
+      <w:pPr>
+        <w:rPr>
+          <w:b/>
+          <w:bCs/>
+          <w:i/>
+          <w:iCs/>
+          <w:color w:val="002060"/>
+          <w:sz w:val="28"/>
+        </w:rPr>
+      </w:pPr>
+      <w:r>
+        <w:rPr>
+          <w:b/>
+          <w:bCs/>
+          <w:i/>
+          <w:iCs/>
+          <w:color w:val="002060"/>
+          <w:sz w:val="28"/>
+        </w:rPr>
+        <w:t xml:space="preserve">   "imageUser": "urlll",</w:t>
+      </w:r>
+    </w:p>
+    <w:p>
+      <w:pPr>
+        <w:rPr>
+          <w:b/>
+          <w:bCs/>
+          <w:i/>
+          <w:iCs/>
+          <w:color w:val="002060"/>
+          <w:sz w:val="28"/>
+        </w:rPr>
+      </w:pPr>
+      <w:r>
+        <w:rPr>
+          <w:b/>
+          <w:bCs/>
+          <w:i/>
+          <w:iCs/>
+          <w:color w:val="002060"/>
+          <w:sz w:val="28"/>
+        </w:rPr>
+        <w:t xml:space="preserve">   "statusUser": true,</w:t>
+      </w:r>
+    </w:p>
+    <w:p>
+      <w:pPr>
+        <w:rPr>
+          <w:b/>
+          <w:bCs/>
+          <w:i/>
+          <w:iCs/>
+          <w:color w:val="002060"/>
+          <w:sz w:val="28"/>
+        </w:rPr>
+      </w:pPr>
+      <w:r>
+        <w:rPr>
+          <w:b/>
+          <w:bCs/>
+          <w:i/>
+          <w:iCs/>
+          <w:color w:val="002060"/>
+          <w:sz w:val="28"/>
+        </w:rPr>
+        <w:t xml:space="preserve">   "roles": "USER",</w:t>
+      </w:r>
+    </w:p>
+    <w:p>
+      <w:pPr>
+        <w:rPr>
+          <w:b/>
+          <w:bCs/>
+          <w:i/>
+          <w:iCs/>
+          <w:color w:val="002060"/>
+          <w:sz w:val="28"/>
+        </w:rPr>
+      </w:pPr>
+      <w:r>
+        <w:rPr>
+          <w:b/>
+          <w:bCs/>
+          <w:i/>
+          <w:iCs/>
+          <w:color w:val="002060"/>
+          <w:sz w:val="28"/>
+        </w:rPr>
+        <w:t xml:space="preserve">   "firstName": "Nguyễn Văn",</w:t>
+      </w:r>
+    </w:p>
+    <w:p>
+      <w:pPr>
+        <w:rPr>
+          <w:b/>
+          <w:bCs/>
+          <w:i/>
+          <w:iCs/>
+          <w:color w:val="002060"/>
+          <w:sz w:val="28"/>
+        </w:rPr>
+      </w:pPr>
+      <w:r>
+        <w:rPr>
+          <w:b/>
+          <w:bCs/>
+          <w:i/>
+          <w:iCs/>
+          <w:color w:val="002060"/>
+          <w:sz w:val="28"/>
+        </w:rPr>
+        <w:t xml:space="preserve">   "lastName": "An",</w:t>
+      </w:r>
+    </w:p>
+    <w:p>
+      <w:pPr>
+        <w:rPr>
+          <w:b/>
+          <w:bCs/>
+          <w:i/>
+          <w:iCs/>
+          <w:color w:val="002060"/>
+          <w:sz w:val="28"/>
+        </w:rPr>
+      </w:pPr>
+      <w:r>
+        <w:rPr>
+          <w:b/>
+          <w:bCs/>
+          <w:i/>
+          <w:iCs/>
+          <w:color w:val="002060"/>
+          <w:sz w:val="28"/>
+        </w:rPr>
+        <w:t xml:space="preserve">   "birthday": "2022-02-23",</w:t>
+      </w:r>
+    </w:p>
+    <w:p>
+      <w:pPr>
+        <w:rPr>
+          <w:b/>
+          <w:bCs/>
+          <w:i/>
+          <w:iCs/>
+          <w:color w:val="002060"/>
+          <w:sz w:val="28"/>
+        </w:rPr>
+      </w:pPr>
+      <w:r>
+        <w:rPr>
+          <w:b/>
+          <w:bCs/>
+          <w:i/>
+          <w:iCs/>
+          <w:color w:val="002060"/>
+          <w:sz w:val="28"/>
+        </w:rPr>
+        <w:t xml:space="preserve">   "email": "vanan@gmail.com",</w:t>
+      </w:r>
+    </w:p>
+    <w:p>
+      <w:pPr>
+        <w:rPr>
+          <w:b/>
+          <w:bCs/>
+          <w:i/>
+          <w:iCs/>
+          <w:color w:val="002060"/>
+          <w:sz w:val="28"/>
+        </w:rPr>
+      </w:pPr>
+      <w:r>
+        <w:rPr>
+          <w:b/>
+          <w:bCs/>
+          <w:i/>
+          <w:iCs/>
+          <w:color w:val="002060"/>
+          <w:sz w:val="28"/>
+        </w:rPr>
+        <w:t xml:space="preserve">   "phone": "0984449556",</w:t>
+      </w:r>
+    </w:p>
+    <w:p>
+      <w:pPr>
+        <w:rPr>
+          <w:b/>
+          <w:bCs/>
+          <w:i/>
+          <w:iCs/>
+          <w:color w:val="002060"/>
+          <w:sz w:val="28"/>
+        </w:rPr>
+      </w:pPr>
+      <w:r>
+        <w:rPr>
+          <w:b/>
+          <w:bCs/>
+          <w:i/>
+          <w:iCs/>
+          <w:color w:val="002060"/>
+          <w:sz w:val="28"/>
+        </w:rPr>
+        <w:t xml:space="preserve">   "wardId": 30,</w:t>
+      </w:r>
+    </w:p>
+    <w:p>
+      <w:pPr>
+        <w:rPr>
+          <w:b/>
+          <w:bCs/>
+          <w:i/>
+          <w:iCs/>
+          <w:color w:val="002060"/>
+          <w:sz w:val="28"/>
+        </w:rPr>
+      </w:pPr>
+      <w:r>
+        <w:rPr>
+          <w:b/>
+          <w:bCs/>
+          <w:i/>
+          <w:iCs/>
+          <w:color w:val="002060"/>
+          <w:sz w:val="28"/>
+        </w:rPr>
+        <w:t xml:space="preserve">   "wardName": "Phường 10",</w:t>
+      </w:r>
+    </w:p>
+    <w:p>
+      <w:pPr>
+        <w:rPr>
+          <w:b/>
+          <w:bCs/>
+          <w:i/>
+          <w:iCs/>
+          <w:color w:val="002060"/>
+          <w:sz w:val="28"/>
+        </w:rPr>
+      </w:pPr>
+      <w:r>
+        <w:rPr>
+          <w:b/>
+          <w:bCs/>
+          <w:i/>
+          <w:iCs/>
+          <w:color w:val="002060"/>
+          <w:sz w:val="28"/>
+        </w:rPr>
+        <w:t xml:space="preserve">   "addressDetail": "79/80 Nguyễn Thị Minh Khaiiii"</w:t>
+      </w:r>
+    </w:p>
+    <w:p>
+      <w:pPr>
+        <w:rPr>
+          <w:b/>
+          <w:bCs/>
+          <w:i/>
+          <w:iCs/>
+          <w:color w:val="002060"/>
+          <w:sz w:val="28"/>
+        </w:rPr>
+      </w:pPr>
+      <w:r>
+        <w:rPr>
+          <w:b/>
+          <w:bCs/>
+          <w:i/>
+          <w:iCs/>
+          <w:color w:val="002060"/>
+          <w:sz w:val="28"/>
+        </w:rPr>
+        <w:t>}</w:t>
+      </w:r>
+    </w:p>
+    <w:p>
+      <w:pPr>
+        <w:rPr>
+          <w:b/>
+          <w:bCs/>
+          <w:i/>
+          <w:iCs/>
+          <w:color w:val="002060"/>
+          <w:sz w:val="28"/>
+        </w:rPr>
+      </w:pPr>
+      <w:r>
+        <w:rPr>
+          <w:b/>
+          <w:bCs/>
+          <w:i/>
+          <w:iCs/>
+          <w:color w:val="002060"/>
+          <w:sz w:val="28"/>
+        </w:rPr>
+        <w:lastRenderedPageBreak/>
         <w:tab/>
-        <w:t>"pass": "123"</w:t>
-      </w:r>
-    </w:p>
-    <w:p>
-      <w:pPr>
-        <w:pStyle w:val="ListParagraph"/>
-        <w:ind w:left="1440"/>
-        <w:rPr>
-          <w:b/>
-          <w:bCs/>
-          <w:i/>
-          <w:iCs/>
-          <w:color w:val="002060"/>
-          <w:sz w:val="28"/>
-        </w:rPr>
-      </w:pPr>
-      <w:r>
-        <w:rPr>
-          <w:b/>
-          <w:bCs/>
-          <w:i/>
-          <w:iCs/>
-          <w:color w:val="002060"/>
-          <w:sz w:val="28"/>
-        </w:rPr>
-        <w:t>}</w:t>
-      </w:r>
-    </w:p>
-    <w:p>
-      <w:pPr>
-        <w:pStyle w:val="ListParagraph"/>
-        <w:ind w:left="1080"/>
-        <w:rPr>
-          <w:b/>
-          <w:bCs/>
-          <w:i/>
-          <w:iCs/>
-          <w:color w:val="002060"/>
-          <w:sz w:val="28"/>
-        </w:rPr>
-      </w:pPr>
-      <w:r>
-        <w:rPr>
-          <w:b/>
-          <w:bCs/>
-          <w:i/>
-          <w:iCs/>
-          <w:color w:val="002060"/>
-          <w:sz w:val="28"/>
-        </w:rPr>
-        <w:t>Output:</w:t>
-      </w:r>
-      <w:r>
-        <w:rPr>
-          <w:b/>
-          <w:bCs/>
-          <w:i/>
-          <w:iCs/>
-          <w:color w:val="002060"/>
-          <w:sz w:val="28"/>
-        </w:rPr>
-        <w:t xml:space="preserve"> Thông xác nhận cập nhật thành công và dữ liệu vừa mới cập nhật</w:t>
-      </w:r>
-    </w:p>
-    <w:p>
-      <w:pPr>
-        <w:pStyle w:val="ListParagraph"/>
-        <w:ind w:left="1080" w:hanging="900"/>
-        <w:rPr>
-          <w:b/>
-          <w:bCs/>
-          <w:i/>
-          <w:iCs/>
-          <w:color w:val="002060"/>
-          <w:sz w:val="28"/>
-        </w:rPr>
-      </w:pPr>
-      <w:r>
-        <w:rPr>
-          <w:b/>
-          <w:bCs/>
-          <w:i/>
-          <w:iCs/>
-          <w:noProof/>
-          <w:color w:val="002060"/>
-          <w:sz w:val="28"/>
-        </w:rPr>
-        <w:lastRenderedPageBreak/>
+      </w:r>
+      <w:r>
+        <w:rPr>
+          <w:b/>
+          <w:bCs/>
+          <w:i/>
+          <w:iCs/>
+          <w:color w:val="002060"/>
+          <w:sz w:val="28"/>
+        </w:rPr>
+        <w:t xml:space="preserve">Output: </w:t>
+      </w:r>
+    </w:p>
+    <w:p>
+      <w:pPr>
+        <w:rPr>
+          <w:b/>
+          <w:bCs/>
+          <w:i/>
+          <w:iCs/>
+          <w:color w:val="002060"/>
+          <w:sz w:val="28"/>
+        </w:rPr>
+      </w:pPr>
+      <w:r>
+        <w:rPr>
+          <w:b/>
+          <w:bCs/>
+          <w:i/>
+          <w:iCs/>
+          <w:color w:val="002060"/>
+          <w:sz w:val="28"/>
+        </w:rPr>
         <w:drawing>
-          <wp:inline distT="0" distB="0" distL="0" distR="0" wp14:anchorId="4DBFBBF3" wp14:editId="0FEE4D54">
-            <wp:extent cx="5943600" cy="2863215"/>
-            <wp:effectExtent l="0" t="0" r="0" b="0"/>
-            <wp:docPr id="8" name="Picture 8"/>
+          <wp:inline distT="0" distB="0" distL="0" distR="0" wp14:anchorId="5948FA33" wp14:editId="568EBBE3">
+            <wp:extent cx="5943600" cy="3114675"/>
+            <wp:effectExtent l="0" t="0" r="0" b="9525"/>
+            <wp:docPr id="11" name="Picture 11" descr="Text&#10;&#10;Description automatically generated"/>
             <wp:cNvGraphicFramePr>
               <a:graphicFrameLocks xmlns:a="http://schemas.openxmlformats.org/drawingml/2006/main" noChangeAspect="1"/>
             </wp:cNvGraphicFramePr>
@@ -6633,11 +6447,11 @@
               <a:graphicData uri="http://schemas.openxmlformats.org/drawingml/2006/picture">
                 <pic:pic xmlns:pic="http://schemas.openxmlformats.org/drawingml/2006/picture">
                   <pic:nvPicPr>
-                    <pic:cNvPr id="1" name=""/>
+                    <pic:cNvPr id="11" name="Picture 11" descr="Text&#10;&#10;Description automatically generated"/>
                     <pic:cNvPicPr/>
                   </pic:nvPicPr>
                   <pic:blipFill>
-                    <a:blip r:embed="rId27"/>
+                    <a:blip r:embed="rId26"/>
                     <a:stretch>
                       <a:fillRect/>
                     </a:stretch>
@@ -6645,7 +6459,7 @@
                   <pic:spPr>
                     <a:xfrm>
                       <a:off x="0" y="0"/>
-                      <a:ext cx="5943600" cy="2863215"/>
+                      <a:ext cx="5943600" cy="3114675"/>
                     </a:xfrm>
                     <a:prstGeom prst="rect">
                       <a:avLst/>
@@ -6660,60 +6474,50 @@
     </w:p>
     <w:p>
       <w:pPr>
-        <w:pStyle w:val="ListParagraph"/>
-        <w:ind w:left="1080"/>
-        <w:rPr>
-          <w:b/>
-          <w:bCs/>
-          <w:i/>
-          <w:iCs/>
-          <w:color w:val="002060"/>
-          <w:sz w:val="28"/>
-        </w:rPr>
-      </w:pPr>
-      <w:r>
-        <w:rPr>
-          <w:b/>
-          <w:bCs/>
-          <w:i/>
-          <w:iCs/>
-          <w:color w:val="002060"/>
-          <w:sz w:val="28"/>
-        </w:rPr>
-        <w:t>Lưu ý: Cần đăng nhập và gửi token</w:t>
-      </w:r>
-      <w:r>
-        <w:rPr>
-          <w:b/>
-          <w:bCs/>
-          <w:i/>
-          <w:iCs/>
-          <w:color w:val="002060"/>
-          <w:sz w:val="28"/>
-        </w:rPr>
-        <w:t xml:space="preserve"> để xác định được thằng  hiện tại đang đăng nhập r sửa thông tin của nó</w:t>
-      </w:r>
-      <w:r>
-        <w:rPr>
-          <w:b/>
-          <w:bCs/>
-          <w:i/>
-          <w:iCs/>
-          <w:color w:val="002060"/>
-          <w:sz w:val="28"/>
-        </w:rPr>
-        <w:t>,</w:t>
-      </w:r>
-      <w:r>
-        <w:rPr>
-          <w:b/>
-          <w:bCs/>
-          <w:i/>
-          <w:iCs/>
-          <w:color w:val="002060"/>
-          <w:sz w:val="28"/>
-        </w:rPr>
-        <w:t xml:space="preserve"> thông tin gửi đến k có 2 trường trạng thái User và Roles User</w:t>
+        <w:rPr>
+          <w:b/>
+          <w:bCs/>
+          <w:i/>
+          <w:iCs/>
+          <w:color w:val="002060"/>
+          <w:sz w:val="28"/>
+        </w:rPr>
+      </w:pPr>
+      <w:r>
+        <w:rPr>
+          <w:b/>
+          <w:bCs/>
+          <w:i/>
+          <w:iCs/>
+          <w:color w:val="002060"/>
+          <w:sz w:val="28"/>
+        </w:rPr>
+        <w:tab/>
+        <w:t>Param: Không có</w:t>
+      </w:r>
+    </w:p>
+    <w:p>
+      <w:pPr>
+        <w:rPr>
+          <w:b/>
+          <w:bCs/>
+          <w:i/>
+          <w:iCs/>
+          <w:color w:val="002060"/>
+          <w:sz w:val="28"/>
+        </w:rPr>
+      </w:pPr>
+      <w:r>
+        <w:rPr>
+          <w:b/>
+          <w:bCs/>
+          <w:i/>
+          <w:iCs/>
+          <w:color w:val="002060"/>
+          <w:sz w:val="28"/>
+        </w:rPr>
+        <w:tab/>
+        <w:t>Lưu ý: cần login và gửi token</w:t>
       </w:r>
     </w:p>
     <w:p>
@@ -6948,6 +6752,7 @@
           <w:sz w:val="28"/>
           <w:lang w:val="vi-VN"/>
         </w:rPr>
+        <w:lastRenderedPageBreak/>
         <w:t>** trong api 4 có thêm 2 api nhỏ nữa</w:t>
       </w:r>
     </w:p>
@@ -6963,7 +6768,6 @@
           <w:sz w:val="28"/>
           <w:lang w:val="vi-VN"/>
         </w:rPr>
-        <w:lastRenderedPageBreak/>
         <w:t>1 là api lấy các chi tiết như: địa chỉ giao hàng, thông tin người mua (Tên, sdt, email)</w:t>
       </w:r>
     </w:p>

</xml_diff>

<commit_message>
some api in admin page
</commit_message>
<xml_diff>
--- a/BackEnd/api-description.docx
+++ b/BackEnd/api-description.docx
@@ -6432,6 +6432,7 @@
           <w:bCs/>
           <w:i/>
           <w:iCs/>
+          <w:noProof/>
           <w:color w:val="002060"/>
           <w:sz w:val="28"/>
         </w:rPr>
@@ -6918,14 +6919,36 @@
     <w:p>
       <w:pPr>
         <w:rPr>
+          <w:color w:val="5B9BD5" w:themeColor="accent1"/>
           <w:sz w:val="28"/>
           <w:lang w:val="vi-VN"/>
-        </w:rPr>
-      </w:pPr>
-      <w:r>
-        <w:rPr>
+          <w14:shadow w14:blurRad="38100" w14:dist="25400" w14:dir="5400000" w14:sx="100000" w14:sy="100000" w14:kx="0" w14:ky="0" w14:algn="ctr">
+            <w14:srgbClr w14:val="6E747A">
+              <w14:alpha w14:val="57000"/>
+            </w14:srgbClr>
+          </w14:shadow>
+          <w14:textOutline w14:w="0" w14:cap="flat" w14:cmpd="sng" w14:algn="ctr">
+            <w14:noFill/>
+            <w14:prstDash w14:val="solid"/>
+            <w14:round/>
+          </w14:textOutline>
+        </w:rPr>
+      </w:pPr>
+      <w:r>
+        <w:rPr>
+          <w:color w:val="5B9BD5" w:themeColor="accent1"/>
           <w:sz w:val="28"/>
           <w:lang w:val="vi-VN"/>
+          <w14:shadow w14:blurRad="38100" w14:dist="25400" w14:dir="5400000" w14:sx="100000" w14:sy="100000" w14:kx="0" w14:ky="0" w14:algn="ctr">
+            <w14:srgbClr w14:val="6E747A">
+              <w14:alpha w14:val="57000"/>
+            </w14:srgbClr>
+          </w14:shadow>
+          <w14:textOutline w14:w="0" w14:cap="flat" w14:cmpd="sng" w14:algn="ctr">
+            <w14:noFill/>
+            <w14:prstDash w14:val="solid"/>
+            <w14:round/>
+          </w14:textOutline>
         </w:rPr>
         <w:t>Yêu cầu 1: Api tính tổng doanh thu trong 1 tháng hiện tại</w:t>
       </w:r>
@@ -6933,14 +6956,268 @@
     <w:p>
       <w:pPr>
         <w:rPr>
+          <w:color w:val="5B9BD5" w:themeColor="accent1"/>
+          <w:sz w:val="28"/>
+          <w14:shadow w14:blurRad="38100" w14:dist="25400" w14:dir="5400000" w14:sx="100000" w14:sy="100000" w14:kx="0" w14:ky="0" w14:algn="ctr">
+            <w14:srgbClr w14:val="6E747A">
+              <w14:alpha w14:val="57000"/>
+            </w14:srgbClr>
+          </w14:shadow>
+          <w14:textOutline w14:w="0" w14:cap="flat" w14:cmpd="sng" w14:algn="ctr">
+            <w14:noFill/>
+            <w14:prstDash w14:val="solid"/>
+            <w14:round/>
+          </w14:textOutline>
+        </w:rPr>
+      </w:pPr>
+      <w:r>
+        <w:rPr>
+          <w:color w:val="5B9BD5" w:themeColor="accent1"/>
           <w:sz w:val="28"/>
           <w:lang w:val="vi-VN"/>
-        </w:rPr>
-      </w:pPr>
-      <w:r>
-        <w:rPr>
+          <w14:shadow w14:blurRad="38100" w14:dist="25400" w14:dir="5400000" w14:sx="100000" w14:sy="100000" w14:kx="0" w14:ky="0" w14:algn="ctr">
+            <w14:srgbClr w14:val="6E747A">
+              <w14:alpha w14:val="57000"/>
+            </w14:srgbClr>
+          </w14:shadow>
+          <w14:textOutline w14:w="0" w14:cap="flat" w14:cmpd="sng" w14:algn="ctr">
+            <w14:noFill/>
+            <w14:prstDash w14:val="solid"/>
+            <w14:round/>
+          </w14:textOutline>
+        </w:rPr>
+        <w:t>http://localhost:8080</w:t>
+      </w:r>
+      <w:r>
+        <w:rPr>
+          <w:color w:val="5B9BD5" w:themeColor="accent1"/>
+          <w:sz w:val="28"/>
+          <w14:shadow w14:blurRad="38100" w14:dist="25400" w14:dir="5400000" w14:sx="100000" w14:sy="100000" w14:kx="0" w14:ky="0" w14:algn="ctr">
+            <w14:srgbClr w14:val="6E747A">
+              <w14:alpha w14:val="57000"/>
+            </w14:srgbClr>
+          </w14:shadow>
+          <w14:textOutline w14:w="0" w14:cap="flat" w14:cmpd="sng" w14:algn="ctr">
+            <w14:noFill/>
+            <w14:prstDash w14:val="solid"/>
+            <w14:round/>
+          </w14:textOutline>
+        </w:rPr>
+        <w:t>/</w:t>
+      </w:r>
+      <w:r>
+        <w:rPr>
+          <w:color w:val="5B9BD5" w:themeColor="accent1"/>
+          <w14:shadow w14:blurRad="38100" w14:dist="25400" w14:dir="5400000" w14:sx="100000" w14:sy="100000" w14:kx="0" w14:ky="0" w14:algn="ctr">
+            <w14:srgbClr w14:val="6E747A">
+              <w14:alpha w14:val="57000"/>
+            </w14:srgbClr>
+          </w14:shadow>
+          <w14:textOutline w14:w="0" w14:cap="flat" w14:cmpd="sng" w14:algn="ctr">
+            <w14:noFill/>
+            <w14:prstDash w14:val="solid"/>
+            <w14:round/>
+          </w14:textOutline>
+        </w:rPr>
+        <w:t xml:space="preserve"> </w:t>
+      </w:r>
+      <w:r>
+        <w:rPr>
+          <w:color w:val="5B9BD5" w:themeColor="accent1"/>
+          <w:sz w:val="28"/>
+          <w14:shadow w14:blurRad="38100" w14:dist="25400" w14:dir="5400000" w14:sx="100000" w14:sy="100000" w14:kx="0" w14:ky="0" w14:algn="ctr">
+            <w14:srgbClr w14:val="6E747A">
+              <w14:alpha w14:val="57000"/>
+            </w14:srgbClr>
+          </w14:shadow>
+          <w14:textOutline w14:w="0" w14:cap="flat" w14:cmpd="sng" w14:algn="ctr">
+            <w14:noFill/>
+            <w14:prstDash w14:val="solid"/>
+            <w14:round/>
+          </w14:textOutline>
+        </w:rPr>
+        <w:t>auth/admin/current-month-stactistics</w:t>
+      </w:r>
+    </w:p>
+    <w:p>
+      <w:pPr>
+        <w:rPr>
+          <w:color w:val="5B9BD5" w:themeColor="accent1"/>
+          <w:sz w:val="28"/>
+          <w14:shadow w14:blurRad="38100" w14:dist="25400" w14:dir="5400000" w14:sx="100000" w14:sy="100000" w14:kx="0" w14:ky="0" w14:algn="ctr">
+            <w14:srgbClr w14:val="6E747A">
+              <w14:alpha w14:val="57000"/>
+            </w14:srgbClr>
+          </w14:shadow>
+          <w14:textOutline w14:w="0" w14:cap="flat" w14:cmpd="sng" w14:algn="ctr">
+            <w14:noFill/>
+            <w14:prstDash w14:val="solid"/>
+            <w14:round/>
+          </w14:textOutline>
+        </w:rPr>
+      </w:pPr>
+      <w:r>
+        <w:rPr>
+          <w:color w:val="5B9BD5" w:themeColor="accent1"/>
+          <w:sz w:val="28"/>
+          <w14:shadow w14:blurRad="38100" w14:dist="25400" w14:dir="5400000" w14:sx="100000" w14:sy="100000" w14:kx="0" w14:ky="0" w14:algn="ctr">
+            <w14:srgbClr w14:val="6E747A">
+              <w14:alpha w14:val="57000"/>
+            </w14:srgbClr>
+          </w14:shadow>
+          <w14:textOutline w14:w="0" w14:cap="flat" w14:cmpd="sng" w14:algn="ctr">
+            <w14:noFill/>
+            <w14:prstDash w14:val="solid"/>
+            <w14:round/>
+          </w14:textOutline>
+        </w:rPr>
+        <w:t>Phương thức GET</w:t>
+      </w:r>
+    </w:p>
+    <w:p>
+      <w:pPr>
+        <w:rPr>
+          <w:color w:val="5B9BD5" w:themeColor="accent1"/>
+          <w:sz w:val="28"/>
+          <w14:shadow w14:blurRad="38100" w14:dist="25400" w14:dir="5400000" w14:sx="100000" w14:sy="100000" w14:kx="0" w14:ky="0" w14:algn="ctr">
+            <w14:srgbClr w14:val="6E747A">
+              <w14:alpha w14:val="57000"/>
+            </w14:srgbClr>
+          </w14:shadow>
+          <w14:textOutline w14:w="0" w14:cap="flat" w14:cmpd="sng" w14:algn="ctr">
+            <w14:noFill/>
+            <w14:prstDash w14:val="solid"/>
+            <w14:round/>
+          </w14:textOutline>
+        </w:rPr>
+      </w:pPr>
+      <w:r>
+        <w:rPr>
+          <w:color w:val="5B9BD5" w:themeColor="accent1"/>
+          <w:sz w:val="28"/>
+          <w14:shadow w14:blurRad="38100" w14:dist="25400" w14:dir="5400000" w14:sx="100000" w14:sy="100000" w14:kx="0" w14:ky="0" w14:algn="ctr">
+            <w14:srgbClr w14:val="6E747A">
+              <w14:alpha w14:val="57000"/>
+            </w14:srgbClr>
+          </w14:shadow>
+          <w14:textOutline w14:w="0" w14:cap="flat" w14:cmpd="sng" w14:algn="ctr">
+            <w14:noFill/>
+            <w14:prstDash w14:val="solid"/>
+            <w14:round/>
+          </w14:textOutline>
+        </w:rPr>
+        <w:t>output:</w:t>
+      </w:r>
+    </w:p>
+    <w:p>
+      <w:pPr>
+        <w:rPr>
+          <w:color w:val="5B9BD5" w:themeColor="accent1"/>
+          <w:sz w:val="28"/>
+          <w14:shadow w14:blurRad="38100" w14:dist="25400" w14:dir="5400000" w14:sx="100000" w14:sy="100000" w14:kx="0" w14:ky="0" w14:algn="ctr">
+            <w14:srgbClr w14:val="6E747A">
+              <w14:alpha w14:val="57000"/>
+            </w14:srgbClr>
+          </w14:shadow>
+          <w14:textOutline w14:w="0" w14:cap="flat" w14:cmpd="sng" w14:algn="ctr">
+            <w14:noFill/>
+            <w14:prstDash w14:val="solid"/>
+            <w14:round/>
+          </w14:textOutline>
+        </w:rPr>
+      </w:pPr>
+      <w:r>
+        <w:rPr>
+          <w:color w:val="5B9BD5" w:themeColor="accent1"/>
+          <w:sz w:val="28"/>
+          <w14:shadow w14:blurRad="38100" w14:dist="25400" w14:dir="5400000" w14:sx="100000" w14:sy="100000" w14:kx="0" w14:ky="0" w14:algn="ctr">
+            <w14:srgbClr w14:val="6E747A">
+              <w14:alpha w14:val="57000"/>
+            </w14:srgbClr>
+          </w14:shadow>
+          <w14:textOutline w14:w="0" w14:cap="flat" w14:cmpd="sng" w14:algn="ctr">
+            <w14:noFill/>
+            <w14:prstDash w14:val="solid"/>
+            <w14:round/>
+          </w14:textOutline>
+        </w:rPr>
+        <w:drawing>
+          <wp:inline distT="0" distB="0" distL="0" distR="0" wp14:anchorId="658F8992" wp14:editId="6E191402">
+            <wp:extent cx="5943600" cy="1910080"/>
+            <wp:effectExtent l="0" t="0" r="0" b="0"/>
+            <wp:docPr id="8" name="Picture 8" descr="Text&#10;&#10;Description automatically generated"/>
+            <wp:cNvGraphicFramePr>
+              <a:graphicFrameLocks xmlns:a="http://schemas.openxmlformats.org/drawingml/2006/main" noChangeAspect="1"/>
+            </wp:cNvGraphicFramePr>
+            <a:graphic xmlns:a="http://schemas.openxmlformats.org/drawingml/2006/main">
+              <a:graphicData uri="http://schemas.openxmlformats.org/drawingml/2006/picture">
+                <pic:pic xmlns:pic="http://schemas.openxmlformats.org/drawingml/2006/picture">
+                  <pic:nvPicPr>
+                    <pic:cNvPr id="8" name="Picture 8" descr="Text&#10;&#10;Description automatically generated"/>
+                    <pic:cNvPicPr/>
+                  </pic:nvPicPr>
+                  <pic:blipFill>
+                    <a:blip r:embed="rId27"/>
+                    <a:stretch>
+                      <a:fillRect/>
+                    </a:stretch>
+                  </pic:blipFill>
+                  <pic:spPr>
+                    <a:xfrm>
+                      <a:off x="0" y="0"/>
+                      <a:ext cx="5943600" cy="1910080"/>
+                    </a:xfrm>
+                    <a:prstGeom prst="rect">
+                      <a:avLst/>
+                    </a:prstGeom>
+                  </pic:spPr>
+                </pic:pic>
+              </a:graphicData>
+            </a:graphic>
+          </wp:inline>
+        </w:drawing>
+      </w:r>
+    </w:p>
+    <w:p>
+      <w:pPr>
+        <w:rPr>
+          <w:sz w:val="28"/>
+        </w:rPr>
+      </w:pPr>
+    </w:p>
+    <w:p>
+      <w:pPr>
+        <w:rPr>
+          <w:color w:val="5B9BD5" w:themeColor="accent1"/>
           <w:sz w:val="28"/>
           <w:lang w:val="vi-VN"/>
+          <w14:shadow w14:blurRad="38100" w14:dist="25400" w14:dir="5400000" w14:sx="100000" w14:sy="100000" w14:kx="0" w14:ky="0" w14:algn="ctr">
+            <w14:srgbClr w14:val="6E747A">
+              <w14:alpha w14:val="57000"/>
+            </w14:srgbClr>
+          </w14:shadow>
+          <w14:textOutline w14:w="0" w14:cap="flat" w14:cmpd="sng" w14:algn="ctr">
+            <w14:noFill/>
+            <w14:prstDash w14:val="solid"/>
+            <w14:round/>
+          </w14:textOutline>
+        </w:rPr>
+      </w:pPr>
+      <w:r>
+        <w:rPr>
+          <w:color w:val="5B9BD5" w:themeColor="accent1"/>
+          <w:sz w:val="28"/>
+          <w:lang w:val="vi-VN"/>
+          <w14:shadow w14:blurRad="38100" w14:dist="25400" w14:dir="5400000" w14:sx="100000" w14:sy="100000" w14:kx="0" w14:ky="0" w14:algn="ctr">
+            <w14:srgbClr w14:val="6E747A">
+              <w14:alpha w14:val="57000"/>
+            </w14:srgbClr>
+          </w14:shadow>
+          <w14:textOutline w14:w="0" w14:cap="flat" w14:cmpd="sng" w14:algn="ctr">
+            <w14:noFill/>
+            <w14:prstDash w14:val="solid"/>
+            <w14:round/>
+          </w14:textOutline>
         </w:rPr>
         <w:t>Yêu cầu 2: Api tính tổng doanh thu trong 7 tháng gần nhất, từng tháng á (Trả về cho t 2 dữ liệu thôi là tên tháng và số tiền doanh thu)</w:t>
       </w:r>
@@ -6948,15 +7225,197 @@
     <w:p>
       <w:pPr>
         <w:rPr>
+          <w:color w:val="5B9BD5" w:themeColor="accent1"/>
           <w:sz w:val="28"/>
           <w:lang w:val="vi-VN"/>
-        </w:rPr>
-      </w:pPr>
-      <w:r>
+          <w14:shadow w14:blurRad="38100" w14:dist="25400" w14:dir="5400000" w14:sx="100000" w14:sy="100000" w14:kx="0" w14:ky="0" w14:algn="ctr">
+            <w14:srgbClr w14:val="6E747A">
+              <w14:alpha w14:val="57000"/>
+            </w14:srgbClr>
+          </w14:shadow>
+          <w14:textOutline w14:w="0" w14:cap="flat" w14:cmpd="sng" w14:algn="ctr">
+            <w14:noFill/>
+            <w14:prstDash w14:val="solid"/>
+            <w14:round/>
+          </w14:textOutline>
+        </w:rPr>
+      </w:pPr>
+      <w:hyperlink r:id="rId28" w:history="1">
+        <w:r>
+          <w:rPr>
+            <w:rStyle w:val="Hyperlink"/>
+            <w:color w:val="5B9BD5" w:themeColor="accent1"/>
+            <w:sz w:val="28"/>
+            <w:lang w:val="vi-VN"/>
+            <w14:shadow w14:blurRad="38100" w14:dist="25400" w14:dir="5400000" w14:sx="100000" w14:sy="100000" w14:kx="0" w14:ky="0" w14:algn="ctr">
+              <w14:srgbClr w14:val="6E747A">
+                <w14:alpha w14:val="57000"/>
+              </w14:srgbClr>
+            </w14:shadow>
+            <w14:textOutline w14:w="0" w14:cap="flat" w14:cmpd="sng" w14:algn="ctr">
+              <w14:noFill/>
+              <w14:prstDash w14:val="solid"/>
+              <w14:round/>
+            </w14:textOutline>
+          </w:rPr>
+          <w:t>http://localhost:8080/api/auth/admin/a-month-stactistics?month=1</w:t>
+        </w:r>
+        <w:r>
+          <w:rPr>
+            <w:rStyle w:val="Hyperlink"/>
+            <w:color w:val="5B9BD5" w:themeColor="accent1"/>
+            <w:sz w:val="28"/>
+            <w14:shadow w14:blurRad="38100" w14:dist="25400" w14:dir="5400000" w14:sx="100000" w14:sy="100000" w14:kx="0" w14:ky="0" w14:algn="ctr">
+              <w14:srgbClr w14:val="6E747A">
+                <w14:alpha w14:val="57000"/>
+              </w14:srgbClr>
+            </w14:shadow>
+            <w14:textOutline w14:w="0" w14:cap="flat" w14:cmpd="sng" w14:algn="ctr">
+              <w14:noFill/>
+              <w14:prstDash w14:val="solid"/>
+              <w14:round/>
+            </w14:textOutline>
+          </w:rPr>
+          <w:t>2</w:t>
+        </w:r>
+        <w:r>
+          <w:rPr>
+            <w:rStyle w:val="Hyperlink"/>
+            <w:color w:val="5B9BD5" w:themeColor="accent1"/>
+            <w:sz w:val="28"/>
+            <w:lang w:val="vi-VN"/>
+            <w14:shadow w14:blurRad="38100" w14:dist="25400" w14:dir="5400000" w14:sx="100000" w14:sy="100000" w14:kx="0" w14:ky="0" w14:algn="ctr">
+              <w14:srgbClr w14:val="6E747A">
+                <w14:alpha w14:val="57000"/>
+              </w14:srgbClr>
+            </w14:shadow>
+            <w14:textOutline w14:w="0" w14:cap="flat" w14:cmpd="sng" w14:algn="ctr">
+              <w14:noFill/>
+              <w14:prstDash w14:val="solid"/>
+              <w14:round/>
+            </w14:textOutline>
+          </w:rPr>
+          <w:t>&amp;year=2022</w:t>
+        </w:r>
+      </w:hyperlink>
+    </w:p>
+    <w:p>
+      <w:pPr>
+        <w:rPr>
+          <w:color w:val="5B9BD5" w:themeColor="accent1"/>
+          <w:sz w:val="28"/>
+          <w14:shadow w14:blurRad="38100" w14:dist="25400" w14:dir="5400000" w14:sx="100000" w14:sy="100000" w14:kx="0" w14:ky="0" w14:algn="ctr">
+            <w14:srgbClr w14:val="6E747A">
+              <w14:alpha w14:val="57000"/>
+            </w14:srgbClr>
+          </w14:shadow>
+          <w14:textOutline w14:w="0" w14:cap="flat" w14:cmpd="sng" w14:algn="ctr">
+            <w14:noFill/>
+            <w14:prstDash w14:val="solid"/>
+            <w14:round/>
+          </w14:textOutline>
+        </w:rPr>
+      </w:pPr>
+      <w:r>
+        <w:rPr>
+          <w:color w:val="5B9BD5" w:themeColor="accent1"/>
+          <w:sz w:val="28"/>
+          <w14:shadow w14:blurRad="38100" w14:dist="25400" w14:dir="5400000" w14:sx="100000" w14:sy="100000" w14:kx="0" w14:ky="0" w14:algn="ctr">
+            <w14:srgbClr w14:val="6E747A">
+              <w14:alpha w14:val="57000"/>
+            </w14:srgbClr>
+          </w14:shadow>
+          <w14:textOutline w14:w="0" w14:cap="flat" w14:cmpd="sng" w14:algn="ctr">
+            <w14:noFill/>
+            <w14:prstDash w14:val="solid"/>
+            <w14:round/>
+          </w14:textOutline>
+        </w:rPr>
+        <w:t>Phương thức GET</w:t>
+      </w:r>
+    </w:p>
+    <w:p>
+      <w:pPr>
+        <w:rPr>
+          <w:color w:val="5B9BD5" w:themeColor="accent1"/>
+          <w:sz w:val="28"/>
+          <w14:shadow w14:blurRad="38100" w14:dist="25400" w14:dir="5400000" w14:sx="100000" w14:sy="100000" w14:kx="0" w14:ky="0" w14:algn="ctr">
+            <w14:srgbClr w14:val="6E747A">
+              <w14:alpha w14:val="57000"/>
+            </w14:srgbClr>
+          </w14:shadow>
+          <w14:textOutline w14:w="0" w14:cap="flat" w14:cmpd="sng" w14:algn="ctr">
+            <w14:noFill/>
+            <w14:prstDash w14:val="solid"/>
+            <w14:round/>
+          </w14:textOutline>
+        </w:rPr>
+      </w:pPr>
+      <w:r>
+        <w:rPr>
+          <w:color w:val="5B9BD5" w:themeColor="accent1"/>
+          <w:sz w:val="28"/>
+          <w14:shadow w14:blurRad="38100" w14:dist="25400" w14:dir="5400000" w14:sx="100000" w14:sy="100000" w14:kx="0" w14:ky="0" w14:algn="ctr">
+            <w14:srgbClr w14:val="6E747A">
+              <w14:alpha w14:val="57000"/>
+            </w14:srgbClr>
+          </w14:shadow>
+          <w14:textOutline w14:w="0" w14:cap="flat" w14:cmpd="sng" w14:algn="ctr">
+            <w14:noFill/>
+            <w14:prstDash w14:val="solid"/>
+            <w14:round/>
+          </w14:textOutline>
+        </w:rPr>
+        <w:t>intput: truyền vào parameter month và year</w:t>
+      </w:r>
+    </w:p>
+    <w:p>
+      <w:pPr>
+        <w:rPr>
+          <w:color w:val="5B9BD5" w:themeColor="accent1"/>
+          <w:sz w:val="28"/>
+          <w14:shadow w14:blurRad="38100" w14:dist="25400" w14:dir="5400000" w14:sx="100000" w14:sy="100000" w14:kx="0" w14:ky="0" w14:algn="ctr">
+            <w14:srgbClr w14:val="6E747A">
+              <w14:alpha w14:val="57000"/>
+            </w14:srgbClr>
+          </w14:shadow>
+          <w14:textOutline w14:w="0" w14:cap="flat" w14:cmpd="sng" w14:algn="ctr">
+            <w14:noFill/>
+            <w14:prstDash w14:val="solid"/>
+            <w14:round/>
+          </w14:textOutline>
+        </w:rPr>
+      </w:pPr>
+      <w:r>
+        <w:rPr>
+          <w:color w:val="5B9BD5" w:themeColor="accent1"/>
+          <w:sz w:val="28"/>
+          <w14:shadow w14:blurRad="38100" w14:dist="25400" w14:dir="5400000" w14:sx="100000" w14:sy="100000" w14:kx="0" w14:ky="0" w14:algn="ctr">
+            <w14:srgbClr w14:val="6E747A">
+              <w14:alpha w14:val="57000"/>
+            </w14:srgbClr>
+          </w14:shadow>
+          <w14:textOutline w14:w="0" w14:cap="flat" w14:cmpd="sng" w14:algn="ctr">
+            <w14:noFill/>
+            <w14:prstDash w14:val="solid"/>
+            <w14:round/>
+          </w14:textOutline>
+        </w:rPr>
+        <w:t>output: tương tự yêu cầu 1</w:t>
+      </w:r>
+    </w:p>
+    <w:p>
+      <w:pPr>
         <w:rPr>
           <w:sz w:val="28"/>
           <w:lang w:val="vi-VN"/>
         </w:rPr>
+      </w:pPr>
+      <w:r>
+        <w:rPr>
+          <w:sz w:val="28"/>
+          <w:lang w:val="vi-VN"/>
+        </w:rPr>
         <w:t>Yêu cầu 3: Api tính tổng số đơn hàng đã được đặt trong tháng hiện tại</w:t>
       </w:r>
     </w:p>
@@ -6978,14 +7437,36 @@
     <w:p>
       <w:pPr>
         <w:rPr>
+          <w:color w:val="5B9BD5" w:themeColor="accent1"/>
           <w:sz w:val="28"/>
           <w:lang w:val="vi-VN"/>
-        </w:rPr>
-      </w:pPr>
-      <w:r>
-        <w:rPr>
+          <w14:shadow w14:blurRad="38100" w14:dist="25400" w14:dir="5400000" w14:sx="100000" w14:sy="100000" w14:kx="0" w14:ky="0" w14:algn="ctr">
+            <w14:srgbClr w14:val="6E747A">
+              <w14:alpha w14:val="57000"/>
+            </w14:srgbClr>
+          </w14:shadow>
+          <w14:textOutline w14:w="0" w14:cap="flat" w14:cmpd="sng" w14:algn="ctr">
+            <w14:noFill/>
+            <w14:prstDash w14:val="solid"/>
+            <w14:round/>
+          </w14:textOutline>
+        </w:rPr>
+      </w:pPr>
+      <w:r>
+        <w:rPr>
+          <w:color w:val="5B9BD5" w:themeColor="accent1"/>
           <w:sz w:val="28"/>
           <w:lang w:val="vi-VN"/>
+          <w14:shadow w14:blurRad="38100" w14:dist="25400" w14:dir="5400000" w14:sx="100000" w14:sy="100000" w14:kx="0" w14:ky="0" w14:algn="ctr">
+            <w14:srgbClr w14:val="6E747A">
+              <w14:alpha w14:val="57000"/>
+            </w14:srgbClr>
+          </w14:shadow>
+          <w14:textOutline w14:w="0" w14:cap="flat" w14:cmpd="sng" w14:algn="ctr">
+            <w14:noFill/>
+            <w14:prstDash w14:val="solid"/>
+            <w14:round/>
+          </w14:textOutline>
         </w:rPr>
         <w:t>Yêu cầu 5: Tính tổng các user hiện tại hệ thống đang có (trừ admin)</w:t>
       </w:r>
@@ -6993,15 +7474,194 @@
     <w:p>
       <w:pPr>
         <w:rPr>
+          <w:color w:val="5B9BD5" w:themeColor="accent1"/>
           <w:sz w:val="28"/>
           <w:lang w:val="vi-VN"/>
-        </w:rPr>
-      </w:pPr>
-      <w:r>
+          <w14:shadow w14:blurRad="38100" w14:dist="25400" w14:dir="5400000" w14:sx="100000" w14:sy="100000" w14:kx="0" w14:ky="0" w14:algn="ctr">
+            <w14:srgbClr w14:val="6E747A">
+              <w14:alpha w14:val="57000"/>
+            </w14:srgbClr>
+          </w14:shadow>
+          <w14:textOutline w14:w="0" w14:cap="flat" w14:cmpd="sng" w14:algn="ctr">
+            <w14:noFill/>
+            <w14:prstDash w14:val="solid"/>
+            <w14:round/>
+          </w14:textOutline>
+        </w:rPr>
+      </w:pPr>
+      <w:hyperlink r:id="rId29" w:history="1">
+        <w:r>
+          <w:rPr>
+            <w:rStyle w:val="Hyperlink"/>
+            <w:color w:val="5B9BD5" w:themeColor="accent1"/>
+            <w:sz w:val="28"/>
+            <w:lang w:val="vi-VN"/>
+            <w14:shadow w14:blurRad="38100" w14:dist="25400" w14:dir="5400000" w14:sx="100000" w14:sy="100000" w14:kx="0" w14:ky="0" w14:algn="ctr">
+              <w14:srgbClr w14:val="6E747A">
+                <w14:alpha w14:val="57000"/>
+              </w14:srgbClr>
+            </w14:shadow>
+            <w14:textOutline w14:w="0" w14:cap="flat" w14:cmpd="sng" w14:algn="ctr">
+              <w14:noFill/>
+              <w14:prstDash w14:val="solid"/>
+              <w14:round/>
+            </w14:textOutline>
+          </w:rPr>
+          <w:t>http://localhost:8080/api/auth/admin/count-user</w:t>
+        </w:r>
+      </w:hyperlink>
+    </w:p>
+    <w:p>
+      <w:pPr>
+        <w:rPr>
+          <w:color w:val="5B9BD5" w:themeColor="accent1"/>
+          <w:sz w:val="28"/>
+          <w14:shadow w14:blurRad="38100" w14:dist="25400" w14:dir="5400000" w14:sx="100000" w14:sy="100000" w14:kx="0" w14:ky="0" w14:algn="ctr">
+            <w14:srgbClr w14:val="6E747A">
+              <w14:alpha w14:val="57000"/>
+            </w14:srgbClr>
+          </w14:shadow>
+          <w14:textOutline w14:w="0" w14:cap="flat" w14:cmpd="sng" w14:algn="ctr">
+            <w14:noFill/>
+            <w14:prstDash w14:val="solid"/>
+            <w14:round/>
+          </w14:textOutline>
+        </w:rPr>
+      </w:pPr>
+      <w:r>
+        <w:rPr>
+          <w:color w:val="5B9BD5" w:themeColor="accent1"/>
+          <w:sz w:val="28"/>
+          <w14:shadow w14:blurRad="38100" w14:dist="25400" w14:dir="5400000" w14:sx="100000" w14:sy="100000" w14:kx="0" w14:ky="0" w14:algn="ctr">
+            <w14:srgbClr w14:val="6E747A">
+              <w14:alpha w14:val="57000"/>
+            </w14:srgbClr>
+          </w14:shadow>
+          <w14:textOutline w14:w="0" w14:cap="flat" w14:cmpd="sng" w14:algn="ctr">
+            <w14:noFill/>
+            <w14:prstDash w14:val="solid"/>
+            <w14:round/>
+          </w14:textOutline>
+        </w:rPr>
+        <w:t>Phương thức GET</w:t>
+      </w:r>
+    </w:p>
+    <w:p>
+      <w:pPr>
+        <w:rPr>
+          <w:color w:val="5B9BD5" w:themeColor="accent1"/>
+          <w:sz w:val="28"/>
+          <w14:shadow w14:blurRad="38100" w14:dist="25400" w14:dir="5400000" w14:sx="100000" w14:sy="100000" w14:kx="0" w14:ky="0" w14:algn="ctr">
+            <w14:srgbClr w14:val="6E747A">
+              <w14:alpha w14:val="57000"/>
+            </w14:srgbClr>
+          </w14:shadow>
+          <w14:textOutline w14:w="0" w14:cap="flat" w14:cmpd="sng" w14:algn="ctr">
+            <w14:noFill/>
+            <w14:prstDash w14:val="solid"/>
+            <w14:round/>
+          </w14:textOutline>
+        </w:rPr>
+      </w:pPr>
+      <w:r>
+        <w:rPr>
+          <w:color w:val="5B9BD5" w:themeColor="accent1"/>
+          <w:sz w:val="28"/>
+          <w14:shadow w14:blurRad="38100" w14:dist="25400" w14:dir="5400000" w14:sx="100000" w14:sy="100000" w14:kx="0" w14:ky="0" w14:algn="ctr">
+            <w14:srgbClr w14:val="6E747A">
+              <w14:alpha w14:val="57000"/>
+            </w14:srgbClr>
+          </w14:shadow>
+          <w14:textOutline w14:w="0" w14:cap="flat" w14:cmpd="sng" w14:algn="ctr">
+            <w14:noFill/>
+            <w14:prstDash w14:val="solid"/>
+            <w14:round/>
+          </w14:textOutline>
+        </w:rPr>
+        <w:lastRenderedPageBreak/>
+        <w:t>Output:</w:t>
+      </w:r>
+      <w:r>
+        <w:rPr>
+          <w:noProof/>
+          <w:color w:val="5B9BD5" w:themeColor="accent1"/>
+          <w14:shadow w14:blurRad="38100" w14:dist="25400" w14:dir="5400000" w14:sx="100000" w14:sy="100000" w14:kx="0" w14:ky="0" w14:algn="ctr">
+            <w14:srgbClr w14:val="6E747A">
+              <w14:alpha w14:val="57000"/>
+            </w14:srgbClr>
+          </w14:shadow>
+          <w14:textOutline w14:w="0" w14:cap="flat" w14:cmpd="sng" w14:algn="ctr">
+            <w14:noFill/>
+            <w14:prstDash w14:val="solid"/>
+            <w14:round/>
+          </w14:textOutline>
+        </w:rPr>
+        <w:t xml:space="preserve"> </w:t>
+      </w:r>
+      <w:r>
+        <w:rPr>
+          <w:color w:val="5B9BD5" w:themeColor="accent1"/>
+          <w:sz w:val="28"/>
+          <w14:shadow w14:blurRad="38100" w14:dist="25400" w14:dir="5400000" w14:sx="100000" w14:sy="100000" w14:kx="0" w14:ky="0" w14:algn="ctr">
+            <w14:srgbClr w14:val="6E747A">
+              <w14:alpha w14:val="57000"/>
+            </w14:srgbClr>
+          </w14:shadow>
+          <w14:textOutline w14:w="0" w14:cap="flat" w14:cmpd="sng" w14:algn="ctr">
+            <w14:noFill/>
+            <w14:prstDash w14:val="solid"/>
+            <w14:round/>
+          </w14:textOutline>
+        </w:rPr>
+        <w:drawing>
+          <wp:inline distT="0" distB="0" distL="0" distR="0" wp14:anchorId="33035066" wp14:editId="1F6B5B22">
+            <wp:extent cx="5943600" cy="1307465"/>
+            <wp:effectExtent l="0" t="0" r="0" b="6985"/>
+            <wp:docPr id="12" name="Picture 12" descr="Graphical user interface&#10;&#10;Description automatically generated"/>
+            <wp:cNvGraphicFramePr>
+              <a:graphicFrameLocks xmlns:a="http://schemas.openxmlformats.org/drawingml/2006/main" noChangeAspect="1"/>
+            </wp:cNvGraphicFramePr>
+            <a:graphic xmlns:a="http://schemas.openxmlformats.org/drawingml/2006/main">
+              <a:graphicData uri="http://schemas.openxmlformats.org/drawingml/2006/picture">
+                <pic:pic xmlns:pic="http://schemas.openxmlformats.org/drawingml/2006/picture">
+                  <pic:nvPicPr>
+                    <pic:cNvPr id="12" name="Picture 12" descr="Graphical user interface&#10;&#10;Description automatically generated"/>
+                    <pic:cNvPicPr/>
+                  </pic:nvPicPr>
+                  <pic:blipFill>
+                    <a:blip r:embed="rId30"/>
+                    <a:stretch>
+                      <a:fillRect/>
+                    </a:stretch>
+                  </pic:blipFill>
+                  <pic:spPr>
+                    <a:xfrm>
+                      <a:off x="0" y="0"/>
+                      <a:ext cx="5943600" cy="1307465"/>
+                    </a:xfrm>
+                    <a:prstGeom prst="rect">
+                      <a:avLst/>
+                    </a:prstGeom>
+                  </pic:spPr>
+                </pic:pic>
+              </a:graphicData>
+            </a:graphic>
+          </wp:inline>
+        </w:drawing>
+      </w:r>
+    </w:p>
+    <w:p>
+      <w:pPr>
         <w:rPr>
           <w:sz w:val="28"/>
           <w:lang w:val="vi-VN"/>
         </w:rPr>
+      </w:pPr>
+      <w:r>
+        <w:rPr>
+          <w:sz w:val="28"/>
+          <w:lang w:val="vi-VN"/>
+        </w:rPr>
         <w:t>Yêu cầu 6: Api lấy danh sách các phí ship giữa các quận (Dữ liệu trả về phải có tên quận gửi, tên quận nhận, giá ship) + api sửa xóa và thêm (Phần thêm này cần check xem dữ liệu tên quận nhận và tên quận gửi được nhập vào đã tồn tại trên database chưa, nếu chưa thì thêm vào nếu rồi thì thông báo không thêm đc)</w:t>
       </w:r>
     </w:p>
@@ -7032,7 +7692,228 @@
           <w:sz w:val="28"/>
           <w:lang w:val="vi-VN"/>
         </w:rPr>
-        <w:t>Yêu cầu 8: API lấy danh sách các user trừ admin, tất cả thông tin user + API de khóa hoặc mở khóa cho user (Giống như trạng thái của user, là active hay blocked, nếu chưa có trạng thái này thì m thêm dữ liệu vô ha)</w:t>
+        <w:t xml:space="preserve">Yêu cầu 8: </w:t>
+      </w:r>
+      <w:r>
+        <w:rPr>
+          <w:color w:val="5B9BD5" w:themeColor="accent1"/>
+          <w:sz w:val="28"/>
+          <w:lang w:val="vi-VN"/>
+          <w14:shadow w14:blurRad="38100" w14:dist="25400" w14:dir="5400000" w14:sx="100000" w14:sy="100000" w14:kx="0" w14:ky="0" w14:algn="ctr">
+            <w14:srgbClr w14:val="6E747A">
+              <w14:alpha w14:val="57000"/>
+            </w14:srgbClr>
+          </w14:shadow>
+          <w14:textOutline w14:w="0" w14:cap="flat" w14:cmpd="sng" w14:algn="ctr">
+            <w14:noFill/>
+            <w14:prstDash w14:val="solid"/>
+            <w14:round/>
+          </w14:textOutline>
+        </w:rPr>
+        <w:t xml:space="preserve">API lấy danh sách các user trừ admin, tất cả thông tin user </w:t>
+      </w:r>
+      <w:r>
+        <w:rPr>
+          <w:sz w:val="28"/>
+          <w:lang w:val="vi-VN"/>
+        </w:rPr>
+        <w:t>+ API de khóa hoặc mở khóa cho user (Giống như trạng thái của user, là active hay blocked, nếu chưa có trạng thái này thì m thêm dữ liệu vô ha)</w:t>
+      </w:r>
+    </w:p>
+    <w:p>
+      <w:pPr>
+        <w:rPr>
+          <w:color w:val="5B9BD5" w:themeColor="accent1"/>
+          <w:sz w:val="28"/>
+          <w14:shadow w14:blurRad="38100" w14:dist="25400" w14:dir="5400000" w14:sx="100000" w14:sy="100000" w14:kx="0" w14:ky="0" w14:algn="ctr">
+            <w14:srgbClr w14:val="6E747A">
+              <w14:alpha w14:val="57000"/>
+            </w14:srgbClr>
+          </w14:shadow>
+          <w14:textOutline w14:w="0" w14:cap="flat" w14:cmpd="sng" w14:algn="ctr">
+            <w14:noFill/>
+            <w14:prstDash w14:val="solid"/>
+            <w14:round/>
+          </w14:textOutline>
+        </w:rPr>
+      </w:pPr>
+      <w:r>
+        <w:rPr>
+          <w:color w:val="5B9BD5" w:themeColor="accent1"/>
+          <w:sz w:val="28"/>
+          <w14:shadow w14:blurRad="38100" w14:dist="25400" w14:dir="5400000" w14:sx="100000" w14:sy="100000" w14:kx="0" w14:ky="0" w14:algn="ctr">
+            <w14:srgbClr w14:val="6E747A">
+              <w14:alpha w14:val="57000"/>
+            </w14:srgbClr>
+          </w14:shadow>
+          <w14:textOutline w14:w="0" w14:cap="flat" w14:cmpd="sng" w14:algn="ctr">
+            <w14:noFill/>
+            <w14:prstDash w14:val="solid"/>
+            <w14:round/>
+          </w14:textOutline>
+        </w:rPr>
+        <w:t>API lấy user</w:t>
+      </w:r>
+    </w:p>
+    <w:p>
+      <w:pPr>
+        <w:rPr>
+          <w:color w:val="5B9BD5" w:themeColor="accent1"/>
+          <w:sz w:val="28"/>
+          <w:lang w:val="vi-VN"/>
+          <w14:shadow w14:blurRad="38100" w14:dist="25400" w14:dir="5400000" w14:sx="100000" w14:sy="100000" w14:kx="0" w14:ky="0" w14:algn="ctr">
+            <w14:srgbClr w14:val="6E747A">
+              <w14:alpha w14:val="57000"/>
+            </w14:srgbClr>
+          </w14:shadow>
+          <w14:textOutline w14:w="0" w14:cap="flat" w14:cmpd="sng" w14:algn="ctr">
+            <w14:noFill/>
+            <w14:prstDash w14:val="solid"/>
+            <w14:round/>
+          </w14:textOutline>
+        </w:rPr>
+      </w:pPr>
+      <w:hyperlink r:id="rId31" w:history="1">
+        <w:r>
+          <w:rPr>
+            <w:rStyle w:val="Hyperlink"/>
+            <w:color w:val="5B9BD5" w:themeColor="accent1"/>
+            <w:sz w:val="28"/>
+            <w:lang w:val="vi-VN"/>
+            <w14:shadow w14:blurRad="38100" w14:dist="25400" w14:dir="5400000" w14:sx="100000" w14:sy="100000" w14:kx="0" w14:ky="0" w14:algn="ctr">
+              <w14:srgbClr w14:val="6E747A">
+                <w14:alpha w14:val="57000"/>
+              </w14:srgbClr>
+            </w14:shadow>
+            <w14:textOutline w14:w="0" w14:cap="flat" w14:cmpd="sng" w14:algn="ctr">
+              <w14:noFill/>
+              <w14:prstDash w14:val="solid"/>
+              <w14:round/>
+            </w14:textOutline>
+          </w:rPr>
+          <w:t>http://localhost:8080/api/auth/admin/get-all-user</w:t>
+        </w:r>
+      </w:hyperlink>
+    </w:p>
+    <w:p>
+      <w:pPr>
+        <w:rPr>
+          <w:color w:val="5B9BD5" w:themeColor="accent1"/>
+          <w:sz w:val="28"/>
+          <w14:shadow w14:blurRad="38100" w14:dist="25400" w14:dir="5400000" w14:sx="100000" w14:sy="100000" w14:kx="0" w14:ky="0" w14:algn="ctr">
+            <w14:srgbClr w14:val="6E747A">
+              <w14:alpha w14:val="57000"/>
+            </w14:srgbClr>
+          </w14:shadow>
+          <w14:textOutline w14:w="0" w14:cap="flat" w14:cmpd="sng" w14:algn="ctr">
+            <w14:noFill/>
+            <w14:prstDash w14:val="solid"/>
+            <w14:round/>
+          </w14:textOutline>
+        </w:rPr>
+      </w:pPr>
+      <w:r>
+        <w:rPr>
+          <w:color w:val="5B9BD5" w:themeColor="accent1"/>
+          <w:sz w:val="28"/>
+          <w14:shadow w14:blurRad="38100" w14:dist="25400" w14:dir="5400000" w14:sx="100000" w14:sy="100000" w14:kx="0" w14:ky="0" w14:algn="ctr">
+            <w14:srgbClr w14:val="6E747A">
+              <w14:alpha w14:val="57000"/>
+            </w14:srgbClr>
+          </w14:shadow>
+          <w14:textOutline w14:w="0" w14:cap="flat" w14:cmpd="sng" w14:algn="ctr">
+            <w14:noFill/>
+            <w14:prstDash w14:val="solid"/>
+            <w14:round/>
+          </w14:textOutline>
+        </w:rPr>
+        <w:t>Phương thức GET</w:t>
+      </w:r>
+    </w:p>
+    <w:p>
+      <w:pPr>
+        <w:rPr>
+          <w:color w:val="5B9BD5" w:themeColor="accent1"/>
+          <w:sz w:val="28"/>
+          <w14:shadow w14:blurRad="38100" w14:dist="25400" w14:dir="5400000" w14:sx="100000" w14:sy="100000" w14:kx="0" w14:ky="0" w14:algn="ctr">
+            <w14:srgbClr w14:val="6E747A">
+              <w14:alpha w14:val="57000"/>
+            </w14:srgbClr>
+          </w14:shadow>
+          <w14:textOutline w14:w="0" w14:cap="flat" w14:cmpd="sng" w14:algn="ctr">
+            <w14:noFill/>
+            <w14:prstDash w14:val="solid"/>
+            <w14:round/>
+          </w14:textOutline>
+        </w:rPr>
+      </w:pPr>
+      <w:r>
+        <w:rPr>
+          <w:color w:val="5B9BD5" w:themeColor="accent1"/>
+          <w:sz w:val="28"/>
+          <w14:shadow w14:blurRad="38100" w14:dist="25400" w14:dir="5400000" w14:sx="100000" w14:sy="100000" w14:kx="0" w14:ky="0" w14:algn="ctr">
+            <w14:srgbClr w14:val="6E747A">
+              <w14:alpha w14:val="57000"/>
+            </w14:srgbClr>
+          </w14:shadow>
+          <w14:textOutline w14:w="0" w14:cap="flat" w14:cmpd="sng" w14:algn="ctr">
+            <w14:noFill/>
+            <w14:prstDash w14:val="solid"/>
+            <w14:round/>
+          </w14:textOutline>
+        </w:rPr>
+        <w:t xml:space="preserve">Output: </w:t>
+      </w:r>
+      <w:r>
+        <w:rPr>
+          <w:color w:val="5B9BD5" w:themeColor="accent1"/>
+          <w:sz w:val="28"/>
+          <w14:shadow w14:blurRad="38100" w14:dist="25400" w14:dir="5400000" w14:sx="100000" w14:sy="100000" w14:kx="0" w14:ky="0" w14:algn="ctr">
+            <w14:srgbClr w14:val="6E747A">
+              <w14:alpha w14:val="57000"/>
+            </w14:srgbClr>
+          </w14:shadow>
+          <w14:textOutline w14:w="0" w14:cap="flat" w14:cmpd="sng" w14:algn="ctr">
+            <w14:noFill/>
+            <w14:prstDash w14:val="solid"/>
+            <w14:round/>
+          </w14:textOutline>
+        </w:rPr>
+        <w:drawing>
+          <wp:inline distT="0" distB="0" distL="0" distR="0" wp14:anchorId="7A58D3A0" wp14:editId="709CC810">
+            <wp:extent cx="5447664" cy="2720340"/>
+            <wp:effectExtent l="0" t="0" r="1270" b="3810"/>
+            <wp:docPr id="13" name="Picture 13" descr="Text&#10;&#10;Description automatically generated"/>
+            <wp:cNvGraphicFramePr>
+              <a:graphicFrameLocks xmlns:a="http://schemas.openxmlformats.org/drawingml/2006/main" noChangeAspect="1"/>
+            </wp:cNvGraphicFramePr>
+            <a:graphic xmlns:a="http://schemas.openxmlformats.org/drawingml/2006/main">
+              <a:graphicData uri="http://schemas.openxmlformats.org/drawingml/2006/picture">
+                <pic:pic xmlns:pic="http://schemas.openxmlformats.org/drawingml/2006/picture">
+                  <pic:nvPicPr>
+                    <pic:cNvPr id="13" name="Picture 13" descr="Text&#10;&#10;Description automatically generated"/>
+                    <pic:cNvPicPr/>
+                  </pic:nvPicPr>
+                  <pic:blipFill>
+                    <a:blip r:embed="rId32"/>
+                    <a:stretch>
+                      <a:fillRect/>
+                    </a:stretch>
+                  </pic:blipFill>
+                  <pic:spPr>
+                    <a:xfrm>
+                      <a:off x="0" y="0"/>
+                      <a:ext cx="5452551" cy="2722780"/>
+                    </a:xfrm>
+                    <a:prstGeom prst="rect">
+                      <a:avLst/>
+                    </a:prstGeom>
+                  </pic:spPr>
+                </pic:pic>
+              </a:graphicData>
+            </a:graphic>
+          </wp:inline>
+        </w:drawing>
       </w:r>
     </w:p>
     <w:p>
@@ -8016,7 +8897,6 @@
   <w:style w:type="character" w:default="1" w:styleId="DefaultParagraphFont">
     <w:name w:val="Default Paragraph Font"/>
     <w:uiPriority w:val="1"/>
-    <w:semiHidden/>
     <w:unhideWhenUsed/>
   </w:style>
   <w:style w:type="table" w:default="1" w:styleId="TableNormal">

</xml_diff>

<commit_message>
Cập nhật dữ liệu bảng Notification
</commit_message>
<xml_diff>
--- a/BackEnd/api-description.docx
+++ b/BackEnd/api-description.docx
@@ -6432,6 +6432,7 @@
           <w:bCs/>
           <w:i/>
           <w:iCs/>
+          <w:noProof/>
           <w:color w:val="002060"/>
           <w:sz w:val="28"/>
         </w:rPr>
@@ -6628,94 +6629,6 @@
           <w:sz w:val="28"/>
         </w:rPr>
         <w:tab/>
-      </w:r>
-      <w:r>
-        <w:rPr>
-          <w:sz w:val="28"/>
-        </w:rPr>
-        <w:t>Tên sản phẩm</w:t>
-      </w:r>
-    </w:p>
-    <w:p>
-      <w:pPr>
-        <w:rPr>
-          <w:sz w:val="28"/>
-        </w:rPr>
-      </w:pPr>
-      <w:r>
-        <w:rPr>
-          <w:sz w:val="28"/>
-        </w:rPr>
-        <w:tab/>
-      </w:r>
-      <w:r>
-        <w:rPr>
-          <w:sz w:val="28"/>
-        </w:rPr>
-        <w:tab/>
-      </w:r>
-      <w:r>
-        <w:rPr>
-          <w:sz w:val="28"/>
-        </w:rPr>
-        <w:tab/>
-      </w:r>
-      <w:r>
-        <w:rPr>
-          <w:sz w:val="28"/>
-        </w:rPr>
-        <w:t>Hình ảnh sản phẩm</w:t>
-      </w:r>
-    </w:p>
-    <w:p>
-      <w:pPr>
-        <w:rPr>
-          <w:sz w:val="28"/>
-        </w:rPr>
-      </w:pPr>
-      <w:r>
-        <w:rPr>
-          <w:sz w:val="28"/>
-        </w:rPr>
-        <w:tab/>
-      </w:r>
-      <w:r>
-        <w:rPr>
-          <w:sz w:val="28"/>
-        </w:rPr>
-        <w:tab/>
-      </w:r>
-      <w:r>
-        <w:rPr>
-          <w:sz w:val="28"/>
-        </w:rPr>
-        <w:tab/>
-        <w:t>auctionid</w:t>
-      </w:r>
-    </w:p>
-    <w:p>
-      <w:pPr>
-        <w:rPr>
-          <w:sz w:val="28"/>
-        </w:rPr>
-      </w:pPr>
-      <w:r>
-        <w:rPr>
-          <w:sz w:val="28"/>
-        </w:rPr>
-        <w:tab/>
-      </w:r>
-      <w:r>
-        <w:rPr>
-          <w:sz w:val="28"/>
-        </w:rPr>
-        <w:tab/>
-      </w:r>
-      <w:r>
-        <w:rPr>
-          <w:sz w:val="28"/>
-        </w:rPr>
-        <w:tab/>
         <w:t>Chi tiết phiên đấu gía</w:t>
       </w:r>
     </w:p>
@@ -6752,37 +6665,37 @@
           <w:sz w:val="28"/>
           <w:lang w:val="vi-VN"/>
         </w:rPr>
+        <w:t>** trong api 4 có thêm 2 api nhỏ nữa</w:t>
+      </w:r>
+    </w:p>
+    <w:p>
+      <w:pPr>
+        <w:rPr>
+          <w:sz w:val="28"/>
+          <w:lang w:val="vi-VN"/>
+        </w:rPr>
+      </w:pPr>
+      <w:r>
+        <w:rPr>
+          <w:sz w:val="28"/>
+          <w:lang w:val="vi-VN"/>
+        </w:rPr>
+        <w:t>1 là api lấy các chi tiết như: địa chỉ giao hàng, thông tin người mua (Tên, sdt, email)</w:t>
+      </w:r>
+    </w:p>
+    <w:p>
+      <w:pPr>
+        <w:rPr>
+          <w:sz w:val="28"/>
+          <w:lang w:val="vi-VN"/>
+        </w:rPr>
+      </w:pPr>
+      <w:r>
+        <w:rPr>
+          <w:sz w:val="28"/>
+          <w:lang w:val="vi-VN"/>
+        </w:rPr>
         <w:lastRenderedPageBreak/>
-        <w:t>** trong api 4 có thêm 2 api nhỏ nữa</w:t>
-      </w:r>
-    </w:p>
-    <w:p>
-      <w:pPr>
-        <w:rPr>
-          <w:sz w:val="28"/>
-          <w:lang w:val="vi-VN"/>
-        </w:rPr>
-      </w:pPr>
-      <w:r>
-        <w:rPr>
-          <w:sz w:val="28"/>
-          <w:lang w:val="vi-VN"/>
-        </w:rPr>
-        <w:t>1 là api lấy các chi tiết như: địa chỉ giao hàng, thông tin người mua (Tên, sdt, email)</w:t>
-      </w:r>
-    </w:p>
-    <w:p>
-      <w:pPr>
-        <w:rPr>
-          <w:sz w:val="28"/>
-          <w:lang w:val="vi-VN"/>
-        </w:rPr>
-      </w:pPr>
-      <w:r>
-        <w:rPr>
-          <w:sz w:val="28"/>
-          <w:lang w:val="vi-VN"/>
-        </w:rPr>
         <w:t>2 là api để chuyển trạng thái đơn hàng từ đang giao sang đã nhận hàng</w:t>
       </w:r>
     </w:p>

</xml_diff>

<commit_message>
API lấy Notification của User
</commit_message>
<xml_diff>
--- a/BackEnd/api-description.docx
+++ b/BackEnd/api-description.docx
@@ -6634,6 +6634,24 @@
     </w:p>
     <w:p>
       <w:pPr>
+        <w:pStyle w:val="ListParagraph"/>
+        <w:numPr>
+          <w:ilvl w:val="0"/>
+          <w:numId w:val="4"/>
+        </w:numPr>
+        <w:rPr>
+          <w:sz w:val="28"/>
+        </w:rPr>
+      </w:pPr>
+      <w:r>
+        <w:rPr>
+          <w:sz w:val="28"/>
+        </w:rPr>
+        <w:t>API xóa thông báo:</w:t>
+      </w:r>
+    </w:p>
+    <w:p>
+      <w:pPr>
         <w:rPr>
           <w:sz w:val="28"/>
           <w:lang w:val="vi-VN"/>
@@ -6680,6 +6698,7 @@
           <w:sz w:val="28"/>
           <w:lang w:val="vi-VN"/>
         </w:rPr>
+        <w:lastRenderedPageBreak/>
         <w:t>1 là api lấy các chi tiết như: địa chỉ giao hàng, thông tin người mua (Tên, sdt, email)</w:t>
       </w:r>
     </w:p>
@@ -6695,7 +6714,6 @@
           <w:sz w:val="28"/>
           <w:lang w:val="vi-VN"/>
         </w:rPr>
-        <w:lastRenderedPageBreak/>
         <w:t>2 là api để chuyển trạng thái đơn hàng từ đang giao sang đã nhận hàng</w:t>
       </w:r>
     </w:p>

</xml_diff>

<commit_message>
Hoàn thiện API trang User
</commit_message>
<xml_diff>
--- a/BackEnd/api-description.docx
+++ b/BackEnd/api-description.docx
@@ -6524,18 +6524,33 @@
     <w:p>
       <w:pPr>
         <w:rPr>
+          <w:b/>
+          <w:bCs/>
+          <w:i/>
+          <w:iCs/>
+          <w:color w:val="002060"/>
           <w:sz w:val="28"/>
           <w:lang w:val="vi-VN"/>
         </w:rPr>
       </w:pPr>
       <w:r>
         <w:rPr>
+          <w:b/>
+          <w:bCs/>
+          <w:i/>
+          <w:iCs/>
+          <w:color w:val="002060"/>
           <w:sz w:val="28"/>
         </w:rPr>
         <w:t>Api 3: api dùng để lấy danh sách các thông báo của user</w:t>
       </w:r>
       <w:r>
         <w:rPr>
+          <w:b/>
+          <w:bCs/>
+          <w:i/>
+          <w:iCs/>
+          <w:color w:val="002060"/>
           <w:sz w:val="28"/>
           <w:lang w:val="vi-VN"/>
         </w:rPr>
@@ -6550,37 +6565,113 @@
           <w:numId w:val="4"/>
         </w:numPr>
         <w:rPr>
-          <w:sz w:val="28"/>
-        </w:rPr>
-      </w:pPr>
-      <w:r>
-        <w:rPr>
+          <w:b/>
+          <w:bCs/>
+          <w:i/>
+          <w:iCs/>
+          <w:color w:val="002060"/>
+          <w:sz w:val="28"/>
+        </w:rPr>
+      </w:pPr>
+      <w:r>
+        <w:rPr>
+          <w:b/>
+          <w:bCs/>
+          <w:i/>
+          <w:iCs/>
+          <w:color w:val="002060"/>
           <w:sz w:val="28"/>
         </w:rPr>
         <w:t>API Lấy danh sách thông báo:</w:t>
       </w:r>
+      <w:r>
+        <w:rPr>
+          <w:b/>
+          <w:bCs/>
+          <w:i/>
+          <w:iCs/>
+          <w:color w:val="002060"/>
+          <w:sz w:val="28"/>
+        </w:rPr>
+        <w:t xml:space="preserve"> </w:t>
+      </w:r>
+      <w:hyperlink r:id="rId27" w:history="1">
+        <w:r>
+          <w:rPr>
+            <w:rStyle w:val="Hyperlink"/>
+            <w:b/>
+            <w:bCs/>
+            <w:i/>
+            <w:iCs/>
+            <w:sz w:val="28"/>
+          </w:rPr>
+          <w:t>http://localhost:8080/api/auth/user/users/notification</w:t>
+        </w:r>
+      </w:hyperlink>
+      <w:r>
+        <w:rPr>
+          <w:b/>
+          <w:bCs/>
+          <w:i/>
+          <w:iCs/>
+          <w:color w:val="002060"/>
+          <w:sz w:val="28"/>
+        </w:rPr>
+        <w:t xml:space="preserve"> (Get method)</w:t>
+      </w:r>
     </w:p>
     <w:p>
       <w:pPr>
         <w:ind w:left="720" w:firstLine="720"/>
         <w:rPr>
-          <w:sz w:val="28"/>
-        </w:rPr>
-      </w:pPr>
-      <w:r>
-        <w:rPr>
+          <w:b/>
+          <w:bCs/>
+          <w:i/>
+          <w:iCs/>
+          <w:color w:val="002060"/>
+          <w:sz w:val="28"/>
+        </w:rPr>
+      </w:pPr>
+      <w:r>
+        <w:rPr>
+          <w:b/>
+          <w:bCs/>
+          <w:i/>
+          <w:iCs/>
+          <w:color w:val="002060"/>
           <w:sz w:val="28"/>
         </w:rPr>
         <w:t xml:space="preserve">Input: </w:t>
       </w:r>
       <w:r>
         <w:rPr>
+          <w:b/>
+          <w:bCs/>
+          <w:i/>
+          <w:iCs/>
+          <w:color w:val="002060"/>
+          <w:sz w:val="28"/>
+        </w:rPr>
+        <w:t xml:space="preserve">Gửi </w:t>
+      </w:r>
+      <w:r>
+        <w:rPr>
+          <w:b/>
+          <w:bCs/>
+          <w:i/>
+          <w:iCs/>
+          <w:color w:val="002060"/>
           <w:sz w:val="28"/>
         </w:rPr>
         <w:t>Token</w:t>
       </w:r>
       <w:r>
         <w:rPr>
+          <w:b/>
+          <w:bCs/>
+          <w:i/>
+          <w:iCs/>
+          <w:color w:val="002060"/>
           <w:sz w:val="28"/>
         </w:rPr>
         <w:t xml:space="preserve"> sau khi login</w:t>
@@ -6590,17 +6681,32 @@
       <w:pPr>
         <w:ind w:left="720" w:firstLine="720"/>
         <w:rPr>
-          <w:sz w:val="28"/>
-        </w:rPr>
-      </w:pPr>
-      <w:r>
-        <w:rPr>
+          <w:b/>
+          <w:bCs/>
+          <w:i/>
+          <w:iCs/>
+          <w:color w:val="002060"/>
+          <w:sz w:val="28"/>
+        </w:rPr>
+      </w:pPr>
+      <w:r>
+        <w:rPr>
+          <w:b/>
+          <w:bCs/>
+          <w:i/>
+          <w:iCs/>
+          <w:color w:val="002060"/>
           <w:sz w:val="28"/>
         </w:rPr>
         <w:t>Output:</w:t>
       </w:r>
       <w:r>
         <w:rPr>
+          <w:b/>
+          <w:bCs/>
+          <w:i/>
+          <w:iCs/>
+          <w:color w:val="002060"/>
           <w:sz w:val="28"/>
         </w:rPr>
         <w:t xml:space="preserve"> Lấy tất cả dữ liệu tương ứng trong Notification</w:t>
@@ -6609,23 +6715,43 @@
     <w:p>
       <w:pPr>
         <w:rPr>
-          <w:sz w:val="28"/>
-        </w:rPr>
-      </w:pPr>
-      <w:r>
-        <w:rPr>
+          <w:b/>
+          <w:bCs/>
+          <w:i/>
+          <w:iCs/>
+          <w:color w:val="002060"/>
+          <w:sz w:val="28"/>
+        </w:rPr>
+      </w:pPr>
+      <w:r>
+        <w:rPr>
+          <w:b/>
+          <w:bCs/>
+          <w:i/>
+          <w:iCs/>
+          <w:color w:val="002060"/>
           <w:sz w:val="28"/>
         </w:rPr>
         <w:tab/>
       </w:r>
       <w:r>
         <w:rPr>
+          <w:b/>
+          <w:bCs/>
+          <w:i/>
+          <w:iCs/>
+          <w:color w:val="002060"/>
           <w:sz w:val="28"/>
         </w:rPr>
         <w:tab/>
       </w:r>
       <w:r>
         <w:rPr>
+          <w:b/>
+          <w:bCs/>
+          <w:i/>
+          <w:iCs/>
+          <w:color w:val="002060"/>
           <w:sz w:val="28"/>
         </w:rPr>
         <w:tab/>
@@ -6640,31 +6766,201 @@
           <w:numId w:val="4"/>
         </w:numPr>
         <w:rPr>
-          <w:sz w:val="28"/>
-        </w:rPr>
-      </w:pPr>
-      <w:r>
-        <w:rPr>
+          <w:b/>
+          <w:bCs/>
+          <w:i/>
+          <w:iCs/>
+          <w:color w:val="002060"/>
+          <w:sz w:val="28"/>
+        </w:rPr>
+      </w:pPr>
+      <w:r>
+        <w:rPr>
+          <w:b/>
+          <w:bCs/>
+          <w:i/>
+          <w:iCs/>
+          <w:color w:val="002060"/>
           <w:sz w:val="28"/>
         </w:rPr>
         <w:t>API xóa thông báo:</w:t>
       </w:r>
-    </w:p>
-    <w:p>
-      <w:pPr>
-        <w:rPr>
+      <w:r>
+        <w:rPr>
+          <w:b/>
+          <w:bCs/>
+          <w:i/>
+          <w:iCs/>
+          <w:color w:val="002060"/>
+          <w:sz w:val="28"/>
+        </w:rPr>
+        <w:t xml:space="preserve"> </w:t>
+      </w:r>
+      <w:hyperlink r:id="rId28" w:history="1">
+        <w:r>
+          <w:rPr>
+            <w:rStyle w:val="Hyperlink"/>
+            <w:b/>
+            <w:bCs/>
+            <w:i/>
+            <w:iCs/>
+            <w:color w:val="002060"/>
+            <w:sz w:val="28"/>
+          </w:rPr>
+          <w:t>http://localhost:8080/api/auth/user/users/notification/delete?id=1</w:t>
+        </w:r>
+      </w:hyperlink>
+      <w:r>
+        <w:rPr>
+          <w:b/>
+          <w:bCs/>
+          <w:i/>
+          <w:iCs/>
+          <w:color w:val="002060"/>
+          <w:sz w:val="28"/>
+        </w:rPr>
+        <w:t xml:space="preserve"> (Put method)</w:t>
+      </w:r>
+    </w:p>
+    <w:p>
+      <w:pPr>
+        <w:pStyle w:val="ListParagraph"/>
+        <w:ind w:left="1080"/>
+        <w:rPr>
+          <w:b/>
+          <w:bCs/>
+          <w:i/>
+          <w:iCs/>
+          <w:color w:val="002060"/>
+          <w:sz w:val="28"/>
+        </w:rPr>
+      </w:pPr>
+      <w:r>
+        <w:rPr>
+          <w:b/>
+          <w:bCs/>
+          <w:i/>
+          <w:iCs/>
+          <w:color w:val="002060"/>
+          <w:sz w:val="28"/>
+        </w:rPr>
+        <w:t>Input:</w:t>
+      </w:r>
+      <w:r>
+        <w:rPr>
+          <w:b/>
+          <w:bCs/>
+          <w:i/>
+          <w:iCs/>
+          <w:color w:val="002060"/>
+          <w:sz w:val="28"/>
+        </w:rPr>
+        <w:t xml:space="preserve"> id cần xóa, Token</w:t>
+      </w:r>
+    </w:p>
+    <w:p>
+      <w:pPr>
+        <w:pStyle w:val="ListParagraph"/>
+        <w:ind w:left="1080"/>
+        <w:rPr>
+          <w:b/>
+          <w:bCs/>
+          <w:i/>
+          <w:iCs/>
+          <w:color w:val="002060"/>
+          <w:sz w:val="28"/>
+        </w:rPr>
+      </w:pPr>
+      <w:r>
+        <w:rPr>
+          <w:b/>
+          <w:bCs/>
+          <w:i/>
+          <w:iCs/>
+          <w:color w:val="002060"/>
+          <w:sz w:val="28"/>
+        </w:rPr>
+        <w:t>Output: Boolean true/false thông báo xóa thành công hay thất bại</w:t>
+      </w:r>
+    </w:p>
+    <w:p>
+      <w:pPr>
+        <w:pStyle w:val="ListParagraph"/>
+        <w:ind w:left="1080"/>
+        <w:rPr>
+          <w:b/>
+          <w:bCs/>
+          <w:i/>
+          <w:iCs/>
+          <w:color w:val="002060"/>
+          <w:sz w:val="28"/>
+        </w:rPr>
+      </w:pPr>
+      <w:r>
+        <w:rPr>
+          <w:b/>
+          <w:bCs/>
+          <w:i/>
+          <w:iCs/>
+          <w:color w:val="002060"/>
+          <w:sz w:val="28"/>
+        </w:rPr>
+        <w:lastRenderedPageBreak/>
+        <w:t xml:space="preserve">Param: id={id </w:t>
+      </w:r>
+      <w:r>
+        <w:rPr>
+          <w:b/>
+          <w:bCs/>
+          <w:i/>
+          <w:iCs/>
+          <w:color w:val="002060"/>
+          <w:sz w:val="28"/>
+        </w:rPr>
+        <w:t>thông báo cần xóa</w:t>
+      </w:r>
+      <w:r>
+        <w:rPr>
+          <w:b/>
+          <w:bCs/>
+          <w:i/>
+          <w:iCs/>
+          <w:color w:val="002060"/>
+          <w:sz w:val="28"/>
+        </w:rPr>
+        <w:t>}</w:t>
+      </w:r>
+    </w:p>
+    <w:p>
+      <w:pPr>
+        <w:rPr>
+          <w:b/>
+          <w:bCs/>
+          <w:i/>
+          <w:iCs/>
+          <w:color w:val="002060"/>
           <w:sz w:val="28"/>
           <w:lang w:val="vi-VN"/>
         </w:rPr>
       </w:pPr>
       <w:r>
         <w:rPr>
+          <w:b/>
+          <w:bCs/>
+          <w:i/>
+          <w:iCs/>
+          <w:color w:val="002060"/>
           <w:sz w:val="28"/>
         </w:rPr>
         <w:t>Api 4</w:t>
       </w:r>
       <w:r>
         <w:rPr>
+          <w:b/>
+          <w:bCs/>
+          <w:i/>
+          <w:iCs/>
+          <w:color w:val="002060"/>
           <w:sz w:val="28"/>
           <w:lang w:val="vi-VN"/>
         </w:rPr>
@@ -6674,12 +6970,161 @@
     <w:p>
       <w:pPr>
         <w:rPr>
+          <w:b/>
+          <w:bCs/>
+          <w:i/>
+          <w:iCs/>
+          <w:color w:val="002060"/>
+          <w:sz w:val="28"/>
+        </w:rPr>
+      </w:pPr>
+      <w:r>
+        <w:rPr>
+          <w:b/>
+          <w:bCs/>
+          <w:i/>
+          <w:iCs/>
+          <w:color w:val="002060"/>
+          <w:sz w:val="28"/>
+        </w:rPr>
+        <w:t xml:space="preserve">API: </w:t>
+      </w:r>
+      <w:hyperlink r:id="rId29" w:history="1">
+        <w:r>
+          <w:rPr>
+            <w:rStyle w:val="Hyperlink"/>
+            <w:b/>
+            <w:bCs/>
+            <w:i/>
+            <w:iCs/>
+            <w:color w:val="002060"/>
+            <w:sz w:val="28"/>
+          </w:rPr>
+          <w:t>http://localhost:8080/api/auth/user/users/orders</w:t>
+        </w:r>
+      </w:hyperlink>
+      <w:r>
+        <w:rPr>
+          <w:b/>
+          <w:bCs/>
+          <w:i/>
+          <w:iCs/>
+          <w:color w:val="002060"/>
+          <w:sz w:val="28"/>
+        </w:rPr>
+        <w:t xml:space="preserve"> (Method get)</w:t>
+      </w:r>
+    </w:p>
+    <w:p>
+      <w:pPr>
+        <w:rPr>
+          <w:b/>
+          <w:bCs/>
+          <w:i/>
+          <w:iCs/>
+          <w:color w:val="002060"/>
+          <w:sz w:val="28"/>
+        </w:rPr>
+      </w:pPr>
+      <w:r>
+        <w:rPr>
+          <w:b/>
+          <w:bCs/>
+          <w:i/>
+          <w:iCs/>
+          <w:color w:val="002060"/>
+          <w:sz w:val="28"/>
+        </w:rPr>
+        <w:t>Param: Không có</w:t>
+      </w:r>
+    </w:p>
+    <w:p>
+      <w:pPr>
+        <w:rPr>
+          <w:b/>
+          <w:bCs/>
+          <w:i/>
+          <w:iCs/>
+          <w:color w:val="002060"/>
+          <w:sz w:val="28"/>
+        </w:rPr>
+      </w:pPr>
+      <w:r>
+        <w:rPr>
+          <w:b/>
+          <w:bCs/>
+          <w:i/>
+          <w:iCs/>
+          <w:color w:val="002060"/>
+          <w:sz w:val="28"/>
+        </w:rPr>
+        <w:t>Input: Token sau khi login</w:t>
+      </w:r>
+    </w:p>
+    <w:p>
+      <w:pPr>
+        <w:rPr>
+          <w:b/>
+          <w:bCs/>
+          <w:i/>
+          <w:iCs/>
+          <w:color w:val="002060"/>
+          <w:sz w:val="28"/>
+        </w:rPr>
+      </w:pPr>
+      <w:r>
+        <w:rPr>
+          <w:b/>
+          <w:bCs/>
+          <w:i/>
+          <w:iCs/>
+          <w:color w:val="002060"/>
+          <w:sz w:val="28"/>
+        </w:rPr>
+        <w:t>Output</w:t>
+      </w:r>
+      <w:r>
+        <w:rPr>
+          <w:b/>
+          <w:bCs/>
+          <w:i/>
+          <w:iCs/>
+          <w:color w:val="002060"/>
+          <w:sz w:val="28"/>
+        </w:rPr>
+        <w:t xml:space="preserve">: Danh sách các hóa đơn </w:t>
+      </w:r>
+      <w:r>
+        <w:rPr>
+          <w:b/>
+          <w:bCs/>
+          <w:i/>
+          <w:iCs/>
+          <w:color w:val="002060"/>
+          <w:sz w:val="28"/>
+        </w:rPr>
+        <w:t>của Username đang đăng nhập</w:t>
+      </w:r>
+    </w:p>
+    <w:p>
+      <w:pPr>
+        <w:rPr>
+          <w:b/>
+          <w:bCs/>
+          <w:i/>
+          <w:iCs/>
+          <w:color w:val="002060"/>
           <w:sz w:val="28"/>
           <w:lang w:val="vi-VN"/>
         </w:rPr>
       </w:pPr>
       <w:r>
         <w:rPr>
+          <w:b/>
+          <w:bCs/>
+          <w:i/>
+          <w:iCs/>
+          <w:color w:val="002060"/>
           <w:sz w:val="28"/>
           <w:lang w:val="vi-VN"/>
         </w:rPr>
@@ -6688,33 +7133,372 @@
     </w:p>
     <w:p>
       <w:pPr>
-        <w:rPr>
+        <w:pStyle w:val="ListParagraph"/>
+        <w:numPr>
+          <w:ilvl w:val="0"/>
+          <w:numId w:val="4"/>
+        </w:numPr>
+        <w:rPr>
+          <w:b/>
+          <w:bCs/>
+          <w:i/>
+          <w:iCs/>
+          <w:color w:val="002060"/>
           <w:sz w:val="28"/>
           <w:lang w:val="vi-VN"/>
         </w:rPr>
       </w:pPr>
       <w:r>
         <w:rPr>
+          <w:b/>
+          <w:bCs/>
+          <w:i/>
+          <w:iCs/>
+          <w:color w:val="002060"/>
           <w:sz w:val="28"/>
           <w:lang w:val="vi-VN"/>
         </w:rPr>
-        <w:lastRenderedPageBreak/>
         <w:t>1 là api lấy các chi tiết như: địa chỉ giao hàng, thông tin người mua (Tên, sdt, email)</w:t>
       </w:r>
     </w:p>
     <w:p>
       <w:pPr>
         <w:rPr>
+          <w:b/>
+          <w:bCs/>
+          <w:i/>
+          <w:iCs/>
+          <w:color w:val="002060"/>
+          <w:sz w:val="28"/>
+        </w:rPr>
+      </w:pPr>
+      <w:r>
+        <w:rPr>
+          <w:b/>
+          <w:bCs/>
+          <w:i/>
+          <w:iCs/>
+          <w:color w:val="002060"/>
+          <w:sz w:val="28"/>
+        </w:rPr>
+        <w:t xml:space="preserve">API: </w:t>
+      </w:r>
+      <w:hyperlink r:id="rId30" w:history="1">
+        <w:r>
+          <w:rPr>
+            <w:rStyle w:val="Hyperlink"/>
+            <w:b/>
+            <w:bCs/>
+            <w:i/>
+            <w:iCs/>
+            <w:color w:val="002060"/>
+            <w:sz w:val="28"/>
+          </w:rPr>
+          <w:t>http://localhost:8080/api/auth/user/users/detailorders?id=1</w:t>
+        </w:r>
+      </w:hyperlink>
+      <w:r>
+        <w:rPr>
+          <w:b/>
+          <w:bCs/>
+          <w:i/>
+          <w:iCs/>
+          <w:color w:val="002060"/>
+          <w:sz w:val="28"/>
+        </w:rPr>
+        <w:t xml:space="preserve"> (method Get)</w:t>
+      </w:r>
+    </w:p>
+    <w:p>
+      <w:pPr>
+        <w:rPr>
+          <w:b/>
+          <w:bCs/>
+          <w:i/>
+          <w:iCs/>
+          <w:color w:val="002060"/>
+          <w:sz w:val="28"/>
+        </w:rPr>
+      </w:pPr>
+      <w:r>
+        <w:rPr>
+          <w:b/>
+          <w:bCs/>
+          <w:i/>
+          <w:iCs/>
+          <w:color w:val="002060"/>
+          <w:sz w:val="28"/>
+        </w:rPr>
+        <w:t>Param: id = {Id hóa đơn cần lấy chi tiết}</w:t>
+      </w:r>
+    </w:p>
+    <w:p>
+      <w:pPr>
+        <w:rPr>
+          <w:b/>
+          <w:bCs/>
+          <w:i/>
+          <w:iCs/>
+          <w:color w:val="002060"/>
+          <w:sz w:val="28"/>
+        </w:rPr>
+      </w:pPr>
+      <w:r>
+        <w:rPr>
+          <w:b/>
+          <w:bCs/>
+          <w:i/>
+          <w:iCs/>
+          <w:color w:val="002060"/>
+          <w:sz w:val="28"/>
+        </w:rPr>
+        <w:t xml:space="preserve">Input: </w:t>
+      </w:r>
+      <w:r>
+        <w:rPr>
+          <w:b/>
+          <w:bCs/>
+          <w:i/>
+          <w:iCs/>
+          <w:color w:val="002060"/>
+          <w:sz w:val="28"/>
+        </w:rPr>
+        <w:t>id hóa đơn cần lấy, token sau khi login</w:t>
+      </w:r>
+    </w:p>
+    <w:p>
+      <w:pPr>
+        <w:rPr>
+          <w:b/>
+          <w:bCs/>
+          <w:i/>
+          <w:iCs/>
+          <w:color w:val="002060"/>
+          <w:sz w:val="28"/>
+        </w:rPr>
+      </w:pPr>
+      <w:r>
+        <w:rPr>
+          <w:b/>
+          <w:bCs/>
+          <w:i/>
+          <w:iCs/>
+          <w:color w:val="002060"/>
+          <w:sz w:val="28"/>
+        </w:rPr>
+        <w:t>Output: Chi tiết hóa đơn</w:t>
+      </w:r>
+    </w:p>
+    <w:p>
+      <w:pPr>
+        <w:pStyle w:val="ListParagraph"/>
+        <w:numPr>
+          <w:ilvl w:val="0"/>
+          <w:numId w:val="4"/>
+        </w:numPr>
+        <w:rPr>
+          <w:b/>
+          <w:bCs/>
+          <w:i/>
+          <w:iCs/>
+          <w:color w:val="002060"/>
           <w:sz w:val="28"/>
           <w:lang w:val="vi-VN"/>
         </w:rPr>
       </w:pPr>
       <w:r>
         <w:rPr>
+          <w:b/>
+          <w:bCs/>
+          <w:i/>
+          <w:iCs/>
+          <w:color w:val="002060"/>
           <w:sz w:val="28"/>
           <w:lang w:val="vi-VN"/>
         </w:rPr>
         <w:t>2 là api để chuyển trạng thái đơn hàng từ đang giao sang đã nhận hàng</w:t>
+      </w:r>
+    </w:p>
+    <w:p>
+      <w:pPr>
+        <w:rPr>
+          <w:b/>
+          <w:bCs/>
+          <w:i/>
+          <w:iCs/>
+          <w:color w:val="002060"/>
+          <w:sz w:val="28"/>
+        </w:rPr>
+      </w:pPr>
+      <w:r>
+        <w:rPr>
+          <w:b/>
+          <w:bCs/>
+          <w:i/>
+          <w:iCs/>
+          <w:color w:val="002060"/>
+          <w:sz w:val="28"/>
+        </w:rPr>
+        <w:t xml:space="preserve">API: </w:t>
+      </w:r>
+      <w:hyperlink r:id="rId31" w:history="1">
+        <w:r>
+          <w:rPr>
+            <w:rStyle w:val="Hyperlink"/>
+            <w:b/>
+            <w:bCs/>
+            <w:i/>
+            <w:iCs/>
+            <w:sz w:val="28"/>
+          </w:rPr>
+          <w:t>http://localhost:8080/api/auth/user/users/orders/changestatus?id=1</w:t>
+        </w:r>
+      </w:hyperlink>
+      <w:r>
+        <w:rPr>
+          <w:b/>
+          <w:bCs/>
+          <w:i/>
+          <w:iCs/>
+          <w:color w:val="002060"/>
+          <w:sz w:val="28"/>
+        </w:rPr>
+        <w:t xml:space="preserve"> (METHOD PUT)</w:t>
+      </w:r>
+    </w:p>
+    <w:p>
+      <w:pPr>
+        <w:rPr>
+          <w:b/>
+          <w:bCs/>
+          <w:i/>
+          <w:iCs/>
+          <w:color w:val="002060"/>
+          <w:sz w:val="28"/>
+        </w:rPr>
+      </w:pPr>
+      <w:r>
+        <w:rPr>
+          <w:b/>
+          <w:bCs/>
+          <w:i/>
+          <w:iCs/>
+          <w:color w:val="002060"/>
+          <w:sz w:val="28"/>
+        </w:rPr>
+        <w:t xml:space="preserve">Param: id = {Id hóa đơn cần </w:t>
+      </w:r>
+      <w:r>
+        <w:rPr>
+          <w:b/>
+          <w:bCs/>
+          <w:i/>
+          <w:iCs/>
+          <w:color w:val="002060"/>
+          <w:sz w:val="28"/>
+        </w:rPr>
+        <w:t>thay đổi trạng thái</w:t>
+      </w:r>
+      <w:r>
+        <w:rPr>
+          <w:b/>
+          <w:bCs/>
+          <w:i/>
+          <w:iCs/>
+          <w:color w:val="002060"/>
+          <w:sz w:val="28"/>
+        </w:rPr>
+        <w:t>}</w:t>
+      </w:r>
+    </w:p>
+    <w:p>
+      <w:pPr>
+        <w:rPr>
+          <w:b/>
+          <w:bCs/>
+          <w:i/>
+          <w:iCs/>
+          <w:color w:val="002060"/>
+          <w:sz w:val="28"/>
+        </w:rPr>
+      </w:pPr>
+      <w:r>
+        <w:rPr>
+          <w:b/>
+          <w:bCs/>
+          <w:i/>
+          <w:iCs/>
+          <w:color w:val="002060"/>
+          <w:sz w:val="28"/>
+        </w:rPr>
+        <w:t xml:space="preserve">Input: Id hóa đơn cần </w:t>
+      </w:r>
+      <w:r>
+        <w:rPr>
+          <w:b/>
+          <w:bCs/>
+          <w:i/>
+          <w:iCs/>
+          <w:color w:val="002060"/>
+          <w:sz w:val="28"/>
+        </w:rPr>
+        <w:t>thay đổi trạng thái</w:t>
+      </w:r>
+      <w:r>
+        <w:rPr>
+          <w:b/>
+          <w:bCs/>
+          <w:i/>
+          <w:iCs/>
+          <w:color w:val="002060"/>
+          <w:sz w:val="28"/>
+        </w:rPr>
+        <w:t xml:space="preserve">, </w:t>
+      </w:r>
+      <w:r>
+        <w:rPr>
+          <w:b/>
+          <w:bCs/>
+          <w:i/>
+          <w:iCs/>
+          <w:color w:val="002060"/>
+          <w:sz w:val="28"/>
+        </w:rPr>
+        <w:t>token sau khi login</w:t>
+      </w:r>
+    </w:p>
+    <w:p>
+      <w:pPr>
+        <w:rPr>
+          <w:b/>
+          <w:bCs/>
+          <w:i/>
+          <w:iCs/>
+          <w:color w:val="002060"/>
+          <w:sz w:val="28"/>
+        </w:rPr>
+      </w:pPr>
+      <w:r>
+        <w:rPr>
+          <w:b/>
+          <w:bCs/>
+          <w:i/>
+          <w:iCs/>
+          <w:color w:val="002060"/>
+          <w:sz w:val="28"/>
+        </w:rPr>
+        <w:t xml:space="preserve">Output: </w:t>
+      </w:r>
+      <w:r>
+        <w:rPr>
+          <w:b/>
+          <w:bCs/>
+          <w:i/>
+          <w:iCs/>
+          <w:color w:val="002060"/>
+          <w:sz w:val="28"/>
+        </w:rPr>
+        <w:t>Thông báo hiển thị xóa thành công/thất bại</w:t>
       </w:r>
     </w:p>
     <w:p>

</xml_diff>

<commit_message>
api admin stastistics order
</commit_message>
<xml_diff>
--- a/BackEnd/api-description.docx
+++ b/BackEnd/api-description.docx
@@ -8128,36 +8128,6 @@
     <w:p>
       <w:pPr>
         <w:rPr>
-          <w:sz w:val="28"/>
-          <w:lang w:val="vi-VN"/>
-        </w:rPr>
-      </w:pPr>
-      <w:r>
-        <w:rPr>
-          <w:sz w:val="28"/>
-          <w:lang w:val="vi-VN"/>
-        </w:rPr>
-        <w:t>Yêu cầu 3: Api tính tổng số đơn hàng đã được đặt trong tháng hiện tại</w:t>
-      </w:r>
-    </w:p>
-    <w:p>
-      <w:pPr>
-        <w:rPr>
-          <w:sz w:val="28"/>
-          <w:lang w:val="vi-VN"/>
-        </w:rPr>
-      </w:pPr>
-      <w:r>
-        <w:rPr>
-          <w:sz w:val="28"/>
-          <w:lang w:val="vi-VN"/>
-        </w:rPr>
-        <w:t>Yêu cầu 4: Api tính tổng số đơn hàng trong 7 tháng gần nhất, từng tháng (Cứ trả về tên tháng và dữ liệu)</w:t>
-      </w:r>
-    </w:p>
-    <w:p>
-      <w:pPr>
-        <w:rPr>
           <w:color w:val="5B9BD5" w:themeColor="accent1"/>
           <w:sz w:val="28"/>
           <w:lang w:val="vi-VN"/>
@@ -8189,7 +8159,7 @@
             <w14:round/>
           </w14:textOutline>
         </w:rPr>
-        <w:t>Yêu cầu 5: Tính tổng các user hiện tại hệ thống đang có (trừ admin)</w:t>
+        <w:t>Yêu cầu 3: Api tính tổng số đơn hàng đã được đặt trong tháng hiện tại</w:t>
       </w:r>
     </w:p>
     <w:p>
@@ -8211,6 +8181,491 @@
         </w:rPr>
       </w:pPr>
       <w:hyperlink r:id="rId34" w:history="1">
+        <w:r>
+          <w:rPr>
+            <w:rStyle w:val="Hyperlink"/>
+            <w:color w:val="5B9BD5" w:themeColor="accent1"/>
+            <w:sz w:val="28"/>
+            <w:lang w:val="vi-VN"/>
+            <w14:shadow w14:blurRad="38100" w14:dist="25400" w14:dir="5400000" w14:sx="100000" w14:sy="100000" w14:kx="0" w14:ky="0" w14:algn="ctr">
+              <w14:srgbClr w14:val="6E747A">
+                <w14:alpha w14:val="57000"/>
+              </w14:srgbClr>
+            </w14:shadow>
+            <w14:textOutline w14:w="0" w14:cap="flat" w14:cmpd="sng" w14:algn="ctr">
+              <w14:noFill/>
+              <w14:prstDash w14:val="solid"/>
+              <w14:round/>
+            </w14:textOutline>
+          </w:rPr>
+          <w:t>http://localhost:8080/api/auth/admin/count-curent-month-orders</w:t>
+        </w:r>
+      </w:hyperlink>
+    </w:p>
+    <w:p>
+      <w:pPr>
+        <w:rPr>
+          <w:color w:val="5B9BD5" w:themeColor="accent1"/>
+          <w:sz w:val="28"/>
+          <w14:shadow w14:blurRad="38100" w14:dist="25400" w14:dir="5400000" w14:sx="100000" w14:sy="100000" w14:kx="0" w14:ky="0" w14:algn="ctr">
+            <w14:srgbClr w14:val="6E747A">
+              <w14:alpha w14:val="57000"/>
+            </w14:srgbClr>
+          </w14:shadow>
+          <w14:textOutline w14:w="0" w14:cap="flat" w14:cmpd="sng" w14:algn="ctr">
+            <w14:noFill/>
+            <w14:prstDash w14:val="solid"/>
+            <w14:round/>
+          </w14:textOutline>
+        </w:rPr>
+      </w:pPr>
+      <w:r>
+        <w:rPr>
+          <w:color w:val="5B9BD5" w:themeColor="accent1"/>
+          <w:sz w:val="28"/>
+          <w14:shadow w14:blurRad="38100" w14:dist="25400" w14:dir="5400000" w14:sx="100000" w14:sy="100000" w14:kx="0" w14:ky="0" w14:algn="ctr">
+            <w14:srgbClr w14:val="6E747A">
+              <w14:alpha w14:val="57000"/>
+            </w14:srgbClr>
+          </w14:shadow>
+          <w14:textOutline w14:w="0" w14:cap="flat" w14:cmpd="sng" w14:algn="ctr">
+            <w14:noFill/>
+            <w14:prstDash w14:val="solid"/>
+            <w14:round/>
+          </w14:textOutline>
+        </w:rPr>
+        <w:t>Phương thức GET</w:t>
+      </w:r>
+    </w:p>
+    <w:p>
+      <w:pPr>
+        <w:rPr>
+          <w:color w:val="5B9BD5" w:themeColor="accent1"/>
+          <w:sz w:val="28"/>
+          <w14:shadow w14:blurRad="38100" w14:dist="25400" w14:dir="5400000" w14:sx="100000" w14:sy="100000" w14:kx="0" w14:ky="0" w14:algn="ctr">
+            <w14:srgbClr w14:val="6E747A">
+              <w14:alpha w14:val="57000"/>
+            </w14:srgbClr>
+          </w14:shadow>
+          <w14:textOutline w14:w="0" w14:cap="flat" w14:cmpd="sng" w14:algn="ctr">
+            <w14:noFill/>
+            <w14:prstDash w14:val="solid"/>
+            <w14:round/>
+          </w14:textOutline>
+        </w:rPr>
+      </w:pPr>
+      <w:r>
+        <w:rPr>
+          <w:color w:val="5B9BD5" w:themeColor="accent1"/>
+          <w:sz w:val="28"/>
+          <w14:shadow w14:blurRad="38100" w14:dist="25400" w14:dir="5400000" w14:sx="100000" w14:sy="100000" w14:kx="0" w14:ky="0" w14:algn="ctr">
+            <w14:srgbClr w14:val="6E747A">
+              <w14:alpha w14:val="57000"/>
+            </w14:srgbClr>
+          </w14:shadow>
+          <w14:textOutline w14:w="0" w14:cap="flat" w14:cmpd="sng" w14:algn="ctr">
+            <w14:noFill/>
+            <w14:prstDash w14:val="solid"/>
+            <w14:round/>
+          </w14:textOutline>
+        </w:rPr>
+        <w:t>Input:</w:t>
+      </w:r>
+      <w:r>
+        <w:rPr>
+          <w:color w:val="5B9BD5" w:themeColor="accent1"/>
+          <w:sz w:val="28"/>
+          <w14:shadow w14:blurRad="38100" w14:dist="25400" w14:dir="5400000" w14:sx="100000" w14:sy="100000" w14:kx="0" w14:ky="0" w14:algn="ctr">
+            <w14:srgbClr w14:val="6E747A">
+              <w14:alpha w14:val="57000"/>
+            </w14:srgbClr>
+          </w14:shadow>
+          <w14:textOutline w14:w="0" w14:cap="flat" w14:cmpd="sng" w14:algn="ctr">
+            <w14:noFill/>
+            <w14:prstDash w14:val="solid"/>
+            <w14:round/>
+          </w14:textOutline>
+        </w:rPr>
+        <w:t xml:space="preserve"> không có</w:t>
+      </w:r>
+    </w:p>
+    <w:p>
+      <w:pPr>
+        <w:rPr>
+          <w:color w:val="5B9BD5" w:themeColor="accent1"/>
+          <w:sz w:val="28"/>
+          <w14:shadow w14:blurRad="38100" w14:dist="25400" w14:dir="5400000" w14:sx="100000" w14:sy="100000" w14:kx="0" w14:ky="0" w14:algn="ctr">
+            <w14:srgbClr w14:val="6E747A">
+              <w14:alpha w14:val="57000"/>
+            </w14:srgbClr>
+          </w14:shadow>
+          <w14:textOutline w14:w="0" w14:cap="flat" w14:cmpd="sng" w14:algn="ctr">
+            <w14:noFill/>
+            <w14:prstDash w14:val="solid"/>
+            <w14:round/>
+          </w14:textOutline>
+        </w:rPr>
+      </w:pPr>
+      <w:r>
+        <w:rPr>
+          <w:color w:val="5B9BD5" w:themeColor="accent1"/>
+          <w:sz w:val="28"/>
+          <w14:shadow w14:blurRad="38100" w14:dist="25400" w14:dir="5400000" w14:sx="100000" w14:sy="100000" w14:kx="0" w14:ky="0" w14:algn="ctr">
+            <w14:srgbClr w14:val="6E747A">
+              <w14:alpha w14:val="57000"/>
+            </w14:srgbClr>
+          </w14:shadow>
+          <w14:textOutline w14:w="0" w14:cap="flat" w14:cmpd="sng" w14:algn="ctr">
+            <w14:noFill/>
+            <w14:prstDash w14:val="solid"/>
+            <w14:round/>
+          </w14:textOutline>
+        </w:rPr>
+        <w:t>Output:</w:t>
+      </w:r>
+    </w:p>
+    <w:p>
+      <w:pPr>
+        <w:rPr>
+          <w:color w:val="5B9BD5" w:themeColor="accent1"/>
+          <w:sz w:val="28"/>
+          <w14:shadow w14:blurRad="38100" w14:dist="25400" w14:dir="5400000" w14:sx="100000" w14:sy="100000" w14:kx="0" w14:ky="0" w14:algn="ctr">
+            <w14:srgbClr w14:val="6E747A">
+              <w14:alpha w14:val="57000"/>
+            </w14:srgbClr>
+          </w14:shadow>
+          <w14:textOutline w14:w="0" w14:cap="flat" w14:cmpd="sng" w14:algn="ctr">
+            <w14:noFill/>
+            <w14:prstDash w14:val="solid"/>
+            <w14:round/>
+          </w14:textOutline>
+        </w:rPr>
+      </w:pPr>
+      <w:r>
+        <w:rPr>
+          <w:color w:val="5B9BD5" w:themeColor="accent1"/>
+          <w:sz w:val="28"/>
+          <w14:shadow w14:blurRad="38100" w14:dist="25400" w14:dir="5400000" w14:sx="100000" w14:sy="100000" w14:kx="0" w14:ky="0" w14:algn="ctr">
+            <w14:srgbClr w14:val="6E747A">
+              <w14:alpha w14:val="57000"/>
+            </w14:srgbClr>
+          </w14:shadow>
+          <w14:textOutline w14:w="0" w14:cap="flat" w14:cmpd="sng" w14:algn="ctr">
+            <w14:noFill/>
+            <w14:prstDash w14:val="solid"/>
+            <w14:round/>
+          </w14:textOutline>
+        </w:rPr>
+        <w:lastRenderedPageBreak/>
+        <w:drawing>
+          <wp:inline distT="0" distB="0" distL="0" distR="0" wp14:anchorId="4A309C03" wp14:editId="1D32538D">
+            <wp:extent cx="5943600" cy="2030095"/>
+            <wp:effectExtent l="0" t="0" r="0" b="8255"/>
+            <wp:docPr id="18" name="Picture 18" descr="Text&#10;&#10;Description automatically generated"/>
+            <wp:cNvGraphicFramePr>
+              <a:graphicFrameLocks xmlns:a="http://schemas.openxmlformats.org/drawingml/2006/main" noChangeAspect="1"/>
+            </wp:cNvGraphicFramePr>
+            <a:graphic xmlns:a="http://schemas.openxmlformats.org/drawingml/2006/main">
+              <a:graphicData uri="http://schemas.openxmlformats.org/drawingml/2006/picture">
+                <pic:pic xmlns:pic="http://schemas.openxmlformats.org/drawingml/2006/picture">
+                  <pic:nvPicPr>
+                    <pic:cNvPr id="18" name="Picture 18" descr="Text&#10;&#10;Description automatically generated"/>
+                    <pic:cNvPicPr/>
+                  </pic:nvPicPr>
+                  <pic:blipFill>
+                    <a:blip r:embed="rId35"/>
+                    <a:stretch>
+                      <a:fillRect/>
+                    </a:stretch>
+                  </pic:blipFill>
+                  <pic:spPr>
+                    <a:xfrm>
+                      <a:off x="0" y="0"/>
+                      <a:ext cx="5943600" cy="2030095"/>
+                    </a:xfrm>
+                    <a:prstGeom prst="rect">
+                      <a:avLst/>
+                    </a:prstGeom>
+                  </pic:spPr>
+                </pic:pic>
+              </a:graphicData>
+            </a:graphic>
+          </wp:inline>
+        </w:drawing>
+      </w:r>
+    </w:p>
+    <w:p>
+      <w:pPr>
+        <w:rPr>
+          <w:color w:val="5B9BD5" w:themeColor="accent1"/>
+          <w:sz w:val="28"/>
+          <w:lang w:val="vi-VN"/>
+          <w14:shadow w14:blurRad="38100" w14:dist="25400" w14:dir="5400000" w14:sx="100000" w14:sy="100000" w14:kx="0" w14:ky="0" w14:algn="ctr">
+            <w14:srgbClr w14:val="6E747A">
+              <w14:alpha w14:val="57000"/>
+            </w14:srgbClr>
+          </w14:shadow>
+          <w14:textOutline w14:w="0" w14:cap="flat" w14:cmpd="sng" w14:algn="ctr">
+            <w14:noFill/>
+            <w14:prstDash w14:val="solid"/>
+            <w14:round/>
+          </w14:textOutline>
+        </w:rPr>
+      </w:pPr>
+      <w:r>
+        <w:rPr>
+          <w:color w:val="5B9BD5" w:themeColor="accent1"/>
+          <w:sz w:val="28"/>
+          <w:lang w:val="vi-VN"/>
+          <w14:shadow w14:blurRad="38100" w14:dist="25400" w14:dir="5400000" w14:sx="100000" w14:sy="100000" w14:kx="0" w14:ky="0" w14:algn="ctr">
+            <w14:srgbClr w14:val="6E747A">
+              <w14:alpha w14:val="57000"/>
+            </w14:srgbClr>
+          </w14:shadow>
+          <w14:textOutline w14:w="0" w14:cap="flat" w14:cmpd="sng" w14:algn="ctr">
+            <w14:noFill/>
+            <w14:prstDash w14:val="solid"/>
+            <w14:round/>
+          </w14:textOutline>
+        </w:rPr>
+        <w:t>Yêu cầu 4: Api tính tổng số đơn hàng trong 7 tháng gần nhất, từng tháng (Cứ trả về tên tháng và dữ liệu)</w:t>
+      </w:r>
+    </w:p>
+    <w:p>
+      <w:pPr>
+        <w:rPr>
+          <w:color w:val="5B9BD5" w:themeColor="accent1"/>
+          <w:sz w:val="28"/>
+          <w:lang w:val="vi-VN"/>
+          <w14:shadow w14:blurRad="38100" w14:dist="25400" w14:dir="5400000" w14:sx="100000" w14:sy="100000" w14:kx="0" w14:ky="0" w14:algn="ctr">
+            <w14:srgbClr w14:val="6E747A">
+              <w14:alpha w14:val="57000"/>
+            </w14:srgbClr>
+          </w14:shadow>
+          <w14:textOutline w14:w="0" w14:cap="flat" w14:cmpd="sng" w14:algn="ctr">
+            <w14:noFill/>
+            <w14:prstDash w14:val="solid"/>
+            <w14:round/>
+          </w14:textOutline>
+        </w:rPr>
+      </w:pPr>
+      <w:hyperlink r:id="rId36" w:history="1">
+        <w:r>
+          <w:rPr>
+            <w:rStyle w:val="Hyperlink"/>
+            <w:color w:val="5B9BD5" w:themeColor="accent1"/>
+            <w:sz w:val="28"/>
+            <w:lang w:val="vi-VN"/>
+            <w14:shadow w14:blurRad="38100" w14:dist="25400" w14:dir="5400000" w14:sx="100000" w14:sy="100000" w14:kx="0" w14:ky="0" w14:algn="ctr">
+              <w14:srgbClr w14:val="6E747A">
+                <w14:alpha w14:val="57000"/>
+              </w14:srgbClr>
+            </w14:shadow>
+            <w14:textOutline w14:w="0" w14:cap="flat" w14:cmpd="sng" w14:algn="ctr">
+              <w14:noFill/>
+              <w14:prstDash w14:val="solid"/>
+              <w14:round/>
+            </w14:textOutline>
+          </w:rPr>
+          <w:t>http://localhost:8080/api/auth/admin/count-last-7months-orders?month=12&amp;year=2022</w:t>
+        </w:r>
+      </w:hyperlink>
+    </w:p>
+    <w:p>
+      <w:pPr>
+        <w:rPr>
+          <w:color w:val="5B9BD5" w:themeColor="accent1"/>
+          <w:sz w:val="28"/>
+          <w14:shadow w14:blurRad="38100" w14:dist="25400" w14:dir="5400000" w14:sx="100000" w14:sy="100000" w14:kx="0" w14:ky="0" w14:algn="ctr">
+            <w14:srgbClr w14:val="6E747A">
+              <w14:alpha w14:val="57000"/>
+            </w14:srgbClr>
+          </w14:shadow>
+          <w14:textOutline w14:w="0" w14:cap="flat" w14:cmpd="sng" w14:algn="ctr">
+            <w14:noFill/>
+            <w14:prstDash w14:val="solid"/>
+            <w14:round/>
+          </w14:textOutline>
+        </w:rPr>
+      </w:pPr>
+      <w:r>
+        <w:rPr>
+          <w:color w:val="5B9BD5" w:themeColor="accent1"/>
+          <w:sz w:val="28"/>
+          <w14:shadow w14:blurRad="38100" w14:dist="25400" w14:dir="5400000" w14:sx="100000" w14:sy="100000" w14:kx="0" w14:ky="0" w14:algn="ctr">
+            <w14:srgbClr w14:val="6E747A">
+              <w14:alpha w14:val="57000"/>
+            </w14:srgbClr>
+          </w14:shadow>
+          <w14:textOutline w14:w="0" w14:cap="flat" w14:cmpd="sng" w14:algn="ctr">
+            <w14:noFill/>
+            <w14:prstDash w14:val="solid"/>
+            <w14:round/>
+          </w14:textOutline>
+        </w:rPr>
+        <w:t>input: parameter month và year, là thời gian tháng gần nhất</w:t>
+      </w:r>
+    </w:p>
+    <w:p>
+      <w:pPr>
+        <w:rPr>
+          <w:color w:val="5B9BD5" w:themeColor="accent1"/>
+          <w:sz w:val="28"/>
+          <w14:shadow w14:blurRad="38100" w14:dist="25400" w14:dir="5400000" w14:sx="100000" w14:sy="100000" w14:kx="0" w14:ky="0" w14:algn="ctr">
+            <w14:srgbClr w14:val="6E747A">
+              <w14:alpha w14:val="57000"/>
+            </w14:srgbClr>
+          </w14:shadow>
+          <w14:textOutline w14:w="0" w14:cap="flat" w14:cmpd="sng" w14:algn="ctr">
+            <w14:noFill/>
+            <w14:prstDash w14:val="solid"/>
+            <w14:round/>
+          </w14:textOutline>
+        </w:rPr>
+      </w:pPr>
+      <w:r>
+        <w:rPr>
+          <w:color w:val="5B9BD5" w:themeColor="accent1"/>
+          <w:sz w:val="28"/>
+          <w14:shadow w14:blurRad="38100" w14:dist="25400" w14:dir="5400000" w14:sx="100000" w14:sy="100000" w14:kx="0" w14:ky="0" w14:algn="ctr">
+            <w14:srgbClr w14:val="6E747A">
+              <w14:alpha w14:val="57000"/>
+            </w14:srgbClr>
+          </w14:shadow>
+          <w14:textOutline w14:w="0" w14:cap="flat" w14:cmpd="sng" w14:algn="ctr">
+            <w14:noFill/>
+            <w14:prstDash w14:val="solid"/>
+            <w14:round/>
+          </w14:textOutline>
+        </w:rPr>
+        <w:t xml:space="preserve">output: </w:t>
+      </w:r>
+    </w:p>
+    <w:p>
+      <w:pPr>
+        <w:rPr>
+          <w:color w:val="5B9BD5" w:themeColor="accent1"/>
+          <w:sz w:val="28"/>
+          <w14:shadow w14:blurRad="38100" w14:dist="25400" w14:dir="5400000" w14:sx="100000" w14:sy="100000" w14:kx="0" w14:ky="0" w14:algn="ctr">
+            <w14:srgbClr w14:val="6E747A">
+              <w14:alpha w14:val="57000"/>
+            </w14:srgbClr>
+          </w14:shadow>
+          <w14:textOutline w14:w="0" w14:cap="flat" w14:cmpd="sng" w14:algn="ctr">
+            <w14:noFill/>
+            <w14:prstDash w14:val="solid"/>
+            <w14:round/>
+          </w14:textOutline>
+        </w:rPr>
+      </w:pPr>
+      <w:r>
+        <w:rPr>
+          <w:color w:val="5B9BD5" w:themeColor="accent1"/>
+          <w:sz w:val="28"/>
+          <w14:shadow w14:blurRad="38100" w14:dist="25400" w14:dir="5400000" w14:sx="100000" w14:sy="100000" w14:kx="0" w14:ky="0" w14:algn="ctr">
+            <w14:srgbClr w14:val="6E747A">
+              <w14:alpha w14:val="57000"/>
+            </w14:srgbClr>
+          </w14:shadow>
+          <w14:textOutline w14:w="0" w14:cap="flat" w14:cmpd="sng" w14:algn="ctr">
+            <w14:noFill/>
+            <w14:prstDash w14:val="solid"/>
+            <w14:round/>
+          </w14:textOutline>
+        </w:rPr>
+        <w:drawing>
+          <wp:inline distT="0" distB="0" distL="0" distR="0" wp14:anchorId="0BE8853A" wp14:editId="5C84ADDC">
+            <wp:extent cx="5943600" cy="3216275"/>
+            <wp:effectExtent l="0" t="0" r="0" b="3175"/>
+            <wp:docPr id="20" name="Picture 20" descr="Text&#10;&#10;Description automatically generated"/>
+            <wp:cNvGraphicFramePr>
+              <a:graphicFrameLocks xmlns:a="http://schemas.openxmlformats.org/drawingml/2006/main" noChangeAspect="1"/>
+            </wp:cNvGraphicFramePr>
+            <a:graphic xmlns:a="http://schemas.openxmlformats.org/drawingml/2006/main">
+              <a:graphicData uri="http://schemas.openxmlformats.org/drawingml/2006/picture">
+                <pic:pic xmlns:pic="http://schemas.openxmlformats.org/drawingml/2006/picture">
+                  <pic:nvPicPr>
+                    <pic:cNvPr id="20" name="Picture 20" descr="Text&#10;&#10;Description automatically generated"/>
+                    <pic:cNvPicPr/>
+                  </pic:nvPicPr>
+                  <pic:blipFill>
+                    <a:blip r:embed="rId37"/>
+                    <a:stretch>
+                      <a:fillRect/>
+                    </a:stretch>
+                  </pic:blipFill>
+                  <pic:spPr>
+                    <a:xfrm>
+                      <a:off x="0" y="0"/>
+                      <a:ext cx="5943600" cy="3216275"/>
+                    </a:xfrm>
+                    <a:prstGeom prst="rect">
+                      <a:avLst/>
+                    </a:prstGeom>
+                  </pic:spPr>
+                </pic:pic>
+              </a:graphicData>
+            </a:graphic>
+          </wp:inline>
+        </w:drawing>
+      </w:r>
+    </w:p>
+    <w:p>
+      <w:pPr>
+        <w:rPr>
+          <w:color w:val="5B9BD5" w:themeColor="accent1"/>
+          <w:sz w:val="28"/>
+          <w:lang w:val="vi-VN"/>
+          <w14:shadow w14:blurRad="38100" w14:dist="25400" w14:dir="5400000" w14:sx="100000" w14:sy="100000" w14:kx="0" w14:ky="0" w14:algn="ctr">
+            <w14:srgbClr w14:val="6E747A">
+              <w14:alpha w14:val="57000"/>
+            </w14:srgbClr>
+          </w14:shadow>
+          <w14:textOutline w14:w="0" w14:cap="flat" w14:cmpd="sng" w14:algn="ctr">
+            <w14:noFill/>
+            <w14:prstDash w14:val="solid"/>
+            <w14:round/>
+          </w14:textOutline>
+        </w:rPr>
+      </w:pPr>
+      <w:r>
+        <w:rPr>
+          <w:color w:val="5B9BD5" w:themeColor="accent1"/>
+          <w:sz w:val="28"/>
+          <w:lang w:val="vi-VN"/>
+          <w14:shadow w14:blurRad="38100" w14:dist="25400" w14:dir="5400000" w14:sx="100000" w14:sy="100000" w14:kx="0" w14:ky="0" w14:algn="ctr">
+            <w14:srgbClr w14:val="6E747A">
+              <w14:alpha w14:val="57000"/>
+            </w14:srgbClr>
+          </w14:shadow>
+          <w14:textOutline w14:w="0" w14:cap="flat" w14:cmpd="sng" w14:algn="ctr">
+            <w14:noFill/>
+            <w14:prstDash w14:val="solid"/>
+            <w14:round/>
+          </w14:textOutline>
+        </w:rPr>
+        <w:t>Yêu cầu 5: Tính tổng các user hiện tại hệ thống đang có (trừ admin)</w:t>
+      </w:r>
+    </w:p>
+    <w:p>
+      <w:pPr>
+        <w:rPr>
+          <w:color w:val="5B9BD5" w:themeColor="accent1"/>
+          <w:sz w:val="28"/>
+          <w:lang w:val="vi-VN"/>
+          <w14:shadow w14:blurRad="38100" w14:dist="25400" w14:dir="5400000" w14:sx="100000" w14:sy="100000" w14:kx="0" w14:ky="0" w14:algn="ctr">
+            <w14:srgbClr w14:val="6E747A">
+              <w14:alpha w14:val="57000"/>
+            </w14:srgbClr>
+          </w14:shadow>
+          <w14:textOutline w14:w="0" w14:cap="flat" w14:cmpd="sng" w14:algn="ctr">
+            <w14:noFill/>
+            <w14:prstDash w14:val="solid"/>
+            <w14:round/>
+          </w14:textOutline>
+        </w:rPr>
+      </w:pPr>
+      <w:hyperlink r:id="rId38" w:history="1">
         <w:r>
           <w:rPr>
             <w:rStyle w:val="Hyperlink"/>
@@ -8264,6 +8719,7 @@
             <w14:round/>
           </w14:textOutline>
         </w:rPr>
+        <w:lastRenderedPageBreak/>
         <w:t>Phương thức GET</w:t>
       </w:r>
     </w:p>
@@ -8299,7 +8755,6 @@
             <w14:round/>
           </w14:textOutline>
         </w:rPr>
-        <w:lastRenderedPageBreak/>
         <w:t>Output:</w:t>
       </w:r>
       <w:r>
@@ -8351,7 +8806,7 @@
                     <pic:cNvPicPr/>
                   </pic:nvPicPr>
                   <pic:blipFill>
-                    <a:blip r:embed="rId35"/>
+                    <a:blip r:embed="rId39"/>
                     <a:stretch>
                       <a:fillRect/>
                     </a:stretch>
@@ -8609,7 +9064,7 @@
                     <pic:cNvPicPr/>
                   </pic:nvPicPr>
                   <pic:blipFill>
-                    <a:blip r:embed="rId36"/>
+                    <a:blip r:embed="rId40"/>
                     <a:stretch>
                       <a:fillRect/>
                     </a:stretch>
@@ -8698,6 +9153,7 @@
             <w14:round/>
           </w14:textOutline>
         </w:rPr>
+        <w:lastRenderedPageBreak/>
         <w:drawing>
           <wp:inline distT="0" distB="0" distL="0" distR="0" wp14:anchorId="5D402DAE" wp14:editId="022557F6">
             <wp:extent cx="3771900" cy="1690852"/>
@@ -8714,7 +9170,7 @@
                     <pic:cNvPicPr/>
                   </pic:nvPicPr>
                   <pic:blipFill>
-                    <a:blip r:embed="rId37"/>
+                    <a:blip r:embed="rId41"/>
                     <a:stretch>
                       <a:fillRect/>
                     </a:stretch>
@@ -8767,7 +9223,6 @@
             <w14:round/>
           </w14:textOutline>
         </w:rPr>
-        <w:lastRenderedPageBreak/>
         <w:t>API xóa loại sp</w:t>
       </w:r>
     </w:p>
@@ -9001,7 +9456,7 @@
           </w14:textOutline>
         </w:rPr>
       </w:pPr>
-      <w:hyperlink r:id="rId38" w:history="1">
+      <w:hyperlink r:id="rId42" w:history="1">
         <w:r>
           <w:rPr>
             <w:rStyle w:val="Hyperlink"/>
@@ -9090,6 +9545,7 @@
             <w14:round/>
           </w14:textOutline>
         </w:rPr>
+        <w:lastRenderedPageBreak/>
         <w:t xml:space="preserve">Output: </w:t>
       </w:r>
       <w:r>
@@ -9124,7 +9580,7 @@
                     <pic:cNvPicPr/>
                   </pic:nvPicPr>
                   <pic:blipFill>
-                    <a:blip r:embed="rId39"/>
+                    <a:blip r:embed="rId43"/>
                     <a:stretch>
                       <a:fillRect/>
                     </a:stretch>
@@ -9217,7 +9673,7 @@
           </w14:textOutline>
         </w:rPr>
       </w:pPr>
-      <w:hyperlink r:id="rId40" w:history="1">
+      <w:hyperlink r:id="rId44" w:history="1">
         <w:r>
           <w:rPr>
             <w:rStyle w:val="Hyperlink"/>
@@ -9306,7 +9762,6 @@
             <w14:round/>
           </w14:textOutline>
         </w:rPr>
-        <w:lastRenderedPageBreak/>
         <w:t xml:space="preserve">Input: </w:t>
       </w:r>
       <w:r>
@@ -9341,7 +9796,7 @@
                     <pic:cNvPicPr/>
                   </pic:nvPicPr>
                   <pic:blipFill>
-                    <a:blip r:embed="rId41"/>
+                    <a:blip r:embed="rId45"/>
                     <a:stretch>
                       <a:fillRect/>
                     </a:stretch>
@@ -9424,7 +9879,7 @@
                     <pic:cNvPicPr/>
                   </pic:nvPicPr>
                   <pic:blipFill>
-                    <a:blip r:embed="rId42"/>
+                    <a:blip r:embed="rId46"/>
                     <a:stretch>
                       <a:fillRect/>
                     </a:stretch>

</xml_diff>

<commit_message>
Tất cả các API của trang UserStore
</commit_message>
<xml_diff>
--- a/BackEnd/api-description.docx
+++ b/BackEnd/api-description.docx
@@ -7442,18 +7442,7 @@
           <w:color w:val="002060"/>
           <w:sz w:val="28"/>
         </w:rPr>
-        <w:t>thay đổi trạng thái</w:t>
-      </w:r>
-      <w:r>
-        <w:rPr>
-          <w:b/>
-          <w:bCs/>
-          <w:i/>
-          <w:iCs/>
-          <w:color w:val="002060"/>
-          <w:sz w:val="28"/>
-        </w:rPr>
-        <w:t xml:space="preserve">, </w:t>
+        <w:t xml:space="preserve">thay đổi trạng thái, </w:t>
       </w:r>
       <w:r>
         <w:rPr>
@@ -7519,12 +7508,22 @@
     <w:p>
       <w:pPr>
         <w:rPr>
+          <w:b/>
+          <w:bCs/>
+          <w:i/>
+          <w:iCs/>
+          <w:color w:val="002060"/>
           <w:sz w:val="28"/>
           <w:lang w:val="vi-VN"/>
         </w:rPr>
       </w:pPr>
       <w:r>
         <w:rPr>
+          <w:b/>
+          <w:bCs/>
+          <w:i/>
+          <w:iCs/>
+          <w:color w:val="002060"/>
           <w:sz w:val="28"/>
           <w:lang w:val="vi-VN"/>
         </w:rPr>
@@ -7535,12 +7534,22 @@
     <w:p>
       <w:pPr>
         <w:rPr>
+          <w:b/>
+          <w:bCs/>
+          <w:i/>
+          <w:iCs/>
+          <w:color w:val="002060"/>
           <w:sz w:val="28"/>
           <w:lang w:val="vi-VN"/>
         </w:rPr>
       </w:pPr>
       <w:r>
         <w:rPr>
+          <w:b/>
+          <w:bCs/>
+          <w:i/>
+          <w:iCs/>
+          <w:color w:val="002060"/>
           <w:sz w:val="28"/>
           <w:lang w:val="vi-VN"/>
         </w:rPr>
@@ -7550,12 +7559,1888 @@
     <w:p>
       <w:pPr>
         <w:rPr>
+          <w:b/>
+          <w:bCs/>
+          <w:i/>
+          <w:iCs/>
+          <w:color w:val="002060"/>
+          <w:sz w:val="28"/>
+        </w:rPr>
+      </w:pPr>
+      <w:r>
+        <w:rPr>
+          <w:b/>
+          <w:bCs/>
+          <w:i/>
+          <w:iCs/>
+          <w:color w:val="002060"/>
+          <w:sz w:val="28"/>
+        </w:rPr>
+        <w:t xml:space="preserve">API Insert: </w:t>
+      </w:r>
+      <w:hyperlink r:id="rId32" w:history="1">
+        <w:r>
+          <w:rPr>
+            <w:rStyle w:val="Hyperlink"/>
+            <w:b/>
+            <w:bCs/>
+            <w:i/>
+            <w:iCs/>
+            <w:color w:val="002060"/>
+            <w:sz w:val="28"/>
+          </w:rPr>
+          <w:t>http://localhost:8080/api/auth/user/userstore</w:t>
+        </w:r>
+      </w:hyperlink>
+      <w:r>
+        <w:rPr>
+          <w:b/>
+          <w:bCs/>
+          <w:i/>
+          <w:iCs/>
+          <w:color w:val="002060"/>
+          <w:sz w:val="28"/>
+        </w:rPr>
+        <w:t xml:space="preserve"> (method post)</w:t>
+      </w:r>
+    </w:p>
+    <w:p>
+      <w:pPr>
+        <w:rPr>
+          <w:b/>
+          <w:bCs/>
+          <w:i/>
+          <w:iCs/>
+          <w:color w:val="002060"/>
+          <w:sz w:val="28"/>
+        </w:rPr>
+      </w:pPr>
+      <w:r>
+        <w:rPr>
+          <w:b/>
+          <w:bCs/>
+          <w:i/>
+          <w:iCs/>
+          <w:color w:val="002060"/>
+          <w:sz w:val="28"/>
+        </w:rPr>
+        <w:tab/>
+        <w:t xml:space="preserve">Input: </w:t>
+      </w:r>
+    </w:p>
+    <w:p>
+      <w:pPr>
+        <w:rPr>
+          <w:b/>
+          <w:bCs/>
+          <w:i/>
+          <w:iCs/>
+          <w:color w:val="002060"/>
+          <w:sz w:val="28"/>
+        </w:rPr>
+      </w:pPr>
+      <w:r>
+        <w:rPr>
+          <w:b/>
+          <w:bCs/>
+          <w:i/>
+          <w:iCs/>
+          <w:color w:val="002060"/>
+          <w:sz w:val="28"/>
+        </w:rPr>
+        <w:tab/>
+      </w:r>
+      <w:r>
+        <w:rPr>
+          <w:b/>
+          <w:bCs/>
+          <w:i/>
+          <w:iCs/>
+          <w:color w:val="002060"/>
+          <w:sz w:val="28"/>
+        </w:rPr>
+        <w:tab/>
+      </w:r>
+      <w:r>
+        <w:rPr>
+          <w:b/>
+          <w:bCs/>
+          <w:i/>
+          <w:iCs/>
+          <w:color w:val="002060"/>
+          <w:sz w:val="28"/>
+        </w:rPr>
+        <w:t>{</w:t>
+      </w:r>
+    </w:p>
+    <w:p>
+      <w:pPr>
+        <w:rPr>
+          <w:b/>
+          <w:bCs/>
+          <w:i/>
+          <w:iCs/>
+          <w:color w:val="002060"/>
+          <w:sz w:val="28"/>
+        </w:rPr>
+      </w:pPr>
+      <w:r>
+        <w:rPr>
+          <w:b/>
+          <w:bCs/>
+          <w:i/>
+          <w:iCs/>
+          <w:color w:val="002060"/>
+          <w:sz w:val="28"/>
+        </w:rPr>
+        <w:t xml:space="preserve">   </w:t>
+      </w:r>
+      <w:r>
+        <w:rPr>
+          <w:b/>
+          <w:bCs/>
+          <w:i/>
+          <w:iCs/>
+          <w:color w:val="002060"/>
+          <w:sz w:val="28"/>
+        </w:rPr>
+        <w:tab/>
+      </w:r>
+      <w:r>
+        <w:rPr>
+          <w:b/>
+          <w:bCs/>
+          <w:i/>
+          <w:iCs/>
+          <w:color w:val="002060"/>
+          <w:sz w:val="28"/>
+        </w:rPr>
+        <w:tab/>
+      </w:r>
+      <w:r>
+        <w:rPr>
+          <w:b/>
+          <w:bCs/>
+          <w:i/>
+          <w:iCs/>
+          <w:color w:val="002060"/>
+          <w:sz w:val="28"/>
+        </w:rPr>
+        <w:tab/>
+      </w:r>
+      <w:r>
+        <w:rPr>
+          <w:b/>
+          <w:bCs/>
+          <w:i/>
+          <w:iCs/>
+          <w:color w:val="002060"/>
+          <w:sz w:val="28"/>
+        </w:rPr>
+        <w:t>"name": "testProduct",</w:t>
+      </w:r>
+    </w:p>
+    <w:p>
+      <w:pPr>
+        <w:rPr>
+          <w:b/>
+          <w:bCs/>
+          <w:i/>
+          <w:iCs/>
+          <w:color w:val="002060"/>
+          <w:sz w:val="28"/>
+        </w:rPr>
+      </w:pPr>
+      <w:r>
+        <w:rPr>
+          <w:b/>
+          <w:bCs/>
+          <w:i/>
+          <w:iCs/>
+          <w:color w:val="002060"/>
+          <w:sz w:val="28"/>
+        </w:rPr>
+        <w:t xml:space="preserve">   </w:t>
+      </w:r>
+      <w:r>
+        <w:rPr>
+          <w:b/>
+          <w:bCs/>
+          <w:i/>
+          <w:iCs/>
+          <w:color w:val="002060"/>
+          <w:sz w:val="28"/>
+        </w:rPr>
+        <w:tab/>
+      </w:r>
+      <w:r>
+        <w:rPr>
+          <w:b/>
+          <w:bCs/>
+          <w:i/>
+          <w:iCs/>
+          <w:color w:val="002060"/>
+          <w:sz w:val="28"/>
+        </w:rPr>
+        <w:tab/>
+      </w:r>
+      <w:r>
+        <w:rPr>
+          <w:b/>
+          <w:bCs/>
+          <w:i/>
+          <w:iCs/>
+          <w:color w:val="002060"/>
+          <w:sz w:val="28"/>
+        </w:rPr>
+        <w:tab/>
+      </w:r>
+      <w:r>
+        <w:rPr>
+          <w:b/>
+          <w:bCs/>
+          <w:i/>
+          <w:iCs/>
+          <w:color w:val="002060"/>
+          <w:sz w:val="28"/>
+        </w:rPr>
+        <w:t>"description": "Product Test",</w:t>
+      </w:r>
+    </w:p>
+    <w:p>
+      <w:pPr>
+        <w:rPr>
+          <w:b/>
+          <w:bCs/>
+          <w:i/>
+          <w:iCs/>
+          <w:color w:val="002060"/>
+          <w:sz w:val="28"/>
+        </w:rPr>
+      </w:pPr>
+      <w:r>
+        <w:rPr>
+          <w:b/>
+          <w:bCs/>
+          <w:i/>
+          <w:iCs/>
+          <w:color w:val="002060"/>
+          <w:sz w:val="28"/>
+        </w:rPr>
+        <w:t xml:space="preserve"> </w:t>
+      </w:r>
+      <w:r>
+        <w:rPr>
+          <w:b/>
+          <w:bCs/>
+          <w:i/>
+          <w:iCs/>
+          <w:color w:val="002060"/>
+          <w:sz w:val="28"/>
+        </w:rPr>
+        <w:tab/>
+      </w:r>
+      <w:r>
+        <w:rPr>
+          <w:b/>
+          <w:bCs/>
+          <w:i/>
+          <w:iCs/>
+          <w:color w:val="002060"/>
+          <w:sz w:val="28"/>
+        </w:rPr>
+        <w:tab/>
+      </w:r>
+      <w:r>
+        <w:rPr>
+          <w:b/>
+          <w:bCs/>
+          <w:i/>
+          <w:iCs/>
+          <w:color w:val="002060"/>
+          <w:sz w:val="28"/>
+        </w:rPr>
+        <w:tab/>
+      </w:r>
+      <w:r>
+        <w:rPr>
+          <w:b/>
+          <w:bCs/>
+          <w:i/>
+          <w:iCs/>
+          <w:color w:val="002060"/>
+          <w:sz w:val="28"/>
+        </w:rPr>
+        <w:t>"manufacturer": "Sơn",</w:t>
+      </w:r>
+    </w:p>
+    <w:p>
+      <w:pPr>
+        <w:rPr>
+          <w:b/>
+          <w:bCs/>
+          <w:i/>
+          <w:iCs/>
+          <w:color w:val="002060"/>
+          <w:sz w:val="28"/>
+        </w:rPr>
+      </w:pPr>
+      <w:r>
+        <w:rPr>
+          <w:b/>
+          <w:bCs/>
+          <w:i/>
+          <w:iCs/>
+          <w:color w:val="002060"/>
+          <w:sz w:val="28"/>
+        </w:rPr>
+        <w:t xml:space="preserve"> </w:t>
+      </w:r>
+      <w:r>
+        <w:rPr>
+          <w:b/>
+          <w:bCs/>
+          <w:i/>
+          <w:iCs/>
+          <w:color w:val="002060"/>
+          <w:sz w:val="28"/>
+        </w:rPr>
+        <w:tab/>
+      </w:r>
+      <w:r>
+        <w:rPr>
+          <w:b/>
+          <w:bCs/>
+          <w:i/>
+          <w:iCs/>
+          <w:color w:val="002060"/>
+          <w:sz w:val="28"/>
+        </w:rPr>
+        <w:tab/>
+      </w:r>
+      <w:r>
+        <w:rPr>
+          <w:b/>
+          <w:bCs/>
+          <w:i/>
+          <w:iCs/>
+          <w:color w:val="002060"/>
+          <w:sz w:val="28"/>
+        </w:rPr>
+        <w:tab/>
+      </w:r>
+      <w:r>
+        <w:rPr>
+          <w:b/>
+          <w:bCs/>
+          <w:i/>
+          <w:iCs/>
+          <w:color w:val="002060"/>
+          <w:sz w:val="28"/>
+        </w:rPr>
+        <w:t>"amount": 100,</w:t>
+      </w:r>
+    </w:p>
+    <w:p>
+      <w:pPr>
+        <w:rPr>
+          <w:b/>
+          <w:bCs/>
+          <w:i/>
+          <w:iCs/>
+          <w:color w:val="002060"/>
+          <w:sz w:val="28"/>
+        </w:rPr>
+      </w:pPr>
+      <w:r>
+        <w:rPr>
+          <w:b/>
+          <w:bCs/>
+          <w:i/>
+          <w:iCs/>
+          <w:color w:val="002060"/>
+          <w:sz w:val="28"/>
+        </w:rPr>
+        <w:t xml:space="preserve">    </w:t>
+      </w:r>
+      <w:r>
+        <w:rPr>
+          <w:b/>
+          <w:bCs/>
+          <w:i/>
+          <w:iCs/>
+          <w:color w:val="002060"/>
+          <w:sz w:val="28"/>
+        </w:rPr>
+        <w:tab/>
+      </w:r>
+      <w:r>
+        <w:rPr>
+          <w:b/>
+          <w:bCs/>
+          <w:i/>
+          <w:iCs/>
+          <w:color w:val="002060"/>
+          <w:sz w:val="28"/>
+        </w:rPr>
+        <w:tab/>
+      </w:r>
+      <w:r>
+        <w:rPr>
+          <w:b/>
+          <w:bCs/>
+          <w:i/>
+          <w:iCs/>
+          <w:color w:val="002060"/>
+          <w:sz w:val="28"/>
+        </w:rPr>
+        <w:tab/>
+      </w:r>
+      <w:r>
+        <w:rPr>
+          <w:b/>
+          <w:bCs/>
+          <w:i/>
+          <w:iCs/>
+          <w:color w:val="002060"/>
+          <w:sz w:val="28"/>
+        </w:rPr>
+        <w:t>"categoryId": 3,</w:t>
+      </w:r>
+    </w:p>
+    <w:p>
+      <w:pPr>
+        <w:rPr>
+          <w:b/>
+          <w:bCs/>
+          <w:i/>
+          <w:iCs/>
+          <w:color w:val="002060"/>
+          <w:sz w:val="28"/>
+        </w:rPr>
+      </w:pPr>
+      <w:r>
+        <w:rPr>
+          <w:b/>
+          <w:bCs/>
+          <w:i/>
+          <w:iCs/>
+          <w:color w:val="002060"/>
+          <w:sz w:val="28"/>
+        </w:rPr>
+        <w:t xml:space="preserve">   </w:t>
+      </w:r>
+      <w:r>
+        <w:rPr>
+          <w:b/>
+          <w:bCs/>
+          <w:i/>
+          <w:iCs/>
+          <w:color w:val="002060"/>
+          <w:sz w:val="28"/>
+        </w:rPr>
+        <w:tab/>
+      </w:r>
+      <w:r>
+        <w:rPr>
+          <w:b/>
+          <w:bCs/>
+          <w:i/>
+          <w:iCs/>
+          <w:color w:val="002060"/>
+          <w:sz w:val="28"/>
+        </w:rPr>
+        <w:tab/>
+      </w:r>
+      <w:r>
+        <w:rPr>
+          <w:b/>
+          <w:bCs/>
+          <w:i/>
+          <w:iCs/>
+          <w:color w:val="002060"/>
+          <w:sz w:val="28"/>
+        </w:rPr>
+        <w:tab/>
+      </w:r>
+      <w:r>
+        <w:rPr>
+          <w:b/>
+          <w:bCs/>
+          <w:i/>
+          <w:iCs/>
+          <w:color w:val="002060"/>
+          <w:sz w:val="28"/>
+        </w:rPr>
+        <w:t>"accountName": "vanan",</w:t>
+      </w:r>
+    </w:p>
+    <w:p>
+      <w:pPr>
+        <w:rPr>
+          <w:b/>
+          <w:bCs/>
+          <w:i/>
+          <w:iCs/>
+          <w:color w:val="002060"/>
+          <w:sz w:val="28"/>
+        </w:rPr>
+      </w:pPr>
+      <w:r>
+        <w:rPr>
+          <w:b/>
+          <w:bCs/>
+          <w:i/>
+          <w:iCs/>
+          <w:color w:val="002060"/>
+          <w:sz w:val="28"/>
+        </w:rPr>
+        <w:t xml:space="preserve">   </w:t>
+      </w:r>
+      <w:r>
+        <w:rPr>
+          <w:b/>
+          <w:bCs/>
+          <w:i/>
+          <w:iCs/>
+          <w:color w:val="002060"/>
+          <w:sz w:val="28"/>
+        </w:rPr>
+        <w:tab/>
+      </w:r>
+      <w:r>
+        <w:rPr>
+          <w:b/>
+          <w:bCs/>
+          <w:i/>
+          <w:iCs/>
+          <w:color w:val="002060"/>
+          <w:sz w:val="28"/>
+        </w:rPr>
+        <w:tab/>
+      </w:r>
+      <w:r>
+        <w:rPr>
+          <w:b/>
+          <w:bCs/>
+          <w:i/>
+          <w:iCs/>
+          <w:color w:val="002060"/>
+          <w:sz w:val="28"/>
+        </w:rPr>
+        <w:tab/>
+      </w:r>
+      <w:r>
+        <w:rPr>
+          <w:b/>
+          <w:bCs/>
+          <w:i/>
+          <w:iCs/>
+          <w:color w:val="002060"/>
+          <w:sz w:val="28"/>
+        </w:rPr>
+        <w:t xml:space="preserve">"userName": "Sơn </w:t>
+      </w:r>
+      <w:r>
+        <w:rPr>
+          <w:b/>
+          <w:bCs/>
+          <w:i/>
+          <w:iCs/>
+          <w:color w:val="002060"/>
+          <w:sz w:val="28"/>
+        </w:rPr>
+        <w:t>test</w:t>
+      </w:r>
+      <w:r>
+        <w:rPr>
+          <w:b/>
+          <w:bCs/>
+          <w:i/>
+          <w:iCs/>
+          <w:color w:val="002060"/>
+          <w:sz w:val="28"/>
+        </w:rPr>
+        <w:t>",</w:t>
+      </w:r>
+    </w:p>
+    <w:p>
+      <w:pPr>
+        <w:rPr>
+          <w:b/>
+          <w:bCs/>
+          <w:i/>
+          <w:iCs/>
+          <w:color w:val="002060"/>
+          <w:sz w:val="28"/>
+        </w:rPr>
+      </w:pPr>
+      <w:r>
+        <w:rPr>
+          <w:b/>
+          <w:bCs/>
+          <w:i/>
+          <w:iCs/>
+          <w:color w:val="002060"/>
+          <w:sz w:val="28"/>
+        </w:rPr>
+        <w:t xml:space="preserve">   </w:t>
+      </w:r>
+      <w:r>
+        <w:rPr>
+          <w:b/>
+          <w:bCs/>
+          <w:i/>
+          <w:iCs/>
+          <w:color w:val="002060"/>
+          <w:sz w:val="28"/>
+        </w:rPr>
+        <w:tab/>
+      </w:r>
+      <w:r>
+        <w:rPr>
+          <w:b/>
+          <w:bCs/>
+          <w:i/>
+          <w:iCs/>
+          <w:color w:val="002060"/>
+          <w:sz w:val="28"/>
+        </w:rPr>
+        <w:tab/>
+      </w:r>
+      <w:r>
+        <w:rPr>
+          <w:b/>
+          <w:bCs/>
+          <w:i/>
+          <w:iCs/>
+          <w:color w:val="002060"/>
+          <w:sz w:val="28"/>
+        </w:rPr>
+        <w:tab/>
+      </w:r>
+      <w:r>
+        <w:rPr>
+          <w:b/>
+          <w:bCs/>
+          <w:i/>
+          <w:iCs/>
+          <w:color w:val="002060"/>
+          <w:sz w:val="28"/>
+        </w:rPr>
+        <w:t>"imageProduct": "urll",</w:t>
+      </w:r>
+    </w:p>
+    <w:p>
+      <w:pPr>
+        <w:rPr>
+          <w:b/>
+          <w:bCs/>
+          <w:i/>
+          <w:iCs/>
+          <w:color w:val="002060"/>
+          <w:sz w:val="28"/>
+        </w:rPr>
+      </w:pPr>
+      <w:r>
+        <w:rPr>
+          <w:b/>
+          <w:bCs/>
+          <w:i/>
+          <w:iCs/>
+          <w:color w:val="002060"/>
+          <w:sz w:val="28"/>
+        </w:rPr>
+        <w:t xml:space="preserve">    </w:t>
+      </w:r>
+      <w:r>
+        <w:rPr>
+          <w:b/>
+          <w:bCs/>
+          <w:i/>
+          <w:iCs/>
+          <w:color w:val="002060"/>
+          <w:sz w:val="28"/>
+        </w:rPr>
+        <w:tab/>
+      </w:r>
+      <w:r>
+        <w:rPr>
+          <w:b/>
+          <w:bCs/>
+          <w:i/>
+          <w:iCs/>
+          <w:color w:val="002060"/>
+          <w:sz w:val="28"/>
+        </w:rPr>
+        <w:tab/>
+      </w:r>
+      <w:r>
+        <w:rPr>
+          <w:b/>
+          <w:bCs/>
+          <w:i/>
+          <w:iCs/>
+          <w:color w:val="002060"/>
+          <w:sz w:val="28"/>
+        </w:rPr>
+        <w:tab/>
+      </w:r>
+      <w:r>
+        <w:rPr>
+          <w:b/>
+          <w:bCs/>
+          <w:i/>
+          <w:iCs/>
+          <w:color w:val="002060"/>
+          <w:sz w:val="28"/>
+        </w:rPr>
+        <w:t>"status": true</w:t>
+      </w:r>
+    </w:p>
+    <w:p>
+      <w:pPr>
+        <w:ind w:left="720" w:firstLine="720"/>
+        <w:rPr>
+          <w:b/>
+          <w:bCs/>
+          <w:i/>
+          <w:iCs/>
+          <w:color w:val="002060"/>
+          <w:sz w:val="28"/>
+        </w:rPr>
+      </w:pPr>
+      <w:r>
+        <w:rPr>
+          <w:b/>
+          <w:bCs/>
+          <w:i/>
+          <w:iCs/>
+          <w:color w:val="002060"/>
+          <w:sz w:val="28"/>
+        </w:rPr>
+        <w:t>}</w:t>
+      </w:r>
+    </w:p>
+    <w:p>
+      <w:pPr>
+        <w:rPr>
+          <w:b/>
+          <w:bCs/>
+          <w:i/>
+          <w:iCs/>
+          <w:color w:val="002060"/>
+          <w:sz w:val="28"/>
+        </w:rPr>
+      </w:pPr>
+      <w:r>
+        <w:rPr>
+          <w:b/>
+          <w:bCs/>
+          <w:i/>
+          <w:iCs/>
+          <w:color w:val="002060"/>
+          <w:sz w:val="28"/>
+        </w:rPr>
+        <w:tab/>
+      </w:r>
+    </w:p>
+    <w:p>
+      <w:pPr>
+        <w:rPr>
+          <w:b/>
+          <w:bCs/>
+          <w:i/>
+          <w:iCs/>
+          <w:color w:val="002060"/>
+          <w:sz w:val="28"/>
+        </w:rPr>
+      </w:pPr>
+      <w:r>
+        <w:rPr>
+          <w:b/>
+          <w:bCs/>
+          <w:i/>
+          <w:iCs/>
+          <w:color w:val="002060"/>
+          <w:sz w:val="28"/>
+        </w:rPr>
+        <w:tab/>
+        <w:t>Output: Thông báo insert thành công</w:t>
+      </w:r>
+    </w:p>
+    <w:p>
+      <w:pPr>
+        <w:rPr>
+          <w:b/>
+          <w:bCs/>
+          <w:i/>
+          <w:iCs/>
+          <w:color w:val="002060"/>
+          <w:sz w:val="28"/>
+        </w:rPr>
+      </w:pPr>
+      <w:r>
+        <w:rPr>
+          <w:b/>
+          <w:bCs/>
+          <w:i/>
+          <w:iCs/>
+          <w:color w:val="002060"/>
+          <w:sz w:val="28"/>
+        </w:rPr>
+        <w:tab/>
+        <w:t>Param: Không</w:t>
+      </w:r>
+    </w:p>
+    <w:p>
+      <w:pPr>
+        <w:rPr>
+          <w:b/>
+          <w:bCs/>
+          <w:i/>
+          <w:iCs/>
+          <w:color w:val="002060"/>
+          <w:sz w:val="28"/>
+        </w:rPr>
+      </w:pPr>
+      <w:r>
+        <w:rPr>
+          <w:b/>
+          <w:bCs/>
+          <w:i/>
+          <w:iCs/>
+          <w:color w:val="002060"/>
+          <w:sz w:val="28"/>
+        </w:rPr>
+        <w:t xml:space="preserve">API </w:t>
+      </w:r>
+      <w:r>
+        <w:rPr>
+          <w:b/>
+          <w:bCs/>
+          <w:i/>
+          <w:iCs/>
+          <w:color w:val="002060"/>
+          <w:sz w:val="28"/>
+        </w:rPr>
+        <w:t>Update</w:t>
+      </w:r>
+      <w:r>
+        <w:rPr>
+          <w:b/>
+          <w:bCs/>
+          <w:i/>
+          <w:iCs/>
+          <w:color w:val="002060"/>
+          <w:sz w:val="28"/>
+        </w:rPr>
+        <w:t xml:space="preserve">: </w:t>
+      </w:r>
+      <w:hyperlink r:id="rId33" w:history="1">
+        <w:r>
+          <w:rPr>
+            <w:rStyle w:val="Hyperlink"/>
+            <w:b/>
+            <w:bCs/>
+            <w:i/>
+            <w:iCs/>
+            <w:color w:val="002060"/>
+            <w:sz w:val="28"/>
+          </w:rPr>
+          <w:t>http://localhost:8080/api/auth/user/userstore</w:t>
+        </w:r>
+      </w:hyperlink>
+      <w:r>
+        <w:rPr>
+          <w:b/>
+          <w:bCs/>
+          <w:i/>
+          <w:iCs/>
+          <w:color w:val="002060"/>
+          <w:sz w:val="28"/>
+        </w:rPr>
+        <w:t>?id=55</w:t>
+      </w:r>
+      <w:r>
+        <w:rPr>
+          <w:b/>
+          <w:bCs/>
+          <w:i/>
+          <w:iCs/>
+          <w:color w:val="002060"/>
+          <w:sz w:val="28"/>
+        </w:rPr>
+        <w:t xml:space="preserve"> (method put)</w:t>
+      </w:r>
+    </w:p>
+    <w:p>
+      <w:pPr>
+        <w:rPr>
+          <w:b/>
+          <w:bCs/>
+          <w:i/>
+          <w:iCs/>
+          <w:color w:val="002060"/>
+          <w:sz w:val="28"/>
+        </w:rPr>
+      </w:pPr>
+      <w:r>
+        <w:rPr>
+          <w:b/>
+          <w:bCs/>
+          <w:i/>
+          <w:iCs/>
+          <w:color w:val="002060"/>
+          <w:sz w:val="28"/>
+        </w:rPr>
+        <w:tab/>
+        <w:t xml:space="preserve">Input: </w:t>
+      </w:r>
+      <w:r>
+        <w:rPr>
+          <w:b/>
+          <w:bCs/>
+          <w:i/>
+          <w:iCs/>
+          <w:color w:val="002060"/>
+          <w:sz w:val="28"/>
+        </w:rPr>
+        <w:t xml:space="preserve"> (Có gì m insert trước rồi m lấy cái</w:t>
+      </w:r>
+      <w:r>
+        <w:rPr>
+          <w:b/>
+          <w:bCs/>
+          <w:i/>
+          <w:iCs/>
+          <w:color w:val="002060"/>
+          <w:sz w:val="28"/>
+        </w:rPr>
+        <w:t xml:space="preserve"> đó</w:t>
+      </w:r>
+      <w:r>
+        <w:rPr>
+          <w:b/>
+          <w:bCs/>
+          <w:i/>
+          <w:iCs/>
+          <w:color w:val="002060"/>
+          <w:sz w:val="28"/>
+        </w:rPr>
+        <w:t xml:space="preserve"> test)</w:t>
+      </w:r>
+    </w:p>
+    <w:p>
+      <w:pPr>
+        <w:rPr>
+          <w:b/>
+          <w:bCs/>
+          <w:i/>
+          <w:iCs/>
+          <w:color w:val="002060"/>
+          <w:sz w:val="28"/>
+        </w:rPr>
+      </w:pPr>
+      <w:r>
+        <w:rPr>
+          <w:b/>
+          <w:bCs/>
+          <w:i/>
+          <w:iCs/>
+          <w:color w:val="002060"/>
+          <w:sz w:val="28"/>
+        </w:rPr>
+        <w:tab/>
+      </w:r>
+      <w:r>
+        <w:rPr>
+          <w:b/>
+          <w:bCs/>
+          <w:i/>
+          <w:iCs/>
+          <w:color w:val="002060"/>
+          <w:sz w:val="28"/>
+        </w:rPr>
+        <w:tab/>
+        <w:t>{</w:t>
+      </w:r>
+    </w:p>
+    <w:p>
+      <w:pPr>
+        <w:rPr>
+          <w:b/>
+          <w:bCs/>
+          <w:i/>
+          <w:iCs/>
+          <w:color w:val="002060"/>
+          <w:sz w:val="28"/>
+        </w:rPr>
+      </w:pPr>
+      <w:r>
+        <w:rPr>
+          <w:b/>
+          <w:bCs/>
+          <w:i/>
+          <w:iCs/>
+          <w:color w:val="002060"/>
+          <w:sz w:val="28"/>
+        </w:rPr>
+        <w:t xml:space="preserve">   </w:t>
+      </w:r>
+      <w:r>
+        <w:rPr>
+          <w:b/>
+          <w:bCs/>
+          <w:i/>
+          <w:iCs/>
+          <w:color w:val="002060"/>
+          <w:sz w:val="28"/>
+        </w:rPr>
+        <w:tab/>
+      </w:r>
+      <w:r>
+        <w:rPr>
+          <w:b/>
+          <w:bCs/>
+          <w:i/>
+          <w:iCs/>
+          <w:color w:val="002060"/>
+          <w:sz w:val="28"/>
+        </w:rPr>
+        <w:tab/>
+      </w:r>
+      <w:r>
+        <w:rPr>
+          <w:b/>
+          <w:bCs/>
+          <w:i/>
+          <w:iCs/>
+          <w:color w:val="002060"/>
+          <w:sz w:val="28"/>
+        </w:rPr>
+        <w:tab/>
+        <w:t>"name": "testProduct",</w:t>
+      </w:r>
+    </w:p>
+    <w:p>
+      <w:pPr>
+        <w:rPr>
+          <w:b/>
+          <w:bCs/>
+          <w:i/>
+          <w:iCs/>
+          <w:color w:val="002060"/>
+          <w:sz w:val="28"/>
+        </w:rPr>
+      </w:pPr>
+      <w:r>
+        <w:rPr>
+          <w:b/>
+          <w:bCs/>
+          <w:i/>
+          <w:iCs/>
+          <w:color w:val="002060"/>
+          <w:sz w:val="28"/>
+        </w:rPr>
+        <w:t xml:space="preserve">   </w:t>
+      </w:r>
+      <w:r>
+        <w:rPr>
+          <w:b/>
+          <w:bCs/>
+          <w:i/>
+          <w:iCs/>
+          <w:color w:val="002060"/>
+          <w:sz w:val="28"/>
+        </w:rPr>
+        <w:tab/>
+      </w:r>
+      <w:r>
+        <w:rPr>
+          <w:b/>
+          <w:bCs/>
+          <w:i/>
+          <w:iCs/>
+          <w:color w:val="002060"/>
+          <w:sz w:val="28"/>
+        </w:rPr>
+        <w:tab/>
+      </w:r>
+      <w:r>
+        <w:rPr>
+          <w:b/>
+          <w:bCs/>
+          <w:i/>
+          <w:iCs/>
+          <w:color w:val="002060"/>
+          <w:sz w:val="28"/>
+        </w:rPr>
+        <w:tab/>
+        <w:t>"description": "Product Test",</w:t>
+      </w:r>
+    </w:p>
+    <w:p>
+      <w:pPr>
+        <w:rPr>
+          <w:b/>
+          <w:bCs/>
+          <w:i/>
+          <w:iCs/>
+          <w:color w:val="002060"/>
+          <w:sz w:val="28"/>
+        </w:rPr>
+      </w:pPr>
+      <w:r>
+        <w:rPr>
+          <w:b/>
+          <w:bCs/>
+          <w:i/>
+          <w:iCs/>
+          <w:color w:val="002060"/>
+          <w:sz w:val="28"/>
+        </w:rPr>
+        <w:t xml:space="preserve"> </w:t>
+      </w:r>
+      <w:r>
+        <w:rPr>
+          <w:b/>
+          <w:bCs/>
+          <w:i/>
+          <w:iCs/>
+          <w:color w:val="002060"/>
+          <w:sz w:val="28"/>
+        </w:rPr>
+        <w:tab/>
+      </w:r>
+      <w:r>
+        <w:rPr>
+          <w:b/>
+          <w:bCs/>
+          <w:i/>
+          <w:iCs/>
+          <w:color w:val="002060"/>
+          <w:sz w:val="28"/>
+        </w:rPr>
+        <w:tab/>
+      </w:r>
+      <w:r>
+        <w:rPr>
+          <w:b/>
+          <w:bCs/>
+          <w:i/>
+          <w:iCs/>
+          <w:color w:val="002060"/>
+          <w:sz w:val="28"/>
+        </w:rPr>
+        <w:tab/>
+        <w:t>"manufacturer": "Sơn",</w:t>
+      </w:r>
+    </w:p>
+    <w:p>
+      <w:pPr>
+        <w:rPr>
+          <w:b/>
+          <w:bCs/>
+          <w:i/>
+          <w:iCs/>
+          <w:color w:val="002060"/>
+          <w:sz w:val="28"/>
+        </w:rPr>
+      </w:pPr>
+      <w:r>
+        <w:rPr>
+          <w:b/>
+          <w:bCs/>
+          <w:i/>
+          <w:iCs/>
+          <w:color w:val="002060"/>
+          <w:sz w:val="28"/>
+        </w:rPr>
+        <w:lastRenderedPageBreak/>
+        <w:t xml:space="preserve"> </w:t>
+      </w:r>
+      <w:r>
+        <w:rPr>
+          <w:b/>
+          <w:bCs/>
+          <w:i/>
+          <w:iCs/>
+          <w:color w:val="002060"/>
+          <w:sz w:val="28"/>
+        </w:rPr>
+        <w:tab/>
+      </w:r>
+      <w:r>
+        <w:rPr>
+          <w:b/>
+          <w:bCs/>
+          <w:i/>
+          <w:iCs/>
+          <w:color w:val="002060"/>
+          <w:sz w:val="28"/>
+        </w:rPr>
+        <w:tab/>
+      </w:r>
+      <w:r>
+        <w:rPr>
+          <w:b/>
+          <w:bCs/>
+          <w:i/>
+          <w:iCs/>
+          <w:color w:val="002060"/>
+          <w:sz w:val="28"/>
+        </w:rPr>
+        <w:tab/>
+        <w:t>"amount": 100,</w:t>
+      </w:r>
+    </w:p>
+    <w:p>
+      <w:pPr>
+        <w:rPr>
+          <w:b/>
+          <w:bCs/>
+          <w:i/>
+          <w:iCs/>
+          <w:color w:val="002060"/>
+          <w:sz w:val="28"/>
+        </w:rPr>
+      </w:pPr>
+      <w:r>
+        <w:rPr>
+          <w:b/>
+          <w:bCs/>
+          <w:i/>
+          <w:iCs/>
+          <w:color w:val="002060"/>
+          <w:sz w:val="28"/>
+        </w:rPr>
+        <w:t xml:space="preserve">    </w:t>
+      </w:r>
+      <w:r>
+        <w:rPr>
+          <w:b/>
+          <w:bCs/>
+          <w:i/>
+          <w:iCs/>
+          <w:color w:val="002060"/>
+          <w:sz w:val="28"/>
+        </w:rPr>
+        <w:tab/>
+      </w:r>
+      <w:r>
+        <w:rPr>
+          <w:b/>
+          <w:bCs/>
+          <w:i/>
+          <w:iCs/>
+          <w:color w:val="002060"/>
+          <w:sz w:val="28"/>
+        </w:rPr>
+        <w:tab/>
+      </w:r>
+      <w:r>
+        <w:rPr>
+          <w:b/>
+          <w:bCs/>
+          <w:i/>
+          <w:iCs/>
+          <w:color w:val="002060"/>
+          <w:sz w:val="28"/>
+        </w:rPr>
+        <w:tab/>
+        <w:t>"categoryId": 3,</w:t>
+      </w:r>
+    </w:p>
+    <w:p>
+      <w:pPr>
+        <w:rPr>
+          <w:b/>
+          <w:bCs/>
+          <w:i/>
+          <w:iCs/>
+          <w:color w:val="002060"/>
+          <w:sz w:val="28"/>
+        </w:rPr>
+      </w:pPr>
+      <w:r>
+        <w:rPr>
+          <w:b/>
+          <w:bCs/>
+          <w:i/>
+          <w:iCs/>
+          <w:color w:val="002060"/>
+          <w:sz w:val="28"/>
+        </w:rPr>
+        <w:t xml:space="preserve">   </w:t>
+      </w:r>
+      <w:r>
+        <w:rPr>
+          <w:b/>
+          <w:bCs/>
+          <w:i/>
+          <w:iCs/>
+          <w:color w:val="002060"/>
+          <w:sz w:val="28"/>
+        </w:rPr>
+        <w:tab/>
+      </w:r>
+      <w:r>
+        <w:rPr>
+          <w:b/>
+          <w:bCs/>
+          <w:i/>
+          <w:iCs/>
+          <w:color w:val="002060"/>
+          <w:sz w:val="28"/>
+        </w:rPr>
+        <w:tab/>
+      </w:r>
+      <w:r>
+        <w:rPr>
+          <w:b/>
+          <w:bCs/>
+          <w:i/>
+          <w:iCs/>
+          <w:color w:val="002060"/>
+          <w:sz w:val="28"/>
+        </w:rPr>
+        <w:tab/>
+        <w:t>"accountName": "vanan",</w:t>
+      </w:r>
+    </w:p>
+    <w:p>
+      <w:pPr>
+        <w:rPr>
+          <w:b/>
+          <w:bCs/>
+          <w:i/>
+          <w:iCs/>
+          <w:color w:val="002060"/>
+          <w:sz w:val="28"/>
+        </w:rPr>
+      </w:pPr>
+      <w:r>
+        <w:rPr>
+          <w:b/>
+          <w:bCs/>
+          <w:i/>
+          <w:iCs/>
+          <w:color w:val="002060"/>
+          <w:sz w:val="28"/>
+        </w:rPr>
+        <w:t xml:space="preserve">   </w:t>
+      </w:r>
+      <w:r>
+        <w:rPr>
+          <w:b/>
+          <w:bCs/>
+          <w:i/>
+          <w:iCs/>
+          <w:color w:val="002060"/>
+          <w:sz w:val="28"/>
+        </w:rPr>
+        <w:tab/>
+      </w:r>
+      <w:r>
+        <w:rPr>
+          <w:b/>
+          <w:bCs/>
+          <w:i/>
+          <w:iCs/>
+          <w:color w:val="002060"/>
+          <w:sz w:val="28"/>
+        </w:rPr>
+        <w:tab/>
+      </w:r>
+      <w:r>
+        <w:rPr>
+          <w:b/>
+          <w:bCs/>
+          <w:i/>
+          <w:iCs/>
+          <w:color w:val="002060"/>
+          <w:sz w:val="28"/>
+        </w:rPr>
+        <w:tab/>
+        <w:t>"userName": "Sơn test",</w:t>
+      </w:r>
+    </w:p>
+    <w:p>
+      <w:pPr>
+        <w:rPr>
+          <w:b/>
+          <w:bCs/>
+          <w:i/>
+          <w:iCs/>
+          <w:color w:val="002060"/>
+          <w:sz w:val="28"/>
+        </w:rPr>
+      </w:pPr>
+      <w:r>
+        <w:rPr>
+          <w:b/>
+          <w:bCs/>
+          <w:i/>
+          <w:iCs/>
+          <w:color w:val="002060"/>
+          <w:sz w:val="28"/>
+        </w:rPr>
+        <w:t xml:space="preserve">   </w:t>
+      </w:r>
+      <w:r>
+        <w:rPr>
+          <w:b/>
+          <w:bCs/>
+          <w:i/>
+          <w:iCs/>
+          <w:color w:val="002060"/>
+          <w:sz w:val="28"/>
+        </w:rPr>
+        <w:tab/>
+      </w:r>
+      <w:r>
+        <w:rPr>
+          <w:b/>
+          <w:bCs/>
+          <w:i/>
+          <w:iCs/>
+          <w:color w:val="002060"/>
+          <w:sz w:val="28"/>
+        </w:rPr>
+        <w:tab/>
+      </w:r>
+      <w:r>
+        <w:rPr>
+          <w:b/>
+          <w:bCs/>
+          <w:i/>
+          <w:iCs/>
+          <w:color w:val="002060"/>
+          <w:sz w:val="28"/>
+        </w:rPr>
+        <w:tab/>
+        <w:t>"imageProduct": "urll",</w:t>
+      </w:r>
+    </w:p>
+    <w:p>
+      <w:pPr>
+        <w:rPr>
+          <w:b/>
+          <w:bCs/>
+          <w:i/>
+          <w:iCs/>
+          <w:color w:val="002060"/>
+          <w:sz w:val="28"/>
+        </w:rPr>
+      </w:pPr>
+      <w:r>
+        <w:rPr>
+          <w:b/>
+          <w:bCs/>
+          <w:i/>
+          <w:iCs/>
+          <w:color w:val="002060"/>
+          <w:sz w:val="28"/>
+        </w:rPr>
+        <w:t xml:space="preserve">    </w:t>
+      </w:r>
+      <w:r>
+        <w:rPr>
+          <w:b/>
+          <w:bCs/>
+          <w:i/>
+          <w:iCs/>
+          <w:color w:val="002060"/>
+          <w:sz w:val="28"/>
+        </w:rPr>
+        <w:tab/>
+      </w:r>
+      <w:r>
+        <w:rPr>
+          <w:b/>
+          <w:bCs/>
+          <w:i/>
+          <w:iCs/>
+          <w:color w:val="002060"/>
+          <w:sz w:val="28"/>
+        </w:rPr>
+        <w:tab/>
+      </w:r>
+      <w:r>
+        <w:rPr>
+          <w:b/>
+          <w:bCs/>
+          <w:i/>
+          <w:iCs/>
+          <w:color w:val="002060"/>
+          <w:sz w:val="28"/>
+        </w:rPr>
+        <w:tab/>
+        <w:t>"status": true</w:t>
+      </w:r>
+    </w:p>
+    <w:p>
+      <w:pPr>
+        <w:ind w:left="720" w:firstLine="720"/>
+        <w:rPr>
+          <w:b/>
+          <w:bCs/>
+          <w:i/>
+          <w:iCs/>
+          <w:color w:val="002060"/>
+          <w:sz w:val="28"/>
+        </w:rPr>
+      </w:pPr>
+      <w:r>
+        <w:rPr>
+          <w:b/>
+          <w:bCs/>
+          <w:i/>
+          <w:iCs/>
+          <w:color w:val="002060"/>
+          <w:sz w:val="28"/>
+        </w:rPr>
+        <w:t>}</w:t>
+      </w:r>
+    </w:p>
+    <w:p>
+      <w:pPr>
+        <w:rPr>
+          <w:b/>
+          <w:bCs/>
+          <w:i/>
+          <w:iCs/>
+          <w:color w:val="002060"/>
+          <w:sz w:val="28"/>
+        </w:rPr>
+      </w:pPr>
+      <w:r>
+        <w:rPr>
+          <w:b/>
+          <w:bCs/>
+          <w:i/>
+          <w:iCs/>
+          <w:color w:val="002060"/>
+          <w:sz w:val="28"/>
+        </w:rPr>
+        <w:tab/>
+        <w:t xml:space="preserve">Output: Thông báo </w:t>
+      </w:r>
+      <w:r>
+        <w:rPr>
+          <w:b/>
+          <w:bCs/>
+          <w:i/>
+          <w:iCs/>
+          <w:color w:val="002060"/>
+          <w:sz w:val="28"/>
+        </w:rPr>
+        <w:t>update</w:t>
+      </w:r>
+      <w:r>
+        <w:rPr>
+          <w:b/>
+          <w:bCs/>
+          <w:i/>
+          <w:iCs/>
+          <w:color w:val="002060"/>
+          <w:sz w:val="28"/>
+        </w:rPr>
+        <w:t xml:space="preserve"> thành công</w:t>
+      </w:r>
+    </w:p>
+    <w:p>
+      <w:pPr>
+        <w:rPr>
+          <w:b/>
+          <w:bCs/>
+          <w:i/>
+          <w:iCs/>
+          <w:color w:val="002060"/>
+          <w:sz w:val="28"/>
+        </w:rPr>
+      </w:pPr>
+      <w:r>
+        <w:rPr>
+          <w:b/>
+          <w:bCs/>
+          <w:i/>
+          <w:iCs/>
+          <w:color w:val="002060"/>
+          <w:sz w:val="28"/>
+        </w:rPr>
+        <w:tab/>
+        <w:t xml:space="preserve">Param: </w:t>
+      </w:r>
+      <w:r>
+        <w:rPr>
+          <w:b/>
+          <w:bCs/>
+          <w:i/>
+          <w:iCs/>
+          <w:color w:val="002060"/>
+          <w:sz w:val="28"/>
+        </w:rPr>
+        <w:t>id = {id product cần update}</w:t>
+      </w:r>
+    </w:p>
+    <w:p>
+      <w:pPr>
+        <w:rPr>
+          <w:b/>
+          <w:bCs/>
+          <w:i/>
+          <w:iCs/>
+          <w:color w:val="002060"/>
+          <w:sz w:val="28"/>
+        </w:rPr>
+      </w:pPr>
+      <w:r>
+        <w:rPr>
+          <w:b/>
+          <w:bCs/>
+          <w:i/>
+          <w:iCs/>
+          <w:color w:val="002060"/>
+          <w:sz w:val="28"/>
+        </w:rPr>
+        <w:t xml:space="preserve">API </w:t>
+      </w:r>
+      <w:r>
+        <w:rPr>
+          <w:b/>
+          <w:bCs/>
+          <w:i/>
+          <w:iCs/>
+          <w:color w:val="002060"/>
+          <w:sz w:val="28"/>
+        </w:rPr>
+        <w:t>Delete</w:t>
+      </w:r>
+      <w:r>
+        <w:rPr>
+          <w:b/>
+          <w:bCs/>
+          <w:i/>
+          <w:iCs/>
+          <w:color w:val="002060"/>
+          <w:sz w:val="28"/>
+        </w:rPr>
+        <w:t xml:space="preserve">: </w:t>
+      </w:r>
+      <w:hyperlink r:id="rId34" w:history="1">
+        <w:r>
+          <w:rPr>
+            <w:rStyle w:val="Hyperlink"/>
+            <w:b/>
+            <w:bCs/>
+            <w:i/>
+            <w:iCs/>
+            <w:color w:val="002060"/>
+            <w:sz w:val="28"/>
+          </w:rPr>
+          <w:t>http://localhost:8080/api/auth/user/userstore</w:t>
+        </w:r>
+      </w:hyperlink>
+      <w:r>
+        <w:rPr>
+          <w:b/>
+          <w:bCs/>
+          <w:i/>
+          <w:iCs/>
+          <w:color w:val="002060"/>
+          <w:sz w:val="28"/>
+        </w:rPr>
+        <w:t xml:space="preserve">?id=55 (method </w:t>
+      </w:r>
+      <w:r>
+        <w:rPr>
+          <w:b/>
+          <w:bCs/>
+          <w:i/>
+          <w:iCs/>
+          <w:color w:val="002060"/>
+          <w:sz w:val="28"/>
+        </w:rPr>
+        <w:t>delete</w:t>
+      </w:r>
+      <w:r>
+        <w:rPr>
+          <w:b/>
+          <w:bCs/>
+          <w:i/>
+          <w:iCs/>
+          <w:color w:val="002060"/>
+          <w:sz w:val="28"/>
+        </w:rPr>
+        <w:t>)</w:t>
+      </w:r>
+    </w:p>
+    <w:p>
+      <w:pPr>
+        <w:rPr>
+          <w:b/>
+          <w:bCs/>
+          <w:i/>
+          <w:iCs/>
+          <w:color w:val="002060"/>
+          <w:sz w:val="28"/>
+        </w:rPr>
+      </w:pPr>
+      <w:r>
+        <w:rPr>
+          <w:b/>
+          <w:bCs/>
+          <w:i/>
+          <w:iCs/>
+          <w:color w:val="002060"/>
+          <w:sz w:val="28"/>
+        </w:rPr>
+        <w:tab/>
+        <w:t xml:space="preserve">Input:  </w:t>
+      </w:r>
+      <w:r>
+        <w:rPr>
+          <w:b/>
+          <w:bCs/>
+          <w:i/>
+          <w:iCs/>
+          <w:color w:val="002060"/>
+          <w:sz w:val="28"/>
+        </w:rPr>
+        <w:t>id product cần xóa</w:t>
+      </w:r>
+    </w:p>
+    <w:p>
+      <w:pPr>
+        <w:rPr>
+          <w:b/>
+          <w:bCs/>
+          <w:i/>
+          <w:iCs/>
+          <w:color w:val="002060"/>
+          <w:sz w:val="28"/>
+        </w:rPr>
+      </w:pPr>
+      <w:r>
+        <w:rPr>
+          <w:b/>
+          <w:bCs/>
+          <w:i/>
+          <w:iCs/>
+          <w:color w:val="002060"/>
+          <w:sz w:val="28"/>
+        </w:rPr>
+        <w:tab/>
+        <w:t xml:space="preserve">Output: Thông báo </w:t>
+      </w:r>
+      <w:r>
+        <w:rPr>
+          <w:b/>
+          <w:bCs/>
+          <w:i/>
+          <w:iCs/>
+          <w:color w:val="002060"/>
+          <w:sz w:val="28"/>
+        </w:rPr>
+        <w:t>xóa</w:t>
+      </w:r>
+      <w:r>
+        <w:rPr>
+          <w:b/>
+          <w:bCs/>
+          <w:i/>
+          <w:iCs/>
+          <w:color w:val="002060"/>
+          <w:sz w:val="28"/>
+        </w:rPr>
+        <w:t xml:space="preserve"> thành công</w:t>
+      </w:r>
+    </w:p>
+    <w:p>
+      <w:pPr>
+        <w:rPr>
+          <w:b/>
+          <w:bCs/>
+          <w:i/>
+          <w:iCs/>
+          <w:color w:val="002060"/>
+          <w:sz w:val="28"/>
+        </w:rPr>
+      </w:pPr>
+      <w:r>
+        <w:rPr>
+          <w:b/>
+          <w:bCs/>
+          <w:i/>
+          <w:iCs/>
+          <w:color w:val="002060"/>
+          <w:sz w:val="28"/>
+        </w:rPr>
+        <w:tab/>
+        <w:t xml:space="preserve">Param: id = {id product cần </w:t>
+      </w:r>
+      <w:r>
+        <w:rPr>
+          <w:b/>
+          <w:bCs/>
+          <w:i/>
+          <w:iCs/>
+          <w:color w:val="002060"/>
+          <w:sz w:val="28"/>
+        </w:rPr>
+        <w:t>xóa</w:t>
+      </w:r>
+      <w:r>
+        <w:rPr>
+          <w:b/>
+          <w:bCs/>
+          <w:i/>
+          <w:iCs/>
+          <w:color w:val="002060"/>
+          <w:sz w:val="28"/>
+        </w:rPr>
+        <w:t>}</w:t>
+      </w:r>
+      <w:r>
+        <w:rPr>
+          <w:b/>
+          <w:bCs/>
+          <w:i/>
+          <w:iCs/>
+          <w:color w:val="002060"/>
+          <w:sz w:val="28"/>
+        </w:rPr>
+        <w:t>/</w:t>
+      </w:r>
+    </w:p>
+    <w:p>
+      <w:pPr>
+        <w:rPr>
+          <w:sz w:val="28"/>
+        </w:rPr>
+      </w:pPr>
+    </w:p>
+    <w:p>
+      <w:pPr>
+        <w:rPr>
+          <w:b/>
+          <w:bCs/>
+          <w:i/>
+          <w:iCs/>
+          <w:color w:val="002060"/>
           <w:sz w:val="28"/>
           <w:lang w:val="vi-VN"/>
         </w:rPr>
       </w:pPr>
       <w:r>
         <w:rPr>
+          <w:b/>
+          <w:bCs/>
+          <w:i/>
+          <w:iCs/>
+          <w:color w:val="002060"/>
           <w:sz w:val="28"/>
           <w:lang w:val="vi-VN"/>
         </w:rPr>
@@ -7563,6 +9448,11 @@
       </w:r>
       <w:r>
         <w:rPr>
+          <w:b/>
+          <w:bCs/>
+          <w:i/>
+          <w:iCs/>
+          <w:color w:val="002060"/>
           <w:sz w:val="28"/>
           <w:lang w:val="vi-VN"/>
         </w:rPr>
@@ -7571,13 +9461,693 @@
     </w:p>
     <w:p>
       <w:pPr>
-        <w:rPr>
+        <w:pStyle w:val="ListParagraph"/>
+        <w:numPr>
+          <w:ilvl w:val="0"/>
+          <w:numId w:val="4"/>
+        </w:numPr>
+        <w:rPr>
+          <w:b/>
+          <w:bCs/>
+          <w:i/>
+          <w:iCs/>
+          <w:color w:val="002060"/>
+          <w:sz w:val="28"/>
+        </w:rPr>
+      </w:pPr>
+      <w:r>
+        <w:rPr>
+          <w:b/>
+          <w:bCs/>
+          <w:i/>
+          <w:iCs/>
+          <w:color w:val="002060"/>
+          <w:sz w:val="28"/>
+        </w:rPr>
+        <w:t>API Select danh sách các hóa đơn:</w:t>
+      </w:r>
+      <w:r>
+        <w:rPr>
+          <w:b/>
+          <w:bCs/>
+          <w:i/>
+          <w:iCs/>
+          <w:color w:val="002060"/>
+          <w:sz w:val="28"/>
+        </w:rPr>
+        <w:t xml:space="preserve"> </w:t>
+      </w:r>
+      <w:hyperlink r:id="rId35" w:history="1">
+        <w:r>
+          <w:rPr>
+            <w:rStyle w:val="Hyperlink"/>
+            <w:b/>
+            <w:bCs/>
+            <w:i/>
+            <w:iCs/>
+            <w:color w:val="002060"/>
+            <w:sz w:val="28"/>
+          </w:rPr>
+          <w:t>http://localhost:8080/api/auth/user/userstore/orders</w:t>
+        </w:r>
+      </w:hyperlink>
+      <w:r>
+        <w:rPr>
+          <w:b/>
+          <w:bCs/>
+          <w:i/>
+          <w:iCs/>
+          <w:color w:val="002060"/>
+          <w:sz w:val="28"/>
+        </w:rPr>
+        <w:t xml:space="preserve"> (Method get)</w:t>
+      </w:r>
+    </w:p>
+    <w:p>
+      <w:pPr>
+        <w:pStyle w:val="ListParagraph"/>
+        <w:ind w:left="1080"/>
+        <w:rPr>
+          <w:b/>
+          <w:bCs/>
+          <w:i/>
+          <w:iCs/>
+          <w:color w:val="002060"/>
+          <w:sz w:val="28"/>
+        </w:rPr>
+      </w:pPr>
+      <w:r>
+        <w:rPr>
+          <w:b/>
+          <w:bCs/>
+          <w:i/>
+          <w:iCs/>
+          <w:color w:val="002060"/>
+          <w:sz w:val="28"/>
+        </w:rPr>
+        <w:t>Input: Token sau khi login (Đăng nhập bằng tài khoản của người bán)</w:t>
+      </w:r>
+    </w:p>
+    <w:p>
+      <w:pPr>
+        <w:pStyle w:val="ListParagraph"/>
+        <w:ind w:left="1080"/>
+        <w:rPr>
+          <w:b/>
+          <w:bCs/>
+          <w:i/>
+          <w:iCs/>
+          <w:color w:val="002060"/>
+          <w:sz w:val="28"/>
+        </w:rPr>
+      </w:pPr>
+      <w:r>
+        <w:rPr>
+          <w:b/>
+          <w:bCs/>
+          <w:i/>
+          <w:iCs/>
+          <w:color w:val="002060"/>
+          <w:sz w:val="28"/>
+        </w:rPr>
+        <w:t>Output</w:t>
+      </w:r>
+      <w:r>
+        <w:rPr>
+          <w:b/>
+          <w:bCs/>
+          <w:i/>
+          <w:iCs/>
+          <w:color w:val="002060"/>
+          <w:sz w:val="28"/>
+        </w:rPr>
+        <w:t xml:space="preserve">: </w:t>
+      </w:r>
+      <w:r>
+        <w:rPr>
+          <w:b/>
+          <w:bCs/>
+          <w:i/>
+          <w:iCs/>
+          <w:color w:val="002060"/>
+          <w:sz w:val="28"/>
+        </w:rPr>
+        <w:t xml:space="preserve">Danh sách các hóa đơn </w:t>
+      </w:r>
+      <w:r>
+        <w:rPr>
+          <w:b/>
+          <w:bCs/>
+          <w:i/>
+          <w:iCs/>
+          <w:color w:val="002060"/>
+          <w:sz w:val="28"/>
+        </w:rPr>
+        <w:t>của</w:t>
+      </w:r>
+      <w:r>
+        <w:rPr>
+          <w:b/>
+          <w:bCs/>
+          <w:i/>
+          <w:iCs/>
+          <w:color w:val="002060"/>
+          <w:sz w:val="28"/>
+        </w:rPr>
+        <w:t xml:space="preserve"> những User mua hàng từ người bán này</w:t>
+      </w:r>
+    </w:p>
+    <w:p>
+      <w:pPr>
+        <w:pStyle w:val="ListParagraph"/>
+        <w:ind w:left="1080"/>
+        <w:rPr>
+          <w:b/>
+          <w:bCs/>
+          <w:i/>
+          <w:iCs/>
+          <w:color w:val="002060"/>
+          <w:sz w:val="28"/>
+        </w:rPr>
+      </w:pPr>
+      <w:r>
+        <w:rPr>
+          <w:b/>
+          <w:bCs/>
+          <w:i/>
+          <w:iCs/>
+          <w:color w:val="002060"/>
+          <w:sz w:val="28"/>
+        </w:rPr>
+        <w:t>Param:</w:t>
+      </w:r>
+      <w:r>
+        <w:rPr>
+          <w:b/>
+          <w:bCs/>
+          <w:i/>
+          <w:iCs/>
+          <w:color w:val="002060"/>
+          <w:sz w:val="28"/>
+        </w:rPr>
+        <w:t xml:space="preserve"> Không</w:t>
+      </w:r>
+    </w:p>
+    <w:p>
+      <w:pPr>
+        <w:pStyle w:val="ListParagraph"/>
+        <w:numPr>
+          <w:ilvl w:val="0"/>
+          <w:numId w:val="4"/>
+        </w:numPr>
+        <w:rPr>
+          <w:b/>
+          <w:bCs/>
+          <w:i/>
+          <w:iCs/>
+          <w:color w:val="002060"/>
+          <w:sz w:val="28"/>
+        </w:rPr>
+      </w:pPr>
+      <w:r>
+        <w:rPr>
+          <w:b/>
+          <w:bCs/>
+          <w:i/>
+          <w:iCs/>
+          <w:color w:val="002060"/>
+          <w:sz w:val="28"/>
+        </w:rPr>
+        <w:lastRenderedPageBreak/>
+        <w:t>API Select chi tiết hóa đơn:</w:t>
+      </w:r>
+    </w:p>
+    <w:p>
+      <w:pPr>
+        <w:pStyle w:val="ListParagraph"/>
+        <w:ind w:left="1080"/>
+        <w:rPr>
+          <w:b/>
+          <w:bCs/>
+          <w:i/>
+          <w:iCs/>
+          <w:color w:val="002060"/>
+          <w:sz w:val="28"/>
+        </w:rPr>
+      </w:pPr>
+      <w:r>
+        <w:rPr>
+          <w:b/>
+          <w:bCs/>
+          <w:i/>
+          <w:iCs/>
+          <w:color w:val="002060"/>
+          <w:sz w:val="28"/>
+        </w:rPr>
+        <w:t xml:space="preserve">API: </w:t>
+      </w:r>
+      <w:hyperlink r:id="rId36" w:history="1">
+        <w:r>
+          <w:rPr>
+            <w:rStyle w:val="Hyperlink"/>
+            <w:b/>
+            <w:bCs/>
+            <w:i/>
+            <w:iCs/>
+            <w:color w:val="002060"/>
+            <w:sz w:val="28"/>
+          </w:rPr>
+          <w:t>http://localhost:8080/api/auth/user/userstore/detailorders?id=1</w:t>
+        </w:r>
+      </w:hyperlink>
+      <w:r>
+        <w:rPr>
+          <w:b/>
+          <w:bCs/>
+          <w:i/>
+          <w:iCs/>
+          <w:color w:val="002060"/>
+          <w:sz w:val="28"/>
+        </w:rPr>
+        <w:t xml:space="preserve"> (Method </w:t>
+      </w:r>
+      <w:r>
+        <w:rPr>
+          <w:b/>
+          <w:bCs/>
+          <w:i/>
+          <w:iCs/>
+          <w:color w:val="002060"/>
+          <w:sz w:val="28"/>
+        </w:rPr>
+        <w:t>Get</w:t>
+      </w:r>
+      <w:r>
+        <w:rPr>
+          <w:b/>
+          <w:bCs/>
+          <w:i/>
+          <w:iCs/>
+          <w:color w:val="002060"/>
+          <w:sz w:val="28"/>
+        </w:rPr>
+        <w:t>)</w:t>
+      </w:r>
+    </w:p>
+    <w:p>
+      <w:pPr>
+        <w:pStyle w:val="ListParagraph"/>
+        <w:ind w:left="1080"/>
+        <w:rPr>
+          <w:b/>
+          <w:bCs/>
+          <w:i/>
+          <w:iCs/>
+          <w:color w:val="002060"/>
+          <w:sz w:val="28"/>
+        </w:rPr>
+      </w:pPr>
+      <w:r>
+        <w:rPr>
+          <w:b/>
+          <w:bCs/>
+          <w:i/>
+          <w:iCs/>
+          <w:color w:val="002060"/>
+          <w:sz w:val="28"/>
+        </w:rPr>
+        <w:t>Input: Token sau khi login (Đăng nhập bằng tài khoản của người bán)</w:t>
+      </w:r>
+    </w:p>
+    <w:p>
+      <w:pPr>
+        <w:pStyle w:val="ListParagraph"/>
+        <w:ind w:left="1080"/>
+        <w:rPr>
+          <w:b/>
+          <w:bCs/>
+          <w:i/>
+          <w:iCs/>
+          <w:color w:val="002060"/>
+          <w:sz w:val="28"/>
+        </w:rPr>
+      </w:pPr>
+      <w:r>
+        <w:rPr>
+          <w:b/>
+          <w:bCs/>
+          <w:i/>
+          <w:iCs/>
+          <w:color w:val="002060"/>
+          <w:sz w:val="28"/>
+        </w:rPr>
+        <w:tab/>
+        <w:t>Id của hóa đơn cần xem chi tiết</w:t>
+      </w:r>
+    </w:p>
+    <w:p>
+      <w:pPr>
+        <w:pStyle w:val="ListParagraph"/>
+        <w:ind w:left="1080"/>
+        <w:rPr>
+          <w:b/>
+          <w:bCs/>
+          <w:i/>
+          <w:iCs/>
+          <w:color w:val="002060"/>
+          <w:sz w:val="28"/>
+        </w:rPr>
+      </w:pPr>
+      <w:r>
+        <w:rPr>
+          <w:b/>
+          <w:bCs/>
+          <w:i/>
+          <w:iCs/>
+          <w:color w:val="002060"/>
+          <w:sz w:val="28"/>
+        </w:rPr>
+        <w:t xml:space="preserve">Output: </w:t>
+      </w:r>
+      <w:r>
+        <w:rPr>
+          <w:b/>
+          <w:bCs/>
+          <w:i/>
+          <w:iCs/>
+          <w:color w:val="002060"/>
+          <w:sz w:val="28"/>
+        </w:rPr>
+        <w:t>Thông tin chi tiết hóa đơn</w:t>
+      </w:r>
+    </w:p>
+    <w:p>
+      <w:pPr>
+        <w:pStyle w:val="ListParagraph"/>
+        <w:ind w:left="1080"/>
+        <w:rPr>
+          <w:b/>
+          <w:bCs/>
+          <w:i/>
+          <w:iCs/>
+          <w:color w:val="002060"/>
+          <w:sz w:val="28"/>
+        </w:rPr>
+      </w:pPr>
+      <w:r>
+        <w:rPr>
+          <w:b/>
+          <w:bCs/>
+          <w:i/>
+          <w:iCs/>
+          <w:color w:val="002060"/>
+          <w:sz w:val="28"/>
+        </w:rPr>
+        <w:t xml:space="preserve">Param: </w:t>
+      </w:r>
+      <w:r>
+        <w:rPr>
+          <w:b/>
+          <w:bCs/>
+          <w:i/>
+          <w:iCs/>
+          <w:color w:val="002060"/>
+          <w:sz w:val="28"/>
+        </w:rPr>
+        <w:t>id={Id hóa đơn}</w:t>
+      </w:r>
+    </w:p>
+    <w:p>
+      <w:pPr>
+        <w:pStyle w:val="ListParagraph"/>
+        <w:numPr>
+          <w:ilvl w:val="0"/>
+          <w:numId w:val="4"/>
+        </w:numPr>
+        <w:rPr>
+          <w:b/>
+          <w:bCs/>
+          <w:i/>
+          <w:iCs/>
+          <w:color w:val="002060"/>
+          <w:sz w:val="28"/>
+        </w:rPr>
+      </w:pPr>
+      <w:r>
+        <w:rPr>
+          <w:b/>
+          <w:bCs/>
+          <w:i/>
+          <w:iCs/>
+          <w:color w:val="002060"/>
+          <w:sz w:val="28"/>
+        </w:rPr>
+        <w:t xml:space="preserve">API </w:t>
+      </w:r>
+      <w:r>
+        <w:rPr>
+          <w:b/>
+          <w:bCs/>
+          <w:i/>
+          <w:iCs/>
+          <w:color w:val="002060"/>
+          <w:sz w:val="28"/>
+        </w:rPr>
+        <w:t>chuyển trạng thái đơn hàng</w:t>
+      </w:r>
+      <w:r>
+        <w:rPr>
+          <w:b/>
+          <w:bCs/>
+          <w:i/>
+          <w:iCs/>
+          <w:color w:val="002060"/>
+          <w:sz w:val="28"/>
+        </w:rPr>
+        <w:t>:</w:t>
+      </w:r>
+    </w:p>
+    <w:p>
+      <w:pPr>
+        <w:pStyle w:val="ListParagraph"/>
+        <w:ind w:left="1080"/>
+        <w:rPr>
+          <w:b/>
+          <w:bCs/>
+          <w:i/>
+          <w:iCs/>
+          <w:color w:val="002060"/>
+          <w:sz w:val="28"/>
+        </w:rPr>
+      </w:pPr>
+      <w:r>
+        <w:rPr>
+          <w:b/>
+          <w:bCs/>
+          <w:i/>
+          <w:iCs/>
+          <w:color w:val="002060"/>
+          <w:sz w:val="28"/>
+        </w:rPr>
+        <w:t xml:space="preserve">API: </w:t>
+      </w:r>
+      <w:hyperlink r:id="rId37" w:history="1">
+        <w:r>
+          <w:rPr>
+            <w:rStyle w:val="Hyperlink"/>
+            <w:b/>
+            <w:bCs/>
+            <w:i/>
+            <w:iCs/>
+            <w:color w:val="002060"/>
+            <w:sz w:val="28"/>
+          </w:rPr>
+          <w:t>http://localhost:8080/api/auth/user/userstore/orders/changestatus?id=1</w:t>
+        </w:r>
+      </w:hyperlink>
+      <w:r>
+        <w:rPr>
+          <w:b/>
+          <w:bCs/>
+          <w:i/>
+          <w:iCs/>
+          <w:color w:val="002060"/>
+          <w:sz w:val="28"/>
+        </w:rPr>
+        <w:t xml:space="preserve"> </w:t>
+      </w:r>
+      <w:r>
+        <w:rPr>
+          <w:b/>
+          <w:bCs/>
+          <w:i/>
+          <w:iCs/>
+          <w:color w:val="002060"/>
+          <w:sz w:val="28"/>
+        </w:rPr>
+        <w:t>(Method Put)</w:t>
+      </w:r>
+    </w:p>
+    <w:p>
+      <w:pPr>
+        <w:pStyle w:val="ListParagraph"/>
+        <w:ind w:left="1080"/>
+        <w:rPr>
+          <w:b/>
+          <w:bCs/>
+          <w:i/>
+          <w:iCs/>
+          <w:color w:val="002060"/>
+          <w:sz w:val="28"/>
+        </w:rPr>
+      </w:pPr>
+      <w:r>
+        <w:rPr>
+          <w:b/>
+          <w:bCs/>
+          <w:i/>
+          <w:iCs/>
+          <w:color w:val="002060"/>
+          <w:sz w:val="28"/>
+        </w:rPr>
+        <w:t>Input: Token sau khi login (Đăng nhập bằng tài khoản của người bán)</w:t>
+      </w:r>
+    </w:p>
+    <w:p>
+      <w:pPr>
+        <w:pStyle w:val="ListParagraph"/>
+        <w:ind w:left="1080"/>
+        <w:rPr>
+          <w:b/>
+          <w:bCs/>
+          <w:i/>
+          <w:iCs/>
+          <w:color w:val="002060"/>
+          <w:sz w:val="28"/>
+        </w:rPr>
+      </w:pPr>
+      <w:r>
+        <w:rPr>
+          <w:b/>
+          <w:bCs/>
+          <w:i/>
+          <w:iCs/>
+          <w:color w:val="002060"/>
+          <w:sz w:val="28"/>
+        </w:rPr>
+        <w:tab/>
+        <w:t xml:space="preserve">Id của hóa đơn cần </w:t>
+      </w:r>
+      <w:r>
+        <w:rPr>
+          <w:b/>
+          <w:bCs/>
+          <w:i/>
+          <w:iCs/>
+          <w:color w:val="002060"/>
+          <w:sz w:val="28"/>
+        </w:rPr>
+        <w:t>chuyển trạng thái</w:t>
+      </w:r>
+    </w:p>
+    <w:p>
+      <w:pPr>
+        <w:pStyle w:val="ListParagraph"/>
+        <w:ind w:left="1080"/>
+        <w:rPr>
+          <w:b/>
+          <w:bCs/>
+          <w:i/>
+          <w:iCs/>
+          <w:color w:val="002060"/>
+          <w:sz w:val="28"/>
+        </w:rPr>
+      </w:pPr>
+      <w:r>
+        <w:rPr>
+          <w:b/>
+          <w:bCs/>
+          <w:i/>
+          <w:iCs/>
+          <w:color w:val="002060"/>
+          <w:sz w:val="28"/>
+        </w:rPr>
+        <w:t xml:space="preserve">Output: Thông </w:t>
+      </w:r>
+      <w:r>
+        <w:rPr>
+          <w:b/>
+          <w:bCs/>
+          <w:i/>
+          <w:iCs/>
+          <w:color w:val="002060"/>
+          <w:sz w:val="28"/>
+        </w:rPr>
+        <w:t>báo chuyển thành công/thất bại</w:t>
+      </w:r>
+    </w:p>
+    <w:p>
+      <w:pPr>
+        <w:pStyle w:val="ListParagraph"/>
+        <w:ind w:left="1080"/>
+        <w:rPr>
+          <w:b/>
+          <w:bCs/>
+          <w:i/>
+          <w:iCs/>
+          <w:color w:val="002060"/>
+          <w:sz w:val="28"/>
+        </w:rPr>
+      </w:pPr>
+      <w:r>
+        <w:rPr>
+          <w:b/>
+          <w:bCs/>
+          <w:i/>
+          <w:iCs/>
+          <w:color w:val="002060"/>
+          <w:sz w:val="28"/>
+        </w:rPr>
+        <w:t>Param: id={Id hóa đơn}</w:t>
+      </w:r>
+    </w:p>
+    <w:p>
+      <w:pPr>
+        <w:pStyle w:val="ListParagraph"/>
+        <w:ind w:left="1080"/>
+        <w:rPr>
+          <w:sz w:val="28"/>
+        </w:rPr>
+      </w:pPr>
+    </w:p>
+    <w:p>
+      <w:pPr>
+        <w:pStyle w:val="ListParagraph"/>
+        <w:ind w:left="1080"/>
+        <w:rPr>
+          <w:sz w:val="28"/>
+        </w:rPr>
+      </w:pPr>
+    </w:p>
+    <w:p>
+      <w:pPr>
+        <w:rPr>
+          <w:b/>
+          <w:bCs/>
+          <w:i/>
+          <w:iCs/>
+          <w:color w:val="002060"/>
           <w:sz w:val="28"/>
           <w:lang w:val="vi-VN"/>
         </w:rPr>
       </w:pPr>
       <w:r>
         <w:rPr>
+          <w:b/>
+          <w:bCs/>
+          <w:i/>
+          <w:iCs/>
+          <w:color w:val="002060"/>
           <w:sz w:val="28"/>
           <w:lang w:val="vi-VN"/>
         </w:rPr>
@@ -7587,16 +10157,281 @@
     <w:p>
       <w:pPr>
         <w:rPr>
+          <w:b/>
+          <w:bCs/>
+          <w:i/>
+          <w:iCs/>
+          <w:color w:val="002060"/>
+          <w:sz w:val="28"/>
+        </w:rPr>
+      </w:pPr>
+      <w:r>
+        <w:rPr>
+          <w:b/>
+          <w:bCs/>
+          <w:i/>
+          <w:iCs/>
+          <w:color w:val="002060"/>
+          <w:sz w:val="28"/>
+        </w:rPr>
+        <w:t xml:space="preserve">API: </w:t>
+      </w:r>
+      <w:hyperlink r:id="rId38" w:history="1">
+        <w:r>
+          <w:rPr>
+            <w:rStyle w:val="Hyperlink"/>
+            <w:b/>
+            <w:bCs/>
+            <w:i/>
+            <w:iCs/>
+            <w:color w:val="002060"/>
+            <w:sz w:val="28"/>
+          </w:rPr>
+          <w:t>http://localhost:8080/api/auth/user/userstore/auctions</w:t>
+        </w:r>
+      </w:hyperlink>
+      <w:r>
+        <w:rPr>
+          <w:b/>
+          <w:bCs/>
+          <w:i/>
+          <w:iCs/>
+          <w:color w:val="002060"/>
+          <w:sz w:val="28"/>
+        </w:rPr>
+        <w:t xml:space="preserve"> (Method Get)</w:t>
+      </w:r>
+    </w:p>
+    <w:p>
+      <w:pPr>
+        <w:rPr>
+          <w:b/>
+          <w:bCs/>
+          <w:i/>
+          <w:iCs/>
+          <w:color w:val="002060"/>
+          <w:sz w:val="28"/>
+        </w:rPr>
+      </w:pPr>
+      <w:r>
+        <w:rPr>
+          <w:b/>
+          <w:bCs/>
+          <w:i/>
+          <w:iCs/>
+          <w:color w:val="002060"/>
+          <w:sz w:val="28"/>
+        </w:rPr>
+        <w:t>Input: Token sau khi login (Đăng nhập bằng tài khoản người bán)</w:t>
+      </w:r>
+    </w:p>
+    <w:p>
+      <w:pPr>
+        <w:rPr>
+          <w:b/>
+          <w:bCs/>
+          <w:i/>
+          <w:iCs/>
+          <w:color w:val="002060"/>
+          <w:sz w:val="28"/>
+        </w:rPr>
+      </w:pPr>
+      <w:r>
+        <w:rPr>
+          <w:b/>
+          <w:bCs/>
+          <w:i/>
+          <w:iCs/>
+          <w:color w:val="002060"/>
+          <w:sz w:val="28"/>
+        </w:rPr>
+        <w:t>Output: Danh sách thông tin các Auction mà người bán đó đã tham gia (Đang đấu và thành công)</w:t>
+      </w:r>
+    </w:p>
+    <w:p>
+      <w:pPr>
+        <w:rPr>
+          <w:b/>
+          <w:bCs/>
+          <w:i/>
+          <w:iCs/>
+          <w:color w:val="002060"/>
+          <w:sz w:val="28"/>
+        </w:rPr>
+      </w:pPr>
+      <w:r>
+        <w:rPr>
+          <w:b/>
+          <w:bCs/>
+          <w:i/>
+          <w:iCs/>
+          <w:color w:val="002060"/>
+          <w:sz w:val="28"/>
+        </w:rPr>
+        <w:t>Param: Không</w:t>
+      </w:r>
+    </w:p>
+    <w:p>
+      <w:pPr>
+        <w:rPr>
+          <w:b/>
+          <w:bCs/>
+          <w:i/>
+          <w:iCs/>
+          <w:color w:val="002060"/>
           <w:sz w:val="28"/>
           <w:lang w:val="vi-VN"/>
         </w:rPr>
       </w:pPr>
       <w:r>
         <w:rPr>
+          <w:b/>
+          <w:bCs/>
+          <w:i/>
+          <w:iCs/>
+          <w:color w:val="002060"/>
           <w:sz w:val="28"/>
           <w:lang w:val="vi-VN"/>
         </w:rPr>
         <w:t>Yêu cầu 4: Tạo 1 api cho phép lấy danh sách các sản phẩm mà user này đang bán nhưng có thêm 1 bộ lọc nhỏ là t sẽ gửi m thêm dữ liệu là loại sản phẩm (VD: laptop, điện thoại,...), cũng sẽ có trường hợp t sẽ gửi dữ liệu là all. M có thể làm luôn ở yêu cầu 1 cx đc tùy m hoặc tách ra 2 api</w:t>
+      </w:r>
+    </w:p>
+    <w:p>
+      <w:pPr>
+        <w:rPr>
+          <w:b/>
+          <w:bCs/>
+          <w:i/>
+          <w:iCs/>
+          <w:color w:val="002060"/>
+          <w:sz w:val="28"/>
+        </w:rPr>
+      </w:pPr>
+      <w:r>
+        <w:rPr>
+          <w:b/>
+          <w:bCs/>
+          <w:i/>
+          <w:iCs/>
+          <w:color w:val="002060"/>
+          <w:sz w:val="28"/>
+        </w:rPr>
+        <w:t xml:space="preserve">API: </w:t>
+      </w:r>
+      <w:r>
+        <w:rPr>
+          <w:b/>
+          <w:bCs/>
+          <w:i/>
+          <w:iCs/>
+          <w:color w:val="002060"/>
+          <w:sz w:val="28"/>
+        </w:rPr>
+        <w:t>http://localhost:8080/api/auth/user/userstore/products?categoryName=Điện thoại</w:t>
+      </w:r>
+    </w:p>
+    <w:p>
+      <w:pPr>
+        <w:rPr>
+          <w:b/>
+          <w:bCs/>
+          <w:i/>
+          <w:iCs/>
+          <w:color w:val="002060"/>
+          <w:sz w:val="28"/>
+        </w:rPr>
+      </w:pPr>
+      <w:r>
+        <w:rPr>
+          <w:b/>
+          <w:bCs/>
+          <w:i/>
+          <w:iCs/>
+          <w:color w:val="002060"/>
+          <w:sz w:val="28"/>
+        </w:rPr>
+        <w:lastRenderedPageBreak/>
+        <w:t>Input: Token sau khi đăng nhập (Login bằng tài khoản người bán)</w:t>
+      </w:r>
+    </w:p>
+    <w:p>
+      <w:pPr>
+        <w:rPr>
+          <w:b/>
+          <w:bCs/>
+          <w:i/>
+          <w:iCs/>
+          <w:color w:val="002060"/>
+          <w:sz w:val="28"/>
+        </w:rPr>
+      </w:pPr>
+      <w:r>
+        <w:rPr>
+          <w:b/>
+          <w:bCs/>
+          <w:i/>
+          <w:iCs/>
+          <w:color w:val="002060"/>
+          <w:sz w:val="28"/>
+        </w:rPr>
+        <w:tab/>
+      </w:r>
+      <w:r>
+        <w:rPr>
+          <w:b/>
+          <w:bCs/>
+          <w:i/>
+          <w:iCs/>
+          <w:color w:val="002060"/>
+          <w:sz w:val="28"/>
+        </w:rPr>
+        <w:t>Tên loại sản phẩm cần lọc</w:t>
+      </w:r>
+    </w:p>
+    <w:p>
+      <w:pPr>
+        <w:rPr>
+          <w:b/>
+          <w:bCs/>
+          <w:i/>
+          <w:iCs/>
+          <w:color w:val="002060"/>
+          <w:sz w:val="28"/>
+        </w:rPr>
+      </w:pPr>
+      <w:r>
+        <w:rPr>
+          <w:b/>
+          <w:bCs/>
+          <w:i/>
+          <w:iCs/>
+          <w:color w:val="002060"/>
+          <w:sz w:val="28"/>
+        </w:rPr>
+        <w:t>Output: Danh sách các sản phẩm theo loại và do user của tài khoản đang đăng nhập bán</w:t>
+      </w:r>
+    </w:p>
+    <w:p>
+      <w:pPr>
+        <w:rPr>
+          <w:b/>
+          <w:bCs/>
+          <w:i/>
+          <w:iCs/>
+          <w:color w:val="002060"/>
+          <w:sz w:val="28"/>
+        </w:rPr>
+      </w:pPr>
+      <w:r>
+        <w:rPr>
+          <w:b/>
+          <w:bCs/>
+          <w:i/>
+          <w:iCs/>
+          <w:color w:val="002060"/>
+          <w:sz w:val="28"/>
+        </w:rPr>
+        <w:t>Param: categoryName={Tên Loại sản phẩm hoặc all}</w:t>
       </w:r>
     </w:p>
     <w:p>

</xml_diff>

<commit_message>
api admin change shipping fee
</commit_message>
<xml_diff>
--- a/BackEnd/api-description.docx
+++ b/BackEnd/api-description.docx
@@ -7660,16 +7660,6 @@
           <w:sz w:val="28"/>
         </w:rPr>
         <w:tab/>
-      </w:r>
-      <w:r>
-        <w:rPr>
-          <w:b/>
-          <w:bCs/>
-          <w:i/>
-          <w:iCs/>
-          <w:color w:val="002060"/>
-          <w:sz w:val="28"/>
-        </w:rPr>
         <w:t>{</w:t>
       </w:r>
     </w:p>
@@ -7727,16 +7717,6 @@
           <w:sz w:val="28"/>
         </w:rPr>
         <w:tab/>
-      </w:r>
-      <w:r>
-        <w:rPr>
-          <w:b/>
-          <w:bCs/>
-          <w:i/>
-          <w:iCs/>
-          <w:color w:val="002060"/>
-          <w:sz w:val="28"/>
-        </w:rPr>
         <w:t>"name": "testProduct",</w:t>
       </w:r>
     </w:p>
@@ -7794,16 +7774,6 @@
           <w:sz w:val="28"/>
         </w:rPr>
         <w:tab/>
-      </w:r>
-      <w:r>
-        <w:rPr>
-          <w:b/>
-          <w:bCs/>
-          <w:i/>
-          <w:iCs/>
-          <w:color w:val="002060"/>
-          <w:sz w:val="28"/>
-        </w:rPr>
         <w:t>"description": "Product Test",</w:t>
       </w:r>
     </w:p>
@@ -7861,16 +7831,6 @@
           <w:sz w:val="28"/>
         </w:rPr>
         <w:tab/>
-      </w:r>
-      <w:r>
-        <w:rPr>
-          <w:b/>
-          <w:bCs/>
-          <w:i/>
-          <w:iCs/>
-          <w:color w:val="002060"/>
-          <w:sz w:val="28"/>
-        </w:rPr>
         <w:t>"manufacturer": "Sơn",</w:t>
       </w:r>
     </w:p>
@@ -7928,16 +7888,6 @@
           <w:sz w:val="28"/>
         </w:rPr>
         <w:tab/>
-      </w:r>
-      <w:r>
-        <w:rPr>
-          <w:b/>
-          <w:bCs/>
-          <w:i/>
-          <w:iCs/>
-          <w:color w:val="002060"/>
-          <w:sz w:val="28"/>
-        </w:rPr>
         <w:t>"amount": 100,</w:t>
       </w:r>
     </w:p>
@@ -7995,16 +7945,6 @@
           <w:sz w:val="28"/>
         </w:rPr>
         <w:tab/>
-      </w:r>
-      <w:r>
-        <w:rPr>
-          <w:b/>
-          <w:bCs/>
-          <w:i/>
-          <w:iCs/>
-          <w:color w:val="002060"/>
-          <w:sz w:val="28"/>
-        </w:rPr>
         <w:t>"categoryId": 3,</w:t>
       </w:r>
     </w:p>
@@ -8062,16 +8002,6 @@
           <w:sz w:val="28"/>
         </w:rPr>
         <w:tab/>
-      </w:r>
-      <w:r>
-        <w:rPr>
-          <w:b/>
-          <w:bCs/>
-          <w:i/>
-          <w:iCs/>
-          <w:color w:val="002060"/>
-          <w:sz w:val="28"/>
-        </w:rPr>
         <w:t>"accountName": "vanan",</w:t>
       </w:r>
     </w:p>
@@ -8129,16 +8059,6 @@
           <w:sz w:val="28"/>
         </w:rPr>
         <w:tab/>
-      </w:r>
-      <w:r>
-        <w:rPr>
-          <w:b/>
-          <w:bCs/>
-          <w:i/>
-          <w:iCs/>
-          <w:color w:val="002060"/>
-          <w:sz w:val="28"/>
-        </w:rPr>
         <w:t xml:space="preserve">"userName": "Sơn </w:t>
       </w:r>
       <w:r>
@@ -8218,16 +8138,6 @@
           <w:sz w:val="28"/>
         </w:rPr>
         <w:tab/>
-      </w:r>
-      <w:r>
-        <w:rPr>
-          <w:b/>
-          <w:bCs/>
-          <w:i/>
-          <w:iCs/>
-          <w:color w:val="002060"/>
-          <w:sz w:val="28"/>
-        </w:rPr>
         <w:t>"imageProduct": "urll",</w:t>
       </w:r>
     </w:p>
@@ -8285,16 +8195,6 @@
           <w:sz w:val="28"/>
         </w:rPr>
         <w:tab/>
-      </w:r>
-      <w:r>
-        <w:rPr>
-          <w:b/>
-          <w:bCs/>
-          <w:i/>
-          <w:iCs/>
-          <w:color w:val="002060"/>
-          <w:sz w:val="28"/>
-        </w:rPr>
         <w:t>"status": true</w:t>
       </w:r>
     </w:p>
@@ -8413,29 +8313,7 @@
           <w:color w:val="002060"/>
           <w:sz w:val="28"/>
         </w:rPr>
-        <w:t xml:space="preserve">API </w:t>
-      </w:r>
-      <w:r>
-        <w:rPr>
-          <w:b/>
-          <w:bCs/>
-          <w:i/>
-          <w:iCs/>
-          <w:color w:val="002060"/>
-          <w:sz w:val="28"/>
-        </w:rPr>
-        <w:t>Update</w:t>
-      </w:r>
-      <w:r>
-        <w:rPr>
-          <w:b/>
-          <w:bCs/>
-          <w:i/>
-          <w:iCs/>
-          <w:color w:val="002060"/>
-          <w:sz w:val="28"/>
-        </w:rPr>
-        <w:t xml:space="preserve">: </w:t>
+        <w:t xml:space="preserve">API Update: </w:t>
       </w:r>
       <w:hyperlink r:id="rId33" w:history="1">
         <w:r>
@@ -9205,29 +9083,7 @@
           <w:color w:val="002060"/>
           <w:sz w:val="28"/>
         </w:rPr>
-        <w:t xml:space="preserve">API </w:t>
-      </w:r>
-      <w:r>
-        <w:rPr>
-          <w:b/>
-          <w:bCs/>
-          <w:i/>
-          <w:iCs/>
-          <w:color w:val="002060"/>
-          <w:sz w:val="28"/>
-        </w:rPr>
-        <w:t>Delete</w:t>
-      </w:r>
-      <w:r>
-        <w:rPr>
-          <w:b/>
-          <w:bCs/>
-          <w:i/>
-          <w:iCs/>
-          <w:color w:val="002060"/>
-          <w:sz w:val="28"/>
-        </w:rPr>
-        <w:t xml:space="preserve">: </w:t>
+        <w:t xml:space="preserve">API Delete: </w:t>
       </w:r>
       <w:hyperlink r:id="rId34" w:history="1">
         <w:r>
@@ -9252,29 +9108,7 @@
           <w:color w:val="002060"/>
           <w:sz w:val="28"/>
         </w:rPr>
-        <w:t xml:space="preserve">?id=55 (method </w:t>
-      </w:r>
-      <w:r>
-        <w:rPr>
-          <w:b/>
-          <w:bCs/>
-          <w:i/>
-          <w:iCs/>
-          <w:color w:val="002060"/>
-          <w:sz w:val="28"/>
-        </w:rPr>
-        <w:t>delete</w:t>
-      </w:r>
-      <w:r>
-        <w:rPr>
-          <w:b/>
-          <w:bCs/>
-          <w:i/>
-          <w:iCs/>
-          <w:color w:val="002060"/>
-          <w:sz w:val="28"/>
-        </w:rPr>
-        <w:t>)</w:t>
+        <w:t>?id=55 (method delete)</w:t>
       </w:r>
     </w:p>
     <w:p>
@@ -9298,18 +9132,7 @@
           <w:sz w:val="28"/>
         </w:rPr>
         <w:tab/>
-        <w:t xml:space="preserve">Input:  </w:t>
-      </w:r>
-      <w:r>
-        <w:rPr>
-          <w:b/>
-          <w:bCs/>
-          <w:i/>
-          <w:iCs/>
-          <w:color w:val="002060"/>
-          <w:sz w:val="28"/>
-        </w:rPr>
-        <w:t>id product cần xóa</w:t>
+        <w:t>Input:  id product cần xóa</w:t>
       </w:r>
     </w:p>
     <w:p>
@@ -9827,18 +9650,7 @@
           <w:color w:val="002060"/>
           <w:sz w:val="28"/>
         </w:rPr>
-        <w:t xml:space="preserve">Output: </w:t>
-      </w:r>
-      <w:r>
-        <w:rPr>
-          <w:b/>
-          <w:bCs/>
-          <w:i/>
-          <w:iCs/>
-          <w:color w:val="002060"/>
-          <w:sz w:val="28"/>
-        </w:rPr>
-        <w:t>Thông tin chi tiết hóa đơn</w:t>
+        <w:t>Output: Thông tin chi tiết hóa đơn</w:t>
       </w:r>
     </w:p>
     <w:p>
@@ -9863,18 +9675,7 @@
           <w:color w:val="002060"/>
           <w:sz w:val="28"/>
         </w:rPr>
-        <w:t xml:space="preserve">Param: </w:t>
-      </w:r>
-      <w:r>
-        <w:rPr>
-          <w:b/>
-          <w:bCs/>
-          <w:i/>
-          <w:iCs/>
-          <w:color w:val="002060"/>
-          <w:sz w:val="28"/>
-        </w:rPr>
-        <w:t>id={Id hóa đơn}</w:t>
+        <w:t>Param: id={Id hóa đơn}</w:t>
       </w:r>
     </w:p>
     <w:p>
@@ -9902,29 +9703,7 @@
           <w:color w:val="002060"/>
           <w:sz w:val="28"/>
         </w:rPr>
-        <w:t xml:space="preserve">API </w:t>
-      </w:r>
-      <w:r>
-        <w:rPr>
-          <w:b/>
-          <w:bCs/>
-          <w:i/>
-          <w:iCs/>
-          <w:color w:val="002060"/>
-          <w:sz w:val="28"/>
-        </w:rPr>
-        <w:t>chuyển trạng thái đơn hàng</w:t>
-      </w:r>
-      <w:r>
-        <w:rPr>
-          <w:b/>
-          <w:bCs/>
-          <w:i/>
-          <w:iCs/>
-          <w:color w:val="002060"/>
-          <w:sz w:val="28"/>
-        </w:rPr>
-        <w:t>:</w:t>
+        <w:t>API chuyển trạng thái đơn hàng:</w:t>
       </w:r>
     </w:p>
     <w:p>
@@ -10316,18 +10095,7 @@
           <w:color w:val="002060"/>
           <w:sz w:val="28"/>
         </w:rPr>
-        <w:t xml:space="preserve">API: </w:t>
-      </w:r>
-      <w:r>
-        <w:rPr>
-          <w:b/>
-          <w:bCs/>
-          <w:i/>
-          <w:iCs/>
-          <w:color w:val="002060"/>
-          <w:sz w:val="28"/>
-        </w:rPr>
-        <w:t>http://localhost:8080/api/auth/user/userstore/products?categoryName=Điện thoại</w:t>
+        <w:t>API: http://localhost:8080/api/auth/user/userstore/products?categoryName=Điện thoại</w:t>
       </w:r>
     </w:p>
     <w:p>
@@ -10543,16 +10311,583 @@
     <w:p>
       <w:pPr>
         <w:rPr>
+          <w:color w:val="5B9BD5" w:themeColor="accent1"/>
           <w:sz w:val="28"/>
           <w:lang w:val="vi-VN"/>
-        </w:rPr>
-      </w:pPr>
-      <w:r>
-        <w:rPr>
+          <w14:shadow w14:blurRad="38100" w14:dist="25400" w14:dir="5400000" w14:sx="100000" w14:sy="100000" w14:kx="0" w14:ky="0" w14:algn="ctr">
+            <w14:srgbClr w14:val="6E747A">
+              <w14:alpha w14:val="57000"/>
+            </w14:srgbClr>
+          </w14:shadow>
+          <w14:textOutline w14:w="0" w14:cap="flat" w14:cmpd="sng" w14:algn="ctr">
+            <w14:noFill/>
+            <w14:prstDash w14:val="solid"/>
+            <w14:round/>
+          </w14:textOutline>
+        </w:rPr>
+      </w:pPr>
+      <w:r>
+        <w:rPr>
+          <w:color w:val="5B9BD5" w:themeColor="accent1"/>
           <w:sz w:val="28"/>
           <w:lang w:val="vi-VN"/>
+          <w14:shadow w14:blurRad="38100" w14:dist="25400" w14:dir="5400000" w14:sx="100000" w14:sy="100000" w14:kx="0" w14:ky="0" w14:algn="ctr">
+            <w14:srgbClr w14:val="6E747A">
+              <w14:alpha w14:val="57000"/>
+            </w14:srgbClr>
+          </w14:shadow>
+          <w14:textOutline w14:w="0" w14:cap="flat" w14:cmpd="sng" w14:algn="ctr">
+            <w14:noFill/>
+            <w14:prstDash w14:val="solid"/>
+            <w14:round/>
+          </w14:textOutline>
         </w:rPr>
         <w:t>Yêu cầu 6: Api lấy danh sách các phí ship giữa các quận (Dữ liệu trả về phải có tên quận gửi, tên quận nhận, giá ship) + api sửa xóa và thêm (Phần thêm này cần check xem dữ liệu tên quận nhận và tên quận gửi được nhập vào đã tồn tại trên database chưa, nếu chưa thì thêm vào nếu rồi thì thông báo không thêm đc)</w:t>
+      </w:r>
+    </w:p>
+    <w:p>
+      <w:pPr>
+        <w:rPr>
+          <w:color w:val="5B9BD5" w:themeColor="accent1"/>
+          <w:sz w:val="28"/>
+          <w14:shadow w14:blurRad="38100" w14:dist="25400" w14:dir="5400000" w14:sx="100000" w14:sy="100000" w14:kx="0" w14:ky="0" w14:algn="ctr">
+            <w14:srgbClr w14:val="6E747A">
+              <w14:alpha w14:val="57000"/>
+            </w14:srgbClr>
+          </w14:shadow>
+          <w14:textOutline w14:w="0" w14:cap="flat" w14:cmpd="sng" w14:algn="ctr">
+            <w14:noFill/>
+            <w14:prstDash w14:val="solid"/>
+            <w14:round/>
+          </w14:textOutline>
+        </w:rPr>
+      </w:pPr>
+      <w:r>
+        <w:rPr>
+          <w:color w:val="5B9BD5" w:themeColor="accent1"/>
+          <w:sz w:val="28"/>
+          <w14:shadow w14:blurRad="38100" w14:dist="25400" w14:dir="5400000" w14:sx="100000" w14:sy="100000" w14:kx="0" w14:ky="0" w14:algn="ctr">
+            <w14:srgbClr w14:val="6E747A">
+              <w14:alpha w14:val="57000"/>
+            </w14:srgbClr>
+          </w14:shadow>
+          <w14:textOutline w14:w="0" w14:cap="flat" w14:cmpd="sng" w14:algn="ctr">
+            <w14:noFill/>
+            <w14:prstDash w14:val="solid"/>
+            <w14:round/>
+          </w14:textOutline>
+        </w:rPr>
+        <w:t>API trả về danh sách phí ship</w:t>
+      </w:r>
+    </w:p>
+    <w:p>
+      <w:pPr>
+        <w:rPr>
+          <w:color w:val="5B9BD5" w:themeColor="accent1"/>
+          <w:sz w:val="28"/>
+          <w:lang w:val="vi-VN"/>
+          <w14:shadow w14:blurRad="38100" w14:dist="25400" w14:dir="5400000" w14:sx="100000" w14:sy="100000" w14:kx="0" w14:ky="0" w14:algn="ctr">
+            <w14:srgbClr w14:val="6E747A">
+              <w14:alpha w14:val="57000"/>
+            </w14:srgbClr>
+          </w14:shadow>
+          <w14:textOutline w14:w="0" w14:cap="flat" w14:cmpd="sng" w14:algn="ctr">
+            <w14:noFill/>
+            <w14:prstDash w14:val="solid"/>
+            <w14:round/>
+          </w14:textOutline>
+        </w:rPr>
+      </w:pPr>
+      <w:hyperlink r:id="rId39" w:history="1">
+        <w:r>
+          <w:rPr>
+            <w:rStyle w:val="Hyperlink"/>
+            <w:color w:val="5B9BD5" w:themeColor="accent1"/>
+            <w:sz w:val="28"/>
+            <w:lang w:val="vi-VN"/>
+            <w14:shadow w14:blurRad="38100" w14:dist="25400" w14:dir="5400000" w14:sx="100000" w14:sy="100000" w14:kx="0" w14:ky="0" w14:algn="ctr">
+              <w14:srgbClr w14:val="6E747A">
+                <w14:alpha w14:val="57000"/>
+              </w14:srgbClr>
+            </w14:shadow>
+            <w14:textOutline w14:w="0" w14:cap="flat" w14:cmpd="sng" w14:algn="ctr">
+              <w14:noFill/>
+              <w14:prstDash w14:val="solid"/>
+              <w14:round/>
+            </w14:textOutline>
+          </w:rPr>
+          <w:t>http://localhost:8080/api/auth/admin/get-all-shipping-fee</w:t>
+        </w:r>
+      </w:hyperlink>
+    </w:p>
+    <w:p>
+      <w:pPr>
+        <w:rPr>
+          <w:color w:val="5B9BD5" w:themeColor="accent1"/>
+          <w:sz w:val="28"/>
+          <w14:shadow w14:blurRad="38100" w14:dist="25400" w14:dir="5400000" w14:sx="100000" w14:sy="100000" w14:kx="0" w14:ky="0" w14:algn="ctr">
+            <w14:srgbClr w14:val="6E747A">
+              <w14:alpha w14:val="57000"/>
+            </w14:srgbClr>
+          </w14:shadow>
+          <w14:textOutline w14:w="0" w14:cap="flat" w14:cmpd="sng" w14:algn="ctr">
+            <w14:noFill/>
+            <w14:prstDash w14:val="solid"/>
+            <w14:round/>
+          </w14:textOutline>
+        </w:rPr>
+      </w:pPr>
+      <w:r>
+        <w:rPr>
+          <w:color w:val="5B9BD5" w:themeColor="accent1"/>
+          <w:sz w:val="28"/>
+          <w14:shadow w14:blurRad="38100" w14:dist="25400" w14:dir="5400000" w14:sx="100000" w14:sy="100000" w14:kx="0" w14:ky="0" w14:algn="ctr">
+            <w14:srgbClr w14:val="6E747A">
+              <w14:alpha w14:val="57000"/>
+            </w14:srgbClr>
+          </w14:shadow>
+          <w14:textOutline w14:w="0" w14:cap="flat" w14:cmpd="sng" w14:algn="ctr">
+            <w14:noFill/>
+            <w14:prstDash w14:val="solid"/>
+            <w14:round/>
+          </w14:textOutline>
+        </w:rPr>
+        <w:t>Phương thức GET</w:t>
+      </w:r>
+    </w:p>
+    <w:p>
+      <w:pPr>
+        <w:rPr>
+          <w:color w:val="5B9BD5" w:themeColor="accent1"/>
+          <w:sz w:val="28"/>
+          <w14:shadow w14:blurRad="38100" w14:dist="25400" w14:dir="5400000" w14:sx="100000" w14:sy="100000" w14:kx="0" w14:ky="0" w14:algn="ctr">
+            <w14:srgbClr w14:val="6E747A">
+              <w14:alpha w14:val="57000"/>
+            </w14:srgbClr>
+          </w14:shadow>
+          <w14:textOutline w14:w="0" w14:cap="flat" w14:cmpd="sng" w14:algn="ctr">
+            <w14:noFill/>
+            <w14:prstDash w14:val="solid"/>
+            <w14:round/>
+          </w14:textOutline>
+        </w:rPr>
+      </w:pPr>
+      <w:r>
+        <w:rPr>
+          <w:color w:val="5B9BD5" w:themeColor="accent1"/>
+          <w:sz w:val="28"/>
+          <w14:shadow w14:blurRad="38100" w14:dist="25400" w14:dir="5400000" w14:sx="100000" w14:sy="100000" w14:kx="0" w14:ky="0" w14:algn="ctr">
+            <w14:srgbClr w14:val="6E747A">
+              <w14:alpha w14:val="57000"/>
+            </w14:srgbClr>
+          </w14:shadow>
+          <w14:textOutline w14:w="0" w14:cap="flat" w14:cmpd="sng" w14:algn="ctr">
+            <w14:noFill/>
+            <w14:prstDash w14:val="solid"/>
+            <w14:round/>
+          </w14:textOutline>
+        </w:rPr>
+        <w:t>input: không có</w:t>
+      </w:r>
+    </w:p>
+    <w:p>
+      <w:pPr>
+        <w:rPr>
+          <w:color w:val="5B9BD5" w:themeColor="accent1"/>
+          <w:sz w:val="28"/>
+          <w14:shadow w14:blurRad="38100" w14:dist="25400" w14:dir="5400000" w14:sx="100000" w14:sy="100000" w14:kx="0" w14:ky="0" w14:algn="ctr">
+            <w14:srgbClr w14:val="6E747A">
+              <w14:alpha w14:val="57000"/>
+            </w14:srgbClr>
+          </w14:shadow>
+          <w14:textOutline w14:w="0" w14:cap="flat" w14:cmpd="sng" w14:algn="ctr">
+            <w14:noFill/>
+            <w14:prstDash w14:val="solid"/>
+            <w14:round/>
+          </w14:textOutline>
+        </w:rPr>
+      </w:pPr>
+      <w:r>
+        <w:rPr>
+          <w:color w:val="5B9BD5" w:themeColor="accent1"/>
+          <w:sz w:val="28"/>
+          <w14:shadow w14:blurRad="38100" w14:dist="25400" w14:dir="5400000" w14:sx="100000" w14:sy="100000" w14:kx="0" w14:ky="0" w14:algn="ctr">
+            <w14:srgbClr w14:val="6E747A">
+              <w14:alpha w14:val="57000"/>
+            </w14:srgbClr>
+          </w14:shadow>
+          <w14:textOutline w14:w="0" w14:cap="flat" w14:cmpd="sng" w14:algn="ctr">
+            <w14:noFill/>
+            <w14:prstDash w14:val="solid"/>
+            <w14:round/>
+          </w14:textOutline>
+        </w:rPr>
+        <w:t>output:</w:t>
+      </w:r>
+    </w:p>
+    <w:p>
+      <w:pPr>
+        <w:rPr>
+          <w:color w:val="5B9BD5" w:themeColor="accent1"/>
+          <w:sz w:val="28"/>
+          <w14:shadow w14:blurRad="38100" w14:dist="25400" w14:dir="5400000" w14:sx="100000" w14:sy="100000" w14:kx="0" w14:ky="0" w14:algn="ctr">
+            <w14:srgbClr w14:val="6E747A">
+              <w14:alpha w14:val="57000"/>
+            </w14:srgbClr>
+          </w14:shadow>
+          <w14:textOutline w14:w="0" w14:cap="flat" w14:cmpd="sng" w14:algn="ctr">
+            <w14:noFill/>
+            <w14:prstDash w14:val="solid"/>
+            <w14:round/>
+          </w14:textOutline>
+        </w:rPr>
+      </w:pPr>
+      <w:r>
+        <w:rPr>
+          <w:color w:val="5B9BD5" w:themeColor="accent1"/>
+          <w:sz w:val="28"/>
+          <w14:shadow w14:blurRad="38100" w14:dist="25400" w14:dir="5400000" w14:sx="100000" w14:sy="100000" w14:kx="0" w14:ky="0" w14:algn="ctr">
+            <w14:srgbClr w14:val="6E747A">
+              <w14:alpha w14:val="57000"/>
+            </w14:srgbClr>
+          </w14:shadow>
+          <w14:textOutline w14:w="0" w14:cap="flat" w14:cmpd="sng" w14:algn="ctr">
+            <w14:noFill/>
+            <w14:prstDash w14:val="solid"/>
+            <w14:round/>
+          </w14:textOutline>
+        </w:rPr>
+        <w:lastRenderedPageBreak/>
+        <w:drawing>
+          <wp:inline distT="0" distB="0" distL="0" distR="0" wp14:anchorId="6E87C49C" wp14:editId="27DE1310">
+            <wp:extent cx="4975860" cy="3846527"/>
+            <wp:effectExtent l="0" t="0" r="0" b="1905"/>
+            <wp:docPr id="8" name="Picture 8" descr="Text&#10;&#10;Description automatically generated"/>
+            <wp:cNvGraphicFramePr>
+              <a:graphicFrameLocks xmlns:a="http://schemas.openxmlformats.org/drawingml/2006/main" noChangeAspect="1"/>
+            </wp:cNvGraphicFramePr>
+            <a:graphic xmlns:a="http://schemas.openxmlformats.org/drawingml/2006/main">
+              <a:graphicData uri="http://schemas.openxmlformats.org/drawingml/2006/picture">
+                <pic:pic xmlns:pic="http://schemas.openxmlformats.org/drawingml/2006/picture">
+                  <pic:nvPicPr>
+                    <pic:cNvPr id="8" name="Picture 8" descr="Text&#10;&#10;Description automatically generated"/>
+                    <pic:cNvPicPr/>
+                  </pic:nvPicPr>
+                  <pic:blipFill>
+                    <a:blip r:embed="rId40"/>
+                    <a:stretch>
+                      <a:fillRect/>
+                    </a:stretch>
+                  </pic:blipFill>
+                  <pic:spPr>
+                    <a:xfrm>
+                      <a:off x="0" y="0"/>
+                      <a:ext cx="4990014" cy="3857469"/>
+                    </a:xfrm>
+                    <a:prstGeom prst="rect">
+                      <a:avLst/>
+                    </a:prstGeom>
+                  </pic:spPr>
+                </pic:pic>
+              </a:graphicData>
+            </a:graphic>
+          </wp:inline>
+        </w:drawing>
+      </w:r>
+    </w:p>
+    <w:p>
+      <w:pPr>
+        <w:rPr>
+          <w:color w:val="5B9BD5" w:themeColor="accent1"/>
+          <w:sz w:val="28"/>
+          <w14:shadow w14:blurRad="38100" w14:dist="25400" w14:dir="5400000" w14:sx="100000" w14:sy="100000" w14:kx="0" w14:ky="0" w14:algn="ctr">
+            <w14:srgbClr w14:val="6E747A">
+              <w14:alpha w14:val="57000"/>
+            </w14:srgbClr>
+          </w14:shadow>
+          <w14:textOutline w14:w="0" w14:cap="flat" w14:cmpd="sng" w14:algn="ctr">
+            <w14:noFill/>
+            <w14:prstDash w14:val="solid"/>
+            <w14:round/>
+          </w14:textOutline>
+        </w:rPr>
+      </w:pPr>
+      <w:r>
+        <w:rPr>
+          <w:color w:val="5B9BD5" w:themeColor="accent1"/>
+          <w:sz w:val="28"/>
+          <w14:shadow w14:blurRad="38100" w14:dist="25400" w14:dir="5400000" w14:sx="100000" w14:sy="100000" w14:kx="0" w14:ky="0" w14:algn="ctr">
+            <w14:srgbClr w14:val="6E747A">
+              <w14:alpha w14:val="57000"/>
+            </w14:srgbClr>
+          </w14:shadow>
+          <w14:textOutline w14:w="0" w14:cap="flat" w14:cmpd="sng" w14:algn="ctr">
+            <w14:noFill/>
+            <w14:prstDash w14:val="solid"/>
+            <w14:round/>
+          </w14:textOutline>
+        </w:rPr>
+        <w:t>API sửa</w:t>
+      </w:r>
+    </w:p>
+    <w:p>
+      <w:pPr>
+        <w:rPr>
+          <w:color w:val="5B9BD5" w:themeColor="accent1"/>
+          <w:sz w:val="28"/>
+          <w14:shadow w14:blurRad="38100" w14:dist="25400" w14:dir="5400000" w14:sx="100000" w14:sy="100000" w14:kx="0" w14:ky="0" w14:algn="ctr">
+            <w14:srgbClr w14:val="6E747A">
+              <w14:alpha w14:val="57000"/>
+            </w14:srgbClr>
+          </w14:shadow>
+          <w14:textOutline w14:w="0" w14:cap="flat" w14:cmpd="sng" w14:algn="ctr">
+            <w14:noFill/>
+            <w14:prstDash w14:val="solid"/>
+            <w14:round/>
+          </w14:textOutline>
+        </w:rPr>
+      </w:pPr>
+      <w:hyperlink r:id="rId41" w:history="1">
+        <w:r>
+          <w:rPr>
+            <w:rStyle w:val="Hyperlink"/>
+            <w:color w:val="5B9BD5" w:themeColor="accent1"/>
+            <w:sz w:val="28"/>
+            <w14:shadow w14:blurRad="38100" w14:dist="25400" w14:dir="5400000" w14:sx="100000" w14:sy="100000" w14:kx="0" w14:ky="0" w14:algn="ctr">
+              <w14:srgbClr w14:val="6E747A">
+                <w14:alpha w14:val="57000"/>
+              </w14:srgbClr>
+            </w14:shadow>
+            <w14:textOutline w14:w="0" w14:cap="flat" w14:cmpd="sng" w14:algn="ctr">
+              <w14:noFill/>
+              <w14:prstDash w14:val="solid"/>
+              <w14:round/>
+            </w14:textOutline>
+          </w:rPr>
+          <w:t>http://localhost:8080/api/auth/admin/update-shipping-fee</w:t>
+        </w:r>
+      </w:hyperlink>
+    </w:p>
+    <w:p>
+      <w:pPr>
+        <w:rPr>
+          <w:color w:val="5B9BD5" w:themeColor="accent1"/>
+          <w:sz w:val="28"/>
+          <w14:shadow w14:blurRad="38100" w14:dist="25400" w14:dir="5400000" w14:sx="100000" w14:sy="100000" w14:kx="0" w14:ky="0" w14:algn="ctr">
+            <w14:srgbClr w14:val="6E747A">
+              <w14:alpha w14:val="57000"/>
+            </w14:srgbClr>
+          </w14:shadow>
+          <w14:textOutline w14:w="0" w14:cap="flat" w14:cmpd="sng" w14:algn="ctr">
+            <w14:noFill/>
+            <w14:prstDash w14:val="solid"/>
+            <w14:round/>
+          </w14:textOutline>
+        </w:rPr>
+      </w:pPr>
+      <w:r>
+        <w:rPr>
+          <w:color w:val="5B9BD5" w:themeColor="accent1"/>
+          <w:sz w:val="28"/>
+          <w14:shadow w14:blurRad="38100" w14:dist="25400" w14:dir="5400000" w14:sx="100000" w14:sy="100000" w14:kx="0" w14:ky="0" w14:algn="ctr">
+            <w14:srgbClr w14:val="6E747A">
+              <w14:alpha w14:val="57000"/>
+            </w14:srgbClr>
+          </w14:shadow>
+          <w14:textOutline w14:w="0" w14:cap="flat" w14:cmpd="sng" w14:algn="ctr">
+            <w14:noFill/>
+            <w14:prstDash w14:val="solid"/>
+            <w14:round/>
+          </w14:textOutline>
+        </w:rPr>
+        <w:t>Phương thức POST</w:t>
+      </w:r>
+    </w:p>
+    <w:p>
+      <w:pPr>
+        <w:rPr>
+          <w:color w:val="5B9BD5" w:themeColor="accent1"/>
+          <w:sz w:val="28"/>
+          <w14:shadow w14:blurRad="38100" w14:dist="25400" w14:dir="5400000" w14:sx="100000" w14:sy="100000" w14:kx="0" w14:ky="0" w14:algn="ctr">
+            <w14:srgbClr w14:val="6E747A">
+              <w14:alpha w14:val="57000"/>
+            </w14:srgbClr>
+          </w14:shadow>
+          <w14:textOutline w14:w="0" w14:cap="flat" w14:cmpd="sng" w14:algn="ctr">
+            <w14:noFill/>
+            <w14:prstDash w14:val="solid"/>
+            <w14:round/>
+          </w14:textOutline>
+        </w:rPr>
+      </w:pPr>
+      <w:r>
+        <w:rPr>
+          <w:color w:val="5B9BD5" w:themeColor="accent1"/>
+          <w:sz w:val="28"/>
+          <w14:shadow w14:blurRad="38100" w14:dist="25400" w14:dir="5400000" w14:sx="100000" w14:sy="100000" w14:kx="0" w14:ky="0" w14:algn="ctr">
+            <w14:srgbClr w14:val="6E747A">
+              <w14:alpha w14:val="57000"/>
+            </w14:srgbClr>
+          </w14:shadow>
+          <w14:textOutline w14:w="0" w14:cap="flat" w14:cmpd="sng" w14:algn="ctr">
+            <w14:noFill/>
+            <w14:prstDash w14:val="solid"/>
+            <w14:round/>
+          </w14:textOutline>
+        </w:rPr>
+        <w:t>Input:  fee là phí muốn thay đổi</w:t>
+      </w:r>
+    </w:p>
+    <w:p>
+      <w:pPr>
+        <w:rPr>
+          <w:color w:val="5B9BD5" w:themeColor="accent1"/>
+          <w:sz w:val="28"/>
+          <w14:shadow w14:blurRad="38100" w14:dist="25400" w14:dir="5400000" w14:sx="100000" w14:sy="100000" w14:kx="0" w14:ky="0" w14:algn="ctr">
+            <w14:srgbClr w14:val="6E747A">
+              <w14:alpha w14:val="57000"/>
+            </w14:srgbClr>
+          </w14:shadow>
+          <w14:textOutline w14:w="0" w14:cap="flat" w14:cmpd="sng" w14:algn="ctr">
+            <w14:noFill/>
+            <w14:prstDash w14:val="solid"/>
+            <w14:round/>
+          </w14:textOutline>
+        </w:rPr>
+      </w:pPr>
+      <w:r>
+        <w:rPr>
+          <w:color w:val="5B9BD5" w:themeColor="accent1"/>
+          <w:sz w:val="28"/>
+          <w14:shadow w14:blurRad="38100" w14:dist="25400" w14:dir="5400000" w14:sx="100000" w14:sy="100000" w14:kx="0" w14:ky="0" w14:algn="ctr">
+            <w14:srgbClr w14:val="6E747A">
+              <w14:alpha w14:val="57000"/>
+            </w14:srgbClr>
+          </w14:shadow>
+          <w14:textOutline w14:w="0" w14:cap="flat" w14:cmpd="sng" w14:algn="ctr">
+            <w14:noFill/>
+            <w14:prstDash w14:val="solid"/>
+            <w14:round/>
+          </w14:textOutline>
+        </w:rPr>
+        <w:drawing>
+          <wp:inline distT="0" distB="0" distL="0" distR="0" wp14:anchorId="124CD830" wp14:editId="290E6994">
+            <wp:extent cx="3877216" cy="1267002"/>
+            <wp:effectExtent l="0" t="0" r="0" b="9525"/>
+            <wp:docPr id="13" name="Picture 13" descr="Text&#10;&#10;Description automatically generated"/>
+            <wp:cNvGraphicFramePr>
+              <a:graphicFrameLocks xmlns:a="http://schemas.openxmlformats.org/drawingml/2006/main" noChangeAspect="1"/>
+            </wp:cNvGraphicFramePr>
+            <a:graphic xmlns:a="http://schemas.openxmlformats.org/drawingml/2006/main">
+              <a:graphicData uri="http://schemas.openxmlformats.org/drawingml/2006/picture">
+                <pic:pic xmlns:pic="http://schemas.openxmlformats.org/drawingml/2006/picture">
+                  <pic:nvPicPr>
+                    <pic:cNvPr id="13" name="Picture 13" descr="Text&#10;&#10;Description automatically generated"/>
+                    <pic:cNvPicPr/>
+                  </pic:nvPicPr>
+                  <pic:blipFill>
+                    <a:blip r:embed="rId42"/>
+                    <a:stretch>
+                      <a:fillRect/>
+                    </a:stretch>
+                  </pic:blipFill>
+                  <pic:spPr>
+                    <a:xfrm>
+                      <a:off x="0" y="0"/>
+                      <a:ext cx="3877216" cy="1267002"/>
+                    </a:xfrm>
+                    <a:prstGeom prst="rect">
+                      <a:avLst/>
+                    </a:prstGeom>
+                  </pic:spPr>
+                </pic:pic>
+              </a:graphicData>
+            </a:graphic>
+          </wp:inline>
+        </w:drawing>
+      </w:r>
+    </w:p>
+    <w:p>
+      <w:pPr>
+        <w:rPr>
+          <w:color w:val="5B9BD5" w:themeColor="accent1"/>
+          <w:sz w:val="28"/>
+          <w14:shadow w14:blurRad="38100" w14:dist="25400" w14:dir="5400000" w14:sx="100000" w14:sy="100000" w14:kx="0" w14:ky="0" w14:algn="ctr">
+            <w14:srgbClr w14:val="6E747A">
+              <w14:alpha w14:val="57000"/>
+            </w14:srgbClr>
+          </w14:shadow>
+          <w14:textOutline w14:w="0" w14:cap="flat" w14:cmpd="sng" w14:algn="ctr">
+            <w14:noFill/>
+            <w14:prstDash w14:val="solid"/>
+            <w14:round/>
+          </w14:textOutline>
+        </w:rPr>
+      </w:pPr>
+      <w:r>
+        <w:rPr>
+          <w:color w:val="5B9BD5" w:themeColor="accent1"/>
+          <w:sz w:val="28"/>
+          <w14:shadow w14:blurRad="38100" w14:dist="25400" w14:dir="5400000" w14:sx="100000" w14:sy="100000" w14:kx="0" w14:ky="0" w14:algn="ctr">
+            <w14:srgbClr w14:val="6E747A">
+              <w14:alpha w14:val="57000"/>
+            </w14:srgbClr>
+          </w14:shadow>
+          <w14:textOutline w14:w="0" w14:cap="flat" w14:cmpd="sng" w14:algn="ctr">
+            <w14:noFill/>
+            <w14:prstDash w14:val="solid"/>
+            <w14:round/>
+          </w14:textOutline>
+        </w:rPr>
+        <w:t>Output:</w:t>
+      </w:r>
+    </w:p>
+    <w:p>
+      <w:pPr>
+        <w:rPr>
+          <w:sz w:val="28"/>
+        </w:rPr>
+      </w:pPr>
+      <w:r>
+        <w:rPr>
+          <w:sz w:val="28"/>
+        </w:rPr>
+        <w:lastRenderedPageBreak/>
+        <w:drawing>
+          <wp:inline distT="0" distB="0" distL="0" distR="0" wp14:anchorId="3B3BD111" wp14:editId="00D057E4">
+            <wp:extent cx="5153744" cy="2762636"/>
+            <wp:effectExtent l="0" t="0" r="0" b="0"/>
+            <wp:docPr id="14" name="Picture 14" descr="Text&#10;&#10;Description automatically generated"/>
+            <wp:cNvGraphicFramePr>
+              <a:graphicFrameLocks xmlns:a="http://schemas.openxmlformats.org/drawingml/2006/main" noChangeAspect="1"/>
+            </wp:cNvGraphicFramePr>
+            <a:graphic xmlns:a="http://schemas.openxmlformats.org/drawingml/2006/main">
+              <a:graphicData uri="http://schemas.openxmlformats.org/drawingml/2006/picture">
+                <pic:pic xmlns:pic="http://schemas.openxmlformats.org/drawingml/2006/picture">
+                  <pic:nvPicPr>
+                    <pic:cNvPr id="14" name="Picture 14" descr="Text&#10;&#10;Description automatically generated"/>
+                    <pic:cNvPicPr/>
+                  </pic:nvPicPr>
+                  <pic:blipFill>
+                    <a:blip r:embed="rId43"/>
+                    <a:stretch>
+                      <a:fillRect/>
+                    </a:stretch>
+                  </pic:blipFill>
+                  <pic:spPr>
+                    <a:xfrm>
+                      <a:off x="0" y="0"/>
+                      <a:ext cx="5153744" cy="2762636"/>
+                    </a:xfrm>
+                    <a:prstGeom prst="rect">
+                      <a:avLst/>
+                    </a:prstGeom>
+                  </pic:spPr>
+                </pic:pic>
+              </a:graphicData>
+            </a:graphic>
+          </wp:inline>
+        </w:drawing>
       </w:r>
     </w:p>
     <w:p>

</xml_diff>